<commit_message>
Power Point. More notes
</commit_message>
<xml_diff>
--- a/VANET_Felix.docx
+++ b/VANET_Felix.docx
@@ -97,38 +97,22 @@
           <w:sz w:val="52"/>
           <w:szCs w:val="52"/>
         </w:rPr>
-        <w:t xml:space="preserve">Advisor: Professor </w:t>
-      </w:r>
-      <w:proofErr w:type="spellStart"/>
-      <w:r>
+        <w:t>Advisor: Professor Izhak Rubin</w:t>
+      </w:r>
+    </w:p>
+    <w:p>
+      <w:pPr>
+        <w:jc w:val="center"/>
         <w:rPr>
           <w:sz w:val="52"/>
           <w:szCs w:val="52"/>
         </w:rPr>
-        <w:t>Izhak</w:t>
-      </w:r>
-      <w:proofErr w:type="spellEnd"/>
+      </w:pPr>
       <w:r>
         <w:rPr>
           <w:sz w:val="52"/>
           <w:szCs w:val="52"/>
         </w:rPr>
-        <w:t xml:space="preserve"> Rubin</w:t>
-      </w:r>
-    </w:p>
-    <w:p>
-      <w:pPr>
-        <w:jc w:val="center"/>
-        <w:rPr>
-          <w:sz w:val="52"/>
-          <w:szCs w:val="52"/>
-        </w:rPr>
-      </w:pPr>
-      <w:r>
-        <w:rPr>
-          <w:sz w:val="52"/>
-          <w:szCs w:val="52"/>
-        </w:rPr>
         <w:t>Felix Lu</w:t>
       </w:r>
     </w:p>
@@ -139,22 +123,20 @@
     </w:p>
     <w:sdt>
       <w:sdtPr>
+        <w:rPr>
+          <w:rFonts w:asciiTheme="minorHAnsi" w:eastAsiaTheme="minorHAnsi" w:hAnsiTheme="minorHAnsi" w:cstheme="minorBidi"/>
+          <w:b w:val="0"/>
+          <w:bCs w:val="0"/>
+          <w:color w:val="auto"/>
+          <w:sz w:val="22"/>
+          <w:szCs w:val="22"/>
+        </w:rPr>
         <w:id w:val="1805150"/>
         <w:docPartObj>
           <w:docPartGallery w:val="Table of Contents"/>
           <w:docPartUnique/>
         </w:docPartObj>
       </w:sdtPr>
-      <w:sdtEndPr>
-        <w:rPr>
-          <w:rFonts w:asciiTheme="minorHAnsi" w:eastAsiaTheme="minorHAnsi" w:hAnsiTheme="minorHAnsi" w:cstheme="minorBidi"/>
-          <w:b w:val="0"/>
-          <w:bCs w:val="0"/>
-          <w:color w:val="auto"/>
-          <w:sz w:val="22"/>
-          <w:szCs w:val="22"/>
-        </w:rPr>
-      </w:sdtEndPr>
       <w:sdtContent>
         <w:p>
           <w:pPr>
@@ -187,7 +169,7 @@
           <w:r>
             <w:fldChar w:fldCharType="separate"/>
           </w:r>
-          <w:hyperlink w:anchor="_Toc336809862" w:history="1">
+          <w:hyperlink w:anchor="_Toc337073094" w:history="1">
             <w:r>
               <w:rPr>
                 <w:rStyle w:val="Hyperlink"/>
@@ -214,7 +196,7 @@
                 <w:noProof/>
                 <w:webHidden/>
               </w:rPr>
-              <w:instrText xml:space="preserve"> PAGEREF _Toc336809862 \h </w:instrText>
+              <w:instrText xml:space="preserve"> PAGEREF _Toc337073094 \h </w:instrText>
             </w:r>
             <w:r>
               <w:rPr>
@@ -256,7 +238,7 @@
               <w:noProof/>
             </w:rPr>
           </w:pPr>
-          <w:hyperlink w:anchor="_Toc336809863" w:history="1">
+          <w:hyperlink w:anchor="_Toc337073095" w:history="1">
             <w:r>
               <w:rPr>
                 <w:rStyle w:val="Hyperlink"/>
@@ -283,7 +265,7 @@
                 <w:noProof/>
                 <w:webHidden/>
               </w:rPr>
-              <w:instrText xml:space="preserve"> PAGEREF _Toc336809863 \h </w:instrText>
+              <w:instrText xml:space="preserve"> PAGEREF _Toc337073095 \h </w:instrText>
             </w:r>
             <w:r>
               <w:rPr>
@@ -325,7 +307,7 @@
               <w:noProof/>
             </w:rPr>
           </w:pPr>
-          <w:hyperlink w:anchor="_Toc336809864" w:history="1">
+          <w:hyperlink w:anchor="_Toc337073096" w:history="1">
             <w:r>
               <w:rPr>
                 <w:rStyle w:val="Hyperlink"/>
@@ -352,7 +334,7 @@
                 <w:noProof/>
                 <w:webHidden/>
               </w:rPr>
-              <w:instrText xml:space="preserve"> PAGEREF _Toc336809864 \h </w:instrText>
+              <w:instrText xml:space="preserve"> PAGEREF _Toc337073096 \h </w:instrText>
             </w:r>
             <w:r>
               <w:rPr>
@@ -372,7 +354,7 @@
                 <w:noProof/>
                 <w:webHidden/>
               </w:rPr>
-              <w:t>4</w:t>
+              <w:t>6</w:t>
             </w:r>
             <w:r>
               <w:rPr>
@@ -394,7 +376,7 @@
               <w:noProof/>
             </w:rPr>
           </w:pPr>
-          <w:hyperlink w:anchor="_Toc336809865" w:history="1">
+          <w:hyperlink w:anchor="_Toc337073097" w:history="1">
             <w:r>
               <w:rPr>
                 <w:rStyle w:val="Hyperlink"/>
@@ -421,7 +403,7 @@
                 <w:noProof/>
                 <w:webHidden/>
               </w:rPr>
-              <w:instrText xml:space="preserve"> PAGEREF _Toc336809865 \h </w:instrText>
+              <w:instrText xml:space="preserve"> PAGEREF _Toc337073097 \h </w:instrText>
             </w:r>
             <w:r>
               <w:rPr>
@@ -441,7 +423,7 @@
                 <w:noProof/>
                 <w:webHidden/>
               </w:rPr>
-              <w:t>4</w:t>
+              <w:t>6</w:t>
             </w:r>
             <w:r>
               <w:rPr>
@@ -463,7 +445,7 @@
               <w:noProof/>
             </w:rPr>
           </w:pPr>
-          <w:hyperlink w:anchor="_Toc336809866" w:history="1">
+          <w:hyperlink w:anchor="_Toc337073098" w:history="1">
             <w:r>
               <w:rPr>
                 <w:rStyle w:val="Hyperlink"/>
@@ -490,7 +472,7 @@
                 <w:noProof/>
                 <w:webHidden/>
               </w:rPr>
-              <w:instrText xml:space="preserve"> PAGEREF _Toc336809866 \h </w:instrText>
+              <w:instrText xml:space="preserve"> PAGEREF _Toc337073098 \h </w:instrText>
             </w:r>
             <w:r>
               <w:rPr>
@@ -510,7 +492,7 @@
                 <w:noProof/>
                 <w:webHidden/>
               </w:rPr>
-              <w:t>4</w:t>
+              <w:t>6</w:t>
             </w:r>
             <w:r>
               <w:rPr>
@@ -532,7 +514,7 @@
               <w:noProof/>
             </w:rPr>
           </w:pPr>
-          <w:hyperlink w:anchor="_Toc336809867" w:history="1">
+          <w:hyperlink w:anchor="_Toc337073099" w:history="1">
             <w:r>
               <w:rPr>
                 <w:rStyle w:val="Hyperlink"/>
@@ -559,7 +541,7 @@
                 <w:noProof/>
                 <w:webHidden/>
               </w:rPr>
-              <w:instrText xml:space="preserve"> PAGEREF _Toc336809867 \h </w:instrText>
+              <w:instrText xml:space="preserve"> PAGEREF _Toc337073099 \h </w:instrText>
             </w:r>
             <w:r>
               <w:rPr>
@@ -579,7 +561,7 @@
                 <w:noProof/>
                 <w:webHidden/>
               </w:rPr>
-              <w:t>4</w:t>
+              <w:t>6</w:t>
             </w:r>
             <w:r>
               <w:rPr>
@@ -601,7 +583,7 @@
               <w:noProof/>
             </w:rPr>
           </w:pPr>
-          <w:hyperlink w:anchor="_Toc336809868" w:history="1">
+          <w:hyperlink w:anchor="_Toc337073100" w:history="1">
             <w:r>
               <w:rPr>
                 <w:rStyle w:val="Hyperlink"/>
@@ -628,7 +610,7 @@
                 <w:noProof/>
                 <w:webHidden/>
               </w:rPr>
-              <w:instrText xml:space="preserve"> PAGEREF _Toc336809868 \h </w:instrText>
+              <w:instrText xml:space="preserve"> PAGEREF _Toc337073100 \h </w:instrText>
             </w:r>
             <w:r>
               <w:rPr>
@@ -648,7 +630,7 @@
                 <w:noProof/>
                 <w:webHidden/>
               </w:rPr>
-              <w:t>4</w:t>
+              <w:t>6</w:t>
             </w:r>
             <w:r>
               <w:rPr>
@@ -675,7 +657,7 @@
       <w:pPr>
         <w:pStyle w:val="Heading1"/>
       </w:pPr>
-      <w:bookmarkStart w:id="0" w:name="_Toc336809862"/>
+      <w:bookmarkStart w:id="0" w:name="_Toc337073094"/>
       <w:r>
         <w:lastRenderedPageBreak/>
         <w:t>Routing in Sparse Vehicular Ad Hoc Wireless Networks</w:t>
@@ -838,7 +820,7 @@
       <w:pPr>
         <w:pStyle w:val="Heading2"/>
       </w:pPr>
-      <w:bookmarkStart w:id="1" w:name="_Toc336809863"/>
+      <w:bookmarkStart w:id="1" w:name="_Toc337073095"/>
       <w:r>
         <w:t>Describe Problem</w:t>
       </w:r>
@@ -1314,7 +1296,21 @@
           <w:sz w:val="24"/>
           <w:szCs w:val="24"/>
         </w:rPr>
-        <w:t>Key Contributions:</w:t>
+        <w:t>Key Contributions</w:t>
+      </w:r>
+      <w:r>
+        <w:rPr>
+          <w:sz w:val="24"/>
+          <w:szCs w:val="24"/>
+        </w:rPr>
+        <w:t xml:space="preserve"> of this study</w:t>
+      </w:r>
+      <w:r>
+        <w:rPr>
+          <w:sz w:val="24"/>
+          <w:szCs w:val="24"/>
+        </w:rPr>
+        <w:t>:</w:t>
       </w:r>
     </w:p>
     <w:p>
@@ -1392,12 +1388,27 @@
           <w:szCs w:val="24"/>
         </w:rPr>
       </w:pPr>
+      <w:commentRangeStart w:id="2"/>
       <w:r>
         <w:rPr>
           <w:sz w:val="24"/>
           <w:szCs w:val="24"/>
         </w:rPr>
         <w:t>II: Related Work</w:t>
+      </w:r>
+      <w:r>
+        <w:rPr>
+          <w:sz w:val="24"/>
+          <w:szCs w:val="24"/>
+        </w:rPr>
+        <w:t xml:space="preserve"> </w:t>
+      </w:r>
+      <w:commentRangeEnd w:id="2"/>
+      <w:r>
+        <w:rPr>
+          <w:rStyle w:val="CommentReference"/>
+        </w:rPr>
+        <w:commentReference w:id="2"/>
       </w:r>
     </w:p>
     <w:p>
@@ -1432,56 +1443,1919 @@
           <w:szCs w:val="24"/>
         </w:rPr>
       </w:pPr>
+      <w:r>
+        <w:rPr>
+          <w:sz w:val="24"/>
+          <w:szCs w:val="24"/>
+        </w:rPr>
+        <w:t>Most existing models not mathematically tractable.</w:t>
+      </w:r>
+    </w:p>
+    <w:p>
+      <w:pPr>
+        <w:pStyle w:val="ListParagraph"/>
+        <w:numPr>
+          <w:ilvl w:val="1"/>
+          <w:numId w:val="2"/>
+        </w:numPr>
+        <w:rPr>
+          <w:sz w:val="24"/>
+          <w:szCs w:val="24"/>
+        </w:rPr>
+      </w:pPr>
+      <w:r>
+        <w:rPr>
+          <w:sz w:val="24"/>
+          <w:szCs w:val="24"/>
+        </w:rPr>
+        <w:t>Random Way Point (RWP) mobile nodes randomly select destinations with a randomly chosen velocity. Doesn’t capture all characteristics of true traffic.</w:t>
+      </w:r>
+    </w:p>
+    <w:p>
+      <w:pPr>
+        <w:pStyle w:val="ListParagraph"/>
+        <w:numPr>
+          <w:ilvl w:val="1"/>
+          <w:numId w:val="2"/>
+        </w:numPr>
+        <w:rPr>
+          <w:sz w:val="24"/>
+          <w:szCs w:val="24"/>
+        </w:rPr>
+      </w:pPr>
+      <w:r>
+        <w:rPr>
+          <w:sz w:val="24"/>
+          <w:szCs w:val="24"/>
+        </w:rPr>
+        <w:t>Reference Point Group Mobility (RPGM) emulates grouping behavior of battlefield scenarios.</w:t>
+      </w:r>
+    </w:p>
+    <w:p>
+      <w:pPr>
+        <w:pStyle w:val="ListParagraph"/>
+        <w:numPr>
+          <w:ilvl w:val="1"/>
+          <w:numId w:val="2"/>
+        </w:numPr>
+        <w:rPr>
+          <w:sz w:val="24"/>
+          <w:szCs w:val="24"/>
+        </w:rPr>
+      </w:pPr>
+      <w:r>
+        <w:rPr>
+          <w:sz w:val="24"/>
+          <w:szCs w:val="24"/>
+        </w:rPr>
+        <w:t>Freeway/Manhattan model captured impact of geographic restriction (</w:t>
+      </w:r>
+      <w:proofErr w:type="spellStart"/>
+      <w:r>
+        <w:rPr>
+          <w:sz w:val="24"/>
+          <w:szCs w:val="24"/>
+        </w:rPr>
+        <w:t>ie</w:t>
+      </w:r>
+      <w:proofErr w:type="spellEnd"/>
+      <w:r>
+        <w:rPr>
+          <w:sz w:val="24"/>
+          <w:szCs w:val="24"/>
+        </w:rPr>
+        <w:t xml:space="preserve"> road) on vehicular mobility</w:t>
+      </w:r>
+    </w:p>
+    <w:p>
+      <w:pPr>
+        <w:pStyle w:val="ListParagraph"/>
+        <w:numPr>
+          <w:ilvl w:val="1"/>
+          <w:numId w:val="2"/>
+        </w:numPr>
+        <w:rPr>
+          <w:sz w:val="24"/>
+          <w:szCs w:val="24"/>
+        </w:rPr>
+      </w:pPr>
+      <w:r>
+        <w:rPr>
+          <w:sz w:val="24"/>
+          <w:szCs w:val="24"/>
+        </w:rPr>
+        <w:t>Simplified car-following model is used to restrict vehicular movements on a road at lane-level defined</w:t>
+      </w:r>
+      <w:r>
+        <w:rPr>
+          <w:sz w:val="24"/>
+          <w:szCs w:val="24"/>
+        </w:rPr>
+        <w:t xml:space="preserve"> by real map data.</w:t>
+      </w:r>
+    </w:p>
+    <w:p>
+      <w:pPr>
+        <w:pStyle w:val="ListParagraph"/>
+        <w:numPr>
+          <w:ilvl w:val="0"/>
+          <w:numId w:val="2"/>
+        </w:numPr>
+        <w:rPr>
+          <w:sz w:val="24"/>
+          <w:szCs w:val="24"/>
+        </w:rPr>
+      </w:pPr>
+      <w:r>
+        <w:rPr>
+          <w:sz w:val="24"/>
+          <w:szCs w:val="24"/>
+        </w:rPr>
+        <w:t>Most models are over simplified with assumptions necessary to make the analysis tractable which results in models that fail to adequately represent the extreme complexity of the real-world mobility patterns.</w:t>
+      </w:r>
+    </w:p>
+    <w:p>
+      <w:pPr>
+        <w:pStyle w:val="ListParagraph"/>
+        <w:numPr>
+          <w:ilvl w:val="0"/>
+          <w:numId w:val="2"/>
+        </w:numPr>
+        <w:rPr>
+          <w:sz w:val="24"/>
+          <w:szCs w:val="24"/>
+        </w:rPr>
+      </w:pPr>
+      <w:r>
+        <w:rPr>
+          <w:sz w:val="24"/>
+          <w:szCs w:val="24"/>
+        </w:rPr>
+        <w:t>Emphasis on fact that VANETs are prone to network fragmentation due to uneven nature of vehicle traffic and market penetration.</w:t>
+      </w:r>
+    </w:p>
+    <w:p>
+      <w:pPr>
+        <w:pStyle w:val="ListParagraph"/>
+        <w:numPr>
+          <w:ilvl w:val="0"/>
+          <w:numId w:val="2"/>
+        </w:numPr>
+        <w:rPr>
+          <w:sz w:val="24"/>
+          <w:szCs w:val="24"/>
+        </w:rPr>
+      </w:pPr>
+      <w:r>
+        <w:rPr>
+          <w:sz w:val="24"/>
+          <w:szCs w:val="24"/>
+        </w:rPr>
+        <w:t>Delay Tolerant Networks (DTN) is synergistic with the problem formulation of disconnected VANETs.</w:t>
+      </w:r>
+    </w:p>
+    <w:p>
+      <w:pPr>
+        <w:pStyle w:val="ListParagraph"/>
+        <w:numPr>
+          <w:ilvl w:val="0"/>
+          <w:numId w:val="2"/>
+        </w:numPr>
+        <w:rPr>
+          <w:sz w:val="24"/>
+          <w:szCs w:val="24"/>
+        </w:rPr>
+      </w:pPr>
+      <w:r>
+        <w:rPr>
+          <w:sz w:val="24"/>
+          <w:szCs w:val="24"/>
+        </w:rPr>
+        <w:t>DTN framework proposed to analyze and interconnect challenged networks where end-to-end routes between mobile nodes may not exist:</w:t>
+      </w:r>
+    </w:p>
+    <w:p>
+      <w:pPr>
+        <w:pStyle w:val="ListParagraph"/>
+        <w:numPr>
+          <w:ilvl w:val="1"/>
+          <w:numId w:val="2"/>
+        </w:numPr>
+        <w:rPr>
+          <w:sz w:val="24"/>
+          <w:szCs w:val="24"/>
+        </w:rPr>
+      </w:pPr>
+      <w:r>
+        <w:rPr>
+          <w:sz w:val="24"/>
+          <w:szCs w:val="24"/>
+        </w:rPr>
+        <w:t>Wildlife tracking sensor networks</w:t>
+      </w:r>
+    </w:p>
+    <w:p>
+      <w:pPr>
+        <w:pStyle w:val="ListParagraph"/>
+        <w:numPr>
+          <w:ilvl w:val="1"/>
+          <w:numId w:val="2"/>
+        </w:numPr>
+        <w:rPr>
+          <w:sz w:val="24"/>
+          <w:szCs w:val="24"/>
+        </w:rPr>
+      </w:pPr>
+      <w:r>
+        <w:rPr>
+          <w:sz w:val="24"/>
+          <w:szCs w:val="24"/>
+        </w:rPr>
+        <w:t>Inter-planetary networks</w:t>
+      </w:r>
+    </w:p>
+    <w:p>
+      <w:pPr>
+        <w:pStyle w:val="ListParagraph"/>
+        <w:numPr>
+          <w:ilvl w:val="1"/>
+          <w:numId w:val="2"/>
+        </w:numPr>
+        <w:rPr>
+          <w:sz w:val="24"/>
+          <w:szCs w:val="24"/>
+        </w:rPr>
+      </w:pPr>
+      <w:r>
+        <w:rPr>
+          <w:sz w:val="24"/>
+          <w:szCs w:val="24"/>
+        </w:rPr>
+        <w:t>Military ad hoc networks</w:t>
+      </w:r>
+    </w:p>
+    <w:p>
+      <w:pPr>
+        <w:pStyle w:val="ListParagraph"/>
+        <w:numPr>
+          <w:ilvl w:val="0"/>
+          <w:numId w:val="2"/>
+        </w:numPr>
+        <w:rPr>
+          <w:sz w:val="24"/>
+          <w:szCs w:val="24"/>
+        </w:rPr>
+      </w:pPr>
+      <w:r>
+        <w:rPr>
+          <w:sz w:val="24"/>
+          <w:szCs w:val="24"/>
+        </w:rPr>
+        <w:t xml:space="preserve">Requires asynchronous message forwarding paradigm based on </w:t>
+      </w:r>
+      <w:r>
+        <w:rPr>
+          <w:b/>
+          <w:sz w:val="24"/>
+          <w:szCs w:val="24"/>
+        </w:rPr>
+        <w:t>“store-carry-forward”</w:t>
+      </w:r>
+      <w:r>
+        <w:rPr>
+          <w:sz w:val="24"/>
+          <w:szCs w:val="24"/>
+        </w:rPr>
+        <w:t xml:space="preserve"> concept to achieve interoperability among different challenged networks.</w:t>
+      </w:r>
+    </w:p>
+    <w:p>
+      <w:pPr>
+        <w:pStyle w:val="ListParagraph"/>
+        <w:numPr>
+          <w:ilvl w:val="0"/>
+          <w:numId w:val="2"/>
+        </w:numPr>
+        <w:rPr>
+          <w:sz w:val="24"/>
+          <w:szCs w:val="24"/>
+        </w:rPr>
+      </w:pPr>
+      <w:r>
+        <w:rPr>
+          <w:sz w:val="24"/>
+          <w:szCs w:val="24"/>
+        </w:rPr>
+        <w:t>Some models that fall into DTN framework</w:t>
+      </w:r>
+    </w:p>
+    <w:p>
+      <w:pPr>
+        <w:pStyle w:val="ListParagraph"/>
+        <w:numPr>
+          <w:ilvl w:val="1"/>
+          <w:numId w:val="2"/>
+        </w:numPr>
+        <w:rPr>
+          <w:sz w:val="24"/>
+          <w:szCs w:val="24"/>
+        </w:rPr>
+      </w:pPr>
+      <w:proofErr w:type="spellStart"/>
+      <w:r>
+        <w:rPr>
+          <w:sz w:val="24"/>
+          <w:szCs w:val="24"/>
+        </w:rPr>
+        <w:lastRenderedPageBreak/>
+        <w:t>DataMules</w:t>
+      </w:r>
+      <w:proofErr w:type="spellEnd"/>
+      <w:r>
+        <w:rPr>
+          <w:sz w:val="24"/>
+          <w:szCs w:val="24"/>
+        </w:rPr>
+        <w:t>: mobile messengers which promote the network connectivity in a sensor network by providing access between the virtual backbone and sensor nodes</w:t>
+      </w:r>
+    </w:p>
+    <w:p>
+      <w:pPr>
+        <w:pStyle w:val="ListParagraph"/>
+        <w:numPr>
+          <w:ilvl w:val="1"/>
+          <w:numId w:val="2"/>
+        </w:numPr>
+        <w:rPr>
+          <w:sz w:val="24"/>
+          <w:szCs w:val="24"/>
+        </w:rPr>
+      </w:pPr>
+      <w:r>
+        <w:rPr>
+          <w:sz w:val="24"/>
+          <w:szCs w:val="24"/>
+        </w:rPr>
+        <w:t>Epidemic Routing: relies on mobile nodes to exchange they data they possess whenever they encounter new neighbors</w:t>
+      </w:r>
+    </w:p>
+    <w:p>
+      <w:pPr>
+        <w:pStyle w:val="ListParagraph"/>
+        <w:numPr>
+          <w:ilvl w:val="1"/>
+          <w:numId w:val="2"/>
+        </w:numPr>
+        <w:rPr>
+          <w:sz w:val="24"/>
+          <w:szCs w:val="24"/>
+        </w:rPr>
+      </w:pPr>
+      <w:r>
+        <w:rPr>
+          <w:sz w:val="24"/>
+          <w:szCs w:val="24"/>
+        </w:rPr>
+        <w:t>Role-based multicast approach: proposed to achieve maximum reach ability in a sparsely connected or fragmented network by using the store-carry-forward mechanism</w:t>
+      </w:r>
+    </w:p>
+    <w:p>
+      <w:pPr>
+        <w:pStyle w:val="ListParagraph"/>
+        <w:numPr>
+          <w:ilvl w:val="1"/>
+          <w:numId w:val="2"/>
+        </w:numPr>
+        <w:rPr>
+          <w:sz w:val="24"/>
+          <w:szCs w:val="24"/>
+        </w:rPr>
+      </w:pPr>
+      <w:r>
+        <w:rPr>
+          <w:sz w:val="24"/>
+          <w:szCs w:val="24"/>
+        </w:rPr>
+        <w:t>Single-copy and Multi-copy “Spray and Wait” are shown to be efficient alternatives for message delivery</w:t>
+      </w:r>
+    </w:p>
+    <w:p>
+      <w:pPr>
+        <w:pStyle w:val="ListParagraph"/>
+        <w:numPr>
+          <w:ilvl w:val="0"/>
+          <w:numId w:val="2"/>
+        </w:numPr>
+        <w:rPr>
+          <w:sz w:val="24"/>
+          <w:szCs w:val="24"/>
+        </w:rPr>
+      </w:pPr>
+      <w:r>
+        <w:rPr>
+          <w:b/>
+          <w:sz w:val="24"/>
+          <w:szCs w:val="24"/>
+        </w:rPr>
+        <w:t>Focus on network fragmentation scenarios of VANETs with realistic vehicular mobility models. Main objective in this paper is to establish comprehensive analytical framework for understanding the fundamental characteristics of disconnected VANETs in addition to studying the feasibility of the store-carry-forward approach.</w:t>
+      </w:r>
+    </w:p>
+    <w:p>
+      <w:pPr>
+        <w:pStyle w:val="ListParagraph"/>
+        <w:numPr>
+          <w:ilvl w:val="0"/>
+          <w:numId w:val="2"/>
+        </w:numPr>
+        <w:rPr>
+          <w:sz w:val="24"/>
+          <w:szCs w:val="24"/>
+        </w:rPr>
+      </w:pPr>
+      <w:r>
+        <w:rPr>
+          <w:sz w:val="24"/>
+          <w:szCs w:val="24"/>
+        </w:rPr>
+        <w:t>Developed analytical framework which can be used to derive several network characteristics and key routing performance metrics such as per-hop delay (re-healing time) in sparsely connected VANETs</w:t>
+      </w:r>
+    </w:p>
+    <w:p>
+      <w:pPr>
+        <w:rPr>
+          <w:sz w:val="24"/>
+          <w:szCs w:val="24"/>
+        </w:rPr>
+      </w:pPr>
+      <w:r>
+        <w:rPr>
+          <w:sz w:val="24"/>
+          <w:szCs w:val="24"/>
+        </w:rPr>
+        <w:t>III. Vehicle Traffic Model</w:t>
+      </w:r>
+    </w:p>
+    <w:p>
+      <w:pPr>
+        <w:pStyle w:val="ListParagraph"/>
+        <w:numPr>
+          <w:ilvl w:val="0"/>
+          <w:numId w:val="3"/>
+        </w:numPr>
+        <w:rPr>
+          <w:sz w:val="24"/>
+          <w:szCs w:val="24"/>
+        </w:rPr>
+      </w:pPr>
+      <w:r>
+        <w:rPr>
+          <w:sz w:val="24"/>
+          <w:szCs w:val="24"/>
+        </w:rPr>
+        <w:t xml:space="preserve">Car following model, single-lane behavior under both free-flow and congested traffic conditions. Assumes </w:t>
+      </w:r>
+      <w:proofErr w:type="gramStart"/>
+      <w:r>
+        <w:rPr>
+          <w:sz w:val="24"/>
+          <w:szCs w:val="24"/>
+        </w:rPr>
+        <w:t>drivers maintains</w:t>
+      </w:r>
+      <w:proofErr w:type="gramEnd"/>
+      <w:r>
+        <w:rPr>
+          <w:sz w:val="24"/>
+          <w:szCs w:val="24"/>
+        </w:rPr>
+        <w:t xml:space="preserve"> safe distance from leading vehicle. Takes into account deceleration factor for braking performance and </w:t>
+      </w:r>
+      <w:proofErr w:type="gramStart"/>
+      <w:r>
+        <w:rPr>
+          <w:sz w:val="24"/>
+          <w:szCs w:val="24"/>
+        </w:rPr>
+        <w:t>drivers</w:t>
+      </w:r>
+      <w:proofErr w:type="gramEnd"/>
+      <w:r>
+        <w:rPr>
+          <w:sz w:val="24"/>
+          <w:szCs w:val="24"/>
+        </w:rPr>
+        <w:t xml:space="preserve"> behavior.</w:t>
+      </w:r>
+    </w:p>
+    <w:p>
+      <w:pPr>
+        <w:pStyle w:val="ListParagraph"/>
+        <w:numPr>
+          <w:ilvl w:val="1"/>
+          <w:numId w:val="3"/>
+        </w:numPr>
+        <w:rPr>
+          <w:sz w:val="24"/>
+          <w:szCs w:val="24"/>
+        </w:rPr>
+      </w:pPr>
+      <w:r>
+        <w:rPr>
+          <w:rFonts w:eastAsiaTheme="minorEastAsia"/>
+          <w:sz w:val="24"/>
+          <w:szCs w:val="24"/>
+        </w:rPr>
+        <w:t xml:space="preserve">Complete mathematical model: </w:t>
+      </w:r>
+      <m:oMath>
+        <m:sSup>
+          <m:sSupPr>
+            <m:ctrlPr>
+              <w:rPr>
+                <w:rFonts w:ascii="Cambria Math" w:hAnsi="Cambria Math"/>
+                <w:i/>
+                <w:sz w:val="24"/>
+                <w:szCs w:val="24"/>
+              </w:rPr>
+            </m:ctrlPr>
+          </m:sSupPr>
+          <m:e>
+            <m:r>
+              <w:rPr>
+                <w:rFonts w:ascii="Cambria Math" w:hAnsi="Cambria Math"/>
+                <w:sz w:val="24"/>
+                <w:szCs w:val="24"/>
+              </w:rPr>
+              <m:t>S</m:t>
+            </m:r>
+          </m:e>
+          <m:sup>
+            <m:r>
+              <w:rPr>
+                <w:rFonts w:ascii="Cambria Math" w:hAnsi="Cambria Math"/>
+                <w:sz w:val="24"/>
+                <w:szCs w:val="24"/>
+              </w:rPr>
+              <m:t>'</m:t>
+            </m:r>
+          </m:sup>
+        </m:sSup>
+        <m:r>
+          <w:rPr>
+            <w:rFonts w:ascii="Cambria Math" w:hAnsi="Cambria Math"/>
+            <w:sz w:val="24"/>
+            <w:szCs w:val="24"/>
+          </w:rPr>
+          <m:t xml:space="preserve">= L+ </m:t>
+        </m:r>
+        <m:sSup>
+          <m:sSupPr>
+            <m:ctrlPr>
+              <w:rPr>
+                <w:rFonts w:ascii="Cambria Math" w:hAnsi="Cambria Math"/>
+                <w:i/>
+                <w:sz w:val="24"/>
+                <w:szCs w:val="24"/>
+              </w:rPr>
+            </m:ctrlPr>
+          </m:sSupPr>
+          <m:e>
+            <m:r>
+              <w:rPr>
+                <w:rFonts w:ascii="Cambria Math" w:hAnsi="Cambria Math"/>
+                <w:sz w:val="24"/>
+                <w:szCs w:val="24"/>
+              </w:rPr>
+              <m:t>β</m:t>
+            </m:r>
+          </m:e>
+          <m:sup>
+            <m:r>
+              <w:rPr>
+                <w:rFonts w:ascii="Cambria Math" w:hAnsi="Cambria Math"/>
+                <w:sz w:val="24"/>
+                <w:szCs w:val="24"/>
+              </w:rPr>
+              <m:t>'</m:t>
+            </m:r>
+          </m:sup>
+        </m:sSup>
+        <m:r>
+          <w:rPr>
+            <w:rFonts w:ascii="Cambria Math" w:hAnsi="Cambria Math"/>
+            <w:sz w:val="24"/>
+            <w:szCs w:val="24"/>
+          </w:rPr>
+          <m:t>V+ γ</m:t>
+        </m:r>
+        <m:sSup>
+          <m:sSupPr>
+            <m:ctrlPr>
+              <w:rPr>
+                <w:rFonts w:ascii="Cambria Math" w:hAnsi="Cambria Math"/>
+                <w:i/>
+                <w:sz w:val="24"/>
+                <w:szCs w:val="24"/>
+              </w:rPr>
+            </m:ctrlPr>
+          </m:sSupPr>
+          <m:e>
+            <m:r>
+              <w:rPr>
+                <w:rFonts w:ascii="Cambria Math" w:hAnsi="Cambria Math"/>
+                <w:sz w:val="24"/>
+                <w:szCs w:val="24"/>
+              </w:rPr>
+              <m:t>V</m:t>
+            </m:r>
+          </m:e>
+          <m:sup>
+            <m:r>
+              <w:rPr>
+                <w:rFonts w:ascii="Cambria Math" w:hAnsi="Cambria Math"/>
+                <w:sz w:val="24"/>
+                <w:szCs w:val="24"/>
+              </w:rPr>
+              <m:t>2</m:t>
+            </m:r>
+          </m:sup>
+        </m:sSup>
+      </m:oMath>
+    </w:p>
+    <w:p>
+      <w:pPr>
+        <w:pStyle w:val="ListParagraph"/>
+        <w:numPr>
+          <w:ilvl w:val="2"/>
+          <w:numId w:val="3"/>
+        </w:numPr>
+        <w:rPr>
+          <w:sz w:val="24"/>
+          <w:szCs w:val="24"/>
+        </w:rPr>
+      </w:pPr>
+      <w:r>
+        <w:rPr>
+          <w:rFonts w:eastAsiaTheme="minorEastAsia"/>
+          <w:sz w:val="24"/>
+          <w:szCs w:val="24"/>
+        </w:rPr>
+        <w:t>S’ headway spacing between rear bumper to rear bumper</w:t>
+      </w:r>
+    </w:p>
+    <w:p>
+      <w:pPr>
+        <w:pStyle w:val="ListParagraph"/>
+        <w:numPr>
+          <w:ilvl w:val="2"/>
+          <w:numId w:val="3"/>
+        </w:numPr>
+        <w:rPr>
+          <w:sz w:val="24"/>
+          <w:szCs w:val="24"/>
+        </w:rPr>
+      </w:pPr>
+      <w:r>
+        <w:rPr>
+          <w:rFonts w:eastAsiaTheme="minorEastAsia"/>
+          <w:sz w:val="24"/>
+          <w:szCs w:val="24"/>
+        </w:rPr>
+        <w:t>L effective vehicle length in meters</w:t>
+      </w:r>
+    </w:p>
+    <w:p>
+      <w:pPr>
+        <w:pStyle w:val="ListParagraph"/>
+        <w:numPr>
+          <w:ilvl w:val="2"/>
+          <w:numId w:val="3"/>
+        </w:numPr>
+        <w:rPr>
+          <w:sz w:val="24"/>
+          <w:szCs w:val="24"/>
+        </w:rPr>
+      </w:pPr>
+      <w:r>
+        <w:rPr>
+          <w:rFonts w:eastAsiaTheme="minorEastAsia"/>
+          <w:sz w:val="24"/>
+          <w:szCs w:val="24"/>
+        </w:rPr>
+        <w:t>V vehicle sped in meters/second</w:t>
+      </w:r>
+    </w:p>
+    <w:p>
+      <w:pPr>
+        <w:pStyle w:val="ListParagraph"/>
+        <w:numPr>
+          <w:ilvl w:val="2"/>
+          <w:numId w:val="3"/>
+        </w:numPr>
+        <w:rPr>
+          <w:sz w:val="24"/>
+          <w:szCs w:val="24"/>
+        </w:rPr>
+      </w:pPr>
+      <m:oMath>
+        <m:r>
+          <w:rPr>
+            <w:rFonts w:ascii="Cambria Math" w:hAnsi="Cambria Math"/>
+            <w:sz w:val="24"/>
+            <w:szCs w:val="24"/>
+          </w:rPr>
+          <m:t>β</m:t>
+        </m:r>
+        <m:r>
+          <w:rPr>
+            <w:rFonts w:ascii="Cambria Math" w:eastAsiaTheme="minorEastAsia" w:hAnsi="Cambria Math"/>
+            <w:sz w:val="24"/>
+            <w:szCs w:val="24"/>
+          </w:rPr>
+          <m:t>'</m:t>
+        </m:r>
+      </m:oMath>
+      <w:r>
+        <w:rPr>
+          <w:rFonts w:eastAsiaTheme="minorEastAsia"/>
+          <w:sz w:val="24"/>
+          <w:szCs w:val="24"/>
+        </w:rPr>
+        <w:t xml:space="preserve"> driver reaction time in seconds</w:t>
+      </w:r>
+    </w:p>
+    <w:p>
+      <w:pPr>
+        <w:pStyle w:val="ListParagraph"/>
+        <w:numPr>
+          <w:ilvl w:val="2"/>
+          <w:numId w:val="3"/>
+        </w:numPr>
+        <w:rPr>
+          <w:sz w:val="24"/>
+          <w:szCs w:val="24"/>
+        </w:rPr>
+      </w:pPr>
+      <m:oMath>
+        <m:r>
+          <w:rPr>
+            <w:rFonts w:ascii="Cambria Math" w:hAnsi="Cambria Math"/>
+            <w:sz w:val="24"/>
+            <w:szCs w:val="24"/>
+          </w:rPr>
+          <m:t>γ</m:t>
+        </m:r>
+      </m:oMath>
+      <w:r>
+        <w:rPr>
+          <w:rFonts w:eastAsiaTheme="minorEastAsia"/>
+          <w:sz w:val="24"/>
+          <w:szCs w:val="24"/>
+        </w:rPr>
+        <w:t xml:space="preserve"> reciprocal of twice the max average deceleration of a following vehicle (</w:t>
+      </w:r>
+      <w:proofErr w:type="spellStart"/>
+      <w:r>
+        <w:rPr>
+          <w:rFonts w:eastAsiaTheme="minorEastAsia"/>
+          <w:sz w:val="24"/>
+          <w:szCs w:val="24"/>
+        </w:rPr>
+        <w:t>ie</w:t>
+      </w:r>
+      <w:proofErr w:type="spellEnd"/>
+      <w:r>
+        <w:rPr>
+          <w:rFonts w:eastAsiaTheme="minorEastAsia"/>
+          <w:sz w:val="24"/>
+          <w:szCs w:val="24"/>
+        </w:rPr>
+        <w:t xml:space="preserve"> approximately 0.075 </w:t>
+      </w:r>
+      <m:oMath>
+        <m:sSup>
+          <m:sSupPr>
+            <m:ctrlPr>
+              <w:rPr>
+                <w:rFonts w:ascii="Cambria Math" w:eastAsiaTheme="minorEastAsia" w:hAnsi="Cambria Math"/>
+                <w:i/>
+                <w:sz w:val="24"/>
+                <w:szCs w:val="24"/>
+              </w:rPr>
+            </m:ctrlPr>
+          </m:sSupPr>
+          <m:e>
+            <m:r>
+              <w:rPr>
+                <w:rFonts w:ascii="Cambria Math" w:eastAsiaTheme="minorEastAsia" w:hAnsi="Cambria Math"/>
+                <w:sz w:val="24"/>
+                <w:szCs w:val="24"/>
+              </w:rPr>
+              <m:t>s</m:t>
+            </m:r>
+          </m:e>
+          <m:sup>
+            <m:r>
+              <w:rPr>
+                <w:rFonts w:ascii="Cambria Math" w:eastAsiaTheme="minorEastAsia" w:hAnsi="Cambria Math"/>
+                <w:sz w:val="24"/>
+                <w:szCs w:val="24"/>
+              </w:rPr>
+              <m:t>2</m:t>
+            </m:r>
+          </m:sup>
+        </m:sSup>
+        <m:r>
+          <w:rPr>
+            <w:rFonts w:ascii="Cambria Math" w:eastAsiaTheme="minorEastAsia" w:hAnsi="Cambria Math"/>
+            <w:sz w:val="24"/>
+            <w:szCs w:val="24"/>
+          </w:rPr>
+          <m:t>/m</m:t>
+        </m:r>
+      </m:oMath>
+      <w:r>
+        <w:rPr>
+          <w:rFonts w:eastAsiaTheme="minorEastAsia"/>
+          <w:sz w:val="24"/>
+          <w:szCs w:val="24"/>
+        </w:rPr>
+        <w:t>)</w:t>
+      </w:r>
+    </w:p>
+    <w:p>
+      <w:pPr>
+        <w:pStyle w:val="ListParagraph"/>
+        <w:numPr>
+          <w:ilvl w:val="1"/>
+          <w:numId w:val="3"/>
+        </w:numPr>
+        <w:rPr>
+          <w:sz w:val="24"/>
+          <w:szCs w:val="24"/>
+        </w:rPr>
+      </w:pPr>
+      <m:oMath>
+        <m:r>
+          <w:rPr>
+            <w:rFonts w:ascii="Cambria Math" w:hAnsi="Cambria Math"/>
+            <w:sz w:val="24"/>
+            <w:szCs w:val="24"/>
+          </w:rPr>
+          <m:t>β</m:t>
+        </m:r>
+        <m:r>
+          <w:rPr>
+            <w:rFonts w:ascii="Cambria Math" w:eastAsiaTheme="minorEastAsia" w:hAnsi="Cambria Math"/>
+            <w:sz w:val="24"/>
+            <w:szCs w:val="24"/>
+          </w:rPr>
+          <m:t>'</m:t>
+        </m:r>
+      </m:oMath>
+      <w:r>
+        <w:rPr>
+          <w:rFonts w:eastAsiaTheme="minorEastAsia"/>
+          <w:sz w:val="24"/>
+          <w:szCs w:val="24"/>
+        </w:rPr>
+        <w:t xml:space="preserve"> </w:t>
+      </w:r>
+      <w:proofErr w:type="gramStart"/>
+      <w:r>
+        <w:rPr>
+          <w:rFonts w:eastAsiaTheme="minorEastAsia"/>
+          <w:sz w:val="24"/>
+          <w:szCs w:val="24"/>
+        </w:rPr>
+        <w:t>and</w:t>
+      </w:r>
+      <w:proofErr w:type="gramEnd"/>
+      <w:r>
+        <w:rPr>
+          <w:rFonts w:eastAsiaTheme="minorEastAsia"/>
+          <w:sz w:val="24"/>
+          <w:szCs w:val="24"/>
+        </w:rPr>
+        <w:t xml:space="preserve"> </w:t>
+      </w:r>
+      <m:oMath>
+        <m:r>
+          <w:rPr>
+            <w:rFonts w:ascii="Cambria Math" w:hAnsi="Cambria Math"/>
+            <w:sz w:val="24"/>
+            <w:szCs w:val="24"/>
+          </w:rPr>
+          <m:t>γ</m:t>
+        </m:r>
+      </m:oMath>
+      <w:r>
+        <w:rPr>
+          <w:rFonts w:eastAsiaTheme="minorEastAsia"/>
+          <w:sz w:val="24"/>
+          <w:szCs w:val="24"/>
+        </w:rPr>
+        <w:t xml:space="preserve"> introduced to ensure sufficient spacing so that following vehicle can come to a complete stop if the leading vehicle suddenly brakes.</w:t>
+      </w:r>
+    </w:p>
+    <w:p>
+      <w:pPr>
+        <w:pStyle w:val="ListParagraph"/>
+        <w:numPr>
+          <w:ilvl w:val="1"/>
+          <w:numId w:val="3"/>
+        </w:numPr>
+        <w:rPr>
+          <w:sz w:val="24"/>
+          <w:szCs w:val="24"/>
+        </w:rPr>
+      </w:pPr>
+      <w:r>
+        <w:rPr>
+          <w:sz w:val="24"/>
+          <w:szCs w:val="24"/>
+        </w:rPr>
+        <w:t xml:space="preserve">Simplified Model: </w:t>
+      </w:r>
+      <w:r>
+        <w:rPr>
+          <w:rFonts w:eastAsiaTheme="minorEastAsia"/>
+          <w:sz w:val="24"/>
+          <w:szCs w:val="24"/>
+        </w:rPr>
+        <w:t xml:space="preserve"> Good driving assumption, similar braking performance (</w:t>
+      </w:r>
+      <m:oMath>
+        <m:r>
+          <w:rPr>
+            <w:rFonts w:ascii="Cambria Math" w:eastAsiaTheme="minorEastAsia" w:hAnsi="Cambria Math"/>
+            <w:sz w:val="24"/>
+            <w:szCs w:val="24"/>
+          </w:rPr>
+          <m:t>γ≈0</m:t>
+        </m:r>
+      </m:oMath>
+      <w:r>
+        <w:rPr>
+          <w:rFonts w:eastAsiaTheme="minorEastAsia"/>
+          <w:sz w:val="24"/>
+          <w:szCs w:val="24"/>
+        </w:rPr>
+        <w:t xml:space="preserve">) </w:t>
+      </w:r>
+      <w:r>
+        <w:rPr>
+          <w:rFonts w:eastAsiaTheme="minorEastAsia"/>
+          <w:sz w:val="24"/>
+          <w:szCs w:val="24"/>
+        </w:rPr>
+        <w:sym w:font="Wingdings" w:char="F0E8"/>
+      </w:r>
+      <w:r>
+        <w:rPr>
+          <w:rFonts w:eastAsiaTheme="minorEastAsia"/>
+          <w:sz w:val="24"/>
+          <w:szCs w:val="24"/>
+        </w:rPr>
+        <w:t xml:space="preserve"> </w:t>
+      </w:r>
+      <m:oMath>
+        <m:sSup>
+          <m:sSupPr>
+            <m:ctrlPr>
+              <w:rPr>
+                <w:rFonts w:ascii="Cambria Math" w:hAnsi="Cambria Math"/>
+                <w:i/>
+                <w:sz w:val="24"/>
+                <w:szCs w:val="24"/>
+              </w:rPr>
+            </m:ctrlPr>
+          </m:sSupPr>
+          <m:e>
+            <m:r>
+              <w:rPr>
+                <w:rFonts w:ascii="Cambria Math" w:hAnsi="Cambria Math"/>
+                <w:sz w:val="24"/>
+                <w:szCs w:val="24"/>
+              </w:rPr>
+              <m:t>S</m:t>
+            </m:r>
+          </m:e>
+          <m:sup>
+            <m:r>
+              <w:rPr>
+                <w:rFonts w:ascii="Cambria Math" w:hAnsi="Cambria Math"/>
+                <w:sz w:val="24"/>
+                <w:szCs w:val="24"/>
+              </w:rPr>
+              <m:t>'</m:t>
+            </m:r>
+          </m:sup>
+        </m:sSup>
+        <m:r>
+          <w:rPr>
+            <w:rFonts w:ascii="Cambria Math" w:hAnsi="Cambria Math"/>
+            <w:sz w:val="24"/>
+            <w:szCs w:val="24"/>
+          </w:rPr>
+          <m:t xml:space="preserve">= L+ </m:t>
+        </m:r>
+        <m:sSup>
+          <m:sSupPr>
+            <m:ctrlPr>
+              <w:rPr>
+                <w:rFonts w:ascii="Cambria Math" w:hAnsi="Cambria Math"/>
+                <w:i/>
+                <w:sz w:val="24"/>
+                <w:szCs w:val="24"/>
+              </w:rPr>
+            </m:ctrlPr>
+          </m:sSupPr>
+          <m:e>
+            <m:r>
+              <w:rPr>
+                <w:rFonts w:ascii="Cambria Math" w:hAnsi="Cambria Math"/>
+                <w:sz w:val="24"/>
+                <w:szCs w:val="24"/>
+              </w:rPr>
+              <m:t>β</m:t>
+            </m:r>
+          </m:e>
+          <m:sup>
+            <m:r>
+              <w:rPr>
+                <w:rFonts w:ascii="Cambria Math" w:hAnsi="Cambria Math"/>
+                <w:sz w:val="24"/>
+                <w:szCs w:val="24"/>
+              </w:rPr>
+              <m:t>'</m:t>
+            </m:r>
+          </m:sup>
+        </m:sSup>
+        <m:r>
+          <w:rPr>
+            <w:rFonts w:ascii="Cambria Math" w:hAnsi="Cambria Math"/>
+            <w:sz w:val="24"/>
+            <w:szCs w:val="24"/>
+          </w:rPr>
+          <m:t>V</m:t>
+        </m:r>
+      </m:oMath>
+    </w:p>
+    <w:p>
+      <w:pPr>
+        <w:pStyle w:val="ListParagraph"/>
+        <w:numPr>
+          <w:ilvl w:val="0"/>
+          <w:numId w:val="3"/>
+        </w:numPr>
+        <w:rPr>
+          <w:sz w:val="24"/>
+          <w:szCs w:val="24"/>
+        </w:rPr>
+      </w:pPr>
+      <w:r>
+        <w:rPr>
+          <w:rFonts w:eastAsiaTheme="minorEastAsia"/>
+          <w:sz w:val="24"/>
+          <w:szCs w:val="24"/>
+        </w:rPr>
+        <w:t>Limitations of the car following model:</w:t>
+      </w:r>
+    </w:p>
+    <w:p>
+      <w:pPr>
+        <w:pStyle w:val="ListParagraph"/>
+        <w:numPr>
+          <w:ilvl w:val="1"/>
+          <w:numId w:val="3"/>
+        </w:numPr>
+        <w:rPr>
+          <w:sz w:val="24"/>
+          <w:szCs w:val="24"/>
+        </w:rPr>
+      </w:pPr>
+      <w:r>
+        <w:rPr>
+          <w:rFonts w:eastAsiaTheme="minorEastAsia"/>
+          <w:sz w:val="24"/>
+          <w:szCs w:val="24"/>
+        </w:rPr>
+        <w:t>Describes headway spacing between 2 adjacent vehicles in same lane (lane level spacing)</w:t>
+      </w:r>
+      <w:r>
+        <w:rPr>
+          <w:rFonts w:eastAsiaTheme="minorEastAsia"/>
+          <w:sz w:val="24"/>
+          <w:szCs w:val="24"/>
+        </w:rPr>
+        <w:t xml:space="preserve">. From network perspective most relevant metric is spacing from leading vehicle to the nearest following vehicle on a multi-lane road (road level spacing), </w:t>
+      </w:r>
+      <w:r>
+        <w:rPr>
+          <w:rFonts w:eastAsiaTheme="minorEastAsia"/>
+          <w:sz w:val="24"/>
+          <w:szCs w:val="24"/>
+        </w:rPr>
+        <w:lastRenderedPageBreak/>
+        <w:t xml:space="preserve">regardless if following vehicle is in same or different lane. Distance to nearest neighbor determines whether wireless link between vehicles exist or not.  </w:t>
+      </w:r>
+    </w:p>
+    <w:p>
+      <w:pPr>
+        <w:pStyle w:val="ListParagraph"/>
+        <w:numPr>
+          <w:ilvl w:val="1"/>
+          <w:numId w:val="3"/>
+        </w:numPr>
+        <w:rPr>
+          <w:sz w:val="24"/>
+          <w:szCs w:val="24"/>
+        </w:rPr>
+      </w:pPr>
+      <w:r>
+        <w:rPr>
+          <w:rFonts w:eastAsiaTheme="minorEastAsia"/>
+          <w:sz w:val="24"/>
+          <w:szCs w:val="24"/>
+        </w:rPr>
+        <w:t xml:space="preserve">Car following model appropriate under free flow traffic or heavy traffic scenarios where </w:t>
+      </w:r>
+      <w:r>
+        <w:rPr>
+          <w:rFonts w:eastAsiaTheme="minorEastAsia"/>
+          <w:b/>
+          <w:sz w:val="24"/>
+          <w:szCs w:val="24"/>
+        </w:rPr>
+        <w:t xml:space="preserve">driver reaction time </w:t>
+      </w:r>
+      <w:r>
+        <w:rPr>
+          <w:rFonts w:eastAsiaTheme="minorEastAsia"/>
+          <w:sz w:val="24"/>
+          <w:szCs w:val="24"/>
+        </w:rPr>
+        <w:t>is believed to be a dominant factory.</w:t>
+      </w:r>
+    </w:p>
+    <w:p>
+      <w:pPr>
+        <w:pStyle w:val="ListParagraph"/>
+        <w:numPr>
+          <w:ilvl w:val="2"/>
+          <w:numId w:val="3"/>
+        </w:numPr>
+        <w:rPr>
+          <w:sz w:val="24"/>
+          <w:szCs w:val="24"/>
+        </w:rPr>
+      </w:pPr>
+      <m:oMath>
+        <m:sSup>
+          <m:sSupPr>
+            <m:ctrlPr>
+              <w:rPr>
+                <w:rFonts w:ascii="Cambria Math" w:hAnsi="Cambria Math"/>
+                <w:i/>
+                <w:sz w:val="24"/>
+                <w:szCs w:val="24"/>
+              </w:rPr>
+            </m:ctrlPr>
+          </m:sSupPr>
+          <m:e>
+            <m:r>
+              <w:rPr>
+                <w:rFonts w:ascii="Cambria Math" w:hAnsi="Cambria Math"/>
+                <w:sz w:val="24"/>
+                <w:szCs w:val="24"/>
+              </w:rPr>
+              <m:t>β</m:t>
+            </m:r>
+          </m:e>
+          <m:sup>
+            <m:r>
+              <w:rPr>
+                <w:rFonts w:ascii="Cambria Math" w:hAnsi="Cambria Math"/>
+                <w:sz w:val="24"/>
+                <w:szCs w:val="24"/>
+              </w:rPr>
+              <m:t>'</m:t>
+            </m:r>
+          </m:sup>
+        </m:sSup>
+      </m:oMath>
+      <w:r>
+        <w:rPr>
+          <w:rFonts w:eastAsiaTheme="minorEastAsia"/>
+          <w:sz w:val="24"/>
+          <w:szCs w:val="24"/>
+        </w:rPr>
+        <w:t xml:space="preserve"> typically small that represents reaction time of driver following a log-normal distribution</w:t>
+      </w:r>
+    </w:p>
+    <w:p>
+      <w:pPr>
+        <w:pStyle w:val="ListParagraph"/>
+        <w:numPr>
+          <w:ilvl w:val="2"/>
+          <w:numId w:val="3"/>
+        </w:numPr>
+        <w:rPr>
+          <w:sz w:val="24"/>
+          <w:szCs w:val="24"/>
+        </w:rPr>
+      </w:pPr>
+      <m:oMath>
+        <m:sSup>
+          <m:sSupPr>
+            <m:ctrlPr>
+              <w:rPr>
+                <w:rFonts w:ascii="Cambria Math" w:hAnsi="Cambria Math"/>
+                <w:i/>
+                <w:sz w:val="24"/>
+                <w:szCs w:val="24"/>
+              </w:rPr>
+            </m:ctrlPr>
+          </m:sSupPr>
+          <m:e>
+            <m:r>
+              <w:rPr>
+                <w:rFonts w:ascii="Cambria Math" w:hAnsi="Cambria Math"/>
+                <w:sz w:val="24"/>
+                <w:szCs w:val="24"/>
+              </w:rPr>
+              <m:t>β</m:t>
+            </m:r>
+          </m:e>
+          <m:sup>
+            <m:r>
+              <w:rPr>
+                <w:rFonts w:ascii="Cambria Math" w:hAnsi="Cambria Math"/>
+                <w:sz w:val="24"/>
+                <w:szCs w:val="24"/>
+              </w:rPr>
+              <m:t>'</m:t>
+            </m:r>
+          </m:sup>
+        </m:sSup>
+      </m:oMath>
+      <w:r>
+        <w:rPr>
+          <w:rFonts w:eastAsiaTheme="minorEastAsia"/>
+          <w:sz w:val="24"/>
+          <w:szCs w:val="24"/>
+        </w:rPr>
+        <w:t xml:space="preserve"> </w:t>
+      </w:r>
+      <w:proofErr w:type="gramStart"/>
+      <w:r>
+        <w:rPr>
+          <w:rFonts w:eastAsiaTheme="minorEastAsia"/>
+          <w:sz w:val="24"/>
+          <w:szCs w:val="24"/>
+        </w:rPr>
+        <w:t>can</w:t>
+      </w:r>
+      <w:proofErr w:type="gramEnd"/>
+      <w:r>
+        <w:rPr>
+          <w:rFonts w:eastAsiaTheme="minorEastAsia"/>
+          <w:sz w:val="24"/>
+          <w:szCs w:val="24"/>
+        </w:rPr>
+        <w:t xml:space="preserve"> be large as 50-100 seconds in light to moderate traffic, </w:t>
+      </w:r>
+      <w:r>
+        <w:rPr>
+          <w:rFonts w:eastAsiaTheme="minorEastAsia"/>
+          <w:b/>
+          <w:sz w:val="24"/>
+          <w:szCs w:val="24"/>
+        </w:rPr>
+        <w:t xml:space="preserve">CAN NOT </w:t>
+      </w:r>
+      <w:r>
+        <w:rPr>
+          <w:rFonts w:eastAsiaTheme="minorEastAsia"/>
+          <w:sz w:val="24"/>
+          <w:szCs w:val="24"/>
+        </w:rPr>
+        <w:t xml:space="preserve">be interpreted as driver reaction time. In this case, </w:t>
+      </w:r>
+      <w:r>
+        <w:rPr>
+          <w:rFonts w:eastAsiaTheme="minorEastAsia"/>
+          <w:b/>
+          <w:sz w:val="24"/>
+          <w:szCs w:val="24"/>
+        </w:rPr>
+        <w:t xml:space="preserve">inter-arrival time </w:t>
+      </w:r>
+      <w:r>
+        <w:rPr>
+          <w:rFonts w:eastAsiaTheme="minorEastAsia"/>
+          <w:sz w:val="24"/>
+          <w:szCs w:val="24"/>
+        </w:rPr>
+        <w:t>is used to describe vehicle spacing. Represen</w:t>
+      </w:r>
+      <w:r>
+        <w:rPr>
+          <w:rFonts w:eastAsiaTheme="minorEastAsia"/>
+          <w:sz w:val="24"/>
+          <w:szCs w:val="24"/>
+        </w:rPr>
+        <w:t>ted by exponential distribution (not sure if there is evidence to justify the distribution)</w:t>
+      </w:r>
+    </w:p>
+    <w:p>
+      <w:pPr>
+        <w:pStyle w:val="ListParagraph"/>
+        <w:numPr>
+          <w:ilvl w:val="1"/>
+          <w:numId w:val="3"/>
+        </w:numPr>
+        <w:rPr>
+          <w:sz w:val="24"/>
+          <w:szCs w:val="24"/>
+        </w:rPr>
+      </w:pPr>
+      <w:r>
+        <w:rPr>
+          <w:sz w:val="24"/>
+          <w:szCs w:val="24"/>
+        </w:rPr>
+        <w:t xml:space="preserve">Address both limitations by replacing </w:t>
+      </w:r>
+      <m:oMath>
+        <m:sSup>
+          <m:sSupPr>
+            <m:ctrlPr>
+              <w:rPr>
+                <w:rFonts w:ascii="Cambria Math" w:hAnsi="Cambria Math"/>
+                <w:i/>
+                <w:sz w:val="24"/>
+                <w:szCs w:val="24"/>
+              </w:rPr>
+            </m:ctrlPr>
+          </m:sSupPr>
+          <m:e>
+            <m:r>
+              <w:rPr>
+                <w:rFonts w:ascii="Cambria Math" w:hAnsi="Cambria Math"/>
+                <w:sz w:val="24"/>
+                <w:szCs w:val="24"/>
+              </w:rPr>
+              <m:t>β</m:t>
+            </m:r>
+          </m:e>
+          <m:sup>
+            <m:r>
+              <w:rPr>
+                <w:rFonts w:ascii="Cambria Math" w:hAnsi="Cambria Math"/>
+                <w:sz w:val="24"/>
+                <w:szCs w:val="24"/>
+              </w:rPr>
+              <m:t>'</m:t>
+            </m:r>
+          </m:sup>
+        </m:sSup>
+      </m:oMath>
+      <w:r>
+        <w:rPr>
+          <w:rFonts w:eastAsiaTheme="minorEastAsia"/>
+          <w:sz w:val="24"/>
+          <w:szCs w:val="24"/>
+        </w:rPr>
+        <w:t xml:space="preserve"> with road-level inter-arrival </w:t>
+      </w:r>
+      <w:proofErr w:type="gramStart"/>
+      <w:r>
+        <w:rPr>
+          <w:rFonts w:eastAsiaTheme="minorEastAsia"/>
+          <w:sz w:val="24"/>
+          <w:szCs w:val="24"/>
+        </w:rPr>
+        <w:t xml:space="preserve">time </w:t>
+      </w:r>
+      <m:oMath>
+        <w:proofErr w:type="gramEnd"/>
+        <m:sSup>
+          <m:sSupPr>
+            <m:ctrlPr>
+              <w:rPr>
+                <w:rFonts w:ascii="Cambria Math" w:hAnsi="Cambria Math"/>
+                <w:i/>
+                <w:sz w:val="24"/>
+                <w:szCs w:val="24"/>
+              </w:rPr>
+            </m:ctrlPr>
+          </m:sSupPr>
+          <m:e>
+            <m:r>
+              <w:rPr>
+                <w:rFonts w:ascii="Cambria Math" w:hAnsi="Cambria Math"/>
+                <w:sz w:val="24"/>
+                <w:szCs w:val="24"/>
+              </w:rPr>
+              <m:t>β</m:t>
+            </m:r>
+          </m:e>
+          <m:sup>
+            <m:r>
+              <w:rPr>
+                <w:rFonts w:ascii="Cambria Math" w:hAnsi="Cambria Math"/>
+                <w:sz w:val="24"/>
+                <w:szCs w:val="24"/>
+              </w:rPr>
+              <m:t>'</m:t>
+            </m:r>
+          </m:sup>
+        </m:sSup>
+      </m:oMath>
+      <w:r>
+        <w:rPr>
+          <w:rFonts w:eastAsiaTheme="minorEastAsia"/>
+          <w:sz w:val="24"/>
+          <w:szCs w:val="24"/>
+        </w:rPr>
+        <w:t xml:space="preserve">. Reduces model </w:t>
+      </w:r>
+      <w:proofErr w:type="gramStart"/>
+      <w:r>
+        <w:rPr>
+          <w:rFonts w:eastAsiaTheme="minorEastAsia"/>
+          <w:sz w:val="24"/>
+          <w:szCs w:val="24"/>
+        </w:rPr>
+        <w:t xml:space="preserve">to </w:t>
+      </w:r>
+      <m:oMath>
+        <w:proofErr w:type="gramEnd"/>
+        <m:r>
+          <w:rPr>
+            <w:rFonts w:ascii="Cambria Math" w:hAnsi="Cambria Math"/>
+            <w:sz w:val="24"/>
+            <w:szCs w:val="24"/>
+          </w:rPr>
+          <m:t xml:space="preserve">S= </m:t>
+        </m:r>
+        <m:sSub>
+          <m:sSubPr>
+            <m:ctrlPr>
+              <w:rPr>
+                <w:rFonts w:ascii="Cambria Math" w:eastAsiaTheme="minorEastAsia" w:hAnsi="Cambria Math"/>
+                <w:i/>
+                <w:sz w:val="24"/>
+                <w:szCs w:val="24"/>
+              </w:rPr>
+            </m:ctrlPr>
+          </m:sSubPr>
+          <m:e>
+            <m:r>
+              <w:rPr>
+                <w:rFonts w:ascii="Cambria Math" w:eastAsiaTheme="minorEastAsia" w:hAnsi="Cambria Math"/>
+                <w:sz w:val="24"/>
+                <w:szCs w:val="24"/>
+              </w:rPr>
+              <m:t>L</m:t>
+            </m:r>
+          </m:e>
+          <m:sub>
+            <m:r>
+              <w:rPr>
+                <w:rFonts w:ascii="Cambria Math" w:eastAsiaTheme="minorEastAsia" w:hAnsi="Cambria Math"/>
+                <w:sz w:val="24"/>
+                <w:szCs w:val="24"/>
+              </w:rPr>
+              <m:t>min</m:t>
+            </m:r>
+          </m:sub>
+        </m:sSub>
+        <m:r>
+          <w:rPr>
+            <w:rFonts w:ascii="Cambria Math" w:hAnsi="Cambria Math"/>
+            <w:sz w:val="24"/>
+            <w:szCs w:val="24"/>
+          </w:rPr>
+          <m:t>+ βV</m:t>
+        </m:r>
+      </m:oMath>
+      <w:r>
+        <w:rPr>
+          <w:rFonts w:eastAsiaTheme="minorEastAsia"/>
+          <w:sz w:val="24"/>
+          <w:szCs w:val="24"/>
+        </w:rPr>
+        <w:t>.</w:t>
+      </w:r>
+      <w:r>
+        <w:rPr>
+          <w:rFonts w:eastAsiaTheme="minorEastAsia"/>
+          <w:sz w:val="24"/>
+          <w:szCs w:val="24"/>
+        </w:rPr>
+        <w:t xml:space="preserve"> By focusing on road-level inter-vehicle spacing S, proposed model accounts for rush-hour heavy traffic and captures sparse or intermediate traffic.</w:t>
+      </w:r>
+    </w:p>
+    <w:p>
+      <w:pPr>
+        <w:pStyle w:val="ListParagraph"/>
+        <w:numPr>
+          <w:ilvl w:val="2"/>
+          <w:numId w:val="3"/>
+        </w:numPr>
+        <w:rPr>
+          <w:sz w:val="24"/>
+          <w:szCs w:val="24"/>
+        </w:rPr>
+      </w:pPr>
+      <m:oMath>
+        <m:r>
+          <w:rPr>
+            <w:rFonts w:ascii="Cambria Math" w:hAnsi="Cambria Math"/>
+            <w:sz w:val="24"/>
+            <w:szCs w:val="24"/>
+          </w:rPr>
+          <m:t>β</m:t>
+        </m:r>
+      </m:oMath>
+      <w:r>
+        <w:rPr>
+          <w:rFonts w:eastAsiaTheme="minorEastAsia"/>
+          <w:sz w:val="24"/>
+          <w:szCs w:val="24"/>
+        </w:rPr>
+        <w:t xml:space="preserve"> inter-arrival time of vehicles on any lane from fix observation point</w:t>
+      </w:r>
+    </w:p>
+    <w:p>
+      <w:pPr>
+        <w:pStyle w:val="ListParagraph"/>
+        <w:numPr>
+          <w:ilvl w:val="2"/>
+          <w:numId w:val="3"/>
+        </w:numPr>
+        <w:rPr>
+          <w:sz w:val="24"/>
+          <w:szCs w:val="24"/>
+        </w:rPr>
+      </w:pPr>
+      <m:oMath>
+        <m:sSub>
+          <m:sSubPr>
+            <m:ctrlPr>
+              <w:rPr>
+                <w:rFonts w:ascii="Cambria Math" w:hAnsi="Cambria Math"/>
+                <w:i/>
+                <w:sz w:val="24"/>
+                <w:szCs w:val="24"/>
+              </w:rPr>
+            </m:ctrlPr>
+          </m:sSubPr>
+          <m:e>
+            <m:r>
+              <w:rPr>
+                <w:rFonts w:ascii="Cambria Math" w:hAnsi="Cambria Math"/>
+                <w:sz w:val="24"/>
+                <w:szCs w:val="24"/>
+              </w:rPr>
+              <m:t>L</m:t>
+            </m:r>
+          </m:e>
+          <m:sub>
+            <m:r>
+              <w:rPr>
+                <w:rFonts w:ascii="Cambria Math" w:hAnsi="Cambria Math"/>
+                <w:sz w:val="24"/>
+                <w:szCs w:val="24"/>
+              </w:rPr>
+              <m:t>min</m:t>
+            </m:r>
+          </m:sub>
+        </m:sSub>
+      </m:oMath>
+      <w:r>
+        <w:rPr>
+          <w:rFonts w:eastAsiaTheme="minorEastAsia"/>
+          <w:sz w:val="24"/>
+          <w:szCs w:val="24"/>
+        </w:rPr>
+        <w:t xml:space="preserve"> is minimum spacing between any two adjacent vehicles</w:t>
+      </w:r>
+    </w:p>
+    <w:p>
+      <w:pPr>
+        <w:jc w:val="center"/>
+        <w:rPr>
+          <w:sz w:val="24"/>
+          <w:szCs w:val="24"/>
+        </w:rPr>
+      </w:pPr>
+      <w:r>
+        <w:rPr>
+          <w:sz w:val="24"/>
+          <w:szCs w:val="24"/>
+        </w:rPr>
+        <w:drawing>
+          <wp:inline distT="0" distB="0" distL="0" distR="0">
+            <wp:extent cx="4048125" cy="1152525"/>
+            <wp:effectExtent l="19050" t="0" r="9525" b="0"/>
+            <wp:docPr id="1" name="Picture 1"/>
+            <wp:cNvGraphicFramePr/>
+            <a:graphic xmlns:a="http://schemas.openxmlformats.org/drawingml/2006/main">
+              <a:graphicData uri="http://schemas.openxmlformats.org/drawingml/2006/picture">
+                <pic:pic xmlns:pic="http://schemas.openxmlformats.org/drawingml/2006/picture">
+                  <pic:nvPicPr>
+                    <pic:cNvPr id="1026" name="Picture 2"/>
+                    <pic:cNvPicPr>
+                      <a:picLocks noChangeAspect="1" noChangeArrowheads="1"/>
+                    </pic:cNvPicPr>
+                  </pic:nvPicPr>
+                  <pic:blipFill>
+                    <a:blip r:embed="rId9" cstate="print"/>
+                    <a:srcRect/>
+                    <a:stretch>
+                      <a:fillRect/>
+                    </a:stretch>
+                  </pic:blipFill>
+                  <pic:spPr bwMode="auto">
+                    <a:xfrm>
+                      <a:off x="0" y="0"/>
+                      <a:ext cx="4048125" cy="1152525"/>
+                    </a:xfrm>
+                    <a:prstGeom prst="rect">
+                      <a:avLst/>
+                    </a:prstGeom>
+                    <a:noFill/>
+                    <a:ln w="9525">
+                      <a:noFill/>
+                      <a:miter lim="800000"/>
+                      <a:headEnd/>
+                      <a:tailEnd/>
+                    </a:ln>
+                  </pic:spPr>
+                </pic:pic>
+              </a:graphicData>
+            </a:graphic>
+          </wp:inline>
+        </w:drawing>
+      </w:r>
+    </w:p>
+    <w:p>
+      <w:pPr>
+        <w:pStyle w:val="ListParagraph"/>
+        <w:numPr>
+          <w:ilvl w:val="0"/>
+          <w:numId w:val="7"/>
+        </w:numPr>
+        <w:rPr>
+          <w:sz w:val="24"/>
+          <w:szCs w:val="24"/>
+        </w:rPr>
+      </w:pPr>
+      <w:r>
+        <w:rPr>
+          <w:sz w:val="24"/>
+          <w:szCs w:val="24"/>
+        </w:rPr>
+        <w:t>Incorporate empirical data into traffic model from Berkeley Highway Laboratory (BHL)</w:t>
+      </w:r>
+    </w:p>
+    <w:p>
+      <w:pPr>
+        <w:pStyle w:val="ListParagraph"/>
+        <w:numPr>
+          <w:ilvl w:val="1"/>
+          <w:numId w:val="7"/>
+        </w:numPr>
+        <w:rPr>
+          <w:sz w:val="24"/>
+          <w:szCs w:val="24"/>
+        </w:rPr>
+      </w:pPr>
+      <w:r>
+        <w:rPr>
+          <w:sz w:val="24"/>
+          <w:szCs w:val="24"/>
+        </w:rPr>
+        <w:t>Shows when network disconnection occurs.</w:t>
+      </w:r>
+    </w:p>
+    <w:p>
+      <w:pPr>
+        <w:pStyle w:val="ListParagraph"/>
+        <w:numPr>
+          <w:ilvl w:val="1"/>
+          <w:numId w:val="7"/>
+        </w:numPr>
+        <w:rPr>
+          <w:sz w:val="24"/>
+          <w:szCs w:val="24"/>
+        </w:rPr>
+      </w:pPr>
+      <w:r>
+        <w:rPr>
+          <w:sz w:val="24"/>
+          <w:szCs w:val="24"/>
+        </w:rPr>
+        <w:t>How serious the disconnected network problem could be in real traffic situations.</w:t>
+      </w:r>
+    </w:p>
+    <w:p>
+      <w:pPr>
+        <w:rPr>
+          <w:sz w:val="24"/>
+          <w:szCs w:val="24"/>
+        </w:rPr>
+      </w:pPr>
+      <w:r>
+        <w:rPr>
+          <w:sz w:val="24"/>
+          <w:szCs w:val="24"/>
+        </w:rPr>
+        <w:lastRenderedPageBreak/>
+        <w:drawing>
+          <wp:inline distT="0" distB="0" distL="0" distR="0">
+            <wp:extent cx="5153025" cy="4324350"/>
+            <wp:effectExtent l="19050" t="0" r="9525" b="0"/>
+            <wp:docPr id="2" name="Picture 2"/>
+            <wp:cNvGraphicFramePr/>
+            <a:graphic xmlns:a="http://schemas.openxmlformats.org/drawingml/2006/main">
+              <a:graphicData uri="http://schemas.openxmlformats.org/drawingml/2006/picture">
+                <pic:pic xmlns:pic="http://schemas.openxmlformats.org/drawingml/2006/picture">
+                  <pic:nvPicPr>
+                    <pic:cNvPr id="2050" name="Picture 2"/>
+                    <pic:cNvPicPr>
+                      <a:picLocks noChangeAspect="1" noChangeArrowheads="1"/>
+                    </pic:cNvPicPr>
+                  </pic:nvPicPr>
+                  <pic:blipFill>
+                    <a:blip r:embed="rId10" cstate="print"/>
+                    <a:srcRect/>
+                    <a:stretch>
+                      <a:fillRect/>
+                    </a:stretch>
+                  </pic:blipFill>
+                  <pic:spPr bwMode="auto">
+                    <a:xfrm>
+                      <a:off x="0" y="0"/>
+                      <a:ext cx="5153025" cy="4324350"/>
+                    </a:xfrm>
+                    <a:prstGeom prst="rect">
+                      <a:avLst/>
+                    </a:prstGeom>
+                    <a:noFill/>
+                    <a:ln w="9525">
+                      <a:noFill/>
+                      <a:miter lim="800000"/>
+                      <a:headEnd/>
+                      <a:tailEnd/>
+                    </a:ln>
+                  </pic:spPr>
+                </pic:pic>
+              </a:graphicData>
+            </a:graphic>
+          </wp:inline>
+        </w:drawing>
+      </w:r>
+    </w:p>
+    <w:p>
+      <w:pPr>
+        <w:rPr>
+          <w:sz w:val="24"/>
+          <w:szCs w:val="24"/>
+        </w:rPr>
+      </w:pPr>
+      <w:r>
+        <w:rPr>
+          <w:sz w:val="24"/>
+          <w:szCs w:val="24"/>
+        </w:rPr>
+        <w:lastRenderedPageBreak/>
+        <w:drawing>
+          <wp:inline distT="0" distB="0" distL="0" distR="0">
+            <wp:extent cx="5295900" cy="4429125"/>
+            <wp:effectExtent l="19050" t="0" r="0" b="0"/>
+            <wp:docPr id="3" name="Picture 3"/>
+            <wp:cNvGraphicFramePr/>
+            <a:graphic xmlns:a="http://schemas.openxmlformats.org/drawingml/2006/main">
+              <a:graphicData uri="http://schemas.openxmlformats.org/drawingml/2006/picture">
+                <pic:pic xmlns:pic="http://schemas.openxmlformats.org/drawingml/2006/picture">
+                  <pic:nvPicPr>
+                    <pic:cNvPr id="3074" name="Picture 2"/>
+                    <pic:cNvPicPr>
+                      <a:picLocks noChangeAspect="1" noChangeArrowheads="1"/>
+                    </pic:cNvPicPr>
+                  </pic:nvPicPr>
+                  <pic:blipFill>
+                    <a:blip r:embed="rId11" cstate="print"/>
+                    <a:srcRect/>
+                    <a:stretch>
+                      <a:fillRect/>
+                    </a:stretch>
+                  </pic:blipFill>
+                  <pic:spPr bwMode="auto">
+                    <a:xfrm>
+                      <a:off x="0" y="0"/>
+                      <a:ext cx="5295900" cy="4429125"/>
+                    </a:xfrm>
+                    <a:prstGeom prst="rect">
+                      <a:avLst/>
+                    </a:prstGeom>
+                    <a:noFill/>
+                    <a:ln w="9525">
+                      <a:noFill/>
+                      <a:miter lim="800000"/>
+                      <a:headEnd/>
+                      <a:tailEnd/>
+                    </a:ln>
+                  </pic:spPr>
+                </pic:pic>
+              </a:graphicData>
+            </a:graphic>
+          </wp:inline>
+        </w:drawing>
+      </w:r>
+    </w:p>
+    <w:p>
+      <w:pPr>
+        <w:rPr>
+          <w:sz w:val="24"/>
+          <w:szCs w:val="24"/>
+        </w:rPr>
+      </w:pPr>
+      <w:r>
+        <w:rPr>
+          <w:sz w:val="24"/>
+          <w:szCs w:val="24"/>
+        </w:rPr>
+        <w:t>IV: Road-Level Traffic Model: Empirical Study</w:t>
+      </w:r>
+    </w:p>
+    <w:p>
+      <w:pPr>
+        <w:pStyle w:val="ListParagraph"/>
+        <w:numPr>
+          <w:ilvl w:val="0"/>
+          <w:numId w:val="8"/>
+        </w:numPr>
+        <w:rPr>
+          <w:sz w:val="24"/>
+          <w:szCs w:val="24"/>
+        </w:rPr>
+      </w:pPr>
     </w:p>
     <w:p>
       <w:pPr>
         <w:pStyle w:val="Heading2"/>
       </w:pPr>
-      <w:bookmarkStart w:id="2" w:name="_Toc336809864"/>
+      <w:bookmarkStart w:id="3" w:name="_Toc337073096"/>
       <w:r>
         <w:t>Solution</w:t>
       </w:r>
-      <w:bookmarkEnd w:id="2"/>
+      <w:bookmarkEnd w:id="3"/>
     </w:p>
     <w:p>
       <w:pPr>
         <w:pStyle w:val="Heading2"/>
       </w:pPr>
-      <w:bookmarkStart w:id="3" w:name="_Toc336809865"/>
+      <w:bookmarkStart w:id="4" w:name="_Toc337073097"/>
       <w:r>
         <w:t>Analysis</w:t>
       </w:r>
-      <w:bookmarkEnd w:id="3"/>
+      <w:bookmarkEnd w:id="4"/>
     </w:p>
     <w:p>
       <w:pPr>
         <w:pStyle w:val="Heading2"/>
       </w:pPr>
-      <w:bookmarkStart w:id="4" w:name="_Toc336809866"/>
+      <w:bookmarkStart w:id="5" w:name="_Toc337073098"/>
       <w:r>
         <w:t>Performance Results</w:t>
       </w:r>
-      <w:bookmarkEnd w:id="4"/>
+      <w:bookmarkEnd w:id="5"/>
     </w:p>
     <w:p>
       <w:pPr>
         <w:pStyle w:val="Heading2"/>
       </w:pPr>
-      <w:bookmarkStart w:id="5" w:name="_Toc336809867"/>
+      <w:bookmarkStart w:id="6" w:name="_Toc337073099"/>
       <w:r>
         <w:t>Discuss Results</w:t>
       </w:r>
-      <w:bookmarkEnd w:id="5"/>
+      <w:bookmarkEnd w:id="6"/>
     </w:p>
     <w:p>
       <w:pPr>
         <w:pStyle w:val="Heading2"/>
       </w:pPr>
-      <w:bookmarkStart w:id="6" w:name="_Toc336809868"/>
+      <w:bookmarkStart w:id="7" w:name="_Toc337073100"/>
       <w:r>
         <w:t>Suggestion</w:t>
       </w:r>
-      <w:bookmarkEnd w:id="6"/>
+      <w:bookmarkEnd w:id="7"/>
     </w:p>
     <w:sectPr>
       <w:pgSz w:w="12240" w:h="15840"/>
@@ -1491,6 +3365,30 @@
     </w:sectPr>
   </w:body>
 </w:document>
+</file>
+
+<file path=word/comments.xml><?xml version="1.0" encoding="utf-8"?>
+<w:comments xmlns:ve="http://schemas.openxmlformats.org/markup-compatibility/2006" xmlns:o="urn:schemas-microsoft-com:office:office" xmlns:r="http://schemas.openxmlformats.org/officeDocument/2006/relationships" xmlns:m="http://schemas.openxmlformats.org/officeDocument/2006/math" xmlns:v="urn:schemas-microsoft-com:vml" xmlns:wp="http://schemas.openxmlformats.org/drawingml/2006/wordprocessingDrawing" xmlns:w10="urn:schemas-microsoft-com:office:word" xmlns:w="http://schemas.openxmlformats.org/wordprocessingml/2006/main" xmlns:wne="http://schemas.microsoft.com/office/word/2006/wordml">
+  <w:comment w:id="2" w:author="Felix" w:date="2012-10-04T00:22:00Z" w:initials="F">
+    <w:p>
+      <w:pPr>
+        <w:pStyle w:val="CommentText"/>
+      </w:pPr>
+      <w:r>
+        <w:rPr>
+          <w:rStyle w:val="CommentReference"/>
+        </w:rPr>
+        <w:annotationRef/>
+      </w:r>
+      <w:r>
+        <w:t>Some of this should probably be broken up into the solutions section??</w:t>
+      </w:r>
+      <w:r>
+        <w:t xml:space="preserve"> Graphs should stay in the problem description section.</w:t>
+      </w:r>
+    </w:p>
+  </w:comment>
+</w:comments>
 </file>
 
 <file path=word/endnotes.xml><?xml version="1.0" encoding="utf-8"?>
@@ -1561,7 +3459,7 @@
         <w:rFonts w:ascii="Symbol" w:hAnsi="Symbol" w:hint="default"/>
       </w:rPr>
     </w:lvl>
-    <w:lvl w:ilvl="1" w:tplc="04090003" w:tentative="1">
+    <w:lvl w:ilvl="1" w:tplc="04090003">
       <w:start w:val="1"/>
       <w:numFmt w:val="bullet"/>
       <w:lvlText w:val="o"/>
@@ -1771,11 +3669,680 @@
       </w:rPr>
     </w:lvl>
   </w:abstractNum>
+  <w:abstractNum w:abstractNumId="2">
+    <w:nsid w:val="26780D54"/>
+    <w:multiLevelType w:val="hybridMultilevel"/>
+    <w:tmpl w:val="E23220F2"/>
+    <w:lvl w:ilvl="0" w:tplc="04090003">
+      <w:start w:val="1"/>
+      <w:numFmt w:val="bullet"/>
+      <w:lvlText w:val="o"/>
+      <w:lvlJc w:val="left"/>
+      <w:pPr>
+        <w:ind w:left="3960" w:hanging="360"/>
+      </w:pPr>
+      <w:rPr>
+        <w:rFonts w:ascii="Courier New" w:hAnsi="Courier New" w:cs="Courier New" w:hint="default"/>
+      </w:rPr>
+    </w:lvl>
+    <w:lvl w:ilvl="1" w:tplc="04090003" w:tentative="1">
+      <w:start w:val="1"/>
+      <w:numFmt w:val="bullet"/>
+      <w:lvlText w:val="o"/>
+      <w:lvlJc w:val="left"/>
+      <w:pPr>
+        <w:ind w:left="4680" w:hanging="360"/>
+      </w:pPr>
+      <w:rPr>
+        <w:rFonts w:ascii="Courier New" w:hAnsi="Courier New" w:cs="Courier New" w:hint="default"/>
+      </w:rPr>
+    </w:lvl>
+    <w:lvl w:ilvl="2" w:tplc="04090005" w:tentative="1">
+      <w:start w:val="1"/>
+      <w:numFmt w:val="bullet"/>
+      <w:lvlText w:val=""/>
+      <w:lvlJc w:val="left"/>
+      <w:pPr>
+        <w:ind w:left="5400" w:hanging="360"/>
+      </w:pPr>
+      <w:rPr>
+        <w:rFonts w:ascii="Wingdings" w:hAnsi="Wingdings" w:hint="default"/>
+      </w:rPr>
+    </w:lvl>
+    <w:lvl w:ilvl="3" w:tplc="04090001" w:tentative="1">
+      <w:start w:val="1"/>
+      <w:numFmt w:val="bullet"/>
+      <w:lvlText w:val=""/>
+      <w:lvlJc w:val="left"/>
+      <w:pPr>
+        <w:ind w:left="6120" w:hanging="360"/>
+      </w:pPr>
+      <w:rPr>
+        <w:rFonts w:ascii="Symbol" w:hAnsi="Symbol" w:hint="default"/>
+      </w:rPr>
+    </w:lvl>
+    <w:lvl w:ilvl="4" w:tplc="04090003" w:tentative="1">
+      <w:start w:val="1"/>
+      <w:numFmt w:val="bullet"/>
+      <w:lvlText w:val="o"/>
+      <w:lvlJc w:val="left"/>
+      <w:pPr>
+        <w:ind w:left="6840" w:hanging="360"/>
+      </w:pPr>
+      <w:rPr>
+        <w:rFonts w:ascii="Courier New" w:hAnsi="Courier New" w:cs="Courier New" w:hint="default"/>
+      </w:rPr>
+    </w:lvl>
+    <w:lvl w:ilvl="5" w:tplc="04090005" w:tentative="1">
+      <w:start w:val="1"/>
+      <w:numFmt w:val="bullet"/>
+      <w:lvlText w:val=""/>
+      <w:lvlJc w:val="left"/>
+      <w:pPr>
+        <w:ind w:left="7560" w:hanging="360"/>
+      </w:pPr>
+      <w:rPr>
+        <w:rFonts w:ascii="Wingdings" w:hAnsi="Wingdings" w:hint="default"/>
+      </w:rPr>
+    </w:lvl>
+    <w:lvl w:ilvl="6" w:tplc="04090001" w:tentative="1">
+      <w:start w:val="1"/>
+      <w:numFmt w:val="bullet"/>
+      <w:lvlText w:val=""/>
+      <w:lvlJc w:val="left"/>
+      <w:pPr>
+        <w:ind w:left="8280" w:hanging="360"/>
+      </w:pPr>
+      <w:rPr>
+        <w:rFonts w:ascii="Symbol" w:hAnsi="Symbol" w:hint="default"/>
+      </w:rPr>
+    </w:lvl>
+    <w:lvl w:ilvl="7" w:tplc="04090003" w:tentative="1">
+      <w:start w:val="1"/>
+      <w:numFmt w:val="bullet"/>
+      <w:lvlText w:val="o"/>
+      <w:lvlJc w:val="left"/>
+      <w:pPr>
+        <w:ind w:left="9000" w:hanging="360"/>
+      </w:pPr>
+      <w:rPr>
+        <w:rFonts w:ascii="Courier New" w:hAnsi="Courier New" w:cs="Courier New" w:hint="default"/>
+      </w:rPr>
+    </w:lvl>
+    <w:lvl w:ilvl="8" w:tplc="04090005" w:tentative="1">
+      <w:start w:val="1"/>
+      <w:numFmt w:val="bullet"/>
+      <w:lvlText w:val=""/>
+      <w:lvlJc w:val="left"/>
+      <w:pPr>
+        <w:ind w:left="9720" w:hanging="360"/>
+      </w:pPr>
+      <w:rPr>
+        <w:rFonts w:ascii="Wingdings" w:hAnsi="Wingdings" w:hint="default"/>
+      </w:rPr>
+    </w:lvl>
+  </w:abstractNum>
+  <w:abstractNum w:abstractNumId="3">
+    <w:nsid w:val="30877A89"/>
+    <w:multiLevelType w:val="hybridMultilevel"/>
+    <w:tmpl w:val="57CE118E"/>
+    <w:lvl w:ilvl="0" w:tplc="04090003">
+      <w:start w:val="1"/>
+      <w:numFmt w:val="bullet"/>
+      <w:lvlText w:val="o"/>
+      <w:lvlJc w:val="left"/>
+      <w:pPr>
+        <w:ind w:left="360" w:hanging="360"/>
+      </w:pPr>
+      <w:rPr>
+        <w:rFonts w:ascii="Courier New" w:hAnsi="Courier New" w:cs="Courier New" w:hint="default"/>
+      </w:rPr>
+    </w:lvl>
+    <w:lvl w:ilvl="1" w:tplc="04090003" w:tentative="1">
+      <w:start w:val="1"/>
+      <w:numFmt w:val="bullet"/>
+      <w:lvlText w:val="o"/>
+      <w:lvlJc w:val="left"/>
+      <w:pPr>
+        <w:ind w:left="1080" w:hanging="360"/>
+      </w:pPr>
+      <w:rPr>
+        <w:rFonts w:ascii="Courier New" w:hAnsi="Courier New" w:cs="Courier New" w:hint="default"/>
+      </w:rPr>
+    </w:lvl>
+    <w:lvl w:ilvl="2" w:tplc="04090005" w:tentative="1">
+      <w:start w:val="1"/>
+      <w:numFmt w:val="bullet"/>
+      <w:lvlText w:val=""/>
+      <w:lvlJc w:val="left"/>
+      <w:pPr>
+        <w:ind w:left="1800" w:hanging="360"/>
+      </w:pPr>
+      <w:rPr>
+        <w:rFonts w:ascii="Wingdings" w:hAnsi="Wingdings" w:hint="default"/>
+      </w:rPr>
+    </w:lvl>
+    <w:lvl w:ilvl="3" w:tplc="04090001" w:tentative="1">
+      <w:start w:val="1"/>
+      <w:numFmt w:val="bullet"/>
+      <w:lvlText w:val=""/>
+      <w:lvlJc w:val="left"/>
+      <w:pPr>
+        <w:ind w:left="2520" w:hanging="360"/>
+      </w:pPr>
+      <w:rPr>
+        <w:rFonts w:ascii="Symbol" w:hAnsi="Symbol" w:hint="default"/>
+      </w:rPr>
+    </w:lvl>
+    <w:lvl w:ilvl="4" w:tplc="04090003" w:tentative="1">
+      <w:start w:val="1"/>
+      <w:numFmt w:val="bullet"/>
+      <w:lvlText w:val="o"/>
+      <w:lvlJc w:val="left"/>
+      <w:pPr>
+        <w:ind w:left="3240" w:hanging="360"/>
+      </w:pPr>
+      <w:rPr>
+        <w:rFonts w:ascii="Courier New" w:hAnsi="Courier New" w:cs="Courier New" w:hint="default"/>
+      </w:rPr>
+    </w:lvl>
+    <w:lvl w:ilvl="5" w:tplc="04090005" w:tentative="1">
+      <w:start w:val="1"/>
+      <w:numFmt w:val="bullet"/>
+      <w:lvlText w:val=""/>
+      <w:lvlJc w:val="left"/>
+      <w:pPr>
+        <w:ind w:left="3960" w:hanging="360"/>
+      </w:pPr>
+      <w:rPr>
+        <w:rFonts w:ascii="Wingdings" w:hAnsi="Wingdings" w:hint="default"/>
+      </w:rPr>
+    </w:lvl>
+    <w:lvl w:ilvl="6" w:tplc="04090001" w:tentative="1">
+      <w:start w:val="1"/>
+      <w:numFmt w:val="bullet"/>
+      <w:lvlText w:val=""/>
+      <w:lvlJc w:val="left"/>
+      <w:pPr>
+        <w:ind w:left="4680" w:hanging="360"/>
+      </w:pPr>
+      <w:rPr>
+        <w:rFonts w:ascii="Symbol" w:hAnsi="Symbol" w:hint="default"/>
+      </w:rPr>
+    </w:lvl>
+    <w:lvl w:ilvl="7" w:tplc="04090003" w:tentative="1">
+      <w:start w:val="1"/>
+      <w:numFmt w:val="bullet"/>
+      <w:lvlText w:val="o"/>
+      <w:lvlJc w:val="left"/>
+      <w:pPr>
+        <w:ind w:left="5400" w:hanging="360"/>
+      </w:pPr>
+      <w:rPr>
+        <w:rFonts w:ascii="Courier New" w:hAnsi="Courier New" w:cs="Courier New" w:hint="default"/>
+      </w:rPr>
+    </w:lvl>
+    <w:lvl w:ilvl="8" w:tplc="04090005" w:tentative="1">
+      <w:start w:val="1"/>
+      <w:numFmt w:val="bullet"/>
+      <w:lvlText w:val=""/>
+      <w:lvlJc w:val="left"/>
+      <w:pPr>
+        <w:ind w:left="6120" w:hanging="360"/>
+      </w:pPr>
+      <w:rPr>
+        <w:rFonts w:ascii="Wingdings" w:hAnsi="Wingdings" w:hint="default"/>
+      </w:rPr>
+    </w:lvl>
+  </w:abstractNum>
+  <w:abstractNum w:abstractNumId="4">
+    <w:nsid w:val="319974C0"/>
+    <w:multiLevelType w:val="hybridMultilevel"/>
+    <w:tmpl w:val="478644F8"/>
+    <w:lvl w:ilvl="0" w:tplc="04090017">
+      <w:start w:val="1"/>
+      <w:numFmt w:val="lowerLetter"/>
+      <w:lvlText w:val="%1)"/>
+      <w:lvlJc w:val="left"/>
+      <w:pPr>
+        <w:ind w:left="720" w:hanging="360"/>
+      </w:pPr>
+    </w:lvl>
+    <w:lvl w:ilvl="1" w:tplc="04090019" w:tentative="1">
+      <w:start w:val="1"/>
+      <w:numFmt w:val="lowerLetter"/>
+      <w:lvlText w:val="%2."/>
+      <w:lvlJc w:val="left"/>
+      <w:pPr>
+        <w:ind w:left="1440" w:hanging="360"/>
+      </w:pPr>
+    </w:lvl>
+    <w:lvl w:ilvl="2" w:tplc="0409001B" w:tentative="1">
+      <w:start w:val="1"/>
+      <w:numFmt w:val="lowerRoman"/>
+      <w:lvlText w:val="%3."/>
+      <w:lvlJc w:val="right"/>
+      <w:pPr>
+        <w:ind w:left="2160" w:hanging="180"/>
+      </w:pPr>
+    </w:lvl>
+    <w:lvl w:ilvl="3" w:tplc="0409000F" w:tentative="1">
+      <w:start w:val="1"/>
+      <w:numFmt w:val="decimal"/>
+      <w:lvlText w:val="%4."/>
+      <w:lvlJc w:val="left"/>
+      <w:pPr>
+        <w:ind w:left="2880" w:hanging="360"/>
+      </w:pPr>
+    </w:lvl>
+    <w:lvl w:ilvl="4" w:tplc="04090019" w:tentative="1">
+      <w:start w:val="1"/>
+      <w:numFmt w:val="lowerLetter"/>
+      <w:lvlText w:val="%5."/>
+      <w:lvlJc w:val="left"/>
+      <w:pPr>
+        <w:ind w:left="3600" w:hanging="360"/>
+      </w:pPr>
+    </w:lvl>
+    <w:lvl w:ilvl="5" w:tplc="0409001B" w:tentative="1">
+      <w:start w:val="1"/>
+      <w:numFmt w:val="lowerRoman"/>
+      <w:lvlText w:val="%6."/>
+      <w:lvlJc w:val="right"/>
+      <w:pPr>
+        <w:ind w:left="4320" w:hanging="180"/>
+      </w:pPr>
+    </w:lvl>
+    <w:lvl w:ilvl="6" w:tplc="0409000F" w:tentative="1">
+      <w:start w:val="1"/>
+      <w:numFmt w:val="decimal"/>
+      <w:lvlText w:val="%7."/>
+      <w:lvlJc w:val="left"/>
+      <w:pPr>
+        <w:ind w:left="5040" w:hanging="360"/>
+      </w:pPr>
+    </w:lvl>
+    <w:lvl w:ilvl="7" w:tplc="04090019" w:tentative="1">
+      <w:start w:val="1"/>
+      <w:numFmt w:val="lowerLetter"/>
+      <w:lvlText w:val="%8."/>
+      <w:lvlJc w:val="left"/>
+      <w:pPr>
+        <w:ind w:left="5760" w:hanging="360"/>
+      </w:pPr>
+    </w:lvl>
+    <w:lvl w:ilvl="8" w:tplc="0409001B" w:tentative="1">
+      <w:start w:val="1"/>
+      <w:numFmt w:val="lowerRoman"/>
+      <w:lvlText w:val="%9."/>
+      <w:lvlJc w:val="right"/>
+      <w:pPr>
+        <w:ind w:left="6480" w:hanging="180"/>
+      </w:pPr>
+    </w:lvl>
+  </w:abstractNum>
+  <w:abstractNum w:abstractNumId="5">
+    <w:nsid w:val="4AE45825"/>
+    <w:multiLevelType w:val="hybridMultilevel"/>
+    <w:tmpl w:val="7C1E3154"/>
+    <w:lvl w:ilvl="0" w:tplc="04090001">
+      <w:start w:val="1"/>
+      <w:numFmt w:val="bullet"/>
+      <w:lvlText w:val=""/>
+      <w:lvlJc w:val="left"/>
+      <w:pPr>
+        <w:ind w:left="720" w:hanging="360"/>
+      </w:pPr>
+      <w:rPr>
+        <w:rFonts w:ascii="Symbol" w:hAnsi="Symbol" w:hint="default"/>
+      </w:rPr>
+    </w:lvl>
+    <w:lvl w:ilvl="1" w:tplc="04090003" w:tentative="1">
+      <w:start w:val="1"/>
+      <w:numFmt w:val="bullet"/>
+      <w:lvlText w:val="o"/>
+      <w:lvlJc w:val="left"/>
+      <w:pPr>
+        <w:ind w:left="1440" w:hanging="360"/>
+      </w:pPr>
+      <w:rPr>
+        <w:rFonts w:ascii="Courier New" w:hAnsi="Courier New" w:cs="Courier New" w:hint="default"/>
+      </w:rPr>
+    </w:lvl>
+    <w:lvl w:ilvl="2" w:tplc="04090005" w:tentative="1">
+      <w:start w:val="1"/>
+      <w:numFmt w:val="bullet"/>
+      <w:lvlText w:val=""/>
+      <w:lvlJc w:val="left"/>
+      <w:pPr>
+        <w:ind w:left="2160" w:hanging="360"/>
+      </w:pPr>
+      <w:rPr>
+        <w:rFonts w:ascii="Wingdings" w:hAnsi="Wingdings" w:hint="default"/>
+      </w:rPr>
+    </w:lvl>
+    <w:lvl w:ilvl="3" w:tplc="04090001" w:tentative="1">
+      <w:start w:val="1"/>
+      <w:numFmt w:val="bullet"/>
+      <w:lvlText w:val=""/>
+      <w:lvlJc w:val="left"/>
+      <w:pPr>
+        <w:ind w:left="2880" w:hanging="360"/>
+      </w:pPr>
+      <w:rPr>
+        <w:rFonts w:ascii="Symbol" w:hAnsi="Symbol" w:hint="default"/>
+      </w:rPr>
+    </w:lvl>
+    <w:lvl w:ilvl="4" w:tplc="04090003" w:tentative="1">
+      <w:start w:val="1"/>
+      <w:numFmt w:val="bullet"/>
+      <w:lvlText w:val="o"/>
+      <w:lvlJc w:val="left"/>
+      <w:pPr>
+        <w:ind w:left="3600" w:hanging="360"/>
+      </w:pPr>
+      <w:rPr>
+        <w:rFonts w:ascii="Courier New" w:hAnsi="Courier New" w:cs="Courier New" w:hint="default"/>
+      </w:rPr>
+    </w:lvl>
+    <w:lvl w:ilvl="5" w:tplc="04090005" w:tentative="1">
+      <w:start w:val="1"/>
+      <w:numFmt w:val="bullet"/>
+      <w:lvlText w:val=""/>
+      <w:lvlJc w:val="left"/>
+      <w:pPr>
+        <w:ind w:left="4320" w:hanging="360"/>
+      </w:pPr>
+      <w:rPr>
+        <w:rFonts w:ascii="Wingdings" w:hAnsi="Wingdings" w:hint="default"/>
+      </w:rPr>
+    </w:lvl>
+    <w:lvl w:ilvl="6" w:tplc="04090001" w:tentative="1">
+      <w:start w:val="1"/>
+      <w:numFmt w:val="bullet"/>
+      <w:lvlText w:val=""/>
+      <w:lvlJc w:val="left"/>
+      <w:pPr>
+        <w:ind w:left="5040" w:hanging="360"/>
+      </w:pPr>
+      <w:rPr>
+        <w:rFonts w:ascii="Symbol" w:hAnsi="Symbol" w:hint="default"/>
+      </w:rPr>
+    </w:lvl>
+    <w:lvl w:ilvl="7" w:tplc="04090003" w:tentative="1">
+      <w:start w:val="1"/>
+      <w:numFmt w:val="bullet"/>
+      <w:lvlText w:val="o"/>
+      <w:lvlJc w:val="left"/>
+      <w:pPr>
+        <w:ind w:left="5760" w:hanging="360"/>
+      </w:pPr>
+      <w:rPr>
+        <w:rFonts w:ascii="Courier New" w:hAnsi="Courier New" w:cs="Courier New" w:hint="default"/>
+      </w:rPr>
+    </w:lvl>
+    <w:lvl w:ilvl="8" w:tplc="04090005" w:tentative="1">
+      <w:start w:val="1"/>
+      <w:numFmt w:val="bullet"/>
+      <w:lvlText w:val=""/>
+      <w:lvlJc w:val="left"/>
+      <w:pPr>
+        <w:ind w:left="6480" w:hanging="360"/>
+      </w:pPr>
+      <w:rPr>
+        <w:rFonts w:ascii="Wingdings" w:hAnsi="Wingdings" w:hint="default"/>
+      </w:rPr>
+    </w:lvl>
+  </w:abstractNum>
+  <w:abstractNum w:abstractNumId="6">
+    <w:nsid w:val="57BD463F"/>
+    <w:multiLevelType w:val="hybridMultilevel"/>
+    <w:tmpl w:val="DDA23280"/>
+    <w:lvl w:ilvl="0" w:tplc="04090001">
+      <w:start w:val="1"/>
+      <w:numFmt w:val="bullet"/>
+      <w:lvlText w:val=""/>
+      <w:lvlJc w:val="left"/>
+      <w:pPr>
+        <w:ind w:left="720" w:hanging="360"/>
+      </w:pPr>
+      <w:rPr>
+        <w:rFonts w:ascii="Symbol" w:hAnsi="Symbol" w:hint="default"/>
+      </w:rPr>
+    </w:lvl>
+    <w:lvl w:ilvl="1" w:tplc="04090003">
+      <w:start w:val="1"/>
+      <w:numFmt w:val="bullet"/>
+      <w:lvlText w:val="o"/>
+      <w:lvlJc w:val="left"/>
+      <w:pPr>
+        <w:ind w:left="1440" w:hanging="360"/>
+      </w:pPr>
+      <w:rPr>
+        <w:rFonts w:ascii="Courier New" w:hAnsi="Courier New" w:cs="Courier New" w:hint="default"/>
+      </w:rPr>
+    </w:lvl>
+    <w:lvl w:ilvl="2" w:tplc="04090005">
+      <w:start w:val="1"/>
+      <w:numFmt w:val="bullet"/>
+      <w:lvlText w:val=""/>
+      <w:lvlJc w:val="left"/>
+      <w:pPr>
+        <w:ind w:left="2160" w:hanging="360"/>
+      </w:pPr>
+      <w:rPr>
+        <w:rFonts w:ascii="Wingdings" w:hAnsi="Wingdings" w:hint="default"/>
+      </w:rPr>
+    </w:lvl>
+    <w:lvl w:ilvl="3" w:tplc="04090001" w:tentative="1">
+      <w:start w:val="1"/>
+      <w:numFmt w:val="bullet"/>
+      <w:lvlText w:val=""/>
+      <w:lvlJc w:val="left"/>
+      <w:pPr>
+        <w:ind w:left="2880" w:hanging="360"/>
+      </w:pPr>
+      <w:rPr>
+        <w:rFonts w:ascii="Symbol" w:hAnsi="Symbol" w:hint="default"/>
+      </w:rPr>
+    </w:lvl>
+    <w:lvl w:ilvl="4" w:tplc="04090003" w:tentative="1">
+      <w:start w:val="1"/>
+      <w:numFmt w:val="bullet"/>
+      <w:lvlText w:val="o"/>
+      <w:lvlJc w:val="left"/>
+      <w:pPr>
+        <w:ind w:left="3600" w:hanging="360"/>
+      </w:pPr>
+      <w:rPr>
+        <w:rFonts w:ascii="Courier New" w:hAnsi="Courier New" w:cs="Courier New" w:hint="default"/>
+      </w:rPr>
+    </w:lvl>
+    <w:lvl w:ilvl="5" w:tplc="04090005" w:tentative="1">
+      <w:start w:val="1"/>
+      <w:numFmt w:val="bullet"/>
+      <w:lvlText w:val=""/>
+      <w:lvlJc w:val="left"/>
+      <w:pPr>
+        <w:ind w:left="4320" w:hanging="360"/>
+      </w:pPr>
+      <w:rPr>
+        <w:rFonts w:ascii="Wingdings" w:hAnsi="Wingdings" w:hint="default"/>
+      </w:rPr>
+    </w:lvl>
+    <w:lvl w:ilvl="6" w:tplc="04090001" w:tentative="1">
+      <w:start w:val="1"/>
+      <w:numFmt w:val="bullet"/>
+      <w:lvlText w:val=""/>
+      <w:lvlJc w:val="left"/>
+      <w:pPr>
+        <w:ind w:left="5040" w:hanging="360"/>
+      </w:pPr>
+      <w:rPr>
+        <w:rFonts w:ascii="Symbol" w:hAnsi="Symbol" w:hint="default"/>
+      </w:rPr>
+    </w:lvl>
+    <w:lvl w:ilvl="7" w:tplc="04090003" w:tentative="1">
+      <w:start w:val="1"/>
+      <w:numFmt w:val="bullet"/>
+      <w:lvlText w:val="o"/>
+      <w:lvlJc w:val="left"/>
+      <w:pPr>
+        <w:ind w:left="5760" w:hanging="360"/>
+      </w:pPr>
+      <w:rPr>
+        <w:rFonts w:ascii="Courier New" w:hAnsi="Courier New" w:cs="Courier New" w:hint="default"/>
+      </w:rPr>
+    </w:lvl>
+    <w:lvl w:ilvl="8" w:tplc="04090005" w:tentative="1">
+      <w:start w:val="1"/>
+      <w:numFmt w:val="bullet"/>
+      <w:lvlText w:val=""/>
+      <w:lvlJc w:val="left"/>
+      <w:pPr>
+        <w:ind w:left="6480" w:hanging="360"/>
+      </w:pPr>
+      <w:rPr>
+        <w:rFonts w:ascii="Wingdings" w:hAnsi="Wingdings" w:hint="default"/>
+      </w:rPr>
+    </w:lvl>
+  </w:abstractNum>
+  <w:abstractNum w:abstractNumId="7">
+    <w:nsid w:val="7224162F"/>
+    <w:multiLevelType w:val="hybridMultilevel"/>
+    <w:tmpl w:val="76645768"/>
+    <w:lvl w:ilvl="0" w:tplc="04090001">
+      <w:start w:val="1"/>
+      <w:numFmt w:val="bullet"/>
+      <w:lvlText w:val=""/>
+      <w:lvlJc w:val="left"/>
+      <w:pPr>
+        <w:ind w:left="720" w:hanging="360"/>
+      </w:pPr>
+      <w:rPr>
+        <w:rFonts w:ascii="Symbol" w:hAnsi="Symbol" w:hint="default"/>
+      </w:rPr>
+    </w:lvl>
+    <w:lvl w:ilvl="1" w:tplc="04090003">
+      <w:start w:val="1"/>
+      <w:numFmt w:val="bullet"/>
+      <w:lvlText w:val="o"/>
+      <w:lvlJc w:val="left"/>
+      <w:pPr>
+        <w:ind w:left="1440" w:hanging="360"/>
+      </w:pPr>
+      <w:rPr>
+        <w:rFonts w:ascii="Courier New" w:hAnsi="Courier New" w:cs="Courier New" w:hint="default"/>
+      </w:rPr>
+    </w:lvl>
+    <w:lvl w:ilvl="2" w:tplc="04090005" w:tentative="1">
+      <w:start w:val="1"/>
+      <w:numFmt w:val="bullet"/>
+      <w:lvlText w:val=""/>
+      <w:lvlJc w:val="left"/>
+      <w:pPr>
+        <w:ind w:left="2160" w:hanging="360"/>
+      </w:pPr>
+      <w:rPr>
+        <w:rFonts w:ascii="Wingdings" w:hAnsi="Wingdings" w:hint="default"/>
+      </w:rPr>
+    </w:lvl>
+    <w:lvl w:ilvl="3" w:tplc="04090001" w:tentative="1">
+      <w:start w:val="1"/>
+      <w:numFmt w:val="bullet"/>
+      <w:lvlText w:val=""/>
+      <w:lvlJc w:val="left"/>
+      <w:pPr>
+        <w:ind w:left="2880" w:hanging="360"/>
+      </w:pPr>
+      <w:rPr>
+        <w:rFonts w:ascii="Symbol" w:hAnsi="Symbol" w:hint="default"/>
+      </w:rPr>
+    </w:lvl>
+    <w:lvl w:ilvl="4" w:tplc="04090003" w:tentative="1">
+      <w:start w:val="1"/>
+      <w:numFmt w:val="bullet"/>
+      <w:lvlText w:val="o"/>
+      <w:lvlJc w:val="left"/>
+      <w:pPr>
+        <w:ind w:left="3600" w:hanging="360"/>
+      </w:pPr>
+      <w:rPr>
+        <w:rFonts w:ascii="Courier New" w:hAnsi="Courier New" w:cs="Courier New" w:hint="default"/>
+      </w:rPr>
+    </w:lvl>
+    <w:lvl w:ilvl="5" w:tplc="04090005" w:tentative="1">
+      <w:start w:val="1"/>
+      <w:numFmt w:val="bullet"/>
+      <w:lvlText w:val=""/>
+      <w:lvlJc w:val="left"/>
+      <w:pPr>
+        <w:ind w:left="4320" w:hanging="360"/>
+      </w:pPr>
+      <w:rPr>
+        <w:rFonts w:ascii="Wingdings" w:hAnsi="Wingdings" w:hint="default"/>
+      </w:rPr>
+    </w:lvl>
+    <w:lvl w:ilvl="6" w:tplc="04090001" w:tentative="1">
+      <w:start w:val="1"/>
+      <w:numFmt w:val="bullet"/>
+      <w:lvlText w:val=""/>
+      <w:lvlJc w:val="left"/>
+      <w:pPr>
+        <w:ind w:left="5040" w:hanging="360"/>
+      </w:pPr>
+      <w:rPr>
+        <w:rFonts w:ascii="Symbol" w:hAnsi="Symbol" w:hint="default"/>
+      </w:rPr>
+    </w:lvl>
+    <w:lvl w:ilvl="7" w:tplc="04090003" w:tentative="1">
+      <w:start w:val="1"/>
+      <w:numFmt w:val="bullet"/>
+      <w:lvlText w:val="o"/>
+      <w:lvlJc w:val="left"/>
+      <w:pPr>
+        <w:ind w:left="5760" w:hanging="360"/>
+      </w:pPr>
+      <w:rPr>
+        <w:rFonts w:ascii="Courier New" w:hAnsi="Courier New" w:cs="Courier New" w:hint="default"/>
+      </w:rPr>
+    </w:lvl>
+    <w:lvl w:ilvl="8" w:tplc="04090005" w:tentative="1">
+      <w:start w:val="1"/>
+      <w:numFmt w:val="bullet"/>
+      <w:lvlText w:val=""/>
+      <w:lvlJc w:val="left"/>
+      <w:pPr>
+        <w:ind w:left="6480" w:hanging="360"/>
+      </w:pPr>
+      <w:rPr>
+        <w:rFonts w:ascii="Wingdings" w:hAnsi="Wingdings" w:hint="default"/>
+      </w:rPr>
+    </w:lvl>
+  </w:abstractNum>
   <w:num w:numId="1">
     <w:abstractNumId w:val="1"/>
   </w:num>
   <w:num w:numId="2">
     <w:abstractNumId w:val="0"/>
+  </w:num>
+  <w:num w:numId="3">
+    <w:abstractNumId w:val="6"/>
+  </w:num>
+  <w:num w:numId="4">
+    <w:abstractNumId w:val="2"/>
+  </w:num>
+  <w:num w:numId="5">
+    <w:abstractNumId w:val="3"/>
+  </w:num>
+  <w:num w:numId="6">
+    <w:abstractNumId w:val="5"/>
+  </w:num>
+  <w:num w:numId="7">
+    <w:abstractNumId w:val="7"/>
+  </w:num>
+  <w:num w:numId="8">
+    <w:abstractNumId w:val="4"/>
   </w:num>
 </w:numbering>
 </file>
@@ -1991,7 +4558,6 @@
   <w:style w:type="character" w:default="1" w:styleId="DefaultParagraphFont">
     <w:name w:val="Default Paragraph Font"/>
     <w:uiPriority w:val="1"/>
-    <w:semiHidden/>
     <w:unhideWhenUsed/>
   </w:style>
   <w:style w:type="table" w:default="1" w:styleId="TableNormal">
@@ -2182,6 +4748,82 @@
       <w:contextualSpacing/>
     </w:pPr>
   </w:style>
+  <w:style w:type="character" w:styleId="PlaceholderText">
+    <w:name w:val="Placeholder Text"/>
+    <w:basedOn w:val="DefaultParagraphFont"/>
+    <w:uiPriority w:val="99"/>
+    <w:semiHidden/>
+    <w:rsid w:val="00827A79"/>
+    <w:rPr>
+      <w:color w:val="808080"/>
+    </w:rPr>
+  </w:style>
+  <w:style w:type="character" w:styleId="CommentReference">
+    <w:name w:val="annotation reference"/>
+    <w:basedOn w:val="DefaultParagraphFont"/>
+    <w:uiPriority w:val="99"/>
+    <w:semiHidden/>
+    <w:unhideWhenUsed/>
+    <w:rsid w:val="00A55C49"/>
+    <w:rPr>
+      <w:sz w:val="16"/>
+      <w:szCs w:val="16"/>
+    </w:rPr>
+  </w:style>
+  <w:style w:type="paragraph" w:styleId="CommentText">
+    <w:name w:val="annotation text"/>
+    <w:basedOn w:val="Normal"/>
+    <w:link w:val="CommentTextChar"/>
+    <w:uiPriority w:val="99"/>
+    <w:semiHidden/>
+    <w:unhideWhenUsed/>
+    <w:rsid w:val="00A55C49"/>
+    <w:pPr>
+      <w:spacing w:line="240" w:lineRule="auto"/>
+    </w:pPr>
+    <w:rPr>
+      <w:sz w:val="20"/>
+      <w:szCs w:val="20"/>
+    </w:rPr>
+  </w:style>
+  <w:style w:type="character" w:customStyle="1" w:styleId="CommentTextChar">
+    <w:name w:val="Comment Text Char"/>
+    <w:basedOn w:val="DefaultParagraphFont"/>
+    <w:link w:val="CommentText"/>
+    <w:uiPriority w:val="99"/>
+    <w:semiHidden/>
+    <w:rsid w:val="00A55C49"/>
+    <w:rPr>
+      <w:sz w:val="20"/>
+      <w:szCs w:val="20"/>
+    </w:rPr>
+  </w:style>
+  <w:style w:type="paragraph" w:styleId="CommentSubject">
+    <w:name w:val="annotation subject"/>
+    <w:basedOn w:val="CommentText"/>
+    <w:next w:val="CommentText"/>
+    <w:link w:val="CommentSubjectChar"/>
+    <w:uiPriority w:val="99"/>
+    <w:semiHidden/>
+    <w:unhideWhenUsed/>
+    <w:rsid w:val="00A55C49"/>
+    <w:rPr>
+      <w:b/>
+      <w:bCs/>
+    </w:rPr>
+  </w:style>
+  <w:style w:type="character" w:customStyle="1" w:styleId="CommentSubjectChar">
+    <w:name w:val="Comment Subject Char"/>
+    <w:basedOn w:val="CommentTextChar"/>
+    <w:link w:val="CommentSubject"/>
+    <w:uiPriority w:val="99"/>
+    <w:semiHidden/>
+    <w:rsid w:val="00A55C49"/>
+    <w:rPr>
+      <w:b/>
+      <w:bCs/>
+    </w:rPr>
+  </w:style>
 </w:styles>
 </file>
 
@@ -2242,6 +4884,13 @@
     <w:pitch w:val="variable"/>
     <w:sig w:usb0="E1002EFF" w:usb1="C000605B" w:usb2="00000029" w:usb3="00000000" w:csb0="000101FF" w:csb1="00000000"/>
   </w:font>
+  <w:font w:name="Cambria Math">
+    <w:panose1 w:val="02040503050406030204"/>
+    <w:charset w:val="00"/>
+    <w:family w:val="roman"/>
+    <w:pitch w:val="variable"/>
+    <w:sig w:usb0="A00002EF" w:usb1="420020EB" w:usb2="00000000" w:usb3="00000000" w:csb0="0000019F" w:csb1="00000000"/>
+  </w:font>
 </w:fonts>
 </file>
 
@@ -2256,6 +4905,7 @@
   <w:rsids>
     <w:rsidRoot w:val="005577E9"/>
     <w:rsid w:val="005577E9"/>
+    <w:rsid w:val="00954070"/>
     <w:rsid w:val="00E42B54"/>
   </w:rsids>
   <m:mathPr>
@@ -2437,6 +5087,7 @@
   <w:style w:type="paragraph" w:default="1" w:styleId="Normal">
     <w:name w:val="Normal"/>
     <w:qFormat/>
+    <w:rsid w:val="00954070"/>
   </w:style>
   <w:style w:type="character" w:default="1" w:styleId="DefaultParagraphFont">
     <w:name w:val="Default Paragraph Font"/>
@@ -2469,6 +5120,16 @@
   <w:style w:type="paragraph" w:customStyle="1" w:styleId="A792B77894194965AE0C12C34BCA9658">
     <w:name w:val="A792B77894194965AE0C12C34BCA9658"/>
     <w:rsid w:val="005577E9"/>
+  </w:style>
+  <w:style w:type="character" w:styleId="PlaceholderText">
+    <w:name w:val="Placeholder Text"/>
+    <w:basedOn w:val="DefaultParagraphFont"/>
+    <w:uiPriority w:val="99"/>
+    <w:semiHidden/>
+    <w:rsid w:val="00954070"/>
+    <w:rPr>
+      <w:color w:val="808080"/>
+    </w:rPr>
   </w:style>
 </w:styles>
 </file>
@@ -2767,7 +5428,7 @@
 </file>
 
 <file path=customXml/itemProps1.xml><?xml version="1.0" encoding="utf-8"?>
-<ds:datastoreItem xmlns:ds="http://schemas.openxmlformats.org/officeDocument/2006/customXml" ds:itemID="{0733AE0C-481E-44B7-BF79-B420DDB907F4}">
+<ds:datastoreItem xmlns:ds="http://schemas.openxmlformats.org/officeDocument/2006/customXml" ds:itemID="{9DE83F65-0B2C-4DA7-91FD-70C53880CCA1}">
   <ds:schemaRefs>
     <ds:schemaRef ds:uri="http://schemas.openxmlformats.org/officeDocument/2006/bibliography"/>
   </ds:schemaRefs>

</xml_diff>

<commit_message>
Added Key characterisitcs to PPT
</commit_message>
<xml_diff>
--- a/VANET_Felix.docx
+++ b/VANET_Felix.docx
@@ -1091,145 +1091,8 @@
           <w:sz w:val="24"/>
           <w:szCs w:val="24"/>
         </w:rPr>
-        <w:t xml:space="preserve">Authors: </w:t>
-      </w:r>
-      <w:proofErr w:type="spellStart"/>
-      <w:r>
-        <w:rPr>
-          <w:sz w:val="24"/>
-          <w:szCs w:val="24"/>
-        </w:rPr>
-        <w:t>Nawaporn</w:t>
-      </w:r>
-      <w:proofErr w:type="spellEnd"/>
-      <w:r>
-        <w:rPr>
-          <w:sz w:val="24"/>
-          <w:szCs w:val="24"/>
-        </w:rPr>
-        <w:t xml:space="preserve"> </w:t>
-      </w:r>
-      <w:proofErr w:type="spellStart"/>
-      <w:r>
-        <w:rPr>
-          <w:sz w:val="24"/>
-          <w:szCs w:val="24"/>
-        </w:rPr>
-        <w:t>Wisitpongphan</w:t>
-      </w:r>
-      <w:proofErr w:type="spellEnd"/>
-      <w:r>
-        <w:rPr>
-          <w:sz w:val="24"/>
-          <w:szCs w:val="24"/>
-        </w:rPr>
-        <w:t xml:space="preserve">, Fan </w:t>
-      </w:r>
-      <w:proofErr w:type="spellStart"/>
-      <w:r>
-        <w:rPr>
-          <w:sz w:val="24"/>
-          <w:szCs w:val="24"/>
-        </w:rPr>
-        <w:t>Bai</w:t>
-      </w:r>
-      <w:proofErr w:type="spellEnd"/>
-      <w:r>
-        <w:rPr>
-          <w:sz w:val="24"/>
-          <w:szCs w:val="24"/>
-        </w:rPr>
-        <w:t xml:space="preserve">, </w:t>
-      </w:r>
-      <w:proofErr w:type="spellStart"/>
-      <w:r>
-        <w:rPr>
-          <w:sz w:val="24"/>
-          <w:szCs w:val="24"/>
-        </w:rPr>
-        <w:t>Priyantha</w:t>
-      </w:r>
-      <w:proofErr w:type="spellEnd"/>
-      <w:r>
-        <w:rPr>
-          <w:sz w:val="24"/>
-          <w:szCs w:val="24"/>
-        </w:rPr>
-        <w:t xml:space="preserve"> </w:t>
-      </w:r>
-      <w:proofErr w:type="spellStart"/>
-      <w:r>
-        <w:rPr>
-          <w:sz w:val="24"/>
-          <w:szCs w:val="24"/>
-        </w:rPr>
-        <w:t>Mudalige</w:t>
-      </w:r>
-      <w:proofErr w:type="spellEnd"/>
-      <w:r>
-        <w:rPr>
-          <w:sz w:val="24"/>
-          <w:szCs w:val="24"/>
-        </w:rPr>
-        <w:t xml:space="preserve">, </w:t>
-      </w:r>
-      <w:proofErr w:type="spellStart"/>
-      <w:r>
-        <w:rPr>
-          <w:sz w:val="24"/>
-          <w:szCs w:val="24"/>
-        </w:rPr>
-        <w:t>Varsha</w:t>
-      </w:r>
-      <w:proofErr w:type="spellEnd"/>
-      <w:r>
-        <w:rPr>
-          <w:sz w:val="24"/>
-          <w:szCs w:val="24"/>
-        </w:rPr>
-        <w:t xml:space="preserve"> </w:t>
-      </w:r>
-      <w:proofErr w:type="spellStart"/>
-      <w:r>
-        <w:rPr>
-          <w:sz w:val="24"/>
-          <w:szCs w:val="24"/>
-        </w:rPr>
-        <w:t>Sadekar</w:t>
-      </w:r>
-      <w:proofErr w:type="spellEnd"/>
-      <w:r>
-        <w:rPr>
-          <w:sz w:val="24"/>
-          <w:szCs w:val="24"/>
-        </w:rPr>
-        <w:t xml:space="preserve">, and </w:t>
-      </w:r>
-      <w:proofErr w:type="spellStart"/>
-      <w:r>
-        <w:rPr>
-          <w:sz w:val="24"/>
-          <w:szCs w:val="24"/>
-        </w:rPr>
-        <w:t>Ozan</w:t>
-      </w:r>
-      <w:proofErr w:type="spellEnd"/>
-      <w:r>
-        <w:rPr>
-          <w:sz w:val="24"/>
-          <w:szCs w:val="24"/>
-        </w:rPr>
-        <w:t xml:space="preserve"> </w:t>
-      </w:r>
-      <w:proofErr w:type="spellStart"/>
-      <w:r>
-        <w:rPr>
-          <w:sz w:val="24"/>
-          <w:szCs w:val="24"/>
-        </w:rPr>
-        <w:t>Tonguz</w:t>
-      </w:r>
-      <w:proofErr w:type="spellEnd"/>
+        <w:t>Authors: Nawaporn Wisitpongphan, Fan Bai, Priyantha Mudalige, Varsha Sadekar, and Ozan Tonguz</w:t>
+      </w:r>
     </w:p>
     <w:p>
       <w:pPr>
@@ -2048,7 +1911,6 @@
         </w:rPr>
         <w:t xml:space="preserve"> </w:t>
       </w:r>
-      <w:proofErr w:type="gramStart"/>
       <w:r>
         <w:rPr>
           <w:sz w:val="24"/>
@@ -2072,16 +1934,7 @@
           <w:sz w:val="24"/>
           <w:szCs w:val="24"/>
         </w:rPr>
-        <w:t xml:space="preserve"> with the “good-driver” assumption.</w:t>
-      </w:r>
-      <w:proofErr w:type="gramEnd"/>
-      <w:r>
-        <w:rPr>
-          <w:rFonts w:eastAsiaTheme="minorEastAsia"/>
-          <w:sz w:val="24"/>
-          <w:szCs w:val="24"/>
-        </w:rPr>
-        <w:t xml:space="preserve"> </w:t>
+        <w:t xml:space="preserve"> with the “good-driver” assumption. </w:t>
       </w:r>
       <w:r>
         <w:rPr>
@@ -2893,25 +2746,7 @@
           <w:sz w:val="24"/>
           <w:szCs w:val="24"/>
         </w:rPr>
-        <w:t xml:space="preserve"> </w:t>
-      </w:r>
-      <w:proofErr w:type="gramStart"/>
-      <w:r>
-        <w:rPr>
-          <w:rFonts w:eastAsiaTheme="minorEastAsia"/>
-          <w:sz w:val="24"/>
-          <w:szCs w:val="24"/>
-        </w:rPr>
-        <w:t>freeway</w:t>
-      </w:r>
-      <w:proofErr w:type="gramEnd"/>
-      <w:r>
-        <w:rPr>
-          <w:rFonts w:eastAsiaTheme="minorEastAsia"/>
-          <w:sz w:val="24"/>
-          <w:szCs w:val="24"/>
-        </w:rPr>
-        <w:t xml:space="preserve"> on June 27, 2006 for a time span of 24-hours</w:t>
+        <w:t xml:space="preserve"> freeway on June 27, 2006 for a time span of 24-hours</w:t>
       </w:r>
       <w:r>
         <w:rPr>
@@ -3412,17 +3247,8 @@
           <w:sz w:val="24"/>
           <w:szCs w:val="24"/>
         </w:rPr>
-        <w:t xml:space="preserve"> Given this constraint we need to develop an expression for the inter-arrival time </w:t>
-      </w:r>
-      <w:proofErr w:type="gramStart"/>
-      <w:r>
-        <w:rPr>
-          <w:sz w:val="24"/>
-          <w:szCs w:val="24"/>
-        </w:rPr>
-        <w:t>β .</w:t>
-      </w:r>
-      <w:proofErr w:type="gramEnd"/>
+        <w:t xml:space="preserve"> Given this constraint we need to develop an expression for the inter-arrival time β .</w:t>
+      </w:r>
       <w:r>
         <w:rPr>
           <w:sz w:val="24"/>
@@ -3818,19 +3644,9 @@
           <w:sz w:val="24"/>
           <w:szCs w:val="24"/>
         </w:rPr>
-        <w:t xml:space="preserve"> the general form of an exponential distribution </w:t>
-      </w:r>
-      <w:proofErr w:type="gramStart"/>
-      <w:r>
-        <w:rPr>
-          <w:rFonts w:eastAsiaTheme="minorEastAsia"/>
-          <w:sz w:val="24"/>
-          <w:szCs w:val="24"/>
-        </w:rPr>
-        <w:t xml:space="preserve">is </w:t>
+        <w:t xml:space="preserve"> the general form of an exponential distribution is </w:t>
       </w:r>
       <m:oMath>
-        <w:proofErr w:type="gramEnd"/>
         <m:sSub>
           <m:sSubPr>
             <m:ctrlPr>
@@ -4024,27 +3840,17 @@
           <w:sz w:val="24"/>
           <w:szCs w:val="24"/>
         </w:rPr>
-        <w:t xml:space="preserve"> is simply the product of the inter-vehicle arrival time and vehicle </w:t>
-      </w:r>
-      <w:proofErr w:type="gramStart"/>
+        <w:t xml:space="preserve"> is simply the product of the inter-vehicle arrival time and vehicle speeds</w:t>
+      </w:r>
       <w:r>
         <w:rPr>
           <w:rFonts w:eastAsiaTheme="minorEastAsia"/>
           <w:sz w:val="24"/>
           <w:szCs w:val="24"/>
         </w:rPr>
-        <w:t>speeds</w:t>
-      </w:r>
-      <w:r>
-        <w:rPr>
-          <w:rFonts w:eastAsiaTheme="minorEastAsia"/>
-          <w:sz w:val="24"/>
-          <w:szCs w:val="24"/>
-        </w:rPr>
         <w:t xml:space="preserve"> </w:t>
       </w:r>
       <m:oMath>
-        <w:proofErr w:type="gramEnd"/>
         <m:r>
           <w:rPr>
             <w:rFonts w:ascii="Cambria Math" w:eastAsiaTheme="minorEastAsia" w:hAnsi="Cambria Math"/>
@@ -4538,19 +4344,9 @@
           <w:szCs w:val="24"/>
         </w:rPr>
         <w:tab/>
-        <w:t xml:space="preserve">In a similar vein we can represent the Inter-vehicle spacing with a similar exponential distribution. First we define the </w:t>
-      </w:r>
-      <w:proofErr w:type="gramStart"/>
-      <w:r>
-        <w:rPr>
-          <w:rFonts w:eastAsiaTheme="minorEastAsia"/>
-          <w:sz w:val="24"/>
-          <w:szCs w:val="24"/>
-        </w:rPr>
-        <w:t xml:space="preserve">parameter </w:t>
+        <w:t xml:space="preserve">In a similar vein we can represent the Inter-vehicle spacing with a similar exponential distribution. First we define the parameter </w:t>
       </w:r>
       <m:oMath>
-        <w:proofErr w:type="gramEnd"/>
         <m:sSub>
           <m:sSubPr>
             <m:ctrlPr>
@@ -4772,19 +4568,9 @@
           <w:sz w:val="24"/>
           <w:szCs w:val="24"/>
         </w:rPr>
-        <w:t xml:space="preserve">. Now we can then define the Inter-vehicle spacing to </w:t>
-      </w:r>
-      <w:proofErr w:type="gramStart"/>
-      <w:r>
-        <w:rPr>
-          <w:rFonts w:eastAsiaTheme="minorEastAsia"/>
-          <w:sz w:val="24"/>
-          <w:szCs w:val="24"/>
-        </w:rPr>
-        <w:t xml:space="preserve">be </w:t>
+        <w:t xml:space="preserve">. Now we can then define the Inter-vehicle spacing to be </w:t>
       </w:r>
       <m:oMath>
-        <w:proofErr w:type="gramEnd"/>
         <m:borderBox>
           <m:borderBoxPr>
             <m:ctrlPr>
@@ -5608,6 +5394,9 @@
             </m:e>
           </m:nary>
           <m:r>
+            <m:rPr>
+              <m:sty m:val="p"/>
+            </m:rPr>
             <w:rPr>
               <w:rFonts w:ascii="Cambria Math" w:eastAsiaTheme="minorEastAsia" w:hAnsi="Cambria Math"/>
               <w:sz w:val="24"/>
@@ -5704,18 +5493,7 @@
                   <w:sz w:val="24"/>
                   <w:szCs w:val="24"/>
                 </w:rPr>
-                <m:t>-</m:t>
-              </m:r>
-              <m:r>
-                <m:rPr>
-                  <m:sty m:val="bi"/>
-                </m:rPr>
-                <w:rPr>
-                  <w:rFonts w:ascii="Cambria Math" w:eastAsiaTheme="minorEastAsia" w:hAnsi="Cambria Math"/>
-                  <w:sz w:val="24"/>
-                  <w:szCs w:val="24"/>
-                </w:rPr>
-                <m:t>e</m:t>
+                <m:t>-e</m:t>
               </m:r>
             </m:e>
             <m:sup>
@@ -6177,6 +5955,9 @@
             </m:e>
           </m:d>
           <m:r>
+            <m:rPr>
+              <m:sty m:val="p"/>
+            </m:rPr>
             <w:rPr>
               <w:rFonts w:ascii="Cambria Math" w:eastAsiaTheme="minorEastAsia" w:hAnsi="Cambria Math"/>
               <w:sz w:val="24"/>
@@ -7282,6 +7063,9 @@
             </m:e>
           </m:nary>
           <m:r>
+            <m:rPr>
+              <m:sty m:val="p"/>
+            </m:rPr>
             <w:rPr>
               <w:rFonts w:ascii="Cambria Math" w:eastAsiaTheme="minorEastAsia" w:hAnsi="Cambria Math"/>
               <w:sz w:val="24"/>
@@ -7599,6 +7383,9 @@
             </m:den>
           </m:f>
           <m:r>
+            <m:rPr>
+              <m:sty m:val="p"/>
+            </m:rPr>
             <w:rPr>
               <w:rFonts w:ascii="Cambria Math" w:eastAsiaTheme="minorEastAsia" w:hAnsi="Cambria Math"/>
               <w:sz w:val="24"/>
@@ -7626,11 +7413,22 @@
                   <w:sz w:val="24"/>
                   <w:szCs w:val="24"/>
                 </w:rPr>
-                <m:t>Using integration by parts</m:t>
+                <m:t>Usin</m:t>
+              </m:r>
+              <m:r>
+                <w:rPr>
+                  <w:rFonts w:ascii="Cambria Math" w:eastAsiaTheme="minorEastAsia" w:hAnsi="Cambria Math"/>
+                  <w:sz w:val="24"/>
+                  <w:szCs w:val="24"/>
+                </w:rPr>
+                <m:t>g integration by parts</m:t>
               </m:r>
             </m:e>
           </m:d>
           <m:r>
+            <m:rPr>
+              <m:sty m:val="p"/>
+            </m:rPr>
             <w:rPr>
               <w:rFonts w:ascii="Cambria Math" w:eastAsiaTheme="minorEastAsia" w:hAnsi="Cambria Math"/>
               <w:sz w:val="24"/>
@@ -8212,14 +8010,14 @@
         </w:rPr>
         <w:t xml:space="preserve"> </w:t>
       </w:r>
-      <m:r>
+      <w:r>
         <w:rPr>
           <w:rFonts w:ascii="Cambria Math" w:eastAsiaTheme="minorEastAsia" w:hAnsi="Cambria Math"/>
           <w:sz w:val="24"/>
           <w:szCs w:val="24"/>
         </w:rPr>
         <w:br/>
-      </m:r>
+      </w:r>
       <m:oMathPara>
         <m:oMath>
           <m:borderBox>
@@ -9292,6 +9090,9 @@
             </m:e>
           </m:nary>
           <m:r>
+            <m:rPr>
+              <m:sty m:val="p"/>
+            </m:rPr>
             <w:rPr>
               <w:rFonts w:ascii="Cambria Math" w:eastAsiaTheme="minorEastAsia" w:hAnsi="Cambria Math"/>
               <w:sz w:val="24"/>
@@ -9554,6 +9355,9 @@
             </m:e>
           </m:nary>
           <m:r>
+            <m:rPr>
+              <m:sty m:val="p"/>
+            </m:rPr>
             <w:rPr>
               <w:rFonts w:ascii="Cambria Math" w:eastAsiaTheme="minorEastAsia" w:hAnsi="Cambria Math"/>
               <w:sz w:val="24"/>
@@ -9586,6 +9390,9 @@
             </m:e>
           </m:d>
           <m:r>
+            <m:rPr>
+              <m:sty m:val="p"/>
+            </m:rPr>
             <w:rPr>
               <w:rFonts w:ascii="Cambria Math" w:eastAsiaTheme="minorEastAsia" w:hAnsi="Cambria Math"/>
               <w:sz w:val="24"/>
@@ -10240,15 +10047,7 @@
               <w:sz w:val="24"/>
               <w:szCs w:val="24"/>
             </w:rPr>
-            <m:t>= P</m:t>
-          </m:r>
-          <m:r>
-            <w:rPr>
-              <w:rFonts w:ascii="Cambria Math" w:hAnsi="Cambria Math"/>
-              <w:sz w:val="24"/>
-              <w:szCs w:val="24"/>
-            </w:rPr>
-            <m:t>r</m:t>
+            <m:t>= Pr</m:t>
           </m:r>
           <m:d>
             <m:dPr>
@@ -10312,23 +10111,7 @@
               <w:sz w:val="24"/>
               <w:szCs w:val="24"/>
             </w:rPr>
-            <m:t xml:space="preserve">                  </m:t>
-          </m:r>
-          <m:r>
-            <w:rPr>
-              <w:rFonts w:ascii="Cambria Math" w:hAnsi="Cambria Math"/>
-              <w:sz w:val="24"/>
-              <w:szCs w:val="24"/>
-            </w:rPr>
-            <m:t xml:space="preserve">                 </m:t>
-          </m:r>
-          <m:r>
-            <w:rPr>
-              <w:rFonts w:ascii="Cambria Math" w:hAnsi="Cambria Math"/>
-              <w:sz w:val="24"/>
-              <w:szCs w:val="24"/>
-            </w:rPr>
-            <m:t xml:space="preserve">= </m:t>
+            <m:t xml:space="preserve">                                   = </m:t>
           </m:r>
           <m:sSub>
             <m:sSubPr>
@@ -10363,6 +10146,9 @@
             </m:sub>
           </m:sSub>
           <m:r>
+            <m:rPr>
+              <m:sty m:val="p"/>
+            </m:rPr>
             <w:rPr>
               <w:rFonts w:ascii="Cambria Math" w:hAnsi="Cambria Math"/>
               <w:sz w:val="24"/>
@@ -10432,15 +10218,7 @@
               <w:sz w:val="24"/>
               <w:szCs w:val="24"/>
             </w:rPr>
-            <m:t>= P</m:t>
-          </m:r>
-          <m:r>
-            <w:rPr>
-              <w:rFonts w:ascii="Cambria Math" w:hAnsi="Cambria Math"/>
-              <w:sz w:val="24"/>
-              <w:szCs w:val="24"/>
-            </w:rPr>
-            <m:t>r</m:t>
+            <m:t>= Pr</m:t>
           </m:r>
           <m:d>
             <m:dPr>
@@ -10536,15 +10314,7 @@
               <w:sz w:val="24"/>
               <w:szCs w:val="24"/>
             </w:rPr>
-            <m:t xml:space="preserve">                 </m:t>
-          </m:r>
-          <m:r>
-            <w:rPr>
-              <w:rFonts w:ascii="Cambria Math" w:hAnsi="Cambria Math"/>
-              <w:sz w:val="24"/>
-              <w:szCs w:val="24"/>
-            </w:rPr>
-            <m:t xml:space="preserve">= </m:t>
+            <m:t xml:space="preserve">                 = </m:t>
           </m:r>
           <m:sSub>
             <m:sSubPr>
@@ -10627,6 +10397,9 @@
             <m:t>)</m:t>
           </m:r>
           <m:r>
+            <m:rPr>
+              <m:sty m:val="p"/>
+            </m:rPr>
             <w:rPr>
               <w:rFonts w:ascii="Cambria Math" w:hAnsi="Cambria Math"/>
               <w:sz w:val="24"/>
@@ -10696,15 +10469,7 @@
               <w:sz w:val="24"/>
               <w:szCs w:val="24"/>
             </w:rPr>
-            <m:t>= P</m:t>
-          </m:r>
-          <m:r>
-            <w:rPr>
-              <w:rFonts w:ascii="Cambria Math" w:hAnsi="Cambria Math"/>
-              <w:sz w:val="24"/>
-              <w:szCs w:val="24"/>
-            </w:rPr>
-            <m:t>r</m:t>
+            <m:t>= Pr</m:t>
           </m:r>
           <m:d>
             <m:dPr>
@@ -10947,6 +10712,9 @@
             </m:sup>
           </m:sSup>
           <m:r>
+            <m:rPr>
+              <m:sty m:val="p"/>
+            </m:rPr>
             <w:rPr>
               <w:rFonts w:ascii="Cambria Math" w:hAnsi="Cambria Math"/>
               <w:sz w:val="24"/>
@@ -11359,15 +11127,12 @@
           <w:szCs w:val="24"/>
         </w:rPr>
       </w:pPr>
-      <m:r>
-        <m:rPr>
-          <m:sty m:val="bi"/>
-        </m:rPr>
+      <w:r>
         <w:rPr>
           <w:rFonts w:ascii="Cambria Math" w:hAnsi="Cambria Math"/>
         </w:rPr>
         <w:br/>
-      </m:r>
+      </w:r>
       <w:r>
         <w:rPr>
           <w:rFonts w:eastAsiaTheme="minorEastAsia"/>
@@ -11397,6 +11162,7 @@
       <w:pPr>
         <w:rPr>
           <w:rFonts w:eastAsiaTheme="minorEastAsia"/>
+          <w:b/>
           <w:sz w:val="24"/>
           <w:szCs w:val="24"/>
         </w:rPr>
@@ -11407,109 +11173,51 @@
         </m:oMathParaPr>
         <m:oMath>
           <w:commentRangeStart w:id="10"/>
-          <m:r>
-            <w:rPr>
-              <w:rFonts w:ascii="Cambria Math" w:eastAsiaTheme="minorEastAsia" w:hAnsi="Cambria Math"/>
-              <w:sz w:val="24"/>
-              <w:szCs w:val="24"/>
-            </w:rPr>
-            <m:t>E</m:t>
-          </m:r>
-          <m:d>
-            <m:dPr>
-              <m:begChr m:val="["/>
-              <m:endChr m:val="]"/>
+          <m:borderBox>
+            <m:borderBoxPr>
               <m:ctrlPr>
                 <w:rPr>
                   <w:rFonts w:ascii="Cambria Math" w:eastAsiaTheme="minorEastAsia" w:hAnsi="Cambria Math"/>
+                  <w:b/>
                   <w:i/>
                   <w:sz w:val="24"/>
                   <w:szCs w:val="24"/>
                 </w:rPr>
               </m:ctrlPr>
-            </m:dPr>
+            </m:borderBoxPr>
             <m:e>
-              <m:sSub>
-                <m:sSubPr>
+              <m:r>
+                <m:rPr>
+                  <m:sty m:val="bi"/>
+                </m:rPr>
+                <w:rPr>
+                  <w:rFonts w:ascii="Cambria Math" w:eastAsiaTheme="minorEastAsia" w:hAnsi="Cambria Math"/>
+                  <w:sz w:val="24"/>
+                  <w:szCs w:val="24"/>
+                </w:rPr>
+                <m:t>E</m:t>
+              </m:r>
+              <m:d>
+                <m:dPr>
+                  <m:begChr m:val="["/>
+                  <m:endChr m:val="]"/>
                   <m:ctrlPr>
                     <w:rPr>
                       <w:rFonts w:ascii="Cambria Math" w:eastAsiaTheme="minorEastAsia" w:hAnsi="Cambria Math"/>
+                      <w:b/>
                       <w:i/>
                       <w:sz w:val="24"/>
                       <w:szCs w:val="24"/>
                     </w:rPr>
                   </m:ctrlPr>
-                </m:sSubPr>
+                </m:dPr>
                 <m:e>
-                  <m:r>
-                    <w:rPr>
-                      <w:rFonts w:ascii="Cambria Math" w:eastAsiaTheme="minorEastAsia" w:hAnsi="Cambria Math"/>
-                      <w:sz w:val="24"/>
-                      <w:szCs w:val="24"/>
-                    </w:rPr>
-                    <m:t>C</m:t>
-                  </m:r>
-                </m:e>
-                <m:sub>
-                  <m:r>
-                    <w:rPr>
-                      <w:rFonts w:ascii="Cambria Math" w:eastAsiaTheme="minorEastAsia" w:hAnsi="Cambria Math"/>
-                      <w:sz w:val="24"/>
-                      <w:szCs w:val="24"/>
-                    </w:rPr>
-                    <m:t>L</m:t>
-                  </m:r>
-                </m:sub>
-              </m:sSub>
-            </m:e>
-          </m:d>
-          <m:r>
-            <w:rPr>
-              <w:rFonts w:ascii="Cambria Math" w:eastAsiaTheme="minorEastAsia" w:hAnsi="Cambria Math"/>
-              <w:sz w:val="24"/>
-              <w:szCs w:val="24"/>
-            </w:rPr>
-            <m:t>=</m:t>
-          </m:r>
-          <m:d>
-            <m:dPr>
-              <m:ctrlPr>
-                <w:rPr>
-                  <w:rFonts w:ascii="Cambria Math" w:eastAsiaTheme="minorEastAsia" w:hAnsi="Cambria Math"/>
-                  <w:i/>
-                  <w:sz w:val="24"/>
-                  <w:szCs w:val="24"/>
-                </w:rPr>
-              </m:ctrlPr>
-            </m:dPr>
-            <m:e>
-              <m:f>
-                <m:fPr>
-                  <m:ctrlPr>
-                    <w:rPr>
-                      <w:rFonts w:ascii="Cambria Math" w:eastAsiaTheme="minorEastAsia" w:hAnsi="Cambria Math"/>
-                      <w:i/>
-                      <w:sz w:val="24"/>
-                      <w:szCs w:val="24"/>
-                    </w:rPr>
-                  </m:ctrlPr>
-                </m:fPr>
-                <m:num>
-                  <m:r>
-                    <w:rPr>
-                      <w:rFonts w:ascii="Cambria Math" w:eastAsiaTheme="minorEastAsia" w:hAnsi="Cambria Math"/>
-                      <w:sz w:val="24"/>
-                      <w:szCs w:val="24"/>
-                    </w:rPr>
-                    <m:t>1</m:t>
-                  </m:r>
-                </m:num>
-                <m:den>
                   <m:sSub>
                     <m:sSubPr>
                       <m:ctrlPr>
                         <w:rPr>
                           <w:rFonts w:ascii="Cambria Math" w:eastAsiaTheme="minorEastAsia" w:hAnsi="Cambria Math"/>
+                          <w:b/>
                           <w:i/>
                           <w:sz w:val="24"/>
                           <w:szCs w:val="24"/>
@@ -11518,168 +11226,89 @@
                     </m:sSubPr>
                     <m:e>
                       <m:r>
+                        <m:rPr>
+                          <m:sty m:val="bi"/>
+                        </m:rPr>
                         <w:rPr>
                           <w:rFonts w:ascii="Cambria Math" w:eastAsiaTheme="minorEastAsia" w:hAnsi="Cambria Math"/>
                           <w:sz w:val="24"/>
                           <w:szCs w:val="24"/>
                         </w:rPr>
-                        <m:t>P</m:t>
+                        <m:t>C</m:t>
                       </m:r>
                     </m:e>
                     <m:sub>
                       <m:r>
+                        <m:rPr>
+                          <m:sty m:val="bi"/>
+                        </m:rPr>
                         <w:rPr>
                           <w:rFonts w:ascii="Cambria Math" w:eastAsiaTheme="minorEastAsia" w:hAnsi="Cambria Math"/>
                           <w:sz w:val="24"/>
                           <w:szCs w:val="24"/>
                         </w:rPr>
-                        <m:t>d</m:t>
+                        <m:t>L</m:t>
                       </m:r>
                     </m:sub>
                   </m:sSub>
-                </m:den>
-              </m:f>
+                </m:e>
+              </m:d>
               <m:r>
+                <m:rPr>
+                  <m:sty m:val="bi"/>
+                </m:rPr>
                 <w:rPr>
                   <w:rFonts w:ascii="Cambria Math" w:eastAsiaTheme="minorEastAsia" w:hAnsi="Cambria Math"/>
                   <w:sz w:val="24"/>
                   <w:szCs w:val="24"/>
                 </w:rPr>
-                <m:t>-1</m:t>
+                <m:t>=</m:t>
               </m:r>
-            </m:e>
-          </m:d>
-          <m:d>
-            <m:dPr>
-              <m:ctrlPr>
-                <w:rPr>
-                  <w:rFonts w:ascii="Cambria Math" w:eastAsiaTheme="minorEastAsia" w:hAnsi="Cambria Math"/>
-                  <w:i/>
-                  <w:sz w:val="24"/>
-                  <w:szCs w:val="24"/>
-                </w:rPr>
-              </m:ctrlPr>
-            </m:dPr>
-            <m:e>
-              <m:f>
-                <m:fPr>
+              <m:d>
+                <m:dPr>
                   <m:ctrlPr>
                     <w:rPr>
                       <w:rFonts w:ascii="Cambria Math" w:eastAsiaTheme="minorEastAsia" w:hAnsi="Cambria Math"/>
+                      <w:b/>
                       <w:i/>
                       <w:sz w:val="24"/>
                       <w:szCs w:val="24"/>
                     </w:rPr>
                   </m:ctrlPr>
-                </m:fPr>
-                <m:num>
-                  <m:r>
-                    <w:rPr>
-                      <w:rFonts w:ascii="Cambria Math" w:eastAsiaTheme="minorEastAsia" w:hAnsi="Cambria Math"/>
-                      <w:sz w:val="24"/>
-                      <w:szCs w:val="24"/>
-                    </w:rPr>
-                    <m:t>1</m:t>
-                  </m:r>
-                </m:num>
-                <m:den>
-                  <m:sSub>
-                    <m:sSubPr>
+                </m:dPr>
+                <m:e>
+                  <m:f>
+                    <m:fPr>
                       <m:ctrlPr>
                         <w:rPr>
                           <w:rFonts w:ascii="Cambria Math" w:eastAsiaTheme="minorEastAsia" w:hAnsi="Cambria Math"/>
+                          <w:b/>
                           <w:i/>
                           <w:sz w:val="24"/>
                           <w:szCs w:val="24"/>
                         </w:rPr>
                       </m:ctrlPr>
-                    </m:sSubPr>
-                    <m:e>
+                    </m:fPr>
+                    <m:num>
                       <m:r>
+                        <m:rPr>
+                          <m:sty m:val="bi"/>
+                        </m:rPr>
                         <w:rPr>
                           <w:rFonts w:ascii="Cambria Math" w:eastAsiaTheme="minorEastAsia" w:hAnsi="Cambria Math"/>
                           <w:sz w:val="24"/>
                           <w:szCs w:val="24"/>
                         </w:rPr>
-                        <m:t>λ</m:t>
+                        <m:t>1</m:t>
                       </m:r>
-                    </m:e>
-                    <m:sub>
-                      <m:r>
-                        <w:rPr>
-                          <w:rFonts w:ascii="Cambria Math" w:eastAsiaTheme="minorEastAsia" w:hAnsi="Cambria Math"/>
-                          <w:sz w:val="24"/>
-                          <w:szCs w:val="24"/>
-                        </w:rPr>
-                        <m:t>s</m:t>
-                      </m:r>
-                    </m:sub>
-                  </m:sSub>
-                </m:den>
-              </m:f>
-              <m:r>
-                <w:rPr>
-                  <w:rFonts w:ascii="Cambria Math" w:eastAsiaTheme="minorEastAsia" w:hAnsi="Cambria Math"/>
-                  <w:sz w:val="24"/>
-                  <w:szCs w:val="24"/>
-                </w:rPr>
-                <m:t xml:space="preserve">- </m:t>
-              </m:r>
-              <m:f>
-                <m:fPr>
-                  <m:ctrlPr>
-                    <w:rPr>
-                      <w:rFonts w:ascii="Cambria Math" w:eastAsiaTheme="minorEastAsia" w:hAnsi="Cambria Math"/>
-                      <w:i/>
-                      <w:sz w:val="24"/>
-                      <w:szCs w:val="24"/>
-                    </w:rPr>
-                  </m:ctrlPr>
-                </m:fPr>
-                <m:num>
-                  <m:r>
-                    <w:rPr>
-                      <w:rFonts w:ascii="Cambria Math" w:eastAsiaTheme="minorEastAsia" w:hAnsi="Cambria Math"/>
-                      <w:sz w:val="24"/>
-                      <w:szCs w:val="24"/>
-                    </w:rPr>
-                    <m:t>R</m:t>
-                  </m:r>
-                  <m:sSup>
-                    <m:sSupPr>
-                      <m:ctrlPr>
-                        <w:rPr>
-                          <w:rFonts w:ascii="Cambria Math" w:eastAsiaTheme="minorEastAsia" w:hAnsi="Cambria Math"/>
-                          <w:i/>
-                          <w:sz w:val="24"/>
-                          <w:szCs w:val="24"/>
-                        </w:rPr>
-                      </m:ctrlPr>
-                    </m:sSupPr>
-                    <m:e>
-                      <m:r>
-                        <w:rPr>
-                          <w:rFonts w:ascii="Cambria Math" w:eastAsiaTheme="minorEastAsia" w:hAnsi="Cambria Math"/>
-                          <w:sz w:val="24"/>
-                          <w:szCs w:val="24"/>
-                        </w:rPr>
-                        <m:t>e</m:t>
-                      </m:r>
-                    </m:e>
-                    <m:sup>
-                      <m:r>
-                        <w:rPr>
-                          <w:rFonts w:ascii="Cambria Math" w:eastAsiaTheme="minorEastAsia" w:hAnsi="Cambria Math"/>
-                          <w:sz w:val="24"/>
-                          <w:szCs w:val="24"/>
-                        </w:rPr>
-                        <m:t>-</m:t>
-                      </m:r>
+                    </m:num>
+                    <m:den>
                       <m:sSub>
                         <m:sSubPr>
                           <m:ctrlPr>
                             <w:rPr>
                               <w:rFonts w:ascii="Cambria Math" w:eastAsiaTheme="minorEastAsia" w:hAnsi="Cambria Math"/>
+                              <w:b/>
                               <w:i/>
                               <w:sz w:val="24"/>
                               <w:szCs w:val="24"/>
@@ -11688,6 +11317,102 @@
                         </m:sSubPr>
                         <m:e>
                           <m:r>
+                            <m:rPr>
+                              <m:sty m:val="bi"/>
+                            </m:rPr>
+                            <w:rPr>
+                              <w:rFonts w:ascii="Cambria Math" w:eastAsiaTheme="minorEastAsia" w:hAnsi="Cambria Math"/>
+                              <w:sz w:val="24"/>
+                              <w:szCs w:val="24"/>
+                            </w:rPr>
+                            <m:t>P</m:t>
+                          </m:r>
+                        </m:e>
+                        <m:sub>
+                          <m:r>
+                            <m:rPr>
+                              <m:sty m:val="bi"/>
+                            </m:rPr>
+                            <w:rPr>
+                              <w:rFonts w:ascii="Cambria Math" w:eastAsiaTheme="minorEastAsia" w:hAnsi="Cambria Math"/>
+                              <w:sz w:val="24"/>
+                              <w:szCs w:val="24"/>
+                            </w:rPr>
+                            <m:t>d</m:t>
+                          </m:r>
+                        </m:sub>
+                      </m:sSub>
+                    </m:den>
+                  </m:f>
+                  <m:r>
+                    <m:rPr>
+                      <m:sty m:val="bi"/>
+                    </m:rPr>
+                    <w:rPr>
+                      <w:rFonts w:ascii="Cambria Math" w:eastAsiaTheme="minorEastAsia" w:hAnsi="Cambria Math"/>
+                      <w:sz w:val="24"/>
+                      <w:szCs w:val="24"/>
+                    </w:rPr>
+                    <m:t>-1</m:t>
+                  </m:r>
+                </m:e>
+              </m:d>
+              <m:d>
+                <m:dPr>
+                  <m:ctrlPr>
+                    <w:rPr>
+                      <w:rFonts w:ascii="Cambria Math" w:eastAsiaTheme="minorEastAsia" w:hAnsi="Cambria Math"/>
+                      <w:b/>
+                      <w:i/>
+                      <w:sz w:val="24"/>
+                      <w:szCs w:val="24"/>
+                    </w:rPr>
+                  </m:ctrlPr>
+                </m:dPr>
+                <m:e>
+                  <m:f>
+                    <m:fPr>
+                      <m:ctrlPr>
+                        <w:rPr>
+                          <w:rFonts w:ascii="Cambria Math" w:eastAsiaTheme="minorEastAsia" w:hAnsi="Cambria Math"/>
+                          <w:b/>
+                          <w:i/>
+                          <w:sz w:val="24"/>
+                          <w:szCs w:val="24"/>
+                        </w:rPr>
+                      </m:ctrlPr>
+                    </m:fPr>
+                    <m:num>
+                      <m:r>
+                        <m:rPr>
+                          <m:sty m:val="bi"/>
+                        </m:rPr>
+                        <w:rPr>
+                          <w:rFonts w:ascii="Cambria Math" w:eastAsiaTheme="minorEastAsia" w:hAnsi="Cambria Math"/>
+                          <w:sz w:val="24"/>
+                          <w:szCs w:val="24"/>
+                        </w:rPr>
+                        <m:t>1</m:t>
+                      </m:r>
+                    </m:num>
+                    <m:den>
+                      <m:sSub>
+                        <m:sSubPr>
+                          <m:ctrlPr>
+                            <w:rPr>
+                              <w:rFonts w:ascii="Cambria Math" w:eastAsiaTheme="minorEastAsia" w:hAnsi="Cambria Math"/>
+                              <w:b/>
+                              <w:i/>
+                              <w:sz w:val="24"/>
+                              <w:szCs w:val="24"/>
+                            </w:rPr>
+                          </m:ctrlPr>
+                        </m:sSubPr>
+                        <m:e>
+                          <m:r>
+                            <m:rPr>
+                              <m:sty m:val="bi"/>
+                            </m:rPr>
                             <w:rPr>
                               <w:rFonts w:ascii="Cambria Math" w:eastAsiaTheme="minorEastAsia" w:hAnsi="Cambria Math"/>
                               <w:sz w:val="24"/>
@@ -11698,6 +11423,9 @@
                         </m:e>
                         <m:sub>
                           <m:r>
+                            <m:rPr>
+                              <m:sty m:val="bi"/>
+                            </m:rPr>
                             <w:rPr>
                               <w:rFonts w:ascii="Cambria Math" w:eastAsiaTheme="minorEastAsia" w:hAnsi="Cambria Math"/>
                               <w:sz w:val="24"/>
@@ -11707,7 +11435,36 @@
                           </m:r>
                         </m:sub>
                       </m:sSub>
+                    </m:den>
+                  </m:f>
+                  <m:r>
+                    <m:rPr>
+                      <m:sty m:val="bi"/>
+                    </m:rPr>
+                    <w:rPr>
+                      <w:rFonts w:ascii="Cambria Math" w:eastAsiaTheme="minorEastAsia" w:hAnsi="Cambria Math"/>
+                      <w:sz w:val="24"/>
+                      <w:szCs w:val="24"/>
+                    </w:rPr>
+                    <m:t xml:space="preserve">- </m:t>
+                  </m:r>
+                  <m:f>
+                    <m:fPr>
+                      <m:ctrlPr>
+                        <w:rPr>
+                          <w:rFonts w:ascii="Cambria Math" w:eastAsiaTheme="minorEastAsia" w:hAnsi="Cambria Math"/>
+                          <w:b/>
+                          <w:i/>
+                          <w:sz w:val="24"/>
+                          <w:szCs w:val="24"/>
+                        </w:rPr>
+                      </m:ctrlPr>
+                    </m:fPr>
+                    <m:num>
                       <m:r>
+                        <m:rPr>
+                          <m:sty m:val="bi"/>
+                        </m:rPr>
                         <w:rPr>
                           <w:rFonts w:ascii="Cambria Math" w:eastAsiaTheme="minorEastAsia" w:hAnsi="Cambria Math"/>
                           <w:sz w:val="24"/>
@@ -11715,94 +11472,203 @@
                         </w:rPr>
                         <m:t>R</m:t>
                       </m:r>
-                    </m:sup>
-                  </m:sSup>
-                </m:num>
-                <m:den>
-                  <m:r>
-                    <w:rPr>
-                      <w:rFonts w:ascii="Cambria Math" w:eastAsiaTheme="minorEastAsia" w:hAnsi="Cambria Math"/>
-                      <w:sz w:val="24"/>
-                      <w:szCs w:val="24"/>
-                    </w:rPr>
-                    <m:t xml:space="preserve">1- </m:t>
-                  </m:r>
-                  <m:sSup>
-                    <m:sSupPr>
-                      <m:ctrlPr>
-                        <w:rPr>
-                          <w:rFonts w:ascii="Cambria Math" w:eastAsiaTheme="minorEastAsia" w:hAnsi="Cambria Math"/>
-                          <w:i/>
-                          <w:sz w:val="24"/>
-                          <w:szCs w:val="24"/>
-                        </w:rPr>
-                      </m:ctrlPr>
-                    </m:sSupPr>
-                    <m:e>
+                      <m:sSup>
+                        <m:sSupPr>
+                          <m:ctrlPr>
+                            <w:rPr>
+                              <w:rFonts w:ascii="Cambria Math" w:eastAsiaTheme="minorEastAsia" w:hAnsi="Cambria Math"/>
+                              <w:b/>
+                              <w:i/>
+                              <w:sz w:val="24"/>
+                              <w:szCs w:val="24"/>
+                            </w:rPr>
+                          </m:ctrlPr>
+                        </m:sSupPr>
+                        <m:e>
+                          <m:r>
+                            <m:rPr>
+                              <m:sty m:val="bi"/>
+                            </m:rPr>
+                            <w:rPr>
+                              <w:rFonts w:ascii="Cambria Math" w:eastAsiaTheme="minorEastAsia" w:hAnsi="Cambria Math"/>
+                              <w:sz w:val="24"/>
+                              <w:szCs w:val="24"/>
+                            </w:rPr>
+                            <m:t>e</m:t>
+                          </m:r>
+                        </m:e>
+                        <m:sup>
+                          <m:r>
+                            <m:rPr>
+                              <m:sty m:val="bi"/>
+                            </m:rPr>
+                            <w:rPr>
+                              <w:rFonts w:ascii="Cambria Math" w:eastAsiaTheme="minorEastAsia" w:hAnsi="Cambria Math"/>
+                              <w:sz w:val="24"/>
+                              <w:szCs w:val="24"/>
+                            </w:rPr>
+                            <m:t>-</m:t>
+                          </m:r>
+                          <m:sSub>
+                            <m:sSubPr>
+                              <m:ctrlPr>
+                                <w:rPr>
+                                  <w:rFonts w:ascii="Cambria Math" w:eastAsiaTheme="minorEastAsia" w:hAnsi="Cambria Math"/>
+                                  <w:b/>
+                                  <w:i/>
+                                  <w:sz w:val="24"/>
+                                  <w:szCs w:val="24"/>
+                                </w:rPr>
+                              </m:ctrlPr>
+                            </m:sSubPr>
+                            <m:e>
+                              <m:r>
+                                <m:rPr>
+                                  <m:sty m:val="bi"/>
+                                </m:rPr>
+                                <w:rPr>
+                                  <w:rFonts w:ascii="Cambria Math" w:eastAsiaTheme="minorEastAsia" w:hAnsi="Cambria Math"/>
+                                  <w:sz w:val="24"/>
+                                  <w:szCs w:val="24"/>
+                                </w:rPr>
+                                <m:t>λ</m:t>
+                              </m:r>
+                            </m:e>
+                            <m:sub>
+                              <m:r>
+                                <m:rPr>
+                                  <m:sty m:val="bi"/>
+                                </m:rPr>
+                                <w:rPr>
+                                  <w:rFonts w:ascii="Cambria Math" w:eastAsiaTheme="minorEastAsia" w:hAnsi="Cambria Math"/>
+                                  <w:sz w:val="24"/>
+                                  <w:szCs w:val="24"/>
+                                </w:rPr>
+                                <m:t>s</m:t>
+                              </m:r>
+                            </m:sub>
+                          </m:sSub>
+                          <m:r>
+                            <m:rPr>
+                              <m:sty m:val="bi"/>
+                            </m:rPr>
+                            <w:rPr>
+                              <w:rFonts w:ascii="Cambria Math" w:eastAsiaTheme="minorEastAsia" w:hAnsi="Cambria Math"/>
+                              <w:sz w:val="24"/>
+                              <w:szCs w:val="24"/>
+                            </w:rPr>
+                            <m:t>R</m:t>
+                          </m:r>
+                        </m:sup>
+                      </m:sSup>
+                    </m:num>
+                    <m:den>
                       <m:r>
+                        <m:rPr>
+                          <m:sty m:val="bi"/>
+                        </m:rPr>
                         <w:rPr>
                           <w:rFonts w:ascii="Cambria Math" w:eastAsiaTheme="minorEastAsia" w:hAnsi="Cambria Math"/>
                           <w:sz w:val="24"/>
                           <w:szCs w:val="24"/>
                         </w:rPr>
-                        <m:t>e</m:t>
+                        <m:t xml:space="preserve">1- </m:t>
                       </m:r>
-                    </m:e>
-                    <m:sup>
-                      <m:r>
-                        <w:rPr>
-                          <w:rFonts w:ascii="Cambria Math" w:eastAsiaTheme="minorEastAsia" w:hAnsi="Cambria Math"/>
-                          <w:sz w:val="24"/>
-                          <w:szCs w:val="24"/>
-                        </w:rPr>
-                        <m:t>-</m:t>
-                      </m:r>
-                      <m:sSub>
-                        <m:sSubPr>
+                      <m:sSup>
+                        <m:sSupPr>
                           <m:ctrlPr>
                             <w:rPr>
                               <w:rFonts w:ascii="Cambria Math" w:eastAsiaTheme="minorEastAsia" w:hAnsi="Cambria Math"/>
+                              <w:b/>
                               <w:i/>
                               <w:sz w:val="24"/>
                               <w:szCs w:val="24"/>
                             </w:rPr>
                           </m:ctrlPr>
-                        </m:sSubPr>
+                        </m:sSupPr>
                         <m:e>
                           <m:r>
+                            <m:rPr>
+                              <m:sty m:val="bi"/>
+                            </m:rPr>
                             <w:rPr>
                               <w:rFonts w:ascii="Cambria Math" w:eastAsiaTheme="minorEastAsia" w:hAnsi="Cambria Math"/>
                               <w:sz w:val="24"/>
                               <w:szCs w:val="24"/>
                             </w:rPr>
-                            <m:t>λ</m:t>
+                            <m:t>e</m:t>
                           </m:r>
                         </m:e>
-                        <m:sub>
+                        <m:sup>
                           <m:r>
+                            <m:rPr>
+                              <m:sty m:val="bi"/>
+                            </m:rPr>
                             <w:rPr>
                               <w:rFonts w:ascii="Cambria Math" w:eastAsiaTheme="minorEastAsia" w:hAnsi="Cambria Math"/>
                               <w:sz w:val="24"/>
                               <w:szCs w:val="24"/>
                             </w:rPr>
-                            <m:t>s</m:t>
+                            <m:t>-</m:t>
                           </m:r>
-                        </m:sub>
-                      </m:sSub>
-                      <m:r>
-                        <w:rPr>
-                          <w:rFonts w:ascii="Cambria Math" w:eastAsiaTheme="minorEastAsia" w:hAnsi="Cambria Math"/>
-                          <w:sz w:val="24"/>
-                          <w:szCs w:val="24"/>
-                        </w:rPr>
-                        <m:t>R</m:t>
-                      </m:r>
-                    </m:sup>
-                  </m:sSup>
-                </m:den>
-              </m:f>
+                          <m:sSub>
+                            <m:sSubPr>
+                              <m:ctrlPr>
+                                <w:rPr>
+                                  <w:rFonts w:ascii="Cambria Math" w:eastAsiaTheme="minorEastAsia" w:hAnsi="Cambria Math"/>
+                                  <w:b/>
+                                  <w:i/>
+                                  <w:sz w:val="24"/>
+                                  <w:szCs w:val="24"/>
+                                </w:rPr>
+                              </m:ctrlPr>
+                            </m:sSubPr>
+                            <m:e>
+                              <m:r>
+                                <m:rPr>
+                                  <m:sty m:val="bi"/>
+                                </m:rPr>
+                                <w:rPr>
+                                  <w:rFonts w:ascii="Cambria Math" w:eastAsiaTheme="minorEastAsia" w:hAnsi="Cambria Math"/>
+                                  <w:sz w:val="24"/>
+                                  <w:szCs w:val="24"/>
+                                </w:rPr>
+                                <m:t>λ</m:t>
+                              </m:r>
+                            </m:e>
+                            <m:sub>
+                              <m:r>
+                                <m:rPr>
+                                  <m:sty m:val="bi"/>
+                                </m:rPr>
+                                <w:rPr>
+                                  <w:rFonts w:ascii="Cambria Math" w:eastAsiaTheme="minorEastAsia" w:hAnsi="Cambria Math"/>
+                                  <w:sz w:val="24"/>
+                                  <w:szCs w:val="24"/>
+                                </w:rPr>
+                                <m:t>s</m:t>
+                              </m:r>
+                            </m:sub>
+                          </m:sSub>
+                          <m:r>
+                            <m:rPr>
+                              <m:sty m:val="bi"/>
+                            </m:rPr>
+                            <w:rPr>
+                              <w:rFonts w:ascii="Cambria Math" w:eastAsiaTheme="minorEastAsia" w:hAnsi="Cambria Math"/>
+                              <w:sz w:val="24"/>
+                              <w:szCs w:val="24"/>
+                            </w:rPr>
+                            <m:t>R</m:t>
+                          </m:r>
+                        </m:sup>
+                      </m:sSup>
+                    </m:den>
+                  </m:f>
+                </m:e>
+              </m:d>
             </m:e>
-          </m:d>
+          </m:borderBox>
           <w:commentRangeEnd w:id="10"/>
           <m:r>
             <m:rPr>
@@ -11823,22 +11689,22 @@
           <w:szCs w:val="24"/>
         </w:rPr>
       </w:pPr>
-      <m:r>
+      <w:r>
         <w:rPr>
           <w:rFonts w:ascii="Cambria Math" w:hAnsi="Cambria Math"/>
           <w:sz w:val="24"/>
           <w:szCs w:val="24"/>
         </w:rPr>
         <w:br/>
-      </m:r>
-      <m:r>
+      </w:r>
+      <w:r>
         <w:rPr>
           <w:rFonts w:ascii="Cambria Math" w:hAnsi="Cambria Math"/>
           <w:sz w:val="24"/>
           <w:szCs w:val="24"/>
         </w:rPr>
         <w:br/>
-      </m:r>
+      </w:r>
     </w:p>
     <w:p>
       <w:pPr>
@@ -11877,23 +11743,7 @@
           <w:sz w:val="24"/>
           <w:szCs w:val="24"/>
         </w:rPr>
-        <w:t xml:space="preserve"> against the empirical data is the </w:t>
-      </w:r>
-      <w:proofErr w:type="spellStart"/>
-      <w:r>
-        <w:rPr>
-          <w:sz w:val="24"/>
-          <w:szCs w:val="24"/>
-        </w:rPr>
-        <w:t>Kolmogorov</w:t>
-      </w:r>
-      <w:proofErr w:type="spellEnd"/>
-      <w:r>
-        <w:rPr>
-          <w:sz w:val="24"/>
-          <w:szCs w:val="24"/>
-        </w:rPr>
-        <w:t xml:space="preserve">-Smirnov test (K-S test). </w:t>
+        <w:t xml:space="preserve"> against the empirical data is the Kolmogorov-Smirnov test (K-S test). </w:t>
       </w:r>
       <w:r>
         <w:rPr>
@@ -12578,21 +12428,12 @@
                 <w:szCs w:val="24"/>
               </w:rPr>
             </w:pPr>
-            <w:proofErr w:type="spellStart"/>
             <w:r>
               <w:rPr>
                 <w:sz w:val="24"/>
                 <w:szCs w:val="24"/>
               </w:rPr>
-              <w:t>Kolmogorov</w:t>
-            </w:r>
-            <w:proofErr w:type="spellEnd"/>
-            <w:r>
-              <w:rPr>
-                <w:sz w:val="24"/>
-                <w:szCs w:val="24"/>
-              </w:rPr>
-              <w:t>-Smirnov Test Results of Inter-Arrival Time During Three Different Time Periods</w:t>
+              <w:t>Kolmogorov-Smirnov Test Results of Inter-Arrival Time During Three Different Time Periods</w:t>
             </w:r>
           </w:p>
         </w:tc>
@@ -13161,21 +13002,12 @@
                 <w:szCs w:val="24"/>
               </w:rPr>
             </w:pPr>
-            <w:proofErr w:type="spellStart"/>
             <w:r>
               <w:rPr>
                 <w:sz w:val="24"/>
                 <w:szCs w:val="24"/>
               </w:rPr>
-              <w:t>Kolmogorov</w:t>
-            </w:r>
-            <w:proofErr w:type="spellEnd"/>
-            <w:r>
-              <w:rPr>
-                <w:sz w:val="24"/>
-                <w:szCs w:val="24"/>
-              </w:rPr>
-              <w:t>-Smirnov Test Results of Inter-Vehicle Spacing During Three Different Time Periods</w:t>
+              <w:t>Kolmogorov-Smirnov Test Results of Inter-Vehicle Spacing During Three Different Time Periods</w:t>
             </w:r>
           </w:p>
         </w:tc>
@@ -13884,77 +13716,8 @@
         <w:contextualSpacing/>
       </w:pPr>
       <w:r>
-        <w:t xml:space="preserve">Authors: </w:t>
-      </w:r>
-      <w:proofErr w:type="spellStart"/>
-      <w:r>
-        <w:t>Nawaporn</w:t>
-      </w:r>
-      <w:proofErr w:type="spellEnd"/>
-      <w:r>
-        <w:t xml:space="preserve"> </w:t>
-      </w:r>
-      <w:proofErr w:type="spellStart"/>
-      <w:r>
-        <w:t>Wisitpongphan</w:t>
-      </w:r>
-      <w:proofErr w:type="spellEnd"/>
-      <w:r>
-        <w:t xml:space="preserve">, Fan </w:t>
-      </w:r>
-      <w:proofErr w:type="spellStart"/>
-      <w:r>
-        <w:t>Bai</w:t>
-      </w:r>
-      <w:proofErr w:type="spellEnd"/>
-      <w:r>
-        <w:t xml:space="preserve">, </w:t>
-      </w:r>
-      <w:proofErr w:type="spellStart"/>
-      <w:r>
-        <w:t>Priyantha</w:t>
-      </w:r>
-      <w:proofErr w:type="spellEnd"/>
-      <w:r>
-        <w:t xml:space="preserve"> </w:t>
-      </w:r>
-      <w:proofErr w:type="spellStart"/>
-      <w:r>
-        <w:t>Mudalige</w:t>
-      </w:r>
-      <w:proofErr w:type="spellEnd"/>
-      <w:r>
-        <w:t xml:space="preserve">, </w:t>
-      </w:r>
-      <w:proofErr w:type="spellStart"/>
-      <w:r>
-        <w:t>Varsha</w:t>
-      </w:r>
-      <w:proofErr w:type="spellEnd"/>
-      <w:r>
-        <w:t xml:space="preserve"> </w:t>
-      </w:r>
-      <w:proofErr w:type="spellStart"/>
-      <w:r>
-        <w:t>Sadekar</w:t>
-      </w:r>
-      <w:proofErr w:type="spellEnd"/>
-      <w:r>
-        <w:t xml:space="preserve">, and </w:t>
-      </w:r>
-      <w:proofErr w:type="spellStart"/>
-      <w:r>
-        <w:t>Ozan</w:t>
-      </w:r>
-      <w:proofErr w:type="spellEnd"/>
-      <w:r>
-        <w:t xml:space="preserve"> </w:t>
-      </w:r>
-      <w:proofErr w:type="spellStart"/>
-      <w:r>
-        <w:t>Tonguz</w:t>
-      </w:r>
-      <w:proofErr w:type="spellEnd"/>
+        <w:t>Authors: Nawaporn Wisitpongphan, Fan Bai, Priyantha Mudalige, Varsha Sadekar, and Ozan Tonguz</w:t>
+      </w:r>
     </w:p>
     <w:p>
       <w:pPr>
@@ -14064,7 +13827,7 @@
       </w:r>
     </w:p>
   </w:comment>
-  <w:comment w:id="10" w:author="Felix" w:date="2012-10-12T00:54:00Z" w:initials="F">
+  <w:comment w:id="10" w:author="Felix" w:date="2012-10-12T01:09:00Z" w:initials="F">
     <w:p>
       <w:pPr>
         <w:pStyle w:val="CommentText"/>
@@ -17578,316 +17341,6 @@
 </w:styles>
 </file>
 
-<file path=word/glossary/document.xml><?xml version="1.0" encoding="utf-8"?>
-<w:glossaryDocument xmlns:ve="http://schemas.openxmlformats.org/markup-compatibility/2006" xmlns:o="urn:schemas-microsoft-com:office:office" xmlns:r="http://schemas.openxmlformats.org/officeDocument/2006/relationships" xmlns:m="http://schemas.openxmlformats.org/officeDocument/2006/math" xmlns:v="urn:schemas-microsoft-com:vml" xmlns:wp="http://schemas.openxmlformats.org/drawingml/2006/wordprocessingDrawing" xmlns:w10="urn:schemas-microsoft-com:office:word" xmlns:w="http://schemas.openxmlformats.org/wordprocessingml/2006/main" xmlns:wne="http://schemas.microsoft.com/office/word/2006/wordml">
-  <w:docParts/>
-</w:glossaryDocument>
-</file>
-
-<file path=word/glossary/fontTable.xml><?xml version="1.0" encoding="utf-8"?>
-<w:fonts xmlns:r="http://schemas.openxmlformats.org/officeDocument/2006/relationships" xmlns:w="http://schemas.openxmlformats.org/wordprocessingml/2006/main">
-  <w:font w:name="Symbol">
-    <w:panose1 w:val="05050102010706020507"/>
-    <w:charset w:val="02"/>
-    <w:family w:val="roman"/>
-    <w:pitch w:val="variable"/>
-    <w:sig w:usb0="00000000" w:usb1="10000000" w:usb2="00000000" w:usb3="00000000" w:csb0="80000000" w:csb1="00000000"/>
-  </w:font>
-  <w:font w:name="Times New Roman">
-    <w:panose1 w:val="02020603050405020304"/>
-    <w:charset w:val="00"/>
-    <w:family w:val="roman"/>
-    <w:pitch w:val="variable"/>
-    <w:sig w:usb0="E0002AFF" w:usb1="C0007841" w:usb2="00000009" w:usb3="00000000" w:csb0="000001FF" w:csb1="00000000"/>
-  </w:font>
-  <w:font w:name="Courier New">
-    <w:panose1 w:val="02070309020205020404"/>
-    <w:charset w:val="00"/>
-    <w:family w:val="modern"/>
-    <w:pitch w:val="fixed"/>
-    <w:sig w:usb0="E0002AFF" w:usb1="C0007843" w:usb2="00000009" w:usb3="00000000" w:csb0="000001FF" w:csb1="00000000"/>
-  </w:font>
-  <w:font w:name="Wingdings">
-    <w:panose1 w:val="05000000000000000000"/>
-    <w:charset w:val="02"/>
-    <w:family w:val="auto"/>
-    <w:pitch w:val="variable"/>
-    <w:sig w:usb0="00000000" w:usb1="10000000" w:usb2="00000000" w:usb3="00000000" w:csb0="80000000" w:csb1="00000000"/>
-  </w:font>
-  <w:font w:name="Calibri">
-    <w:panose1 w:val="020F0502020204030204"/>
-    <w:charset w:val="00"/>
-    <w:family w:val="swiss"/>
-    <w:pitch w:val="variable"/>
-    <w:sig w:usb0="E10002FF" w:usb1="4000ACFF" w:usb2="00000009" w:usb3="00000000" w:csb0="0000019F" w:csb1="00000000"/>
-  </w:font>
-  <w:font w:name="Cambria">
-    <w:panose1 w:val="02040503050406030204"/>
-    <w:charset w:val="00"/>
-    <w:family w:val="roman"/>
-    <w:pitch w:val="variable"/>
-    <w:sig w:usb0="A00002EF" w:usb1="4000004B" w:usb2="00000000" w:usb3="00000000" w:csb0="0000019F" w:csb1="00000000"/>
-  </w:font>
-  <w:font w:name="Tahoma">
-    <w:panose1 w:val="020B0604030504040204"/>
-    <w:charset w:val="00"/>
-    <w:family w:val="swiss"/>
-    <w:pitch w:val="variable"/>
-    <w:sig w:usb0="E1002EFF" w:usb1="C000605B" w:usb2="00000029" w:usb3="00000000" w:csb0="000101FF" w:csb1="00000000"/>
-  </w:font>
-  <w:font w:name="Cambria Math">
-    <w:panose1 w:val="02040503050406030204"/>
-    <w:charset w:val="00"/>
-    <w:family w:val="roman"/>
-    <w:pitch w:val="variable"/>
-    <w:sig w:usb0="A00002EF" w:usb1="420020EB" w:usb2="00000000" w:usb3="00000000" w:csb0="0000019F" w:csb1="00000000"/>
-  </w:font>
-</w:fonts>
-</file>
-
-<file path=word/glossary/settings.xml><?xml version="1.0" encoding="utf-8"?>
-<w:settings xmlns:o="urn:schemas-microsoft-com:office:office" xmlns:r="http://schemas.openxmlformats.org/officeDocument/2006/relationships" xmlns:m="http://schemas.openxmlformats.org/officeDocument/2006/math" xmlns:v="urn:schemas-microsoft-com:vml" xmlns:w10="urn:schemas-microsoft-com:office:word" xmlns:w="http://schemas.openxmlformats.org/wordprocessingml/2006/main" xmlns:sl="http://schemas.openxmlformats.org/schemaLibrary/2006/main">
-  <w:view w:val="normal"/>
-  <w:defaultTabStop w:val="720"/>
-  <w:characterSpacingControl w:val="doNotCompress"/>
-  <w:compat>
-    <w:useFELayout/>
-  </w:compat>
-  <w:rsids>
-    <w:rsidRoot w:val="00463AD4"/>
-    <w:rsid w:val="00122D3B"/>
-    <w:rsid w:val="00463AD4"/>
-    <w:rsid w:val="00593B3F"/>
-    <w:rsid w:val="009111D9"/>
-  </w:rsids>
-  <m:mathPr>
-    <m:mathFont m:val="Cambria Math"/>
-    <m:brkBin m:val="before"/>
-    <m:brkBinSub m:val="--"/>
-    <m:smallFrac m:val="off"/>
-    <m:dispDef/>
-    <m:lMargin m:val="0"/>
-    <m:rMargin m:val="0"/>
-    <m:defJc m:val="centerGroup"/>
-    <m:wrapIndent m:val="1440"/>
-    <m:intLim m:val="subSup"/>
-    <m:naryLim m:val="undOvr"/>
-  </m:mathPr>
-  <w:themeFontLang w:val="en-US"/>
-  <w:clrSchemeMapping w:bg1="light1" w:t1="dark1" w:bg2="light2" w:t2="dark2" w:accent1="accent1" w:accent2="accent2" w:accent3="accent3" w:accent4="accent4" w:accent5="accent5" w:accent6="accent6" w:hyperlink="hyperlink" w:followedHyperlink="followedHyperlink"/>
-  <w:decimalSymbol w:val="."/>
-  <w:listSeparator w:val=","/>
-</w:settings>
-</file>
-
-<file path=word/glossary/styles.xml><?xml version="1.0" encoding="utf-8"?>
-<w:styles xmlns:r="http://schemas.openxmlformats.org/officeDocument/2006/relationships" xmlns:w="http://schemas.openxmlformats.org/wordprocessingml/2006/main">
-  <w:docDefaults>
-    <w:rPrDefault>
-      <w:rPr>
-        <w:rFonts w:asciiTheme="minorHAnsi" w:eastAsiaTheme="minorEastAsia" w:hAnsiTheme="minorHAnsi" w:cstheme="minorBidi"/>
-        <w:sz w:val="22"/>
-        <w:szCs w:val="22"/>
-        <w:lang w:val="en-US" w:eastAsia="en-US" w:bidi="ar-SA"/>
-      </w:rPr>
-    </w:rPrDefault>
-    <w:pPrDefault>
-      <w:pPr>
-        <w:spacing w:after="200" w:line="276" w:lineRule="auto"/>
-      </w:pPr>
-    </w:pPrDefault>
-  </w:docDefaults>
-  <w:latentStyles w:defLockedState="0" w:defUIPriority="99" w:defSemiHidden="1" w:defUnhideWhenUsed="1" w:defQFormat="0" w:count="267">
-    <w:lsdException w:name="Normal" w:semiHidden="0" w:uiPriority="0" w:unhideWhenUsed="0" w:qFormat="1"/>
-    <w:lsdException w:name="heading 1" w:semiHidden="0" w:uiPriority="9" w:unhideWhenUsed="0" w:qFormat="1"/>
-    <w:lsdException w:name="heading 2" w:uiPriority="9" w:qFormat="1"/>
-    <w:lsdException w:name="heading 3" w:uiPriority="9" w:qFormat="1"/>
-    <w:lsdException w:name="heading 4" w:uiPriority="9" w:qFormat="1"/>
-    <w:lsdException w:name="heading 5" w:uiPriority="9" w:qFormat="1"/>
-    <w:lsdException w:name="heading 6" w:uiPriority="9" w:qFormat="1"/>
-    <w:lsdException w:name="heading 7" w:uiPriority="9" w:qFormat="1"/>
-    <w:lsdException w:name="heading 8" w:uiPriority="9" w:qFormat="1"/>
-    <w:lsdException w:name="heading 9" w:uiPriority="9" w:qFormat="1"/>
-    <w:lsdException w:name="toc 1" w:uiPriority="39"/>
-    <w:lsdException w:name="toc 2" w:uiPriority="39"/>
-    <w:lsdException w:name="toc 3" w:uiPriority="39"/>
-    <w:lsdException w:name="toc 4" w:uiPriority="39"/>
-    <w:lsdException w:name="toc 5" w:uiPriority="39"/>
-    <w:lsdException w:name="toc 6" w:uiPriority="39"/>
-    <w:lsdException w:name="toc 7" w:uiPriority="39"/>
-    <w:lsdException w:name="toc 8" w:uiPriority="39"/>
-    <w:lsdException w:name="toc 9" w:uiPriority="39"/>
-    <w:lsdException w:name="caption" w:uiPriority="35" w:qFormat="1"/>
-    <w:lsdException w:name="Title" w:semiHidden="0" w:uiPriority="10" w:unhideWhenUsed="0" w:qFormat="1"/>
-    <w:lsdException w:name="Default Paragraph Font" w:uiPriority="1"/>
-    <w:lsdException w:name="Subtitle" w:semiHidden="0" w:uiPriority="11" w:unhideWhenUsed="0" w:qFormat="1"/>
-    <w:lsdException w:name="Strong" w:semiHidden="0" w:uiPriority="22" w:unhideWhenUsed="0" w:qFormat="1"/>
-    <w:lsdException w:name="Emphasis" w:semiHidden="0" w:uiPriority="20" w:unhideWhenUsed="0" w:qFormat="1"/>
-    <w:lsdException w:name="Table Grid" w:semiHidden="0" w:uiPriority="59" w:unhideWhenUsed="0"/>
-    <w:lsdException w:name="Placeholder Text" w:unhideWhenUsed="0"/>
-    <w:lsdException w:name="No Spacing" w:semiHidden="0" w:uiPriority="1" w:unhideWhenUsed="0" w:qFormat="1"/>
-    <w:lsdException w:name="Light Shading" w:semiHidden="0" w:uiPriority="60" w:unhideWhenUsed="0"/>
-    <w:lsdException w:name="Light List" w:semiHidden="0" w:uiPriority="61" w:unhideWhenUsed="0"/>
-    <w:lsdException w:name="Light Grid" w:semiHidden="0" w:uiPriority="62" w:unhideWhenUsed="0"/>
-    <w:lsdException w:name="Medium Shading 1" w:semiHidden="0" w:uiPriority="63" w:unhideWhenUsed="0"/>
-    <w:lsdException w:name="Medium Shading 2" w:semiHidden="0" w:uiPriority="64" w:unhideWhenUsed="0"/>
-    <w:lsdException w:name="Medium List 1" w:semiHidden="0" w:uiPriority="65" w:unhideWhenUsed="0"/>
-    <w:lsdException w:name="Medium List 2" w:semiHidden="0" w:uiPriority="66" w:unhideWhenUsed="0"/>
-    <w:lsdException w:name="Medium Grid 1" w:semiHidden="0" w:uiPriority="67" w:unhideWhenUsed="0"/>
-    <w:lsdException w:name="Medium Grid 2" w:semiHidden="0" w:uiPriority="68" w:unhideWhenUsed="0"/>
-    <w:lsdException w:name="Medium Grid 3" w:semiHidden="0" w:uiPriority="69" w:unhideWhenUsed="0"/>
-    <w:lsdException w:name="Dark List" w:semiHidden="0" w:uiPriority="70" w:unhideWhenUsed="0"/>
-    <w:lsdException w:name="Colorful Shading" w:semiHidden="0" w:uiPriority="71" w:unhideWhenUsed="0"/>
-    <w:lsdException w:name="Colorful List" w:semiHidden="0" w:uiPriority="72" w:unhideWhenUsed="0"/>
-    <w:lsdException w:name="Colorful Grid" w:semiHidden="0" w:uiPriority="73" w:unhideWhenUsed="0"/>
-    <w:lsdException w:name="Light Shading Accent 1" w:semiHidden="0" w:uiPriority="60" w:unhideWhenUsed="0"/>
-    <w:lsdException w:name="Light List Accent 1" w:semiHidden="0" w:uiPriority="61" w:unhideWhenUsed="0"/>
-    <w:lsdException w:name="Light Grid Accent 1" w:semiHidden="0" w:uiPriority="62" w:unhideWhenUsed="0"/>
-    <w:lsdException w:name="Medium Shading 1 Accent 1" w:semiHidden="0" w:uiPriority="63" w:unhideWhenUsed="0"/>
-    <w:lsdException w:name="Medium Shading 2 Accent 1" w:semiHidden="0" w:uiPriority="64" w:unhideWhenUsed="0"/>
-    <w:lsdException w:name="Medium List 1 Accent 1" w:semiHidden="0" w:uiPriority="65" w:unhideWhenUsed="0"/>
-    <w:lsdException w:name="Revision" w:unhideWhenUsed="0"/>
-    <w:lsdException w:name="List Paragraph" w:semiHidden="0" w:uiPriority="34" w:unhideWhenUsed="0" w:qFormat="1"/>
-    <w:lsdException w:name="Quote" w:semiHidden="0" w:uiPriority="29" w:unhideWhenUsed="0" w:qFormat="1"/>
-    <w:lsdException w:name="Intense Quote" w:semiHidden="0" w:uiPriority="30" w:unhideWhenUsed="0" w:qFormat="1"/>
-    <w:lsdException w:name="Medium List 2 Accent 1" w:semiHidden="0" w:uiPriority="66" w:unhideWhenUsed="0"/>
-    <w:lsdException w:name="Medium Grid 1 Accent 1" w:semiHidden="0" w:uiPriority="67" w:unhideWhenUsed="0"/>
-    <w:lsdException w:name="Medium Grid 2 Accent 1" w:semiHidden="0" w:uiPriority="68" w:unhideWhenUsed="0"/>
-    <w:lsdException w:name="Medium Grid 3 Accent 1" w:semiHidden="0" w:uiPriority="69" w:unhideWhenUsed="0"/>
-    <w:lsdException w:name="Dark List Accent 1" w:semiHidden="0" w:uiPriority="70" w:unhideWhenUsed="0"/>
-    <w:lsdException w:name="Colorful Shading Accent 1" w:semiHidden="0" w:uiPriority="71" w:unhideWhenUsed="0"/>
-    <w:lsdException w:name="Colorful List Accent 1" w:semiHidden="0" w:uiPriority="72" w:unhideWhenUsed="0"/>
-    <w:lsdException w:name="Colorful Grid Accent 1" w:semiHidden="0" w:uiPriority="73" w:unhideWhenUsed="0"/>
-    <w:lsdException w:name="Light Shading Accent 2" w:semiHidden="0" w:uiPriority="60" w:unhideWhenUsed="0"/>
-    <w:lsdException w:name="Light List Accent 2" w:semiHidden="0" w:uiPriority="61" w:unhideWhenUsed="0"/>
-    <w:lsdException w:name="Light Grid Accent 2" w:semiHidden="0" w:uiPriority="62" w:unhideWhenUsed="0"/>
-    <w:lsdException w:name="Medium Shading 1 Accent 2" w:semiHidden="0" w:uiPriority="63" w:unhideWhenUsed="0"/>
-    <w:lsdException w:name="Medium Shading 2 Accent 2" w:semiHidden="0" w:uiPriority="64" w:unhideWhenUsed="0"/>
-    <w:lsdException w:name="Medium List 1 Accent 2" w:semiHidden="0" w:uiPriority="65" w:unhideWhenUsed="0"/>
-    <w:lsdException w:name="Medium List 2 Accent 2" w:semiHidden="0" w:uiPriority="66" w:unhideWhenUsed="0"/>
-    <w:lsdException w:name="Medium Grid 1 Accent 2" w:semiHidden="0" w:uiPriority="67" w:unhideWhenUsed="0"/>
-    <w:lsdException w:name="Medium Grid 2 Accent 2" w:semiHidden="0" w:uiPriority="68" w:unhideWhenUsed="0"/>
-    <w:lsdException w:name="Medium Grid 3 Accent 2" w:semiHidden="0" w:uiPriority="69" w:unhideWhenUsed="0"/>
-    <w:lsdException w:name="Dark List Accent 2" w:semiHidden="0" w:uiPriority="70" w:unhideWhenUsed="0"/>
-    <w:lsdException w:name="Colorful Shading Accent 2" w:semiHidden="0" w:uiPriority="71" w:unhideWhenUsed="0"/>
-    <w:lsdException w:name="Colorful List Accent 2" w:semiHidden="0" w:uiPriority="72" w:unhideWhenUsed="0"/>
-    <w:lsdException w:name="Colorful Grid Accent 2" w:semiHidden="0" w:uiPriority="73" w:unhideWhenUsed="0"/>
-    <w:lsdException w:name="Light Shading Accent 3" w:semiHidden="0" w:uiPriority="60" w:unhideWhenUsed="0"/>
-    <w:lsdException w:name="Light List Accent 3" w:semiHidden="0" w:uiPriority="61" w:unhideWhenUsed="0"/>
-    <w:lsdException w:name="Light Grid Accent 3" w:semiHidden="0" w:uiPriority="62" w:unhideWhenUsed="0"/>
-    <w:lsdException w:name="Medium Shading 1 Accent 3" w:semiHidden="0" w:uiPriority="63" w:unhideWhenUsed="0"/>
-    <w:lsdException w:name="Medium Shading 2 Accent 3" w:semiHidden="0" w:uiPriority="64" w:unhideWhenUsed="0"/>
-    <w:lsdException w:name="Medium List 1 Accent 3" w:semiHidden="0" w:uiPriority="65" w:unhideWhenUsed="0"/>
-    <w:lsdException w:name="Medium List 2 Accent 3" w:semiHidden="0" w:uiPriority="66" w:unhideWhenUsed="0"/>
-    <w:lsdException w:name="Medium Grid 1 Accent 3" w:semiHidden="0" w:uiPriority="67" w:unhideWhenUsed="0"/>
-    <w:lsdException w:name="Medium Grid 2 Accent 3" w:semiHidden="0" w:uiPriority="68" w:unhideWhenUsed="0"/>
-    <w:lsdException w:name="Medium Grid 3 Accent 3" w:semiHidden="0" w:uiPriority="69" w:unhideWhenUsed="0"/>
-    <w:lsdException w:name="Dark List Accent 3" w:semiHidden="0" w:uiPriority="70" w:unhideWhenUsed="0"/>
-    <w:lsdException w:name="Colorful Shading Accent 3" w:semiHidden="0" w:uiPriority="71" w:unhideWhenUsed="0"/>
-    <w:lsdException w:name="Colorful List Accent 3" w:semiHidden="0" w:uiPriority="72" w:unhideWhenUsed="0"/>
-    <w:lsdException w:name="Colorful Grid Accent 3" w:semiHidden="0" w:uiPriority="73" w:unhideWhenUsed="0"/>
-    <w:lsdException w:name="Light Shading Accent 4" w:semiHidden="0" w:uiPriority="60" w:unhideWhenUsed="0"/>
-    <w:lsdException w:name="Light List Accent 4" w:semiHidden="0" w:uiPriority="61" w:unhideWhenUsed="0"/>
-    <w:lsdException w:name="Light Grid Accent 4" w:semiHidden="0" w:uiPriority="62" w:unhideWhenUsed="0"/>
-    <w:lsdException w:name="Medium Shading 1 Accent 4" w:semiHidden="0" w:uiPriority="63" w:unhideWhenUsed="0"/>
-    <w:lsdException w:name="Medium Shading 2 Accent 4" w:semiHidden="0" w:uiPriority="64" w:unhideWhenUsed="0"/>
-    <w:lsdException w:name="Medium List 1 Accent 4" w:semiHidden="0" w:uiPriority="65" w:unhideWhenUsed="0"/>
-    <w:lsdException w:name="Medium List 2 Accent 4" w:semiHidden="0" w:uiPriority="66" w:unhideWhenUsed="0"/>
-    <w:lsdException w:name="Medium Grid 1 Accent 4" w:semiHidden="0" w:uiPriority="67" w:unhideWhenUsed="0"/>
-    <w:lsdException w:name="Medium Grid 2 Accent 4" w:semiHidden="0" w:uiPriority="68" w:unhideWhenUsed="0"/>
-    <w:lsdException w:name="Medium Grid 3 Accent 4" w:semiHidden="0" w:uiPriority="69" w:unhideWhenUsed="0"/>
-    <w:lsdException w:name="Dark List Accent 4" w:semiHidden="0" w:uiPriority="70" w:unhideWhenUsed="0"/>
-    <w:lsdException w:name="Colorful Shading Accent 4" w:semiHidden="0" w:uiPriority="71" w:unhideWhenUsed="0"/>
-    <w:lsdException w:name="Colorful List Accent 4" w:semiHidden="0" w:uiPriority="72" w:unhideWhenUsed="0"/>
-    <w:lsdException w:name="Colorful Grid Accent 4" w:semiHidden="0" w:uiPriority="73" w:unhideWhenUsed="0"/>
-    <w:lsdException w:name="Light Shading Accent 5" w:semiHidden="0" w:uiPriority="60" w:unhideWhenUsed="0"/>
-    <w:lsdException w:name="Light List Accent 5" w:semiHidden="0" w:uiPriority="61" w:unhideWhenUsed="0"/>
-    <w:lsdException w:name="Light Grid Accent 5" w:semiHidden="0" w:uiPriority="62" w:unhideWhenUsed="0"/>
-    <w:lsdException w:name="Medium Shading 1 Accent 5" w:semiHidden="0" w:uiPriority="63" w:unhideWhenUsed="0"/>
-    <w:lsdException w:name="Medium Shading 2 Accent 5" w:semiHidden="0" w:uiPriority="64" w:unhideWhenUsed="0"/>
-    <w:lsdException w:name="Medium List 1 Accent 5" w:semiHidden="0" w:uiPriority="65" w:unhideWhenUsed="0"/>
-    <w:lsdException w:name="Medium List 2 Accent 5" w:semiHidden="0" w:uiPriority="66" w:unhideWhenUsed="0"/>
-    <w:lsdException w:name="Medium Grid 1 Accent 5" w:semiHidden="0" w:uiPriority="67" w:unhideWhenUsed="0"/>
-    <w:lsdException w:name="Medium Grid 2 Accent 5" w:semiHidden="0" w:uiPriority="68" w:unhideWhenUsed="0"/>
-    <w:lsdException w:name="Medium Grid 3 Accent 5" w:semiHidden="0" w:uiPriority="69" w:unhideWhenUsed="0"/>
-    <w:lsdException w:name="Dark List Accent 5" w:semiHidden="0" w:uiPriority="70" w:unhideWhenUsed="0"/>
-    <w:lsdException w:name="Colorful Shading Accent 5" w:semiHidden="0" w:uiPriority="71" w:unhideWhenUsed="0"/>
-    <w:lsdException w:name="Colorful List Accent 5" w:semiHidden="0" w:uiPriority="72" w:unhideWhenUsed="0"/>
-    <w:lsdException w:name="Colorful Grid Accent 5" w:semiHidden="0" w:uiPriority="73" w:unhideWhenUsed="0"/>
-    <w:lsdException w:name="Light Shading Accent 6" w:semiHidden="0" w:uiPriority="60" w:unhideWhenUsed="0"/>
-    <w:lsdException w:name="Light List Accent 6" w:semiHidden="0" w:uiPriority="61" w:unhideWhenUsed="0"/>
-    <w:lsdException w:name="Light Grid Accent 6" w:semiHidden="0" w:uiPriority="62" w:unhideWhenUsed="0"/>
-    <w:lsdException w:name="Medium Shading 1 Accent 6" w:semiHidden="0" w:uiPriority="63" w:unhideWhenUsed="0"/>
-    <w:lsdException w:name="Medium Shading 2 Accent 6" w:semiHidden="0" w:uiPriority="64" w:unhideWhenUsed="0"/>
-    <w:lsdException w:name="Medium List 1 Accent 6" w:semiHidden="0" w:uiPriority="65" w:unhideWhenUsed="0"/>
-    <w:lsdException w:name="Medium List 2 Accent 6" w:semiHidden="0" w:uiPriority="66" w:unhideWhenUsed="0"/>
-    <w:lsdException w:name="Medium Grid 1 Accent 6" w:semiHidden="0" w:uiPriority="67" w:unhideWhenUsed="0"/>
-    <w:lsdException w:name="Medium Grid 2 Accent 6" w:semiHidden="0" w:uiPriority="68" w:unhideWhenUsed="0"/>
-    <w:lsdException w:name="Medium Grid 3 Accent 6" w:semiHidden="0" w:uiPriority="69" w:unhideWhenUsed="0"/>
-    <w:lsdException w:name="Dark List Accent 6" w:semiHidden="0" w:uiPriority="70" w:unhideWhenUsed="0"/>
-    <w:lsdException w:name="Colorful Shading Accent 6" w:semiHidden="0" w:uiPriority="71" w:unhideWhenUsed="0"/>
-    <w:lsdException w:name="Colorful List Accent 6" w:semiHidden="0" w:uiPriority="72" w:unhideWhenUsed="0"/>
-    <w:lsdException w:name="Colorful Grid Accent 6" w:semiHidden="0" w:uiPriority="73" w:unhideWhenUsed="0"/>
-    <w:lsdException w:name="Subtle Emphasis" w:semiHidden="0" w:uiPriority="19" w:unhideWhenUsed="0" w:qFormat="1"/>
-    <w:lsdException w:name="Intense Emphasis" w:semiHidden="0" w:uiPriority="21" w:unhideWhenUsed="0" w:qFormat="1"/>
-    <w:lsdException w:name="Subtle Reference" w:semiHidden="0" w:uiPriority="31" w:unhideWhenUsed="0" w:qFormat="1"/>
-    <w:lsdException w:name="Intense Reference" w:semiHidden="0" w:uiPriority="32" w:unhideWhenUsed="0" w:qFormat="1"/>
-    <w:lsdException w:name="Book Title" w:semiHidden="0" w:uiPriority="33" w:unhideWhenUsed="0" w:qFormat="1"/>
-    <w:lsdException w:name="Bibliography" w:uiPriority="37"/>
-    <w:lsdException w:name="TOC Heading" w:uiPriority="39" w:qFormat="1"/>
-  </w:latentStyles>
-  <w:style w:type="paragraph" w:default="1" w:styleId="Normal">
-    <w:name w:val="Normal"/>
-    <w:qFormat/>
-    <w:rsid w:val="00122D3B"/>
-  </w:style>
-  <w:style w:type="character" w:default="1" w:styleId="DefaultParagraphFont">
-    <w:name w:val="Default Paragraph Font"/>
-    <w:uiPriority w:val="1"/>
-    <w:semiHidden/>
-    <w:unhideWhenUsed/>
-  </w:style>
-  <w:style w:type="table" w:default="1" w:styleId="TableNormal">
-    <w:name w:val="Normal Table"/>
-    <w:uiPriority w:val="99"/>
-    <w:semiHidden/>
-    <w:unhideWhenUsed/>
-    <w:qFormat/>
-    <w:tblPr>
-      <w:tblInd w:w="0" w:type="dxa"/>
-      <w:tblCellMar>
-        <w:top w:w="0" w:type="dxa"/>
-        <w:left w:w="108" w:type="dxa"/>
-        <w:bottom w:w="0" w:type="dxa"/>
-        <w:right w:w="108" w:type="dxa"/>
-      </w:tblCellMar>
-    </w:tblPr>
-  </w:style>
-  <w:style w:type="numbering" w:default="1" w:styleId="NoList">
-    <w:name w:val="No List"/>
-    <w:uiPriority w:val="99"/>
-    <w:semiHidden/>
-    <w:unhideWhenUsed/>
-  </w:style>
-  <w:style w:type="character" w:styleId="PlaceholderText">
-    <w:name w:val="Placeholder Text"/>
-    <w:basedOn w:val="DefaultParagraphFont"/>
-    <w:uiPriority w:val="99"/>
-    <w:semiHidden/>
-    <w:rsid w:val="009111D9"/>
-    <w:rPr>
-      <w:color w:val="808080"/>
-    </w:rPr>
-  </w:style>
-</w:styles>
-</file>
-
-<file path=word/glossary/webSettings.xml><?xml version="1.0" encoding="utf-8"?>
-<w:webSettings xmlns:r="http://schemas.openxmlformats.org/officeDocument/2006/relationships" xmlns:w="http://schemas.openxmlformats.org/wordprocessingml/2006/main">
-  <w:optimizeForBrowser/>
-</w:webSettings>
-</file>
-
 <file path=word/theme/theme1.xml><?xml version="1.0" encoding="utf-8"?>
 <a:theme xmlns:a="http://schemas.openxmlformats.org/drawingml/2006/main" name="Office Theme">
   <a:themeElements>
@@ -18176,7 +17629,7 @@
 </file>
 
 <file path=customXml/itemProps1.xml><?xml version="1.0" encoding="utf-8"?>
-<ds:datastoreItem xmlns:ds="http://schemas.openxmlformats.org/officeDocument/2006/customXml" ds:itemID="{F5EE9067-CE14-4E8E-A237-0445AFB2630F}">
+<ds:datastoreItem xmlns:ds="http://schemas.openxmlformats.org/officeDocument/2006/customXml" ds:itemID="{9EC79FAE-94C4-439F-BA64-CCCA3C761639}">
   <ds:schemaRefs>
     <ds:schemaRef ds:uri="http://schemas.openxmlformats.org/officeDocument/2006/bibliography"/>
   </ds:schemaRefs>

</xml_diff>

<commit_message>
Finished up Disconnected VANET paper
</commit_message>
<xml_diff>
--- a/VANET_Felix.docx
+++ b/VANET_Felix.docx
@@ -166,7 +166,7 @@
           <w:r>
             <w:fldChar w:fldCharType="separate"/>
           </w:r>
-          <w:hyperlink w:anchor="_Toc338019632" w:history="1">
+          <w:hyperlink w:anchor="_Toc338106088" w:history="1">
             <w:r>
               <w:rPr>
                 <w:rStyle w:val="Hyperlink"/>
@@ -193,7 +193,7 @@
                 <w:noProof/>
                 <w:webHidden/>
               </w:rPr>
-              <w:instrText xml:space="preserve"> PAGEREF _Toc338019632 \h </w:instrText>
+              <w:instrText xml:space="preserve"> PAGEREF _Toc338106088 \h </w:instrText>
             </w:r>
             <w:r>
               <w:rPr>
@@ -235,7 +235,7 @@
               <w:noProof/>
             </w:rPr>
           </w:pPr>
-          <w:hyperlink w:anchor="_Toc338019633" w:history="1">
+          <w:hyperlink w:anchor="_Toc338106089" w:history="1">
             <w:r>
               <w:rPr>
                 <w:rStyle w:val="Hyperlink"/>
@@ -262,7 +262,7 @@
                 <w:noProof/>
                 <w:webHidden/>
               </w:rPr>
-              <w:instrText xml:space="preserve"> PAGEREF _Toc338019633 \h </w:instrText>
+              <w:instrText xml:space="preserve"> PAGEREF _Toc338106089 \h </w:instrText>
             </w:r>
             <w:r>
               <w:rPr>
@@ -304,7 +304,7 @@
               <w:noProof/>
             </w:rPr>
           </w:pPr>
-          <w:hyperlink w:anchor="_Toc338019634" w:history="1">
+          <w:hyperlink w:anchor="_Toc338106090" w:history="1">
             <w:r>
               <w:rPr>
                 <w:rStyle w:val="Hyperlink"/>
@@ -331,7 +331,7 @@
                 <w:noProof/>
                 <w:webHidden/>
               </w:rPr>
-              <w:instrText xml:space="preserve"> PAGEREF _Toc338019634 \h </w:instrText>
+              <w:instrText xml:space="preserve"> PAGEREF _Toc338106090 \h </w:instrText>
             </w:r>
             <w:r>
               <w:rPr>
@@ -373,7 +373,7 @@
               <w:noProof/>
             </w:rPr>
           </w:pPr>
-          <w:hyperlink w:anchor="_Toc338019635" w:history="1">
+          <w:hyperlink w:anchor="_Toc338106091" w:history="1">
             <w:r>
               <w:rPr>
                 <w:rStyle w:val="Hyperlink"/>
@@ -400,7 +400,7 @@
                 <w:noProof/>
                 <w:webHidden/>
               </w:rPr>
-              <w:instrText xml:space="preserve"> PAGEREF _Toc338019635 \h </w:instrText>
+              <w:instrText xml:space="preserve"> PAGEREF _Toc338106091 \h </w:instrText>
             </w:r>
             <w:r>
               <w:rPr>
@@ -442,7 +442,7 @@
               <w:noProof/>
             </w:rPr>
           </w:pPr>
-          <w:hyperlink w:anchor="_Toc338019636" w:history="1">
+          <w:hyperlink w:anchor="_Toc338106092" w:history="1">
             <w:r>
               <w:rPr>
                 <w:rStyle w:val="Hyperlink"/>
@@ -469,7 +469,7 @@
                 <w:noProof/>
                 <w:webHidden/>
               </w:rPr>
-              <w:instrText xml:space="preserve"> PAGEREF _Toc338019636 \h </w:instrText>
+              <w:instrText xml:space="preserve"> PAGEREF _Toc338106092 \h </w:instrText>
             </w:r>
             <w:r>
               <w:rPr>
@@ -511,7 +511,7 @@
               <w:noProof/>
             </w:rPr>
           </w:pPr>
-          <w:hyperlink w:anchor="_Toc338019637" w:history="1">
+          <w:hyperlink w:anchor="_Toc338106093" w:history="1">
             <w:r>
               <w:rPr>
                 <w:rStyle w:val="Hyperlink"/>
@@ -538,7 +538,7 @@
                 <w:noProof/>
                 <w:webHidden/>
               </w:rPr>
-              <w:instrText xml:space="preserve"> PAGEREF _Toc338019637 \h </w:instrText>
+              <w:instrText xml:space="preserve"> PAGEREF _Toc338106093 \h </w:instrText>
             </w:r>
             <w:r>
               <w:rPr>
@@ -580,7 +580,7 @@
               <w:noProof/>
             </w:rPr>
           </w:pPr>
-          <w:hyperlink w:anchor="_Toc338019638" w:history="1">
+          <w:hyperlink w:anchor="_Toc338106094" w:history="1">
             <w:r>
               <w:rPr>
                 <w:rStyle w:val="Hyperlink"/>
@@ -607,7 +607,7 @@
                 <w:noProof/>
                 <w:webHidden/>
               </w:rPr>
-              <w:instrText xml:space="preserve"> PAGEREF _Toc338019638 \h </w:instrText>
+              <w:instrText xml:space="preserve"> PAGEREF _Toc338106094 \h </w:instrText>
             </w:r>
             <w:r>
               <w:rPr>
@@ -649,7 +649,7 @@
               <w:noProof/>
             </w:rPr>
           </w:pPr>
-          <w:hyperlink w:anchor="_Toc338019639" w:history="1">
+          <w:hyperlink w:anchor="_Toc338106095" w:history="1">
             <w:r>
               <w:rPr>
                 <w:rStyle w:val="Hyperlink"/>
@@ -676,7 +676,7 @@
                 <w:noProof/>
                 <w:webHidden/>
               </w:rPr>
-              <w:instrText xml:space="preserve"> PAGEREF _Toc338019639 \h </w:instrText>
+              <w:instrText xml:space="preserve"> PAGEREF _Toc338106095 \h </w:instrText>
             </w:r>
             <w:r>
               <w:rPr>
@@ -718,7 +718,7 @@
               <w:noProof/>
             </w:rPr>
           </w:pPr>
-          <w:hyperlink w:anchor="_Toc338019640" w:history="1">
+          <w:hyperlink w:anchor="_Toc338106096" w:history="1">
             <w:r>
               <w:rPr>
                 <w:rStyle w:val="Hyperlink"/>
@@ -745,7 +745,7 @@
                 <w:noProof/>
                 <w:webHidden/>
               </w:rPr>
-              <w:instrText xml:space="preserve"> PAGEREF _Toc338019640 \h </w:instrText>
+              <w:instrText xml:space="preserve"> PAGEREF _Toc338106096 \h </w:instrText>
             </w:r>
             <w:r>
               <w:rPr>
@@ -787,7 +787,7 @@
               <w:noProof/>
             </w:rPr>
           </w:pPr>
-          <w:hyperlink w:anchor="_Toc338019641" w:history="1">
+          <w:hyperlink w:anchor="_Toc338106097" w:history="1">
             <w:r>
               <w:rPr>
                 <w:rStyle w:val="Hyperlink"/>
@@ -814,7 +814,7 @@
                 <w:noProof/>
                 <w:webHidden/>
               </w:rPr>
-              <w:instrText xml:space="preserve"> PAGEREF _Toc338019641 \h </w:instrText>
+              <w:instrText xml:space="preserve"> PAGEREF _Toc338106097 \h </w:instrText>
             </w:r>
             <w:r>
               <w:rPr>
@@ -856,7 +856,7 @@
               <w:noProof/>
             </w:rPr>
           </w:pPr>
-          <w:hyperlink w:anchor="_Toc338019642" w:history="1">
+          <w:hyperlink w:anchor="_Toc338106098" w:history="1">
             <w:r>
               <w:rPr>
                 <w:rStyle w:val="Hyperlink"/>
@@ -883,7 +883,7 @@
                 <w:noProof/>
                 <w:webHidden/>
               </w:rPr>
-              <w:instrText xml:space="preserve"> PAGEREF _Toc338019642 \h </w:instrText>
+              <w:instrText xml:space="preserve"> PAGEREF _Toc338106098 \h </w:instrText>
             </w:r>
             <w:r>
               <w:rPr>
@@ -925,7 +925,7 @@
               <w:noProof/>
             </w:rPr>
           </w:pPr>
-          <w:hyperlink w:anchor="_Toc338019643" w:history="1">
+          <w:hyperlink w:anchor="_Toc338106099" w:history="1">
             <w:r>
               <w:rPr>
                 <w:rStyle w:val="Hyperlink"/>
@@ -952,7 +952,7 @@
                 <w:noProof/>
                 <w:webHidden/>
               </w:rPr>
-              <w:instrText xml:space="preserve"> PAGEREF _Toc338019643 \h </w:instrText>
+              <w:instrText xml:space="preserve"> PAGEREF _Toc338106099 \h </w:instrText>
             </w:r>
             <w:r>
               <w:rPr>
@@ -972,7 +972,7 @@
                 <w:noProof/>
                 <w:webHidden/>
               </w:rPr>
-              <w:t>17</w:t>
+              <w:t>20</w:t>
             </w:r>
             <w:r>
               <w:rPr>
@@ -994,7 +994,7 @@
               <w:noProof/>
             </w:rPr>
           </w:pPr>
-          <w:hyperlink w:anchor="_Toc338019644" w:history="1">
+          <w:hyperlink w:anchor="_Toc338106100" w:history="1">
             <w:r>
               <w:rPr>
                 <w:rStyle w:val="Hyperlink"/>
@@ -1021,7 +1021,7 @@
                 <w:noProof/>
                 <w:webHidden/>
               </w:rPr>
-              <w:instrText xml:space="preserve"> PAGEREF _Toc338019644 \h </w:instrText>
+              <w:instrText xml:space="preserve"> PAGEREF _Toc338106100 \h </w:instrText>
             </w:r>
             <w:r>
               <w:rPr>
@@ -1041,7 +1041,7 @@
                 <w:noProof/>
                 <w:webHidden/>
               </w:rPr>
-              <w:t>17</w:t>
+              <w:t>20</w:t>
             </w:r>
             <w:r>
               <w:rPr>
@@ -1063,7 +1063,7 @@
               <w:noProof/>
             </w:rPr>
           </w:pPr>
-          <w:hyperlink w:anchor="_Toc338019645" w:history="1">
+          <w:hyperlink w:anchor="_Toc338106101" w:history="1">
             <w:r>
               <w:rPr>
                 <w:rStyle w:val="Hyperlink"/>
@@ -1090,7 +1090,7 @@
                 <w:noProof/>
                 <w:webHidden/>
               </w:rPr>
-              <w:instrText xml:space="preserve"> PAGEREF _Toc338019645 \h </w:instrText>
+              <w:instrText xml:space="preserve"> PAGEREF _Toc338106101 \h </w:instrText>
             </w:r>
             <w:r>
               <w:rPr>
@@ -1110,7 +1110,7 @@
                 <w:noProof/>
                 <w:webHidden/>
               </w:rPr>
-              <w:t>17</w:t>
+              <w:t>20</w:t>
             </w:r>
             <w:r>
               <w:rPr>
@@ -1132,7 +1132,7 @@
               <w:noProof/>
             </w:rPr>
           </w:pPr>
-          <w:hyperlink w:anchor="_Toc338019646" w:history="1">
+          <w:hyperlink w:anchor="_Toc338106102" w:history="1">
             <w:r>
               <w:rPr>
                 <w:rStyle w:val="Hyperlink"/>
@@ -1159,7 +1159,7 @@
                 <w:noProof/>
                 <w:webHidden/>
               </w:rPr>
-              <w:instrText xml:space="preserve"> PAGEREF _Toc338019646 \h </w:instrText>
+              <w:instrText xml:space="preserve"> PAGEREF _Toc338106102 \h </w:instrText>
             </w:r>
             <w:r>
               <w:rPr>
@@ -1179,7 +1179,7 @@
                 <w:noProof/>
                 <w:webHidden/>
               </w:rPr>
-              <w:t>17</w:t>
+              <w:t>21</w:t>
             </w:r>
             <w:r>
               <w:rPr>
@@ -1201,7 +1201,7 @@
               <w:noProof/>
             </w:rPr>
           </w:pPr>
-          <w:hyperlink w:anchor="_Toc338019647" w:history="1">
+          <w:hyperlink w:anchor="_Toc338106103" w:history="1">
             <w:r>
               <w:rPr>
                 <w:rStyle w:val="Hyperlink"/>
@@ -1228,7 +1228,7 @@
                 <w:noProof/>
                 <w:webHidden/>
               </w:rPr>
-              <w:instrText xml:space="preserve"> PAGEREF _Toc338019647 \h </w:instrText>
+              <w:instrText xml:space="preserve"> PAGEREF _Toc338106103 \h </w:instrText>
             </w:r>
             <w:r>
               <w:rPr>
@@ -1248,7 +1248,7 @@
                 <w:noProof/>
                 <w:webHidden/>
               </w:rPr>
-              <w:t>17</w:t>
+              <w:t>21</w:t>
             </w:r>
             <w:r>
               <w:rPr>
@@ -1276,7 +1276,7 @@
         <w:pStyle w:val="Heading1"/>
         <w:jc w:val="center"/>
       </w:pPr>
-      <w:bookmarkStart w:id="0" w:name="_Toc338019632"/>
+      <w:bookmarkStart w:id="0" w:name="_Toc338106088"/>
       <w:r>
         <w:lastRenderedPageBreak/>
         <w:t>Routing in Sparse Vehicular Ad Hoc Wireless Networks</w:t>
@@ -1439,7 +1439,7 @@
       <w:pPr>
         <w:pStyle w:val="Heading2"/>
       </w:pPr>
-      <w:bookmarkStart w:id="1" w:name="_Toc338019633"/>
+      <w:bookmarkStart w:id="1" w:name="_Toc338106089"/>
       <w:r>
         <w:t>Introduction</w:t>
       </w:r>
@@ -1523,7 +1523,7 @@
       <w:pPr>
         <w:pStyle w:val="Heading2"/>
       </w:pPr>
-      <w:bookmarkStart w:id="2" w:name="_Toc338019634"/>
+      <w:bookmarkStart w:id="2" w:name="_Toc338106090"/>
       <w:r>
         <w:t>Describe Problem</w:t>
       </w:r>
@@ -1753,7 +1753,7 @@
       <w:pPr>
         <w:pStyle w:val="Heading2"/>
       </w:pPr>
-      <w:bookmarkStart w:id="3" w:name="_Toc338019635"/>
+      <w:bookmarkStart w:id="3" w:name="_Toc338106091"/>
       <w:commentRangeStart w:id="4"/>
       <w:r>
         <w:t>Proposed Model</w:t>
@@ -3059,7 +3059,7 @@
           <w:rFonts w:eastAsiaTheme="minorHAnsi"/>
         </w:rPr>
       </w:pPr>
-      <w:bookmarkStart w:id="5" w:name="_Toc338019636"/>
+      <w:bookmarkStart w:id="5" w:name="_Toc338106092"/>
       <w:r>
         <w:rPr>
           <w:rFonts w:eastAsiaTheme="minorHAnsi"/>
@@ -3509,7 +3509,7 @@
       <w:pPr>
         <w:pStyle w:val="Heading2"/>
       </w:pPr>
-      <w:bookmarkStart w:id="6" w:name="_Toc338019637"/>
+      <w:bookmarkStart w:id="6" w:name="_Toc338106093"/>
       <w:commentRangeStart w:id="7"/>
       <w:r>
         <w:t>Solution</w:t>
@@ -4238,25 +4238,7 @@
           <w:sz w:val="24"/>
           <w:szCs w:val="24"/>
         </w:rPr>
-        <w:t>. Given the empirical data collected a reasonable a</w:t>
-      </w:r>
-      <w:proofErr w:type="spellStart"/>
-      <w:r>
-        <w:rPr>
-          <w:rFonts w:eastAsiaTheme="minorEastAsia"/>
-          <w:sz w:val="24"/>
-          <w:szCs w:val="24"/>
-        </w:rPr>
-        <w:t>pproximation</w:t>
-      </w:r>
-      <w:proofErr w:type="spellEnd"/>
-      <w:r>
-        <w:rPr>
-          <w:rFonts w:eastAsiaTheme="minorEastAsia"/>
-          <w:sz w:val="24"/>
-          <w:szCs w:val="24"/>
-        </w:rPr>
-        <w:t xml:space="preserve"> for the inter-vehicle spacing </w:t>
+        <w:t xml:space="preserve">. Given the empirical data collected a reasonable approximation for the inter-vehicle spacing </w:t>
       </w:r>
       <m:oMath>
         <m:r>
@@ -5280,7 +5262,7 @@
           <w:szCs w:val="24"/>
         </w:rPr>
       </w:pPr>
-      <w:bookmarkStart w:id="9" w:name="_Toc338019638"/>
+      <w:bookmarkStart w:id="9" w:name="_Toc338106094"/>
       <w:r>
         <w:rPr>
           <w:sz w:val="24"/>
@@ -12207,7 +12189,7 @@
       <w:pPr>
         <w:pStyle w:val="Heading2"/>
       </w:pPr>
-      <w:bookmarkStart w:id="11" w:name="_Toc338019639"/>
+      <w:bookmarkStart w:id="11" w:name="_Toc338106095"/>
       <w:r>
         <w:t>Analysis</w:t>
       </w:r>
@@ -14184,7 +14166,7 @@
           <w:szCs w:val="24"/>
         </w:rPr>
       </w:pPr>
-      <w:bookmarkStart w:id="12" w:name="_Toc338019640"/>
+      <w:bookmarkStart w:id="12" w:name="_Toc338106096"/>
       <w:r>
         <w:rPr>
           <w:sz w:val="24"/>
@@ -14566,23 +14548,13 @@
         </w:rPr>
         <w:t>then the PDF of the inter-vehicle spacing in the o</w:t>
       </w:r>
-      <w:proofErr w:type="spellStart"/>
       <w:r>
         <w:rPr>
           <w:rFonts w:eastAsiaTheme="minorEastAsia"/>
           <w:sz w:val="24"/>
           <w:szCs w:val="24"/>
         </w:rPr>
-        <w:t>pposite</w:t>
-      </w:r>
-      <w:proofErr w:type="spellEnd"/>
-      <w:r>
-        <w:rPr>
-          <w:rFonts w:eastAsiaTheme="minorEastAsia"/>
-          <w:sz w:val="24"/>
-          <w:szCs w:val="24"/>
-        </w:rPr>
-        <w:t xml:space="preserve"> direction is defined as:</w:t>
+        <w:t>pposite direction is defined as:</w:t>
       </w:r>
     </w:p>
     <w:p>
@@ -16815,7 +16787,7 @@
           <w:szCs w:val="24"/>
         </w:rPr>
       </w:pPr>
-      <w:bookmarkStart w:id="13" w:name="_Toc338019641"/>
+      <w:bookmarkStart w:id="13" w:name="_Toc338106097"/>
       <w:r>
         <w:rPr>
           <w:sz w:val="24"/>
@@ -19952,7 +19924,18 @@
                   <w:sz w:val="20"/>
                   <w:szCs w:val="20"/>
                 </w:rPr>
-                <m:t>, where E</m:t>
+                <m:t>, w</m:t>
+              </m:r>
+              <m:r>
+                <m:rPr>
+                  <m:sty m:val="bi"/>
+                </m:rPr>
+                <w:rPr>
+                  <w:rFonts w:ascii="Cambria Math" w:hAnsi="Cambria Math"/>
+                  <w:sz w:val="20"/>
+                  <w:szCs w:val="20"/>
+                </w:rPr>
+                <m:t>here E</m:t>
               </m:r>
               <m:d>
                 <m:dPr>
@@ -28191,7 +28174,7 @@
       <w:pPr>
         <w:pStyle w:val="Heading2"/>
       </w:pPr>
-      <w:bookmarkStart w:id="14" w:name="_Toc338019642"/>
+      <w:bookmarkStart w:id="14" w:name="_Toc338106098"/>
       <w:r>
         <w:t>Simulations and Results</w:t>
       </w:r>
@@ -28553,16 +28536,628 @@
           <w:sz w:val="24"/>
           <w:szCs w:val="24"/>
         </w:rPr>
-        <w:t xml:space="preserve">Data Traffic Model: </w:t>
+        <w:t>Data Traffic Model:</w:t>
+      </w:r>
+      <w:r>
+        <w:rPr>
+          <w:sz w:val="24"/>
+          <w:szCs w:val="24"/>
+        </w:rPr>
+        <w:t xml:space="preserve"> At any moment there is at most just 1 packet in the network. This packet will be generated anytime the </w:t>
+      </w:r>
+      <w:proofErr w:type="spellStart"/>
+      <w:proofErr w:type="gramStart"/>
+      <w:r>
+        <w:rPr>
+          <w:sz w:val="24"/>
+          <w:szCs w:val="24"/>
+        </w:rPr>
+        <w:t>Dst</w:t>
+      </w:r>
+      <w:proofErr w:type="spellEnd"/>
+      <w:proofErr w:type="gramEnd"/>
+      <w:r>
+        <w:rPr>
+          <w:sz w:val="24"/>
+          <w:szCs w:val="24"/>
+        </w:rPr>
+        <w:t xml:space="preserve"> vehicle exits the network system. In this manner it is assured that every packet generated will have a unique network topology. The approximate rate of packet generation is </w:t>
+      </w:r>
+      <w:proofErr w:type="gramStart"/>
+      <w:r>
+        <w:rPr>
+          <w:sz w:val="24"/>
+          <w:szCs w:val="24"/>
+        </w:rPr>
+        <w:t>about 0.01 packets/minute</w:t>
+      </w:r>
+      <w:proofErr w:type="gramEnd"/>
+      <w:r>
+        <w:rPr>
+          <w:sz w:val="24"/>
+          <w:szCs w:val="24"/>
+        </w:rPr>
+        <w:t>.</w:t>
       </w:r>
     </w:p>
     <w:p>
       <w:pPr>
+        <w:rPr>
+          <w:sz w:val="24"/>
+          <w:szCs w:val="24"/>
+        </w:rPr>
+      </w:pPr>
+      <w:r>
+        <w:rPr>
+          <w:b/>
+          <w:sz w:val="24"/>
+          <w:szCs w:val="24"/>
+        </w:rPr>
+        <w:lastRenderedPageBreak/>
+        <w:t xml:space="preserve">Network Communication Model: </w:t>
+      </w:r>
+      <w:r>
+        <w:rPr>
+          <w:sz w:val="24"/>
+          <w:szCs w:val="24"/>
+        </w:rPr>
+        <w:t xml:space="preserve">As in the development of the framework the range of communications for the devices is set to R=250m. The vehicles to represent </w:t>
+      </w:r>
+      <w:proofErr w:type="spellStart"/>
+      <w:r>
+        <w:rPr>
+          <w:sz w:val="24"/>
+          <w:szCs w:val="24"/>
+        </w:rPr>
+        <w:t>Src</w:t>
+      </w:r>
+      <w:proofErr w:type="spellEnd"/>
+      <w:r>
+        <w:rPr>
+          <w:sz w:val="24"/>
+          <w:szCs w:val="24"/>
+        </w:rPr>
+        <w:t xml:space="preserve"> and </w:t>
+      </w:r>
+      <w:proofErr w:type="spellStart"/>
+      <w:proofErr w:type="gramStart"/>
+      <w:r>
+        <w:rPr>
+          <w:sz w:val="24"/>
+          <w:szCs w:val="24"/>
+        </w:rPr>
+        <w:t>Dst</w:t>
+      </w:r>
+      <w:proofErr w:type="spellEnd"/>
+      <w:proofErr w:type="gramEnd"/>
+      <w:r>
+        <w:rPr>
+          <w:sz w:val="24"/>
+          <w:szCs w:val="24"/>
+        </w:rPr>
+        <w:t xml:space="preserve"> will be chosen at random and their distance apart will be a random </w:t>
+      </w:r>
+      <w:r>
+        <w:rPr>
+          <w:i/>
+          <w:sz w:val="24"/>
+          <w:szCs w:val="24"/>
+        </w:rPr>
+        <w:t xml:space="preserve">X </w:t>
+      </w:r>
+      <w:r>
+        <w:rPr>
+          <w:sz w:val="24"/>
+          <w:szCs w:val="24"/>
+        </w:rPr>
+        <w:t xml:space="preserve">km. Since the emphasis is on a disconnected VANET system the spatial relay times are assumed to be negligible and the temporal relay times will be tracked. This is a fair assumption since the temporal delays are magnitudes larger than delays incurred with MAC and Physical layers in network, so for simplicity this assumption is acceptable. </w:t>
+      </w:r>
+    </w:p>
+    <w:p>
+      <w:pPr>
+        <w:jc w:val="center"/>
+        <w:rPr>
+          <w:sz w:val="24"/>
+          <w:szCs w:val="24"/>
+        </w:rPr>
+      </w:pPr>
+      <w:r>
+        <w:rPr>
+          <w:noProof/>
+          <w:sz w:val="24"/>
+          <w:szCs w:val="24"/>
+        </w:rPr>
+        <w:pict>
+          <v:shape id="_x0000_s1031" type="#_x0000_t62" style="position:absolute;left:0;text-align:left;margin-left:142pt;margin-top:71.6pt;width:120.9pt;height:41.45pt;z-index:251661312" adj="1099,33299" strokecolor="red">
+            <v:textbox>
+              <w:txbxContent>
+                <w:p>
+                  <w:r>
+                    <w:t>About 35% chance of being disconnected</w:t>
+                  </w:r>
+                </w:p>
+              </w:txbxContent>
+            </v:textbox>
+          </v:shape>
+        </w:pict>
+      </w:r>
+      <w:r>
+        <w:rPr>
+          <w:noProof/>
+          <w:sz w:val="24"/>
+          <w:szCs w:val="24"/>
+        </w:rPr>
+        <w:pict>
+          <v:shape id="_x0000_s1030" type="#_x0000_t32" style="position:absolute;left:0;text-align:left;margin-left:147.4pt;margin-top:136.1pt;width:0;height:113.45pt;flip:y;z-index:251660288" o:connectortype="straight" strokecolor="red"/>
+        </w:pict>
+      </w:r>
+      <w:r>
+        <w:rPr>
+          <w:noProof/>
+          <w:sz w:val="24"/>
+          <w:szCs w:val="24"/>
+        </w:rPr>
+        <w:drawing>
+          <wp:inline distT="0" distB="0" distL="0" distR="0">
+            <wp:extent cx="5288280" cy="4123690"/>
+            <wp:effectExtent l="19050" t="0" r="7620" b="0"/>
+            <wp:docPr id="7" name="Picture 1"/>
+            <wp:cNvGraphicFramePr>
+              <a:graphicFrameLocks xmlns:a="http://schemas.openxmlformats.org/drawingml/2006/main" noChangeAspect="1"/>
+            </wp:cNvGraphicFramePr>
+            <a:graphic xmlns:a="http://schemas.openxmlformats.org/drawingml/2006/main">
+              <a:graphicData uri="http://schemas.openxmlformats.org/drawingml/2006/picture">
+                <pic:pic xmlns:pic="http://schemas.openxmlformats.org/drawingml/2006/picture">
+                  <pic:nvPicPr>
+                    <pic:cNvPr id="0" name="Picture 1"/>
+                    <pic:cNvPicPr>
+                      <a:picLocks noChangeAspect="1" noChangeArrowheads="1"/>
+                    </pic:cNvPicPr>
+                  </pic:nvPicPr>
+                  <pic:blipFill>
+                    <a:blip r:embed="rId18" cstate="print"/>
+                    <a:srcRect/>
+                    <a:stretch>
+                      <a:fillRect/>
+                    </a:stretch>
+                  </pic:blipFill>
+                  <pic:spPr bwMode="auto">
+                    <a:xfrm>
+                      <a:off x="0" y="0"/>
+                      <a:ext cx="5288280" cy="4123690"/>
+                    </a:xfrm>
+                    <a:prstGeom prst="rect">
+                      <a:avLst/>
+                    </a:prstGeom>
+                    <a:noFill/>
+                    <a:ln w="9525">
+                      <a:noFill/>
+                      <a:miter lim="800000"/>
+                      <a:headEnd/>
+                      <a:tailEnd/>
+                    </a:ln>
+                  </pic:spPr>
+                </pic:pic>
+              </a:graphicData>
+            </a:graphic>
+          </wp:inline>
+        </w:drawing>
+      </w:r>
+    </w:p>
+    <w:p>
+      <w:pPr>
+        <w:rPr>
+          <w:sz w:val="24"/>
+          <w:szCs w:val="24"/>
+        </w:rPr>
+      </w:pPr>
+      <w:r>
+        <w:rPr>
+          <w:sz w:val="24"/>
+          <w:szCs w:val="24"/>
+        </w:rPr>
+        <w:tab/>
+        <w:t xml:space="preserve">In figure 11 we see the results of the probability of being disconnected, both for one way and bi-directional traffic. The introduction of vehicles into the system varied from 0.05 </w:t>
+      </w:r>
+      <w:proofErr w:type="gramStart"/>
+      <w:r>
+        <w:rPr>
+          <w:sz w:val="24"/>
+          <w:szCs w:val="24"/>
+        </w:rPr>
+        <w:t>to 0.55 vehicles/second</w:t>
+      </w:r>
+      <w:proofErr w:type="gramEnd"/>
+      <w:r>
+        <w:rPr>
+          <w:sz w:val="24"/>
+          <w:szCs w:val="24"/>
+        </w:rPr>
+        <w:t xml:space="preserve">. As stated earlier vehicles traveled at a constant velocity. </w:t>
+      </w:r>
+      <w:r>
+        <w:rPr>
+          <w:sz w:val="24"/>
+          <w:szCs w:val="24"/>
+        </w:rPr>
+        <w:t xml:space="preserve">First note that the square boxes (analytical results) lie extremely close to the dashed lines (simulated results).  By varying the traffic </w:t>
+      </w:r>
+      <w:r>
+        <w:rPr>
+          <w:sz w:val="24"/>
+          <w:szCs w:val="24"/>
+        </w:rPr>
+        <w:t xml:space="preserve">in the model we clearly can see that the </w:t>
+      </w:r>
+      <w:proofErr w:type="gramStart"/>
+      <w:r>
+        <w:rPr>
+          <w:sz w:val="24"/>
+          <w:szCs w:val="24"/>
+        </w:rPr>
+        <w:t>results from the developed framework to model network discontinuity is</w:t>
+      </w:r>
+      <w:proofErr w:type="gramEnd"/>
+      <w:r>
+        <w:rPr>
+          <w:sz w:val="24"/>
+          <w:szCs w:val="24"/>
+        </w:rPr>
+        <w:t xml:space="preserve"> precise. We can see from the red line </w:t>
+      </w:r>
+      <w:proofErr w:type="gramStart"/>
+      <w:r>
+        <w:rPr>
+          <w:sz w:val="24"/>
+          <w:szCs w:val="24"/>
+        </w:rPr>
+        <w:t>at about 500 vehicles/hour, which is approximately the rate of vehicles given the scenario from 1-3am, that there is a 35% chance of being disconnected from the network</w:t>
+      </w:r>
+      <w:proofErr w:type="gramEnd"/>
+      <w:r>
+        <w:rPr>
+          <w:sz w:val="24"/>
+          <w:szCs w:val="24"/>
+        </w:rPr>
+        <w:t xml:space="preserve">. Recall from the empirical data that the probability of being disconnected is also approximately 35%. </w:t>
+      </w:r>
+      <w:r>
+        <w:rPr>
+          <w:sz w:val="24"/>
+          <w:szCs w:val="24"/>
+        </w:rPr>
+        <w:t xml:space="preserve">Also the framework correctly models what we would intuitively think about traffic densities. As traffic volume increases the probability of being disconnected is lower and the vice versa is true. </w:t>
+      </w:r>
+      <w:r>
+        <w:rPr>
+          <w:sz w:val="24"/>
+          <w:szCs w:val="24"/>
+        </w:rPr>
+        <w:t xml:space="preserve">So the </w:t>
+      </w:r>
+      <w:r>
+        <w:rPr>
+          <w:sz w:val="24"/>
+          <w:szCs w:val="24"/>
+        </w:rPr>
+        <w:lastRenderedPageBreak/>
+        <w:t>framework is validated both by the simulation and empirical results for modeling a disconnected VANET.</w:t>
+      </w:r>
+    </w:p>
+    <w:p>
+      <w:pPr>
+        <w:jc w:val="center"/>
+        <w:rPr>
+          <w:sz w:val="24"/>
+          <w:szCs w:val="24"/>
+        </w:rPr>
+      </w:pPr>
+      <w:r>
+        <w:rPr>
+          <w:noProof/>
+          <w:sz w:val="24"/>
+          <w:szCs w:val="24"/>
+        </w:rPr>
+        <w:drawing>
+          <wp:inline distT="0" distB="0" distL="0" distR="0">
+            <wp:extent cx="5943600" cy="4919180"/>
+            <wp:effectExtent l="19050" t="0" r="0" b="0"/>
+            <wp:docPr id="8" name="Picture 2"/>
+            <wp:cNvGraphicFramePr>
+              <a:graphicFrameLocks xmlns:a="http://schemas.openxmlformats.org/drawingml/2006/main" noChangeAspect="1"/>
+            </wp:cNvGraphicFramePr>
+            <a:graphic xmlns:a="http://schemas.openxmlformats.org/drawingml/2006/main">
+              <a:graphicData uri="http://schemas.openxmlformats.org/drawingml/2006/picture">
+                <pic:pic xmlns:pic="http://schemas.openxmlformats.org/drawingml/2006/picture">
+                  <pic:nvPicPr>
+                    <pic:cNvPr id="0" name="Picture 2"/>
+                    <pic:cNvPicPr>
+                      <a:picLocks noChangeAspect="1" noChangeArrowheads="1"/>
+                    </pic:cNvPicPr>
+                  </pic:nvPicPr>
+                  <pic:blipFill>
+                    <a:blip r:embed="rId19" cstate="print"/>
+                    <a:srcRect/>
+                    <a:stretch>
+                      <a:fillRect/>
+                    </a:stretch>
+                  </pic:blipFill>
+                  <pic:spPr bwMode="auto">
+                    <a:xfrm>
+                      <a:off x="0" y="0"/>
+                      <a:ext cx="5943600" cy="4919180"/>
+                    </a:xfrm>
+                    <a:prstGeom prst="rect">
+                      <a:avLst/>
+                    </a:prstGeom>
+                    <a:noFill/>
+                    <a:ln w="9525">
+                      <a:noFill/>
+                      <a:miter lim="800000"/>
+                      <a:headEnd/>
+                      <a:tailEnd/>
+                    </a:ln>
+                  </pic:spPr>
+                </pic:pic>
+              </a:graphicData>
+            </a:graphic>
+          </wp:inline>
+        </w:drawing>
+      </w:r>
+    </w:p>
+    <w:p>
+      <w:pPr>
+        <w:rPr>
+          <w:sz w:val="24"/>
+          <w:szCs w:val="24"/>
+        </w:rPr>
+      </w:pPr>
+      <w:r>
+        <w:rPr>
+          <w:sz w:val="24"/>
+          <w:szCs w:val="24"/>
+        </w:rPr>
+        <w:tab/>
+        <w:t xml:space="preserve">Figure 12 shows simulation results that further validate the accuracy of the framework developed. </w:t>
+      </w:r>
+      <w:r>
+        <w:rPr>
+          <w:sz w:val="24"/>
+          <w:szCs w:val="24"/>
+        </w:rPr>
+        <w:t xml:space="preserve">Looking at figures </w:t>
+      </w:r>
+      <w:proofErr w:type="gramStart"/>
+      <w:r>
+        <w:rPr>
+          <w:i/>
+          <w:sz w:val="24"/>
+          <w:szCs w:val="24"/>
+        </w:rPr>
+        <w:t xml:space="preserve">a </w:t>
+      </w:r>
+      <w:r>
+        <w:rPr>
+          <w:sz w:val="24"/>
+          <w:szCs w:val="24"/>
+        </w:rPr>
+        <w:t>and</w:t>
+      </w:r>
+      <w:proofErr w:type="gramEnd"/>
+      <w:r>
+        <w:rPr>
+          <w:sz w:val="24"/>
+          <w:szCs w:val="24"/>
+        </w:rPr>
+        <w:t xml:space="preserve"> </w:t>
+      </w:r>
+      <w:r>
+        <w:rPr>
+          <w:i/>
+          <w:sz w:val="24"/>
+          <w:szCs w:val="24"/>
+        </w:rPr>
+        <w:t>b</w:t>
+      </w:r>
+      <w:r>
+        <w:rPr>
+          <w:sz w:val="24"/>
+          <w:szCs w:val="24"/>
+        </w:rPr>
+        <w:t xml:space="preserve">, we can clearly deduce that as the traffic volume increases both the inter and intra-vehicle spacing decreases. Once again relying on intuition this makes logical sense because as more vehicles enter a freeway at a higher rate the distance between it and the preceding vehicle become smaller. </w:t>
+      </w:r>
+      <w:r>
+        <w:rPr>
+          <w:sz w:val="24"/>
+          <w:szCs w:val="24"/>
+        </w:rPr>
+        <w:t xml:space="preserve">This also bodes well for figures </w:t>
+      </w:r>
+      <w:r>
+        <w:rPr>
+          <w:i/>
+          <w:sz w:val="24"/>
+          <w:szCs w:val="24"/>
+        </w:rPr>
+        <w:t xml:space="preserve">c </w:t>
+      </w:r>
+      <w:r>
+        <w:rPr>
+          <w:sz w:val="24"/>
+          <w:szCs w:val="24"/>
+        </w:rPr>
+        <w:t xml:space="preserve">and </w:t>
+      </w:r>
+      <w:r>
+        <w:rPr>
+          <w:i/>
+          <w:sz w:val="24"/>
+          <w:szCs w:val="24"/>
+        </w:rPr>
+        <w:t xml:space="preserve">d </w:t>
+      </w:r>
+      <w:r>
+        <w:rPr>
+          <w:sz w:val="24"/>
+          <w:szCs w:val="24"/>
+        </w:rPr>
+        <w:t xml:space="preserve">as we see the average cluster length and size increase with traffic volume. </w:t>
+      </w:r>
+      <w:r>
+        <w:rPr>
+          <w:sz w:val="24"/>
+          <w:szCs w:val="24"/>
+        </w:rPr>
+        <w:t>This also makes sense because as traffic density increases more vehicles are within the range of R=250m which increases the number of vehicles in a cluster and adversely the cluster length.</w:t>
+      </w:r>
+    </w:p>
+    <w:p>
+      <w:pPr>
+        <w:jc w:val="center"/>
+      </w:pPr>
+      <w:r>
+        <w:rPr>
+          <w:noProof/>
+        </w:rPr>
+        <w:lastRenderedPageBreak/>
+        <w:drawing>
+          <wp:inline distT="0" distB="0" distL="0" distR="0">
+            <wp:extent cx="5943600" cy="2929895"/>
+            <wp:effectExtent l="19050" t="0" r="0" b="0"/>
+            <wp:docPr id="9" name="Picture 3"/>
+            <wp:cNvGraphicFramePr>
+              <a:graphicFrameLocks xmlns:a="http://schemas.openxmlformats.org/drawingml/2006/main" noChangeAspect="1"/>
+            </wp:cNvGraphicFramePr>
+            <a:graphic xmlns:a="http://schemas.openxmlformats.org/drawingml/2006/main">
+              <a:graphicData uri="http://schemas.openxmlformats.org/drawingml/2006/picture">
+                <pic:pic xmlns:pic="http://schemas.openxmlformats.org/drawingml/2006/picture">
+                  <pic:nvPicPr>
+                    <pic:cNvPr id="0" name="Picture 3"/>
+                    <pic:cNvPicPr>
+                      <a:picLocks noChangeAspect="1" noChangeArrowheads="1"/>
+                    </pic:cNvPicPr>
+                  </pic:nvPicPr>
+                  <pic:blipFill>
+                    <a:blip r:embed="rId20" cstate="print"/>
+                    <a:srcRect/>
+                    <a:stretch>
+                      <a:fillRect/>
+                    </a:stretch>
+                  </pic:blipFill>
+                  <pic:spPr bwMode="auto">
+                    <a:xfrm>
+                      <a:off x="0" y="0"/>
+                      <a:ext cx="5943600" cy="2929895"/>
+                    </a:xfrm>
+                    <a:prstGeom prst="rect">
+                      <a:avLst/>
+                    </a:prstGeom>
+                    <a:noFill/>
+                    <a:ln w="9525">
+                      <a:noFill/>
+                      <a:miter lim="800000"/>
+                      <a:headEnd/>
+                      <a:tailEnd/>
+                    </a:ln>
+                  </pic:spPr>
+                </pic:pic>
+              </a:graphicData>
+            </a:graphic>
+          </wp:inline>
+        </w:drawing>
+      </w:r>
+    </w:p>
+    <w:p>
+      <w:pPr>
+        <w:rPr>
+          <w:sz w:val="24"/>
+          <w:szCs w:val="24"/>
+        </w:rPr>
+      </w:pPr>
+      <w:r>
+        <w:rPr>
+          <w:sz w:val="24"/>
+          <w:szCs w:val="24"/>
+        </w:rPr>
+        <w:tab/>
+        <w:t xml:space="preserve">The average </w:t>
+      </w:r>
+      <w:r>
+        <w:rPr>
+          <w:sz w:val="24"/>
+          <w:szCs w:val="24"/>
+        </w:rPr>
+        <w:t xml:space="preserve">per-gap healing time is intricate in developing the model. The purpose of understanding the characteristics in a disconnected VANET system was to develop a protocol to mitigate the inevitable network fragmentation and to analyze the re-healing time it would take to store-carry-forward a message to a destination vehicle. </w:t>
+      </w:r>
+      <w:r>
+        <w:rPr>
+          <w:sz w:val="24"/>
+          <w:szCs w:val="24"/>
+        </w:rPr>
+        <w:t xml:space="preserve">Looking at how vehicle speed impacts the average re-healing time in figure 15(a), it is clear that as vehicles increase their velocity the re-healing time decreases. This inverse relation is due to the speed in which opposite traffic can relay the messages thus decreasing the temporal delay. </w:t>
+      </w:r>
+    </w:p>
+    <w:p>
+      <w:pPr>
+        <w:ind w:firstLine="720"/>
+        <w:rPr>
+          <w:sz w:val="24"/>
+          <w:szCs w:val="24"/>
+        </w:rPr>
+      </w:pPr>
+      <w:r>
+        <w:rPr>
+          <w:sz w:val="24"/>
+          <w:szCs w:val="24"/>
+        </w:rPr>
+        <w:t xml:space="preserve">Another scenario to decrease temporal delay, consequently reducing the re-healing time, is having an increased traffic volume such as in figure 15(b). Earlier the assumption was that spatial delay is negligible when compared to temporal delays. From figure 12 when traffic volume is increased we saw that </w:t>
+      </w:r>
+      <w:proofErr w:type="gramStart"/>
+      <w:r>
+        <w:rPr>
+          <w:sz w:val="24"/>
+          <w:szCs w:val="24"/>
+        </w:rPr>
+        <w:t>the inter</w:t>
+      </w:r>
+      <w:proofErr w:type="gramEnd"/>
+      <w:r>
+        <w:rPr>
+          <w:sz w:val="24"/>
+          <w:szCs w:val="24"/>
+        </w:rPr>
+        <w:t xml:space="preserve"> and intra-vehicle gaps decreased. Given this, there is a higher rate of spatial relays as we also saw that the average cluster lengths and sizes increased. What it ultimately comes down to is that as traffic volume increases, the </w:t>
+      </w:r>
+      <w:proofErr w:type="gramStart"/>
+      <w:r>
+        <w:rPr>
+          <w:sz w:val="24"/>
+          <w:szCs w:val="24"/>
+        </w:rPr>
+        <w:t>density of each cluster</w:t>
+      </w:r>
+      <w:proofErr w:type="gramEnd"/>
+      <w:r>
+        <w:rPr>
+          <w:sz w:val="24"/>
+          <w:szCs w:val="24"/>
+        </w:rPr>
+        <w:t xml:space="preserve"> increases, increasing the spatial relays and reducing the gaps between temporal delays. As a result the end-to-end delays dependent on temporal delays are also reduced.</w:t>
+      </w:r>
+      <w:r>
+        <w:rPr>
+          <w:sz w:val="24"/>
+          <w:szCs w:val="24"/>
+        </w:rPr>
+        <w:t xml:space="preserve"> Again for both graphs in figure 15 we observe that the simulated results are particularly similar to the analytical results. </w:t>
+      </w:r>
+    </w:p>
+    <w:p>
+      <w:pPr>
         <w:pStyle w:val="Heading2"/>
       </w:pPr>
-      <w:bookmarkStart w:id="15" w:name="_Toc338019643"/>
-      <w:r>
-        <w:lastRenderedPageBreak/>
+      <w:bookmarkStart w:id="15" w:name="_Toc338106099"/>
+      <w:r>
         <w:t>Performance Results</w:t>
       </w:r>
       <w:bookmarkEnd w:id="15"/>
@@ -28571,7 +29166,7 @@
       <w:pPr>
         <w:pStyle w:val="Heading2"/>
       </w:pPr>
-      <w:bookmarkStart w:id="16" w:name="_Toc338019644"/>
+      <w:bookmarkStart w:id="16" w:name="_Toc338106100"/>
       <w:r>
         <w:t>Discuss Results</w:t>
       </w:r>
@@ -28581,20 +29176,35 @@
       <w:pPr>
         <w:pStyle w:val="Heading2"/>
       </w:pPr>
-      <w:bookmarkStart w:id="17" w:name="_Toc338019645"/>
+      <w:bookmarkStart w:id="17" w:name="_Toc338106101"/>
       <w:r>
         <w:t>Suggestion</w:t>
       </w:r>
       <w:bookmarkEnd w:id="17"/>
+    </w:p>
+    <w:p>
+      <w:r>
+        <w:br w:type="page"/>
+      </w:r>
+    </w:p>
+    <w:p>
+      <w:pPr>
+        <w:jc w:val="center"/>
+      </w:pPr>
+      <w:r>
+        <w:lastRenderedPageBreak/>
+        <w:br w:type="page"/>
+      </w:r>
     </w:p>
     <w:p/>
     <w:p/>
+    <w:p/>
     <w:p>
       <w:pPr>
         <w:pStyle w:val="Heading1"/>
         <w:jc w:val="center"/>
       </w:pPr>
-      <w:bookmarkStart w:id="18" w:name="_Toc338019646"/>
+      <w:bookmarkStart w:id="18" w:name="_Toc338106102"/>
       <w:r>
         <w:t>References</w:t>
       </w:r>
@@ -28604,7 +29214,7 @@
       <w:pPr>
         <w:pStyle w:val="Heading2"/>
       </w:pPr>
-      <w:bookmarkStart w:id="19" w:name="_Toc338019647"/>
+      <w:bookmarkStart w:id="19" w:name="_Toc338106103"/>
       <w:r>
         <w:t xml:space="preserve">[1] </w:t>
       </w:r>
@@ -32599,7 +33209,7 @@
 </file>
 
 <file path=customXml/itemProps1.xml><?xml version="1.0" encoding="utf-8"?>
-<ds:datastoreItem xmlns:ds="http://schemas.openxmlformats.org/officeDocument/2006/customXml" ds:itemID="{DE504A64-8D1F-4F74-9BF3-98D212596FD9}">
+<ds:datastoreItem xmlns:ds="http://schemas.openxmlformats.org/officeDocument/2006/customXml" ds:itemID="{684090EE-5B39-4892-AA96-6702D0366210}">
   <ds:schemaRefs>
     <ds:schemaRef ds:uri="http://schemas.openxmlformats.org/officeDocument/2006/bibliography"/>
   </ds:schemaRefs>

</xml_diff>

<commit_message>
Start of Simulation Paper
</commit_message>
<xml_diff>
--- a/VANET_Felix.docx
+++ b/VANET_Felix.docx
@@ -166,7 +166,7 @@
           <w:r>
             <w:fldChar w:fldCharType="separate"/>
           </w:r>
-          <w:hyperlink w:anchor="_Toc338106088" w:history="1">
+          <w:hyperlink w:anchor="_Toc338279167" w:history="1">
             <w:r>
               <w:rPr>
                 <w:rStyle w:val="Hyperlink"/>
@@ -193,7 +193,76 @@
                 <w:noProof/>
                 <w:webHidden/>
               </w:rPr>
-              <w:instrText xml:space="preserve"> PAGEREF _Toc338106088 \h </w:instrText>
+              <w:instrText xml:space="preserve"> PAGEREF _Toc338279167 \h </w:instrText>
+            </w:r>
+            <w:r>
+              <w:rPr>
+                <w:noProof/>
+                <w:webHidden/>
+              </w:rPr>
+            </w:r>
+            <w:r>
+              <w:rPr>
+                <w:noProof/>
+                <w:webHidden/>
+              </w:rPr>
+              <w:fldChar w:fldCharType="separate"/>
+            </w:r>
+            <w:r>
+              <w:rPr>
+                <w:noProof/>
+                <w:webHidden/>
+              </w:rPr>
+              <w:t>3</w:t>
+            </w:r>
+            <w:r>
+              <w:rPr>
+                <w:noProof/>
+                <w:webHidden/>
+              </w:rPr>
+              <w:fldChar w:fldCharType="end"/>
+            </w:r>
+          </w:hyperlink>
+        </w:p>
+        <w:p>
+          <w:pPr>
+            <w:pStyle w:val="TOC1"/>
+            <w:tabs>
+              <w:tab w:val="right" w:leader="dot" w:pos="9350"/>
+            </w:tabs>
+            <w:rPr>
+              <w:rFonts w:eastAsiaTheme="minorEastAsia"/>
+              <w:noProof/>
+            </w:rPr>
+          </w:pPr>
+          <w:hyperlink w:anchor="_Toc338279168" w:history="1">
+            <w:r>
+              <w:rPr>
+                <w:rStyle w:val="Hyperlink"/>
+                <w:noProof/>
+              </w:rPr>
+              <w:t>Authors: Nawaporn Wisitpongphan, Fan Bai, Priyantha Mudalige, Varsha Sadekar, and Ozan Tonguz</w:t>
+            </w:r>
+            <w:r>
+              <w:rPr>
+                <w:noProof/>
+                <w:webHidden/>
+              </w:rPr>
+              <w:tab/>
+            </w:r>
+            <w:r>
+              <w:rPr>
+                <w:noProof/>
+                <w:webHidden/>
+              </w:rPr>
+              <w:fldChar w:fldCharType="begin"/>
+            </w:r>
+            <w:r>
+              <w:rPr>
+                <w:noProof/>
+                <w:webHidden/>
+              </w:rPr>
+              <w:instrText xml:space="preserve"> PAGEREF _Toc338279168 \h </w:instrText>
             </w:r>
             <w:r>
               <w:rPr>
@@ -235,7 +304,7 @@
               <w:noProof/>
             </w:rPr>
           </w:pPr>
-          <w:hyperlink w:anchor="_Toc338106089" w:history="1">
+          <w:hyperlink w:anchor="_Toc338279169" w:history="1">
             <w:r>
               <w:rPr>
                 <w:rStyle w:val="Hyperlink"/>
@@ -262,7 +331,7 @@
                 <w:noProof/>
                 <w:webHidden/>
               </w:rPr>
-              <w:instrText xml:space="preserve"> PAGEREF _Toc338106089 \h </w:instrText>
+              <w:instrText xml:space="preserve"> PAGEREF _Toc338279169 \h </w:instrText>
             </w:r>
             <w:r>
               <w:rPr>
@@ -304,7 +373,7 @@
               <w:noProof/>
             </w:rPr>
           </w:pPr>
-          <w:hyperlink w:anchor="_Toc338106090" w:history="1">
+          <w:hyperlink w:anchor="_Toc338279170" w:history="1">
             <w:r>
               <w:rPr>
                 <w:rStyle w:val="Hyperlink"/>
@@ -331,7 +400,7 @@
                 <w:noProof/>
                 <w:webHidden/>
               </w:rPr>
-              <w:instrText xml:space="preserve"> PAGEREF _Toc338106090 \h </w:instrText>
+              <w:instrText xml:space="preserve"> PAGEREF _Toc338279170 \h </w:instrText>
             </w:r>
             <w:r>
               <w:rPr>
@@ -373,7 +442,7 @@
               <w:noProof/>
             </w:rPr>
           </w:pPr>
-          <w:hyperlink w:anchor="_Toc338106091" w:history="1">
+          <w:hyperlink w:anchor="_Toc338279171" w:history="1">
             <w:r>
               <w:rPr>
                 <w:rStyle w:val="Hyperlink"/>
@@ -400,7 +469,7 @@
                 <w:noProof/>
                 <w:webHidden/>
               </w:rPr>
-              <w:instrText xml:space="preserve"> PAGEREF _Toc338106091 \h </w:instrText>
+              <w:instrText xml:space="preserve"> PAGEREF _Toc338279171 \h </w:instrText>
             </w:r>
             <w:r>
               <w:rPr>
@@ -442,7 +511,7 @@
               <w:noProof/>
             </w:rPr>
           </w:pPr>
-          <w:hyperlink w:anchor="_Toc338106092" w:history="1">
+          <w:hyperlink w:anchor="_Toc338279172" w:history="1">
             <w:r>
               <w:rPr>
                 <w:rStyle w:val="Hyperlink"/>
@@ -469,7 +538,7 @@
                 <w:noProof/>
                 <w:webHidden/>
               </w:rPr>
-              <w:instrText xml:space="preserve"> PAGEREF _Toc338106092 \h </w:instrText>
+              <w:instrText xml:space="preserve"> PAGEREF _Toc338279172 \h </w:instrText>
             </w:r>
             <w:r>
               <w:rPr>
@@ -511,7 +580,7 @@
               <w:noProof/>
             </w:rPr>
           </w:pPr>
-          <w:hyperlink w:anchor="_Toc338106093" w:history="1">
+          <w:hyperlink w:anchor="_Toc338279173" w:history="1">
             <w:r>
               <w:rPr>
                 <w:rStyle w:val="Hyperlink"/>
@@ -538,7 +607,7 @@
                 <w:noProof/>
                 <w:webHidden/>
               </w:rPr>
-              <w:instrText xml:space="preserve"> PAGEREF _Toc338106093 \h </w:instrText>
+              <w:instrText xml:space="preserve"> PAGEREF _Toc338279173 \h </w:instrText>
             </w:r>
             <w:r>
               <w:rPr>
@@ -580,7 +649,7 @@
               <w:noProof/>
             </w:rPr>
           </w:pPr>
-          <w:hyperlink w:anchor="_Toc338106094" w:history="1">
+          <w:hyperlink w:anchor="_Toc338279174" w:history="1">
             <w:r>
               <w:rPr>
                 <w:rStyle w:val="Hyperlink"/>
@@ -607,7 +676,7 @@
                 <w:noProof/>
                 <w:webHidden/>
               </w:rPr>
-              <w:instrText xml:space="preserve"> PAGEREF _Toc338106094 \h </w:instrText>
+              <w:instrText xml:space="preserve"> PAGEREF _Toc338279174 \h </w:instrText>
             </w:r>
             <w:r>
               <w:rPr>
@@ -649,7 +718,7 @@
               <w:noProof/>
             </w:rPr>
           </w:pPr>
-          <w:hyperlink w:anchor="_Toc338106095" w:history="1">
+          <w:hyperlink w:anchor="_Toc338279175" w:history="1">
             <w:r>
               <w:rPr>
                 <w:rStyle w:val="Hyperlink"/>
@@ -676,7 +745,7 @@
                 <w:noProof/>
                 <w:webHidden/>
               </w:rPr>
-              <w:instrText xml:space="preserve"> PAGEREF _Toc338106095 \h </w:instrText>
+              <w:instrText xml:space="preserve"> PAGEREF _Toc338279175 \h </w:instrText>
             </w:r>
             <w:r>
               <w:rPr>
@@ -718,7 +787,7 @@
               <w:noProof/>
             </w:rPr>
           </w:pPr>
-          <w:hyperlink w:anchor="_Toc338106096" w:history="1">
+          <w:hyperlink w:anchor="_Toc338279176" w:history="1">
             <w:r>
               <w:rPr>
                 <w:rStyle w:val="Hyperlink"/>
@@ -745,7 +814,7 @@
                 <w:noProof/>
                 <w:webHidden/>
               </w:rPr>
-              <w:instrText xml:space="preserve"> PAGEREF _Toc338106096 \h </w:instrText>
+              <w:instrText xml:space="preserve"> PAGEREF _Toc338279176 \h </w:instrText>
             </w:r>
             <w:r>
               <w:rPr>
@@ -787,7 +856,7 @@
               <w:noProof/>
             </w:rPr>
           </w:pPr>
-          <w:hyperlink w:anchor="_Toc338106097" w:history="1">
+          <w:hyperlink w:anchor="_Toc338279177" w:history="1">
             <w:r>
               <w:rPr>
                 <w:rStyle w:val="Hyperlink"/>
@@ -814,7 +883,7 @@
                 <w:noProof/>
                 <w:webHidden/>
               </w:rPr>
-              <w:instrText xml:space="preserve"> PAGEREF _Toc338106097 \h </w:instrText>
+              <w:instrText xml:space="preserve"> PAGEREF _Toc338279177 \h </w:instrText>
             </w:r>
             <w:r>
               <w:rPr>
@@ -856,7 +925,7 @@
               <w:noProof/>
             </w:rPr>
           </w:pPr>
-          <w:hyperlink w:anchor="_Toc338106098" w:history="1">
+          <w:hyperlink w:anchor="_Toc338279178" w:history="1">
             <w:r>
               <w:rPr>
                 <w:rStyle w:val="Hyperlink"/>
@@ -883,7 +952,7 @@
                 <w:noProof/>
                 <w:webHidden/>
               </w:rPr>
-              <w:instrText xml:space="preserve"> PAGEREF _Toc338106098 \h </w:instrText>
+              <w:instrText xml:space="preserve"> PAGEREF _Toc338279178 \h </w:instrText>
             </w:r>
             <w:r>
               <w:rPr>
@@ -925,7 +994,7 @@
               <w:noProof/>
             </w:rPr>
           </w:pPr>
-          <w:hyperlink w:anchor="_Toc338106099" w:history="1">
+          <w:hyperlink w:anchor="_Toc338279179" w:history="1">
             <w:r>
               <w:rPr>
                 <w:rStyle w:val="Hyperlink"/>
@@ -952,7 +1021,7 @@
                 <w:noProof/>
                 <w:webHidden/>
               </w:rPr>
-              <w:instrText xml:space="preserve"> PAGEREF _Toc338106099 \h </w:instrText>
+              <w:instrText xml:space="preserve"> PAGEREF _Toc338279179 \h </w:instrText>
             </w:r>
             <w:r>
               <w:rPr>
@@ -994,7 +1063,7 @@
               <w:noProof/>
             </w:rPr>
           </w:pPr>
-          <w:hyperlink w:anchor="_Toc338106100" w:history="1">
+          <w:hyperlink w:anchor="_Toc338279180" w:history="1">
             <w:r>
               <w:rPr>
                 <w:rStyle w:val="Hyperlink"/>
@@ -1021,7 +1090,7 @@
                 <w:noProof/>
                 <w:webHidden/>
               </w:rPr>
-              <w:instrText xml:space="preserve"> PAGEREF _Toc338106100 \h </w:instrText>
+              <w:instrText xml:space="preserve"> PAGEREF _Toc338279180 \h </w:instrText>
             </w:r>
             <w:r>
               <w:rPr>
@@ -1063,7 +1132,7 @@
               <w:noProof/>
             </w:rPr>
           </w:pPr>
-          <w:hyperlink w:anchor="_Toc338106101" w:history="1">
+          <w:hyperlink w:anchor="_Toc338279181" w:history="1">
             <w:r>
               <w:rPr>
                 <w:rStyle w:val="Hyperlink"/>
@@ -1090,7 +1159,7 @@
                 <w:noProof/>
                 <w:webHidden/>
               </w:rPr>
-              <w:instrText xml:space="preserve"> PAGEREF _Toc338106101 \h </w:instrText>
+              <w:instrText xml:space="preserve"> PAGEREF _Toc338279181 \h </w:instrText>
             </w:r>
             <w:r>
               <w:rPr>
@@ -1132,13 +1201,13 @@
               <w:noProof/>
             </w:rPr>
           </w:pPr>
-          <w:hyperlink w:anchor="_Toc338106102" w:history="1">
+          <w:hyperlink w:anchor="_Toc338279182" w:history="1">
             <w:r>
               <w:rPr>
                 <w:rStyle w:val="Hyperlink"/>
                 <w:noProof/>
               </w:rPr>
-              <w:t>References</w:t>
+              <w:t>Vehicular Mobility Simulation for VANETs</w:t>
             </w:r>
             <w:r>
               <w:rPr>
@@ -1159,7 +1228,7 @@
                 <w:noProof/>
                 <w:webHidden/>
               </w:rPr>
-              <w:instrText xml:space="preserve"> PAGEREF _Toc338106102 \h </w:instrText>
+              <w:instrText xml:space="preserve"> PAGEREF _Toc338279182 \h </w:instrText>
             </w:r>
             <w:r>
               <w:rPr>
@@ -1201,7 +1270,559 @@
               <w:noProof/>
             </w:rPr>
           </w:pPr>
-          <w:hyperlink w:anchor="_Toc338106103" w:history="1">
+          <w:hyperlink w:anchor="_Toc338279183" w:history="1">
+            <w:r>
+              <w:rPr>
+                <w:rStyle w:val="Hyperlink"/>
+                <w:noProof/>
+              </w:rPr>
+              <w:t>Describe Problem</w:t>
+            </w:r>
+            <w:r>
+              <w:rPr>
+                <w:noProof/>
+                <w:webHidden/>
+              </w:rPr>
+              <w:tab/>
+            </w:r>
+            <w:r>
+              <w:rPr>
+                <w:noProof/>
+                <w:webHidden/>
+              </w:rPr>
+              <w:fldChar w:fldCharType="begin"/>
+            </w:r>
+            <w:r>
+              <w:rPr>
+                <w:noProof/>
+                <w:webHidden/>
+              </w:rPr>
+              <w:instrText xml:space="preserve"> PAGEREF _Toc338279183 \h </w:instrText>
+            </w:r>
+            <w:r>
+              <w:rPr>
+                <w:noProof/>
+                <w:webHidden/>
+              </w:rPr>
+            </w:r>
+            <w:r>
+              <w:rPr>
+                <w:noProof/>
+                <w:webHidden/>
+              </w:rPr>
+              <w:fldChar w:fldCharType="separate"/>
+            </w:r>
+            <w:r>
+              <w:rPr>
+                <w:noProof/>
+                <w:webHidden/>
+              </w:rPr>
+              <w:t>21</w:t>
+            </w:r>
+            <w:r>
+              <w:rPr>
+                <w:noProof/>
+                <w:webHidden/>
+              </w:rPr>
+              <w:fldChar w:fldCharType="end"/>
+            </w:r>
+          </w:hyperlink>
+        </w:p>
+        <w:p>
+          <w:pPr>
+            <w:pStyle w:val="TOC2"/>
+            <w:tabs>
+              <w:tab w:val="right" w:leader="dot" w:pos="9350"/>
+            </w:tabs>
+            <w:rPr>
+              <w:rFonts w:eastAsiaTheme="minorEastAsia"/>
+              <w:noProof/>
+            </w:rPr>
+          </w:pPr>
+          <w:hyperlink w:anchor="_Toc338279184" w:history="1">
+            <w:r>
+              <w:rPr>
+                <w:rStyle w:val="Hyperlink"/>
+                <w:noProof/>
+              </w:rPr>
+              <w:t>Solution</w:t>
+            </w:r>
+            <w:r>
+              <w:rPr>
+                <w:noProof/>
+                <w:webHidden/>
+              </w:rPr>
+              <w:tab/>
+            </w:r>
+            <w:r>
+              <w:rPr>
+                <w:noProof/>
+                <w:webHidden/>
+              </w:rPr>
+              <w:fldChar w:fldCharType="begin"/>
+            </w:r>
+            <w:r>
+              <w:rPr>
+                <w:noProof/>
+                <w:webHidden/>
+              </w:rPr>
+              <w:instrText xml:space="preserve"> PAGEREF _Toc338279184 \h </w:instrText>
+            </w:r>
+            <w:r>
+              <w:rPr>
+                <w:noProof/>
+                <w:webHidden/>
+              </w:rPr>
+            </w:r>
+            <w:r>
+              <w:rPr>
+                <w:noProof/>
+                <w:webHidden/>
+              </w:rPr>
+              <w:fldChar w:fldCharType="separate"/>
+            </w:r>
+            <w:r>
+              <w:rPr>
+                <w:noProof/>
+                <w:webHidden/>
+              </w:rPr>
+              <w:t>21</w:t>
+            </w:r>
+            <w:r>
+              <w:rPr>
+                <w:noProof/>
+                <w:webHidden/>
+              </w:rPr>
+              <w:fldChar w:fldCharType="end"/>
+            </w:r>
+          </w:hyperlink>
+        </w:p>
+        <w:p>
+          <w:pPr>
+            <w:pStyle w:val="TOC3"/>
+            <w:tabs>
+              <w:tab w:val="right" w:leader="dot" w:pos="9350"/>
+            </w:tabs>
+            <w:rPr>
+              <w:rFonts w:eastAsiaTheme="minorEastAsia"/>
+              <w:noProof/>
+            </w:rPr>
+          </w:pPr>
+          <w:hyperlink w:anchor="_Toc338279185" w:history="1">
+            <w:r>
+              <w:rPr>
+                <w:rStyle w:val="Hyperlink"/>
+                <w:noProof/>
+              </w:rPr>
+              <w:t>VanetMobiSim</w:t>
+            </w:r>
+            <w:r>
+              <w:rPr>
+                <w:noProof/>
+                <w:webHidden/>
+              </w:rPr>
+              <w:tab/>
+            </w:r>
+            <w:r>
+              <w:rPr>
+                <w:noProof/>
+                <w:webHidden/>
+              </w:rPr>
+              <w:fldChar w:fldCharType="begin"/>
+            </w:r>
+            <w:r>
+              <w:rPr>
+                <w:noProof/>
+                <w:webHidden/>
+              </w:rPr>
+              <w:instrText xml:space="preserve"> PAGEREF _Toc338279185 \h </w:instrText>
+            </w:r>
+            <w:r>
+              <w:rPr>
+                <w:noProof/>
+                <w:webHidden/>
+              </w:rPr>
+            </w:r>
+            <w:r>
+              <w:rPr>
+                <w:noProof/>
+                <w:webHidden/>
+              </w:rPr>
+              <w:fldChar w:fldCharType="separate"/>
+            </w:r>
+            <w:r>
+              <w:rPr>
+                <w:noProof/>
+                <w:webHidden/>
+              </w:rPr>
+              <w:t>22</w:t>
+            </w:r>
+            <w:r>
+              <w:rPr>
+                <w:noProof/>
+                <w:webHidden/>
+              </w:rPr>
+              <w:fldChar w:fldCharType="end"/>
+            </w:r>
+          </w:hyperlink>
+        </w:p>
+        <w:p>
+          <w:pPr>
+            <w:pStyle w:val="TOC2"/>
+            <w:tabs>
+              <w:tab w:val="right" w:leader="dot" w:pos="9350"/>
+            </w:tabs>
+            <w:rPr>
+              <w:rFonts w:eastAsiaTheme="minorEastAsia"/>
+              <w:noProof/>
+            </w:rPr>
+          </w:pPr>
+          <w:hyperlink w:anchor="_Toc338279186" w:history="1">
+            <w:r>
+              <w:rPr>
+                <w:rStyle w:val="Hyperlink"/>
+                <w:noProof/>
+              </w:rPr>
+              <w:t>Analysis</w:t>
+            </w:r>
+            <w:r>
+              <w:rPr>
+                <w:noProof/>
+                <w:webHidden/>
+              </w:rPr>
+              <w:tab/>
+            </w:r>
+            <w:r>
+              <w:rPr>
+                <w:noProof/>
+                <w:webHidden/>
+              </w:rPr>
+              <w:fldChar w:fldCharType="begin"/>
+            </w:r>
+            <w:r>
+              <w:rPr>
+                <w:noProof/>
+                <w:webHidden/>
+              </w:rPr>
+              <w:instrText xml:space="preserve"> PAGEREF _Toc338279186 \h </w:instrText>
+            </w:r>
+            <w:r>
+              <w:rPr>
+                <w:noProof/>
+                <w:webHidden/>
+              </w:rPr>
+            </w:r>
+            <w:r>
+              <w:rPr>
+                <w:noProof/>
+                <w:webHidden/>
+              </w:rPr>
+              <w:fldChar w:fldCharType="separate"/>
+            </w:r>
+            <w:r>
+              <w:rPr>
+                <w:noProof/>
+                <w:webHidden/>
+              </w:rPr>
+              <w:t>22</w:t>
+            </w:r>
+            <w:r>
+              <w:rPr>
+                <w:noProof/>
+                <w:webHidden/>
+              </w:rPr>
+              <w:fldChar w:fldCharType="end"/>
+            </w:r>
+          </w:hyperlink>
+        </w:p>
+        <w:p>
+          <w:pPr>
+            <w:pStyle w:val="TOC2"/>
+            <w:tabs>
+              <w:tab w:val="right" w:leader="dot" w:pos="9350"/>
+            </w:tabs>
+            <w:rPr>
+              <w:rFonts w:eastAsiaTheme="minorEastAsia"/>
+              <w:noProof/>
+            </w:rPr>
+          </w:pPr>
+          <w:hyperlink w:anchor="_Toc338279187" w:history="1">
+            <w:r>
+              <w:rPr>
+                <w:rStyle w:val="Hyperlink"/>
+                <w:noProof/>
+              </w:rPr>
+              <w:t>Performance Results</w:t>
+            </w:r>
+            <w:r>
+              <w:rPr>
+                <w:noProof/>
+                <w:webHidden/>
+              </w:rPr>
+              <w:tab/>
+            </w:r>
+            <w:r>
+              <w:rPr>
+                <w:noProof/>
+                <w:webHidden/>
+              </w:rPr>
+              <w:fldChar w:fldCharType="begin"/>
+            </w:r>
+            <w:r>
+              <w:rPr>
+                <w:noProof/>
+                <w:webHidden/>
+              </w:rPr>
+              <w:instrText xml:space="preserve"> PAGEREF _Toc338279187 \h </w:instrText>
+            </w:r>
+            <w:r>
+              <w:rPr>
+                <w:noProof/>
+                <w:webHidden/>
+              </w:rPr>
+            </w:r>
+            <w:r>
+              <w:rPr>
+                <w:noProof/>
+                <w:webHidden/>
+              </w:rPr>
+              <w:fldChar w:fldCharType="separate"/>
+            </w:r>
+            <w:r>
+              <w:rPr>
+                <w:noProof/>
+                <w:webHidden/>
+              </w:rPr>
+              <w:t>22</w:t>
+            </w:r>
+            <w:r>
+              <w:rPr>
+                <w:noProof/>
+                <w:webHidden/>
+              </w:rPr>
+              <w:fldChar w:fldCharType="end"/>
+            </w:r>
+          </w:hyperlink>
+        </w:p>
+        <w:p>
+          <w:pPr>
+            <w:pStyle w:val="TOC2"/>
+            <w:tabs>
+              <w:tab w:val="right" w:leader="dot" w:pos="9350"/>
+            </w:tabs>
+            <w:rPr>
+              <w:rFonts w:eastAsiaTheme="minorEastAsia"/>
+              <w:noProof/>
+            </w:rPr>
+          </w:pPr>
+          <w:hyperlink w:anchor="_Toc338279188" w:history="1">
+            <w:r>
+              <w:rPr>
+                <w:rStyle w:val="Hyperlink"/>
+                <w:noProof/>
+              </w:rPr>
+              <w:t>Discuss Results</w:t>
+            </w:r>
+            <w:r>
+              <w:rPr>
+                <w:noProof/>
+                <w:webHidden/>
+              </w:rPr>
+              <w:tab/>
+            </w:r>
+            <w:r>
+              <w:rPr>
+                <w:noProof/>
+                <w:webHidden/>
+              </w:rPr>
+              <w:fldChar w:fldCharType="begin"/>
+            </w:r>
+            <w:r>
+              <w:rPr>
+                <w:noProof/>
+                <w:webHidden/>
+              </w:rPr>
+              <w:instrText xml:space="preserve"> PAGEREF _Toc338279188 \h </w:instrText>
+            </w:r>
+            <w:r>
+              <w:rPr>
+                <w:noProof/>
+                <w:webHidden/>
+              </w:rPr>
+            </w:r>
+            <w:r>
+              <w:rPr>
+                <w:noProof/>
+                <w:webHidden/>
+              </w:rPr>
+              <w:fldChar w:fldCharType="separate"/>
+            </w:r>
+            <w:r>
+              <w:rPr>
+                <w:noProof/>
+                <w:webHidden/>
+              </w:rPr>
+              <w:t>22</w:t>
+            </w:r>
+            <w:r>
+              <w:rPr>
+                <w:noProof/>
+                <w:webHidden/>
+              </w:rPr>
+              <w:fldChar w:fldCharType="end"/>
+            </w:r>
+          </w:hyperlink>
+        </w:p>
+        <w:p>
+          <w:pPr>
+            <w:pStyle w:val="TOC2"/>
+            <w:tabs>
+              <w:tab w:val="right" w:leader="dot" w:pos="9350"/>
+            </w:tabs>
+            <w:rPr>
+              <w:rFonts w:eastAsiaTheme="minorEastAsia"/>
+              <w:noProof/>
+            </w:rPr>
+          </w:pPr>
+          <w:hyperlink w:anchor="_Toc338279189" w:history="1">
+            <w:r>
+              <w:rPr>
+                <w:rStyle w:val="Hyperlink"/>
+                <w:noProof/>
+              </w:rPr>
+              <w:t>Suggestions</w:t>
+            </w:r>
+            <w:r>
+              <w:rPr>
+                <w:noProof/>
+                <w:webHidden/>
+              </w:rPr>
+              <w:tab/>
+            </w:r>
+            <w:r>
+              <w:rPr>
+                <w:noProof/>
+                <w:webHidden/>
+              </w:rPr>
+              <w:fldChar w:fldCharType="begin"/>
+            </w:r>
+            <w:r>
+              <w:rPr>
+                <w:noProof/>
+                <w:webHidden/>
+              </w:rPr>
+              <w:instrText xml:space="preserve"> PAGEREF _Toc338279189 \h </w:instrText>
+            </w:r>
+            <w:r>
+              <w:rPr>
+                <w:noProof/>
+                <w:webHidden/>
+              </w:rPr>
+            </w:r>
+            <w:r>
+              <w:rPr>
+                <w:noProof/>
+                <w:webHidden/>
+              </w:rPr>
+              <w:fldChar w:fldCharType="separate"/>
+            </w:r>
+            <w:r>
+              <w:rPr>
+                <w:noProof/>
+                <w:webHidden/>
+              </w:rPr>
+              <w:t>22</w:t>
+            </w:r>
+            <w:r>
+              <w:rPr>
+                <w:noProof/>
+                <w:webHidden/>
+              </w:rPr>
+              <w:fldChar w:fldCharType="end"/>
+            </w:r>
+          </w:hyperlink>
+        </w:p>
+        <w:p>
+          <w:pPr>
+            <w:pStyle w:val="TOC1"/>
+            <w:tabs>
+              <w:tab w:val="right" w:leader="dot" w:pos="9350"/>
+            </w:tabs>
+            <w:rPr>
+              <w:rFonts w:eastAsiaTheme="minorEastAsia"/>
+              <w:noProof/>
+            </w:rPr>
+          </w:pPr>
+          <w:hyperlink w:anchor="_Toc338279190" w:history="1">
+            <w:r>
+              <w:rPr>
+                <w:rStyle w:val="Hyperlink"/>
+                <w:noProof/>
+              </w:rPr>
+              <w:t>References</w:t>
+            </w:r>
+            <w:r>
+              <w:rPr>
+                <w:noProof/>
+                <w:webHidden/>
+              </w:rPr>
+              <w:tab/>
+            </w:r>
+            <w:r>
+              <w:rPr>
+                <w:noProof/>
+                <w:webHidden/>
+              </w:rPr>
+              <w:fldChar w:fldCharType="begin"/>
+            </w:r>
+            <w:r>
+              <w:rPr>
+                <w:noProof/>
+                <w:webHidden/>
+              </w:rPr>
+              <w:instrText xml:space="preserve"> PAGEREF _Toc338279190 \h </w:instrText>
+            </w:r>
+            <w:r>
+              <w:rPr>
+                <w:noProof/>
+                <w:webHidden/>
+              </w:rPr>
+            </w:r>
+            <w:r>
+              <w:rPr>
+                <w:noProof/>
+                <w:webHidden/>
+              </w:rPr>
+              <w:fldChar w:fldCharType="separate"/>
+            </w:r>
+            <w:r>
+              <w:rPr>
+                <w:noProof/>
+                <w:webHidden/>
+              </w:rPr>
+              <w:t>23</w:t>
+            </w:r>
+            <w:r>
+              <w:rPr>
+                <w:noProof/>
+                <w:webHidden/>
+              </w:rPr>
+              <w:fldChar w:fldCharType="end"/>
+            </w:r>
+          </w:hyperlink>
+        </w:p>
+        <w:p>
+          <w:pPr>
+            <w:pStyle w:val="TOC2"/>
+            <w:tabs>
+              <w:tab w:val="right" w:leader="dot" w:pos="9350"/>
+            </w:tabs>
+            <w:rPr>
+              <w:rFonts w:eastAsiaTheme="minorEastAsia"/>
+              <w:noProof/>
+            </w:rPr>
+          </w:pPr>
+          <w:hyperlink w:anchor="_Toc338279191" w:history="1">
             <w:r>
               <w:rPr>
                 <w:rStyle w:val="Hyperlink"/>
@@ -1228,7 +1849,7 @@
                 <w:noProof/>
                 <w:webHidden/>
               </w:rPr>
-              <w:instrText xml:space="preserve"> PAGEREF _Toc338106103 \h </w:instrText>
+              <w:instrText xml:space="preserve"> PAGEREF _Toc338279191 \h </w:instrText>
             </w:r>
             <w:r>
               <w:rPr>
@@ -1248,7 +1869,76 @@
                 <w:noProof/>
                 <w:webHidden/>
               </w:rPr>
-              <w:t>21</w:t>
+              <w:t>23</w:t>
+            </w:r>
+            <w:r>
+              <w:rPr>
+                <w:noProof/>
+                <w:webHidden/>
+              </w:rPr>
+              <w:fldChar w:fldCharType="end"/>
+            </w:r>
+          </w:hyperlink>
+        </w:p>
+        <w:p>
+          <w:pPr>
+            <w:pStyle w:val="TOC2"/>
+            <w:tabs>
+              <w:tab w:val="right" w:leader="dot" w:pos="9350"/>
+            </w:tabs>
+            <w:rPr>
+              <w:rFonts w:eastAsiaTheme="minorEastAsia"/>
+              <w:noProof/>
+            </w:rPr>
+          </w:pPr>
+          <w:hyperlink w:anchor="_Toc338279192" w:history="1">
+            <w:r>
+              <w:rPr>
+                <w:rStyle w:val="Hyperlink"/>
+                <w:noProof/>
+              </w:rPr>
+              <w:t>[2] Vehicular Mobility Simulation for VANETs</w:t>
+            </w:r>
+            <w:r>
+              <w:rPr>
+                <w:noProof/>
+                <w:webHidden/>
+              </w:rPr>
+              <w:tab/>
+            </w:r>
+            <w:r>
+              <w:rPr>
+                <w:noProof/>
+                <w:webHidden/>
+              </w:rPr>
+              <w:fldChar w:fldCharType="begin"/>
+            </w:r>
+            <w:r>
+              <w:rPr>
+                <w:noProof/>
+                <w:webHidden/>
+              </w:rPr>
+              <w:instrText xml:space="preserve"> PAGEREF _Toc338279192 \h </w:instrText>
+            </w:r>
+            <w:r>
+              <w:rPr>
+                <w:noProof/>
+                <w:webHidden/>
+              </w:rPr>
+            </w:r>
+            <w:r>
+              <w:rPr>
+                <w:noProof/>
+                <w:webHidden/>
+              </w:rPr>
+              <w:fldChar w:fldCharType="separate"/>
+            </w:r>
+            <w:r>
+              <w:rPr>
+                <w:noProof/>
+                <w:webHidden/>
+              </w:rPr>
+              <w:t>23</w:t>
             </w:r>
             <w:r>
               <w:rPr>
@@ -1274,9 +1964,10 @@
     <w:p>
       <w:pPr>
         <w:pStyle w:val="Heading1"/>
+        <w:contextualSpacing/>
         <w:jc w:val="center"/>
       </w:pPr>
-      <w:bookmarkStart w:id="0" w:name="_Toc338106088"/>
+      <w:bookmarkStart w:id="0" w:name="_Toc338279167"/>
       <w:r>
         <w:lastRenderedPageBreak/>
         <w:t>Routing in Sparse Vehicular Ad Hoc Wireless Networks</w:t>
@@ -1285,249 +1976,116 @@
     </w:p>
     <w:p>
       <w:pPr>
-        <w:rPr>
-          <w:sz w:val="24"/>
-          <w:szCs w:val="24"/>
-        </w:rPr>
-      </w:pPr>
-      <w:r>
-        <w:rPr>
-          <w:sz w:val="24"/>
-          <w:szCs w:val="24"/>
-        </w:rPr>
-        <w:t xml:space="preserve">Authors: </w:t>
-      </w:r>
-      <w:proofErr w:type="spellStart"/>
-      <w:r>
-        <w:rPr>
-          <w:sz w:val="24"/>
-          <w:szCs w:val="24"/>
-        </w:rPr>
-        <w:t>Nawaporn</w:t>
-      </w:r>
-      <w:proofErr w:type="spellEnd"/>
-      <w:r>
-        <w:rPr>
-          <w:sz w:val="24"/>
-          <w:szCs w:val="24"/>
-        </w:rPr>
-        <w:t xml:space="preserve"> </w:t>
-      </w:r>
-      <w:proofErr w:type="spellStart"/>
-      <w:r>
-        <w:rPr>
-          <w:sz w:val="24"/>
-          <w:szCs w:val="24"/>
-        </w:rPr>
-        <w:t>Wisitpongphan</w:t>
-      </w:r>
-      <w:proofErr w:type="spellEnd"/>
-      <w:r>
-        <w:rPr>
-          <w:sz w:val="24"/>
-          <w:szCs w:val="24"/>
-        </w:rPr>
-        <w:t xml:space="preserve">, Fan </w:t>
-      </w:r>
-      <w:proofErr w:type="spellStart"/>
-      <w:r>
-        <w:rPr>
-          <w:sz w:val="24"/>
-          <w:szCs w:val="24"/>
-        </w:rPr>
-        <w:t>Bai</w:t>
-      </w:r>
-      <w:proofErr w:type="spellEnd"/>
-      <w:r>
-        <w:rPr>
-          <w:sz w:val="24"/>
-          <w:szCs w:val="24"/>
-        </w:rPr>
-        <w:t xml:space="preserve">, </w:t>
-      </w:r>
-      <w:proofErr w:type="spellStart"/>
-      <w:r>
-        <w:rPr>
-          <w:sz w:val="24"/>
-          <w:szCs w:val="24"/>
-        </w:rPr>
-        <w:t>Priyantha</w:t>
-      </w:r>
-      <w:proofErr w:type="spellEnd"/>
-      <w:r>
-        <w:rPr>
-          <w:sz w:val="24"/>
-          <w:szCs w:val="24"/>
-        </w:rPr>
-        <w:t xml:space="preserve"> </w:t>
-      </w:r>
-      <w:proofErr w:type="spellStart"/>
-      <w:r>
-        <w:rPr>
-          <w:sz w:val="24"/>
-          <w:szCs w:val="24"/>
-        </w:rPr>
-        <w:t>Mudalige</w:t>
-      </w:r>
-      <w:proofErr w:type="spellEnd"/>
-      <w:r>
-        <w:rPr>
-          <w:sz w:val="24"/>
-          <w:szCs w:val="24"/>
-        </w:rPr>
-        <w:t xml:space="preserve">, </w:t>
-      </w:r>
-      <w:proofErr w:type="spellStart"/>
-      <w:r>
-        <w:rPr>
-          <w:sz w:val="24"/>
-          <w:szCs w:val="24"/>
-        </w:rPr>
-        <w:t>Varsha</w:t>
-      </w:r>
-      <w:proofErr w:type="spellEnd"/>
-      <w:r>
-        <w:rPr>
-          <w:sz w:val="24"/>
-          <w:szCs w:val="24"/>
-        </w:rPr>
-        <w:t xml:space="preserve"> </w:t>
-      </w:r>
-      <w:proofErr w:type="spellStart"/>
-      <w:r>
-        <w:rPr>
-          <w:sz w:val="24"/>
-          <w:szCs w:val="24"/>
-        </w:rPr>
-        <w:t>Sadekar</w:t>
-      </w:r>
-      <w:proofErr w:type="spellEnd"/>
-      <w:r>
-        <w:rPr>
-          <w:sz w:val="24"/>
-          <w:szCs w:val="24"/>
-        </w:rPr>
-        <w:t xml:space="preserve">, and </w:t>
-      </w:r>
-      <w:proofErr w:type="spellStart"/>
-      <w:r>
-        <w:rPr>
-          <w:sz w:val="24"/>
-          <w:szCs w:val="24"/>
-        </w:rPr>
-        <w:t>Ozan</w:t>
-      </w:r>
-      <w:proofErr w:type="spellEnd"/>
-      <w:r>
-        <w:rPr>
-          <w:sz w:val="24"/>
-          <w:szCs w:val="24"/>
-        </w:rPr>
-        <w:t xml:space="preserve"> </w:t>
-      </w:r>
-      <w:proofErr w:type="spellStart"/>
-      <w:r>
-        <w:rPr>
-          <w:sz w:val="24"/>
-          <w:szCs w:val="24"/>
-        </w:rPr>
-        <w:t>Tonguz</w:t>
-      </w:r>
-      <w:proofErr w:type="spellEnd"/>
-    </w:p>
-    <w:p>
-      <w:pPr>
-        <w:pStyle w:val="Heading2"/>
-      </w:pPr>
-      <w:bookmarkStart w:id="1" w:name="_Toc338106089"/>
-      <w:r>
-        <w:t>Introduction</w:t>
-      </w:r>
-      <w:r>
-        <w:t xml:space="preserve"> of Routing in Sparse VANET</w:t>
+        <w:pStyle w:val="Heading1"/>
+        <w:contextualSpacing/>
+        <w:rPr>
+          <w:sz w:val="24"/>
+          <w:szCs w:val="24"/>
+        </w:rPr>
+      </w:pPr>
+      <w:bookmarkStart w:id="1" w:name="_Toc338279168"/>
+      <w:r>
+        <w:rPr>
+          <w:sz w:val="24"/>
+          <w:szCs w:val="24"/>
+        </w:rPr>
+        <w:t>Authors: Nawaporn Wisitpongphan, Fan Bai, Priyantha Mudalige, Varsha Sadekar, and Ozan Tonguz</w:t>
       </w:r>
       <w:bookmarkEnd w:id="1"/>
     </w:p>
     <w:p>
       <w:pPr>
-        <w:rPr>
-          <w:sz w:val="24"/>
-          <w:szCs w:val="24"/>
-        </w:rPr>
-      </w:pPr>
-      <w:r>
-        <w:rPr>
-          <w:sz w:val="24"/>
-          <w:szCs w:val="24"/>
-        </w:rPr>
-        <w:tab/>
-      </w:r>
-      <w:r>
-        <w:rPr>
-          <w:sz w:val="24"/>
-          <w:szCs w:val="24"/>
-        </w:rPr>
-        <w:t xml:space="preserve">This paper focuses on a specific case of a Vehicular Ad Hoc Network (VANET) where </w:t>
-      </w:r>
-      <w:r>
-        <w:rPr>
-          <w:sz w:val="24"/>
-          <w:szCs w:val="24"/>
-        </w:rPr>
-        <w:t xml:space="preserve">a fully connected network infrastructure may not be present. </w:t>
-      </w:r>
-      <w:r>
-        <w:rPr>
-          <w:sz w:val="24"/>
-          <w:szCs w:val="24"/>
-        </w:rPr>
-        <w:t xml:space="preserve"> </w:t>
-      </w:r>
-      <w:r>
-        <w:rPr>
-          <w:sz w:val="24"/>
-          <w:szCs w:val="24"/>
-        </w:rPr>
-        <w:t>In a real world setting, the availability of relay towers or other vehicles capable of relaying information may not be in range or not present at all. In the article “Routing in Sparse Vehicular Ad Hoc Wireless Networks”</w:t>
-      </w:r>
-      <w:r>
-        <w:rPr>
-          <w:sz w:val="24"/>
-          <w:szCs w:val="24"/>
-        </w:rPr>
-        <w:t>,</w:t>
-      </w:r>
-      <w:r>
-        <w:rPr>
-          <w:sz w:val="24"/>
-          <w:szCs w:val="24"/>
-        </w:rPr>
-        <w:t xml:space="preserve"> the assumption is that a communication network will be fragmented and sparse at times and the models and frameworks developed will take into account the varying vehicle densities and market penetration of a given network system.</w:t>
-      </w:r>
-      <w:r>
-        <w:rPr>
-          <w:sz w:val="24"/>
-          <w:szCs w:val="24"/>
-        </w:rPr>
-        <w:t xml:space="preserve"> By using this assumption the models developed to describe network behavior given varying vehicular densities are proven to be acceptably accurate by comparing the analytical results against multiple Monte Carlo s</w:t>
-      </w:r>
-      <w:r>
-        <w:rPr>
-          <w:sz w:val="24"/>
-          <w:szCs w:val="24"/>
-        </w:rPr>
-        <w:t>imulations as well as data collected from empirical studies of real world traffic scenarios.</w:t>
-      </w:r>
+        <w:pStyle w:val="Heading2"/>
+      </w:pPr>
+      <w:bookmarkStart w:id="2" w:name="_Toc338279169"/>
+      <w:r>
+        <w:t>Introduction</w:t>
+      </w:r>
+      <w:r>
+        <w:t xml:space="preserve"> of Routing in Sparse VANET</w:t>
+      </w:r>
+      <w:bookmarkEnd w:id="2"/>
     </w:p>
     <w:p>
       <w:pPr>
+        <w:rPr>
+          <w:sz w:val="24"/>
+          <w:szCs w:val="24"/>
+        </w:rPr>
+      </w:pPr>
+      <w:r>
+        <w:rPr>
+          <w:sz w:val="24"/>
+          <w:szCs w:val="24"/>
+        </w:rPr>
+        <w:tab/>
+      </w:r>
+      <w:r>
+        <w:rPr>
+          <w:sz w:val="24"/>
+          <w:szCs w:val="24"/>
+        </w:rPr>
+        <w:t xml:space="preserve">This paper focuses on a specific case of a Vehicular Ad Hoc Network (VANET) where </w:t>
+      </w:r>
+      <w:r>
+        <w:rPr>
+          <w:sz w:val="24"/>
+          <w:szCs w:val="24"/>
+        </w:rPr>
+        <w:t xml:space="preserve">a fully connected network infrastructure may not be present. </w:t>
+      </w:r>
+      <w:r>
+        <w:rPr>
+          <w:sz w:val="24"/>
+          <w:szCs w:val="24"/>
+        </w:rPr>
+        <w:t xml:space="preserve"> </w:t>
+      </w:r>
+      <w:r>
+        <w:rPr>
+          <w:sz w:val="24"/>
+          <w:szCs w:val="24"/>
+        </w:rPr>
+        <w:t>In a real world setting, the availability of relay towers or other vehicles capable of relaying information may not be in range or not present at all. In the article “Routing in Sparse Vehicular Ad Hoc Wireless Networks”</w:t>
+      </w:r>
+      <w:r>
+        <w:rPr>
+          <w:sz w:val="24"/>
+          <w:szCs w:val="24"/>
+        </w:rPr>
+        <w:t>,</w:t>
+      </w:r>
+      <w:r>
+        <w:rPr>
+          <w:sz w:val="24"/>
+          <w:szCs w:val="24"/>
+        </w:rPr>
+        <w:t xml:space="preserve"> the assumption is that a communication network will be fragmented and sparse at times and the models and frameworks developed will take into account the varying vehicle densities and market penetration of a given network system.</w:t>
+      </w:r>
+      <w:r>
+        <w:rPr>
+          <w:sz w:val="24"/>
+          <w:szCs w:val="24"/>
+        </w:rPr>
+        <w:t xml:space="preserve"> By using this assumption the models developed to describe network behavior given varying vehicular densities are proven to be acceptably accurate by comparing the analytical results against multiple Monte Carlo s</w:t>
+      </w:r>
+      <w:r>
+        <w:rPr>
+          <w:sz w:val="24"/>
+          <w:szCs w:val="24"/>
+        </w:rPr>
+        <w:t>imulations as well as data collected from empirical studies of real world traffic scenarios.</w:t>
+      </w:r>
+    </w:p>
+    <w:p>
+      <w:pPr>
         <w:pStyle w:val="Heading2"/>
       </w:pPr>
-      <w:bookmarkStart w:id="2" w:name="_Toc338106090"/>
+      <w:bookmarkStart w:id="3" w:name="_Toc338279170"/>
       <w:r>
         <w:t>Describe Problem</w:t>
       </w:r>
-      <w:bookmarkEnd w:id="2"/>
+      <w:bookmarkEnd w:id="3"/>
     </w:p>
     <w:p>
       <w:pPr>
@@ -1753,12 +2311,12 @@
       <w:pPr>
         <w:pStyle w:val="Heading2"/>
       </w:pPr>
-      <w:bookmarkStart w:id="3" w:name="_Toc338106091"/>
-      <w:commentRangeStart w:id="4"/>
+      <w:bookmarkStart w:id="4" w:name="_Toc338279171"/>
+      <w:commentRangeStart w:id="5"/>
       <w:r>
         <w:t>Proposed Model</w:t>
       </w:r>
-      <w:commentRangeEnd w:id="4"/>
+      <w:commentRangeEnd w:id="5"/>
       <w:r>
         <w:rPr>
           <w:rStyle w:val="CommentReference"/>
@@ -1767,9 +2325,9 @@
           <w:bCs w:val="0"/>
           <w:color w:val="auto"/>
         </w:rPr>
-        <w:commentReference w:id="4"/>
-      </w:r>
-      <w:bookmarkEnd w:id="3"/>
+        <w:commentReference w:id="5"/>
+      </w:r>
+      <w:bookmarkEnd w:id="4"/>
     </w:p>
     <w:p>
       <w:pPr>
@@ -2173,25 +2731,7 @@
                 <w:sz w:val="24"/>
                 <w:szCs w:val="24"/>
               </w:rPr>
-              <w:t>reciprocal of twice the max average deceleration of a following vehicle (</w:t>
-            </w:r>
-            <w:proofErr w:type="spellStart"/>
-            <w:r>
-              <w:rPr>
-                <w:rFonts w:eastAsiaTheme="minorEastAsia"/>
-                <w:sz w:val="24"/>
-                <w:szCs w:val="24"/>
-              </w:rPr>
-              <w:t>ie</w:t>
-            </w:r>
-            <w:proofErr w:type="spellEnd"/>
-            <w:r>
-              <w:rPr>
-                <w:rFonts w:eastAsiaTheme="minorEastAsia"/>
-                <w:sz w:val="24"/>
-                <w:szCs w:val="24"/>
-              </w:rPr>
-              <w:t xml:space="preserve"> approximately 0.075 </w:t>
+              <w:t xml:space="preserve">reciprocal of twice the max average deceleration of a following vehicle (ie approximately 0.075 </w:t>
             </w:r>
             <m:oMath>
               <m:sSup>
@@ -2270,7 +2810,6 @@
         </w:rPr>
         <w:t xml:space="preserve"> </w:t>
       </w:r>
-      <w:proofErr w:type="gramStart"/>
       <w:r>
         <w:rPr>
           <w:sz w:val="24"/>
@@ -2294,16 +2833,7 @@
           <w:sz w:val="24"/>
           <w:szCs w:val="24"/>
         </w:rPr>
-        <w:t xml:space="preserve"> with the “good-driver” assumption.</w:t>
-      </w:r>
-      <w:proofErr w:type="gramEnd"/>
-      <w:r>
-        <w:rPr>
-          <w:rFonts w:eastAsiaTheme="minorEastAsia"/>
-          <w:sz w:val="24"/>
-          <w:szCs w:val="24"/>
-        </w:rPr>
-        <w:t xml:space="preserve"> </w:t>
+        <w:t xml:space="preserve"> with the “good-driver” assumption. </w:t>
       </w:r>
       <w:r>
         <w:rPr>
@@ -3059,14 +3589,14 @@
           <w:rFonts w:eastAsiaTheme="minorHAnsi"/>
         </w:rPr>
       </w:pPr>
-      <w:bookmarkStart w:id="5" w:name="_Toc338106092"/>
+      <w:bookmarkStart w:id="6" w:name="_Toc338279172"/>
       <w:r>
         <w:rPr>
           <w:rFonts w:eastAsiaTheme="minorHAnsi"/>
         </w:rPr>
         <w:t>Empirical Research Results</w:t>
       </w:r>
-      <w:bookmarkEnd w:id="5"/>
+      <w:bookmarkEnd w:id="6"/>
     </w:p>
     <w:p>
       <w:pPr>
@@ -3115,25 +3645,7 @@
           <w:sz w:val="24"/>
           <w:szCs w:val="24"/>
         </w:rPr>
-        <w:t xml:space="preserve"> </w:t>
-      </w:r>
-      <w:proofErr w:type="gramStart"/>
-      <w:r>
-        <w:rPr>
-          <w:rFonts w:eastAsiaTheme="minorEastAsia"/>
-          <w:sz w:val="24"/>
-          <w:szCs w:val="24"/>
-        </w:rPr>
-        <w:t>freeway</w:t>
-      </w:r>
-      <w:proofErr w:type="gramEnd"/>
-      <w:r>
-        <w:rPr>
-          <w:rFonts w:eastAsiaTheme="minorEastAsia"/>
-          <w:sz w:val="24"/>
-          <w:szCs w:val="24"/>
-        </w:rPr>
-        <w:t xml:space="preserve"> on June 27, 2006 for a time span of 24-hours</w:t>
+        <w:t xml:space="preserve"> freeway on June 27, 2006 for a time span of 24-hours</w:t>
       </w:r>
       <w:r>
         <w:rPr>
@@ -3509,12 +4021,12 @@
       <w:pPr>
         <w:pStyle w:val="Heading2"/>
       </w:pPr>
-      <w:bookmarkStart w:id="6" w:name="_Toc338106093"/>
-      <w:commentRangeStart w:id="7"/>
+      <w:bookmarkStart w:id="7" w:name="_Toc338279173"/>
+      <w:commentRangeStart w:id="8"/>
       <w:r>
         <w:t>Solution</w:t>
       </w:r>
-      <w:commentRangeEnd w:id="7"/>
+      <w:commentRangeEnd w:id="8"/>
       <w:r>
         <w:rPr>
           <w:rStyle w:val="CommentReference"/>
@@ -3523,9 +4035,9 @@
           <w:bCs w:val="0"/>
           <w:color w:val="auto"/>
         </w:rPr>
-        <w:commentReference w:id="7"/>
-      </w:r>
-      <w:bookmarkEnd w:id="6"/>
+        <w:commentReference w:id="8"/>
+      </w:r>
+      <w:bookmarkEnd w:id="7"/>
     </w:p>
     <w:p>
       <w:pPr>
@@ -3634,17 +4146,8 @@
           <w:sz w:val="24"/>
           <w:szCs w:val="24"/>
         </w:rPr>
-        <w:t xml:space="preserve"> Given this constraint we need to develop an expression for the inter-arrival time </w:t>
-      </w:r>
-      <w:proofErr w:type="gramStart"/>
-      <w:r>
-        <w:rPr>
-          <w:sz w:val="24"/>
-          <w:szCs w:val="24"/>
-        </w:rPr>
-        <w:t>β .</w:t>
-      </w:r>
-      <w:proofErr w:type="gramEnd"/>
+        <w:t xml:space="preserve"> Given this constraint we need to develop an expression for the inter-arrival time β .</w:t>
+      </w:r>
       <w:r>
         <w:rPr>
           <w:sz w:val="24"/>
@@ -4040,19 +4543,9 @@
           <w:sz w:val="24"/>
           <w:szCs w:val="24"/>
         </w:rPr>
-        <w:t xml:space="preserve"> the general form of an exponential distribution </w:t>
-      </w:r>
-      <w:proofErr w:type="gramStart"/>
-      <w:r>
-        <w:rPr>
-          <w:rFonts w:eastAsiaTheme="minorEastAsia"/>
-          <w:sz w:val="24"/>
-          <w:szCs w:val="24"/>
-        </w:rPr>
-        <w:t xml:space="preserve">is </w:t>
+        <w:t xml:space="preserve"> the general form of an exponential distribution is </w:t>
       </w:r>
       <m:oMath>
-        <w:proofErr w:type="gramEnd"/>
         <m:sSub>
           <m:sSubPr>
             <m:ctrlPr>
@@ -4170,19 +4663,9 @@
           <w:sz w:val="24"/>
           <w:szCs w:val="24"/>
         </w:rPr>
-        <w:t xml:space="preserve"> Earlier we derived the inter-vehicle spacing </w:t>
-      </w:r>
-      <w:proofErr w:type="gramStart"/>
-      <w:r>
-        <w:rPr>
-          <w:rFonts w:eastAsiaTheme="minorEastAsia"/>
-          <w:sz w:val="24"/>
-          <w:szCs w:val="24"/>
-        </w:rPr>
-        <w:t xml:space="preserve">equation </w:t>
+        <w:t xml:space="preserve"> Earlier we derived the inter-vehicle spacing equation </w:t>
       </w:r>
       <m:oMath>
-        <w:proofErr w:type="gramEnd"/>
         <m:r>
           <w:rPr>
             <w:rFonts w:ascii="Cambria Math" w:hAnsi="Cambria Math"/>
@@ -4256,27 +4739,17 @@
           <w:sz w:val="24"/>
           <w:szCs w:val="24"/>
         </w:rPr>
-        <w:t xml:space="preserve"> is simply the product of the inter-vehicle arrival time and vehicle </w:t>
-      </w:r>
-      <w:proofErr w:type="gramStart"/>
+        <w:t xml:space="preserve"> is simply the product of the inter-vehicle arrival time and vehicle speeds</w:t>
+      </w:r>
       <w:r>
         <w:rPr>
           <w:rFonts w:eastAsiaTheme="minorEastAsia"/>
           <w:sz w:val="24"/>
           <w:szCs w:val="24"/>
         </w:rPr>
-        <w:t>speeds</w:t>
-      </w:r>
-      <w:r>
-        <w:rPr>
-          <w:rFonts w:eastAsiaTheme="minorEastAsia"/>
-          <w:sz w:val="24"/>
-          <w:szCs w:val="24"/>
-        </w:rPr>
         <w:t xml:space="preserve"> </w:t>
       </w:r>
       <m:oMath>
-        <w:proofErr w:type="gramEnd"/>
         <m:r>
           <w:rPr>
             <w:rFonts w:ascii="Cambria Math" w:eastAsiaTheme="minorEastAsia" w:hAnsi="Cambria Math"/>
@@ -4730,7 +5203,7 @@
         </w:rPr>
         <w:t xml:space="preserve"> assumes that every vehicle possesses the equipment to be connected in the </w:t>
       </w:r>
-      <w:commentRangeStart w:id="8"/>
+      <w:commentRangeStart w:id="9"/>
       <w:r>
         <w:rPr>
           <w:rFonts w:eastAsiaTheme="minorEastAsia"/>
@@ -4739,12 +5212,12 @@
         </w:rPr>
         <w:t>network</w:t>
       </w:r>
-      <w:commentRangeEnd w:id="8"/>
+      <w:commentRangeEnd w:id="9"/>
       <w:r>
         <w:rPr>
           <w:rStyle w:val="CommentReference"/>
         </w:rPr>
-        <w:commentReference w:id="8"/>
+        <w:commentReference w:id="9"/>
       </w:r>
       <w:r>
         <w:rPr>
@@ -4770,19 +5243,9 @@
           <w:szCs w:val="24"/>
         </w:rPr>
         <w:tab/>
-        <w:t xml:space="preserve">In a similar vein we can represent the Inter-vehicle spacing with a similar exponential distribution. First we define the </w:t>
-      </w:r>
-      <w:proofErr w:type="gramStart"/>
-      <w:r>
-        <w:rPr>
-          <w:rFonts w:eastAsiaTheme="minorEastAsia"/>
-          <w:sz w:val="24"/>
-          <w:szCs w:val="24"/>
-        </w:rPr>
-        <w:t xml:space="preserve">parameter </w:t>
+        <w:t xml:space="preserve">In a similar vein we can represent the Inter-vehicle spacing with a similar exponential distribution. First we define the parameter </w:t>
       </w:r>
       <m:oMath>
-        <w:proofErr w:type="gramEnd"/>
         <m:sSub>
           <m:sSubPr>
             <m:ctrlPr>
@@ -5004,19 +5467,9 @@
           <w:sz w:val="24"/>
           <w:szCs w:val="24"/>
         </w:rPr>
-        <w:t xml:space="preserve">. Now we can then define the Inter-vehicle spacing to </w:t>
-      </w:r>
-      <w:proofErr w:type="gramStart"/>
-      <w:r>
-        <w:rPr>
-          <w:rFonts w:eastAsiaTheme="minorEastAsia"/>
-          <w:sz w:val="24"/>
-          <w:szCs w:val="24"/>
-        </w:rPr>
-        <w:t xml:space="preserve">be </w:t>
+        <w:t xml:space="preserve">. Now we can then define the Inter-vehicle spacing to be </w:t>
       </w:r>
       <m:oMath>
-        <w:proofErr w:type="gramEnd"/>
         <m:borderBox>
           <m:borderBoxPr>
             <m:ctrlPr>
@@ -5262,7 +5715,7 @@
           <w:szCs w:val="24"/>
         </w:rPr>
       </w:pPr>
-      <w:bookmarkStart w:id="9" w:name="_Toc338106094"/>
+      <w:bookmarkStart w:id="10" w:name="_Toc338279174"/>
       <w:r>
         <w:rPr>
           <w:sz w:val="24"/>
@@ -5270,7 +5723,7 @@
         </w:rPr>
         <w:t>Characteristics of Disconnected Vehicular Ad Hoc Network</w:t>
       </w:r>
-      <w:bookmarkEnd w:id="9"/>
+      <w:bookmarkEnd w:id="10"/>
     </w:p>
     <w:p>
       <w:pPr>
@@ -11651,7 +12104,7 @@
           <m:jc m:val="center"/>
         </m:oMathParaPr>
         <m:oMath>
-          <w:commentRangeStart w:id="10"/>
+          <w:commentRangeStart w:id="11"/>
           <m:borderBox>
             <m:borderBoxPr>
               <m:ctrlPr>
@@ -12148,7 +12601,7 @@
               </m:d>
             </m:e>
           </m:borderBox>
-          <w:commentRangeEnd w:id="10"/>
+          <w:commentRangeEnd w:id="11"/>
           <m:r>
             <m:rPr>
               <m:sty m:val="p"/>
@@ -12156,7 +12609,7 @@
             <w:rPr>
               <w:rStyle w:val="CommentReference"/>
             </w:rPr>
-            <w:commentReference w:id="10"/>
+            <w:commentReference w:id="11"/>
           </m:r>
         </m:oMath>
       </m:oMathPara>
@@ -12189,11 +12642,11 @@
       <w:pPr>
         <w:pStyle w:val="Heading2"/>
       </w:pPr>
-      <w:bookmarkStart w:id="11" w:name="_Toc338106095"/>
+      <w:bookmarkStart w:id="12" w:name="_Toc338279175"/>
       <w:r>
         <w:t>Analysis</w:t>
       </w:r>
-      <w:bookmarkEnd w:id="11"/>
+      <w:bookmarkEnd w:id="12"/>
     </w:p>
     <w:p>
       <w:pPr>
@@ -12222,23 +12675,7 @@
           <w:sz w:val="24"/>
           <w:szCs w:val="24"/>
         </w:rPr>
-        <w:t xml:space="preserve"> against the empirical data is the </w:t>
-      </w:r>
-      <w:proofErr w:type="spellStart"/>
-      <w:r>
-        <w:rPr>
-          <w:sz w:val="24"/>
-          <w:szCs w:val="24"/>
-        </w:rPr>
-        <w:t>Kolmogorov</w:t>
-      </w:r>
-      <w:proofErr w:type="spellEnd"/>
-      <w:r>
-        <w:rPr>
-          <w:sz w:val="24"/>
-          <w:szCs w:val="24"/>
-        </w:rPr>
-        <w:t xml:space="preserve">-Smirnov test (K-S test). </w:t>
+        <w:t xml:space="preserve"> against the empirical data is the Kolmogorov-Smirnov test (K-S test). </w:t>
       </w:r>
       <w:r>
         <w:rPr>
@@ -12923,21 +13360,12 @@
                 <w:szCs w:val="24"/>
               </w:rPr>
             </w:pPr>
-            <w:proofErr w:type="spellStart"/>
             <w:r>
               <w:rPr>
                 <w:sz w:val="24"/>
                 <w:szCs w:val="24"/>
               </w:rPr>
-              <w:t>Kolmogorov</w:t>
-            </w:r>
-            <w:proofErr w:type="spellEnd"/>
-            <w:r>
-              <w:rPr>
-                <w:sz w:val="24"/>
-                <w:szCs w:val="24"/>
-              </w:rPr>
-              <w:t>-Smirnov Test Results of Inter-Arrival Time During Three Different Time Periods</w:t>
+              <w:t>Kolmogorov-Smirnov Test Results of Inter-Arrival Time During Three Different Time Periods</w:t>
             </w:r>
           </w:p>
         </w:tc>
@@ -13506,21 +13934,12 @@
                 <w:szCs w:val="24"/>
               </w:rPr>
             </w:pPr>
-            <w:proofErr w:type="spellStart"/>
             <w:r>
               <w:rPr>
                 <w:sz w:val="24"/>
                 <w:szCs w:val="24"/>
               </w:rPr>
-              <w:t>Kolmogorov</w:t>
-            </w:r>
-            <w:proofErr w:type="spellEnd"/>
-            <w:r>
-              <w:rPr>
-                <w:sz w:val="24"/>
-                <w:szCs w:val="24"/>
-              </w:rPr>
-              <w:t>-Smirnov Test Results of Inter-Vehicle Spacing During Three Different Time Periods</w:t>
+              <w:t>Kolmogorov-Smirnov Test Results of Inter-Vehicle Spacing During Three Different Time Periods</w:t>
             </w:r>
           </w:p>
         </w:tc>
@@ -14166,7 +14585,7 @@
           <w:szCs w:val="24"/>
         </w:rPr>
       </w:pPr>
-      <w:bookmarkStart w:id="12" w:name="_Toc338106096"/>
+      <w:bookmarkStart w:id="13" w:name="_Toc338279176"/>
       <w:r>
         <w:rPr>
           <w:sz w:val="24"/>
@@ -14174,7 +14593,7 @@
         </w:rPr>
         <w:t>Analysis of Disconnected networks with Two Directional Traffic</w:t>
       </w:r>
-      <w:bookmarkEnd w:id="12"/>
+      <w:bookmarkEnd w:id="13"/>
     </w:p>
     <w:p>
       <w:pPr>
@@ -14240,116 +14659,14 @@
           <w:sz w:val="24"/>
           <w:szCs w:val="24"/>
         </w:rPr>
-        <w:t xml:space="preserve"> vehicle </w:t>
-      </w:r>
-      <w:proofErr w:type="spellStart"/>
-      <w:r>
-        <w:rPr>
-          <w:sz w:val="24"/>
-          <w:szCs w:val="24"/>
-        </w:rPr>
-        <w:t>Src</w:t>
-      </w:r>
-      <w:proofErr w:type="spellEnd"/>
-      <w:r>
-        <w:rPr>
-          <w:sz w:val="24"/>
-          <w:szCs w:val="24"/>
-        </w:rPr>
-        <w:t xml:space="preserve"> has a message pertaining to an accident that it needs to transmit to vehicle </w:t>
-      </w:r>
-      <w:proofErr w:type="spellStart"/>
-      <w:proofErr w:type="gramStart"/>
-      <w:r>
-        <w:rPr>
-          <w:sz w:val="24"/>
-          <w:szCs w:val="24"/>
-        </w:rPr>
-        <w:t>Dst</w:t>
-      </w:r>
-      <w:proofErr w:type="spellEnd"/>
-      <w:proofErr w:type="gramEnd"/>
-      <w:r>
-        <w:rPr>
-          <w:sz w:val="24"/>
-          <w:szCs w:val="24"/>
-        </w:rPr>
-        <w:t xml:space="preserve">. However if both are traveling at the same velocity, then it is possible that </w:t>
-      </w:r>
-      <w:proofErr w:type="spellStart"/>
-      <w:proofErr w:type="gramStart"/>
-      <w:r>
-        <w:rPr>
-          <w:sz w:val="24"/>
-          <w:szCs w:val="24"/>
-        </w:rPr>
-        <w:t>Dst</w:t>
-      </w:r>
-      <w:proofErr w:type="spellEnd"/>
-      <w:proofErr w:type="gramEnd"/>
-      <w:r>
-        <w:rPr>
-          <w:sz w:val="24"/>
-          <w:szCs w:val="24"/>
-        </w:rPr>
-        <w:t xml:space="preserve"> will constantly be out of transmission range of </w:t>
-      </w:r>
-      <w:proofErr w:type="spellStart"/>
-      <w:r>
-        <w:rPr>
-          <w:sz w:val="24"/>
-          <w:szCs w:val="24"/>
-        </w:rPr>
-        <w:t>Src</w:t>
-      </w:r>
-      <w:proofErr w:type="spellEnd"/>
-      <w:r>
-        <w:rPr>
-          <w:sz w:val="24"/>
-          <w:szCs w:val="24"/>
-        </w:rPr>
-        <w:t xml:space="preserve">. </w:t>
-      </w:r>
-      <w:r>
-        <w:rPr>
-          <w:sz w:val="24"/>
-          <w:szCs w:val="24"/>
-        </w:rPr>
-        <w:t xml:space="preserve">In the VANET topology vehicle </w:t>
-      </w:r>
-      <w:proofErr w:type="spellStart"/>
-      <w:r>
-        <w:rPr>
-          <w:sz w:val="24"/>
-          <w:szCs w:val="24"/>
-        </w:rPr>
-        <w:t>Src</w:t>
-      </w:r>
-      <w:proofErr w:type="spellEnd"/>
-      <w:r>
-        <w:rPr>
-          <w:sz w:val="24"/>
-          <w:szCs w:val="24"/>
-        </w:rPr>
-        <w:t xml:space="preserve"> may pass the message to either vehicle X, Y, or Z as they pass in the opposite direction, and then they in turn can relay the message to vehicle </w:t>
-      </w:r>
-      <w:proofErr w:type="spellStart"/>
-      <w:proofErr w:type="gramStart"/>
-      <w:r>
-        <w:rPr>
-          <w:sz w:val="24"/>
-          <w:szCs w:val="24"/>
-        </w:rPr>
-        <w:t>Dst</w:t>
-      </w:r>
-      <w:proofErr w:type="spellEnd"/>
-      <w:proofErr w:type="gramEnd"/>
-      <w:r>
-        <w:rPr>
-          <w:sz w:val="24"/>
-          <w:szCs w:val="24"/>
-        </w:rPr>
-        <w:t xml:space="preserve">. </w:t>
+        <w:t xml:space="preserve"> vehicle Src has a message pertaining to an accident that it needs to transmit to vehicle Dst. However if both are traveling at the same velocity, then it is possible that Dst will constantly be out of transmission range of Src. </w:t>
+      </w:r>
+      <w:r>
+        <w:rPr>
+          <w:sz w:val="24"/>
+          <w:szCs w:val="24"/>
+        </w:rPr>
+        <w:t xml:space="preserve">In the VANET topology vehicle Src may pass the message to either vehicle X, Y, or Z as they pass in the opposite direction, and then they in turn can relay the message to vehicle Dst. </w:t>
       </w:r>
     </w:p>
     <w:p>
@@ -14442,23 +14759,7 @@
           <w:szCs w:val="24"/>
         </w:rPr>
         <w:tab/>
-        <w:t xml:space="preserve">In the scenario where no vehicles are in range of </w:t>
-      </w:r>
-      <w:proofErr w:type="spellStart"/>
-      <w:r>
-        <w:rPr>
-          <w:sz w:val="24"/>
-          <w:szCs w:val="24"/>
-        </w:rPr>
-        <w:t>Src</w:t>
-      </w:r>
-      <w:proofErr w:type="spellEnd"/>
-      <w:r>
-        <w:rPr>
-          <w:sz w:val="24"/>
-          <w:szCs w:val="24"/>
-        </w:rPr>
-        <w:t xml:space="preserve"> in the opposite direction, the message must be stored for later transmission when it detects a vehicle within range R. This “store-carry-forward” is referred to as temporal relay as there must be some time to wait for another node to be in communication range. </w:t>
+        <w:t xml:space="preserve">In the scenario where no vehicles are in range of Src in the opposite direction, the message must be stored for later transmission when it detects a vehicle within range R. This “store-carry-forward” is referred to as temporal relay as there must be some time to wait for another node to be in communication range. </w:t>
       </w:r>
       <w:r>
         <w:rPr>
@@ -15443,19 +15744,9 @@
           <w:sz w:val="24"/>
           <w:szCs w:val="24"/>
         </w:rPr>
-        <w:t xml:space="preserve">Let us define the probability of being disconnected in the opposite direction </w:t>
-      </w:r>
-      <w:proofErr w:type="gramStart"/>
-      <w:r>
-        <w:rPr>
-          <w:rFonts w:eastAsiaTheme="minorEastAsia"/>
-          <w:sz w:val="24"/>
-          <w:szCs w:val="24"/>
-        </w:rPr>
-        <w:t xml:space="preserve">as </w:t>
+        <w:t xml:space="preserve">Let us define the probability of being disconnected in the opposite direction as </w:t>
       </w:r>
       <m:oMath>
-        <w:proofErr w:type="gramEnd"/>
         <m:sSubSup>
           <m:sSubSupPr>
             <m:ctrlPr>
@@ -16110,19 +16401,9 @@
           <w:sz w:val="24"/>
           <w:szCs w:val="24"/>
         </w:rPr>
-        <w:t xml:space="preserve">Now that we defined the probability of being disconnected in the opposite direction, and from earlier we derived the probability of being disconnected in the same direction, the probability of being disconnected in both directions is a product of the two probability spaces. Let us define this probability </w:t>
-      </w:r>
-      <w:proofErr w:type="gramStart"/>
-      <w:r>
-        <w:rPr>
-          <w:rFonts w:eastAsiaTheme="minorEastAsia"/>
-          <w:sz w:val="24"/>
-          <w:szCs w:val="24"/>
-        </w:rPr>
-        <w:t xml:space="preserve">by </w:t>
+        <w:t xml:space="preserve">Now that we defined the probability of being disconnected in the opposite direction, and from earlier we derived the probability of being disconnected in the same direction, the probability of being disconnected in both directions is a product of the two probability spaces. Let us define this probability by </w:t>
       </w:r>
       <m:oMath>
-        <w:proofErr w:type="gramEnd"/>
         <m:sSub>
           <m:sSubPr>
             <m:ctrlPr>
@@ -16787,7 +17068,7 @@
           <w:szCs w:val="24"/>
         </w:rPr>
       </w:pPr>
-      <w:bookmarkStart w:id="13" w:name="_Toc338106097"/>
+      <w:bookmarkStart w:id="14" w:name="_Toc338279177"/>
       <w:r>
         <w:rPr>
           <w:sz w:val="24"/>
@@ -16795,7 +17076,7 @@
         </w:rPr>
         <w:t>Re-healing time Analysis</w:t>
       </w:r>
-      <w:bookmarkEnd w:id="13"/>
+      <w:bookmarkEnd w:id="14"/>
     </w:p>
     <w:p>
       <w:pPr>
@@ -16833,7 +17114,6 @@
         </w:rPr>
         <w:t>The temporal relay is when a message is transmitted across clusters to reach its destination. To describe this delay we introduce the re-healing time</w:t>
       </w:r>
-      <w:proofErr w:type="gramStart"/>
       <w:r>
         <w:rPr>
           <w:sz w:val="24"/>
@@ -16849,7 +17129,6 @@
         <w:t xml:space="preserve"> </w:t>
       </w:r>
       <m:oMath>
-        <w:proofErr w:type="gramEnd"/>
         <m:sSub>
           <m:sSubPr>
             <m:ctrlPr>
@@ -16910,19 +17189,9 @@
           <w:sz w:val="24"/>
           <w:szCs w:val="24"/>
         </w:rPr>
-        <w:t>because it is the bulk of the delay times. The spatial delay is the delay incurred when transmitting messages within the same cluster. For simplicity the spatial delays are considered negligible. This would make the end-to-end delay</w:t>
-      </w:r>
-      <w:proofErr w:type="gramStart"/>
-      <w:r>
-        <w:rPr>
-          <w:rFonts w:eastAsiaTheme="minorEastAsia"/>
-          <w:sz w:val="24"/>
-          <w:szCs w:val="24"/>
-        </w:rPr>
-        <w:t xml:space="preserve">, </w:t>
+        <w:t xml:space="preserve">because it is the bulk of the delay times. The spatial delay is the delay incurred when transmitting messages within the same cluster. For simplicity the spatial delays are considered negligible. This would make the end-to-end delay, </w:t>
       </w:r>
       <m:oMath>
-        <w:proofErr w:type="gramEnd"/>
         <m:sSub>
           <m:sSubPr>
             <m:ctrlPr>
@@ -17008,91 +17277,15 @@
           <w:sz w:val="24"/>
           <w:szCs w:val="24"/>
         </w:rPr>
-        <w:t xml:space="preserve"> we first define the scenario to analyze. Travelling eastbound will be two vehicles </w:t>
-      </w:r>
-      <w:proofErr w:type="spellStart"/>
+        <w:t xml:space="preserve"> we first define the scenario to analyze. Travelling eastbound will be two vehicles Src and Dst, the source vehicle to transmit a message and the destination vehicle as the intended receiver of the message respectively. </w:t>
+      </w:r>
       <w:r>
         <w:rPr>
           <w:rFonts w:eastAsiaTheme="minorEastAsia"/>
           <w:sz w:val="24"/>
           <w:szCs w:val="24"/>
         </w:rPr>
-        <w:t>Src</w:t>
-      </w:r>
-      <w:proofErr w:type="spellEnd"/>
-      <w:r>
-        <w:rPr>
-          <w:rFonts w:eastAsiaTheme="minorEastAsia"/>
-          <w:sz w:val="24"/>
-          <w:szCs w:val="24"/>
-        </w:rPr>
-        <w:t xml:space="preserve"> and </w:t>
-      </w:r>
-      <w:proofErr w:type="spellStart"/>
-      <w:proofErr w:type="gramStart"/>
-      <w:r>
-        <w:rPr>
-          <w:rFonts w:eastAsiaTheme="minorEastAsia"/>
-          <w:sz w:val="24"/>
-          <w:szCs w:val="24"/>
-        </w:rPr>
-        <w:t>Dst</w:t>
-      </w:r>
-      <w:proofErr w:type="spellEnd"/>
-      <w:proofErr w:type="gramEnd"/>
-      <w:r>
-        <w:rPr>
-          <w:rFonts w:eastAsiaTheme="minorEastAsia"/>
-          <w:sz w:val="24"/>
-          <w:szCs w:val="24"/>
-        </w:rPr>
-        <w:t xml:space="preserve">, the source vehicle to transmit a message and the destination vehicle as the intended receiver of the message respectively. </w:t>
-      </w:r>
-      <w:r>
-        <w:rPr>
-          <w:rFonts w:eastAsiaTheme="minorEastAsia"/>
-          <w:sz w:val="24"/>
-          <w:szCs w:val="24"/>
-        </w:rPr>
-        <w:t xml:space="preserve">Vehicle </w:t>
-      </w:r>
-      <w:proofErr w:type="spellStart"/>
-      <w:proofErr w:type="gramStart"/>
-      <w:r>
-        <w:rPr>
-          <w:rFonts w:eastAsiaTheme="minorEastAsia"/>
-          <w:sz w:val="24"/>
-          <w:szCs w:val="24"/>
-        </w:rPr>
-        <w:t>Dst</w:t>
-      </w:r>
-      <w:proofErr w:type="spellEnd"/>
-      <w:proofErr w:type="gramEnd"/>
-      <w:r>
-        <w:rPr>
-          <w:rFonts w:eastAsiaTheme="minorEastAsia"/>
-          <w:sz w:val="24"/>
-          <w:szCs w:val="24"/>
-        </w:rPr>
-        <w:t xml:space="preserve"> is out of range to receive messages from </w:t>
-      </w:r>
-      <w:proofErr w:type="spellStart"/>
-      <w:r>
-        <w:rPr>
-          <w:rFonts w:eastAsiaTheme="minorEastAsia"/>
-          <w:sz w:val="24"/>
-          <w:szCs w:val="24"/>
-        </w:rPr>
-        <w:t>Dst</w:t>
-      </w:r>
-      <w:proofErr w:type="spellEnd"/>
-      <w:r>
-        <w:rPr>
-          <w:rFonts w:eastAsiaTheme="minorEastAsia"/>
-          <w:sz w:val="24"/>
-          <w:szCs w:val="24"/>
-        </w:rPr>
-        <w:t xml:space="preserve"> and both are assumed to be travelling at the same </w:t>
+        <w:t xml:space="preserve">Vehicle Dst is out of range to receive messages from Dst and both are assumed to be travelling at the same </w:t>
       </w:r>
       <w:r>
         <w:rPr>
@@ -17382,71 +17575,21 @@
           <w:sz w:val="24"/>
           <w:szCs w:val="24"/>
         </w:rPr>
-        <w:t xml:space="preserve">, as depicted in figure 9, is the case when a relay vehicle, Z, is immediately in the range of the transmitting vehicle </w:t>
-      </w:r>
-      <w:proofErr w:type="spellStart"/>
-      <w:r>
-        <w:rPr>
-          <w:sz w:val="24"/>
-          <w:szCs w:val="24"/>
-        </w:rPr>
-        <w:t>Src</w:t>
-      </w:r>
-      <w:proofErr w:type="spellEnd"/>
-      <w:r>
-        <w:rPr>
-          <w:sz w:val="24"/>
-          <w:szCs w:val="24"/>
-        </w:rPr>
-        <w:t xml:space="preserve">. </w:t>
-      </w:r>
-      <w:r>
-        <w:rPr>
-          <w:sz w:val="24"/>
-          <w:szCs w:val="24"/>
-        </w:rPr>
-        <w:t xml:space="preserve">Vehicle Z and its associated cluster are also travelling in the opposite direction of the transmitting vehicle </w:t>
-      </w:r>
-      <w:proofErr w:type="spellStart"/>
-      <w:r>
-        <w:rPr>
-          <w:sz w:val="24"/>
-          <w:szCs w:val="24"/>
-        </w:rPr>
-        <w:t>Src</w:t>
-      </w:r>
-      <w:proofErr w:type="spellEnd"/>
-      <w:r>
-        <w:rPr>
-          <w:sz w:val="24"/>
-          <w:szCs w:val="24"/>
-        </w:rPr>
-        <w:t>, in this setup westbound.</w:t>
-      </w:r>
-      <w:r>
-        <w:rPr>
-          <w:sz w:val="24"/>
-          <w:szCs w:val="24"/>
-        </w:rPr>
-        <w:t xml:space="preserve"> Given this best case scenario the relaying cluster is immediately within range of vehicle </w:t>
-      </w:r>
-      <w:proofErr w:type="spellStart"/>
-      <w:proofErr w:type="gramStart"/>
-      <w:r>
-        <w:rPr>
-          <w:sz w:val="24"/>
-          <w:szCs w:val="24"/>
-        </w:rPr>
-        <w:t>Dst</w:t>
-      </w:r>
-      <w:proofErr w:type="spellEnd"/>
-      <w:proofErr w:type="gramEnd"/>
-      <w:r>
-        <w:rPr>
-          <w:sz w:val="24"/>
-          <w:szCs w:val="24"/>
-        </w:rPr>
-        <w:t xml:space="preserve"> or not. </w:t>
+        <w:t xml:space="preserve">, as depicted in figure 9, is the case when a relay vehicle, Z, is immediately in the range of the transmitting vehicle Src. </w:t>
+      </w:r>
+      <w:r>
+        <w:rPr>
+          <w:sz w:val="24"/>
+          <w:szCs w:val="24"/>
+        </w:rPr>
+        <w:t>Vehicle Z and its associated cluster are also travelling in the opposite direction of the transmitting vehicle Src, in this setup westbound.</w:t>
+      </w:r>
+      <w:r>
+        <w:rPr>
+          <w:sz w:val="24"/>
+          <w:szCs w:val="24"/>
+        </w:rPr>
+        <w:t xml:space="preserve"> Given this best case scenario the relaying cluster is immediately within range of vehicle Dst or not. </w:t>
       </w:r>
     </w:p>
     <w:p>
@@ -17462,39 +17605,7 @@
           <w:szCs w:val="24"/>
         </w:rPr>
         <w:tab/>
-        <w:t xml:space="preserve">First there are two assumptions to be made: 1) Let the lane separation between vehicle </w:t>
-      </w:r>
-      <w:proofErr w:type="spellStart"/>
-      <w:r>
-        <w:rPr>
-          <w:sz w:val="24"/>
-          <w:szCs w:val="24"/>
-        </w:rPr>
-        <w:t>Src</w:t>
-      </w:r>
-      <w:proofErr w:type="spellEnd"/>
-      <w:r>
-        <w:rPr>
-          <w:sz w:val="24"/>
-          <w:szCs w:val="24"/>
-        </w:rPr>
-        <w:t xml:space="preserve"> and the relaying cluster be negligible. 2) Let vehicle </w:t>
-      </w:r>
-      <w:proofErr w:type="spellStart"/>
-      <w:r>
-        <w:rPr>
-          <w:sz w:val="24"/>
-          <w:szCs w:val="24"/>
-        </w:rPr>
-        <w:t>Src</w:t>
-      </w:r>
-      <w:proofErr w:type="spellEnd"/>
-      <w:r>
-        <w:rPr>
-          <w:sz w:val="24"/>
-          <w:szCs w:val="24"/>
-        </w:rPr>
-        <w:t xml:space="preserve"> be located in the middle of the relaying cluster. </w:t>
+        <w:t xml:space="preserve">First there are two assumptions to be made: 1) Let the lane separation between vehicle Src and the relaying cluster be negligible. 2) Let vehicle Src be located in the middle of the relaying cluster. </w:t>
       </w:r>
       <w:r>
         <w:rPr>
@@ -17566,18 +17677,8 @@
           <w:sz w:val="24"/>
           <w:szCs w:val="24"/>
         </w:rPr>
-        <w:t xml:space="preserve"> is the distance needed to reach the range of vehicle </w:t>
-      </w:r>
-      <w:proofErr w:type="gramStart"/>
-      <w:r>
-        <w:rPr>
-          <w:rFonts w:eastAsiaTheme="minorEastAsia"/>
-          <w:sz w:val="24"/>
-          <w:szCs w:val="24"/>
-        </w:rPr>
-        <w:t>Dst</w:t>
-      </w:r>
-      <w:proofErr w:type="gramEnd"/>
+        <w:t xml:space="preserve"> is the distance needed to reach the range of vehicle Dst</w:t>
+      </w:r>
       <w:r>
         <w:rPr>
           <w:rFonts w:eastAsiaTheme="minorEastAsia"/>
@@ -19038,45 +19139,7 @@
           <w:sz w:val="24"/>
           <w:szCs w:val="24"/>
         </w:rPr>
-        <w:t xml:space="preserve">Given this probability of having a vehicle Z in range of vehicle </w:t>
-      </w:r>
-      <w:proofErr w:type="spellStart"/>
-      <w:r>
-        <w:rPr>
-          <w:rFonts w:eastAsiaTheme="minorEastAsia"/>
-          <w:sz w:val="24"/>
-          <w:szCs w:val="24"/>
-        </w:rPr>
-        <w:t>Src</w:t>
-      </w:r>
-      <w:proofErr w:type="spellEnd"/>
-      <w:r>
-        <w:rPr>
-          <w:rFonts w:eastAsiaTheme="minorEastAsia"/>
-          <w:sz w:val="24"/>
-          <w:szCs w:val="24"/>
-        </w:rPr>
-        <w:t xml:space="preserve">, then the conditional re-healing time incurred from relaying this message is the time it takes for the first vehicle in Z’s cluster to come within the range of R of vehicle </w:t>
-      </w:r>
-      <w:proofErr w:type="spellStart"/>
-      <w:proofErr w:type="gramStart"/>
-      <w:r>
-        <w:rPr>
-          <w:rFonts w:eastAsiaTheme="minorEastAsia"/>
-          <w:sz w:val="24"/>
-          <w:szCs w:val="24"/>
-        </w:rPr>
-        <w:t>Dst</w:t>
-      </w:r>
-      <w:proofErr w:type="spellEnd"/>
-      <w:proofErr w:type="gramEnd"/>
-      <w:r>
-        <w:rPr>
-          <w:rFonts w:eastAsiaTheme="minorEastAsia"/>
-          <w:sz w:val="24"/>
-          <w:szCs w:val="24"/>
-        </w:rPr>
-        <w:t>. This can be expressed as follows:</w:t>
+        <w:t>Given this probability of having a vehicle Z in range of vehicle Src, then the conditional re-healing time incurred from relaying this message is the time it takes for the first vehicle in Z’s cluster to come within the range of R of vehicle Dst. This can be expressed as follows:</w:t>
       </w:r>
     </w:p>
     <w:p>
@@ -19924,18 +19987,7 @@
                   <w:sz w:val="20"/>
                   <w:szCs w:val="20"/>
                 </w:rPr>
-                <m:t>, w</m:t>
-              </m:r>
-              <m:r>
-                <m:rPr>
-                  <m:sty m:val="bi"/>
-                </m:rPr>
-                <w:rPr>
-                  <w:rFonts w:ascii="Cambria Math" w:hAnsi="Cambria Math"/>
-                  <w:sz w:val="20"/>
-                  <w:szCs w:val="20"/>
-                </w:rPr>
-                <m:t>here E</m:t>
+                <m:t>, where E</m:t>
               </m:r>
               <m:d>
                 <m:dPr>
@@ -20625,25 +20677,7 @@
           <w:sz w:val="24"/>
           <w:szCs w:val="24"/>
         </w:rPr>
-        <w:t xml:space="preserve"> we must handle the situation differently. If instead in figure 9(a) the cluster was only comprised of vehicle Z, when it reaches in range of vehicle </w:t>
-      </w:r>
-      <w:proofErr w:type="spellStart"/>
-      <w:r>
-        <w:rPr>
-          <w:rFonts w:eastAsiaTheme="minorEastAsia"/>
-          <w:sz w:val="24"/>
-          <w:szCs w:val="24"/>
-        </w:rPr>
-        <w:t>Dst</w:t>
-      </w:r>
-      <w:proofErr w:type="spellEnd"/>
-      <w:r>
-        <w:rPr>
-          <w:rFonts w:eastAsiaTheme="minorEastAsia"/>
-          <w:sz w:val="24"/>
-          <w:szCs w:val="24"/>
-        </w:rPr>
-        <w:t xml:space="preserve"> at that instant </w:t>
+        <w:t xml:space="preserve"> we must handle the situation differently. If instead in figure 9(a) the cluster was only comprised of vehicle Z, when it reaches in range of vehicle Dst at that instant </w:t>
       </w:r>
       <w:r>
         <w:rPr>
@@ -20717,25 +20751,7 @@
           <w:sz w:val="24"/>
           <w:szCs w:val="24"/>
         </w:rPr>
-        <w:t xml:space="preserve"> The message is immediately transferred from vehicle </w:t>
-      </w:r>
-      <w:proofErr w:type="spellStart"/>
-      <w:r>
-        <w:rPr>
-          <w:rFonts w:eastAsiaTheme="minorEastAsia"/>
-          <w:sz w:val="24"/>
-          <w:szCs w:val="24"/>
-        </w:rPr>
-        <w:t>Dst</w:t>
-      </w:r>
-      <w:proofErr w:type="spellEnd"/>
-      <w:r>
-        <w:rPr>
-          <w:rFonts w:eastAsiaTheme="minorEastAsia"/>
-          <w:sz w:val="24"/>
-          <w:szCs w:val="24"/>
-        </w:rPr>
-        <w:t xml:space="preserve"> back to Z en route to Dst2. In this scenario the re-healing time can be approximated by:</w:t>
+        <w:t xml:space="preserve"> The message is immediately transferred from vehicle Dst back to Z en route to Dst2. In this scenario the re-healing time can be approximated by:</w:t>
       </w:r>
     </w:p>
     <w:p>
@@ -23498,41 +23514,7 @@
           <w:szCs w:val="24"/>
         </w:rPr>
         <w:tab/>
-        <w:t xml:space="preserve">The worst case scenario occurs when the vehicle </w:t>
-      </w:r>
-      <w:proofErr w:type="spellStart"/>
-      <w:r>
-        <w:rPr>
-          <w:sz w:val="24"/>
-          <w:szCs w:val="24"/>
-        </w:rPr>
-        <w:t>Src</w:t>
-      </w:r>
-      <w:proofErr w:type="spellEnd"/>
-      <w:r>
-        <w:rPr>
-          <w:sz w:val="24"/>
-          <w:szCs w:val="24"/>
-        </w:rPr>
-        <w:t xml:space="preserve"> has a message to transmit and there are no cars within the range R, both in the same and opposite directions. Figure 10 depicts this worst case scenario. The re-healing time now becomes the delay incurred while waiting for vehicle Z to arrive in its broadcast range summed with the delay for vehicle Z to be in range of vehicle </w:t>
-      </w:r>
-      <w:proofErr w:type="spellStart"/>
-      <w:proofErr w:type="gramStart"/>
-      <w:r>
-        <w:rPr>
-          <w:sz w:val="24"/>
-          <w:szCs w:val="24"/>
-        </w:rPr>
-        <w:t>Dst</w:t>
-      </w:r>
-      <w:proofErr w:type="spellEnd"/>
-      <w:proofErr w:type="gramEnd"/>
-      <w:r>
-        <w:rPr>
-          <w:sz w:val="24"/>
-          <w:szCs w:val="24"/>
-        </w:rPr>
-        <w:t>.</w:t>
+        <w:t>The worst case scenario occurs when the vehicle Src has a message to transmit and there are no cars within the range R, both in the same and opposite directions. Figure 10 depicts this worst case scenario. The re-healing time now becomes the delay incurred while waiting for vehicle Z to arrive in its broadcast range summed with the delay for vehicle Z to be in range of vehicle Dst.</w:t>
       </w:r>
     </w:p>
     <w:p>
@@ -23550,25 +23532,7 @@
           <w:sz w:val="24"/>
           <w:szCs w:val="24"/>
         </w:rPr>
-        <w:t xml:space="preserve">Temporal delay from </w:t>
-      </w:r>
-      <w:proofErr w:type="spellStart"/>
-      <w:r>
-        <w:rPr>
-          <w:b/>
-          <w:sz w:val="24"/>
-          <w:szCs w:val="24"/>
-        </w:rPr>
-        <w:t>Src</w:t>
-      </w:r>
-      <w:proofErr w:type="spellEnd"/>
-      <w:r>
-        <w:rPr>
-          <w:b/>
-          <w:sz w:val="24"/>
-          <w:szCs w:val="24"/>
-        </w:rPr>
-        <w:t xml:space="preserve"> to Z</w:t>
+        <w:t>Temporal delay from Src to Z</w:t>
       </w:r>
     </w:p>
     <w:p>
@@ -23585,23 +23549,7 @@
           <w:sz w:val="24"/>
           <w:szCs w:val="24"/>
         </w:rPr>
-        <w:t xml:space="preserve">The first case is when the </w:t>
-      </w:r>
-      <w:proofErr w:type="spellStart"/>
-      <w:r>
-        <w:rPr>
-          <w:sz w:val="24"/>
-          <w:szCs w:val="24"/>
-        </w:rPr>
-        <w:t>Src</w:t>
-      </w:r>
-      <w:proofErr w:type="spellEnd"/>
-      <w:r>
-        <w:rPr>
-          <w:sz w:val="24"/>
-          <w:szCs w:val="24"/>
-        </w:rPr>
-        <w:t xml:space="preserve"> vehicle is in a cluster where the length is less than the difference between the average inter-vehicle spacing and twice the range R </w:t>
+        <w:t xml:space="preserve">The first case is when the Src vehicle is in a cluster where the length is less than the difference between the average inter-vehicle spacing and twice the range R </w:t>
       </w:r>
       <m:oMath>
         <m:d>
@@ -23879,19 +23827,9 @@
           <w:sz w:val="24"/>
           <w:szCs w:val="24"/>
         </w:rPr>
-        <w:t xml:space="preserve">. The probability of this occurring </w:t>
-      </w:r>
-      <w:proofErr w:type="gramStart"/>
-      <w:r>
-        <w:rPr>
-          <w:rFonts w:eastAsiaTheme="minorEastAsia"/>
-          <w:sz w:val="24"/>
-          <w:szCs w:val="24"/>
-        </w:rPr>
-        <w:t xml:space="preserve">is </w:t>
+        <w:t xml:space="preserve">. The probability of this occurring is </w:t>
       </w:r>
       <m:oMath>
-        <w:proofErr w:type="gramEnd"/>
         <m:sSubSup>
           <m:sSubSupPr>
             <m:ctrlPr>
@@ -24546,25 +24484,7 @@
           <w:sz w:val="24"/>
           <w:szCs w:val="24"/>
         </w:rPr>
-        <w:t xml:space="preserve">The second case is when then vehicle </w:t>
-      </w:r>
-      <w:proofErr w:type="spellStart"/>
-      <w:r>
-        <w:rPr>
-          <w:rFonts w:eastAsiaTheme="minorEastAsia"/>
-          <w:sz w:val="24"/>
-          <w:szCs w:val="24"/>
-        </w:rPr>
-        <w:t>Src</w:t>
-      </w:r>
-      <w:proofErr w:type="spellEnd"/>
-      <w:r>
-        <w:rPr>
-          <w:rFonts w:eastAsiaTheme="minorEastAsia"/>
-          <w:sz w:val="24"/>
-          <w:szCs w:val="24"/>
-        </w:rPr>
-        <w:t xml:space="preserve"> is in the same cluster as the</w:t>
+        <w:t>The second case is when then vehicle Src is in the same cluster as the</w:t>
       </w:r>
       <w:r>
         <w:rPr>
@@ -24640,19 +24560,9 @@
           <w:sz w:val="24"/>
           <w:szCs w:val="24"/>
         </w:rPr>
-        <w:t>hen the re-healing time becomes the following with probability (1</w:t>
-      </w:r>
-      <w:proofErr w:type="gramStart"/>
-      <w:r>
-        <w:rPr>
-          <w:rFonts w:eastAsiaTheme="minorEastAsia"/>
-          <w:sz w:val="24"/>
-          <w:szCs w:val="24"/>
-        </w:rPr>
-        <w:t>-</w:t>
+        <w:t>hen the re-healing time becomes the following with probability (1-</w:t>
       </w:r>
       <m:oMath>
-        <w:proofErr w:type="gramEnd"/>
         <m:sSubSup>
           <m:sSubSupPr>
             <m:ctrlPr>
@@ -25225,25 +25135,7 @@
           <w:sz w:val="24"/>
           <w:szCs w:val="24"/>
         </w:rPr>
-        <w:t xml:space="preserve">Combining the two scenarios we get the expected re-healing time from vehicles </w:t>
-      </w:r>
-      <w:proofErr w:type="spellStart"/>
-      <w:r>
-        <w:rPr>
-          <w:rFonts w:eastAsiaTheme="minorEastAsia"/>
-          <w:sz w:val="24"/>
-          <w:szCs w:val="24"/>
-        </w:rPr>
-        <w:t>Src</w:t>
-      </w:r>
-      <w:proofErr w:type="spellEnd"/>
-      <w:r>
-        <w:rPr>
-          <w:rFonts w:eastAsiaTheme="minorEastAsia"/>
-          <w:sz w:val="24"/>
-          <w:szCs w:val="24"/>
-        </w:rPr>
-        <w:t xml:space="preserve"> to Z to be:</w:t>
+        <w:t>Combining the two scenarios we get the expected re-healing time from vehicles Src to Z to be:</w:t>
       </w:r>
     </w:p>
     <w:p>
@@ -25687,19 +25579,8 @@
           <w:sz w:val="24"/>
           <w:szCs w:val="24"/>
         </w:rPr>
-        <w:t xml:space="preserve"> from Z to </w:t>
-      </w:r>
-      <w:proofErr w:type="spellStart"/>
-      <w:r>
-        <w:rPr>
-          <w:rFonts w:eastAsiaTheme="minorEastAsia"/>
-          <w:b/>
-          <w:sz w:val="24"/>
-          <w:szCs w:val="24"/>
-        </w:rPr>
-        <w:t>Dst</w:t>
-      </w:r>
-      <w:proofErr w:type="spellEnd"/>
+        <w:t xml:space="preserve"> from Z to Dst</w:t>
+      </w:r>
     </w:p>
     <w:p>
       <w:pPr>
@@ -25717,89 +25598,23 @@
           <w:szCs w:val="24"/>
         </w:rPr>
         <w:tab/>
-        <w:t xml:space="preserve">The re-healing time from the relay vehicle Z to the destination </w:t>
-      </w:r>
-      <w:proofErr w:type="spellStart"/>
-      <w:proofErr w:type="gramStart"/>
+        <w:t>The re-healing time from the relay vehicle Z to the destination Dst</w:t>
+      </w:r>
       <w:r>
         <w:rPr>
           <w:rFonts w:eastAsiaTheme="minorEastAsia"/>
           <w:sz w:val="24"/>
           <w:szCs w:val="24"/>
         </w:rPr>
-        <w:t>Dst</w:t>
-      </w:r>
-      <w:proofErr w:type="spellEnd"/>
-      <w:proofErr w:type="gramEnd"/>
+        <w:t xml:space="preserve"> is the time when Z first receives the message until Z is within range R of vehicle Dst.</w:t>
+      </w:r>
       <w:r>
         <w:rPr>
           <w:rFonts w:eastAsiaTheme="minorEastAsia"/>
           <w:sz w:val="24"/>
           <w:szCs w:val="24"/>
         </w:rPr>
-        <w:t xml:space="preserve"> is the time when Z first receives the message until Z is within range R of vehicle </w:t>
-      </w:r>
-      <w:proofErr w:type="spellStart"/>
-      <w:r>
-        <w:rPr>
-          <w:rFonts w:eastAsiaTheme="minorEastAsia"/>
-          <w:sz w:val="24"/>
-          <w:szCs w:val="24"/>
-        </w:rPr>
-        <w:t>Dst</w:t>
-      </w:r>
-      <w:proofErr w:type="spellEnd"/>
-      <w:r>
-        <w:rPr>
-          <w:rFonts w:eastAsiaTheme="minorEastAsia"/>
-          <w:sz w:val="24"/>
-          <w:szCs w:val="24"/>
-        </w:rPr>
-        <w:t>.</w:t>
-      </w:r>
-      <w:r>
-        <w:rPr>
-          <w:rFonts w:eastAsiaTheme="minorEastAsia"/>
-          <w:sz w:val="24"/>
-          <w:szCs w:val="24"/>
-        </w:rPr>
-        <w:t xml:space="preserve"> We start the delay as soon as vehicle Z receives the message from vehicle </w:t>
-      </w:r>
-      <w:proofErr w:type="spellStart"/>
-      <w:r>
-        <w:rPr>
-          <w:rFonts w:eastAsiaTheme="minorEastAsia"/>
-          <w:sz w:val="24"/>
-          <w:szCs w:val="24"/>
-        </w:rPr>
-        <w:t>Src</w:t>
-      </w:r>
-      <w:proofErr w:type="spellEnd"/>
-      <w:r>
-        <w:rPr>
-          <w:rFonts w:eastAsiaTheme="minorEastAsia"/>
-          <w:sz w:val="24"/>
-          <w:szCs w:val="24"/>
-        </w:rPr>
-        <w:t xml:space="preserve">, therefore the distance of vehicle Z from </w:t>
-      </w:r>
-      <w:proofErr w:type="spellStart"/>
-      <w:r>
-        <w:rPr>
-          <w:rFonts w:eastAsiaTheme="minorEastAsia"/>
-          <w:sz w:val="24"/>
-          <w:szCs w:val="24"/>
-        </w:rPr>
-        <w:t>Dst</w:t>
-      </w:r>
-      <w:proofErr w:type="spellEnd"/>
-      <w:r>
-        <w:rPr>
-          <w:rFonts w:eastAsiaTheme="minorEastAsia"/>
-          <w:sz w:val="24"/>
-          <w:szCs w:val="24"/>
-        </w:rPr>
-        <w:t xml:space="preserve"> at that instance in time is </w:t>
+        <w:t xml:space="preserve"> We start the delay as soon as vehicle Z receives the message from vehicle Src, therefore the distance of vehicle Z from Dst at that instance in time is </w:t>
       </w:r>
       <m:oMath>
         <m:r>
@@ -26368,45 +26183,7 @@
           <w:sz w:val="24"/>
           <w:szCs w:val="24"/>
         </w:rPr>
-        <w:t xml:space="preserve">The total re-healing time can now be characterized as the sum of the delay for vehicle Z to reach the range of </w:t>
-      </w:r>
-      <w:proofErr w:type="spellStart"/>
-      <w:r>
-        <w:rPr>
-          <w:rFonts w:eastAsiaTheme="minorEastAsia"/>
-          <w:sz w:val="24"/>
-          <w:szCs w:val="24"/>
-        </w:rPr>
-        <w:t>Src</w:t>
-      </w:r>
-      <w:proofErr w:type="spellEnd"/>
-      <w:r>
-        <w:rPr>
-          <w:rFonts w:eastAsiaTheme="minorEastAsia"/>
-          <w:sz w:val="24"/>
-          <w:szCs w:val="24"/>
-        </w:rPr>
-        <w:t xml:space="preserve"> and the delay from when Z reaches the range of vehicle </w:t>
-      </w:r>
-      <w:proofErr w:type="spellStart"/>
-      <w:proofErr w:type="gramStart"/>
-      <w:r>
-        <w:rPr>
-          <w:rFonts w:eastAsiaTheme="minorEastAsia"/>
-          <w:sz w:val="24"/>
-          <w:szCs w:val="24"/>
-        </w:rPr>
-        <w:t>Dst</w:t>
-      </w:r>
-      <w:proofErr w:type="spellEnd"/>
-      <w:proofErr w:type="gramEnd"/>
-      <w:r>
-        <w:rPr>
-          <w:rFonts w:eastAsiaTheme="minorEastAsia"/>
-          <w:sz w:val="24"/>
-          <w:szCs w:val="24"/>
-        </w:rPr>
-        <w:t>.</w:t>
+        <w:t>The total re-healing time can now be characterized as the sum of the delay for vehicle Z to reach the range of Src and the delay from when Z reaches the range of vehicle Dst.</w:t>
       </w:r>
     </w:p>
     <w:p>
@@ -28174,11 +27951,11 @@
       <w:pPr>
         <w:pStyle w:val="Heading2"/>
       </w:pPr>
-      <w:bookmarkStart w:id="14" w:name="_Toc338106098"/>
+      <w:bookmarkStart w:id="15" w:name="_Toc338279178"/>
       <w:r>
         <w:t>Simulations and Results</w:t>
       </w:r>
-      <w:bookmarkEnd w:id="14"/>
+      <w:bookmarkEnd w:id="15"/>
     </w:p>
     <w:p>
       <w:pPr>
@@ -28251,18 +28028,9 @@
           <w:sz w:val="24"/>
           <w:szCs w:val="24"/>
         </w:rPr>
-        <w:t>to the proposed model, the simulation will consist of a straight freeway with double sided traffic. The inter-vehicle spacing is given by the equation derived earlier</w:t>
-      </w:r>
-      <w:proofErr w:type="gramStart"/>
-      <w:r>
-        <w:rPr>
-          <w:sz w:val="24"/>
-          <w:szCs w:val="24"/>
-        </w:rPr>
-        <w:t xml:space="preserve">, </w:t>
+        <w:t xml:space="preserve">to the proposed model, the simulation will consist of a straight freeway with double sided traffic. The inter-vehicle spacing is given by the equation derived earlier, </w:t>
       </w:r>
       <m:oMath>
-        <w:proofErr w:type="gramEnd"/>
         <m:sSub>
           <m:sSubPr>
             <m:ctrlPr>
@@ -28543,41 +28311,7 @@
           <w:sz w:val="24"/>
           <w:szCs w:val="24"/>
         </w:rPr>
-        <w:t xml:space="preserve"> At any moment there is at most just 1 packet in the network. This packet will be generated anytime the </w:t>
-      </w:r>
-      <w:proofErr w:type="spellStart"/>
-      <w:proofErr w:type="gramStart"/>
-      <w:r>
-        <w:rPr>
-          <w:sz w:val="24"/>
-          <w:szCs w:val="24"/>
-        </w:rPr>
-        <w:t>Dst</w:t>
-      </w:r>
-      <w:proofErr w:type="spellEnd"/>
-      <w:proofErr w:type="gramEnd"/>
-      <w:r>
-        <w:rPr>
-          <w:sz w:val="24"/>
-          <w:szCs w:val="24"/>
-        </w:rPr>
-        <w:t xml:space="preserve"> vehicle exits the network system. In this manner it is assured that every packet generated will have a unique network topology. The approximate rate of packet generation is </w:t>
-      </w:r>
-      <w:proofErr w:type="gramStart"/>
-      <w:r>
-        <w:rPr>
-          <w:sz w:val="24"/>
-          <w:szCs w:val="24"/>
-        </w:rPr>
-        <w:t>about 0.01 packets/minute</w:t>
-      </w:r>
-      <w:proofErr w:type="gramEnd"/>
-      <w:r>
-        <w:rPr>
-          <w:sz w:val="24"/>
-          <w:szCs w:val="24"/>
-        </w:rPr>
-        <w:t>.</w:t>
+        <w:t xml:space="preserve"> At any moment there is at most just 1 packet in the network. This packet will be generated anytime the Dst vehicle exits the network system. In this manner it is assured that every packet generated will have a unique network topology. The approximate rate of packet generation is about 0.01 packets/minute.</w:t>
       </w:r>
     </w:p>
     <w:p>
@@ -28601,41 +28335,7 @@
           <w:sz w:val="24"/>
           <w:szCs w:val="24"/>
         </w:rPr>
-        <w:t xml:space="preserve">As in the development of the framework the range of communications for the devices is set to R=250m. The vehicles to represent </w:t>
-      </w:r>
-      <w:proofErr w:type="spellStart"/>
-      <w:r>
-        <w:rPr>
-          <w:sz w:val="24"/>
-          <w:szCs w:val="24"/>
-        </w:rPr>
-        <w:t>Src</w:t>
-      </w:r>
-      <w:proofErr w:type="spellEnd"/>
-      <w:r>
-        <w:rPr>
-          <w:sz w:val="24"/>
-          <w:szCs w:val="24"/>
-        </w:rPr>
-        <w:t xml:space="preserve"> and </w:t>
-      </w:r>
-      <w:proofErr w:type="spellStart"/>
-      <w:proofErr w:type="gramStart"/>
-      <w:r>
-        <w:rPr>
-          <w:sz w:val="24"/>
-          <w:szCs w:val="24"/>
-        </w:rPr>
-        <w:t>Dst</w:t>
-      </w:r>
-      <w:proofErr w:type="spellEnd"/>
-      <w:proofErr w:type="gramEnd"/>
-      <w:r>
-        <w:rPr>
-          <w:sz w:val="24"/>
-          <w:szCs w:val="24"/>
-        </w:rPr>
-        <w:t xml:space="preserve"> will be chosen at random and their distance apart will be a random </w:t>
+        <w:t xml:space="preserve">As in the development of the framework the range of communications for the devices is set to R=250m. The vehicles to represent Src and Dst will be chosen at random and their distance apart will be a random </w:t>
       </w:r>
       <w:r>
         <w:rPr>
@@ -28757,23 +28457,7 @@
           <w:szCs w:val="24"/>
         </w:rPr>
         <w:tab/>
-        <w:t xml:space="preserve">In figure 11 we see the results of the probability of being disconnected, both for one way and bi-directional traffic. The introduction of vehicles into the system varied from 0.05 </w:t>
-      </w:r>
-      <w:proofErr w:type="gramStart"/>
-      <w:r>
-        <w:rPr>
-          <w:sz w:val="24"/>
-          <w:szCs w:val="24"/>
-        </w:rPr>
-        <w:t>to 0.55 vehicles/second</w:t>
-      </w:r>
-      <w:proofErr w:type="gramEnd"/>
-      <w:r>
-        <w:rPr>
-          <w:sz w:val="24"/>
-          <w:szCs w:val="24"/>
-        </w:rPr>
-        <w:t xml:space="preserve">. As stated earlier vehicles traveled at a constant velocity. </w:t>
+        <w:t xml:space="preserve">In figure 11 we see the results of the probability of being disconnected, both for one way and bi-directional traffic. The introduction of vehicles into the system varied from 0.05 to 0.55 vehicles/second. As stated earlier vehicles traveled at a constant velocity. </w:t>
       </w:r>
       <w:r>
         <w:rPr>
@@ -28787,39 +28471,7 @@
           <w:sz w:val="24"/>
           <w:szCs w:val="24"/>
         </w:rPr>
-        <w:t xml:space="preserve">in the model we clearly can see that the </w:t>
-      </w:r>
-      <w:proofErr w:type="gramStart"/>
-      <w:r>
-        <w:rPr>
-          <w:sz w:val="24"/>
-          <w:szCs w:val="24"/>
-        </w:rPr>
-        <w:t>results from the developed framework to model network discontinuity is</w:t>
-      </w:r>
-      <w:proofErr w:type="gramEnd"/>
-      <w:r>
-        <w:rPr>
-          <w:sz w:val="24"/>
-          <w:szCs w:val="24"/>
-        </w:rPr>
-        <w:t xml:space="preserve"> precise. We can see from the red line </w:t>
-      </w:r>
-      <w:proofErr w:type="gramStart"/>
-      <w:r>
-        <w:rPr>
-          <w:sz w:val="24"/>
-          <w:szCs w:val="24"/>
-        </w:rPr>
-        <w:t>at about 500 vehicles/hour, which is approximately the rate of vehicles given the scenario from 1-3am, that there is a 35% chance of being disconnected from the network</w:t>
-      </w:r>
-      <w:proofErr w:type="gramEnd"/>
-      <w:r>
-        <w:rPr>
-          <w:sz w:val="24"/>
-          <w:szCs w:val="24"/>
-        </w:rPr>
-        <w:t xml:space="preserve">. Recall from the empirical data that the probability of being disconnected is also approximately 35%. </w:t>
+        <w:t xml:space="preserve">in the model we clearly can see that the results from the developed framework to model network discontinuity is precise. We can see from the red line at about 500 vehicles/hour, which is approximately the rate of vehicles given the scenario from 1-3am, that there is a 35% chance of being disconnected from the network. Recall from the empirical data that the probability of being disconnected is also approximately 35%. </w:t>
       </w:r>
       <w:r>
         <w:rPr>
@@ -28927,7 +28579,6 @@
         </w:rPr>
         <w:t xml:space="preserve">Looking at figures </w:t>
       </w:r>
-      <w:proofErr w:type="gramStart"/>
       <w:r>
         <w:rPr>
           <w:i/>
@@ -28941,15 +28592,7 @@
           <w:sz w:val="24"/>
           <w:szCs w:val="24"/>
         </w:rPr>
-        <w:t>and</w:t>
-      </w:r>
-      <w:proofErr w:type="gramEnd"/>
-      <w:r>
-        <w:rPr>
-          <w:sz w:val="24"/>
-          <w:szCs w:val="24"/>
-        </w:rPr>
-        <w:t xml:space="preserve"> </w:t>
+        <w:t xml:space="preserve">and </w:t>
       </w:r>
       <w:r>
         <w:rPr>
@@ -29110,39 +28753,7 @@
           <w:sz w:val="24"/>
           <w:szCs w:val="24"/>
         </w:rPr>
-        <w:t xml:space="preserve">Another scenario to decrease temporal delay, consequently reducing the re-healing time, is having an increased traffic volume such as in figure 15(b). Earlier the assumption was that spatial delay is negligible when compared to temporal delays. From figure 12 when traffic volume is increased we saw that </w:t>
-      </w:r>
-      <w:proofErr w:type="gramStart"/>
-      <w:r>
-        <w:rPr>
-          <w:sz w:val="24"/>
-          <w:szCs w:val="24"/>
-        </w:rPr>
-        <w:t>the inter</w:t>
-      </w:r>
-      <w:proofErr w:type="gramEnd"/>
-      <w:r>
-        <w:rPr>
-          <w:sz w:val="24"/>
-          <w:szCs w:val="24"/>
-        </w:rPr>
-        <w:t xml:space="preserve"> and intra-vehicle gaps decreased. Given this, there is a higher rate of spatial relays as we also saw that the average cluster lengths and sizes increased. What it ultimately comes down to is that as traffic volume increases, the </w:t>
-      </w:r>
-      <w:proofErr w:type="gramStart"/>
-      <w:r>
-        <w:rPr>
-          <w:sz w:val="24"/>
-          <w:szCs w:val="24"/>
-        </w:rPr>
-        <w:t>density of each cluster</w:t>
-      </w:r>
-      <w:proofErr w:type="gramEnd"/>
-      <w:r>
-        <w:rPr>
-          <w:sz w:val="24"/>
-          <w:szCs w:val="24"/>
-        </w:rPr>
-        <w:t xml:space="preserve"> increases, increasing the spatial relays and reducing the gaps between temporal delays. As a result the end-to-end delays dependent on temporal delays are also reduced.</w:t>
+        <w:t>Another scenario to decrease temporal delay, consequently reducing the re-healing time, is having an increased traffic volume such as in figure 15(b). Earlier the assumption was that spatial delay is negligible when compared to temporal delays. From figure 12 when traffic volume is increased we saw that the inter and intra-vehicle gaps decreased. Given this, there is a higher rate of spatial relays as we also saw that the average cluster lengths and sizes increased. What it ultimately comes down to is that as traffic volume increases, the density of each cluster increases, increasing the spatial relays and reducing the gaps between temporal delays. As a result the end-to-end delays dependent on temporal delays are also reduced.</w:t>
       </w:r>
       <w:r>
         <w:rPr>
@@ -29156,19 +28767,9 @@
       <w:pPr>
         <w:pStyle w:val="Heading2"/>
       </w:pPr>
-      <w:bookmarkStart w:id="15" w:name="_Toc338106099"/>
+      <w:bookmarkStart w:id="16" w:name="_Toc338279179"/>
       <w:r>
         <w:t>Performance Results</w:t>
-      </w:r>
-      <w:bookmarkEnd w:id="15"/>
-    </w:p>
-    <w:p>
-      <w:pPr>
-        <w:pStyle w:val="Heading2"/>
-      </w:pPr>
-      <w:bookmarkStart w:id="16" w:name="_Toc338106100"/>
-      <w:r>
-        <w:t>Discuss Results</w:t>
       </w:r>
       <w:bookmarkEnd w:id="16"/>
     </w:p>
@@ -29176,23 +28777,317 @@
       <w:pPr>
         <w:pStyle w:val="Heading2"/>
       </w:pPr>
-      <w:bookmarkStart w:id="17" w:name="_Toc338106101"/>
-      <w:r>
-        <w:t>Suggestion</w:t>
+      <w:bookmarkStart w:id="17" w:name="_Toc338279180"/>
+      <w:r>
+        <w:t>Discuss Results</w:t>
       </w:r>
       <w:bookmarkEnd w:id="17"/>
     </w:p>
     <w:p>
-      <w:r>
-        <w:br w:type="page"/>
-      </w:r>
+      <w:pPr>
+        <w:pStyle w:val="Heading2"/>
+      </w:pPr>
+      <w:bookmarkStart w:id="18" w:name="_Toc338279181"/>
+      <w:r>
+        <w:t>Suggestion</w:t>
+      </w:r>
+      <w:bookmarkEnd w:id="18"/>
     </w:p>
     <w:p>
-      <w:pPr>
+      <w:r>
+        <w:br w:type="page"/>
+      </w:r>
+    </w:p>
+    <w:p>
+      <w:pPr>
+        <w:pStyle w:val="Heading1"/>
         <w:jc w:val="center"/>
       </w:pPr>
+      <w:bookmarkStart w:id="19" w:name="_Toc338279182"/>
       <w:r>
         <w:lastRenderedPageBreak/>
+        <w:t>Vehicular Mobility Simulation for VANETs</w:t>
+      </w:r>
+      <w:bookmarkEnd w:id="19"/>
+    </w:p>
+    <w:p>
+      <w:r>
+        <w:t>Authors: Marco Fiore, Jerome H</w:t>
+      </w:r>
+      <m:oMath>
+        <m:acc>
+          <m:accPr>
+            <m:chr m:val="̈"/>
+            <m:ctrlPr>
+              <w:rPr>
+                <w:rFonts w:ascii="Cambria Math" w:hAnsi="Cambria Math"/>
+                <w:i/>
+              </w:rPr>
+            </m:ctrlPr>
+          </m:accPr>
+          <m:e>
+            <m:r>
+              <w:rPr>
+                <w:rFonts w:ascii="Cambria Math" w:hAnsi="Cambria Math"/>
+              </w:rPr>
+              <m:t>a</m:t>
+            </m:r>
+          </m:e>
+        </m:acc>
+      </m:oMath>
+      <w:r>
+        <w:t xml:space="preserve">rri, Fethi Filali, Christian Bonnet </w:t>
+      </w:r>
+    </w:p>
+    <w:p>
+      <w:pPr>
+        <w:pStyle w:val="Heading2"/>
+      </w:pPr>
+      <w:bookmarkStart w:id="20" w:name="_Toc338279183"/>
+      <w:r>
+        <w:t>Describe Problem</w:t>
+      </w:r>
+      <w:bookmarkEnd w:id="20"/>
+    </w:p>
+    <w:p>
+      <w:pPr>
+        <w:rPr>
+          <w:sz w:val="24"/>
+          <w:szCs w:val="24"/>
+        </w:rPr>
+      </w:pPr>
+      <w:r>
+        <w:rPr>
+          <w:sz w:val="24"/>
+          <w:szCs w:val="24"/>
+        </w:rPr>
+        <w:tab/>
+      </w:r>
+      <w:r>
+        <w:rPr>
+          <w:sz w:val="24"/>
+          <w:szCs w:val="24"/>
+        </w:rPr>
+        <w:t>With the advent of wireless technology it is inevitable that it eventually penetrate the world of vehicles.  One such example is the rapid development of VANETs.</w:t>
+      </w:r>
+      <w:r>
+        <w:rPr>
+          <w:sz w:val="24"/>
+          <w:szCs w:val="24"/>
+        </w:rPr>
+        <w:t xml:space="preserve"> </w:t>
+      </w:r>
+      <w:r>
+        <w:rPr>
+          <w:sz w:val="24"/>
+          <w:szCs w:val="24"/>
+        </w:rPr>
+        <w:t xml:space="preserve"> </w:t>
+      </w:r>
+      <w:r>
+        <w:rPr>
+          <w:sz w:val="24"/>
+          <w:szCs w:val="24"/>
+        </w:rPr>
+        <w:t>VANETs are built with groups of moving vehicles, so developing protocols and testing in a live scenario is not practical or efficient.  D</w:t>
+      </w:r>
+      <w:r>
+        <w:rPr>
+          <w:sz w:val="24"/>
+          <w:szCs w:val="24"/>
+        </w:rPr>
+        <w:t xml:space="preserve">ue to the nature of existing networking protocols and the grand scale it takes to test and develop this technology, it is vital to develop proper simulation models that can realistically characterize the nature of traffic conditions in today’s society. </w:t>
+      </w:r>
+      <w:r>
+        <w:rPr>
+          <w:sz w:val="24"/>
+          <w:szCs w:val="24"/>
+        </w:rPr>
+        <w:t xml:space="preserve"> Having models that accurately depict real world driving conditions greatly facilitate the development and eventual deployment of new VANET protocols that can greatly enhance everyone’s driving experience. What Fiore hopes to show is the development of an enhanced vehicle modeling system that can reliably model real world traffic conditions taking into account factors such as stop signs versus lights, typical speeds of roads, and even randomize</w:t>
+      </w:r>
+      <w:r>
+        <w:rPr>
+          <w:sz w:val="24"/>
+          <w:szCs w:val="24"/>
+        </w:rPr>
+        <w:t>d</w:t>
+      </w:r>
+      <w:r>
+        <w:rPr>
+          <w:sz w:val="24"/>
+          <w:szCs w:val="24"/>
+        </w:rPr>
+        <w:t xml:space="preserve"> individual behaviors. </w:t>
+      </w:r>
+    </w:p>
+    <w:p>
+      <w:pPr>
+        <w:rPr>
+          <w:sz w:val="24"/>
+          <w:szCs w:val="24"/>
+        </w:rPr>
+      </w:pPr>
+      <w:r>
+        <w:rPr>
+          <w:sz w:val="24"/>
+          <w:szCs w:val="24"/>
+        </w:rPr>
+        <w:tab/>
+        <w:t>Many current models only account for a few key characterizations of traffic such as distance to travel, average speeds, or average number of vehicles on a road.  Although these are valid it is not enough to model the true nature of traffic in today’s modern world.  Traffic is more complex as each driver is unique in their driving styles and reaction to different stimulations. Some drivers choose to stay in the same lanes while others feel the urge to weaver through traffic and pass anyone deemed as a barrier on the roads.  A key to this simulation is to model what is described as macro-mobility and micro-mobility descriptions which will hopefully better characterize traffic conditions, leading to better development of VANET protocols.</w:t>
+      </w:r>
+    </w:p>
+    <w:p>
+      <w:pPr>
+        <w:pStyle w:val="Heading2"/>
+      </w:pPr>
+      <w:bookmarkStart w:id="21" w:name="_Toc338279184"/>
+      <w:r>
+        <w:t>Solution</w:t>
+      </w:r>
+      <w:bookmarkEnd w:id="21"/>
+    </w:p>
+    <w:p>
+      <w:pPr>
+        <w:rPr>
+          <w:sz w:val="24"/>
+          <w:szCs w:val="24"/>
+        </w:rPr>
+      </w:pPr>
+      <w:r>
+        <w:rPr>
+          <w:sz w:val="24"/>
+          <w:szCs w:val="24"/>
+        </w:rPr>
+        <w:tab/>
+        <w:t xml:space="preserve">First </w:t>
+      </w:r>
+      <w:r>
+        <w:rPr>
+          <w:sz w:val="24"/>
+          <w:szCs w:val="24"/>
+        </w:rPr>
+        <w:t>we begin with a brief description of what is included in macro and micro mobility.</w:t>
+      </w:r>
+      <w:r>
+        <w:rPr>
+          <w:sz w:val="24"/>
+          <w:szCs w:val="24"/>
+        </w:rPr>
+        <w:t xml:space="preserve">  </w:t>
+      </w:r>
+      <w:r>
+        <w:rPr>
+          <w:sz w:val="24"/>
+          <w:szCs w:val="24"/>
+        </w:rPr>
+        <w:t xml:space="preserve">Macro-mobility refers to driving conditions of the physical nature. In this simulation they include: “the road topology, constraining cars movement, the per-road characterization defining speed limits, number of lanes, overtaking and safety rules over each street, or the traffic signs description establishing the intersections crossing rules.” </w:t>
+      </w:r>
+      <w:r>
+        <w:rPr>
+          <w:sz w:val="24"/>
+          <w:szCs w:val="24"/>
+        </w:rPr>
+        <w:t xml:space="preserve">Micro-mobility refers to characteristics of the drivers. This is important because some existing models do not take this into account, but it definitely is a factory in everyday traffic. It includes some of the following: “traveling speed in different traffic conditions, acceleration, deceleration and overtaking criteria, behavior in presence of road intersections and traffic signs, general driving attitude related to driver’s age, sex, mood, etc.” </w:t>
+      </w:r>
+    </w:p>
+    <w:p>
+      <w:pPr>
+        <w:rPr>
+          <w:sz w:val="24"/>
+          <w:szCs w:val="24"/>
+        </w:rPr>
+      </w:pPr>
+      <w:r>
+        <w:rPr>
+          <w:sz w:val="24"/>
+          <w:szCs w:val="24"/>
+        </w:rPr>
+        <w:tab/>
+        <w:t xml:space="preserve">The simulations ran make use of an open source program called VanetMobiSim. This program is based off of the CanuMobiSim architecture. VanetMobiSim possesses the capability </w:t>
+      </w:r>
+      <w:r>
+        <w:rPr>
+          <w:sz w:val="24"/>
+          <w:szCs w:val="24"/>
+        </w:rPr>
+        <w:lastRenderedPageBreak/>
+        <w:t xml:space="preserve">to modify both macro and micro-mobility factors when creating and running different traffic scenarios. The hope is with proper attention to all factors that affect traffic conditions, a model can be developed that more accurately depict real world traffic situations than previous models. </w:t>
+      </w:r>
+    </w:p>
+    <w:p>
+      <w:pPr>
+        <w:pStyle w:val="Heading3"/>
+        <w:rPr>
+          <w:sz w:val="24"/>
+          <w:szCs w:val="24"/>
+        </w:rPr>
+      </w:pPr>
+      <w:bookmarkStart w:id="22" w:name="_Toc338279185"/>
+      <w:r>
+        <w:rPr>
+          <w:sz w:val="24"/>
+          <w:szCs w:val="24"/>
+        </w:rPr>
+        <w:t>VanetMobiSim</w:t>
+      </w:r>
+      <w:bookmarkEnd w:id="22"/>
+    </w:p>
+    <w:p>
+      <w:pPr>
+        <w:rPr>
+          <w:sz w:val="24"/>
+          <w:szCs w:val="24"/>
+        </w:rPr>
+      </w:pPr>
+      <w:r>
+        <w:rPr>
+          <w:sz w:val="24"/>
+          <w:szCs w:val="24"/>
+        </w:rPr>
+        <w:tab/>
+        <w:t>As stated, VanetMobiSim is derived from CanuMobiSim. The advantage of modeling with this program is that in addition to basic modeling criteria it allows for the user to fine tune a simulation by configuring many macro and micro-mobility settings.</w:t>
+      </w:r>
+    </w:p>
+    <w:p>
+      <w:pPr>
+        <w:pStyle w:val="Heading2"/>
+      </w:pPr>
+      <w:bookmarkStart w:id="23" w:name="_Toc338279186"/>
+      <w:r>
+        <w:t>Analysis</w:t>
+      </w:r>
+      <w:bookmarkEnd w:id="23"/>
+    </w:p>
+    <w:p>
+      <w:pPr>
+        <w:pStyle w:val="Heading2"/>
+      </w:pPr>
+      <w:bookmarkStart w:id="24" w:name="_Toc338279187"/>
+      <w:r>
+        <w:t>Performance Results</w:t>
+      </w:r>
+      <w:bookmarkEnd w:id="24"/>
+    </w:p>
+    <w:p>
+      <w:pPr>
+        <w:pStyle w:val="Heading2"/>
+      </w:pPr>
+      <w:bookmarkStart w:id="25" w:name="_Toc338279188"/>
+      <w:r>
+        <w:t>Discuss Results</w:t>
+      </w:r>
+      <w:bookmarkEnd w:id="25"/>
+    </w:p>
+    <w:p>
+      <w:pPr>
+        <w:pStyle w:val="Heading2"/>
+      </w:pPr>
+      <w:bookmarkStart w:id="26" w:name="_Toc338279189"/>
+      <w:r>
+        <w:t>Suggestions</w:t>
+      </w:r>
+      <w:bookmarkEnd w:id="26"/>
+      <w:r>
         <w:br w:type="page"/>
       </w:r>
     </w:p>
@@ -29204,101 +29099,32 @@
         <w:pStyle w:val="Heading1"/>
         <w:jc w:val="center"/>
       </w:pPr>
-      <w:bookmarkStart w:id="18" w:name="_Toc338106102"/>
+      <w:bookmarkStart w:id="27" w:name="_Toc338279190"/>
       <w:r>
         <w:t>References</w:t>
       </w:r>
-      <w:bookmarkEnd w:id="18"/>
+      <w:bookmarkEnd w:id="27"/>
     </w:p>
     <w:p>
       <w:pPr>
         <w:pStyle w:val="Heading2"/>
       </w:pPr>
-      <w:bookmarkStart w:id="19" w:name="_Toc338106103"/>
+      <w:bookmarkStart w:id="28" w:name="_Toc338279191"/>
       <w:r>
         <w:t xml:space="preserve">[1] </w:t>
       </w:r>
       <w:r>
         <w:t>Routing in Sparse Vehicular Ad Hoc Wireless Networks</w:t>
       </w:r>
-      <w:bookmarkEnd w:id="19"/>
+      <w:bookmarkEnd w:id="28"/>
     </w:p>
     <w:p>
       <w:pPr>
         <w:contextualSpacing/>
       </w:pPr>
       <w:r>
-        <w:t xml:space="preserve">Authors: </w:t>
-      </w:r>
-      <w:proofErr w:type="spellStart"/>
-      <w:r>
-        <w:t>Nawaporn</w:t>
-      </w:r>
-      <w:proofErr w:type="spellEnd"/>
-      <w:r>
-        <w:t xml:space="preserve"> </w:t>
-      </w:r>
-      <w:proofErr w:type="spellStart"/>
-      <w:r>
-        <w:t>Wisitpongphan</w:t>
-      </w:r>
-      <w:proofErr w:type="spellEnd"/>
-      <w:r>
-        <w:t xml:space="preserve">, Fan </w:t>
-      </w:r>
-      <w:proofErr w:type="spellStart"/>
-      <w:r>
-        <w:t>Bai</w:t>
-      </w:r>
-      <w:proofErr w:type="spellEnd"/>
-      <w:r>
-        <w:t xml:space="preserve">, </w:t>
-      </w:r>
-      <w:proofErr w:type="spellStart"/>
-      <w:r>
-        <w:t>Priyantha</w:t>
-      </w:r>
-      <w:proofErr w:type="spellEnd"/>
-      <w:r>
-        <w:t xml:space="preserve"> </w:t>
-      </w:r>
-      <w:proofErr w:type="spellStart"/>
-      <w:r>
-        <w:t>Mudalige</w:t>
-      </w:r>
-      <w:proofErr w:type="spellEnd"/>
-      <w:r>
-        <w:t xml:space="preserve">, </w:t>
-      </w:r>
-      <w:proofErr w:type="spellStart"/>
-      <w:r>
-        <w:t>Varsha</w:t>
-      </w:r>
-      <w:proofErr w:type="spellEnd"/>
-      <w:r>
-        <w:t xml:space="preserve"> </w:t>
-      </w:r>
-      <w:proofErr w:type="spellStart"/>
-      <w:r>
-        <w:t>Sadekar</w:t>
-      </w:r>
-      <w:proofErr w:type="spellEnd"/>
-      <w:r>
-        <w:t xml:space="preserve">, and </w:t>
-      </w:r>
-      <w:proofErr w:type="spellStart"/>
-      <w:r>
-        <w:t>Ozan</w:t>
-      </w:r>
-      <w:proofErr w:type="spellEnd"/>
-      <w:r>
-        <w:t xml:space="preserve"> </w:t>
-      </w:r>
-      <w:proofErr w:type="spellStart"/>
-      <w:r>
-        <w:t>Tonguz</w:t>
-      </w:r>
-      <w:proofErr w:type="spellEnd"/>
+        <w:t>Authors: Nawaporn Wisitpongphan, Fan Bai, Priyantha Mudalige, Varsha Sadekar, and Ozan Tonguz</w:t>
+      </w:r>
     </w:p>
     <w:p>
       <w:pPr>
@@ -29306,6 +29132,65 @@
       </w:pPr>
       <w:r>
         <w:t>Publication: IEEE Journal on selected areas in communications, Vol. 25, No. 8 October 2007</w:t>
+      </w:r>
+    </w:p>
+    <w:p>
+      <w:pPr>
+        <w:pStyle w:val="Heading2"/>
+      </w:pPr>
+      <w:bookmarkStart w:id="29" w:name="_Toc338279192"/>
+      <w:r>
+        <w:t>[2] Vehicular Mobility Simulation for VANETs</w:t>
+      </w:r>
+      <w:bookmarkEnd w:id="29"/>
+    </w:p>
+    <w:p>
+      <w:pPr>
+        <w:contextualSpacing/>
+      </w:pPr>
+      <w:r>
+        <w:t>Authors: Marco Fiore, Jerome H</w:t>
+      </w:r>
+      <m:oMath>
+        <m:acc>
+          <m:accPr>
+            <m:chr m:val="̈"/>
+            <m:ctrlPr>
+              <w:rPr>
+                <w:rFonts w:ascii="Cambria Math" w:hAnsi="Cambria Math"/>
+                <w:i/>
+              </w:rPr>
+            </m:ctrlPr>
+          </m:accPr>
+          <m:e>
+            <m:r>
+              <w:rPr>
+                <w:rFonts w:ascii="Cambria Math" w:hAnsi="Cambria Math"/>
+              </w:rPr>
+              <m:t>a</m:t>
+            </m:r>
+          </m:e>
+        </m:acc>
+      </m:oMath>
+      <w:r>
+        <w:t>rri, Fethi Filali, Christian Bonnet</w:t>
+      </w:r>
+    </w:p>
+    <w:p>
+      <w:pPr>
+        <w:contextualSpacing/>
+      </w:pPr>
+      <w:r>
+        <w:t>Publication: Conference – Simulation Symposium, 2007. ANSS ’07. 40</w:t>
+      </w:r>
+      <w:r>
+        <w:rPr>
+          <w:vertAlign w:val="superscript"/>
+        </w:rPr>
+        <w:t>th</w:t>
+      </w:r>
+      <w:r>
+        <w:t xml:space="preserve"> Annual</w:t>
       </w:r>
     </w:p>
     <w:sectPr>
@@ -29320,7 +29205,7 @@
 
 <file path=word/comments.xml><?xml version="1.0" encoding="utf-8"?>
 <w:comments xmlns:ve="http://schemas.openxmlformats.org/markup-compatibility/2006" xmlns:o="urn:schemas-microsoft-com:office:office" xmlns:r="http://schemas.openxmlformats.org/officeDocument/2006/relationships" xmlns:m="http://schemas.openxmlformats.org/officeDocument/2006/math" xmlns:v="urn:schemas-microsoft-com:vml" xmlns:wp="http://schemas.openxmlformats.org/drawingml/2006/wordprocessingDrawing" xmlns:w10="urn:schemas-microsoft-com:office:word" xmlns:w="http://schemas.openxmlformats.org/wordprocessingml/2006/main" xmlns:wne="http://schemas.microsoft.com/office/word/2006/wordml">
-  <w:comment w:id="4" w:author="Felix" w:date="2012-10-09T12:41:00Z" w:initials="F">
+  <w:comment w:id="5" w:author="Felix" w:date="2012-10-09T12:41:00Z" w:initials="F">
     <w:p>
       <w:pPr>
         <w:pStyle w:val="CommentText"/>
@@ -29336,7 +29221,7 @@
       </w:r>
     </w:p>
   </w:comment>
-  <w:comment w:id="7" w:author="Felix" w:date="2012-10-11T17:35:00Z" w:initials="F">
+  <w:comment w:id="8" w:author="Felix" w:date="2012-10-11T17:35:00Z" w:initials="F">
     <w:p>
       <w:pPr>
         <w:pStyle w:val="CommentText"/>
@@ -29392,7 +29277,7 @@
       </w:r>
     </w:p>
   </w:comment>
-  <w:comment w:id="8" w:author="Felix" w:date="2012-10-11T17:37:00Z" w:initials="F">
+  <w:comment w:id="9" w:author="Felix" w:date="2012-10-11T17:37:00Z" w:initials="F">
     <w:p>
       <w:pPr>
         <w:pStyle w:val="CommentText"/>
@@ -29408,7 +29293,7 @@
       </w:r>
     </w:p>
   </w:comment>
-  <w:comment w:id="10" w:author="Felix" w:date="2012-10-12T01:09:00Z" w:initials="F">
+  <w:comment w:id="11" w:author="Felix" w:date="2012-10-12T01:09:00Z" w:initials="F">
     <w:p>
       <w:pPr>
         <w:pStyle w:val="CommentText"/>
@@ -32585,6 +32470,7 @@
   <w:style w:type="character" w:default="1" w:styleId="DefaultParagraphFont">
     <w:name w:val="Default Paragraph Font"/>
     <w:uiPriority w:val="1"/>
+    <w:semiHidden/>
     <w:unhideWhenUsed/>
   </w:style>
   <w:style w:type="table" w:default="1" w:styleId="TableNormal">
@@ -33209,7 +33095,7 @@
 </file>
 
 <file path=customXml/itemProps1.xml><?xml version="1.0" encoding="utf-8"?>
-<ds:datastoreItem xmlns:ds="http://schemas.openxmlformats.org/officeDocument/2006/customXml" ds:itemID="{684090EE-5B39-4892-AA96-6702D0366210}">
+<ds:datastoreItem xmlns:ds="http://schemas.openxmlformats.org/officeDocument/2006/customXml" ds:itemID="{A1A7F04D-D6CA-4497-979C-6663EAB731A2}">
   <ds:schemaRefs>
     <ds:schemaRef ds:uri="http://schemas.openxmlformats.org/officeDocument/2006/bibliography"/>
   </ds:schemaRefs>

</xml_diff>

<commit_message>
Simulation paper, updated to IDM-IM Stop sign and traffic lights
</commit_message>
<xml_diff>
--- a/VANET_Felix.docx
+++ b/VANET_Felix.docx
@@ -166,7 +166,7 @@
           <w:r>
             <w:fldChar w:fldCharType="separate"/>
           </w:r>
-          <w:hyperlink w:anchor="_Toc338515253" w:history="1">
+          <w:hyperlink w:anchor="_Toc338616361" w:history="1">
             <w:r>
               <w:rPr>
                 <w:rStyle w:val="Hyperlink"/>
@@ -193,7 +193,7 @@
                 <w:noProof/>
                 <w:webHidden/>
               </w:rPr>
-              <w:instrText xml:space="preserve"> PAGEREF _Toc338515253 \h </w:instrText>
+              <w:instrText xml:space="preserve"> PAGEREF _Toc338616361 \h </w:instrText>
             </w:r>
             <w:r>
               <w:rPr>
@@ -235,7 +235,7 @@
               <w:noProof/>
             </w:rPr>
           </w:pPr>
-          <w:hyperlink w:anchor="_Toc338515254" w:history="1">
+          <w:hyperlink w:anchor="_Toc338616362" w:history="1">
             <w:r>
               <w:rPr>
                 <w:rStyle w:val="Hyperlink"/>
@@ -262,7 +262,7 @@
                 <w:noProof/>
                 <w:webHidden/>
               </w:rPr>
-              <w:instrText xml:space="preserve"> PAGEREF _Toc338515254 \h </w:instrText>
+              <w:instrText xml:space="preserve"> PAGEREF _Toc338616362 \h </w:instrText>
             </w:r>
             <w:r>
               <w:rPr>
@@ -304,7 +304,7 @@
               <w:noProof/>
             </w:rPr>
           </w:pPr>
-          <w:hyperlink w:anchor="_Toc338515255" w:history="1">
+          <w:hyperlink w:anchor="_Toc338616363" w:history="1">
             <w:r>
               <w:rPr>
                 <w:rStyle w:val="Hyperlink"/>
@@ -331,7 +331,7 @@
                 <w:noProof/>
                 <w:webHidden/>
               </w:rPr>
-              <w:instrText xml:space="preserve"> PAGEREF _Toc338515255 \h </w:instrText>
+              <w:instrText xml:space="preserve"> PAGEREF _Toc338616363 \h </w:instrText>
             </w:r>
             <w:r>
               <w:rPr>
@@ -373,7 +373,7 @@
               <w:noProof/>
             </w:rPr>
           </w:pPr>
-          <w:hyperlink w:anchor="_Toc338515256" w:history="1">
+          <w:hyperlink w:anchor="_Toc338616364" w:history="1">
             <w:r>
               <w:rPr>
                 <w:rStyle w:val="Hyperlink"/>
@@ -400,7 +400,7 @@
                 <w:noProof/>
                 <w:webHidden/>
               </w:rPr>
-              <w:instrText xml:space="preserve"> PAGEREF _Toc338515256 \h </w:instrText>
+              <w:instrText xml:space="preserve"> PAGEREF _Toc338616364 \h </w:instrText>
             </w:r>
             <w:r>
               <w:rPr>
@@ -442,7 +442,7 @@
               <w:noProof/>
             </w:rPr>
           </w:pPr>
-          <w:hyperlink w:anchor="_Toc338515257" w:history="1">
+          <w:hyperlink w:anchor="_Toc338616365" w:history="1">
             <w:r>
               <w:rPr>
                 <w:rStyle w:val="Hyperlink"/>
@@ -469,7 +469,7 @@
                 <w:noProof/>
                 <w:webHidden/>
               </w:rPr>
-              <w:instrText xml:space="preserve"> PAGEREF _Toc338515257 \h </w:instrText>
+              <w:instrText xml:space="preserve"> PAGEREF _Toc338616365 \h </w:instrText>
             </w:r>
             <w:r>
               <w:rPr>
@@ -511,7 +511,7 @@
               <w:noProof/>
             </w:rPr>
           </w:pPr>
-          <w:hyperlink w:anchor="_Toc338515258" w:history="1">
+          <w:hyperlink w:anchor="_Toc338616366" w:history="1">
             <w:r>
               <w:rPr>
                 <w:rStyle w:val="Hyperlink"/>
@@ -538,7 +538,7 @@
                 <w:noProof/>
                 <w:webHidden/>
               </w:rPr>
-              <w:instrText xml:space="preserve"> PAGEREF _Toc338515258 \h </w:instrText>
+              <w:instrText xml:space="preserve"> PAGEREF _Toc338616366 \h </w:instrText>
             </w:r>
             <w:r>
               <w:rPr>
@@ -580,7 +580,7 @@
               <w:noProof/>
             </w:rPr>
           </w:pPr>
-          <w:hyperlink w:anchor="_Toc338515259" w:history="1">
+          <w:hyperlink w:anchor="_Toc338616367" w:history="1">
             <w:r>
               <w:rPr>
                 <w:rStyle w:val="Hyperlink"/>
@@ -607,7 +607,7 @@
                 <w:noProof/>
                 <w:webHidden/>
               </w:rPr>
-              <w:instrText xml:space="preserve"> PAGEREF _Toc338515259 \h </w:instrText>
+              <w:instrText xml:space="preserve"> PAGEREF _Toc338616367 \h </w:instrText>
             </w:r>
             <w:r>
               <w:rPr>
@@ -649,7 +649,7 @@
               <w:noProof/>
             </w:rPr>
           </w:pPr>
-          <w:hyperlink w:anchor="_Toc338515260" w:history="1">
+          <w:hyperlink w:anchor="_Toc338616368" w:history="1">
             <w:r>
               <w:rPr>
                 <w:rStyle w:val="Hyperlink"/>
@@ -676,7 +676,7 @@
                 <w:noProof/>
                 <w:webHidden/>
               </w:rPr>
-              <w:instrText xml:space="preserve"> PAGEREF _Toc338515260 \h </w:instrText>
+              <w:instrText xml:space="preserve"> PAGEREF _Toc338616368 \h </w:instrText>
             </w:r>
             <w:r>
               <w:rPr>
@@ -718,7 +718,7 @@
               <w:noProof/>
             </w:rPr>
           </w:pPr>
-          <w:hyperlink w:anchor="_Toc338515261" w:history="1">
+          <w:hyperlink w:anchor="_Toc338616369" w:history="1">
             <w:r>
               <w:rPr>
                 <w:rStyle w:val="Hyperlink"/>
@@ -745,7 +745,7 @@
                 <w:noProof/>
                 <w:webHidden/>
               </w:rPr>
-              <w:instrText xml:space="preserve"> PAGEREF _Toc338515261 \h </w:instrText>
+              <w:instrText xml:space="preserve"> PAGEREF _Toc338616369 \h </w:instrText>
             </w:r>
             <w:r>
               <w:rPr>
@@ -787,7 +787,7 @@
               <w:noProof/>
             </w:rPr>
           </w:pPr>
-          <w:hyperlink w:anchor="_Toc338515262" w:history="1">
+          <w:hyperlink w:anchor="_Toc338616370" w:history="1">
             <w:r>
               <w:rPr>
                 <w:rStyle w:val="Hyperlink"/>
@@ -814,7 +814,7 @@
                 <w:noProof/>
                 <w:webHidden/>
               </w:rPr>
-              <w:instrText xml:space="preserve"> PAGEREF _Toc338515262 \h </w:instrText>
+              <w:instrText xml:space="preserve"> PAGEREF _Toc338616370 \h </w:instrText>
             </w:r>
             <w:r>
               <w:rPr>
@@ -856,7 +856,7 @@
               <w:noProof/>
             </w:rPr>
           </w:pPr>
-          <w:hyperlink w:anchor="_Toc338515263" w:history="1">
+          <w:hyperlink w:anchor="_Toc338616371" w:history="1">
             <w:r>
               <w:rPr>
                 <w:rStyle w:val="Hyperlink"/>
@@ -883,7 +883,7 @@
                 <w:noProof/>
                 <w:webHidden/>
               </w:rPr>
-              <w:instrText xml:space="preserve"> PAGEREF _Toc338515263 \h </w:instrText>
+              <w:instrText xml:space="preserve"> PAGEREF _Toc338616371 \h </w:instrText>
             </w:r>
             <w:r>
               <w:rPr>
@@ -925,7 +925,7 @@
               <w:noProof/>
             </w:rPr>
           </w:pPr>
-          <w:hyperlink w:anchor="_Toc338515264" w:history="1">
+          <w:hyperlink w:anchor="_Toc338616372" w:history="1">
             <w:r>
               <w:rPr>
                 <w:rStyle w:val="Hyperlink"/>
@@ -952,7 +952,7 @@
                 <w:noProof/>
                 <w:webHidden/>
               </w:rPr>
-              <w:instrText xml:space="preserve"> PAGEREF _Toc338515264 \h </w:instrText>
+              <w:instrText xml:space="preserve"> PAGEREF _Toc338616372 \h </w:instrText>
             </w:r>
             <w:r>
               <w:rPr>
@@ -994,7 +994,7 @@
               <w:noProof/>
             </w:rPr>
           </w:pPr>
-          <w:hyperlink w:anchor="_Toc338515265" w:history="1">
+          <w:hyperlink w:anchor="_Toc338616373" w:history="1">
             <w:r>
               <w:rPr>
                 <w:rStyle w:val="Hyperlink"/>
@@ -1021,7 +1021,7 @@
                 <w:noProof/>
                 <w:webHidden/>
               </w:rPr>
-              <w:instrText xml:space="preserve"> PAGEREF _Toc338515265 \h </w:instrText>
+              <w:instrText xml:space="preserve"> PAGEREF _Toc338616373 \h </w:instrText>
             </w:r>
             <w:r>
               <w:rPr>
@@ -1063,7 +1063,7 @@
               <w:noProof/>
             </w:rPr>
           </w:pPr>
-          <w:hyperlink w:anchor="_Toc338515266" w:history="1">
+          <w:hyperlink w:anchor="_Toc338616374" w:history="1">
             <w:r>
               <w:rPr>
                 <w:rStyle w:val="Hyperlink"/>
@@ -1090,7 +1090,7 @@
                 <w:noProof/>
                 <w:webHidden/>
               </w:rPr>
-              <w:instrText xml:space="preserve"> PAGEREF _Toc338515266 \h </w:instrText>
+              <w:instrText xml:space="preserve"> PAGEREF _Toc338616374 \h </w:instrText>
             </w:r>
             <w:r>
               <w:rPr>
@@ -1132,7 +1132,7 @@
               <w:noProof/>
             </w:rPr>
           </w:pPr>
-          <w:hyperlink w:anchor="_Toc338515267" w:history="1">
+          <w:hyperlink w:anchor="_Toc338616375" w:history="1">
             <w:r>
               <w:rPr>
                 <w:rStyle w:val="Hyperlink"/>
@@ -1159,7 +1159,7 @@
                 <w:noProof/>
                 <w:webHidden/>
               </w:rPr>
-              <w:instrText xml:space="preserve"> PAGEREF _Toc338515267 \h </w:instrText>
+              <w:instrText xml:space="preserve"> PAGEREF _Toc338616375 \h </w:instrText>
             </w:r>
             <w:r>
               <w:rPr>
@@ -1201,7 +1201,7 @@
               <w:noProof/>
             </w:rPr>
           </w:pPr>
-          <w:hyperlink w:anchor="_Toc338515268" w:history="1">
+          <w:hyperlink w:anchor="_Toc338616376" w:history="1">
             <w:r>
               <w:rPr>
                 <w:rStyle w:val="Hyperlink"/>
@@ -1228,7 +1228,7 @@
                 <w:noProof/>
                 <w:webHidden/>
               </w:rPr>
-              <w:instrText xml:space="preserve"> PAGEREF _Toc338515268 \h </w:instrText>
+              <w:instrText xml:space="preserve"> PAGEREF _Toc338616376 \h </w:instrText>
             </w:r>
             <w:r>
               <w:rPr>
@@ -1270,7 +1270,7 @@
               <w:noProof/>
             </w:rPr>
           </w:pPr>
-          <w:hyperlink w:anchor="_Toc338515269" w:history="1">
+          <w:hyperlink w:anchor="_Toc338616377" w:history="1">
             <w:r>
               <w:rPr>
                 <w:rStyle w:val="Hyperlink"/>
@@ -1297,7 +1297,7 @@
                 <w:noProof/>
                 <w:webHidden/>
               </w:rPr>
-              <w:instrText xml:space="preserve"> PAGEREF _Toc338515269 \h </w:instrText>
+              <w:instrText xml:space="preserve"> PAGEREF _Toc338616377 \h </w:instrText>
             </w:r>
             <w:r>
               <w:rPr>
@@ -1339,7 +1339,7 @@
               <w:noProof/>
             </w:rPr>
           </w:pPr>
-          <w:hyperlink w:anchor="_Toc338515270" w:history="1">
+          <w:hyperlink w:anchor="_Toc338616378" w:history="1">
             <w:r>
               <w:rPr>
                 <w:rStyle w:val="Hyperlink"/>
@@ -1386,7 +1386,7 @@
                 <w:noProof/>
                 <w:webHidden/>
               </w:rPr>
-              <w:instrText xml:space="preserve"> PAGEREF _Toc338515270 \h </w:instrText>
+              <w:instrText xml:space="preserve"> PAGEREF _Toc338616378 \h </w:instrText>
             </w:r>
             <w:r>
               <w:rPr>
@@ -1428,7 +1428,7 @@
               <w:noProof/>
             </w:rPr>
           </w:pPr>
-          <w:hyperlink w:anchor="_Toc338515271" w:history="1">
+          <w:hyperlink w:anchor="_Toc338616379" w:history="1">
             <w:r>
               <w:rPr>
                 <w:rStyle w:val="Hyperlink"/>
@@ -1470,7 +1470,7 @@
                 <w:noProof/>
                 <w:webHidden/>
               </w:rPr>
-              <w:instrText xml:space="preserve"> PAGEREF _Toc338515271 \h </w:instrText>
+              <w:instrText xml:space="preserve"> PAGEREF _Toc338616379 \h </w:instrText>
             </w:r>
             <w:r>
               <w:rPr>
@@ -1512,7 +1512,7 @@
               <w:noProof/>
             </w:rPr>
           </w:pPr>
-          <w:hyperlink w:anchor="_Toc338515272" w:history="1">
+          <w:hyperlink w:anchor="_Toc338616380" w:history="1">
             <w:r>
               <w:rPr>
                 <w:rStyle w:val="Hyperlink"/>
@@ -1539,7 +1539,7 @@
                 <w:noProof/>
                 <w:webHidden/>
               </w:rPr>
-              <w:instrText xml:space="preserve"> PAGEREF _Toc338515272 \h </w:instrText>
+              <w:instrText xml:space="preserve"> PAGEREF _Toc338616380 \h </w:instrText>
             </w:r>
             <w:r>
               <w:rPr>
@@ -1581,7 +1581,7 @@
               <w:noProof/>
             </w:rPr>
           </w:pPr>
-          <w:hyperlink w:anchor="_Toc338515273" w:history="1">
+          <w:hyperlink w:anchor="_Toc338616381" w:history="1">
             <w:r>
               <w:rPr>
                 <w:rStyle w:val="Hyperlink"/>
@@ -1608,7 +1608,7 @@
                 <w:noProof/>
                 <w:webHidden/>
               </w:rPr>
-              <w:instrText xml:space="preserve"> PAGEREF _Toc338515273 \h </w:instrText>
+              <w:instrText xml:space="preserve"> PAGEREF _Toc338616381 \h </w:instrText>
             </w:r>
             <w:r>
               <w:rPr>
@@ -1650,7 +1650,7 @@
               <w:noProof/>
             </w:rPr>
           </w:pPr>
-          <w:hyperlink w:anchor="_Toc338515274" w:history="1">
+          <w:hyperlink w:anchor="_Toc338616382" w:history="1">
             <w:r>
               <w:rPr>
                 <w:rStyle w:val="Hyperlink"/>
@@ -1677,7 +1677,7 @@
                 <w:noProof/>
                 <w:webHidden/>
               </w:rPr>
-              <w:instrText xml:space="preserve"> PAGEREF _Toc338515274 \h </w:instrText>
+              <w:instrText xml:space="preserve"> PAGEREF _Toc338616382 \h </w:instrText>
             </w:r>
             <w:r>
               <w:rPr>
@@ -1719,13 +1719,13 @@
               <w:noProof/>
             </w:rPr>
           </w:pPr>
-          <w:hyperlink w:anchor="_Toc338515275" w:history="1">
+          <w:hyperlink w:anchor="_Toc338616383" w:history="1">
             <w:r>
               <w:rPr>
                 <w:rStyle w:val="Hyperlink"/>
                 <w:noProof/>
               </w:rPr>
-              <w:t>Analysis</w:t>
+              <w:t>Simulation</w:t>
             </w:r>
             <w:r>
               <w:rPr>
@@ -1746,7 +1746,7 @@
                 <w:noProof/>
                 <w:webHidden/>
               </w:rPr>
-              <w:instrText xml:space="preserve"> PAGEREF _Toc338515275 \h </w:instrText>
+              <w:instrText xml:space="preserve"> PAGEREF _Toc338616383 \h </w:instrText>
             </w:r>
             <w:r>
               <w:rPr>
@@ -1766,7 +1766,7 @@
                 <w:noProof/>
                 <w:webHidden/>
               </w:rPr>
-              <w:t>27</w:t>
+              <w:t>29</w:t>
             </w:r>
             <w:r>
               <w:rPr>
@@ -1788,7 +1788,7 @@
               <w:noProof/>
             </w:rPr>
           </w:pPr>
-          <w:hyperlink w:anchor="_Toc338515276" w:history="1">
+          <w:hyperlink w:anchor="_Toc338616384" w:history="1">
             <w:r>
               <w:rPr>
                 <w:rStyle w:val="Hyperlink"/>
@@ -1815,7 +1815,7 @@
                 <w:noProof/>
                 <w:webHidden/>
               </w:rPr>
-              <w:instrText xml:space="preserve"> PAGEREF _Toc338515276 \h </w:instrText>
+              <w:instrText xml:space="preserve"> PAGEREF _Toc338616384 \h </w:instrText>
             </w:r>
             <w:r>
               <w:rPr>
@@ -1835,7 +1835,283 @@
                 <w:noProof/>
                 <w:webHidden/>
               </w:rPr>
-              <w:t>27</w:t>
+              <w:t>30</w:t>
+            </w:r>
+            <w:r>
+              <w:rPr>
+                <w:noProof/>
+                <w:webHidden/>
+              </w:rPr>
+              <w:fldChar w:fldCharType="end"/>
+            </w:r>
+          </w:hyperlink>
+        </w:p>
+        <w:p>
+          <w:pPr>
+            <w:pStyle w:val="TOC3"/>
+            <w:tabs>
+              <w:tab w:val="right" w:leader="dot" w:pos="9350"/>
+            </w:tabs>
+            <w:rPr>
+              <w:rFonts w:eastAsiaTheme="minorEastAsia"/>
+              <w:noProof/>
+            </w:rPr>
+          </w:pPr>
+          <w:hyperlink w:anchor="_Toc338616385" w:history="1">
+            <w:r>
+              <w:rPr>
+                <w:rStyle w:val="Hyperlink"/>
+                <w:noProof/>
+              </w:rPr>
+              <w:t>FTM (Fluid Traffic Model) Results</w:t>
+            </w:r>
+            <w:r>
+              <w:rPr>
+                <w:noProof/>
+                <w:webHidden/>
+              </w:rPr>
+              <w:tab/>
+            </w:r>
+            <w:r>
+              <w:rPr>
+                <w:noProof/>
+                <w:webHidden/>
+              </w:rPr>
+              <w:fldChar w:fldCharType="begin"/>
+            </w:r>
+            <w:r>
+              <w:rPr>
+                <w:noProof/>
+                <w:webHidden/>
+              </w:rPr>
+              <w:instrText xml:space="preserve"> PAGEREF _Toc338616385 \h </w:instrText>
+            </w:r>
+            <w:r>
+              <w:rPr>
+                <w:noProof/>
+                <w:webHidden/>
+              </w:rPr>
+            </w:r>
+            <w:r>
+              <w:rPr>
+                <w:noProof/>
+                <w:webHidden/>
+              </w:rPr>
+              <w:fldChar w:fldCharType="separate"/>
+            </w:r>
+            <w:r>
+              <w:rPr>
+                <w:noProof/>
+                <w:webHidden/>
+              </w:rPr>
+              <w:t>30</w:t>
+            </w:r>
+            <w:r>
+              <w:rPr>
+                <w:noProof/>
+                <w:webHidden/>
+              </w:rPr>
+              <w:fldChar w:fldCharType="end"/>
+            </w:r>
+          </w:hyperlink>
+        </w:p>
+        <w:p>
+          <w:pPr>
+            <w:pStyle w:val="TOC3"/>
+            <w:tabs>
+              <w:tab w:val="right" w:leader="dot" w:pos="9350"/>
+            </w:tabs>
+            <w:rPr>
+              <w:rFonts w:eastAsiaTheme="minorEastAsia"/>
+              <w:noProof/>
+            </w:rPr>
+          </w:pPr>
+          <w:hyperlink w:anchor="_Toc338616386" w:history="1">
+            <w:r>
+              <w:rPr>
+                <w:rStyle w:val="Hyperlink"/>
+                <w:noProof/>
+              </w:rPr>
+              <w:t>IDM (Intelligent Driver Model)</w:t>
+            </w:r>
+            <w:r>
+              <w:rPr>
+                <w:noProof/>
+                <w:webHidden/>
+              </w:rPr>
+              <w:tab/>
+            </w:r>
+            <w:r>
+              <w:rPr>
+                <w:noProof/>
+                <w:webHidden/>
+              </w:rPr>
+              <w:fldChar w:fldCharType="begin"/>
+            </w:r>
+            <w:r>
+              <w:rPr>
+                <w:noProof/>
+                <w:webHidden/>
+              </w:rPr>
+              <w:instrText xml:space="preserve"> PAGEREF _Toc338616386 \h </w:instrText>
+            </w:r>
+            <w:r>
+              <w:rPr>
+                <w:noProof/>
+                <w:webHidden/>
+              </w:rPr>
+            </w:r>
+            <w:r>
+              <w:rPr>
+                <w:noProof/>
+                <w:webHidden/>
+              </w:rPr>
+              <w:fldChar w:fldCharType="separate"/>
+            </w:r>
+            <w:r>
+              <w:rPr>
+                <w:noProof/>
+                <w:webHidden/>
+              </w:rPr>
+              <w:t>31</w:t>
+            </w:r>
+            <w:r>
+              <w:rPr>
+                <w:noProof/>
+                <w:webHidden/>
+              </w:rPr>
+              <w:fldChar w:fldCharType="end"/>
+            </w:r>
+          </w:hyperlink>
+        </w:p>
+        <w:p>
+          <w:pPr>
+            <w:pStyle w:val="TOC3"/>
+            <w:tabs>
+              <w:tab w:val="right" w:leader="dot" w:pos="9350"/>
+            </w:tabs>
+            <w:rPr>
+              <w:rFonts w:eastAsiaTheme="minorEastAsia"/>
+              <w:noProof/>
+            </w:rPr>
+          </w:pPr>
+          <w:hyperlink w:anchor="_Toc338616387" w:history="1">
+            <w:r>
+              <w:rPr>
+                <w:rStyle w:val="Hyperlink"/>
+                <w:noProof/>
+              </w:rPr>
+              <w:t>IDM-IM Stops and Lights (Intelligent Driver Model with Intersection Modeling)</w:t>
+            </w:r>
+            <w:r>
+              <w:rPr>
+                <w:noProof/>
+                <w:webHidden/>
+              </w:rPr>
+              <w:tab/>
+            </w:r>
+            <w:r>
+              <w:rPr>
+                <w:noProof/>
+                <w:webHidden/>
+              </w:rPr>
+              <w:fldChar w:fldCharType="begin"/>
+            </w:r>
+            <w:r>
+              <w:rPr>
+                <w:noProof/>
+                <w:webHidden/>
+              </w:rPr>
+              <w:instrText xml:space="preserve"> PAGEREF _Toc338616387 \h </w:instrText>
+            </w:r>
+            <w:r>
+              <w:rPr>
+                <w:noProof/>
+                <w:webHidden/>
+              </w:rPr>
+            </w:r>
+            <w:r>
+              <w:rPr>
+                <w:noProof/>
+                <w:webHidden/>
+              </w:rPr>
+              <w:fldChar w:fldCharType="separate"/>
+            </w:r>
+            <w:r>
+              <w:rPr>
+                <w:noProof/>
+                <w:webHidden/>
+              </w:rPr>
+              <w:t>32</w:t>
+            </w:r>
+            <w:r>
+              <w:rPr>
+                <w:noProof/>
+                <w:webHidden/>
+              </w:rPr>
+              <w:fldChar w:fldCharType="end"/>
+            </w:r>
+          </w:hyperlink>
+        </w:p>
+        <w:p>
+          <w:pPr>
+            <w:pStyle w:val="TOC3"/>
+            <w:tabs>
+              <w:tab w:val="right" w:leader="dot" w:pos="9350"/>
+            </w:tabs>
+            <w:rPr>
+              <w:rFonts w:eastAsiaTheme="minorEastAsia"/>
+              <w:noProof/>
+            </w:rPr>
+          </w:pPr>
+          <w:hyperlink w:anchor="_Toc338616388" w:history="1">
+            <w:r>
+              <w:rPr>
+                <w:rStyle w:val="Hyperlink"/>
+                <w:noProof/>
+              </w:rPr>
+              <w:t>IDM-LC Lights</w:t>
+            </w:r>
+            <w:r>
+              <w:rPr>
+                <w:noProof/>
+                <w:webHidden/>
+              </w:rPr>
+              <w:tab/>
+            </w:r>
+            <w:r>
+              <w:rPr>
+                <w:noProof/>
+                <w:webHidden/>
+              </w:rPr>
+              <w:fldChar w:fldCharType="begin"/>
+            </w:r>
+            <w:r>
+              <w:rPr>
+                <w:noProof/>
+                <w:webHidden/>
+              </w:rPr>
+              <w:instrText xml:space="preserve"> PAGEREF _Toc338616388 \h </w:instrText>
+            </w:r>
+            <w:r>
+              <w:rPr>
+                <w:noProof/>
+                <w:webHidden/>
+              </w:rPr>
+            </w:r>
+            <w:r>
+              <w:rPr>
+                <w:noProof/>
+                <w:webHidden/>
+              </w:rPr>
+              <w:fldChar w:fldCharType="separate"/>
+            </w:r>
+            <w:r>
+              <w:rPr>
+                <w:noProof/>
+                <w:webHidden/>
+              </w:rPr>
+              <w:t>32</w:t>
             </w:r>
             <w:r>
               <w:rPr>
@@ -1857,7 +2133,7 @@
               <w:noProof/>
             </w:rPr>
           </w:pPr>
-          <w:hyperlink w:anchor="_Toc338515277" w:history="1">
+          <w:hyperlink w:anchor="_Toc338616389" w:history="1">
             <w:r>
               <w:rPr>
                 <w:rStyle w:val="Hyperlink"/>
@@ -1884,7 +2160,7 @@
                 <w:noProof/>
                 <w:webHidden/>
               </w:rPr>
-              <w:instrText xml:space="preserve"> PAGEREF _Toc338515277 \h </w:instrText>
+              <w:instrText xml:space="preserve"> PAGEREF _Toc338616389 \h </w:instrText>
             </w:r>
             <w:r>
               <w:rPr>
@@ -1904,7 +2180,7 @@
                 <w:noProof/>
                 <w:webHidden/>
               </w:rPr>
-              <w:t>27</w:t>
+              <w:t>32</w:t>
             </w:r>
             <w:r>
               <w:rPr>
@@ -1926,7 +2202,7 @@
               <w:noProof/>
             </w:rPr>
           </w:pPr>
-          <w:hyperlink w:anchor="_Toc338515278" w:history="1">
+          <w:hyperlink w:anchor="_Toc338616390" w:history="1">
             <w:r>
               <w:rPr>
                 <w:rStyle w:val="Hyperlink"/>
@@ -1953,7 +2229,7 @@
                 <w:noProof/>
                 <w:webHidden/>
               </w:rPr>
-              <w:instrText xml:space="preserve"> PAGEREF _Toc338515278 \h </w:instrText>
+              <w:instrText xml:space="preserve"> PAGEREF _Toc338616390 \h </w:instrText>
             </w:r>
             <w:r>
               <w:rPr>
@@ -1973,7 +2249,7 @@
                 <w:noProof/>
                 <w:webHidden/>
               </w:rPr>
-              <w:t>27</w:t>
+              <w:t>32</w:t>
             </w:r>
             <w:r>
               <w:rPr>
@@ -1995,7 +2271,7 @@
               <w:noProof/>
             </w:rPr>
           </w:pPr>
-          <w:hyperlink w:anchor="_Toc338515279" w:history="1">
+          <w:hyperlink w:anchor="_Toc338616391" w:history="1">
             <w:r>
               <w:rPr>
                 <w:rStyle w:val="Hyperlink"/>
@@ -2022,7 +2298,7 @@
                 <w:noProof/>
                 <w:webHidden/>
               </w:rPr>
-              <w:instrText xml:space="preserve"> PAGEREF _Toc338515279 \h </w:instrText>
+              <w:instrText xml:space="preserve"> PAGEREF _Toc338616391 \h </w:instrText>
             </w:r>
             <w:r>
               <w:rPr>
@@ -2042,7 +2318,7 @@
                 <w:noProof/>
                 <w:webHidden/>
               </w:rPr>
-              <w:t>28</w:t>
+              <w:t>33</w:t>
             </w:r>
             <w:r>
               <w:rPr>
@@ -2064,7 +2340,7 @@
               <w:noProof/>
             </w:rPr>
           </w:pPr>
-          <w:hyperlink w:anchor="_Toc338515280" w:history="1">
+          <w:hyperlink w:anchor="_Toc338616392" w:history="1">
             <w:r>
               <w:rPr>
                 <w:rStyle w:val="Hyperlink"/>
@@ -2091,7 +2367,7 @@
                 <w:noProof/>
                 <w:webHidden/>
               </w:rPr>
-              <w:instrText xml:space="preserve"> PAGEREF _Toc338515280 \h </w:instrText>
+              <w:instrText xml:space="preserve"> PAGEREF _Toc338616392 \h </w:instrText>
             </w:r>
             <w:r>
               <w:rPr>
@@ -2111,7 +2387,7 @@
                 <w:noProof/>
                 <w:webHidden/>
               </w:rPr>
-              <w:t>28</w:t>
+              <w:t>33</w:t>
             </w:r>
             <w:r>
               <w:rPr>
@@ -2133,7 +2409,7 @@
               <w:noProof/>
             </w:rPr>
           </w:pPr>
-          <w:hyperlink w:anchor="_Toc338515281" w:history="1">
+          <w:hyperlink w:anchor="_Toc338616393" w:history="1">
             <w:r>
               <w:rPr>
                 <w:rStyle w:val="Hyperlink"/>
@@ -2160,7 +2436,7 @@
                 <w:noProof/>
                 <w:webHidden/>
               </w:rPr>
-              <w:instrText xml:space="preserve"> PAGEREF _Toc338515281 \h </w:instrText>
+              <w:instrText xml:space="preserve"> PAGEREF _Toc338616393 \h </w:instrText>
             </w:r>
             <w:r>
               <w:rPr>
@@ -2180,7 +2456,7 @@
                 <w:noProof/>
                 <w:webHidden/>
               </w:rPr>
-              <w:t>28</w:t>
+              <w:t>33</w:t>
             </w:r>
             <w:r>
               <w:rPr>
@@ -2200,7 +2476,6 @@
     </w:sdt>
     <w:p>
       <w:r>
-        <w:lastRenderedPageBreak/>
         <w:br w:type="page"/>
       </w:r>
     </w:p>
@@ -2210,7 +2485,7 @@
         <w:contextualSpacing/>
         <w:jc w:val="center"/>
       </w:pPr>
-      <w:bookmarkStart w:id="0" w:name="_Toc338515253"/>
+      <w:bookmarkStart w:id="0" w:name="_Toc338616361"/>
       <w:r>
         <w:lastRenderedPageBreak/>
         <w:t>Routing in Sparse Vehicular Ad Hoc Wireless Networks</w:t>
@@ -2226,7 +2501,7 @@
           <w:szCs w:val="20"/>
         </w:rPr>
       </w:pPr>
-      <w:bookmarkStart w:id="1" w:name="_Toc338515254"/>
+      <w:bookmarkStart w:id="1" w:name="_Toc338616362"/>
       <w:r>
         <w:rPr>
           <w:sz w:val="20"/>
@@ -2245,7 +2520,7 @@
           <w:szCs w:val="20"/>
         </w:rPr>
       </w:pPr>
-      <w:bookmarkStart w:id="2" w:name="_Toc338515255"/>
+      <w:bookmarkStart w:id="2" w:name="_Toc338616363"/>
       <w:r>
         <w:rPr>
           <w:sz w:val="20"/>
@@ -2273,7 +2548,7 @@
       <w:pPr>
         <w:pStyle w:val="Heading2"/>
       </w:pPr>
-      <w:bookmarkStart w:id="3" w:name="_Toc338515256"/>
+      <w:bookmarkStart w:id="3" w:name="_Toc338616364"/>
       <w:r>
         <w:t>Introduction</w:t>
       </w:r>
@@ -2357,7 +2632,7 @@
       <w:pPr>
         <w:pStyle w:val="Heading2"/>
       </w:pPr>
-      <w:bookmarkStart w:id="4" w:name="_Toc338515257"/>
+      <w:bookmarkStart w:id="4" w:name="_Toc338616365"/>
       <w:r>
         <w:t>Describe Problem</w:t>
       </w:r>
@@ -2587,7 +2862,7 @@
       <w:pPr>
         <w:pStyle w:val="Heading2"/>
       </w:pPr>
-      <w:bookmarkStart w:id="5" w:name="_Toc338515258"/>
+      <w:bookmarkStart w:id="5" w:name="_Toc338616366"/>
       <w:commentRangeStart w:id="6"/>
       <w:r>
         <w:t>Proposed Model</w:t>
@@ -3865,7 +4140,7 @@
           <w:rFonts w:eastAsiaTheme="minorHAnsi"/>
         </w:rPr>
       </w:pPr>
-      <w:bookmarkStart w:id="7" w:name="_Toc338515259"/>
+      <w:bookmarkStart w:id="7" w:name="_Toc338616367"/>
       <w:r>
         <w:rPr>
           <w:rFonts w:eastAsiaTheme="minorHAnsi"/>
@@ -4297,7 +4572,7 @@
       <w:pPr>
         <w:pStyle w:val="Heading2"/>
       </w:pPr>
-      <w:bookmarkStart w:id="8" w:name="_Toc338515260"/>
+      <w:bookmarkStart w:id="8" w:name="_Toc338616368"/>
       <w:commentRangeStart w:id="9"/>
       <w:r>
         <w:t>Solution</w:t>
@@ -5991,7 +6266,7 @@
           <w:szCs w:val="24"/>
         </w:rPr>
       </w:pPr>
-      <w:bookmarkStart w:id="11" w:name="_Toc338515261"/>
+      <w:bookmarkStart w:id="11" w:name="_Toc338616369"/>
       <w:r>
         <w:rPr>
           <w:sz w:val="24"/>
@@ -12918,7 +13193,7 @@
       <w:pPr>
         <w:pStyle w:val="Heading2"/>
       </w:pPr>
-      <w:bookmarkStart w:id="13" w:name="_Toc338515262"/>
+      <w:bookmarkStart w:id="13" w:name="_Toc338616370"/>
       <w:r>
         <w:t>Analysis</w:t>
       </w:r>
@@ -14861,7 +15136,7 @@
           <w:szCs w:val="24"/>
         </w:rPr>
       </w:pPr>
-      <w:bookmarkStart w:id="14" w:name="_Toc338515263"/>
+      <w:bookmarkStart w:id="14" w:name="_Toc338616371"/>
       <w:r>
         <w:rPr>
           <w:sz w:val="24"/>
@@ -17344,7 +17619,7 @@
           <w:szCs w:val="24"/>
         </w:rPr>
       </w:pPr>
-      <w:bookmarkStart w:id="15" w:name="_Toc338515264"/>
+      <w:bookmarkStart w:id="15" w:name="_Toc338616372"/>
       <w:r>
         <w:rPr>
           <w:sz w:val="24"/>
@@ -28227,7 +28502,7 @@
       <w:pPr>
         <w:pStyle w:val="Heading2"/>
       </w:pPr>
-      <w:bookmarkStart w:id="16" w:name="_Toc338515265"/>
+      <w:bookmarkStart w:id="16" w:name="_Toc338616373"/>
       <w:r>
         <w:t>Simulations and Results</w:t>
       </w:r>
@@ -29043,7 +29318,7 @@
       <w:pPr>
         <w:pStyle w:val="Heading2"/>
       </w:pPr>
-      <w:bookmarkStart w:id="17" w:name="_Toc338515266"/>
+      <w:bookmarkStart w:id="17" w:name="_Toc338616374"/>
       <w:r>
         <w:t>Performance Results</w:t>
       </w:r>
@@ -29053,7 +29328,7 @@
       <w:pPr>
         <w:pStyle w:val="Heading2"/>
       </w:pPr>
-      <w:bookmarkStart w:id="18" w:name="_Toc338515267"/>
+      <w:bookmarkStart w:id="18" w:name="_Toc338616375"/>
       <w:r>
         <w:t>Discuss Results</w:t>
       </w:r>
@@ -29063,7 +29338,7 @@
       <w:pPr>
         <w:pStyle w:val="Heading2"/>
       </w:pPr>
-      <w:bookmarkStart w:id="19" w:name="_Toc338515268"/>
+      <w:bookmarkStart w:id="19" w:name="_Toc338616376"/>
       <w:r>
         <w:t>Suggestion</w:t>
       </w:r>
@@ -29079,7 +29354,7 @@
         <w:pStyle w:val="Heading1"/>
         <w:jc w:val="center"/>
       </w:pPr>
-      <w:bookmarkStart w:id="20" w:name="_Toc338515269"/>
+      <w:bookmarkStart w:id="20" w:name="_Toc338616377"/>
       <w:r>
         <w:lastRenderedPageBreak/>
         <w:t>Vehicular Mobility Simulation for VANETs</w:t>
@@ -29095,7 +29370,7 @@
           <w:szCs w:val="20"/>
         </w:rPr>
       </w:pPr>
-      <w:bookmarkStart w:id="21" w:name="_Toc338515270"/>
+      <w:bookmarkStart w:id="21" w:name="_Toc338616378"/>
       <w:r>
         <w:rPr>
           <w:sz w:val="20"/>
@@ -29163,7 +29438,7 @@
         </w:rPr>
         <w:t xml:space="preserve"> </w:t>
       </w:r>
-      <w:bookmarkStart w:id="22" w:name="_Toc338515271"/>
+      <w:bookmarkStart w:id="22" w:name="_Toc338616379"/>
       <w:r>
         <w:rPr>
           <w:sz w:val="20"/>
@@ -29192,7 +29467,7 @@
       <w:pPr>
         <w:pStyle w:val="Heading2"/>
       </w:pPr>
-      <w:bookmarkStart w:id="23" w:name="_Toc338515272"/>
+      <w:bookmarkStart w:id="23" w:name="_Toc338616380"/>
       <w:r>
         <w:t>Describe Problem</w:t>
       </w:r>
@@ -29289,7 +29564,7 @@
       <w:pPr>
         <w:pStyle w:val="Heading2"/>
       </w:pPr>
-      <w:bookmarkStart w:id="24" w:name="_Toc338515273"/>
+      <w:bookmarkStart w:id="24" w:name="_Toc338616381"/>
       <w:r>
         <w:t>Solution</w:t>
       </w:r>
@@ -29364,7 +29639,7 @@
           <w:szCs w:val="24"/>
         </w:rPr>
       </w:pPr>
-      <w:bookmarkStart w:id="25" w:name="_Toc338515274"/>
+      <w:bookmarkStart w:id="25" w:name="_Toc338616382"/>
       <w:r>
         <w:rPr>
           <w:sz w:val="24"/>
@@ -30780,13 +31055,7 @@
                 <w:rPr>
                   <w:rFonts w:ascii="Cambria Math" w:eastAsiaTheme="minorEastAsia" w:hAnsi="Cambria Math"/>
                 </w:rPr>
-                <m:t>+vT</m:t>
-              </m:r>
-              <m:r>
-                <w:rPr>
-                  <w:rFonts w:ascii="Cambria Math" w:eastAsiaTheme="minorEastAsia" w:hAnsi="Cambria Math"/>
-                </w:rPr>
-                <m:t>+</m:t>
+                <m:t>+vT+</m:t>
               </m:r>
               <m:f>
                 <m:fPr>
@@ -31283,6 +31552,9 @@
                   <m:t>s= σ-S</m:t>
                 </m:r>
                 <m:r>
+                  <m:rPr>
+                    <m:sty m:val="p"/>
+                  </m:rPr>
                   <w:rPr>
                     <w:rFonts w:ascii="Cambria Math" w:hAnsi="Cambria Math"/>
                     <w:sz w:val="24"/>
@@ -31758,6 +32030,9 @@
                   </m:sup>
                 </m:sSup>
                 <m:r>
+                  <m:rPr>
+                    <m:sty m:val="p"/>
+                  </m:rPr>
                   <w:rPr>
                     <w:rFonts w:ascii="Cambria Math" w:eastAsiaTheme="minorEastAsia" w:hAnsi="Cambria Math"/>
                   </w:rPr>
@@ -32528,6 +32803,9 @@
                   </m:sub>
                 </m:sSub>
                 <m:r>
+                  <m:rPr>
+                    <m:sty m:val="p"/>
+                  </m:rPr>
                   <w:rPr>
                     <w:rFonts w:ascii="Cambria Math" w:eastAsiaTheme="minorEastAsia" w:hAnsi="Cambria Math"/>
                     <w:sz w:val="20"/>
@@ -33059,109 +33337,2462 @@
     <w:p>
       <w:pPr>
         <w:pStyle w:val="Heading2"/>
-        <w:rPr>
-          <w:b w:val="0"/>
-        </w:rPr>
-      </w:pPr>
-      <w:bookmarkStart w:id="26" w:name="_Toc338515275"/>
-      <w:r>
-        <w:rPr>
-          <w:b w:val="0"/>
-        </w:rPr>
-        <w:t>Analysis</w:t>
+      </w:pPr>
+      <w:bookmarkStart w:id="26" w:name="_Toc338616383"/>
+      <w:r>
+        <w:lastRenderedPageBreak/>
+        <w:t>Simulation</w:t>
       </w:r>
       <w:bookmarkEnd w:id="26"/>
     </w:p>
     <w:p>
       <w:pPr>
+        <w:jc w:val="center"/>
+      </w:pPr>
+      <w:r>
+        <w:rPr>
+          <w:noProof/>
+        </w:rPr>
+        <w:drawing>
+          <wp:inline distT="0" distB="0" distL="0" distR="0">
+            <wp:extent cx="4138882" cy="3068829"/>
+            <wp:effectExtent l="19050" t="0" r="0" b="0"/>
+            <wp:docPr id="10" name="Picture 1"/>
+            <wp:cNvGraphicFramePr>
+              <a:graphicFrameLocks xmlns:a="http://schemas.openxmlformats.org/drawingml/2006/main" noChangeAspect="1"/>
+            </wp:cNvGraphicFramePr>
+            <a:graphic xmlns:a="http://schemas.openxmlformats.org/drawingml/2006/main">
+              <a:graphicData uri="http://schemas.openxmlformats.org/drawingml/2006/picture">
+                <pic:pic xmlns:pic="http://schemas.openxmlformats.org/drawingml/2006/picture">
+                  <pic:nvPicPr>
+                    <pic:cNvPr id="0" name="Picture 1"/>
+                    <pic:cNvPicPr>
+                      <a:picLocks noChangeAspect="1" noChangeArrowheads="1"/>
+                    </pic:cNvPicPr>
+                  </pic:nvPicPr>
+                  <pic:blipFill>
+                    <a:blip r:embed="rId25" cstate="print"/>
+                    <a:srcRect/>
+                    <a:stretch>
+                      <a:fillRect/>
+                    </a:stretch>
+                  </pic:blipFill>
+                  <pic:spPr bwMode="auto">
+                    <a:xfrm>
+                      <a:off x="0" y="0"/>
+                      <a:ext cx="4138495" cy="3068542"/>
+                    </a:xfrm>
+                    <a:prstGeom prst="rect">
+                      <a:avLst/>
+                    </a:prstGeom>
+                    <a:noFill/>
+                    <a:ln w="9525">
+                      <a:noFill/>
+                      <a:miter lim="800000"/>
+                      <a:headEnd/>
+                      <a:tailEnd/>
+                    </a:ln>
+                  </pic:spPr>
+                </pic:pic>
+              </a:graphicData>
+            </a:graphic>
+          </wp:inline>
+        </w:drawing>
+      </w:r>
+    </w:p>
+    <w:p>
+      <w:pPr>
+        <w:rPr>
+          <w:sz w:val="24"/>
+          <w:szCs w:val="24"/>
+        </w:rPr>
+      </w:pPr>
+      <w:r>
+        <w:rPr>
+          <w:sz w:val="24"/>
+          <w:szCs w:val="24"/>
+        </w:rPr>
+        <w:tab/>
+        <w:t xml:space="preserve">Figure 3 shows the </w:t>
+      </w:r>
+      <w:r>
+        <w:rPr>
+          <w:sz w:val="24"/>
+          <w:szCs w:val="24"/>
+        </w:rPr>
+        <w:t xml:space="preserve">road topology that defines the road layout for the simulations. This represents a city of 1500m by 1500m where the thin </w:t>
+      </w:r>
+      <w:r>
+        <w:rPr>
+          <w:sz w:val="24"/>
+          <w:szCs w:val="24"/>
+        </w:rPr>
+        <w:t>lines represent</w:t>
+      </w:r>
+      <w:r>
+        <w:rPr>
+          <w:sz w:val="24"/>
+          <w:szCs w:val="24"/>
+        </w:rPr>
+        <w:t xml:space="preserve"> roads with a speed limit of 15 m/s (54 km/h) and the thick lines have a speed limit of 20 m/s (72 km/hr). </w:t>
+      </w:r>
+      <w:r>
+        <w:rPr>
+          <w:sz w:val="24"/>
+          <w:szCs w:val="24"/>
+        </w:rPr>
+        <w:t>A circle or square on the road topology represents entry and exit points of vehicles for the simulation. The difference is that circles represent entry and exit points of the higher speed vehicles while the square represents the lower speed vehicles.</w:t>
+      </w:r>
+      <w:r>
+        <w:rPr>
+          <w:sz w:val="24"/>
+          <w:szCs w:val="24"/>
+        </w:rPr>
+        <w:t xml:space="preserve"> The vehicles will travel according to activity sequences, where described earlier the vehicles will travel along determined edges of the road.</w:t>
+      </w:r>
+      <w:r>
+        <w:rPr>
+          <w:sz w:val="24"/>
+          <w:szCs w:val="24"/>
+        </w:rPr>
+        <w:t xml:space="preserve"> Also in figure 3 the transition probability matrix is represented as an activity chain. It also has the square representing slower vehicles and circles representing faster vehicles.</w:t>
+      </w:r>
+    </w:p>
+    <w:p>
+      <w:pPr>
+        <w:ind w:firstLine="720"/>
+        <w:rPr>
+          <w:sz w:val="24"/>
+          <w:szCs w:val="24"/>
+        </w:rPr>
+      </w:pPr>
+      <w:r>
+        <w:rPr>
+          <w:sz w:val="24"/>
+          <w:szCs w:val="24"/>
+        </w:rPr>
+        <w:t>The traffic density for this simulation varies from 10</w:t>
+      </w:r>
+      <w:r>
+        <w:rPr>
+          <w:sz w:val="24"/>
+          <w:szCs w:val="24"/>
+        </w:rPr>
+        <w:t xml:space="preserve"> vehicles/km to 50 vehicles/km. Data was collected </w:t>
+      </w:r>
+      <w:r>
+        <w:rPr>
+          <w:sz w:val="24"/>
+          <w:szCs w:val="24"/>
+        </w:rPr>
+        <w:t>for 3600s with a different simulation for each type of modeling.</w:t>
+      </w:r>
+      <w:r>
+        <w:rPr>
+          <w:sz w:val="24"/>
+          <w:szCs w:val="24"/>
+        </w:rPr>
+        <w:t xml:space="preserve"> In figure 4 we can see the results of the simulation and the affects of traffic density to the average speed of vehicles.</w:t>
+      </w:r>
+      <w:r>
+        <w:rPr>
+          <w:sz w:val="24"/>
+          <w:szCs w:val="24"/>
+        </w:rPr>
+        <w:t xml:space="preserve"> In the following tables list the parameters that were used for the simulation given each traffic model.</w:t>
+      </w:r>
+    </w:p>
+    <w:tbl>
+      <w:tblPr>
+        <w:tblStyle w:val="TableGrid"/>
+        <w:tblW w:w="0" w:type="auto"/>
+        <w:tblLook w:val="04A0"/>
+      </w:tblPr>
+      <w:tblGrid>
+        <w:gridCol w:w="1183"/>
+        <w:gridCol w:w="1607"/>
+        <w:gridCol w:w="1361"/>
+        <w:gridCol w:w="1607"/>
+        <w:gridCol w:w="1361"/>
+        <w:gridCol w:w="622"/>
+        <w:gridCol w:w="696"/>
+        <w:gridCol w:w="1139"/>
+      </w:tblGrid>
+      <w:tr>
+        <w:tc>
+          <w:tcPr>
+            <w:tcW w:w="1183" w:type="dxa"/>
+          </w:tcPr>
+          <w:p>
+            <w:pPr>
+              <w:jc w:val="center"/>
+              <w:rPr>
+                <w:b/>
+              </w:rPr>
+            </w:pPr>
+            <w:r>
+              <w:rPr>
+                <w:b/>
+              </w:rPr>
+              <w:t>Model</w:t>
+            </w:r>
+          </w:p>
+        </w:tc>
+        <w:tc>
+          <w:tcPr>
+            <w:tcW w:w="2968" w:type="dxa"/>
+            <w:gridSpan w:val="2"/>
+          </w:tcPr>
+          <w:p>
+            <w:pPr>
+              <w:jc w:val="center"/>
+              <w:rPr>
+                <w:b/>
+              </w:rPr>
+            </w:pPr>
+            <w:r>
+              <w:rPr>
+                <w:b/>
+              </w:rPr>
+              <w:t>RWP</w:t>
+            </w:r>
+          </w:p>
+        </w:tc>
+        <w:tc>
+          <w:tcPr>
+            <w:tcW w:w="2968" w:type="dxa"/>
+            <w:gridSpan w:val="2"/>
+          </w:tcPr>
+          <w:p>
+            <w:pPr>
+              <w:jc w:val="center"/>
+              <w:rPr>
+                <w:b/>
+              </w:rPr>
+            </w:pPr>
+            <w:r>
+              <w:rPr>
+                <w:b/>
+              </w:rPr>
+              <w:t>CSM</w:t>
+            </w:r>
+          </w:p>
+        </w:tc>
+        <w:tc>
+          <w:tcPr>
+            <w:tcW w:w="2457" w:type="dxa"/>
+            <w:gridSpan w:val="3"/>
+          </w:tcPr>
+          <w:p>
+            <w:pPr>
+              <w:jc w:val="center"/>
+              <w:rPr>
+                <w:b/>
+              </w:rPr>
+            </w:pPr>
+            <w:r>
+              <w:rPr>
+                <w:b/>
+              </w:rPr>
+              <w:t>FTM</w:t>
+            </w:r>
+          </w:p>
+        </w:tc>
+      </w:tr>
+      <w:tr>
+        <w:tc>
+          <w:tcPr>
+            <w:tcW w:w="1183" w:type="dxa"/>
+          </w:tcPr>
+          <w:p>
+            <w:r>
+              <w:t>Parameter</w:t>
+            </w:r>
+          </w:p>
+        </w:tc>
+        <w:tc>
+          <w:tcPr>
+            <w:tcW w:w="1607" w:type="dxa"/>
+          </w:tcPr>
+          <w:p>
+            <w:r>
+              <w:t xml:space="preserve">Speed </w:t>
+            </w:r>
+          </w:p>
+        </w:tc>
+        <w:tc>
+          <w:tcPr>
+            <w:tcW w:w="1361" w:type="dxa"/>
+          </w:tcPr>
+          <w:p>
+            <w:r>
+              <w:t>Pause</w:t>
+            </w:r>
+          </w:p>
+        </w:tc>
+        <w:tc>
+          <w:tcPr>
+            <w:tcW w:w="1607" w:type="dxa"/>
+          </w:tcPr>
+          <w:p>
+            <w:r>
+              <w:t xml:space="preserve">Speed </w:t>
+            </w:r>
+          </w:p>
+        </w:tc>
+        <w:tc>
+          <w:tcPr>
+            <w:tcW w:w="1361" w:type="dxa"/>
+          </w:tcPr>
+          <w:p>
+            <w:r>
+              <w:t>Pause</w:t>
+            </w:r>
+          </w:p>
+        </w:tc>
+        <w:tc>
+          <w:tcPr>
+            <w:tcW w:w="622" w:type="dxa"/>
+          </w:tcPr>
+          <w:p>
+            <m:oMathPara>
+              <m:oMath>
+                <m:sSub>
+                  <m:sSubPr>
+                    <m:ctrlPr>
+                      <w:rPr>
+                        <w:rFonts w:ascii="Cambria Math" w:hAnsi="Cambria Math"/>
+                      </w:rPr>
+                    </m:ctrlPr>
+                  </m:sSubPr>
+                  <m:e>
+                    <m:r>
+                      <m:rPr>
+                        <m:sty m:val="p"/>
+                      </m:rPr>
+                      <w:rPr>
+                        <w:rFonts w:ascii="Cambria Math" w:hAnsi="Cambria Math"/>
+                      </w:rPr>
+                      <m:t>s</m:t>
+                    </m:r>
+                  </m:e>
+                  <m:sub>
+                    <m:r>
+                      <m:rPr>
+                        <m:sty m:val="p"/>
+                      </m:rPr>
+                      <w:rPr>
+                        <w:rFonts w:ascii="Cambria Math" w:hAnsi="Cambria Math"/>
+                      </w:rPr>
+                      <m:t>min</m:t>
+                    </m:r>
+                  </m:sub>
+                </m:sSub>
+              </m:oMath>
+            </m:oMathPara>
+          </w:p>
+        </w:tc>
+        <w:tc>
+          <w:tcPr>
+            <w:tcW w:w="696" w:type="dxa"/>
+          </w:tcPr>
+          <w:p>
+            <m:oMathPara>
+              <m:oMath>
+                <m:sSub>
+                  <m:sSubPr>
+                    <m:ctrlPr>
+                      <w:rPr>
+                        <w:rFonts w:ascii="Cambria Math" w:hAnsi="Cambria Math"/>
+                      </w:rPr>
+                    </m:ctrlPr>
+                  </m:sSubPr>
+                  <m:e>
+                    <m:r>
+                      <m:rPr>
+                        <m:sty m:val="p"/>
+                      </m:rPr>
+                      <w:rPr>
+                        <w:rFonts w:ascii="Cambria Math" w:hAnsi="Cambria Math"/>
+                      </w:rPr>
+                      <m:t>s</m:t>
+                    </m:r>
+                  </m:e>
+                  <m:sub>
+                    <m:r>
+                      <m:rPr>
+                        <m:sty m:val="p"/>
+                      </m:rPr>
+                      <w:rPr>
+                        <w:rFonts w:ascii="Cambria Math" w:hAnsi="Cambria Math"/>
+                      </w:rPr>
+                      <m:t>max</m:t>
+                    </m:r>
+                  </m:sub>
+                </m:sSub>
+              </m:oMath>
+            </m:oMathPara>
+          </w:p>
+        </w:tc>
+        <w:tc>
+          <w:tcPr>
+            <w:tcW w:w="1139" w:type="dxa"/>
+          </w:tcPr>
+          <w:p>
+            <m:oMathPara>
+              <m:oMath>
+                <m:sSub>
+                  <m:sSubPr>
+                    <m:ctrlPr>
+                      <w:rPr>
+                        <w:rFonts w:ascii="Cambria Math" w:hAnsi="Cambria Math"/>
+                      </w:rPr>
+                    </m:ctrlPr>
+                  </m:sSubPr>
+                  <m:e>
+                    <m:r>
+                      <m:rPr>
+                        <m:sty m:val="p"/>
+                      </m:rPr>
+                      <w:rPr>
+                        <w:rFonts w:ascii="Cambria Math" w:hAnsi="Cambria Math"/>
+                      </w:rPr>
+                      <m:t>k</m:t>
+                    </m:r>
+                  </m:e>
+                  <m:sub>
+                    <m:r>
+                      <m:rPr>
+                        <m:sty m:val="p"/>
+                      </m:rPr>
+                      <w:rPr>
+                        <w:rFonts w:ascii="Cambria Math" w:hAnsi="Cambria Math"/>
+                      </w:rPr>
+                      <m:t>jam</m:t>
+                    </m:r>
+                  </m:sub>
+                </m:sSub>
+              </m:oMath>
+            </m:oMathPara>
+          </w:p>
+        </w:tc>
+      </w:tr>
+      <w:tr>
+        <w:tc>
+          <w:tcPr>
+            <w:tcW w:w="1183" w:type="dxa"/>
+          </w:tcPr>
+          <w:p>
+            <w:r>
+              <w:t>Value</w:t>
+            </w:r>
+          </w:p>
+        </w:tc>
+        <w:tc>
+          <w:tcPr>
+            <w:tcW w:w="1607" w:type="dxa"/>
+          </w:tcPr>
+          <w:p>
+            <m:oMathPara>
+              <m:oMath>
+                <m:r>
+                  <w:rPr>
+                    <w:rFonts w:ascii="Cambria Math" w:hAnsi="Cambria Math"/>
+                  </w:rPr>
+                  <m:t>unif</m:t>
+                </m:r>
+                <m:d>
+                  <m:dPr>
+                    <m:begChr m:val="["/>
+                    <m:endChr m:val="]"/>
+                    <m:ctrlPr>
+                      <w:rPr>
+                        <w:rFonts w:ascii="Cambria Math" w:hAnsi="Cambria Math"/>
+                        <w:i/>
+                      </w:rPr>
+                    </m:ctrlPr>
+                  </m:dPr>
+                  <m:e>
+                    <m:r>
+                      <w:rPr>
+                        <w:rFonts w:ascii="Cambria Math" w:hAnsi="Cambria Math"/>
+                      </w:rPr>
+                      <m:t>10,20</m:t>
+                    </m:r>
+                  </m:e>
+                </m:d>
+                <m:f>
+                  <m:fPr>
+                    <m:ctrlPr>
+                      <w:rPr>
+                        <w:rFonts w:ascii="Cambria Math" w:hAnsi="Cambria Math"/>
+                        <w:i/>
+                      </w:rPr>
+                    </m:ctrlPr>
+                  </m:fPr>
+                  <m:num>
+                    <m:r>
+                      <w:rPr>
+                        <w:rFonts w:ascii="Cambria Math" w:hAnsi="Cambria Math"/>
+                      </w:rPr>
+                      <m:t>m</m:t>
+                    </m:r>
+                  </m:num>
+                  <m:den>
+                    <m:r>
+                      <w:rPr>
+                        <w:rFonts w:ascii="Cambria Math" w:hAnsi="Cambria Math"/>
+                      </w:rPr>
+                      <m:t>s</m:t>
+                    </m:r>
+                  </m:den>
+                </m:f>
+              </m:oMath>
+            </m:oMathPara>
+          </w:p>
+        </w:tc>
+        <w:tc>
+          <w:tcPr>
+            <w:tcW w:w="1361" w:type="dxa"/>
+          </w:tcPr>
+          <w:p>
+            <m:oMathPara>
+              <m:oMath>
+                <m:r>
+                  <w:rPr>
+                    <w:rFonts w:ascii="Cambria Math" w:hAnsi="Cambria Math"/>
+                  </w:rPr>
+                  <m:t>unif</m:t>
+                </m:r>
+                <m:d>
+                  <m:dPr>
+                    <m:begChr m:val="["/>
+                    <m:endChr m:val="]"/>
+                    <m:ctrlPr>
+                      <w:rPr>
+                        <w:rFonts w:ascii="Cambria Math" w:hAnsi="Cambria Math"/>
+                        <w:i/>
+                      </w:rPr>
+                    </m:ctrlPr>
+                  </m:dPr>
+                  <m:e>
+                    <m:r>
+                      <w:rPr>
+                        <w:rFonts w:ascii="Cambria Math" w:hAnsi="Cambria Math"/>
+                      </w:rPr>
+                      <m:t>0,60</m:t>
+                    </m:r>
+                  </m:e>
+                </m:d>
+                <m:r>
+                  <w:rPr>
+                    <w:rFonts w:ascii="Cambria Math" w:hAnsi="Cambria Math"/>
+                  </w:rPr>
+                  <m:t>s</m:t>
+                </m:r>
+              </m:oMath>
+            </m:oMathPara>
+          </w:p>
+        </w:tc>
+        <w:tc>
+          <w:tcPr>
+            <w:tcW w:w="1607" w:type="dxa"/>
+          </w:tcPr>
+          <w:p>
+            <m:oMathPara>
+              <m:oMath>
+                <m:r>
+                  <w:rPr>
+                    <w:rFonts w:ascii="Cambria Math" w:hAnsi="Cambria Math"/>
+                  </w:rPr>
+                  <m:t>unif</m:t>
+                </m:r>
+                <m:d>
+                  <m:dPr>
+                    <m:begChr m:val="["/>
+                    <m:endChr m:val="]"/>
+                    <m:ctrlPr>
+                      <w:rPr>
+                        <w:rFonts w:ascii="Cambria Math" w:hAnsi="Cambria Math"/>
+                        <w:i/>
+                      </w:rPr>
+                    </m:ctrlPr>
+                  </m:dPr>
+                  <m:e>
+                    <m:r>
+                      <w:rPr>
+                        <w:rFonts w:ascii="Cambria Math" w:hAnsi="Cambria Math"/>
+                      </w:rPr>
+                      <m:t>10,20</m:t>
+                    </m:r>
+                  </m:e>
+                </m:d>
+                <m:f>
+                  <m:fPr>
+                    <m:ctrlPr>
+                      <w:rPr>
+                        <w:rFonts w:ascii="Cambria Math" w:hAnsi="Cambria Math"/>
+                        <w:i/>
+                      </w:rPr>
+                    </m:ctrlPr>
+                  </m:fPr>
+                  <m:num>
+                    <m:r>
+                      <w:rPr>
+                        <w:rFonts w:ascii="Cambria Math" w:hAnsi="Cambria Math"/>
+                      </w:rPr>
+                      <m:t>m</m:t>
+                    </m:r>
+                  </m:num>
+                  <m:den>
+                    <m:r>
+                      <w:rPr>
+                        <w:rFonts w:ascii="Cambria Math" w:hAnsi="Cambria Math"/>
+                      </w:rPr>
+                      <m:t>s</m:t>
+                    </m:r>
+                  </m:den>
+                </m:f>
+              </m:oMath>
+            </m:oMathPara>
+          </w:p>
+        </w:tc>
+        <w:tc>
+          <w:tcPr>
+            <w:tcW w:w="1361" w:type="dxa"/>
+          </w:tcPr>
+          <w:p>
+            <m:oMathPara>
+              <m:oMath>
+                <m:r>
+                  <w:rPr>
+                    <w:rFonts w:ascii="Cambria Math" w:hAnsi="Cambria Math"/>
+                  </w:rPr>
+                  <m:t>unif</m:t>
+                </m:r>
+                <m:d>
+                  <m:dPr>
+                    <m:begChr m:val="["/>
+                    <m:endChr m:val="]"/>
+                    <m:ctrlPr>
+                      <w:rPr>
+                        <w:rFonts w:ascii="Cambria Math" w:hAnsi="Cambria Math"/>
+                        <w:i/>
+                      </w:rPr>
+                    </m:ctrlPr>
+                  </m:dPr>
+                  <m:e>
+                    <m:r>
+                      <w:rPr>
+                        <w:rFonts w:ascii="Cambria Math" w:hAnsi="Cambria Math"/>
+                      </w:rPr>
+                      <m:t>0,45</m:t>
+                    </m:r>
+                  </m:e>
+                </m:d>
+                <m:r>
+                  <w:rPr>
+                    <w:rFonts w:ascii="Cambria Math" w:hAnsi="Cambria Math"/>
+                  </w:rPr>
+                  <m:t>s</m:t>
+                </m:r>
+              </m:oMath>
+            </m:oMathPara>
+          </w:p>
+        </w:tc>
+        <w:tc>
+          <w:tcPr>
+            <w:tcW w:w="622" w:type="dxa"/>
+          </w:tcPr>
+          <w:p>
+            <m:oMathPara>
+              <m:oMath>
+                <m:r>
+                  <w:rPr>
+                    <w:rFonts w:ascii="Cambria Math" w:hAnsi="Cambria Math"/>
+                  </w:rPr>
+                  <m:t>3</m:t>
+                </m:r>
+                <m:f>
+                  <m:fPr>
+                    <m:ctrlPr>
+                      <w:rPr>
+                        <w:rFonts w:ascii="Cambria Math" w:hAnsi="Cambria Math"/>
+                        <w:i/>
+                      </w:rPr>
+                    </m:ctrlPr>
+                  </m:fPr>
+                  <m:num>
+                    <m:r>
+                      <w:rPr>
+                        <w:rFonts w:ascii="Cambria Math" w:hAnsi="Cambria Math"/>
+                      </w:rPr>
+                      <m:t>m</m:t>
+                    </m:r>
+                  </m:num>
+                  <m:den>
+                    <m:r>
+                      <w:rPr>
+                        <w:rFonts w:ascii="Cambria Math" w:hAnsi="Cambria Math"/>
+                      </w:rPr>
+                      <m:t>s</m:t>
+                    </m:r>
+                  </m:den>
+                </m:f>
+              </m:oMath>
+            </m:oMathPara>
+          </w:p>
+        </w:tc>
+        <w:tc>
+          <w:tcPr>
+            <w:tcW w:w="696" w:type="dxa"/>
+          </w:tcPr>
+          <w:p>
+            <m:oMathPara>
+              <m:oMath>
+                <m:r>
+                  <w:rPr>
+                    <w:rFonts w:ascii="Cambria Math" w:hAnsi="Cambria Math"/>
+                  </w:rPr>
+                  <m:t>20</m:t>
+                </m:r>
+                <m:f>
+                  <m:fPr>
+                    <m:ctrlPr>
+                      <w:rPr>
+                        <w:rFonts w:ascii="Cambria Math" w:hAnsi="Cambria Math"/>
+                        <w:i/>
+                      </w:rPr>
+                    </m:ctrlPr>
+                  </m:fPr>
+                  <m:num>
+                    <m:r>
+                      <w:rPr>
+                        <w:rFonts w:ascii="Cambria Math" w:hAnsi="Cambria Math"/>
+                      </w:rPr>
+                      <m:t>m</m:t>
+                    </m:r>
+                  </m:num>
+                  <m:den>
+                    <m:r>
+                      <w:rPr>
+                        <w:rFonts w:ascii="Cambria Math" w:hAnsi="Cambria Math"/>
+                      </w:rPr>
+                      <m:t>s</m:t>
+                    </m:r>
+                  </m:den>
+                </m:f>
+              </m:oMath>
+            </m:oMathPara>
+          </w:p>
+        </w:tc>
+        <w:tc>
+          <w:tcPr>
+            <w:tcW w:w="1139" w:type="dxa"/>
+          </w:tcPr>
+          <w:p>
+            <m:oMathPara>
+              <m:oMath>
+                <m:r>
+                  <w:rPr>
+                    <w:rFonts w:ascii="Cambria Math" w:hAnsi="Cambria Math"/>
+                  </w:rPr>
+                  <m:t>0.125</m:t>
+                </m:r>
+                <m:f>
+                  <m:fPr>
+                    <m:ctrlPr>
+                      <w:rPr>
+                        <w:rFonts w:ascii="Cambria Math" w:hAnsi="Cambria Math"/>
+                        <w:i/>
+                      </w:rPr>
+                    </m:ctrlPr>
+                  </m:fPr>
+                  <m:num>
+                    <m:r>
+                      <w:rPr>
+                        <w:rFonts w:ascii="Cambria Math" w:hAnsi="Cambria Math"/>
+                      </w:rPr>
+                      <m:t>car</m:t>
+                    </m:r>
+                  </m:num>
+                  <m:den>
+                    <m:r>
+                      <w:rPr>
+                        <w:rFonts w:ascii="Cambria Math" w:hAnsi="Cambria Math"/>
+                      </w:rPr>
+                      <m:t>m</m:t>
+                    </m:r>
+                  </m:den>
+                </m:f>
+              </m:oMath>
+            </m:oMathPara>
+          </w:p>
+        </w:tc>
+      </w:tr>
+    </w:tbl>
+    <w:p>
+      <w:pPr>
+        <w:rPr>
+          <w:sz w:val="24"/>
+          <w:szCs w:val="24"/>
+        </w:rPr>
+      </w:pPr>
+    </w:p>
+    <w:p>
+      <w:pPr>
+        <w:rPr>
+          <w:sz w:val="24"/>
+          <w:szCs w:val="24"/>
+        </w:rPr>
+      </w:pPr>
+    </w:p>
+    <w:tbl>
+      <w:tblPr>
+        <w:tblStyle w:val="TableGrid"/>
+        <w:tblW w:w="0" w:type="auto"/>
+        <w:tblLook w:val="04A0"/>
+      </w:tblPr>
+      <w:tblGrid>
+        <w:gridCol w:w="1227"/>
+        <w:gridCol w:w="1577"/>
+        <w:gridCol w:w="786"/>
+        <w:gridCol w:w="803"/>
+        <w:gridCol w:w="875"/>
+        <w:gridCol w:w="875"/>
+        <w:gridCol w:w="852"/>
+        <w:gridCol w:w="890"/>
+        <w:gridCol w:w="804"/>
+        <w:gridCol w:w="887"/>
+      </w:tblGrid>
+      <w:tr>
+        <w:trPr>
+          <w:cantSplit/>
+        </w:trPr>
+        <w:tc>
+          <w:tcPr>
+            <w:tcW w:w="1250" w:type="dxa"/>
+          </w:tcPr>
+          <w:p>
+            <w:pPr>
+              <w:jc w:val="center"/>
+              <w:rPr>
+                <w:b/>
+              </w:rPr>
+            </w:pPr>
+            <w:r>
+              <w:rPr>
+                <w:b/>
+              </w:rPr>
+              <w:lastRenderedPageBreak/>
+              <w:t>Model</w:t>
+            </w:r>
+          </w:p>
+        </w:tc>
+        <w:tc>
+          <w:tcPr>
+            <w:tcW w:w="4610" w:type="dxa"/>
+            <w:gridSpan w:val="5"/>
+          </w:tcPr>
+          <w:p>
+            <w:pPr>
+              <w:jc w:val="center"/>
+              <w:rPr>
+                <w:b/>
+              </w:rPr>
+            </w:pPr>
+            <w:r>
+              <w:rPr>
+                <w:b/>
+              </w:rPr>
+              <w:t>IDM</w:t>
+            </w:r>
+          </w:p>
+        </w:tc>
+        <w:tc>
+          <w:tcPr>
+            <w:tcW w:w="919" w:type="dxa"/>
+          </w:tcPr>
+          <w:p>
+            <w:pPr>
+              <w:jc w:val="center"/>
+              <w:rPr>
+                <w:b/>
+              </w:rPr>
+            </w:pPr>
+            <w:r>
+              <w:rPr>
+                <w:b/>
+              </w:rPr>
+              <w:t>IDM-IM</w:t>
+            </w:r>
+          </w:p>
+        </w:tc>
+        <w:tc>
+          <w:tcPr>
+            <w:tcW w:w="2797" w:type="dxa"/>
+            <w:gridSpan w:val="3"/>
+          </w:tcPr>
+          <w:p>
+            <w:pPr>
+              <w:jc w:val="center"/>
+              <w:rPr>
+                <w:b/>
+              </w:rPr>
+            </w:pPr>
+            <w:r>
+              <w:rPr>
+                <w:b/>
+              </w:rPr>
+              <w:t>IDM-LC</w:t>
+            </w:r>
+          </w:p>
+        </w:tc>
+      </w:tr>
+      <w:tr>
+        <w:trPr>
+          <w:cantSplit/>
+        </w:trPr>
+        <w:tc>
+          <w:tcPr>
+            <w:tcW w:w="1250" w:type="dxa"/>
+          </w:tcPr>
+          <w:p>
+            <w:r>
+              <w:t>Parameter</w:t>
+            </w:r>
+          </w:p>
+        </w:tc>
+        <w:tc>
+          <w:tcPr>
+            <w:tcW w:w="926" w:type="dxa"/>
+          </w:tcPr>
+          <w:p>
+            <m:oMathPara>
+              <m:oMath>
+                <m:sSub>
+                  <m:sSubPr>
+                    <m:ctrlPr>
+                      <w:rPr>
+                        <w:rFonts w:ascii="Cambria Math" w:hAnsi="Cambria Math"/>
+                      </w:rPr>
+                    </m:ctrlPr>
+                  </m:sSubPr>
+                  <m:e>
+                    <m:r>
+                      <m:rPr>
+                        <m:sty m:val="p"/>
+                      </m:rPr>
+                      <w:rPr>
+                        <w:rFonts w:ascii="Cambria Math" w:hAnsi="Cambria Math"/>
+                      </w:rPr>
+                      <m:t>v</m:t>
+                    </m:r>
+                  </m:e>
+                  <m:sub>
+                    <m:r>
+                      <m:rPr>
+                        <m:sty m:val="p"/>
+                      </m:rPr>
+                      <w:rPr>
+                        <w:rFonts w:ascii="Cambria Math" w:hAnsi="Cambria Math"/>
+                      </w:rPr>
+                      <m:t>o</m:t>
+                    </m:r>
+                  </m:sub>
+                </m:sSub>
+              </m:oMath>
+            </m:oMathPara>
+          </w:p>
+        </w:tc>
+        <w:tc>
+          <w:tcPr>
+            <w:tcW w:w="925" w:type="dxa"/>
+          </w:tcPr>
+          <w:p>
+            <m:oMathPara>
+              <m:oMath>
+                <m:sSub>
+                  <m:sSubPr>
+                    <m:ctrlPr>
+                      <w:rPr>
+                        <w:rFonts w:ascii="Cambria Math" w:hAnsi="Cambria Math"/>
+                      </w:rPr>
+                    </m:ctrlPr>
+                  </m:sSubPr>
+                  <m:e>
+                    <m:r>
+                      <m:rPr>
+                        <m:sty m:val="p"/>
+                      </m:rPr>
+                      <w:rPr>
+                        <w:rFonts w:ascii="Cambria Math" w:hAnsi="Cambria Math"/>
+                      </w:rPr>
+                      <m:t>s</m:t>
+                    </m:r>
+                  </m:e>
+                  <m:sub>
+                    <m:r>
+                      <m:rPr>
+                        <m:sty m:val="p"/>
+                      </m:rPr>
+                      <w:rPr>
+                        <w:rFonts w:ascii="Cambria Math" w:hAnsi="Cambria Math"/>
+                      </w:rPr>
+                      <m:t>o</m:t>
+                    </m:r>
+                  </m:sub>
+                </m:sSub>
+              </m:oMath>
+            </m:oMathPara>
+          </w:p>
+        </w:tc>
+        <w:tc>
+          <w:tcPr>
+            <w:tcW w:w="919" w:type="dxa"/>
+          </w:tcPr>
+          <w:p>
+            <w:r>
+              <w:t>T</w:t>
+            </w:r>
+          </w:p>
+        </w:tc>
+        <w:tc>
+          <w:tcPr>
+            <w:tcW w:w="920" w:type="dxa"/>
+          </w:tcPr>
+          <w:p>
+            <w:r>
+              <w:t>a</w:t>
+            </w:r>
+          </w:p>
+        </w:tc>
+        <w:tc>
+          <w:tcPr>
+            <w:tcW w:w="920" w:type="dxa"/>
+          </w:tcPr>
+          <w:p>
+            <w:r>
+              <w:t>b</w:t>
+            </w:r>
+          </w:p>
+        </w:tc>
+        <w:tc>
+          <w:tcPr>
+            <w:tcW w:w="919" w:type="dxa"/>
+          </w:tcPr>
+          <w:p>
+            <w:r>
+              <w:t>k</w:t>
+            </w:r>
+          </w:p>
+        </w:tc>
+        <w:tc>
+          <w:tcPr>
+            <w:tcW w:w="941" w:type="dxa"/>
+          </w:tcPr>
+          <w:p>
+            <m:oMathPara>
+              <m:oMath>
+                <m:sSub>
+                  <m:sSubPr>
+                    <m:ctrlPr>
+                      <w:rPr>
+                        <w:rFonts w:ascii="Cambria Math" w:hAnsi="Cambria Math"/>
+                      </w:rPr>
+                    </m:ctrlPr>
+                  </m:sSubPr>
+                  <m:e>
+                    <m:r>
+                      <m:rPr>
+                        <m:sty m:val="p"/>
+                      </m:rPr>
+                      <w:rPr>
+                        <w:rFonts w:ascii="Cambria Math" w:hAnsi="Cambria Math"/>
+                      </w:rPr>
+                      <m:t>a</m:t>
+                    </m:r>
+                  </m:e>
+                  <m:sub>
+                    <m:r>
+                      <m:rPr>
+                        <m:sty m:val="p"/>
+                      </m:rPr>
+                      <w:rPr>
+                        <w:rFonts w:ascii="Cambria Math" w:hAnsi="Cambria Math"/>
+                      </w:rPr>
+                      <m:t>bias</m:t>
+                    </m:r>
+                  </m:sub>
+                </m:sSub>
+              </m:oMath>
+            </m:oMathPara>
+          </w:p>
+        </w:tc>
+        <w:tc>
+          <w:tcPr>
+            <w:tcW w:w="920" w:type="dxa"/>
+          </w:tcPr>
+          <w:p>
+            <w:r>
+              <w:t>p</w:t>
+            </w:r>
+          </w:p>
+        </w:tc>
+        <w:tc>
+          <w:tcPr>
+            <w:tcW w:w="936" w:type="dxa"/>
+          </w:tcPr>
+          <w:p>
+            <m:oMathPara>
+              <m:oMath>
+                <m:sSub>
+                  <m:sSubPr>
+                    <m:ctrlPr>
+                      <w:rPr>
+                        <w:rFonts w:ascii="Cambria Math" w:hAnsi="Cambria Math"/>
+                      </w:rPr>
+                    </m:ctrlPr>
+                  </m:sSubPr>
+                  <m:e>
+                    <m:r>
+                      <m:rPr>
+                        <m:sty m:val="p"/>
+                      </m:rPr>
+                      <w:rPr>
+                        <w:rFonts w:ascii="Cambria Math" w:hAnsi="Cambria Math"/>
+                      </w:rPr>
+                      <m:t>a</m:t>
+                    </m:r>
+                  </m:e>
+                  <m:sub>
+                    <m:r>
+                      <m:rPr>
+                        <m:sty m:val="p"/>
+                      </m:rPr>
+                      <w:rPr>
+                        <w:rFonts w:ascii="Cambria Math" w:hAnsi="Cambria Math"/>
+                      </w:rPr>
+                      <m:t>thr</m:t>
+                    </m:r>
+                  </m:sub>
+                </m:sSub>
+              </m:oMath>
+            </m:oMathPara>
+          </w:p>
+        </w:tc>
+      </w:tr>
+      <w:tr>
+        <w:trPr>
+          <w:cantSplit/>
+        </w:trPr>
+        <w:tc>
+          <w:tcPr>
+            <w:tcW w:w="1250" w:type="dxa"/>
+          </w:tcPr>
+          <w:p>
+            <w:r>
+              <w:t>Value</w:t>
+            </w:r>
+          </w:p>
+        </w:tc>
+        <w:tc>
+          <w:tcPr>
+            <w:tcW w:w="926" w:type="dxa"/>
+          </w:tcPr>
+          <w:p>
+            <m:oMathPara>
+              <m:oMath>
+                <m:r>
+                  <w:rPr>
+                    <w:rFonts w:ascii="Cambria Math" w:hAnsi="Cambria Math"/>
+                  </w:rPr>
+                  <m:t>unif</m:t>
+                </m:r>
+                <m:d>
+                  <m:dPr>
+                    <m:begChr m:val="["/>
+                    <m:endChr m:val="]"/>
+                    <m:ctrlPr>
+                      <w:rPr>
+                        <w:rFonts w:ascii="Cambria Math" w:hAnsi="Cambria Math"/>
+                        <w:i/>
+                      </w:rPr>
+                    </m:ctrlPr>
+                  </m:dPr>
+                  <m:e>
+                    <m:r>
+                      <w:rPr>
+                        <w:rFonts w:ascii="Cambria Math" w:hAnsi="Cambria Math"/>
+                      </w:rPr>
+                      <m:t>10,20</m:t>
+                    </m:r>
+                  </m:e>
+                </m:d>
+                <m:f>
+                  <m:fPr>
+                    <m:ctrlPr>
+                      <w:rPr>
+                        <w:rFonts w:ascii="Cambria Math" w:hAnsi="Cambria Math"/>
+                        <w:i/>
+                      </w:rPr>
+                    </m:ctrlPr>
+                  </m:fPr>
+                  <m:num>
+                    <m:r>
+                      <w:rPr>
+                        <w:rFonts w:ascii="Cambria Math" w:hAnsi="Cambria Math"/>
+                      </w:rPr>
+                      <m:t>m</m:t>
+                    </m:r>
+                  </m:num>
+                  <m:den>
+                    <m:r>
+                      <w:rPr>
+                        <w:rFonts w:ascii="Cambria Math" w:hAnsi="Cambria Math"/>
+                      </w:rPr>
+                      <m:t>s</m:t>
+                    </m:r>
+                  </m:den>
+                </m:f>
+              </m:oMath>
+            </m:oMathPara>
+          </w:p>
+        </w:tc>
+        <w:tc>
+          <w:tcPr>
+            <w:tcW w:w="925" w:type="dxa"/>
+          </w:tcPr>
+          <w:p>
+            <w:r>
+              <w:t>1 m</w:t>
+            </w:r>
+          </w:p>
+        </w:tc>
+        <w:tc>
+          <w:tcPr>
+            <w:tcW w:w="919" w:type="dxa"/>
+          </w:tcPr>
+          <w:p>
+            <w:r>
+              <w:t>0.5 s</w:t>
+            </w:r>
+          </w:p>
+        </w:tc>
+        <w:tc>
+          <w:tcPr>
+            <w:tcW w:w="920" w:type="dxa"/>
+          </w:tcPr>
+          <w:p>
+            <m:oMathPara>
+              <m:oMath>
+                <m:r>
+                  <w:rPr>
+                    <w:rFonts w:ascii="Cambria Math" w:hAnsi="Cambria Math"/>
+                  </w:rPr>
+                  <m:t>0.6</m:t>
+                </m:r>
+                <m:f>
+                  <m:fPr>
+                    <m:ctrlPr>
+                      <w:rPr>
+                        <w:rFonts w:ascii="Cambria Math" w:hAnsi="Cambria Math"/>
+                        <w:i/>
+                      </w:rPr>
+                    </m:ctrlPr>
+                  </m:fPr>
+                  <m:num>
+                    <m:r>
+                      <w:rPr>
+                        <w:rFonts w:ascii="Cambria Math" w:hAnsi="Cambria Math"/>
+                      </w:rPr>
+                      <m:t>m</m:t>
+                    </m:r>
+                  </m:num>
+                  <m:den>
+                    <m:sSup>
+                      <m:sSupPr>
+                        <m:ctrlPr>
+                          <w:rPr>
+                            <w:rFonts w:ascii="Cambria Math" w:hAnsi="Cambria Math"/>
+                            <w:i/>
+                          </w:rPr>
+                        </m:ctrlPr>
+                      </m:sSupPr>
+                      <m:e>
+                        <m:r>
+                          <w:rPr>
+                            <w:rFonts w:ascii="Cambria Math" w:hAnsi="Cambria Math"/>
+                          </w:rPr>
+                          <m:t>s</m:t>
+                        </m:r>
+                      </m:e>
+                      <m:sup>
+                        <m:r>
+                          <w:rPr>
+                            <w:rFonts w:ascii="Cambria Math" w:hAnsi="Cambria Math"/>
+                          </w:rPr>
+                          <m:t>2</m:t>
+                        </m:r>
+                      </m:sup>
+                    </m:sSup>
+                  </m:den>
+                </m:f>
+              </m:oMath>
+            </m:oMathPara>
+          </w:p>
+        </w:tc>
+        <w:tc>
+          <w:tcPr>
+            <w:tcW w:w="920" w:type="dxa"/>
+          </w:tcPr>
+          <w:p>
+            <m:oMathPara>
+              <m:oMath>
+                <m:r>
+                  <w:rPr>
+                    <w:rFonts w:ascii="Cambria Math" w:hAnsi="Cambria Math"/>
+                  </w:rPr>
+                  <m:t>0.9</m:t>
+                </m:r>
+                <m:f>
+                  <m:fPr>
+                    <m:ctrlPr>
+                      <w:rPr>
+                        <w:rFonts w:ascii="Cambria Math" w:hAnsi="Cambria Math"/>
+                        <w:i/>
+                      </w:rPr>
+                    </m:ctrlPr>
+                  </m:fPr>
+                  <m:num>
+                    <m:r>
+                      <w:rPr>
+                        <w:rFonts w:ascii="Cambria Math" w:hAnsi="Cambria Math"/>
+                      </w:rPr>
+                      <m:t>m</m:t>
+                    </m:r>
+                  </m:num>
+                  <m:den>
+                    <m:sSup>
+                      <m:sSupPr>
+                        <m:ctrlPr>
+                          <w:rPr>
+                            <w:rFonts w:ascii="Cambria Math" w:hAnsi="Cambria Math"/>
+                            <w:i/>
+                          </w:rPr>
+                        </m:ctrlPr>
+                      </m:sSupPr>
+                      <m:e>
+                        <m:r>
+                          <w:rPr>
+                            <w:rFonts w:ascii="Cambria Math" w:hAnsi="Cambria Math"/>
+                          </w:rPr>
+                          <m:t>s</m:t>
+                        </m:r>
+                      </m:e>
+                      <m:sup>
+                        <m:r>
+                          <w:rPr>
+                            <w:rFonts w:ascii="Cambria Math" w:hAnsi="Cambria Math"/>
+                          </w:rPr>
+                          <m:t>2</m:t>
+                        </m:r>
+                      </m:sup>
+                    </m:sSup>
+                  </m:den>
+                </m:f>
+              </m:oMath>
+            </m:oMathPara>
+          </w:p>
+        </w:tc>
+        <w:tc>
+          <w:tcPr>
+            <w:tcW w:w="919" w:type="dxa"/>
+          </w:tcPr>
+          <w:p>
+            <w:r>
+              <w:t>5</w:t>
+            </w:r>
+          </w:p>
+        </w:tc>
+        <w:tc>
+          <w:tcPr>
+            <w:tcW w:w="941" w:type="dxa"/>
+          </w:tcPr>
+          <w:p>
+            <m:oMathPara>
+              <m:oMath>
+                <m:r>
+                  <w:rPr>
+                    <w:rFonts w:ascii="Cambria Math" w:hAnsi="Cambria Math"/>
+                  </w:rPr>
+                  <m:t>0.2</m:t>
+                </m:r>
+                <m:f>
+                  <m:fPr>
+                    <m:ctrlPr>
+                      <w:rPr>
+                        <w:rFonts w:ascii="Cambria Math" w:hAnsi="Cambria Math"/>
+                        <w:i/>
+                      </w:rPr>
+                    </m:ctrlPr>
+                  </m:fPr>
+                  <m:num>
+                    <m:r>
+                      <w:rPr>
+                        <w:rFonts w:ascii="Cambria Math" w:hAnsi="Cambria Math"/>
+                      </w:rPr>
+                      <m:t>m</m:t>
+                    </m:r>
+                  </m:num>
+                  <m:den>
+                    <m:sSup>
+                      <m:sSupPr>
+                        <m:ctrlPr>
+                          <w:rPr>
+                            <w:rFonts w:ascii="Cambria Math" w:hAnsi="Cambria Math"/>
+                            <w:i/>
+                          </w:rPr>
+                        </m:ctrlPr>
+                      </m:sSupPr>
+                      <m:e>
+                        <m:r>
+                          <w:rPr>
+                            <w:rFonts w:ascii="Cambria Math" w:hAnsi="Cambria Math"/>
+                          </w:rPr>
+                          <m:t>s</m:t>
+                        </m:r>
+                      </m:e>
+                      <m:sup>
+                        <m:r>
+                          <w:rPr>
+                            <w:rFonts w:ascii="Cambria Math" w:hAnsi="Cambria Math"/>
+                          </w:rPr>
+                          <m:t>2</m:t>
+                        </m:r>
+                      </m:sup>
+                    </m:sSup>
+                  </m:den>
+                </m:f>
+              </m:oMath>
+            </m:oMathPara>
+          </w:p>
+        </w:tc>
+        <w:tc>
+          <w:tcPr>
+            <w:tcW w:w="920" w:type="dxa"/>
+          </w:tcPr>
+          <w:p>
+            <w:r>
+              <w:t>0.5</w:t>
+            </w:r>
+          </w:p>
+        </w:tc>
+        <w:tc>
+          <w:tcPr>
+            <w:tcW w:w="936" w:type="dxa"/>
+          </w:tcPr>
+          <w:p>
+            <m:oMathPara>
+              <m:oMath>
+                <m:r>
+                  <w:rPr>
+                    <w:rFonts w:ascii="Cambria Math" w:hAnsi="Cambria Math"/>
+                  </w:rPr>
+                  <m:t>0.2</m:t>
+                </m:r>
+                <m:f>
+                  <m:fPr>
+                    <m:ctrlPr>
+                      <w:rPr>
+                        <w:rFonts w:ascii="Cambria Math" w:hAnsi="Cambria Math"/>
+                        <w:i/>
+                      </w:rPr>
+                    </m:ctrlPr>
+                  </m:fPr>
+                  <m:num>
+                    <m:r>
+                      <w:rPr>
+                        <w:rFonts w:ascii="Cambria Math" w:hAnsi="Cambria Math"/>
+                      </w:rPr>
+                      <m:t>m</m:t>
+                    </m:r>
+                  </m:num>
+                  <m:den>
+                    <m:sSup>
+                      <m:sSupPr>
+                        <m:ctrlPr>
+                          <w:rPr>
+                            <w:rFonts w:ascii="Cambria Math" w:hAnsi="Cambria Math"/>
+                            <w:i/>
+                          </w:rPr>
+                        </m:ctrlPr>
+                      </m:sSupPr>
+                      <m:e>
+                        <m:r>
+                          <w:rPr>
+                            <w:rFonts w:ascii="Cambria Math" w:hAnsi="Cambria Math"/>
+                          </w:rPr>
+                          <m:t>s</m:t>
+                        </m:r>
+                      </m:e>
+                      <m:sup>
+                        <m:r>
+                          <w:rPr>
+                            <w:rFonts w:ascii="Cambria Math" w:hAnsi="Cambria Math"/>
+                          </w:rPr>
+                          <m:t>2</m:t>
+                        </m:r>
+                      </m:sup>
+                    </m:sSup>
+                  </m:den>
+                </m:f>
+              </m:oMath>
+            </m:oMathPara>
+          </w:p>
+        </w:tc>
+      </w:tr>
+    </w:tbl>
+    <w:p>
+      <w:pPr>
+        <w:rPr>
+          <w:sz w:val="24"/>
+          <w:szCs w:val="24"/>
+        </w:rPr>
+      </w:pPr>
+    </w:p>
+    <w:p>
+      <w:pPr>
         <w:pStyle w:val="Heading2"/>
       </w:pPr>
-      <w:bookmarkStart w:id="27" w:name="_Toc338515276"/>
+      <w:bookmarkStart w:id="27" w:name="_Toc338616384"/>
       <w:r>
         <w:t>Performance Results</w:t>
       </w:r>
       <w:bookmarkEnd w:id="27"/>
     </w:p>
-    <w:p/>
     <w:p>
       <w:pPr>
-        <w:pStyle w:val="Heading2"/>
-      </w:pPr>
-      <w:bookmarkStart w:id="28" w:name="_Toc338515277"/>
-      <w:r>
-        <w:lastRenderedPageBreak/>
-        <w:t>Discuss Results</w:t>
+        <w:rPr>
+          <w:sz w:val="24"/>
+          <w:szCs w:val="24"/>
+        </w:rPr>
+      </w:pPr>
+    </w:p>
+    <w:p>
+      <w:pPr>
+        <w:ind w:firstLine="720"/>
+        <w:jc w:val="center"/>
+        <w:rPr>
+          <w:sz w:val="24"/>
+          <w:szCs w:val="24"/>
+        </w:rPr>
+      </w:pPr>
+      <w:r>
+        <w:rPr>
+          <w:noProof/>
+          <w:sz w:val="24"/>
+          <w:szCs w:val="24"/>
+        </w:rPr>
+        <w:drawing>
+          <wp:inline distT="0" distB="0" distL="0" distR="0">
+            <wp:extent cx="3742067" cy="3039866"/>
+            <wp:effectExtent l="19050" t="0" r="0" b="0"/>
+            <wp:docPr id="16" name="Picture 2"/>
+            <wp:cNvGraphicFramePr>
+              <a:graphicFrameLocks xmlns:a="http://schemas.openxmlformats.org/drawingml/2006/main" noChangeAspect="1"/>
+            </wp:cNvGraphicFramePr>
+            <a:graphic xmlns:a="http://schemas.openxmlformats.org/drawingml/2006/main">
+              <a:graphicData uri="http://schemas.openxmlformats.org/drawingml/2006/picture">
+                <pic:pic xmlns:pic="http://schemas.openxmlformats.org/drawingml/2006/picture">
+                  <pic:nvPicPr>
+                    <pic:cNvPr id="0" name="Picture 2"/>
+                    <pic:cNvPicPr>
+                      <a:picLocks noChangeAspect="1" noChangeArrowheads="1"/>
+                    </pic:cNvPicPr>
+                  </pic:nvPicPr>
+                  <pic:blipFill>
+                    <a:blip r:embed="rId26" cstate="print"/>
+                    <a:srcRect/>
+                    <a:stretch>
+                      <a:fillRect/>
+                    </a:stretch>
+                  </pic:blipFill>
+                  <pic:spPr bwMode="auto">
+                    <a:xfrm>
+                      <a:off x="0" y="0"/>
+                      <a:ext cx="3743199" cy="3040785"/>
+                    </a:xfrm>
+                    <a:prstGeom prst="rect">
+                      <a:avLst/>
+                    </a:prstGeom>
+                    <a:noFill/>
+                    <a:ln w="9525">
+                      <a:noFill/>
+                      <a:miter lim="800000"/>
+                      <a:headEnd/>
+                      <a:tailEnd/>
+                    </a:ln>
+                  </pic:spPr>
+                </pic:pic>
+              </a:graphicData>
+            </a:graphic>
+          </wp:inline>
+        </w:drawing>
+      </w:r>
+    </w:p>
+    <w:p>
+      <w:pPr>
+        <w:ind w:firstLine="720"/>
+        <w:rPr>
+          <w:sz w:val="24"/>
+          <w:szCs w:val="24"/>
+        </w:rPr>
+      </w:pPr>
+      <w:r>
+        <w:rPr>
+          <w:sz w:val="24"/>
+          <w:szCs w:val="24"/>
+        </w:rPr>
+        <w:t xml:space="preserve">Looking at the results for RWP (Random Way Points) and CSM (Constant Speed Motion) we can see the importance of a realistic model. The results show that for both RWP and CSM, as traffic density increases there is no loss in average speed. </w:t>
+      </w:r>
+      <w:r>
+        <w:rPr>
+          <w:sz w:val="24"/>
+          <w:szCs w:val="24"/>
+        </w:rPr>
+        <w:t xml:space="preserve">For anyone that has been on a highly populated city road during rush hour, we are assured that this is definitely not the case. </w:t>
+      </w:r>
+      <w:r>
+        <w:rPr>
+          <w:sz w:val="24"/>
+          <w:szCs w:val="24"/>
+        </w:rPr>
+        <w:t>By not taking into account car to car interactions on the road both models conclude that an average speed is attained no matter the traffic density.</w:t>
+      </w:r>
+    </w:p>
+    <w:p>
+      <w:pPr>
+        <w:pStyle w:val="Heading3"/>
+        <w:rPr>
+          <w:sz w:val="24"/>
+          <w:szCs w:val="24"/>
+        </w:rPr>
+      </w:pPr>
+      <w:bookmarkStart w:id="28" w:name="_Toc338616385"/>
+      <w:r>
+        <w:rPr>
+          <w:sz w:val="24"/>
+          <w:szCs w:val="24"/>
+        </w:rPr>
+        <w:t>FTM (Fluid Traffic Model) Results</w:t>
       </w:r>
       <w:bookmarkEnd w:id="28"/>
     </w:p>
     <w:p>
       <w:pPr>
-        <w:pStyle w:val="Heading2"/>
-      </w:pPr>
-      <w:bookmarkStart w:id="29" w:name="_Toc338515278"/>
-      <w:r>
-        <w:t>Suggestions</w:t>
+        <w:rPr>
+          <w:sz w:val="24"/>
+          <w:szCs w:val="24"/>
+        </w:rPr>
+      </w:pPr>
+      <w:r>
+        <w:rPr>
+          <w:sz w:val="24"/>
+          <w:szCs w:val="24"/>
+        </w:rPr>
+        <w:tab/>
+      </w:r>
+      <w:r>
+        <w:rPr>
+          <w:sz w:val="24"/>
+          <w:szCs w:val="24"/>
+        </w:rPr>
+        <w:t>Examining</w:t>
+      </w:r>
+      <w:r>
+        <w:rPr>
+          <w:sz w:val="24"/>
+          <w:szCs w:val="24"/>
+        </w:rPr>
+        <w:t xml:space="preserve"> figure 4 the FTM has the highest average velocity in low and high vehicular density scenarios. </w:t>
+      </w:r>
+      <w:r>
+        <w:rPr>
+          <w:sz w:val="24"/>
+          <w:szCs w:val="24"/>
+        </w:rPr>
+        <w:t>This is partly due to the parameters of the model where vehicle</w:t>
+      </w:r>
+      <w:r>
+        <w:rPr>
+          <w:sz w:val="24"/>
+          <w:szCs w:val="24"/>
+        </w:rPr>
+        <w:t xml:space="preserve">s are never traveling at 0 m/s otherwise the model would break. In any case, the FTM shows a decrease in velocity as vehicular density increases, which is expected. </w:t>
+      </w:r>
+      <w:r>
+        <w:rPr>
+          <w:sz w:val="24"/>
+          <w:szCs w:val="24"/>
+        </w:rPr>
+        <w:t xml:space="preserve">By having each vehicle react to the surrounding vehicles around it, we know that increased traffic density, such as rush hour traffic, will lower the average speed of vehicles. </w:t>
+      </w:r>
+      <w:r>
+        <w:rPr>
+          <w:sz w:val="24"/>
+          <w:szCs w:val="24"/>
+        </w:rPr>
+        <w:t>However, a weakness with the FTM is that it doesn’t properly model the vehicular densities at intersections as it doesn’t differentiate the straightaway paths from intersections</w:t>
+      </w:r>
+      <w:r>
+        <w:rPr>
+          <w:sz w:val="24"/>
+          <w:szCs w:val="24"/>
+        </w:rPr>
+        <w:t xml:space="preserve"> as seen in figure 5.</w:t>
+      </w:r>
+    </w:p>
+    <w:p>
+      <w:pPr>
+        <w:jc w:val="center"/>
+        <w:rPr>
+          <w:sz w:val="24"/>
+          <w:szCs w:val="24"/>
+        </w:rPr>
+      </w:pPr>
+      <w:r>
+        <w:rPr>
+          <w:noProof/>
+          <w:sz w:val="24"/>
+          <w:szCs w:val="24"/>
+        </w:rPr>
+        <w:lastRenderedPageBreak/>
+        <w:drawing>
+          <wp:inline distT="0" distB="0" distL="0" distR="0">
+            <wp:extent cx="4872127" cy="2611686"/>
+            <wp:effectExtent l="19050" t="0" r="4673" b="0"/>
+            <wp:docPr id="19" name="Picture 3"/>
+            <wp:cNvGraphicFramePr>
+              <a:graphicFrameLocks xmlns:a="http://schemas.openxmlformats.org/drawingml/2006/main" noChangeAspect="1"/>
+            </wp:cNvGraphicFramePr>
+            <a:graphic xmlns:a="http://schemas.openxmlformats.org/drawingml/2006/main">
+              <a:graphicData uri="http://schemas.openxmlformats.org/drawingml/2006/picture">
+                <pic:pic xmlns:pic="http://schemas.openxmlformats.org/drawingml/2006/picture">
+                  <pic:nvPicPr>
+                    <pic:cNvPr id="0" name="Picture 3"/>
+                    <pic:cNvPicPr>
+                      <a:picLocks noChangeAspect="1" noChangeArrowheads="1"/>
+                    </pic:cNvPicPr>
+                  </pic:nvPicPr>
+                  <pic:blipFill>
+                    <a:blip r:embed="rId27" cstate="print"/>
+                    <a:srcRect/>
+                    <a:stretch>
+                      <a:fillRect/>
+                    </a:stretch>
+                  </pic:blipFill>
+                  <pic:spPr bwMode="auto">
+                    <a:xfrm>
+                      <a:off x="0" y="0"/>
+                      <a:ext cx="4876563" cy="2614064"/>
+                    </a:xfrm>
+                    <a:prstGeom prst="rect">
+                      <a:avLst/>
+                    </a:prstGeom>
+                    <a:noFill/>
+                    <a:ln w="9525">
+                      <a:noFill/>
+                      <a:miter lim="800000"/>
+                      <a:headEnd/>
+                      <a:tailEnd/>
+                    </a:ln>
+                  </pic:spPr>
+                </pic:pic>
+              </a:graphicData>
+            </a:graphic>
+          </wp:inline>
+        </w:drawing>
+      </w:r>
+    </w:p>
+    <w:p>
+      <w:pPr>
+        <w:rPr>
+          <w:sz w:val="24"/>
+          <w:szCs w:val="24"/>
+        </w:rPr>
+      </w:pPr>
+      <w:r>
+        <w:rPr>
+          <w:sz w:val="24"/>
+          <w:szCs w:val="24"/>
+        </w:rPr>
+        <w:t>Going back to figure 3, which defines the road topology, we see there is a massive increase in traffic density at points A and B and all other roads have approximately the same density.</w:t>
+      </w:r>
+      <w:r>
+        <w:rPr>
+          <w:sz w:val="24"/>
+          <w:szCs w:val="24"/>
+        </w:rPr>
+        <w:t xml:space="preserve"> What this translates to is that A and B is a highly travelled road, however once past that section it is as if traffic instantly vanishes; an unrealistic situation. Also, since this model does not account for stoppage at intersections we can see a smooth transition across </w:t>
+      </w:r>
+      <w:r>
+        <w:rPr>
+          <w:sz w:val="24"/>
+          <w:szCs w:val="24"/>
+        </w:rPr>
+        <w:t>intersections which are</w:t>
+      </w:r>
+      <w:r>
+        <w:rPr>
+          <w:sz w:val="24"/>
+          <w:szCs w:val="24"/>
+        </w:rPr>
+        <w:t xml:space="preserve"> also another weakness with FTM.</w:t>
+      </w:r>
+    </w:p>
+    <w:p>
+      <w:pPr>
+        <w:pStyle w:val="Heading3"/>
+        <w:rPr>
+          <w:sz w:val="24"/>
+          <w:szCs w:val="24"/>
+        </w:rPr>
+      </w:pPr>
+      <w:bookmarkStart w:id="29" w:name="_Toc338616386"/>
+      <w:r>
+        <w:rPr>
+          <w:sz w:val="24"/>
+          <w:szCs w:val="24"/>
+        </w:rPr>
+        <w:t>IDM (Intelligent Driver Model)</w:t>
       </w:r>
       <w:bookmarkEnd w:id="29"/>
-      <w:r>
-        <w:br w:type="page"/>
-      </w:r>
     </w:p>
-    <w:p/>
-    <w:p/>
-    <w:p/>
     <w:p>
       <w:pPr>
-        <w:pStyle w:val="Heading1"/>
+        <w:rPr>
+          <w:rFonts w:eastAsiaTheme="minorEastAsia"/>
+          <w:sz w:val="24"/>
+          <w:szCs w:val="24"/>
+        </w:rPr>
+      </w:pPr>
+      <w:r>
+        <w:rPr>
+          <w:sz w:val="24"/>
+          <w:szCs w:val="24"/>
+        </w:rPr>
+        <w:tab/>
+        <w:t>IDM</w:t>
+      </w:r>
+      <w:r>
+        <w:rPr>
+          <w:sz w:val="24"/>
+          <w:szCs w:val="24"/>
+        </w:rPr>
+        <w:t xml:space="preserve"> reacts to the vehicle in front of it, which classifies it as a form of the car following model, so understandably it is affected by traffic density. From figure 4 it is apparent that as the density increases the average speed of vehicles decrease. </w:t>
+      </w:r>
+      <w:r>
+        <w:rPr>
+          <w:sz w:val="24"/>
+          <w:szCs w:val="24"/>
+        </w:rPr>
+        <w:t xml:space="preserve">The desired dynamical distance, </w:t>
+      </w:r>
+      <m:oMath>
+        <m:sSup>
+          <m:sSupPr>
+            <m:ctrlPr>
+              <w:rPr>
+                <w:rFonts w:ascii="Cambria Math" w:hAnsi="Cambria Math"/>
+                <w:sz w:val="24"/>
+                <w:szCs w:val="24"/>
+              </w:rPr>
+            </m:ctrlPr>
+          </m:sSupPr>
+          <m:e>
+            <m:r>
+              <m:rPr>
+                <m:sty m:val="p"/>
+              </m:rPr>
+              <w:rPr>
+                <w:rFonts w:ascii="Cambria Math" w:hAnsi="Cambria Math"/>
+                <w:sz w:val="24"/>
+                <w:szCs w:val="24"/>
+              </w:rPr>
+              <m:t>s</m:t>
+            </m:r>
+          </m:e>
+          <m:sup>
+            <m:r>
+              <m:rPr>
+                <m:sty m:val="p"/>
+              </m:rPr>
+              <w:rPr>
+                <w:rFonts w:ascii="Cambria Math" w:hAnsi="Cambria Math"/>
+                <w:sz w:val="24"/>
+                <w:szCs w:val="24"/>
+              </w:rPr>
+              <m:t>*</m:t>
+            </m:r>
+          </m:sup>
+        </m:sSup>
+      </m:oMath>
+      <w:r>
+        <w:rPr>
+          <w:rFonts w:eastAsiaTheme="minorEastAsia"/>
+          <w:sz w:val="24"/>
+          <w:szCs w:val="24"/>
+        </w:rPr>
+        <w:t xml:space="preserve">, in this model has affects both on the velocity and distribution of density on the road topology. As more vehicles enter the system the model tries to keep the desired dynamical </w:t>
+      </w:r>
+      <w:r>
+        <w:rPr>
+          <w:rFonts w:eastAsiaTheme="minorEastAsia"/>
+          <w:sz w:val="24"/>
+          <w:szCs w:val="24"/>
+        </w:rPr>
+        <w:t>distance</w:t>
+      </w:r>
+      <w:r>
+        <w:rPr>
+          <w:rFonts w:eastAsiaTheme="minorEastAsia"/>
+          <w:sz w:val="24"/>
+          <w:szCs w:val="24"/>
+        </w:rPr>
+        <w:t>, as a consequence as the vehicular density increases the model slows the speed of the vehicles. However one drawback to this modeling constra</w:t>
+      </w:r>
+      <w:r>
+        <w:rPr>
+          <w:rFonts w:eastAsiaTheme="minorEastAsia"/>
+          <w:sz w:val="24"/>
+          <w:szCs w:val="24"/>
+        </w:rPr>
+        <w:t xml:space="preserve">int is lack of intersection modeling. Looking at figure 6 we can see extremely high densities at the most frequented intersections. </w:t>
+      </w:r>
+    </w:p>
+    <w:p>
+      <w:pPr>
         <w:jc w:val="center"/>
-      </w:pPr>
-      <w:bookmarkStart w:id="30" w:name="_Toc338515279"/>
-      <w:r>
-        <w:t>References</w:t>
+        <w:rPr>
+          <w:sz w:val="24"/>
+          <w:szCs w:val="24"/>
+        </w:rPr>
+      </w:pPr>
+      <w:r>
+        <w:rPr>
+          <w:noProof/>
+          <w:sz w:val="24"/>
+          <w:szCs w:val="24"/>
+        </w:rPr>
+        <w:lastRenderedPageBreak/>
+        <w:drawing>
+          <wp:inline distT="0" distB="0" distL="0" distR="0">
+            <wp:extent cx="4069871" cy="2330242"/>
+            <wp:effectExtent l="19050" t="0" r="6829" b="0"/>
+            <wp:docPr id="20" name="Picture 4"/>
+            <wp:cNvGraphicFramePr>
+              <a:graphicFrameLocks xmlns:a="http://schemas.openxmlformats.org/drawingml/2006/main" noChangeAspect="1"/>
+            </wp:cNvGraphicFramePr>
+            <a:graphic xmlns:a="http://schemas.openxmlformats.org/drawingml/2006/main">
+              <a:graphicData uri="http://schemas.openxmlformats.org/drawingml/2006/picture">
+                <pic:pic xmlns:pic="http://schemas.openxmlformats.org/drawingml/2006/picture">
+                  <pic:nvPicPr>
+                    <pic:cNvPr id="0" name="Picture 4"/>
+                    <pic:cNvPicPr>
+                      <a:picLocks noChangeAspect="1" noChangeArrowheads="1"/>
+                    </pic:cNvPicPr>
+                  </pic:nvPicPr>
+                  <pic:blipFill>
+                    <a:blip r:embed="rId28" cstate="print"/>
+                    <a:srcRect/>
+                    <a:stretch>
+                      <a:fillRect/>
+                    </a:stretch>
+                  </pic:blipFill>
+                  <pic:spPr bwMode="auto">
+                    <a:xfrm>
+                      <a:off x="0" y="0"/>
+                      <a:ext cx="4074965" cy="2333159"/>
+                    </a:xfrm>
+                    <a:prstGeom prst="rect">
+                      <a:avLst/>
+                    </a:prstGeom>
+                    <a:noFill/>
+                    <a:ln w="9525">
+                      <a:noFill/>
+                      <a:miter lim="800000"/>
+                      <a:headEnd/>
+                      <a:tailEnd/>
+                    </a:ln>
+                  </pic:spPr>
+                </pic:pic>
+              </a:graphicData>
+            </a:graphic>
+          </wp:inline>
+        </w:drawing>
+      </w:r>
+    </w:p>
+    <w:p>
+      <w:pPr>
+        <w:rPr>
+          <w:sz w:val="24"/>
+          <w:szCs w:val="24"/>
+        </w:rPr>
+      </w:pPr>
+      <w:r>
+        <w:rPr>
+          <w:sz w:val="24"/>
+          <w:szCs w:val="24"/>
+        </w:rPr>
+        <w:t xml:space="preserve">From the road topology in figure 3 and looking at intersections A, B, and C </w:t>
+      </w:r>
+      <w:r>
+        <w:rPr>
+          <w:sz w:val="24"/>
+          <w:szCs w:val="24"/>
+        </w:rPr>
+        <w:t xml:space="preserve">in figure 6 </w:t>
+      </w:r>
+      <w:r>
+        <w:rPr>
+          <w:sz w:val="24"/>
+          <w:szCs w:val="24"/>
+        </w:rPr>
+        <w:t xml:space="preserve">there is a spike in vehicular density. </w:t>
+      </w:r>
+      <w:r>
+        <w:rPr>
+          <w:sz w:val="24"/>
+          <w:szCs w:val="24"/>
+        </w:rPr>
+        <w:t xml:space="preserve">This is due to the desired dynamic distance modeling and its affects at intersections. </w:t>
+      </w:r>
+      <w:r>
+        <w:rPr>
+          <w:sz w:val="24"/>
+          <w:szCs w:val="24"/>
+        </w:rPr>
+        <w:t>Because every vehicle attempts to maintain a minimum distance from other vehicles a bottle neck of sorts is created at intersections. When an oncoming vehicle is detected a vehicle is forced to slow down or in some instances stop until its path is clear.</w:t>
+      </w:r>
+      <w:r>
+        <w:rPr>
+          <w:sz w:val="24"/>
+          <w:szCs w:val="24"/>
+        </w:rPr>
+        <w:t xml:space="preserve"> This clearly causes the increased density results seen at intersections A, B, and C. Since there is no intersection modeling </w:t>
+      </w:r>
+      <w:r>
+        <w:rPr>
+          <w:sz w:val="24"/>
+          <w:szCs w:val="24"/>
+        </w:rPr>
+        <w:t xml:space="preserve">it is unpredictable how long each vehicle will queue up at intersections. </w:t>
+      </w:r>
+      <w:r>
+        <w:rPr>
+          <w:sz w:val="24"/>
+          <w:szCs w:val="24"/>
+        </w:rPr>
+        <w:t>Although the average speed is realistic, the density chart shows that this model is still lacking.</w:t>
+      </w:r>
+    </w:p>
+    <w:p>
+      <w:pPr>
+        <w:pStyle w:val="Heading3"/>
+        <w:rPr>
+          <w:sz w:val="24"/>
+          <w:szCs w:val="24"/>
+        </w:rPr>
+      </w:pPr>
+      <w:bookmarkStart w:id="30" w:name="_Toc338616387"/>
+      <w:r>
+        <w:rPr>
+          <w:sz w:val="24"/>
+          <w:szCs w:val="24"/>
+        </w:rPr>
+        <w:t>IDM-IM Stops and Lights (Intelligent Driver Model with Intersection Modeling)</w:t>
       </w:r>
       <w:bookmarkEnd w:id="30"/>
     </w:p>
     <w:p>
       <w:pPr>
-        <w:pStyle w:val="Heading2"/>
-      </w:pPr>
-      <w:bookmarkStart w:id="31" w:name="_Toc338515280"/>
-      <w:r>
-        <w:t xml:space="preserve">[1] </w:t>
-      </w:r>
-      <w:r>
-        <w:t>Routing in Sparse Vehicular Ad Hoc Wireless Networks</w:t>
-      </w:r>
-      <w:bookmarkEnd w:id="31"/>
+        <w:rPr>
+          <w:sz w:val="24"/>
+          <w:szCs w:val="24"/>
+        </w:rPr>
+      </w:pPr>
+      <w:r>
+        <w:rPr>
+          <w:sz w:val="24"/>
+          <w:szCs w:val="24"/>
+        </w:rPr>
+        <w:tab/>
+        <w:t>With IDM-IM for both stop signs and traffic lights we can see</w:t>
+      </w:r>
+      <w:r>
+        <w:rPr>
+          <w:sz w:val="24"/>
+          <w:szCs w:val="24"/>
+        </w:rPr>
+        <w:t>, in figure 4</w:t>
+      </w:r>
+      <w:r>
+        <w:rPr>
+          <w:sz w:val="24"/>
+          <w:szCs w:val="24"/>
+        </w:rPr>
+        <w:t>,</w:t>
+      </w:r>
+      <w:r>
+        <w:rPr>
+          <w:sz w:val="24"/>
+          <w:szCs w:val="24"/>
+        </w:rPr>
+        <w:t xml:space="preserve"> that the average velocity is noticeably lower than the original IDM case. </w:t>
+      </w:r>
+      <w:r>
+        <w:rPr>
+          <w:sz w:val="24"/>
+          <w:szCs w:val="24"/>
+        </w:rPr>
+        <w:t>This is directly related to the vehicles being forced to stop at intersections whether by a stop sign or traffic light. We can also see that the results</w:t>
+      </w:r>
+      <w:r>
+        <w:rPr>
+          <w:sz w:val="24"/>
+          <w:szCs w:val="24"/>
+        </w:rPr>
+        <w:t>, in the higher density vehicle scenario</w:t>
+      </w:r>
+      <w:r>
+        <w:rPr>
+          <w:sz w:val="24"/>
+          <w:szCs w:val="24"/>
+        </w:rPr>
+        <w:t>, with</w:t>
+      </w:r>
+      <w:r>
+        <w:rPr>
+          <w:sz w:val="24"/>
+          <w:szCs w:val="24"/>
+        </w:rPr>
+        <w:t xml:space="preserve"> stop signs have a slightly lower average velocity because every vehicle is required to stop at intersections whereas in the case of traffic signals it is possible for cars to go through</w:t>
+      </w:r>
+      <w:r>
+        <w:rPr>
+          <w:sz w:val="24"/>
+          <w:szCs w:val="24"/>
+        </w:rPr>
+        <w:t xml:space="preserve"> intersections without stopping if the lights are GREEN.</w:t>
+      </w:r>
+      <w:r>
+        <w:rPr>
+          <w:sz w:val="24"/>
+          <w:szCs w:val="24"/>
+        </w:rPr>
+        <w:t xml:space="preserve"> This is not true for low density situations because when roads are relatively empty, vehicles are able to move through intersections as the first vehicle waiting for a stop sign. In the traffic signal case if a vehicle were to get caught at a RED traffic signal, it would still have to wait for the signal to become green before it can proceed to move through the intersection. </w:t>
+      </w:r>
     </w:p>
     <w:p>
       <w:pPr>
-        <w:contextualSpacing/>
-      </w:pPr>
-      <w:r>
-        <w:t>Authors: Nawaporn Wisitpongphan, Fan Bai, Priyantha Mudalige, Varsha Sadekar, and Ozan Tonguz</w:t>
+        <w:rPr>
+          <w:sz w:val="24"/>
+          <w:szCs w:val="24"/>
+        </w:rPr>
+      </w:pPr>
+      <w:r>
+        <w:rPr>
+          <w:noProof/>
+          <w:sz w:val="24"/>
+          <w:szCs w:val="24"/>
+        </w:rPr>
+        <w:lastRenderedPageBreak/>
+        <w:drawing>
+          <wp:inline distT="0" distB="0" distL="0" distR="0">
+            <wp:extent cx="2922558" cy="1674851"/>
+            <wp:effectExtent l="19050" t="0" r="0" b="0"/>
+            <wp:docPr id="23" name="Picture 5"/>
+            <wp:cNvGraphicFramePr>
+              <a:graphicFrameLocks xmlns:a="http://schemas.openxmlformats.org/drawingml/2006/main" noChangeAspect="1"/>
+            </wp:cNvGraphicFramePr>
+            <a:graphic xmlns:a="http://schemas.openxmlformats.org/drawingml/2006/main">
+              <a:graphicData uri="http://schemas.openxmlformats.org/drawingml/2006/picture">
+                <pic:pic xmlns:pic="http://schemas.openxmlformats.org/drawingml/2006/picture">
+                  <pic:nvPicPr>
+                    <pic:cNvPr id="0" name="Picture 5"/>
+                    <pic:cNvPicPr>
+                      <a:picLocks noChangeAspect="1" noChangeArrowheads="1"/>
+                    </pic:cNvPicPr>
+                  </pic:nvPicPr>
+                  <pic:blipFill>
+                    <a:blip r:embed="rId29" cstate="print"/>
+                    <a:srcRect/>
+                    <a:stretch>
+                      <a:fillRect/>
+                    </a:stretch>
+                  </pic:blipFill>
+                  <pic:spPr bwMode="auto">
+                    <a:xfrm>
+                      <a:off x="0" y="0"/>
+                      <a:ext cx="2926684" cy="1677215"/>
+                    </a:xfrm>
+                    <a:prstGeom prst="rect">
+                      <a:avLst/>
+                    </a:prstGeom>
+                    <a:noFill/>
+                    <a:ln w="9525">
+                      <a:noFill/>
+                      <a:miter lim="800000"/>
+                      <a:headEnd/>
+                      <a:tailEnd/>
+                    </a:ln>
+                  </pic:spPr>
+                </pic:pic>
+              </a:graphicData>
+            </a:graphic>
+          </wp:inline>
+        </w:drawing>
+      </w:r>
+      <w:r>
+        <w:rPr>
+          <w:sz w:val="24"/>
+          <w:szCs w:val="24"/>
+        </w:rPr>
+        <w:t xml:space="preserve"> </w:t>
+      </w:r>
+      <w:r>
+        <w:rPr>
+          <w:noProof/>
+          <w:sz w:val="24"/>
+          <w:szCs w:val="24"/>
+        </w:rPr>
+        <w:drawing>
+          <wp:inline distT="0" distB="0" distL="0" distR="0">
+            <wp:extent cx="2849336" cy="1587260"/>
+            <wp:effectExtent l="19050" t="0" r="8164" b="0"/>
+            <wp:docPr id="24" name="Picture 6"/>
+            <wp:cNvGraphicFramePr>
+              <a:graphicFrameLocks xmlns:a="http://schemas.openxmlformats.org/drawingml/2006/main" noChangeAspect="1"/>
+            </wp:cNvGraphicFramePr>
+            <a:graphic xmlns:a="http://schemas.openxmlformats.org/drawingml/2006/main">
+              <a:graphicData uri="http://schemas.openxmlformats.org/drawingml/2006/picture">
+                <pic:pic xmlns:pic="http://schemas.openxmlformats.org/drawingml/2006/picture">
+                  <pic:nvPicPr>
+                    <pic:cNvPr id="0" name="Picture 6"/>
+                    <pic:cNvPicPr>
+                      <a:picLocks noChangeAspect="1" noChangeArrowheads="1"/>
+                    </pic:cNvPicPr>
+                  </pic:nvPicPr>
+                  <pic:blipFill>
+                    <a:blip r:embed="rId30" cstate="print"/>
+                    <a:srcRect/>
+                    <a:stretch>
+                      <a:fillRect/>
+                    </a:stretch>
+                  </pic:blipFill>
+                  <pic:spPr bwMode="auto">
+                    <a:xfrm>
+                      <a:off x="0" y="0"/>
+                      <a:ext cx="2854918" cy="1590369"/>
+                    </a:xfrm>
+                    <a:prstGeom prst="rect">
+                      <a:avLst/>
+                    </a:prstGeom>
+                    <a:noFill/>
+                    <a:ln w="9525">
+                      <a:noFill/>
+                      <a:miter lim="800000"/>
+                      <a:headEnd/>
+                      <a:tailEnd/>
+                    </a:ln>
+                  </pic:spPr>
+                </pic:pic>
+              </a:graphicData>
+            </a:graphic>
+          </wp:inline>
+        </w:drawing>
       </w:r>
     </w:p>
     <w:p>
       <w:pPr>
-        <w:contextualSpacing/>
-      </w:pPr>
-      <w:r>
-        <w:t>Publication: IEEE Journal on selected areas in communications, Vol. 25, No. 8 October 2007</w:t>
-      </w:r>
-      <w:r>
-        <w:t xml:space="preserve"> (pg 1538-1556)</w:t>
+        <w:rPr>
+          <w:sz w:val="24"/>
+          <w:szCs w:val="24"/>
+        </w:rPr>
+      </w:pPr>
+      <w:r>
+        <w:rPr>
+          <w:sz w:val="24"/>
+          <w:szCs w:val="24"/>
+        </w:rPr>
+        <w:tab/>
+      </w:r>
+      <w:r>
+        <w:rPr>
+          <w:sz w:val="24"/>
+          <w:szCs w:val="24"/>
+        </w:rPr>
+        <w:t xml:space="preserve">In figures 7 and 8 </w:t>
+      </w:r>
+      <w:r>
+        <w:rPr>
+          <w:sz w:val="24"/>
+          <w:szCs w:val="24"/>
+        </w:rPr>
+        <w:t xml:space="preserve">there is a better distribution of vehicles at every intersection, giving a more realistic simulation. </w:t>
+      </w:r>
+      <w:r>
+        <w:rPr>
+          <w:sz w:val="24"/>
+          <w:szCs w:val="24"/>
+        </w:rPr>
+        <w:t xml:space="preserve">For intersections A, B, and C in both figures (High traffic intersections) we also see that the density gradually increases as a vehicle approaches an intersection, representing queuing of vehicles when reaching intersections. </w:t>
+      </w:r>
+      <w:r>
+        <w:rPr>
+          <w:sz w:val="24"/>
+          <w:szCs w:val="24"/>
+        </w:rPr>
+        <w:t>Analyzing figure 7, the stop sign case, we now can see that there is a slight density build up at all intersections. Particularly at intersections A, B, C, and D we see a spike in the density because these are heavily travelled roads. With a stop sign</w:t>
+      </w:r>
+      <w:r>
+        <w:rPr>
+          <w:sz w:val="24"/>
+          <w:szCs w:val="24"/>
+        </w:rPr>
+        <w:t xml:space="preserve"> </w:t>
+      </w:r>
+      <w:r>
+        <w:rPr>
+          <w:sz w:val="24"/>
+          <w:szCs w:val="24"/>
+        </w:rPr>
+        <w:t xml:space="preserve">we also see lower density spikes at intersections that are not heavily traveled. </w:t>
+      </w:r>
+      <w:r>
+        <w:rPr>
+          <w:sz w:val="24"/>
+          <w:szCs w:val="24"/>
+        </w:rPr>
+        <w:t xml:space="preserve">Compared with figure 8 the density spikes at intersections A, B, C, and D are smaller because traffic signals allow for bursts of vehicles to move through the intersection as opposed to one by one. </w:t>
+      </w:r>
+      <w:r>
+        <w:rPr>
+          <w:sz w:val="24"/>
+          <w:szCs w:val="24"/>
+        </w:rPr>
+        <w:t xml:space="preserve">Clearly this mechanism is superior in busy intersections as the traffic signal protocol </w:t>
+      </w:r>
+      <w:r>
+        <w:rPr>
+          <w:sz w:val="24"/>
+          <w:szCs w:val="24"/>
+        </w:rPr>
+        <w:t xml:space="preserve">tempers the density at those intersections. However at all other intersections that are not heavily traveled, it appears that the traffic signals produce a higher vehicle density. As stated earlier, there will be vehicles that must stop at intersections even if there is no cross traffic. The results suggest that for busy intersections a traffic signal protocol should be implemented while stop signs should be used to control less frequented streets. </w:t>
       </w:r>
     </w:p>
     <w:p>
       <w:pPr>
+        <w:pStyle w:val="Heading3"/>
+        <w:rPr>
+          <w:sz w:val="24"/>
+          <w:szCs w:val="24"/>
+        </w:rPr>
+      </w:pPr>
+      <w:bookmarkStart w:id="31" w:name="_Toc338616388"/>
+      <w:r>
+        <w:rPr>
+          <w:sz w:val="24"/>
+          <w:szCs w:val="24"/>
+        </w:rPr>
+        <w:t>IDM-LC Lights</w:t>
+      </w:r>
+      <w:bookmarkEnd w:id="31"/>
+      <w:r>
+        <w:rPr>
+          <w:sz w:val="24"/>
+          <w:szCs w:val="24"/>
+        </w:rPr>
+        <w:t xml:space="preserve"> </w:t>
+      </w:r>
+    </w:p>
+    <w:p>
+      <w:pPr>
         <w:pStyle w:val="Heading2"/>
       </w:pPr>
-      <w:bookmarkStart w:id="32" w:name="_Toc338515281"/>
+      <w:bookmarkStart w:id="32" w:name="_Toc338616389"/>
+      <w:r>
+        <w:t>Discuss Results</w:t>
+      </w:r>
+      <w:bookmarkEnd w:id="32"/>
+    </w:p>
+    <w:p>
+      <w:pPr>
+        <w:pStyle w:val="Heading2"/>
+      </w:pPr>
+      <w:bookmarkStart w:id="33" w:name="_Toc338616390"/>
+      <w:r>
+        <w:t>Suggestions</w:t>
+      </w:r>
+      <w:bookmarkEnd w:id="33"/>
+      <w:r>
+        <w:br w:type="page"/>
+      </w:r>
+    </w:p>
+    <w:p>
+      <w:pPr>
+        <w:pStyle w:val="Heading1"/>
+        <w:jc w:val="center"/>
+      </w:pPr>
+      <w:bookmarkStart w:id="34" w:name="_Toc338616391"/>
+      <w:r>
+        <w:lastRenderedPageBreak/>
+        <w:t>References</w:t>
+      </w:r>
+      <w:bookmarkEnd w:id="34"/>
+    </w:p>
+    <w:p>
+      <w:pPr>
+        <w:pStyle w:val="Heading2"/>
+      </w:pPr>
+      <w:bookmarkStart w:id="35" w:name="_Toc338616392"/>
+      <w:r>
+        <w:t xml:space="preserve">[1] </w:t>
+      </w:r>
+      <w:r>
+        <w:t>Routing in Sparse Vehicular Ad Hoc Wireless Networks</w:t>
+      </w:r>
+      <w:bookmarkEnd w:id="35"/>
+    </w:p>
+    <w:p>
+      <w:pPr>
+        <w:contextualSpacing/>
+      </w:pPr>
+      <w:r>
+        <w:t>Authors: Nawaporn Wisitpongphan, Fan Bai, Priyantha Mudalige, Varsha Sadekar, and Ozan Tonguz</w:t>
+      </w:r>
+    </w:p>
+    <w:p>
+      <w:pPr>
+        <w:contextualSpacing/>
+      </w:pPr>
+      <w:r>
+        <w:t>Publication: IEEE Journal on selected areas in communications, Vol. 25, No. 8 October 2007</w:t>
+      </w:r>
+      <w:r>
+        <w:t xml:space="preserve"> (pg 1538-1556)</w:t>
+      </w:r>
+    </w:p>
+    <w:p>
+      <w:pPr>
+        <w:pStyle w:val="Heading2"/>
+      </w:pPr>
+      <w:bookmarkStart w:id="36" w:name="_Toc338616393"/>
       <w:r>
         <w:t>[2] Vehicular Mobility Simulation for VANETs</w:t>
       </w:r>
-      <w:bookmarkEnd w:id="32"/>
+      <w:bookmarkEnd w:id="36"/>
     </w:p>
     <w:p>
       <w:pPr>
@@ -37367,6 +39998,7 @@
   </w:compat>
   <w:rsids>
     <w:rsidRoot w:val="00C77AD9"/>
+    <w:rsid w:val="00676258"/>
     <w:rsid w:val="00C77AD9"/>
   </w:rsids>
   <m:mathPr>
@@ -37548,6 +40180,7 @@
   <w:style w:type="paragraph" w:default="1" w:styleId="Normal">
     <w:name w:val="Normal"/>
     <w:qFormat/>
+    <w:rsid w:val="00676258"/>
   </w:style>
   <w:style w:type="character" w:default="1" w:styleId="DefaultParagraphFont">
     <w:name w:val="Default Paragraph Font"/>
@@ -37582,7 +40215,7 @@
     <w:basedOn w:val="DefaultParagraphFont"/>
     <w:uiPriority w:val="99"/>
     <w:semiHidden/>
-    <w:rsid w:val="00C77AD9"/>
+    <w:rsid w:val="00676258"/>
     <w:rPr>
       <w:color w:val="808080"/>
     </w:rPr>
@@ -37884,7 +40517,7 @@
 </file>
 
 <file path=customXml/itemProps1.xml><?xml version="1.0" encoding="utf-8"?>
-<ds:datastoreItem xmlns:ds="http://schemas.openxmlformats.org/officeDocument/2006/customXml" ds:itemID="{F60B8C05-3242-46F9-8802-3038629C0E5D}">
+<ds:datastoreItem xmlns:ds="http://schemas.openxmlformats.org/officeDocument/2006/customXml" ds:itemID="{B5AB8002-9830-425F-A695-27DA339B4A19}">
   <ds:schemaRefs>
     <ds:schemaRef ds:uri="http://schemas.openxmlformats.org/officeDocument/2006/bibliography"/>
   </ds:schemaRefs>

</xml_diff>

<commit_message>
Finished Paper. Doing power point from Micro Mobility
</commit_message>
<xml_diff>
--- a/VANET_Felix.docx
+++ b/VANET_Felix.docx
@@ -166,7 +166,7 @@
           <w:r>
             <w:fldChar w:fldCharType="separate"/>
           </w:r>
-          <w:hyperlink w:anchor="_Toc338616361" w:history="1">
+          <w:hyperlink w:anchor="_Toc338710052" w:history="1">
             <w:r>
               <w:rPr>
                 <w:rStyle w:val="Hyperlink"/>
@@ -193,7 +193,7 @@
                 <w:noProof/>
                 <w:webHidden/>
               </w:rPr>
-              <w:instrText xml:space="preserve"> PAGEREF _Toc338616361 \h </w:instrText>
+              <w:instrText xml:space="preserve"> PAGEREF _Toc338710052 \h </w:instrText>
             </w:r>
             <w:r>
               <w:rPr>
@@ -235,7 +235,7 @@
               <w:noProof/>
             </w:rPr>
           </w:pPr>
-          <w:hyperlink w:anchor="_Toc338616362" w:history="1">
+          <w:hyperlink w:anchor="_Toc338710053" w:history="1">
             <w:r>
               <w:rPr>
                 <w:rStyle w:val="Hyperlink"/>
@@ -262,7 +262,7 @@
                 <w:noProof/>
                 <w:webHidden/>
               </w:rPr>
-              <w:instrText xml:space="preserve"> PAGEREF _Toc338616362 \h </w:instrText>
+              <w:instrText xml:space="preserve"> PAGEREF _Toc338710053 \h </w:instrText>
             </w:r>
             <w:r>
               <w:rPr>
@@ -304,7 +304,7 @@
               <w:noProof/>
             </w:rPr>
           </w:pPr>
-          <w:hyperlink w:anchor="_Toc338616363" w:history="1">
+          <w:hyperlink w:anchor="_Toc338710054" w:history="1">
             <w:r>
               <w:rPr>
                 <w:rStyle w:val="Hyperlink"/>
@@ -331,7 +331,7 @@
                 <w:noProof/>
                 <w:webHidden/>
               </w:rPr>
-              <w:instrText xml:space="preserve"> PAGEREF _Toc338616363 \h </w:instrText>
+              <w:instrText xml:space="preserve"> PAGEREF _Toc338710054 \h </w:instrText>
             </w:r>
             <w:r>
               <w:rPr>
@@ -373,7 +373,7 @@
               <w:noProof/>
             </w:rPr>
           </w:pPr>
-          <w:hyperlink w:anchor="_Toc338616364" w:history="1">
+          <w:hyperlink w:anchor="_Toc338710055" w:history="1">
             <w:r>
               <w:rPr>
                 <w:rStyle w:val="Hyperlink"/>
@@ -400,7 +400,7 @@
                 <w:noProof/>
                 <w:webHidden/>
               </w:rPr>
-              <w:instrText xml:space="preserve"> PAGEREF _Toc338616364 \h </w:instrText>
+              <w:instrText xml:space="preserve"> PAGEREF _Toc338710055 \h </w:instrText>
             </w:r>
             <w:r>
               <w:rPr>
@@ -442,7 +442,7 @@
               <w:noProof/>
             </w:rPr>
           </w:pPr>
-          <w:hyperlink w:anchor="_Toc338616365" w:history="1">
+          <w:hyperlink w:anchor="_Toc338710056" w:history="1">
             <w:r>
               <w:rPr>
                 <w:rStyle w:val="Hyperlink"/>
@@ -469,7 +469,7 @@
                 <w:noProof/>
                 <w:webHidden/>
               </w:rPr>
-              <w:instrText xml:space="preserve"> PAGEREF _Toc338616365 \h </w:instrText>
+              <w:instrText xml:space="preserve"> PAGEREF _Toc338710056 \h </w:instrText>
             </w:r>
             <w:r>
               <w:rPr>
@@ -511,7 +511,7 @@
               <w:noProof/>
             </w:rPr>
           </w:pPr>
-          <w:hyperlink w:anchor="_Toc338616366" w:history="1">
+          <w:hyperlink w:anchor="_Toc338710057" w:history="1">
             <w:r>
               <w:rPr>
                 <w:rStyle w:val="Hyperlink"/>
@@ -538,7 +538,7 @@
                 <w:noProof/>
                 <w:webHidden/>
               </w:rPr>
-              <w:instrText xml:space="preserve"> PAGEREF _Toc338616366 \h </w:instrText>
+              <w:instrText xml:space="preserve"> PAGEREF _Toc338710057 \h </w:instrText>
             </w:r>
             <w:r>
               <w:rPr>
@@ -580,7 +580,7 @@
               <w:noProof/>
             </w:rPr>
           </w:pPr>
-          <w:hyperlink w:anchor="_Toc338616367" w:history="1">
+          <w:hyperlink w:anchor="_Toc338710058" w:history="1">
             <w:r>
               <w:rPr>
                 <w:rStyle w:val="Hyperlink"/>
@@ -607,7 +607,7 @@
                 <w:noProof/>
                 <w:webHidden/>
               </w:rPr>
-              <w:instrText xml:space="preserve"> PAGEREF _Toc338616367 \h </w:instrText>
+              <w:instrText xml:space="preserve"> PAGEREF _Toc338710058 \h </w:instrText>
             </w:r>
             <w:r>
               <w:rPr>
@@ -649,7 +649,7 @@
               <w:noProof/>
             </w:rPr>
           </w:pPr>
-          <w:hyperlink w:anchor="_Toc338616368" w:history="1">
+          <w:hyperlink w:anchor="_Toc338710059" w:history="1">
             <w:r>
               <w:rPr>
                 <w:rStyle w:val="Hyperlink"/>
@@ -676,7 +676,7 @@
                 <w:noProof/>
                 <w:webHidden/>
               </w:rPr>
-              <w:instrText xml:space="preserve"> PAGEREF _Toc338616368 \h </w:instrText>
+              <w:instrText xml:space="preserve"> PAGEREF _Toc338710059 \h </w:instrText>
             </w:r>
             <w:r>
               <w:rPr>
@@ -718,7 +718,7 @@
               <w:noProof/>
             </w:rPr>
           </w:pPr>
-          <w:hyperlink w:anchor="_Toc338616369" w:history="1">
+          <w:hyperlink w:anchor="_Toc338710060" w:history="1">
             <w:r>
               <w:rPr>
                 <w:rStyle w:val="Hyperlink"/>
@@ -745,7 +745,7 @@
                 <w:noProof/>
                 <w:webHidden/>
               </w:rPr>
-              <w:instrText xml:space="preserve"> PAGEREF _Toc338616369 \h </w:instrText>
+              <w:instrText xml:space="preserve"> PAGEREF _Toc338710060 \h </w:instrText>
             </w:r>
             <w:r>
               <w:rPr>
@@ -787,7 +787,7 @@
               <w:noProof/>
             </w:rPr>
           </w:pPr>
-          <w:hyperlink w:anchor="_Toc338616370" w:history="1">
+          <w:hyperlink w:anchor="_Toc338710061" w:history="1">
             <w:r>
               <w:rPr>
                 <w:rStyle w:val="Hyperlink"/>
@@ -814,7 +814,7 @@
                 <w:noProof/>
                 <w:webHidden/>
               </w:rPr>
-              <w:instrText xml:space="preserve"> PAGEREF _Toc338616370 \h </w:instrText>
+              <w:instrText xml:space="preserve"> PAGEREF _Toc338710061 \h </w:instrText>
             </w:r>
             <w:r>
               <w:rPr>
@@ -856,7 +856,7 @@
               <w:noProof/>
             </w:rPr>
           </w:pPr>
-          <w:hyperlink w:anchor="_Toc338616371" w:history="1">
+          <w:hyperlink w:anchor="_Toc338710062" w:history="1">
             <w:r>
               <w:rPr>
                 <w:rStyle w:val="Hyperlink"/>
@@ -883,7 +883,7 @@
                 <w:noProof/>
                 <w:webHidden/>
               </w:rPr>
-              <w:instrText xml:space="preserve"> PAGEREF _Toc338616371 \h </w:instrText>
+              <w:instrText xml:space="preserve"> PAGEREF _Toc338710062 \h </w:instrText>
             </w:r>
             <w:r>
               <w:rPr>
@@ -925,7 +925,7 @@
               <w:noProof/>
             </w:rPr>
           </w:pPr>
-          <w:hyperlink w:anchor="_Toc338616372" w:history="1">
+          <w:hyperlink w:anchor="_Toc338710063" w:history="1">
             <w:r>
               <w:rPr>
                 <w:rStyle w:val="Hyperlink"/>
@@ -952,7 +952,7 @@
                 <w:noProof/>
                 <w:webHidden/>
               </w:rPr>
-              <w:instrText xml:space="preserve"> PAGEREF _Toc338616372 \h </w:instrText>
+              <w:instrText xml:space="preserve"> PAGEREF _Toc338710063 \h </w:instrText>
             </w:r>
             <w:r>
               <w:rPr>
@@ -994,7 +994,7 @@
               <w:noProof/>
             </w:rPr>
           </w:pPr>
-          <w:hyperlink w:anchor="_Toc338616373" w:history="1">
+          <w:hyperlink w:anchor="_Toc338710064" w:history="1">
             <w:r>
               <w:rPr>
                 <w:rStyle w:val="Hyperlink"/>
@@ -1021,7 +1021,7 @@
                 <w:noProof/>
                 <w:webHidden/>
               </w:rPr>
-              <w:instrText xml:space="preserve"> PAGEREF _Toc338616373 \h </w:instrText>
+              <w:instrText xml:space="preserve"> PAGEREF _Toc338710064 \h </w:instrText>
             </w:r>
             <w:r>
               <w:rPr>
@@ -1063,7 +1063,7 @@
               <w:noProof/>
             </w:rPr>
           </w:pPr>
-          <w:hyperlink w:anchor="_Toc338616374" w:history="1">
+          <w:hyperlink w:anchor="_Toc338710065" w:history="1">
             <w:r>
               <w:rPr>
                 <w:rStyle w:val="Hyperlink"/>
@@ -1090,7 +1090,7 @@
                 <w:noProof/>
                 <w:webHidden/>
               </w:rPr>
-              <w:instrText xml:space="preserve"> PAGEREF _Toc338616374 \h </w:instrText>
+              <w:instrText xml:space="preserve"> PAGEREF _Toc338710065 \h </w:instrText>
             </w:r>
             <w:r>
               <w:rPr>
@@ -1132,7 +1132,7 @@
               <w:noProof/>
             </w:rPr>
           </w:pPr>
-          <w:hyperlink w:anchor="_Toc338616375" w:history="1">
+          <w:hyperlink w:anchor="_Toc338710066" w:history="1">
             <w:r>
               <w:rPr>
                 <w:rStyle w:val="Hyperlink"/>
@@ -1159,7 +1159,7 @@
                 <w:noProof/>
                 <w:webHidden/>
               </w:rPr>
-              <w:instrText xml:space="preserve"> PAGEREF _Toc338616375 \h </w:instrText>
+              <w:instrText xml:space="preserve"> PAGEREF _Toc338710066 \h </w:instrText>
             </w:r>
             <w:r>
               <w:rPr>
@@ -1201,7 +1201,7 @@
               <w:noProof/>
             </w:rPr>
           </w:pPr>
-          <w:hyperlink w:anchor="_Toc338616376" w:history="1">
+          <w:hyperlink w:anchor="_Toc338710067" w:history="1">
             <w:r>
               <w:rPr>
                 <w:rStyle w:val="Hyperlink"/>
@@ -1228,7 +1228,7 @@
                 <w:noProof/>
                 <w:webHidden/>
               </w:rPr>
-              <w:instrText xml:space="preserve"> PAGEREF _Toc338616376 \h </w:instrText>
+              <w:instrText xml:space="preserve"> PAGEREF _Toc338710067 \h </w:instrText>
             </w:r>
             <w:r>
               <w:rPr>
@@ -1270,7 +1270,7 @@
               <w:noProof/>
             </w:rPr>
           </w:pPr>
-          <w:hyperlink w:anchor="_Toc338616377" w:history="1">
+          <w:hyperlink w:anchor="_Toc338710068" w:history="1">
             <w:r>
               <w:rPr>
                 <w:rStyle w:val="Hyperlink"/>
@@ -1297,7 +1297,7 @@
                 <w:noProof/>
                 <w:webHidden/>
               </w:rPr>
-              <w:instrText xml:space="preserve"> PAGEREF _Toc338616377 \h </w:instrText>
+              <w:instrText xml:space="preserve"> PAGEREF _Toc338710068 \h </w:instrText>
             </w:r>
             <w:r>
               <w:rPr>
@@ -1339,7 +1339,7 @@
               <w:noProof/>
             </w:rPr>
           </w:pPr>
-          <w:hyperlink w:anchor="_Toc338616378" w:history="1">
+          <w:hyperlink w:anchor="_Toc338710069" w:history="1">
             <w:r>
               <w:rPr>
                 <w:rStyle w:val="Hyperlink"/>
@@ -1386,7 +1386,7 @@
                 <w:noProof/>
                 <w:webHidden/>
               </w:rPr>
-              <w:instrText xml:space="preserve"> PAGEREF _Toc338616378 \h </w:instrText>
+              <w:instrText xml:space="preserve"> PAGEREF _Toc338710069 \h </w:instrText>
             </w:r>
             <w:r>
               <w:rPr>
@@ -1428,7 +1428,7 @@
               <w:noProof/>
             </w:rPr>
           </w:pPr>
-          <w:hyperlink w:anchor="_Toc338616379" w:history="1">
+          <w:hyperlink w:anchor="_Toc338710070" w:history="1">
             <w:r>
               <w:rPr>
                 <w:rStyle w:val="Hyperlink"/>
@@ -1470,7 +1470,7 @@
                 <w:noProof/>
                 <w:webHidden/>
               </w:rPr>
-              <w:instrText xml:space="preserve"> PAGEREF _Toc338616379 \h </w:instrText>
+              <w:instrText xml:space="preserve"> PAGEREF _Toc338710070 \h </w:instrText>
             </w:r>
             <w:r>
               <w:rPr>
@@ -1512,7 +1512,7 @@
               <w:noProof/>
             </w:rPr>
           </w:pPr>
-          <w:hyperlink w:anchor="_Toc338616380" w:history="1">
+          <w:hyperlink w:anchor="_Toc338710071" w:history="1">
             <w:r>
               <w:rPr>
                 <w:rStyle w:val="Hyperlink"/>
@@ -1539,7 +1539,7 @@
                 <w:noProof/>
                 <w:webHidden/>
               </w:rPr>
-              <w:instrText xml:space="preserve"> PAGEREF _Toc338616380 \h </w:instrText>
+              <w:instrText xml:space="preserve"> PAGEREF _Toc338710071 \h </w:instrText>
             </w:r>
             <w:r>
               <w:rPr>
@@ -1581,7 +1581,7 @@
               <w:noProof/>
             </w:rPr>
           </w:pPr>
-          <w:hyperlink w:anchor="_Toc338616381" w:history="1">
+          <w:hyperlink w:anchor="_Toc338710072" w:history="1">
             <w:r>
               <w:rPr>
                 <w:rStyle w:val="Hyperlink"/>
@@ -1608,7 +1608,7 @@
                 <w:noProof/>
                 <w:webHidden/>
               </w:rPr>
-              <w:instrText xml:space="preserve"> PAGEREF _Toc338616381 \h </w:instrText>
+              <w:instrText xml:space="preserve"> PAGEREF _Toc338710072 \h </w:instrText>
             </w:r>
             <w:r>
               <w:rPr>
@@ -1650,7 +1650,7 @@
               <w:noProof/>
             </w:rPr>
           </w:pPr>
-          <w:hyperlink w:anchor="_Toc338616382" w:history="1">
+          <w:hyperlink w:anchor="_Toc338710073" w:history="1">
             <w:r>
               <w:rPr>
                 <w:rStyle w:val="Hyperlink"/>
@@ -1677,7 +1677,7 @@
                 <w:noProof/>
                 <w:webHidden/>
               </w:rPr>
-              <w:instrText xml:space="preserve"> PAGEREF _Toc338616382 \h </w:instrText>
+              <w:instrText xml:space="preserve"> PAGEREF _Toc338710073 \h </w:instrText>
             </w:r>
             <w:r>
               <w:rPr>
@@ -1719,7 +1719,7 @@
               <w:noProof/>
             </w:rPr>
           </w:pPr>
-          <w:hyperlink w:anchor="_Toc338616383" w:history="1">
+          <w:hyperlink w:anchor="_Toc338710074" w:history="1">
             <w:r>
               <w:rPr>
                 <w:rStyle w:val="Hyperlink"/>
@@ -1746,7 +1746,7 @@
                 <w:noProof/>
                 <w:webHidden/>
               </w:rPr>
-              <w:instrText xml:space="preserve"> PAGEREF _Toc338616383 \h </w:instrText>
+              <w:instrText xml:space="preserve"> PAGEREF _Toc338710074 \h </w:instrText>
             </w:r>
             <w:r>
               <w:rPr>
@@ -1788,7 +1788,7 @@
               <w:noProof/>
             </w:rPr>
           </w:pPr>
-          <w:hyperlink w:anchor="_Toc338616384" w:history="1">
+          <w:hyperlink w:anchor="_Toc338710075" w:history="1">
             <w:r>
               <w:rPr>
                 <w:rStyle w:val="Hyperlink"/>
@@ -1815,7 +1815,7 @@
                 <w:noProof/>
                 <w:webHidden/>
               </w:rPr>
-              <w:instrText xml:space="preserve"> PAGEREF _Toc338616384 \h </w:instrText>
+              <w:instrText xml:space="preserve"> PAGEREF _Toc338710075 \h </w:instrText>
             </w:r>
             <w:r>
               <w:rPr>
@@ -1857,7 +1857,7 @@
               <w:noProof/>
             </w:rPr>
           </w:pPr>
-          <w:hyperlink w:anchor="_Toc338616385" w:history="1">
+          <w:hyperlink w:anchor="_Toc338710076" w:history="1">
             <w:r>
               <w:rPr>
                 <w:rStyle w:val="Hyperlink"/>
@@ -1884,7 +1884,7 @@
                 <w:noProof/>
                 <w:webHidden/>
               </w:rPr>
-              <w:instrText xml:space="preserve"> PAGEREF _Toc338616385 \h </w:instrText>
+              <w:instrText xml:space="preserve"> PAGEREF _Toc338710076 \h </w:instrText>
             </w:r>
             <w:r>
               <w:rPr>
@@ -1926,7 +1926,7 @@
               <w:noProof/>
             </w:rPr>
           </w:pPr>
-          <w:hyperlink w:anchor="_Toc338616386" w:history="1">
+          <w:hyperlink w:anchor="_Toc338710077" w:history="1">
             <w:r>
               <w:rPr>
                 <w:rStyle w:val="Hyperlink"/>
@@ -1953,7 +1953,7 @@
                 <w:noProof/>
                 <w:webHidden/>
               </w:rPr>
-              <w:instrText xml:space="preserve"> PAGEREF _Toc338616386 \h </w:instrText>
+              <w:instrText xml:space="preserve"> PAGEREF _Toc338710077 \h </w:instrText>
             </w:r>
             <w:r>
               <w:rPr>
@@ -1995,7 +1995,7 @@
               <w:noProof/>
             </w:rPr>
           </w:pPr>
-          <w:hyperlink w:anchor="_Toc338616387" w:history="1">
+          <w:hyperlink w:anchor="_Toc338710078" w:history="1">
             <w:r>
               <w:rPr>
                 <w:rStyle w:val="Hyperlink"/>
@@ -2022,7 +2022,7 @@
                 <w:noProof/>
                 <w:webHidden/>
               </w:rPr>
-              <w:instrText xml:space="preserve"> PAGEREF _Toc338616387 \h </w:instrText>
+              <w:instrText xml:space="preserve"> PAGEREF _Toc338710078 \h </w:instrText>
             </w:r>
             <w:r>
               <w:rPr>
@@ -2064,13 +2064,13 @@
               <w:noProof/>
             </w:rPr>
           </w:pPr>
-          <w:hyperlink w:anchor="_Toc338616388" w:history="1">
+          <w:hyperlink w:anchor="_Toc338710079" w:history="1">
             <w:r>
               <w:rPr>
                 <w:rStyle w:val="Hyperlink"/>
                 <w:noProof/>
               </w:rPr>
-              <w:t>IDM-LC Lights</w:t>
+              <w:t>IDM-LC Lights (Intelligent Driver Model</w:t>
             </w:r>
             <w:r>
               <w:rPr>
@@ -2091,7 +2091,7 @@
                 <w:noProof/>
                 <w:webHidden/>
               </w:rPr>
-              <w:instrText xml:space="preserve"> PAGEREF _Toc338616388 \h </w:instrText>
+              <w:instrText xml:space="preserve"> PAGEREF _Toc338710079 \h </w:instrText>
             </w:r>
             <w:r>
               <w:rPr>
@@ -2111,7 +2111,7 @@
                 <w:noProof/>
                 <w:webHidden/>
               </w:rPr>
-              <w:t>32</w:t>
+              <w:t>33</w:t>
             </w:r>
             <w:r>
               <w:rPr>
@@ -2133,13 +2133,13 @@
               <w:noProof/>
             </w:rPr>
           </w:pPr>
-          <w:hyperlink w:anchor="_Toc338616389" w:history="1">
+          <w:hyperlink w:anchor="_Toc338710080" w:history="1">
             <w:r>
               <w:rPr>
                 <w:rStyle w:val="Hyperlink"/>
                 <w:noProof/>
               </w:rPr>
-              <w:t>Discuss Results</w:t>
+              <w:t>Possible Improvements on the Model</w:t>
             </w:r>
             <w:r>
               <w:rPr>
@@ -2160,7 +2160,7 @@
                 <w:noProof/>
                 <w:webHidden/>
               </w:rPr>
-              <w:instrText xml:space="preserve"> PAGEREF _Toc338616389 \h </w:instrText>
+              <w:instrText xml:space="preserve"> PAGEREF _Toc338710080 \h </w:instrText>
             </w:r>
             <w:r>
               <w:rPr>
@@ -2180,7 +2180,7 @@
                 <w:noProof/>
                 <w:webHidden/>
               </w:rPr>
-              <w:t>32</w:t>
+              <w:t>34</w:t>
             </w:r>
             <w:r>
               <w:rPr>
@@ -2202,13 +2202,13 @@
               <w:noProof/>
             </w:rPr>
           </w:pPr>
-          <w:hyperlink w:anchor="_Toc338616390" w:history="1">
+          <w:hyperlink w:anchor="_Toc338710081" w:history="1">
             <w:r>
               <w:rPr>
                 <w:rStyle w:val="Hyperlink"/>
                 <w:noProof/>
               </w:rPr>
-              <w:t>Suggestions</w:t>
+              <w:t>Conclusion</w:t>
             </w:r>
             <w:r>
               <w:rPr>
@@ -2229,7 +2229,7 @@
                 <w:noProof/>
                 <w:webHidden/>
               </w:rPr>
-              <w:instrText xml:space="preserve"> PAGEREF _Toc338616390 \h </w:instrText>
+              <w:instrText xml:space="preserve"> PAGEREF _Toc338710081 \h </w:instrText>
             </w:r>
             <w:r>
               <w:rPr>
@@ -2249,7 +2249,7 @@
                 <w:noProof/>
                 <w:webHidden/>
               </w:rPr>
-              <w:t>32</w:t>
+              <w:t>34</w:t>
             </w:r>
             <w:r>
               <w:rPr>
@@ -2271,7 +2271,7 @@
               <w:noProof/>
             </w:rPr>
           </w:pPr>
-          <w:hyperlink w:anchor="_Toc338616391" w:history="1">
+          <w:hyperlink w:anchor="_Toc338710082" w:history="1">
             <w:r>
               <w:rPr>
                 <w:rStyle w:val="Hyperlink"/>
@@ -2298,7 +2298,7 @@
                 <w:noProof/>
                 <w:webHidden/>
               </w:rPr>
-              <w:instrText xml:space="preserve"> PAGEREF _Toc338616391 \h </w:instrText>
+              <w:instrText xml:space="preserve"> PAGEREF _Toc338710082 \h </w:instrText>
             </w:r>
             <w:r>
               <w:rPr>
@@ -2318,7 +2318,7 @@
                 <w:noProof/>
                 <w:webHidden/>
               </w:rPr>
-              <w:t>33</w:t>
+              <w:t>35</w:t>
             </w:r>
             <w:r>
               <w:rPr>
@@ -2340,7 +2340,7 @@
               <w:noProof/>
             </w:rPr>
           </w:pPr>
-          <w:hyperlink w:anchor="_Toc338616392" w:history="1">
+          <w:hyperlink w:anchor="_Toc338710083" w:history="1">
             <w:r>
               <w:rPr>
                 <w:rStyle w:val="Hyperlink"/>
@@ -2367,7 +2367,7 @@
                 <w:noProof/>
                 <w:webHidden/>
               </w:rPr>
-              <w:instrText xml:space="preserve"> PAGEREF _Toc338616392 \h </w:instrText>
+              <w:instrText xml:space="preserve"> PAGEREF _Toc338710083 \h </w:instrText>
             </w:r>
             <w:r>
               <w:rPr>
@@ -2387,7 +2387,7 @@
                 <w:noProof/>
                 <w:webHidden/>
               </w:rPr>
-              <w:t>33</w:t>
+              <w:t>35</w:t>
             </w:r>
             <w:r>
               <w:rPr>
@@ -2409,7 +2409,7 @@
               <w:noProof/>
             </w:rPr>
           </w:pPr>
-          <w:hyperlink w:anchor="_Toc338616393" w:history="1">
+          <w:hyperlink w:anchor="_Toc338710084" w:history="1">
             <w:r>
               <w:rPr>
                 <w:rStyle w:val="Hyperlink"/>
@@ -2436,7 +2436,7 @@
                 <w:noProof/>
                 <w:webHidden/>
               </w:rPr>
-              <w:instrText xml:space="preserve"> PAGEREF _Toc338616393 \h </w:instrText>
+              <w:instrText xml:space="preserve"> PAGEREF _Toc338710084 \h </w:instrText>
             </w:r>
             <w:r>
               <w:rPr>
@@ -2456,7 +2456,7 @@
                 <w:noProof/>
                 <w:webHidden/>
               </w:rPr>
-              <w:t>33</w:t>
+              <w:t>35</w:t>
             </w:r>
             <w:r>
               <w:rPr>
@@ -2485,7 +2485,7 @@
         <w:contextualSpacing/>
         <w:jc w:val="center"/>
       </w:pPr>
-      <w:bookmarkStart w:id="0" w:name="_Toc338616361"/>
+      <w:bookmarkStart w:id="0" w:name="_Toc338710052"/>
       <w:r>
         <w:lastRenderedPageBreak/>
         <w:t>Routing in Sparse Vehicular Ad Hoc Wireless Networks</w:t>
@@ -2501,15 +2501,152 @@
           <w:szCs w:val="20"/>
         </w:rPr>
       </w:pPr>
-      <w:bookmarkStart w:id="1" w:name="_Toc338616362"/>
+      <w:bookmarkStart w:id="1" w:name="_Toc338710053"/>
       <w:r>
         <w:rPr>
           <w:sz w:val="20"/>
           <w:szCs w:val="20"/>
         </w:rPr>
-        <w:t>Authors: Nawaporn Wisitpongphan, Fan Bai, Priyantha Mudalige, Varsha Sadekar, and Ozan Tonguz</w:t>
+        <w:t xml:space="preserve">Authors: </w:t>
+      </w:r>
+      <w:proofErr w:type="spellStart"/>
+      <w:r>
+        <w:rPr>
+          <w:sz w:val="20"/>
+          <w:szCs w:val="20"/>
+        </w:rPr>
+        <w:t>Nawaporn</w:t>
+      </w:r>
+      <w:proofErr w:type="spellEnd"/>
+      <w:r>
+        <w:rPr>
+          <w:sz w:val="20"/>
+          <w:szCs w:val="20"/>
+        </w:rPr>
+        <w:t xml:space="preserve"> </w:t>
+      </w:r>
+      <w:proofErr w:type="spellStart"/>
+      <w:r>
+        <w:rPr>
+          <w:sz w:val="20"/>
+          <w:szCs w:val="20"/>
+        </w:rPr>
+        <w:t>Wisitpongphan</w:t>
+      </w:r>
+      <w:proofErr w:type="spellEnd"/>
+      <w:r>
+        <w:rPr>
+          <w:sz w:val="20"/>
+          <w:szCs w:val="20"/>
+        </w:rPr>
+        <w:t xml:space="preserve">, Fan </w:t>
+      </w:r>
+      <w:proofErr w:type="spellStart"/>
+      <w:r>
+        <w:rPr>
+          <w:sz w:val="20"/>
+          <w:szCs w:val="20"/>
+        </w:rPr>
+        <w:t>Bai</w:t>
+      </w:r>
+      <w:proofErr w:type="spellEnd"/>
+      <w:r>
+        <w:rPr>
+          <w:sz w:val="20"/>
+          <w:szCs w:val="20"/>
+        </w:rPr>
+        <w:t xml:space="preserve">, </w:t>
+      </w:r>
+      <w:proofErr w:type="spellStart"/>
+      <w:r>
+        <w:rPr>
+          <w:sz w:val="20"/>
+          <w:szCs w:val="20"/>
+        </w:rPr>
+        <w:t>Priyantha</w:t>
+      </w:r>
+      <w:proofErr w:type="spellEnd"/>
+      <w:r>
+        <w:rPr>
+          <w:sz w:val="20"/>
+          <w:szCs w:val="20"/>
+        </w:rPr>
+        <w:t xml:space="preserve"> </w:t>
+      </w:r>
+      <w:proofErr w:type="spellStart"/>
+      <w:r>
+        <w:rPr>
+          <w:sz w:val="20"/>
+          <w:szCs w:val="20"/>
+        </w:rPr>
+        <w:t>Mudalige</w:t>
+      </w:r>
+      <w:proofErr w:type="spellEnd"/>
+      <w:r>
+        <w:rPr>
+          <w:sz w:val="20"/>
+          <w:szCs w:val="20"/>
+        </w:rPr>
+        <w:t xml:space="preserve">, </w:t>
+      </w:r>
+      <w:proofErr w:type="spellStart"/>
+      <w:r>
+        <w:rPr>
+          <w:sz w:val="20"/>
+          <w:szCs w:val="20"/>
+        </w:rPr>
+        <w:t>Varsha</w:t>
+      </w:r>
+      <w:proofErr w:type="spellEnd"/>
+      <w:r>
+        <w:rPr>
+          <w:sz w:val="20"/>
+          <w:szCs w:val="20"/>
+        </w:rPr>
+        <w:t xml:space="preserve"> </w:t>
+      </w:r>
+      <w:proofErr w:type="spellStart"/>
+      <w:r>
+        <w:rPr>
+          <w:sz w:val="20"/>
+          <w:szCs w:val="20"/>
+        </w:rPr>
+        <w:t>Sadekar</w:t>
+      </w:r>
+      <w:proofErr w:type="spellEnd"/>
+      <w:r>
+        <w:rPr>
+          <w:sz w:val="20"/>
+          <w:szCs w:val="20"/>
+        </w:rPr>
+        <w:t xml:space="preserve">, and </w:t>
+      </w:r>
+      <w:proofErr w:type="spellStart"/>
+      <w:r>
+        <w:rPr>
+          <w:sz w:val="20"/>
+          <w:szCs w:val="20"/>
+        </w:rPr>
+        <w:t>Ozan</w:t>
+      </w:r>
+      <w:proofErr w:type="spellEnd"/>
+      <w:r>
+        <w:rPr>
+          <w:sz w:val="20"/>
+          <w:szCs w:val="20"/>
+        </w:rPr>
+        <w:t xml:space="preserve"> </w:t>
+      </w:r>
+      <w:proofErr w:type="spellStart"/>
+      <w:r>
+        <w:rPr>
+          <w:sz w:val="20"/>
+          <w:szCs w:val="20"/>
+        </w:rPr>
+        <w:t>Tonguz</w:t>
       </w:r>
       <w:bookmarkEnd w:id="1"/>
+      <w:proofErr w:type="spellEnd"/>
     </w:p>
     <w:p>
       <w:pPr>
@@ -2520,7 +2657,7 @@
           <w:szCs w:val="20"/>
         </w:rPr>
       </w:pPr>
-      <w:bookmarkStart w:id="2" w:name="_Toc338616363"/>
+      <w:bookmarkStart w:id="2" w:name="_Toc338710054"/>
       <w:r>
         <w:rPr>
           <w:sz w:val="20"/>
@@ -2548,7 +2685,7 @@
       <w:pPr>
         <w:pStyle w:val="Heading2"/>
       </w:pPr>
-      <w:bookmarkStart w:id="3" w:name="_Toc338616364"/>
+      <w:bookmarkStart w:id="3" w:name="_Toc338710055"/>
       <w:r>
         <w:t>Introduction</w:t>
       </w:r>
@@ -2632,7 +2769,7 @@
       <w:pPr>
         <w:pStyle w:val="Heading2"/>
       </w:pPr>
-      <w:bookmarkStart w:id="4" w:name="_Toc338616365"/>
+      <w:bookmarkStart w:id="4" w:name="_Toc338710056"/>
       <w:r>
         <w:t>Describe Problem</w:t>
       </w:r>
@@ -2862,7 +2999,7 @@
       <w:pPr>
         <w:pStyle w:val="Heading2"/>
       </w:pPr>
-      <w:bookmarkStart w:id="5" w:name="_Toc338616366"/>
+      <w:bookmarkStart w:id="5" w:name="_Toc338710057"/>
       <w:commentRangeStart w:id="6"/>
       <w:r>
         <w:t>Proposed Model</w:t>
@@ -3282,7 +3419,25 @@
                 <w:sz w:val="24"/>
                 <w:szCs w:val="24"/>
               </w:rPr>
-              <w:t xml:space="preserve">reciprocal of twice the max average deceleration of a following vehicle (ie approximately 0.075 </w:t>
+              <w:t>reciprocal of twice the max average deceleration of a following vehicle (</w:t>
+            </w:r>
+            <w:proofErr w:type="spellStart"/>
+            <w:r>
+              <w:rPr>
+                <w:rFonts w:eastAsiaTheme="minorEastAsia"/>
+                <w:sz w:val="24"/>
+                <w:szCs w:val="24"/>
+              </w:rPr>
+              <w:t>ie</w:t>
+            </w:r>
+            <w:proofErr w:type="spellEnd"/>
+            <w:r>
+              <w:rPr>
+                <w:rFonts w:eastAsiaTheme="minorEastAsia"/>
+                <w:sz w:val="24"/>
+                <w:szCs w:val="24"/>
+              </w:rPr>
+              <w:t xml:space="preserve"> approximately 0.075 </w:t>
             </w:r>
             <m:oMath>
               <m:sSup>
@@ -3361,6 +3516,7 @@
         </w:rPr>
         <w:t xml:space="preserve"> </w:t>
       </w:r>
+      <w:proofErr w:type="gramStart"/>
       <w:r>
         <w:rPr>
           <w:sz w:val="24"/>
@@ -3384,7 +3540,16 @@
           <w:sz w:val="24"/>
           <w:szCs w:val="24"/>
         </w:rPr>
-        <w:t xml:space="preserve"> with the “good-driver” assumption. </w:t>
+        <w:t xml:space="preserve"> with the “good-driver” assumption.</w:t>
+      </w:r>
+      <w:proofErr w:type="gramEnd"/>
+      <w:r>
+        <w:rPr>
+          <w:rFonts w:eastAsiaTheme="minorEastAsia"/>
+          <w:sz w:val="24"/>
+          <w:szCs w:val="24"/>
+        </w:rPr>
+        <w:t xml:space="preserve"> </w:t>
       </w:r>
       <w:r>
         <w:rPr>
@@ -4140,7 +4305,7 @@
           <w:rFonts w:eastAsiaTheme="minorHAnsi"/>
         </w:rPr>
       </w:pPr>
-      <w:bookmarkStart w:id="7" w:name="_Toc338616367"/>
+      <w:bookmarkStart w:id="7" w:name="_Toc338710058"/>
       <w:r>
         <w:rPr>
           <w:rFonts w:eastAsiaTheme="minorHAnsi"/>
@@ -4196,7 +4361,25 @@
           <w:sz w:val="24"/>
           <w:szCs w:val="24"/>
         </w:rPr>
-        <w:t xml:space="preserve"> freeway on June 27, 2006 for a time span of 24-hours</w:t>
+        <w:t xml:space="preserve"> </w:t>
+      </w:r>
+      <w:proofErr w:type="gramStart"/>
+      <w:r>
+        <w:rPr>
+          <w:rFonts w:eastAsiaTheme="minorEastAsia"/>
+          <w:sz w:val="24"/>
+          <w:szCs w:val="24"/>
+        </w:rPr>
+        <w:t>freeway</w:t>
+      </w:r>
+      <w:proofErr w:type="gramEnd"/>
+      <w:r>
+        <w:rPr>
+          <w:rFonts w:eastAsiaTheme="minorEastAsia"/>
+          <w:sz w:val="24"/>
+          <w:szCs w:val="24"/>
+        </w:rPr>
+        <w:t xml:space="preserve"> on June 27, 2006 for a time span of 24-hours</w:t>
       </w:r>
       <w:r>
         <w:rPr>
@@ -4572,7 +4755,7 @@
       <w:pPr>
         <w:pStyle w:val="Heading2"/>
       </w:pPr>
-      <w:bookmarkStart w:id="8" w:name="_Toc338616368"/>
+      <w:bookmarkStart w:id="8" w:name="_Toc338710059"/>
       <w:commentRangeStart w:id="9"/>
       <w:r>
         <w:t>Solution</w:t>
@@ -4697,8 +4880,17 @@
           <w:sz w:val="24"/>
           <w:szCs w:val="24"/>
         </w:rPr>
-        <w:t xml:space="preserve"> Given this constraint we need to develop an expression for the inter-arrival time β .</w:t>
-      </w:r>
+        <w:t xml:space="preserve"> Given this constraint we need to develop an expression for the inter-arrival time </w:t>
+      </w:r>
+      <w:proofErr w:type="gramStart"/>
+      <w:r>
+        <w:rPr>
+          <w:sz w:val="24"/>
+          <w:szCs w:val="24"/>
+        </w:rPr>
+        <w:t>β .</w:t>
+      </w:r>
+      <w:proofErr w:type="gramEnd"/>
       <w:r>
         <w:rPr>
           <w:sz w:val="24"/>
@@ -4832,7 +5024,25 @@
           <w:sz w:val="24"/>
           <w:szCs w:val="24"/>
         </w:rPr>
-        <w:t xml:space="preserve"> to fit the collected data of volume per hour. From figure 4(a) for the time period of 1-3am (the scenario that we are concerned with) we observed earlier that it fits an exponential distribution so we can characterize the PDF of β </w:t>
+        <w:t xml:space="preserve"> to fit the collected data of volume per hour. F</w:t>
+      </w:r>
+      <w:proofErr w:type="spellStart"/>
+      <w:r>
+        <w:rPr>
+          <w:rFonts w:eastAsiaTheme="minorEastAsia"/>
+          <w:sz w:val="24"/>
+          <w:szCs w:val="24"/>
+        </w:rPr>
+        <w:t>rom</w:t>
+      </w:r>
+      <w:proofErr w:type="spellEnd"/>
+      <w:r>
+        <w:rPr>
+          <w:rFonts w:eastAsiaTheme="minorEastAsia"/>
+          <w:sz w:val="24"/>
+          <w:szCs w:val="24"/>
+        </w:rPr>
+        <w:t xml:space="preserve"> figure 4(a) for the time period of 1-3am (the scenario that we are concerned with) we observed earlier that it fits an exponential distribution so we can characterize the PDF of β </w:t>
       </w:r>
       <w:r>
         <w:rPr>
@@ -5094,9 +5304,19 @@
           <w:sz w:val="24"/>
           <w:szCs w:val="24"/>
         </w:rPr>
-        <w:t xml:space="preserve"> the general form of an exponential distribution is </w:t>
+        <w:t xml:space="preserve"> the general form of an exponential distribution </w:t>
+      </w:r>
+      <w:proofErr w:type="gramStart"/>
+      <w:r>
+        <w:rPr>
+          <w:rFonts w:eastAsiaTheme="minorEastAsia"/>
+          <w:sz w:val="24"/>
+          <w:szCs w:val="24"/>
+        </w:rPr>
+        <w:t xml:space="preserve">is </w:t>
       </w:r>
       <m:oMath>
+        <w:proofErr w:type="gramEnd"/>
         <m:sSub>
           <m:sSubPr>
             <m:ctrlPr>
@@ -5214,9 +5434,19 @@
           <w:sz w:val="24"/>
           <w:szCs w:val="24"/>
         </w:rPr>
-        <w:t xml:space="preserve"> Earlier we derived the inter-vehicle spacing equation </w:t>
+        <w:t xml:space="preserve"> Earlier we derived the inter-vehicle spacing </w:t>
+      </w:r>
+      <w:proofErr w:type="gramStart"/>
+      <w:r>
+        <w:rPr>
+          <w:rFonts w:eastAsiaTheme="minorEastAsia"/>
+          <w:sz w:val="24"/>
+          <w:szCs w:val="24"/>
+        </w:rPr>
+        <w:t xml:space="preserve">equation </w:t>
       </w:r>
       <m:oMath>
+        <w:proofErr w:type="gramEnd"/>
         <m:r>
           <w:rPr>
             <w:rFonts w:ascii="Cambria Math" w:hAnsi="Cambria Math"/>
@@ -5290,17 +5520,45 @@
           <w:sz w:val="24"/>
           <w:szCs w:val="24"/>
         </w:rPr>
-        <w:t xml:space="preserve"> is simply the product of the inter-vehicle arrival time and vehicle speeds</w:t>
-      </w:r>
+        <w:t xml:space="preserve"> is simply the product of the inter-vehicle arrival time a</w:t>
+      </w:r>
+      <w:proofErr w:type="spellStart"/>
       <w:r>
         <w:rPr>
           <w:rFonts w:eastAsiaTheme="minorEastAsia"/>
           <w:sz w:val="24"/>
           <w:szCs w:val="24"/>
         </w:rPr>
+        <w:t>nd</w:t>
+      </w:r>
+      <w:proofErr w:type="spellEnd"/>
+      <w:r>
+        <w:rPr>
+          <w:rFonts w:eastAsiaTheme="minorEastAsia"/>
+          <w:sz w:val="24"/>
+          <w:szCs w:val="24"/>
+        </w:rPr>
+        <w:t xml:space="preserve"> vehicle </w:t>
+      </w:r>
+      <w:proofErr w:type="gramStart"/>
+      <w:r>
+        <w:rPr>
+          <w:rFonts w:eastAsiaTheme="minorEastAsia"/>
+          <w:sz w:val="24"/>
+          <w:szCs w:val="24"/>
+        </w:rPr>
+        <w:t>speeds</w:t>
+      </w:r>
+      <w:r>
+        <w:rPr>
+          <w:rFonts w:eastAsiaTheme="minorEastAsia"/>
+          <w:sz w:val="24"/>
+          <w:szCs w:val="24"/>
+        </w:rPr>
         <w:t xml:space="preserve"> </w:t>
       </w:r>
       <m:oMath>
+        <w:proofErr w:type="gramEnd"/>
         <m:r>
           <w:rPr>
             <w:rFonts w:ascii="Cambria Math" w:eastAsiaTheme="minorEastAsia" w:hAnsi="Cambria Math"/>
@@ -5727,7 +5985,25 @@
           <w:sz w:val="24"/>
           <w:szCs w:val="24"/>
         </w:rPr>
-        <w:t xml:space="preserve"> and plotting the CDF we are able to derive figure 5(b). For R=250m we can visually see that there is about a 65% chance of being within range of the communication network, meaning we have a 35% chance of being disconnected network. However, in reality the probability of being disconnected will </w:t>
+        <w:t xml:space="preserve"> and plotting the CDF we are able to derive figure 5(b). For R=250m we can visually see that there is about a 65% chance of being within range of the com</w:t>
+      </w:r>
+      <w:proofErr w:type="spellStart"/>
+      <w:r>
+        <w:rPr>
+          <w:rFonts w:eastAsiaTheme="minorEastAsia"/>
+          <w:sz w:val="24"/>
+          <w:szCs w:val="24"/>
+        </w:rPr>
+        <w:t>munication</w:t>
+      </w:r>
+      <w:proofErr w:type="spellEnd"/>
+      <w:r>
+        <w:rPr>
+          <w:rFonts w:eastAsiaTheme="minorEastAsia"/>
+          <w:sz w:val="24"/>
+          <w:szCs w:val="24"/>
+        </w:rPr>
+        <w:t xml:space="preserve"> network, meaning we have a 35% chance of being disconnected network. However, in reality the probability of being disconnected will </w:t>
       </w:r>
       <w:r>
         <w:rPr>
@@ -5794,9 +6070,19 @@
           <w:szCs w:val="24"/>
         </w:rPr>
         <w:tab/>
-        <w:t xml:space="preserve">In a similar vein we can represent the Inter-vehicle spacing with a similar exponential distribution. First we define the parameter </w:t>
+        <w:t xml:space="preserve">In a similar vein we can represent the Inter-vehicle spacing with a similar exponential distribution. First we define the </w:t>
+      </w:r>
+      <w:proofErr w:type="gramStart"/>
+      <w:r>
+        <w:rPr>
+          <w:rFonts w:eastAsiaTheme="minorEastAsia"/>
+          <w:sz w:val="24"/>
+          <w:szCs w:val="24"/>
+        </w:rPr>
+        <w:t xml:space="preserve">parameter </w:t>
       </w:r>
       <m:oMath>
+        <w:proofErr w:type="gramEnd"/>
         <m:sSub>
           <m:sSubPr>
             <m:ctrlPr>
@@ -6018,9 +6304,19 @@
           <w:sz w:val="24"/>
           <w:szCs w:val="24"/>
         </w:rPr>
-        <w:t xml:space="preserve">. Now we can then define the Inter-vehicle spacing to be </w:t>
+        <w:t xml:space="preserve">. Now we can then define the Inter-vehicle spacing to </w:t>
+      </w:r>
+      <w:proofErr w:type="gramStart"/>
+      <w:r>
+        <w:rPr>
+          <w:rFonts w:eastAsiaTheme="minorEastAsia"/>
+          <w:sz w:val="24"/>
+          <w:szCs w:val="24"/>
+        </w:rPr>
+        <w:t xml:space="preserve">be </w:t>
       </w:r>
       <m:oMath>
+        <w:proofErr w:type="gramEnd"/>
         <m:borderBox>
           <m:borderBoxPr>
             <m:ctrlPr>
@@ -6266,7 +6562,7 @@
           <w:szCs w:val="24"/>
         </w:rPr>
       </w:pPr>
-      <w:bookmarkStart w:id="11" w:name="_Toc338616369"/>
+      <w:bookmarkStart w:id="11" w:name="_Toc338710060"/>
       <w:r>
         <w:rPr>
           <w:sz w:val="24"/>
@@ -13193,7 +13489,7 @@
       <w:pPr>
         <w:pStyle w:val="Heading2"/>
       </w:pPr>
-      <w:bookmarkStart w:id="13" w:name="_Toc338616370"/>
+      <w:bookmarkStart w:id="13" w:name="_Toc338710061"/>
       <w:r>
         <w:t>Analysis</w:t>
       </w:r>
@@ -13226,7 +13522,23 @@
           <w:sz w:val="24"/>
           <w:szCs w:val="24"/>
         </w:rPr>
-        <w:t xml:space="preserve"> against the empirical data is the Kolmogorov-Smirnov test (K-S test). </w:t>
+        <w:t xml:space="preserve"> against the empirical data is the </w:t>
+      </w:r>
+      <w:proofErr w:type="spellStart"/>
+      <w:r>
+        <w:rPr>
+          <w:sz w:val="24"/>
+          <w:szCs w:val="24"/>
+        </w:rPr>
+        <w:t>Kolmogorov</w:t>
+      </w:r>
+      <w:proofErr w:type="spellEnd"/>
+      <w:r>
+        <w:rPr>
+          <w:sz w:val="24"/>
+          <w:szCs w:val="24"/>
+        </w:rPr>
+        <w:t xml:space="preserve">-Smirnov test (K-S test). </w:t>
       </w:r>
       <w:r>
         <w:rPr>
@@ -13911,12 +14223,21 @@
                 <w:szCs w:val="24"/>
               </w:rPr>
             </w:pPr>
+            <w:proofErr w:type="spellStart"/>
             <w:r>
               <w:rPr>
                 <w:sz w:val="24"/>
                 <w:szCs w:val="24"/>
               </w:rPr>
-              <w:t>Kolmogorov-Smirnov Test Results of Inter-Arrival Time During Three Different Time Periods</w:t>
+              <w:t>Kolmogorov</w:t>
+            </w:r>
+            <w:proofErr w:type="spellEnd"/>
+            <w:r>
+              <w:rPr>
+                <w:sz w:val="24"/>
+                <w:szCs w:val="24"/>
+              </w:rPr>
+              <w:t>-Smirnov Test Results of Inter-Arrival Time During Three Different Time Periods</w:t>
             </w:r>
           </w:p>
         </w:tc>
@@ -14485,12 +14806,21 @@
                 <w:szCs w:val="24"/>
               </w:rPr>
             </w:pPr>
+            <w:proofErr w:type="spellStart"/>
             <w:r>
               <w:rPr>
                 <w:sz w:val="24"/>
                 <w:szCs w:val="24"/>
               </w:rPr>
-              <w:t>Kolmogorov-Smirnov Test Results of Inter-Vehicle Spacing During Three Different Time Periods</w:t>
+              <w:t>Kolmogorov</w:t>
+            </w:r>
+            <w:proofErr w:type="spellEnd"/>
+            <w:r>
+              <w:rPr>
+                <w:sz w:val="24"/>
+                <w:szCs w:val="24"/>
+              </w:rPr>
+              <w:t>-Smirnov Test Results of Inter-Vehicle Spacing During Three Different Time Periods</w:t>
             </w:r>
           </w:p>
         </w:tc>
@@ -15136,7 +15466,7 @@
           <w:szCs w:val="24"/>
         </w:rPr>
       </w:pPr>
-      <w:bookmarkStart w:id="14" w:name="_Toc338616371"/>
+      <w:bookmarkStart w:id="14" w:name="_Toc338710062"/>
       <w:r>
         <w:rPr>
           <w:sz w:val="24"/>
@@ -15210,14 +15540,116 @@
           <w:sz w:val="24"/>
           <w:szCs w:val="24"/>
         </w:rPr>
-        <w:t xml:space="preserve"> vehicle Src has a message pertaining to an accident that it needs to transmit to vehicle Dst. However if both are traveling at the same velocity, then it is possible that Dst will constantly be out of transmission range of Src. </w:t>
-      </w:r>
-      <w:r>
-        <w:rPr>
-          <w:sz w:val="24"/>
-          <w:szCs w:val="24"/>
-        </w:rPr>
-        <w:t xml:space="preserve">In the VANET topology vehicle Src may pass the message to either vehicle X, Y, or Z as they pass in the opposite direction, and then they in turn can relay the message to vehicle Dst. </w:t>
+        <w:t xml:space="preserve"> vehicle </w:t>
+      </w:r>
+      <w:proofErr w:type="spellStart"/>
+      <w:r>
+        <w:rPr>
+          <w:sz w:val="24"/>
+          <w:szCs w:val="24"/>
+        </w:rPr>
+        <w:t>Src</w:t>
+      </w:r>
+      <w:proofErr w:type="spellEnd"/>
+      <w:r>
+        <w:rPr>
+          <w:sz w:val="24"/>
+          <w:szCs w:val="24"/>
+        </w:rPr>
+        <w:t xml:space="preserve"> has a message pertaining to an accident that it needs to transmit to vehicle </w:t>
+      </w:r>
+      <w:proofErr w:type="spellStart"/>
+      <w:proofErr w:type="gramStart"/>
+      <w:r>
+        <w:rPr>
+          <w:sz w:val="24"/>
+          <w:szCs w:val="24"/>
+        </w:rPr>
+        <w:t>Dst</w:t>
+      </w:r>
+      <w:proofErr w:type="spellEnd"/>
+      <w:proofErr w:type="gramEnd"/>
+      <w:r>
+        <w:rPr>
+          <w:sz w:val="24"/>
+          <w:szCs w:val="24"/>
+        </w:rPr>
+        <w:t xml:space="preserve">. However if both are traveling at the same velocity, then it is possible that </w:t>
+      </w:r>
+      <w:proofErr w:type="spellStart"/>
+      <w:proofErr w:type="gramStart"/>
+      <w:r>
+        <w:rPr>
+          <w:sz w:val="24"/>
+          <w:szCs w:val="24"/>
+        </w:rPr>
+        <w:t>Dst</w:t>
+      </w:r>
+      <w:proofErr w:type="spellEnd"/>
+      <w:proofErr w:type="gramEnd"/>
+      <w:r>
+        <w:rPr>
+          <w:sz w:val="24"/>
+          <w:szCs w:val="24"/>
+        </w:rPr>
+        <w:t xml:space="preserve"> will constantly be out of transmission range of </w:t>
+      </w:r>
+      <w:proofErr w:type="spellStart"/>
+      <w:r>
+        <w:rPr>
+          <w:sz w:val="24"/>
+          <w:szCs w:val="24"/>
+        </w:rPr>
+        <w:t>Src</w:t>
+      </w:r>
+      <w:proofErr w:type="spellEnd"/>
+      <w:r>
+        <w:rPr>
+          <w:sz w:val="24"/>
+          <w:szCs w:val="24"/>
+        </w:rPr>
+        <w:t xml:space="preserve">. </w:t>
+      </w:r>
+      <w:r>
+        <w:rPr>
+          <w:sz w:val="24"/>
+          <w:szCs w:val="24"/>
+        </w:rPr>
+        <w:t xml:space="preserve">In the VANET topology vehicle </w:t>
+      </w:r>
+      <w:proofErr w:type="spellStart"/>
+      <w:r>
+        <w:rPr>
+          <w:sz w:val="24"/>
+          <w:szCs w:val="24"/>
+        </w:rPr>
+        <w:t>Src</w:t>
+      </w:r>
+      <w:proofErr w:type="spellEnd"/>
+      <w:r>
+        <w:rPr>
+          <w:sz w:val="24"/>
+          <w:szCs w:val="24"/>
+        </w:rPr>
+        <w:t xml:space="preserve"> may pass the message to either vehicle X, Y, or Z as they pass in the opposite direction, and then they in turn can relay the message to vehicle </w:t>
+      </w:r>
+      <w:proofErr w:type="spellStart"/>
+      <w:proofErr w:type="gramStart"/>
+      <w:r>
+        <w:rPr>
+          <w:sz w:val="24"/>
+          <w:szCs w:val="24"/>
+        </w:rPr>
+        <w:t>Dst</w:t>
+      </w:r>
+      <w:proofErr w:type="spellEnd"/>
+      <w:proofErr w:type="gramEnd"/>
+      <w:r>
+        <w:rPr>
+          <w:sz w:val="24"/>
+          <w:szCs w:val="24"/>
+        </w:rPr>
+        <w:t xml:space="preserve">. </w:t>
       </w:r>
     </w:p>
     <w:p>
@@ -15310,7 +15742,23 @@
           <w:szCs w:val="24"/>
         </w:rPr>
         <w:tab/>
-        <w:t xml:space="preserve">In the scenario where no vehicles are in range of Src in the opposite direction, the message must be stored for later transmission when it detects a vehicle within range R. This “store-carry-forward” is referred to as temporal relay as there must be some time to wait for another node to be in communication range. </w:t>
+        <w:t xml:space="preserve">In the scenario where no vehicles are in range of </w:t>
+      </w:r>
+      <w:proofErr w:type="spellStart"/>
+      <w:r>
+        <w:rPr>
+          <w:sz w:val="24"/>
+          <w:szCs w:val="24"/>
+        </w:rPr>
+        <w:t>Src</w:t>
+      </w:r>
+      <w:proofErr w:type="spellEnd"/>
+      <w:r>
+        <w:rPr>
+          <w:sz w:val="24"/>
+          <w:szCs w:val="24"/>
+        </w:rPr>
+        <w:t xml:space="preserve"> in the opposite direction, the message must be stored for later transmission when it detects a vehicle within range R. This “store-carry-forward” is referred to as temporal relay as there must be some time to wait for another node to be in communication range. </w:t>
       </w:r>
       <w:r>
         <w:rPr>
@@ -15400,13 +15848,23 @@
         </w:rPr>
         <w:t>then the PDF of the inter-vehicle spacing in the o</w:t>
       </w:r>
+      <w:proofErr w:type="spellStart"/>
       <w:r>
         <w:rPr>
           <w:rFonts w:eastAsiaTheme="minorEastAsia"/>
           <w:sz w:val="24"/>
           <w:szCs w:val="24"/>
         </w:rPr>
-        <w:t>pposite direction is defined as:</w:t>
+        <w:t>pposite</w:t>
+      </w:r>
+      <w:proofErr w:type="spellEnd"/>
+      <w:r>
+        <w:rPr>
+          <w:rFonts w:eastAsiaTheme="minorEastAsia"/>
+          <w:sz w:val="24"/>
+          <w:szCs w:val="24"/>
+        </w:rPr>
+        <w:t xml:space="preserve"> direction is defined as:</w:t>
       </w:r>
     </w:p>
     <w:p>
@@ -16295,9 +16753,19 @@
           <w:sz w:val="24"/>
           <w:szCs w:val="24"/>
         </w:rPr>
-        <w:t xml:space="preserve">Let us define the probability of being disconnected in the opposite direction as </w:t>
+        <w:t xml:space="preserve">Let us define the probability of being disconnected in the opposite direction </w:t>
+      </w:r>
+      <w:proofErr w:type="gramStart"/>
+      <w:r>
+        <w:rPr>
+          <w:rFonts w:eastAsiaTheme="minorEastAsia"/>
+          <w:sz w:val="24"/>
+          <w:szCs w:val="24"/>
+        </w:rPr>
+        <w:t xml:space="preserve">as </w:t>
       </w:r>
       <m:oMath>
+        <w:proofErr w:type="gramEnd"/>
         <m:sSubSup>
           <m:sSubSupPr>
             <m:ctrlPr>
@@ -16952,9 +17420,19 @@
           <w:sz w:val="24"/>
           <w:szCs w:val="24"/>
         </w:rPr>
-        <w:t xml:space="preserve">Now that we defined the probability of being disconnected in the opposite direction, and from earlier we derived the probability of being disconnected in the same direction, the probability of being disconnected in both directions is a product of the two probability spaces. Let us define this probability by </w:t>
+        <w:t xml:space="preserve">Now that we defined the probability of being disconnected in the opposite direction, and from earlier we derived the probability of being disconnected in the same direction, the probability of being disconnected in both directions is a product of the two probability spaces. Let us define this probability </w:t>
+      </w:r>
+      <w:proofErr w:type="gramStart"/>
+      <w:r>
+        <w:rPr>
+          <w:rFonts w:eastAsiaTheme="minorEastAsia"/>
+          <w:sz w:val="24"/>
+          <w:szCs w:val="24"/>
+        </w:rPr>
+        <w:t xml:space="preserve">by </w:t>
       </w:r>
       <m:oMath>
+        <w:proofErr w:type="gramEnd"/>
         <m:sSub>
           <m:sSubPr>
             <m:ctrlPr>
@@ -17619,7 +18097,7 @@
           <w:szCs w:val="24"/>
         </w:rPr>
       </w:pPr>
-      <w:bookmarkStart w:id="15" w:name="_Toc338616372"/>
+      <w:bookmarkStart w:id="15" w:name="_Toc338710063"/>
       <w:r>
         <w:rPr>
           <w:sz w:val="24"/>
@@ -17665,6 +18143,7 @@
         </w:rPr>
         <w:t>The temporal relay is when a message is transmitted across clusters to reach its destination. To describe this delay we introduce the re-healing time</w:t>
       </w:r>
+      <w:proofErr w:type="gramStart"/>
       <w:r>
         <w:rPr>
           <w:sz w:val="24"/>
@@ -17680,6 +18159,7 @@
         <w:t xml:space="preserve"> </w:t>
       </w:r>
       <m:oMath>
+        <w:proofErr w:type="gramEnd"/>
         <m:sSub>
           <m:sSubPr>
             <m:ctrlPr>
@@ -17740,9 +18220,19 @@
           <w:sz w:val="24"/>
           <w:szCs w:val="24"/>
         </w:rPr>
-        <w:t xml:space="preserve">because it is the bulk of the delay times. The spatial delay is the delay incurred when transmitting messages within the same cluster. For simplicity the spatial delays are considered negligible. This would make the end-to-end delay, </w:t>
+        <w:t>because it is the bulk of the delay times. The spatial delay is the delay incurred when transmitting messages within the same cluster. For simplicity the spatial delays are considered negligible. This would make the end-to-end delay</w:t>
+      </w:r>
+      <w:proofErr w:type="gramStart"/>
+      <w:r>
+        <w:rPr>
+          <w:rFonts w:eastAsiaTheme="minorEastAsia"/>
+          <w:sz w:val="24"/>
+          <w:szCs w:val="24"/>
+        </w:rPr>
+        <w:t xml:space="preserve">, </w:t>
       </w:r>
       <m:oMath>
+        <w:proofErr w:type="gramEnd"/>
         <m:sSub>
           <m:sSubPr>
             <m:ctrlPr>
@@ -17828,15 +18318,91 @@
           <w:sz w:val="24"/>
           <w:szCs w:val="24"/>
         </w:rPr>
-        <w:t xml:space="preserve"> we first define the scenario to analyze. Travelling eastbound will be two vehicles Src and Dst, the source vehicle to transmit a message and the destination vehicle as the intended receiver of the message respectively. </w:t>
-      </w:r>
+        <w:t xml:space="preserve"> we first define the scenario to analyze. Travelling eastbound will be two vehicles </w:t>
+      </w:r>
+      <w:proofErr w:type="spellStart"/>
       <w:r>
         <w:rPr>
           <w:rFonts w:eastAsiaTheme="minorEastAsia"/>
           <w:sz w:val="24"/>
           <w:szCs w:val="24"/>
         </w:rPr>
-        <w:t xml:space="preserve">Vehicle Dst is out of range to receive messages from Dst and both are assumed to be travelling at the same </w:t>
+        <w:t>Src</w:t>
+      </w:r>
+      <w:proofErr w:type="spellEnd"/>
+      <w:r>
+        <w:rPr>
+          <w:rFonts w:eastAsiaTheme="minorEastAsia"/>
+          <w:sz w:val="24"/>
+          <w:szCs w:val="24"/>
+        </w:rPr>
+        <w:t xml:space="preserve"> and </w:t>
+      </w:r>
+      <w:proofErr w:type="spellStart"/>
+      <w:proofErr w:type="gramStart"/>
+      <w:r>
+        <w:rPr>
+          <w:rFonts w:eastAsiaTheme="minorEastAsia"/>
+          <w:sz w:val="24"/>
+          <w:szCs w:val="24"/>
+        </w:rPr>
+        <w:t>Dst</w:t>
+      </w:r>
+      <w:proofErr w:type="spellEnd"/>
+      <w:proofErr w:type="gramEnd"/>
+      <w:r>
+        <w:rPr>
+          <w:rFonts w:eastAsiaTheme="minorEastAsia"/>
+          <w:sz w:val="24"/>
+          <w:szCs w:val="24"/>
+        </w:rPr>
+        <w:t xml:space="preserve">, the source vehicle to transmit a message and the destination vehicle as the intended receiver of the message respectively. </w:t>
+      </w:r>
+      <w:r>
+        <w:rPr>
+          <w:rFonts w:eastAsiaTheme="minorEastAsia"/>
+          <w:sz w:val="24"/>
+          <w:szCs w:val="24"/>
+        </w:rPr>
+        <w:t xml:space="preserve">Vehicle </w:t>
+      </w:r>
+      <w:proofErr w:type="spellStart"/>
+      <w:proofErr w:type="gramStart"/>
+      <w:r>
+        <w:rPr>
+          <w:rFonts w:eastAsiaTheme="minorEastAsia"/>
+          <w:sz w:val="24"/>
+          <w:szCs w:val="24"/>
+        </w:rPr>
+        <w:t>Dst</w:t>
+      </w:r>
+      <w:proofErr w:type="spellEnd"/>
+      <w:proofErr w:type="gramEnd"/>
+      <w:r>
+        <w:rPr>
+          <w:rFonts w:eastAsiaTheme="minorEastAsia"/>
+          <w:sz w:val="24"/>
+          <w:szCs w:val="24"/>
+        </w:rPr>
+        <w:t xml:space="preserve"> is out of range to receive messages from </w:t>
+      </w:r>
+      <w:proofErr w:type="spellStart"/>
+      <w:r>
+        <w:rPr>
+          <w:rFonts w:eastAsiaTheme="minorEastAsia"/>
+          <w:sz w:val="24"/>
+          <w:szCs w:val="24"/>
+        </w:rPr>
+        <w:t>Dst</w:t>
+      </w:r>
+      <w:proofErr w:type="spellEnd"/>
+      <w:r>
+        <w:rPr>
+          <w:rFonts w:eastAsiaTheme="minorEastAsia"/>
+          <w:sz w:val="24"/>
+          <w:szCs w:val="24"/>
+        </w:rPr>
+        <w:t xml:space="preserve"> and both are assumed to be travelling at the same </w:t>
       </w:r>
       <w:r>
         <w:rPr>
@@ -18126,21 +18692,71 @@
           <w:sz w:val="24"/>
           <w:szCs w:val="24"/>
         </w:rPr>
-        <w:t xml:space="preserve">, as depicted in figure 9, is the case when a relay vehicle, Z, is immediately in the range of the transmitting vehicle Src. </w:t>
-      </w:r>
-      <w:r>
-        <w:rPr>
-          <w:sz w:val="24"/>
-          <w:szCs w:val="24"/>
-        </w:rPr>
-        <w:t>Vehicle Z and its associated cluster are also travelling in the opposite direction of the transmitting vehicle Src, in this setup westbound.</w:t>
-      </w:r>
-      <w:r>
-        <w:rPr>
-          <w:sz w:val="24"/>
-          <w:szCs w:val="24"/>
-        </w:rPr>
-        <w:t xml:space="preserve"> Given this best case scenario the relaying cluster is immediately within range of vehicle Dst or not. </w:t>
+        <w:t xml:space="preserve">, as depicted in figure 9, is the case when a relay vehicle, Z, is immediately in the range of the transmitting vehicle </w:t>
+      </w:r>
+      <w:proofErr w:type="spellStart"/>
+      <w:r>
+        <w:rPr>
+          <w:sz w:val="24"/>
+          <w:szCs w:val="24"/>
+        </w:rPr>
+        <w:t>Src</w:t>
+      </w:r>
+      <w:proofErr w:type="spellEnd"/>
+      <w:r>
+        <w:rPr>
+          <w:sz w:val="24"/>
+          <w:szCs w:val="24"/>
+        </w:rPr>
+        <w:t xml:space="preserve">. </w:t>
+      </w:r>
+      <w:r>
+        <w:rPr>
+          <w:sz w:val="24"/>
+          <w:szCs w:val="24"/>
+        </w:rPr>
+        <w:t xml:space="preserve">Vehicle Z and its associated cluster are also travelling in the opposite direction of the transmitting vehicle </w:t>
+      </w:r>
+      <w:proofErr w:type="spellStart"/>
+      <w:r>
+        <w:rPr>
+          <w:sz w:val="24"/>
+          <w:szCs w:val="24"/>
+        </w:rPr>
+        <w:t>Src</w:t>
+      </w:r>
+      <w:proofErr w:type="spellEnd"/>
+      <w:r>
+        <w:rPr>
+          <w:sz w:val="24"/>
+          <w:szCs w:val="24"/>
+        </w:rPr>
+        <w:t>, in this setup westbound.</w:t>
+      </w:r>
+      <w:r>
+        <w:rPr>
+          <w:sz w:val="24"/>
+          <w:szCs w:val="24"/>
+        </w:rPr>
+        <w:t xml:space="preserve"> Given this best case scenario the relaying cluster is immediately within range of vehicle </w:t>
+      </w:r>
+      <w:proofErr w:type="spellStart"/>
+      <w:proofErr w:type="gramStart"/>
+      <w:r>
+        <w:rPr>
+          <w:sz w:val="24"/>
+          <w:szCs w:val="24"/>
+        </w:rPr>
+        <w:t>Dst</w:t>
+      </w:r>
+      <w:proofErr w:type="spellEnd"/>
+      <w:proofErr w:type="gramEnd"/>
+      <w:r>
+        <w:rPr>
+          <w:sz w:val="24"/>
+          <w:szCs w:val="24"/>
+        </w:rPr>
+        <w:t xml:space="preserve"> or not. </w:t>
       </w:r>
     </w:p>
     <w:p>
@@ -18156,7 +18772,39 @@
           <w:szCs w:val="24"/>
         </w:rPr>
         <w:tab/>
-        <w:t xml:space="preserve">First there are two assumptions to be made: 1) Let the lane separation between vehicle Src and the relaying cluster be negligible. 2) Let vehicle Src be located in the middle of the relaying cluster. </w:t>
+        <w:t xml:space="preserve">First there are two assumptions to be made: 1) Let the lane separation between vehicle </w:t>
+      </w:r>
+      <w:proofErr w:type="spellStart"/>
+      <w:r>
+        <w:rPr>
+          <w:sz w:val="24"/>
+          <w:szCs w:val="24"/>
+        </w:rPr>
+        <w:t>Src</w:t>
+      </w:r>
+      <w:proofErr w:type="spellEnd"/>
+      <w:r>
+        <w:rPr>
+          <w:sz w:val="24"/>
+          <w:szCs w:val="24"/>
+        </w:rPr>
+        <w:t xml:space="preserve"> and the relaying cluster be negligible. 2) Let vehicle </w:t>
+      </w:r>
+      <w:proofErr w:type="spellStart"/>
+      <w:r>
+        <w:rPr>
+          <w:sz w:val="24"/>
+          <w:szCs w:val="24"/>
+        </w:rPr>
+        <w:t>Src</w:t>
+      </w:r>
+      <w:proofErr w:type="spellEnd"/>
+      <w:r>
+        <w:rPr>
+          <w:sz w:val="24"/>
+          <w:szCs w:val="24"/>
+        </w:rPr>
+        <w:t xml:space="preserve"> be located in the middle of the relaying cluster. </w:t>
       </w:r>
       <w:r>
         <w:rPr>
@@ -18228,8 +18876,20 @@
           <w:sz w:val="24"/>
           <w:szCs w:val="24"/>
         </w:rPr>
-        <w:t xml:space="preserve"> is the distance needed to reach the range of vehicle Dst</w:t>
-      </w:r>
+        <w:t xml:space="preserve"> is the distance needed to reach the range of vehicle </w:t>
+      </w:r>
+      <w:proofErr w:type="spellStart"/>
+      <w:proofErr w:type="gramStart"/>
+      <w:r>
+        <w:rPr>
+          <w:rFonts w:eastAsiaTheme="minorEastAsia"/>
+          <w:sz w:val="24"/>
+          <w:szCs w:val="24"/>
+        </w:rPr>
+        <w:t>Dst</w:t>
+      </w:r>
+      <w:proofErr w:type="spellEnd"/>
+      <w:proofErr w:type="gramEnd"/>
       <w:r>
         <w:rPr>
           <w:rFonts w:eastAsiaTheme="minorEastAsia"/>
@@ -19690,7 +20350,45 @@
           <w:sz w:val="24"/>
           <w:szCs w:val="24"/>
         </w:rPr>
-        <w:t>Given this probability of having a vehicle Z in range of vehicle Src, then the conditional re-healing time incurred from relaying this message is the time it takes for the first vehicle in Z’s cluster to come within the range of R of vehicle Dst. This can be expressed as follows:</w:t>
+        <w:t xml:space="preserve">Given this probability of having a vehicle Z in range of vehicle </w:t>
+      </w:r>
+      <w:proofErr w:type="spellStart"/>
+      <w:r>
+        <w:rPr>
+          <w:rFonts w:eastAsiaTheme="minorEastAsia"/>
+          <w:sz w:val="24"/>
+          <w:szCs w:val="24"/>
+        </w:rPr>
+        <w:t>Src</w:t>
+      </w:r>
+      <w:proofErr w:type="spellEnd"/>
+      <w:r>
+        <w:rPr>
+          <w:rFonts w:eastAsiaTheme="minorEastAsia"/>
+          <w:sz w:val="24"/>
+          <w:szCs w:val="24"/>
+        </w:rPr>
+        <w:t xml:space="preserve">, then the conditional re-healing time incurred from relaying this message is the time it takes for the first vehicle in Z’s cluster to come within the range of R of vehicle </w:t>
+      </w:r>
+      <w:proofErr w:type="spellStart"/>
+      <w:proofErr w:type="gramStart"/>
+      <w:r>
+        <w:rPr>
+          <w:rFonts w:eastAsiaTheme="minorEastAsia"/>
+          <w:sz w:val="24"/>
+          <w:szCs w:val="24"/>
+        </w:rPr>
+        <w:t>Dst</w:t>
+      </w:r>
+      <w:proofErr w:type="spellEnd"/>
+      <w:proofErr w:type="gramEnd"/>
+      <w:r>
+        <w:rPr>
+          <w:rFonts w:eastAsiaTheme="minorEastAsia"/>
+          <w:sz w:val="24"/>
+          <w:szCs w:val="24"/>
+        </w:rPr>
+        <w:t>. This can be expressed as follows:</w:t>
       </w:r>
     </w:p>
     <w:p>
@@ -21228,7 +21926,25 @@
           <w:sz w:val="24"/>
           <w:szCs w:val="24"/>
         </w:rPr>
-        <w:t xml:space="preserve"> we must handle the situation differently. If instead in figure 9(a) the cluster was only comprised of vehicle Z, when it reaches in range of vehicle Dst at that instant </w:t>
+        <w:t xml:space="preserve"> we must handle the situation differently. If instead in figure 9(a) the cluster was only comprised of vehicle Z, when it reaches in range of vehicle </w:t>
+      </w:r>
+      <w:proofErr w:type="spellStart"/>
+      <w:r>
+        <w:rPr>
+          <w:rFonts w:eastAsiaTheme="minorEastAsia"/>
+          <w:sz w:val="24"/>
+          <w:szCs w:val="24"/>
+        </w:rPr>
+        <w:t>Dst</w:t>
+      </w:r>
+      <w:proofErr w:type="spellEnd"/>
+      <w:r>
+        <w:rPr>
+          <w:rFonts w:eastAsiaTheme="minorEastAsia"/>
+          <w:sz w:val="24"/>
+          <w:szCs w:val="24"/>
+        </w:rPr>
+        <w:t xml:space="preserve"> at that instant </w:t>
       </w:r>
       <w:r>
         <w:rPr>
@@ -24065,7 +24781,41 @@
           <w:szCs w:val="24"/>
         </w:rPr>
         <w:tab/>
-        <w:t>The worst case scenario occurs when the vehicle Src has a message to transmit and there are no cars within the range R, both in the same and opposite directions. Figure 10 depicts this worst case scenario. The re-healing time now becomes the delay incurred while waiting for vehicle Z to arrive in its broadcast range summed with the delay for vehicle Z to be in range of vehicle Dst.</w:t>
+        <w:t xml:space="preserve">The worst case scenario occurs when the vehicle </w:t>
+      </w:r>
+      <w:proofErr w:type="spellStart"/>
+      <w:r>
+        <w:rPr>
+          <w:sz w:val="24"/>
+          <w:szCs w:val="24"/>
+        </w:rPr>
+        <w:t>Src</w:t>
+      </w:r>
+      <w:proofErr w:type="spellEnd"/>
+      <w:r>
+        <w:rPr>
+          <w:sz w:val="24"/>
+          <w:szCs w:val="24"/>
+        </w:rPr>
+        <w:t xml:space="preserve"> has a message to transmit and there are no cars within the range R, both in the same and opposite directions. Figure 10 depicts this worst case scenario. The re-healing time now becomes the delay incurred while waiting for vehicle Z to arrive in its broadcast range summed with the delay for vehicle Z to be in range of vehicle </w:t>
+      </w:r>
+      <w:proofErr w:type="spellStart"/>
+      <w:proofErr w:type="gramStart"/>
+      <w:r>
+        <w:rPr>
+          <w:sz w:val="24"/>
+          <w:szCs w:val="24"/>
+        </w:rPr>
+        <w:t>Dst</w:t>
+      </w:r>
+      <w:proofErr w:type="spellEnd"/>
+      <w:proofErr w:type="gramEnd"/>
+      <w:r>
+        <w:rPr>
+          <w:sz w:val="24"/>
+          <w:szCs w:val="24"/>
+        </w:rPr>
+        <w:t>.</w:t>
       </w:r>
     </w:p>
     <w:p>
@@ -24083,7 +24833,25 @@
           <w:sz w:val="24"/>
           <w:szCs w:val="24"/>
         </w:rPr>
-        <w:t>Temporal delay from Src to Z</w:t>
+        <w:t xml:space="preserve">Temporal delay from </w:t>
+      </w:r>
+      <w:proofErr w:type="spellStart"/>
+      <w:r>
+        <w:rPr>
+          <w:b/>
+          <w:sz w:val="24"/>
+          <w:szCs w:val="24"/>
+        </w:rPr>
+        <w:t>Src</w:t>
+      </w:r>
+      <w:proofErr w:type="spellEnd"/>
+      <w:r>
+        <w:rPr>
+          <w:b/>
+          <w:sz w:val="24"/>
+          <w:szCs w:val="24"/>
+        </w:rPr>
+        <w:t xml:space="preserve"> to Z</w:t>
       </w:r>
     </w:p>
     <w:p>
@@ -24100,7 +24868,23 @@
           <w:sz w:val="24"/>
           <w:szCs w:val="24"/>
         </w:rPr>
-        <w:t xml:space="preserve">The first case is when the Src vehicle is in a cluster where the length is less than the difference between the average inter-vehicle spacing and twice the range R </w:t>
+        <w:t xml:space="preserve">The first case is when the </w:t>
+      </w:r>
+      <w:proofErr w:type="spellStart"/>
+      <w:r>
+        <w:rPr>
+          <w:sz w:val="24"/>
+          <w:szCs w:val="24"/>
+        </w:rPr>
+        <w:t>Src</w:t>
+      </w:r>
+      <w:proofErr w:type="spellEnd"/>
+      <w:r>
+        <w:rPr>
+          <w:sz w:val="24"/>
+          <w:szCs w:val="24"/>
+        </w:rPr>
+        <w:t xml:space="preserve"> vehicle is in a cluster where the length is less than the difference between the average inter-vehicle spacing and twice the range R </w:t>
       </w:r>
       <m:oMath>
         <m:d>
@@ -24378,9 +25162,19 @@
           <w:sz w:val="24"/>
           <w:szCs w:val="24"/>
         </w:rPr>
-        <w:t xml:space="preserve">. The probability of this occurring is </w:t>
+        <w:t xml:space="preserve">. The probability of this occurring </w:t>
+      </w:r>
+      <w:proofErr w:type="gramStart"/>
+      <w:r>
+        <w:rPr>
+          <w:rFonts w:eastAsiaTheme="minorEastAsia"/>
+          <w:sz w:val="24"/>
+          <w:szCs w:val="24"/>
+        </w:rPr>
+        <w:t xml:space="preserve">is </w:t>
       </w:r>
       <m:oMath>
+        <w:proofErr w:type="gramEnd"/>
         <m:sSubSup>
           <m:sSubSupPr>
             <m:ctrlPr>
@@ -25035,7 +25829,25 @@
           <w:sz w:val="24"/>
           <w:szCs w:val="24"/>
         </w:rPr>
-        <w:t>The second case is when then vehicle Src is in the same cluster as the</w:t>
+        <w:t xml:space="preserve">The second case is when then vehicle </w:t>
+      </w:r>
+      <w:proofErr w:type="spellStart"/>
+      <w:r>
+        <w:rPr>
+          <w:rFonts w:eastAsiaTheme="minorEastAsia"/>
+          <w:sz w:val="24"/>
+          <w:szCs w:val="24"/>
+        </w:rPr>
+        <w:t>Src</w:t>
+      </w:r>
+      <w:proofErr w:type="spellEnd"/>
+      <w:r>
+        <w:rPr>
+          <w:rFonts w:eastAsiaTheme="minorEastAsia"/>
+          <w:sz w:val="24"/>
+          <w:szCs w:val="24"/>
+        </w:rPr>
+        <w:t xml:space="preserve"> is in the same cluster as the</w:t>
       </w:r>
       <w:r>
         <w:rPr>
@@ -25111,9 +25923,19 @@
           <w:sz w:val="24"/>
           <w:szCs w:val="24"/>
         </w:rPr>
-        <w:t>hen the re-healing time becomes the following with probability (1-</w:t>
+        <w:t>hen the re-healing time becomes the following with probability (1</w:t>
+      </w:r>
+      <w:proofErr w:type="gramStart"/>
+      <w:r>
+        <w:rPr>
+          <w:rFonts w:eastAsiaTheme="minorEastAsia"/>
+          <w:sz w:val="24"/>
+          <w:szCs w:val="24"/>
+        </w:rPr>
+        <w:t>-</w:t>
       </w:r>
       <m:oMath>
+        <w:proofErr w:type="gramEnd"/>
         <m:sSubSup>
           <m:sSubSupPr>
             <m:ctrlPr>
@@ -25686,7 +26508,25 @@
           <w:sz w:val="24"/>
           <w:szCs w:val="24"/>
         </w:rPr>
-        <w:t>Combining the two scenarios we get the expected re-healing time from vehicles Src to Z to be:</w:t>
+        <w:t xml:space="preserve">Combining the two scenarios we get the expected re-healing time from vehicles </w:t>
+      </w:r>
+      <w:proofErr w:type="spellStart"/>
+      <w:r>
+        <w:rPr>
+          <w:rFonts w:eastAsiaTheme="minorEastAsia"/>
+          <w:sz w:val="24"/>
+          <w:szCs w:val="24"/>
+        </w:rPr>
+        <w:t>Src</w:t>
+      </w:r>
+      <w:proofErr w:type="spellEnd"/>
+      <w:r>
+        <w:rPr>
+          <w:rFonts w:eastAsiaTheme="minorEastAsia"/>
+          <w:sz w:val="24"/>
+          <w:szCs w:val="24"/>
+        </w:rPr>
+        <w:t xml:space="preserve"> to Z to be:</w:t>
       </w:r>
     </w:p>
     <w:p>
@@ -26130,8 +26970,19 @@
           <w:sz w:val="24"/>
           <w:szCs w:val="24"/>
         </w:rPr>
-        <w:t xml:space="preserve"> from Z to Dst</w:t>
-      </w:r>
+        <w:t xml:space="preserve"> from Z to </w:t>
+      </w:r>
+      <w:proofErr w:type="spellStart"/>
+      <w:r>
+        <w:rPr>
+          <w:rFonts w:eastAsiaTheme="minorEastAsia"/>
+          <w:b/>
+          <w:sz w:val="24"/>
+          <w:szCs w:val="24"/>
+        </w:rPr>
+        <w:t>Dst</w:t>
+      </w:r>
+      <w:proofErr w:type="spellEnd"/>
     </w:p>
     <w:p>
       <w:pPr>
@@ -26149,23 +27000,89 @@
           <w:szCs w:val="24"/>
         </w:rPr>
         <w:tab/>
-        <w:t>The re-healing time from the relay vehicle Z to the destination Dst</w:t>
-      </w:r>
+        <w:t xml:space="preserve">The re-healing time from the relay vehicle Z to the destination </w:t>
+      </w:r>
+      <w:proofErr w:type="spellStart"/>
+      <w:proofErr w:type="gramStart"/>
       <w:r>
         <w:rPr>
           <w:rFonts w:eastAsiaTheme="minorEastAsia"/>
           <w:sz w:val="24"/>
           <w:szCs w:val="24"/>
         </w:rPr>
-        <w:t xml:space="preserve"> is the time when Z first receives the message until Z is within range R of vehicle Dst.</w:t>
-      </w:r>
+        <w:t>Dst</w:t>
+      </w:r>
+      <w:proofErr w:type="spellEnd"/>
+      <w:proofErr w:type="gramEnd"/>
       <w:r>
         <w:rPr>
           <w:rFonts w:eastAsiaTheme="minorEastAsia"/>
           <w:sz w:val="24"/>
           <w:szCs w:val="24"/>
         </w:rPr>
-        <w:t xml:space="preserve"> We start the delay as soon as vehicle Z receives the message from vehicle Src, therefore the distance of vehicle Z from Dst at that instance in time is </w:t>
+        <w:t xml:space="preserve"> is the time when Z first receives the message until Z is within range R of vehicle </w:t>
+      </w:r>
+      <w:proofErr w:type="spellStart"/>
+      <w:r>
+        <w:rPr>
+          <w:rFonts w:eastAsiaTheme="minorEastAsia"/>
+          <w:sz w:val="24"/>
+          <w:szCs w:val="24"/>
+        </w:rPr>
+        <w:t>Dst</w:t>
+      </w:r>
+      <w:proofErr w:type="spellEnd"/>
+      <w:r>
+        <w:rPr>
+          <w:rFonts w:eastAsiaTheme="minorEastAsia"/>
+          <w:sz w:val="24"/>
+          <w:szCs w:val="24"/>
+        </w:rPr>
+        <w:t>.</w:t>
+      </w:r>
+      <w:r>
+        <w:rPr>
+          <w:rFonts w:eastAsiaTheme="minorEastAsia"/>
+          <w:sz w:val="24"/>
+          <w:szCs w:val="24"/>
+        </w:rPr>
+        <w:t xml:space="preserve"> We start the delay as soon as vehicle Z receives the message from vehicle </w:t>
+      </w:r>
+      <w:proofErr w:type="spellStart"/>
+      <w:r>
+        <w:rPr>
+          <w:rFonts w:eastAsiaTheme="minorEastAsia"/>
+          <w:sz w:val="24"/>
+          <w:szCs w:val="24"/>
+        </w:rPr>
+        <w:t>Src</w:t>
+      </w:r>
+      <w:proofErr w:type="spellEnd"/>
+      <w:r>
+        <w:rPr>
+          <w:rFonts w:eastAsiaTheme="minorEastAsia"/>
+          <w:sz w:val="24"/>
+          <w:szCs w:val="24"/>
+        </w:rPr>
+        <w:t xml:space="preserve">, therefore the distance of vehicle Z from </w:t>
+      </w:r>
+      <w:proofErr w:type="spellStart"/>
+      <w:r>
+        <w:rPr>
+          <w:rFonts w:eastAsiaTheme="minorEastAsia"/>
+          <w:sz w:val="24"/>
+          <w:szCs w:val="24"/>
+        </w:rPr>
+        <w:t>Dst</w:t>
+      </w:r>
+      <w:proofErr w:type="spellEnd"/>
+      <w:r>
+        <w:rPr>
+          <w:rFonts w:eastAsiaTheme="minorEastAsia"/>
+          <w:sz w:val="24"/>
+          <w:szCs w:val="24"/>
+        </w:rPr>
+        <w:t xml:space="preserve"> at that instance in time is </w:t>
       </w:r>
       <m:oMath>
         <m:r>
@@ -26734,7 +27651,45 @@
           <w:sz w:val="24"/>
           <w:szCs w:val="24"/>
         </w:rPr>
-        <w:t>The total re-healing time can now be characterized as the sum of the delay for vehicle Z to reach the range of Src and the delay from when Z reaches the range of vehicle Dst.</w:t>
+        <w:t xml:space="preserve">The total re-healing time can now be characterized as the sum of the delay for vehicle Z to reach the range of </w:t>
+      </w:r>
+      <w:proofErr w:type="spellStart"/>
+      <w:r>
+        <w:rPr>
+          <w:rFonts w:eastAsiaTheme="minorEastAsia"/>
+          <w:sz w:val="24"/>
+          <w:szCs w:val="24"/>
+        </w:rPr>
+        <w:t>Src</w:t>
+      </w:r>
+      <w:proofErr w:type="spellEnd"/>
+      <w:r>
+        <w:rPr>
+          <w:rFonts w:eastAsiaTheme="minorEastAsia"/>
+          <w:sz w:val="24"/>
+          <w:szCs w:val="24"/>
+        </w:rPr>
+        <w:t xml:space="preserve"> and the delay from when Z reaches the range of vehicle </w:t>
+      </w:r>
+      <w:proofErr w:type="spellStart"/>
+      <w:proofErr w:type="gramStart"/>
+      <w:r>
+        <w:rPr>
+          <w:rFonts w:eastAsiaTheme="minorEastAsia"/>
+          <w:sz w:val="24"/>
+          <w:szCs w:val="24"/>
+        </w:rPr>
+        <w:t>Dst</w:t>
+      </w:r>
+      <w:proofErr w:type="spellEnd"/>
+      <w:proofErr w:type="gramEnd"/>
+      <w:r>
+        <w:rPr>
+          <w:rFonts w:eastAsiaTheme="minorEastAsia"/>
+          <w:sz w:val="24"/>
+          <w:szCs w:val="24"/>
+        </w:rPr>
+        <w:t>.</w:t>
       </w:r>
     </w:p>
     <w:p>
@@ -28502,7 +29457,7 @@
       <w:pPr>
         <w:pStyle w:val="Heading2"/>
       </w:pPr>
-      <w:bookmarkStart w:id="16" w:name="_Toc338616373"/>
+      <w:bookmarkStart w:id="16" w:name="_Toc338710064"/>
       <w:r>
         <w:t>Simulations and Results</w:t>
       </w:r>
@@ -28579,9 +29534,18 @@
           <w:sz w:val="24"/>
           <w:szCs w:val="24"/>
         </w:rPr>
-        <w:t xml:space="preserve">to the proposed model, the simulation will consist of a straight freeway with double sided traffic. The inter-vehicle spacing is given by the equation derived earlier, </w:t>
+        <w:t>to the proposed model, the simulation will consist of a straight freeway with double sided traffic. The inter-vehicle spacing is given by the equation derived earlier</w:t>
+      </w:r>
+      <w:proofErr w:type="gramStart"/>
+      <w:r>
+        <w:rPr>
+          <w:sz w:val="24"/>
+          <w:szCs w:val="24"/>
+        </w:rPr>
+        <w:t xml:space="preserve">, </w:t>
       </w:r>
       <m:oMath>
+        <w:proofErr w:type="gramEnd"/>
         <m:sSub>
           <m:sSubPr>
             <m:ctrlPr>
@@ -28862,7 +29826,41 @@
           <w:sz w:val="24"/>
           <w:szCs w:val="24"/>
         </w:rPr>
-        <w:t xml:space="preserve"> At any moment there is at most just 1 packet in the network. This packet will be generated anytime the Dst vehicle exits the network system. In this manner it is assured that every packet generated will have a unique network topology. The approximate rate of packet generation is about 0.01 packets/minute.</w:t>
+        <w:t xml:space="preserve"> At any moment there is at most just 1 packet in the network. This packet will be generated anytime the </w:t>
+      </w:r>
+      <w:proofErr w:type="spellStart"/>
+      <w:proofErr w:type="gramStart"/>
+      <w:r>
+        <w:rPr>
+          <w:sz w:val="24"/>
+          <w:szCs w:val="24"/>
+        </w:rPr>
+        <w:t>Dst</w:t>
+      </w:r>
+      <w:proofErr w:type="spellEnd"/>
+      <w:proofErr w:type="gramEnd"/>
+      <w:r>
+        <w:rPr>
+          <w:sz w:val="24"/>
+          <w:szCs w:val="24"/>
+        </w:rPr>
+        <w:t xml:space="preserve"> vehicle exits the network system. In this manner it is assured that every packet generated will have a unique network topology. The approximate rate of packet generation is </w:t>
+      </w:r>
+      <w:proofErr w:type="gramStart"/>
+      <w:r>
+        <w:rPr>
+          <w:sz w:val="24"/>
+          <w:szCs w:val="24"/>
+        </w:rPr>
+        <w:t>about 0.01 packets/minute</w:t>
+      </w:r>
+      <w:proofErr w:type="gramEnd"/>
+      <w:r>
+        <w:rPr>
+          <w:sz w:val="24"/>
+          <w:szCs w:val="24"/>
+        </w:rPr>
+        <w:t>.</w:t>
       </w:r>
     </w:p>
     <w:p>
@@ -28886,7 +29884,41 @@
           <w:sz w:val="24"/>
           <w:szCs w:val="24"/>
         </w:rPr>
-        <w:t xml:space="preserve">As in the development of the framework the range of communications for the devices is set to R=250m. The vehicles to represent Src and Dst will be chosen at random and their distance apart will be a random </w:t>
+        <w:t xml:space="preserve">As in the development of the framework the range of communications for the devices is set to R=250m. The vehicles to represent </w:t>
+      </w:r>
+      <w:proofErr w:type="spellStart"/>
+      <w:r>
+        <w:rPr>
+          <w:sz w:val="24"/>
+          <w:szCs w:val="24"/>
+        </w:rPr>
+        <w:t>Src</w:t>
+      </w:r>
+      <w:proofErr w:type="spellEnd"/>
+      <w:r>
+        <w:rPr>
+          <w:sz w:val="24"/>
+          <w:szCs w:val="24"/>
+        </w:rPr>
+        <w:t xml:space="preserve"> and </w:t>
+      </w:r>
+      <w:proofErr w:type="spellStart"/>
+      <w:proofErr w:type="gramStart"/>
+      <w:r>
+        <w:rPr>
+          <w:sz w:val="24"/>
+          <w:szCs w:val="24"/>
+        </w:rPr>
+        <w:t>Dst</w:t>
+      </w:r>
+      <w:proofErr w:type="spellEnd"/>
+      <w:proofErr w:type="gramEnd"/>
+      <w:r>
+        <w:rPr>
+          <w:sz w:val="24"/>
+          <w:szCs w:val="24"/>
+        </w:rPr>
+        <w:t xml:space="preserve"> will be chosen at random and their distance apart will be a random </w:t>
       </w:r>
       <w:r>
         <w:rPr>
@@ -29008,7 +30040,23 @@
           <w:szCs w:val="24"/>
         </w:rPr>
         <w:tab/>
-        <w:t xml:space="preserve">In figure 11 we see the results of the probability of being disconnected, both for one way and bi-directional traffic. The introduction of vehicles into the system varied from 0.05 to 0.55 vehicles/second. As stated earlier vehicles traveled at a constant velocity. </w:t>
+        <w:t xml:space="preserve">In figure 11 we see the results of the probability of being disconnected, both for one way and bi-directional traffic. The introduction of vehicles into the system varied from 0.05 </w:t>
+      </w:r>
+      <w:proofErr w:type="gramStart"/>
+      <w:r>
+        <w:rPr>
+          <w:sz w:val="24"/>
+          <w:szCs w:val="24"/>
+        </w:rPr>
+        <w:t>to 0.55 vehicles/second</w:t>
+      </w:r>
+      <w:proofErr w:type="gramEnd"/>
+      <w:r>
+        <w:rPr>
+          <w:sz w:val="24"/>
+          <w:szCs w:val="24"/>
+        </w:rPr>
+        <w:t xml:space="preserve">. As stated earlier vehicles traveled at a constant velocity. </w:t>
       </w:r>
       <w:r>
         <w:rPr>
@@ -29022,7 +30070,39 @@
           <w:sz w:val="24"/>
           <w:szCs w:val="24"/>
         </w:rPr>
-        <w:t xml:space="preserve">in the model we clearly can see that the results from the developed framework to model network discontinuity is precise. We can see from the red line at about 500 vehicles/hour, which is approximately the rate of vehicles given the scenario from 1-3am, that there is a 35% chance of being disconnected from the network. Recall from the empirical data that the probability of being disconnected is also approximately 35%. </w:t>
+        <w:t xml:space="preserve">in the model we clearly can see that the </w:t>
+      </w:r>
+      <w:proofErr w:type="gramStart"/>
+      <w:r>
+        <w:rPr>
+          <w:sz w:val="24"/>
+          <w:szCs w:val="24"/>
+        </w:rPr>
+        <w:t>results from the developed framework to model network discontinuity is</w:t>
+      </w:r>
+      <w:proofErr w:type="gramEnd"/>
+      <w:r>
+        <w:rPr>
+          <w:sz w:val="24"/>
+          <w:szCs w:val="24"/>
+        </w:rPr>
+        <w:t xml:space="preserve"> precise. We can see from the red line </w:t>
+      </w:r>
+      <w:proofErr w:type="gramStart"/>
+      <w:r>
+        <w:rPr>
+          <w:sz w:val="24"/>
+          <w:szCs w:val="24"/>
+        </w:rPr>
+        <w:t>at about 500 vehicles/hour, which is approximately the rate of vehicles given the scenario from 1-3am, that there is a 35% chance of being disconnected from the network</w:t>
+      </w:r>
+      <w:proofErr w:type="gramEnd"/>
+      <w:r>
+        <w:rPr>
+          <w:sz w:val="24"/>
+          <w:szCs w:val="24"/>
+        </w:rPr>
+        <w:t xml:space="preserve">. Recall from the empirical data that the probability of being disconnected is also approximately 35%. </w:t>
       </w:r>
       <w:r>
         <w:rPr>
@@ -29130,6 +30210,7 @@
         </w:rPr>
         <w:t xml:space="preserve">Looking at figures </w:t>
       </w:r>
+      <w:proofErr w:type="gramStart"/>
       <w:r>
         <w:rPr>
           <w:i/>
@@ -29143,7 +30224,15 @@
           <w:sz w:val="24"/>
           <w:szCs w:val="24"/>
         </w:rPr>
-        <w:t xml:space="preserve">and </w:t>
+        <w:t>and</w:t>
+      </w:r>
+      <w:proofErr w:type="gramEnd"/>
+      <w:r>
+        <w:rPr>
+          <w:sz w:val="24"/>
+          <w:szCs w:val="24"/>
+        </w:rPr>
+        <w:t xml:space="preserve"> </w:t>
       </w:r>
       <w:r>
         <w:rPr>
@@ -29304,7 +30393,39 @@
           <w:sz w:val="24"/>
           <w:szCs w:val="24"/>
         </w:rPr>
-        <w:t>Another scenario to decrease temporal delay, consequently reducing the re-healing time, is having an increased traffic volume such as in figure 15(b). Earlier the assumption was that spatial delay is negligible when compared to temporal delays. From figure 12 when traffic volume is increased we saw that the inter and intra-vehicle gaps decreased. Given this, there is a higher rate of spatial relays as we also saw that the average cluster lengths and sizes increased. What it ultimately comes down to is that as traffic volume increases, the density of each cluster increases, increasing the spatial relays and reducing the gaps between temporal delays. As a result the end-to-end delays dependent on temporal delays are also reduced.</w:t>
+        <w:t xml:space="preserve">Another scenario to decrease temporal delay, consequently reducing the re-healing time, is having an increased traffic volume such as in figure 15(b). Earlier the assumption was that spatial delay is negligible when compared to temporal delays. From figure 12 when traffic volume is increased we saw that </w:t>
+      </w:r>
+      <w:proofErr w:type="gramStart"/>
+      <w:r>
+        <w:rPr>
+          <w:sz w:val="24"/>
+          <w:szCs w:val="24"/>
+        </w:rPr>
+        <w:t>the inter</w:t>
+      </w:r>
+      <w:proofErr w:type="gramEnd"/>
+      <w:r>
+        <w:rPr>
+          <w:sz w:val="24"/>
+          <w:szCs w:val="24"/>
+        </w:rPr>
+        <w:t xml:space="preserve"> and intra-vehicle gaps decreased. Given this, there is a higher rate of spatial relays as we also saw that the average cluster lengths and sizes increased. What it ultimately comes down to is that as traffic volume increases, the </w:t>
+      </w:r>
+      <w:proofErr w:type="gramStart"/>
+      <w:r>
+        <w:rPr>
+          <w:sz w:val="24"/>
+          <w:szCs w:val="24"/>
+        </w:rPr>
+        <w:t>density of each cluster</w:t>
+      </w:r>
+      <w:proofErr w:type="gramEnd"/>
+      <w:r>
+        <w:rPr>
+          <w:sz w:val="24"/>
+          <w:szCs w:val="24"/>
+        </w:rPr>
+        <w:t xml:space="preserve"> increases, increasing the spatial relays and reducing the gaps between temporal delays. As a result the end-to-end delays dependent on temporal delays are also reduced.</w:t>
       </w:r>
       <w:r>
         <w:rPr>
@@ -29318,7 +30439,7 @@
       <w:pPr>
         <w:pStyle w:val="Heading2"/>
       </w:pPr>
-      <w:bookmarkStart w:id="17" w:name="_Toc338616374"/>
+      <w:bookmarkStart w:id="17" w:name="_Toc338710065"/>
       <w:r>
         <w:t>Performance Results</w:t>
       </w:r>
@@ -29328,7 +30449,7 @@
       <w:pPr>
         <w:pStyle w:val="Heading2"/>
       </w:pPr>
-      <w:bookmarkStart w:id="18" w:name="_Toc338616375"/>
+      <w:bookmarkStart w:id="18" w:name="_Toc338710066"/>
       <w:r>
         <w:t>Discuss Results</w:t>
       </w:r>
@@ -29338,7 +30459,7 @@
       <w:pPr>
         <w:pStyle w:val="Heading2"/>
       </w:pPr>
-      <w:bookmarkStart w:id="19" w:name="_Toc338616376"/>
+      <w:bookmarkStart w:id="19" w:name="_Toc338710067"/>
       <w:r>
         <w:t>Suggestion</w:t>
       </w:r>
@@ -29354,7 +30475,7 @@
         <w:pStyle w:val="Heading1"/>
         <w:jc w:val="center"/>
       </w:pPr>
-      <w:bookmarkStart w:id="20" w:name="_Toc338616377"/>
+      <w:bookmarkStart w:id="20" w:name="_Toc338710068"/>
       <w:r>
         <w:lastRenderedPageBreak/>
         <w:t>Vehicular Mobility Simulation for VANETs</w:t>
@@ -29370,7 +30491,7 @@
           <w:szCs w:val="20"/>
         </w:rPr>
       </w:pPr>
-      <w:bookmarkStart w:id="21" w:name="_Toc338616378"/>
+      <w:bookmarkStart w:id="21" w:name="_Toc338710069"/>
       <w:r>
         <w:rPr>
           <w:sz w:val="20"/>
@@ -29438,13 +30559,38 @@
         </w:rPr>
         <w:t xml:space="preserve"> </w:t>
       </w:r>
-      <w:bookmarkStart w:id="22" w:name="_Toc338616379"/>
+      <w:bookmarkStart w:id="22" w:name="_Toc338710070"/>
+      <w:proofErr w:type="gramStart"/>
       <w:r>
         <w:rPr>
           <w:sz w:val="20"/>
           <w:szCs w:val="20"/>
         </w:rPr>
-        <w:t>Simulation Symposium, 2007. ANSS ’07. 40</w:t>
+        <w:t>Simulation Symposium, 2007.</w:t>
+      </w:r>
+      <w:proofErr w:type="gramEnd"/>
+      <w:r>
+        <w:rPr>
+          <w:sz w:val="20"/>
+          <w:szCs w:val="20"/>
+        </w:rPr>
+        <w:t xml:space="preserve"> </w:t>
+      </w:r>
+      <w:proofErr w:type="gramStart"/>
+      <w:r>
+        <w:rPr>
+          <w:sz w:val="20"/>
+          <w:szCs w:val="20"/>
+        </w:rPr>
+        <w:t>ANSS ’07.</w:t>
+      </w:r>
+      <w:proofErr w:type="gramEnd"/>
+      <w:r>
+        <w:rPr>
+          <w:sz w:val="20"/>
+          <w:szCs w:val="20"/>
+        </w:rPr>
+        <w:t xml:space="preserve"> 40</w:t>
       </w:r>
       <w:r>
         <w:rPr>
@@ -29467,7 +30613,7 @@
       <w:pPr>
         <w:pStyle w:val="Heading2"/>
       </w:pPr>
-      <w:bookmarkStart w:id="23" w:name="_Toc338616380"/>
+      <w:bookmarkStart w:id="23" w:name="_Toc338710071"/>
       <w:r>
         <w:t>Describe Problem</w:t>
       </w:r>
@@ -29541,7 +30687,23 @@
           <w:sz w:val="24"/>
           <w:szCs w:val="24"/>
         </w:rPr>
-        <w:t xml:space="preserve"> individual behaviors. </w:t>
+        <w:t xml:space="preserve"> individual </w:t>
+      </w:r>
+      <w:proofErr w:type="gramStart"/>
+      <w:r>
+        <w:rPr>
+          <w:sz w:val="24"/>
+          <w:szCs w:val="24"/>
+        </w:rPr>
+        <w:t>behaviors.</w:t>
+      </w:r>
+      <w:proofErr w:type="gramEnd"/>
+      <w:r>
+        <w:rPr>
+          <w:sz w:val="24"/>
+          <w:szCs w:val="24"/>
+        </w:rPr>
+        <w:t xml:space="preserve"> </w:t>
       </w:r>
     </w:p>
     <w:p>
@@ -29564,7 +30726,7 @@
       <w:pPr>
         <w:pStyle w:val="Heading2"/>
       </w:pPr>
-      <w:bookmarkStart w:id="24" w:name="_Toc338616381"/>
+      <w:bookmarkStart w:id="24" w:name="_Toc338710072"/>
       <w:r>
         <w:t>Solution</w:t>
       </w:r>
@@ -29628,7 +30790,55 @@
         </w:rPr>
         <w:lastRenderedPageBreak/>
         <w:tab/>
-        <w:t xml:space="preserve">The simulations ran make use of an open source program called VanetMobiSim. This program is based off of the CanuMobiSim architecture. VanetMobiSim possesses the capability to modify both macro and micro-mobility factors when creating and running different traffic scenarios. The hope is with proper attention to all factors that affect traffic conditions, a model can be developed that more accurately depict real world traffic situations than previous models. </w:t>
+        <w:t xml:space="preserve">The simulations ran make use of an open source program called </w:t>
+      </w:r>
+      <w:proofErr w:type="spellStart"/>
+      <w:r>
+        <w:rPr>
+          <w:sz w:val="24"/>
+          <w:szCs w:val="24"/>
+        </w:rPr>
+        <w:t>VanetMobiSim</w:t>
+      </w:r>
+      <w:proofErr w:type="spellEnd"/>
+      <w:r>
+        <w:rPr>
+          <w:sz w:val="24"/>
+          <w:szCs w:val="24"/>
+        </w:rPr>
+        <w:t xml:space="preserve">. This program is based off of the </w:t>
+      </w:r>
+      <w:proofErr w:type="spellStart"/>
+      <w:r>
+        <w:rPr>
+          <w:sz w:val="24"/>
+          <w:szCs w:val="24"/>
+        </w:rPr>
+        <w:t>CanuMobiSim</w:t>
+      </w:r>
+      <w:proofErr w:type="spellEnd"/>
+      <w:r>
+        <w:rPr>
+          <w:sz w:val="24"/>
+          <w:szCs w:val="24"/>
+        </w:rPr>
+        <w:t xml:space="preserve"> architecture. </w:t>
+      </w:r>
+      <w:proofErr w:type="spellStart"/>
+      <w:r>
+        <w:rPr>
+          <w:sz w:val="24"/>
+          <w:szCs w:val="24"/>
+        </w:rPr>
+        <w:t>VanetMobiSim</w:t>
+      </w:r>
+      <w:proofErr w:type="spellEnd"/>
+      <w:r>
+        <w:rPr>
+          <w:sz w:val="24"/>
+          <w:szCs w:val="24"/>
+        </w:rPr>
+        <w:t xml:space="preserve"> possesses the capability to modify both macro and micro-mobility factors when creating and running different traffic scenarios. The hope is with proper attention to all factors that affect traffic conditions, a model can be developed that more accurately depict real world traffic situations than previous models. </w:t>
       </w:r>
     </w:p>
     <w:p>
@@ -29639,7 +30849,8 @@
           <w:szCs w:val="24"/>
         </w:rPr>
       </w:pPr>
-      <w:bookmarkStart w:id="25" w:name="_Toc338616382"/>
+      <w:bookmarkStart w:id="25" w:name="_Toc338710073"/>
+      <w:proofErr w:type="spellStart"/>
       <w:r>
         <w:rPr>
           <w:sz w:val="24"/>
@@ -29648,6 +30859,7 @@
         <w:t>VanetMobiSim</w:t>
       </w:r>
       <w:bookmarkEnd w:id="25"/>
+      <w:proofErr w:type="spellEnd"/>
     </w:p>
     <w:p>
       <w:pPr>
@@ -29662,7 +30874,39 @@
           <w:szCs w:val="24"/>
         </w:rPr>
         <w:tab/>
-        <w:t>As stated, VanetMobiSim is derived from CanuMobiSim. The advantage of modeling with this program is that in addition to basic modeling criteria it allows for the user to fine tune a simulation by configuring many macro and micro-mobility settings.</w:t>
+        <w:t xml:space="preserve">As stated, </w:t>
+      </w:r>
+      <w:proofErr w:type="spellStart"/>
+      <w:r>
+        <w:rPr>
+          <w:sz w:val="24"/>
+          <w:szCs w:val="24"/>
+        </w:rPr>
+        <w:t>VanetMobiSim</w:t>
+      </w:r>
+      <w:proofErr w:type="spellEnd"/>
+      <w:r>
+        <w:rPr>
+          <w:sz w:val="24"/>
+          <w:szCs w:val="24"/>
+        </w:rPr>
+        <w:t xml:space="preserve"> is derived from </w:t>
+      </w:r>
+      <w:proofErr w:type="spellStart"/>
+      <w:r>
+        <w:rPr>
+          <w:sz w:val="24"/>
+          <w:szCs w:val="24"/>
+        </w:rPr>
+        <w:t>CanuMobiSim</w:t>
+      </w:r>
+      <w:proofErr w:type="spellEnd"/>
+      <w:r>
+        <w:rPr>
+          <w:sz w:val="24"/>
+          <w:szCs w:val="24"/>
+        </w:rPr>
+        <w:t>. The advantage of modeling with this program is that in addition to basic modeling criteria it allows for the user to fine tune a simulation by configuring many macro and micro-mobility settings.</w:t>
       </w:r>
     </w:p>
     <w:p>
@@ -29684,21 +30928,69 @@
           <w:sz w:val="24"/>
           <w:szCs w:val="24"/>
         </w:rPr>
-        <w:t xml:space="preserve">Macro-mobility features pertain to physical conditions that influence traffic. This includes physical characteristics of roads such as the number of lanes, whether a road has 2-way traffic, the speed limit, etc… What is also included with VanetMobiSim is the ability to detail road topologies. </w:t>
-      </w:r>
-      <w:r>
-        <w:rPr>
-          <w:sz w:val="24"/>
-          <w:szCs w:val="24"/>
-        </w:rPr>
-        <w:t>Road topologies are important because they also play an important role in shaping the characteristics of traffic. In VanetMobiSim they are implanted as graphs where the edges determine the path of vehicles. There are a few types that can be implemented which are briefly explained with an example.</w:t>
-      </w:r>
-      <w:r>
-        <w:rPr>
-          <w:sz w:val="24"/>
-          <w:szCs w:val="24"/>
-        </w:rPr>
-        <w:t xml:space="preserve"> Both User-defined topology and GDF map topology are defined in CanuMobiSim as well.</w:t>
+        <w:t xml:space="preserve">Macro-mobility features pertain to physical conditions that influence traffic. This includes physical characteristics of roads such as the number of lanes, whether a road has 2-way traffic, the speed limit, etc… What is also included with </w:t>
+      </w:r>
+      <w:proofErr w:type="spellStart"/>
+      <w:r>
+        <w:rPr>
+          <w:sz w:val="24"/>
+          <w:szCs w:val="24"/>
+        </w:rPr>
+        <w:t>VanetMobiSim</w:t>
+      </w:r>
+      <w:proofErr w:type="spellEnd"/>
+      <w:r>
+        <w:rPr>
+          <w:sz w:val="24"/>
+          <w:szCs w:val="24"/>
+        </w:rPr>
+        <w:t xml:space="preserve"> is the ability to detail road topologies. </w:t>
+      </w:r>
+      <w:r>
+        <w:rPr>
+          <w:sz w:val="24"/>
+          <w:szCs w:val="24"/>
+        </w:rPr>
+        <w:t xml:space="preserve">Road topologies are important because they also play an important role in shaping the characteristics of traffic. In </w:t>
+      </w:r>
+      <w:proofErr w:type="spellStart"/>
+      <w:r>
+        <w:rPr>
+          <w:sz w:val="24"/>
+          <w:szCs w:val="24"/>
+        </w:rPr>
+        <w:t>VanetMobiSim</w:t>
+      </w:r>
+      <w:proofErr w:type="spellEnd"/>
+      <w:r>
+        <w:rPr>
+          <w:sz w:val="24"/>
+          <w:szCs w:val="24"/>
+        </w:rPr>
+        <w:t xml:space="preserve"> they are implanted as graphs where the edges determine the path of vehicles. There are a few types that can be implemented which are briefly explained with an example.</w:t>
+      </w:r>
+      <w:r>
+        <w:rPr>
+          <w:sz w:val="24"/>
+          <w:szCs w:val="24"/>
+        </w:rPr>
+        <w:t xml:space="preserve"> Both User-defined topology and GDF map topology are defined in </w:t>
+      </w:r>
+      <w:proofErr w:type="spellStart"/>
+      <w:r>
+        <w:rPr>
+          <w:sz w:val="24"/>
+          <w:szCs w:val="24"/>
+        </w:rPr>
+        <w:t>CanuMobiSim</w:t>
+      </w:r>
+      <w:proofErr w:type="spellEnd"/>
+      <w:r>
+        <w:rPr>
+          <w:sz w:val="24"/>
+          <w:szCs w:val="24"/>
+        </w:rPr>
+        <w:t xml:space="preserve"> as well.</w:t>
       </w:r>
     </w:p>
     <w:tbl>
@@ -30087,7 +31379,55 @@
                 <w:sz w:val="24"/>
                 <w:szCs w:val="24"/>
               </w:rPr>
-              <w:t>Clustered Voronoi graph: “the road topology is randomly generated yb creating a Voronoi tessellation on a set of non-uniformly distributed points. This approach is similar to that proposed in [10], but we also consider the presence of areas with different road densities which we refer to as clusters.” [2]</w:t>
+              <w:t xml:space="preserve">Clustered </w:t>
+            </w:r>
+            <w:proofErr w:type="spellStart"/>
+            <w:r>
+              <w:rPr>
+                <w:sz w:val="24"/>
+                <w:szCs w:val="24"/>
+              </w:rPr>
+              <w:t>Voronoi</w:t>
+            </w:r>
+            <w:proofErr w:type="spellEnd"/>
+            <w:r>
+              <w:rPr>
+                <w:sz w:val="24"/>
+                <w:szCs w:val="24"/>
+              </w:rPr>
+              <w:t xml:space="preserve"> graph: “the road topology is randomly generated </w:t>
+            </w:r>
+            <w:proofErr w:type="spellStart"/>
+            <w:r>
+              <w:rPr>
+                <w:sz w:val="24"/>
+                <w:szCs w:val="24"/>
+              </w:rPr>
+              <w:t>yb</w:t>
+            </w:r>
+            <w:proofErr w:type="spellEnd"/>
+            <w:r>
+              <w:rPr>
+                <w:sz w:val="24"/>
+                <w:szCs w:val="24"/>
+              </w:rPr>
+              <w:t xml:space="preserve"> creating a </w:t>
+            </w:r>
+            <w:proofErr w:type="spellStart"/>
+            <w:r>
+              <w:rPr>
+                <w:sz w:val="24"/>
+                <w:szCs w:val="24"/>
+              </w:rPr>
+              <w:t>Voronoi</w:t>
+            </w:r>
+            <w:proofErr w:type="spellEnd"/>
+            <w:r>
+              <w:rPr>
+                <w:sz w:val="24"/>
+                <w:szCs w:val="24"/>
+              </w:rPr>
+              <w:t xml:space="preserve"> tessellation on a set of non-uniformly distributed points. This approach is similar to that proposed in [10], but we also consider the presence of areas with different road densities which we refer to as clusters.” [2]</w:t>
             </w:r>
           </w:p>
         </w:tc>
@@ -30114,7 +31454,23 @@
           <w:szCs w:val="24"/>
         </w:rPr>
         <w:lastRenderedPageBreak/>
-        <w:t xml:space="preserve">Some of the benefits of VanetMobiSim are the additions of certain types of macro-mobility characteristics. Added features include modeling of roads with 2-way traffic with multiple lanes, the option of having road dividers, varying speed limits, and the introduction of different traffic signs at points of interest. The user </w:t>
+        <w:t xml:space="preserve">Some of the benefits of </w:t>
+      </w:r>
+      <w:proofErr w:type="spellStart"/>
+      <w:r>
+        <w:rPr>
+          <w:sz w:val="24"/>
+          <w:szCs w:val="24"/>
+        </w:rPr>
+        <w:t>VanetMobiSim</w:t>
+      </w:r>
+      <w:proofErr w:type="spellEnd"/>
+      <w:r>
+        <w:rPr>
+          <w:sz w:val="24"/>
+          <w:szCs w:val="24"/>
+        </w:rPr>
+        <w:t xml:space="preserve"> are the additions of certain types of macro-mobility characteristics. Added features include modeling of roads with 2-way traffic with multiple lanes, the option of having road dividers, varying speed limits, and the introduction of different traffic signs at points of interest. The user </w:t>
       </w:r>
       <w:r>
         <w:rPr>
@@ -30137,7 +31493,22 @@
           <w:szCs w:val="24"/>
         </w:rPr>
         <w:tab/>
-        <w:t xml:space="preserve">VanetMobiSim also includes the ability to incorporate both a </w:t>
+      </w:r>
+      <w:proofErr w:type="spellStart"/>
+      <w:r>
+        <w:rPr>
+          <w:sz w:val="24"/>
+          <w:szCs w:val="24"/>
+        </w:rPr>
+        <w:t>VanetMobiSim</w:t>
+      </w:r>
+      <w:proofErr w:type="spellEnd"/>
+      <w:r>
+        <w:rPr>
+          <w:sz w:val="24"/>
+          <w:szCs w:val="24"/>
+        </w:rPr>
+        <w:t xml:space="preserve"> also includes the ability to incorporate both a </w:t>
       </w:r>
       <w:r>
         <w:rPr>
@@ -30206,7 +31577,23 @@
           <w:szCs w:val="24"/>
         </w:rPr>
         <w:tab/>
-        <w:t xml:space="preserve">The path computation module allows for a decision to be made on which path to take based on some criteria of a given road topology. In this simulation there are three possible path computations that are available for use. The general method is by applying a weight with the edges of the graph. In the first method the shortest path is selected using a form of Dijkstra’s algorithm. </w:t>
+        <w:t xml:space="preserve">The path computation module allows for a decision to be made on which path to take based on some criteria of a given road topology. In this simulation there are three possible path computations that are available for use. The general method is by applying a weight with the edges of the graph. In the first method the shortest path is selected using a form of </w:t>
+      </w:r>
+      <w:proofErr w:type="spellStart"/>
+      <w:r>
+        <w:rPr>
+          <w:sz w:val="24"/>
+          <w:szCs w:val="24"/>
+        </w:rPr>
+        <w:t>Dijkstra’s</w:t>
+      </w:r>
+      <w:proofErr w:type="spellEnd"/>
+      <w:r>
+        <w:rPr>
+          <w:sz w:val="24"/>
+          <w:szCs w:val="24"/>
+        </w:rPr>
+        <w:t xml:space="preserve"> algorithm. </w:t>
       </w:r>
       <w:r>
         <w:rPr>
@@ -30257,7 +31644,23 @@
           <w:sz w:val="24"/>
           <w:szCs w:val="24"/>
         </w:rPr>
-        <w:t xml:space="preserve">This is arguably one of the most important features to VanetMobiSim in generating realistic simulation results. The ability to vary how individual vehicles move and </w:t>
+        <w:t xml:space="preserve">This is arguably one of the most important features to </w:t>
+      </w:r>
+      <w:proofErr w:type="spellStart"/>
+      <w:r>
+        <w:rPr>
+          <w:sz w:val="24"/>
+          <w:szCs w:val="24"/>
+        </w:rPr>
+        <w:t>VanetMobiSim</w:t>
+      </w:r>
+      <w:proofErr w:type="spellEnd"/>
+      <w:r>
+        <w:rPr>
+          <w:sz w:val="24"/>
+          <w:szCs w:val="24"/>
+        </w:rPr>
+        <w:t xml:space="preserve"> in generating realistic simulation results. The ability to vary how individual vehicles move and </w:t>
       </w:r>
       <w:r>
         <w:rPr>
@@ -30280,7 +31683,23 @@
           <w:szCs w:val="24"/>
         </w:rPr>
         <w:tab/>
-        <w:t xml:space="preserve">With VanetMobiSim there are three classes of micro-mobility features. </w:t>
+        <w:t xml:space="preserve">With </w:t>
+      </w:r>
+      <w:proofErr w:type="spellStart"/>
+      <w:r>
+        <w:rPr>
+          <w:sz w:val="24"/>
+          <w:szCs w:val="24"/>
+        </w:rPr>
+        <w:t>VanetMobiSim</w:t>
+      </w:r>
+      <w:proofErr w:type="spellEnd"/>
+      <w:r>
+        <w:rPr>
+          <w:sz w:val="24"/>
+          <w:szCs w:val="24"/>
+        </w:rPr>
+        <w:t xml:space="preserve"> there are three classes of micro-mobility features. </w:t>
       </w:r>
       <w:r>
         <w:rPr>
@@ -30317,7 +31736,55 @@
           <w:sz w:val="24"/>
           <w:szCs w:val="24"/>
         </w:rPr>
-        <w:t xml:space="preserve">With CanuMobiSim it was particularly good at modeling random actions of single vehicles. The weakness lies with its ability to model groups of vehicles. Although it could model some random actions, the paths of motion ignored other vehicles; therefore it is possible for two vehicles to overlap. Obviously this could never happen in the real world as car accidents are the result. Where VanetMobiSim improved is the ability to simulate using the The Fluid Traffic Model (FTM) or Intelligent Driver Model (IDM). These two models are </w:t>
+        <w:t xml:space="preserve">With </w:t>
+      </w:r>
+      <w:proofErr w:type="spellStart"/>
+      <w:r>
+        <w:rPr>
+          <w:sz w:val="24"/>
+          <w:szCs w:val="24"/>
+        </w:rPr>
+        <w:t>CanuMobiSim</w:t>
+      </w:r>
+      <w:proofErr w:type="spellEnd"/>
+      <w:r>
+        <w:rPr>
+          <w:sz w:val="24"/>
+          <w:szCs w:val="24"/>
+        </w:rPr>
+        <w:t xml:space="preserve"> it was particularly good at modeling random actions of single vehicles. The weakness lies with its ability to model groups of vehicles. Although it could model some random actions, the paths of motion ignored other vehicles; therefore it is possible for two vehicles to overlap. Obviously this could never happen in the real world as car accidents are the result. Where </w:t>
+      </w:r>
+      <w:proofErr w:type="spellStart"/>
+      <w:r>
+        <w:rPr>
+          <w:sz w:val="24"/>
+          <w:szCs w:val="24"/>
+        </w:rPr>
+        <w:t>VanetMobiSim</w:t>
+      </w:r>
+      <w:proofErr w:type="spellEnd"/>
+      <w:r>
+        <w:rPr>
+          <w:sz w:val="24"/>
+          <w:szCs w:val="24"/>
+        </w:rPr>
+        <w:t xml:space="preserve"> improved is the ability to simulate using the </w:t>
+      </w:r>
+      <w:proofErr w:type="spellStart"/>
+      <w:r>
+        <w:rPr>
+          <w:sz w:val="24"/>
+          <w:szCs w:val="24"/>
+        </w:rPr>
+        <w:t>The</w:t>
+      </w:r>
+      <w:proofErr w:type="spellEnd"/>
+      <w:r>
+        <w:rPr>
+          <w:sz w:val="24"/>
+          <w:szCs w:val="24"/>
+        </w:rPr>
+        <w:t xml:space="preserve"> Fluid Traffic Model (FTM) or Intelligent Driver Model (IDM). These two models are </w:t>
       </w:r>
       <w:r>
         <w:rPr>
@@ -30688,7 +32155,15 @@
               <w:t>:</w:t>
             </w:r>
             <w:r>
-              <w:t xml:space="preserve"> current vehicular density of the road</w:t>
+              <w:t xml:space="preserve"> </w:t>
+            </w:r>
+            <w:proofErr w:type="gramStart"/>
+            <w:r>
+              <w:t>current</w:t>
+            </w:r>
+            <w:proofErr w:type="gramEnd"/>
+            <w:r>
+              <w:t xml:space="preserve"> vehicular density of the road</w:t>
             </w:r>
             <w:r>
               <w:t xml:space="preserve">. Defined as </w:t>
@@ -31291,6 +32766,7 @@
               </w:rPr>
               <w:t xml:space="preserve">. A function of the minimum bumper to bumper </w:t>
             </w:r>
+            <w:proofErr w:type="gramStart"/>
             <w:r>
               <w:rPr>
                 <w:rFonts w:eastAsiaTheme="minorEastAsia"/>
@@ -31298,6 +32774,7 @@
               <w:t xml:space="preserve">distance </w:t>
             </w:r>
             <m:oMath>
+              <w:proofErr w:type="gramEnd"/>
               <m:sSub>
                 <m:sSubPr>
                   <m:ctrlPr>
@@ -31456,7 +32933,23 @@
           <w:szCs w:val="24"/>
         </w:rPr>
         <w:tab/>
-        <w:t xml:space="preserve">A micro-mobility feature added in VanetMobiSim is the ability to handle different scenarios at intersections. This new model is referred to as the Intelligent Driver Model with Intersection Management (IDM-IM). </w:t>
+        <w:t xml:space="preserve">A micro-mobility feature added in </w:t>
+      </w:r>
+      <w:proofErr w:type="spellStart"/>
+      <w:r>
+        <w:rPr>
+          <w:sz w:val="24"/>
+          <w:szCs w:val="24"/>
+        </w:rPr>
+        <w:t>VanetMobiSim</w:t>
+      </w:r>
+      <w:proofErr w:type="spellEnd"/>
+      <w:r>
+        <w:rPr>
+          <w:sz w:val="24"/>
+          <w:szCs w:val="24"/>
+        </w:rPr>
+        <w:t xml:space="preserve"> is the ability to handle different scenarios at intersections. This new model is referred to as the Intelligent Driver Model with Intersection Management (IDM-IM). </w:t>
       </w:r>
       <w:r>
         <w:rPr>
@@ -32296,7 +33789,25 @@
           <w:sz w:val="24"/>
           <w:szCs w:val="24"/>
         </w:rPr>
-        <w:t>. I believe this accurately represents real situations in which sometimes, as a driver, the traffic light changes to RED and I know that I cannot safely stop. In that situation there is no choice really but to go through the intersection, which is what VanetMobiSim mimics in this micro-mobility feature.</w:t>
+        <w:t xml:space="preserve">. I believe this accurately represents real situations in which sometimes, as a driver, the traffic light changes to RED and I know that I cannot safely stop. In that situation there is no choice really but to go through the intersection, which is what </w:t>
+      </w:r>
+      <w:proofErr w:type="spellStart"/>
+      <w:r>
+        <w:rPr>
+          <w:rFonts w:eastAsiaTheme="minorEastAsia"/>
+          <w:sz w:val="24"/>
+          <w:szCs w:val="24"/>
+        </w:rPr>
+        <w:t>VanetMobiSim</w:t>
+      </w:r>
+      <w:proofErr w:type="spellEnd"/>
+      <w:r>
+        <w:rPr>
+          <w:rFonts w:eastAsiaTheme="minorEastAsia"/>
+          <w:sz w:val="24"/>
+          <w:szCs w:val="24"/>
+        </w:rPr>
+        <w:t xml:space="preserve"> mimics in this micro-mobility feature.</w:t>
       </w:r>
       <w:r>
         <w:rPr>
@@ -32322,7 +33833,25 @@
           <w:szCs w:val="24"/>
         </w:rPr>
         <w:tab/>
-        <w:t>The other significant addition for micro-mobility features introduced in VanetMobiSim is Intelligent Driver Model with Lane Changes (IDM-LC).</w:t>
+        <w:t xml:space="preserve">The other significant addition for micro-mobility features introduced in </w:t>
+      </w:r>
+      <w:proofErr w:type="spellStart"/>
+      <w:r>
+        <w:rPr>
+          <w:rFonts w:eastAsiaTheme="minorEastAsia"/>
+          <w:sz w:val="24"/>
+          <w:szCs w:val="24"/>
+        </w:rPr>
+        <w:t>VanetMobiSim</w:t>
+      </w:r>
+      <w:proofErr w:type="spellEnd"/>
+      <w:r>
+        <w:rPr>
+          <w:rFonts w:eastAsiaTheme="minorEastAsia"/>
+          <w:sz w:val="24"/>
+          <w:szCs w:val="24"/>
+        </w:rPr>
+        <w:t xml:space="preserve"> is Intelligent Driver Model with Lane Changes (IDM-LC).</w:t>
       </w:r>
       <w:r>
         <w:rPr>
@@ -32381,7 +33910,25 @@
           <w:szCs w:val="24"/>
         </w:rPr>
         <w:tab/>
-        <w:t xml:space="preserve">Addressing the decision to change lanes, VanetMobiSim incorporates the MOBIL model to determine when a vehicle should change lanes to overtake another vehicle. </w:t>
+        <w:t xml:space="preserve">Addressing the decision to change lanes, </w:t>
+      </w:r>
+      <w:proofErr w:type="spellStart"/>
+      <w:r>
+        <w:rPr>
+          <w:rFonts w:eastAsiaTheme="minorEastAsia"/>
+          <w:sz w:val="24"/>
+          <w:szCs w:val="24"/>
+        </w:rPr>
+        <w:t>VanetMobiSim</w:t>
+      </w:r>
+      <w:proofErr w:type="spellEnd"/>
+      <w:r>
+        <w:rPr>
+          <w:rFonts w:eastAsiaTheme="minorEastAsia"/>
+          <w:sz w:val="24"/>
+          <w:szCs w:val="24"/>
+        </w:rPr>
+        <w:t xml:space="preserve"> incorporates the MOBIL model to determine when a vehicle should change lanes to overtake another vehicle. </w:t>
       </w:r>
       <w:r>
         <w:rPr>
@@ -33265,9 +34812,18 @@
           <w:sz w:val="24"/>
           <w:szCs w:val="24"/>
         </w:rPr>
-        <w:t xml:space="preserve"> The second equality represents the acceleration of the now following vehicle. If it can safely brake, the value is given by </w:t>
+        <w:t xml:space="preserve"> The second equality represents the acceleration of the now following vehicle. If it can safely brake, the value is given </w:t>
+      </w:r>
+      <w:proofErr w:type="gramStart"/>
+      <w:r>
+        <w:rPr>
+          <w:sz w:val="24"/>
+          <w:szCs w:val="24"/>
+        </w:rPr>
+        <w:t xml:space="preserve">by </w:t>
       </w:r>
       <m:oMath>
+        <w:proofErr w:type="gramEnd"/>
         <m:sSub>
           <m:sSubPr>
             <m:ctrlPr>
@@ -33338,7 +34894,7 @@
       <w:pPr>
         <w:pStyle w:val="Heading2"/>
       </w:pPr>
-      <w:bookmarkStart w:id="26" w:name="_Toc338616383"/>
+      <w:bookmarkStart w:id="26" w:name="_Toc338710074"/>
       <w:r>
         <w:lastRenderedPageBreak/>
         <w:t>Simulation</w:t>
@@ -33471,14 +35027,30 @@
           <w:sz w:val="24"/>
           <w:szCs w:val="24"/>
         </w:rPr>
-        <w:t>The traffic density for this simulation varies from 10</w:t>
-      </w:r>
-      <w:r>
-        <w:rPr>
-          <w:sz w:val="24"/>
-          <w:szCs w:val="24"/>
-        </w:rPr>
-        <w:t xml:space="preserve"> vehicles/km to 50 vehicles/km. Data was collected </w:t>
+        <w:t xml:space="preserve">The traffic density for this simulation varies </w:t>
+      </w:r>
+      <w:proofErr w:type="gramStart"/>
+      <w:r>
+        <w:rPr>
+          <w:sz w:val="24"/>
+          <w:szCs w:val="24"/>
+        </w:rPr>
+        <w:t>from 10</w:t>
+      </w:r>
+      <w:r>
+        <w:rPr>
+          <w:sz w:val="24"/>
+          <w:szCs w:val="24"/>
+        </w:rPr>
+        <w:t xml:space="preserve"> vehicles/km</w:t>
+      </w:r>
+      <w:proofErr w:type="gramEnd"/>
+      <w:r>
+        <w:rPr>
+          <w:sz w:val="24"/>
+          <w:szCs w:val="24"/>
+        </w:rPr>
+        <w:t xml:space="preserve"> to 50 vehicles/km. Data was collected </w:t>
       </w:r>
       <w:r>
         <w:rPr>
@@ -34865,7 +36437,7 @@
       <w:pPr>
         <w:pStyle w:val="Heading2"/>
       </w:pPr>
-      <w:bookmarkStart w:id="27" w:name="_Toc338616384"/>
+      <w:bookmarkStart w:id="27" w:name="_Toc338710075"/>
       <w:r>
         <w:t>Performance Results</w:t>
       </w:r>
@@ -34979,7 +36551,7 @@
           <w:szCs w:val="24"/>
         </w:rPr>
       </w:pPr>
-      <w:bookmarkStart w:id="28" w:name="_Toc338616385"/>
+      <w:bookmarkStart w:id="28" w:name="_Toc338710076"/>
       <w:r>
         <w:rPr>
           <w:sz w:val="24"/>
@@ -35159,7 +36731,7 @@
           <w:szCs w:val="24"/>
         </w:rPr>
       </w:pPr>
-      <w:bookmarkStart w:id="29" w:name="_Toc338616386"/>
+      <w:bookmarkStart w:id="29" w:name="_Toc338710077"/>
       <w:r>
         <w:rPr>
           <w:sz w:val="24"/>
@@ -35197,9 +36769,18 @@
           <w:sz w:val="24"/>
           <w:szCs w:val="24"/>
         </w:rPr>
-        <w:t xml:space="preserve">The desired dynamical distance, </w:t>
+        <w:t>The desired dynamical distance</w:t>
+      </w:r>
+      <w:proofErr w:type="gramStart"/>
+      <w:r>
+        <w:rPr>
+          <w:sz w:val="24"/>
+          <w:szCs w:val="24"/>
+        </w:rPr>
+        <w:t xml:space="preserve">, </w:t>
       </w:r>
       <m:oMath>
+        <w:proofErr w:type="gramEnd"/>
         <m:sSup>
           <m:sSupPr>
             <m:ctrlPr>
@@ -35405,7 +36986,7 @@
           <w:szCs w:val="24"/>
         </w:rPr>
       </w:pPr>
-      <w:bookmarkStart w:id="30" w:name="_Toc338616387"/>
+      <w:bookmarkStart w:id="30" w:name="_Toc338710078"/>
       <w:r>
         <w:rPr>
           <w:sz w:val="24"/>
@@ -35700,13 +37281,27 @@
           <w:szCs w:val="24"/>
         </w:rPr>
       </w:pPr>
-      <w:bookmarkStart w:id="31" w:name="_Toc338616388"/>
+      <w:bookmarkStart w:id="31" w:name="_Toc338710079"/>
       <w:r>
         <w:rPr>
           <w:sz w:val="24"/>
           <w:szCs w:val="24"/>
         </w:rPr>
         <w:t>IDM-LC Lights</w:t>
+      </w:r>
+      <w:r>
+        <w:rPr>
+          <w:sz w:val="24"/>
+          <w:szCs w:val="24"/>
+        </w:rPr>
+        <w:t xml:space="preserve"> </w:t>
+      </w:r>
+      <w:r>
+        <w:rPr>
+          <w:sz w:val="24"/>
+          <w:szCs w:val="24"/>
+        </w:rPr>
+        <w:t>(Intelligent Driver Model</w:t>
       </w:r>
       <w:bookmarkEnd w:id="31"/>
       <w:r>
@@ -35719,33 +37314,225 @@
     </w:p>
     <w:p>
       <w:pPr>
+        <w:jc w:val="center"/>
+      </w:pPr>
+      <w:r>
+        <w:rPr>
+          <w:noProof/>
+        </w:rPr>
+        <w:drawing>
+          <wp:inline distT="0" distB="0" distL="0" distR="0">
+            <wp:extent cx="3604044" cy="2045511"/>
+            <wp:effectExtent l="19050" t="0" r="0" b="0"/>
+            <wp:docPr id="21" name="Picture 1"/>
+            <wp:cNvGraphicFramePr>
+              <a:graphicFrameLocks xmlns:a="http://schemas.openxmlformats.org/drawingml/2006/main" noChangeAspect="1"/>
+            </wp:cNvGraphicFramePr>
+            <a:graphic xmlns:a="http://schemas.openxmlformats.org/drawingml/2006/main">
+              <a:graphicData uri="http://schemas.openxmlformats.org/drawingml/2006/picture">
+                <pic:pic xmlns:pic="http://schemas.openxmlformats.org/drawingml/2006/picture">
+                  <pic:nvPicPr>
+                    <pic:cNvPr id="0" name="Picture 1"/>
+                    <pic:cNvPicPr>
+                      <a:picLocks noChangeAspect="1" noChangeArrowheads="1"/>
+                    </pic:cNvPicPr>
+                  </pic:nvPicPr>
+                  <pic:blipFill>
+                    <a:blip r:embed="rId31" cstate="print"/>
+                    <a:srcRect/>
+                    <a:stretch>
+                      <a:fillRect/>
+                    </a:stretch>
+                  </pic:blipFill>
+                  <pic:spPr bwMode="auto">
+                    <a:xfrm>
+                      <a:off x="0" y="0"/>
+                      <a:ext cx="3605574" cy="2046379"/>
+                    </a:xfrm>
+                    <a:prstGeom prst="rect">
+                      <a:avLst/>
+                    </a:prstGeom>
+                    <a:noFill/>
+                    <a:ln w="9525">
+                      <a:noFill/>
+                      <a:miter lim="800000"/>
+                      <a:headEnd/>
+                      <a:tailEnd/>
+                    </a:ln>
+                  </pic:spPr>
+                </pic:pic>
+              </a:graphicData>
+            </a:graphic>
+          </wp:inline>
+        </w:drawing>
+      </w:r>
+    </w:p>
+    <w:p>
+      <w:pPr>
+        <w:rPr>
+          <w:sz w:val="24"/>
+          <w:szCs w:val="24"/>
+        </w:rPr>
+      </w:pPr>
+      <w:r>
+        <w:rPr>
+          <w:sz w:val="24"/>
+          <w:szCs w:val="24"/>
+        </w:rPr>
+        <w:tab/>
+        <w:t>The last simulation incorporates all the micro-mobility features d</w:t>
+      </w:r>
+      <w:r>
+        <w:rPr>
+          <w:sz w:val="24"/>
+          <w:szCs w:val="24"/>
+        </w:rPr>
+        <w:t>iscussed thus far; Intelligent D</w:t>
+      </w:r>
+      <w:r>
+        <w:rPr>
+          <w:sz w:val="24"/>
+          <w:szCs w:val="24"/>
+        </w:rPr>
+        <w:t xml:space="preserve">river </w:t>
+      </w:r>
+      <w:r>
+        <w:rPr>
+          <w:sz w:val="24"/>
+          <w:szCs w:val="24"/>
+        </w:rPr>
+        <w:t>M</w:t>
+      </w:r>
+      <w:r>
+        <w:rPr>
+          <w:sz w:val="24"/>
+          <w:szCs w:val="24"/>
+        </w:rPr>
+        <w:t>odel, Intersection Management</w:t>
+      </w:r>
+      <w:r>
+        <w:rPr>
+          <w:sz w:val="24"/>
+          <w:szCs w:val="24"/>
+        </w:rPr>
+        <w:t xml:space="preserve"> (Lights in this case)</w:t>
+      </w:r>
+      <w:r>
+        <w:rPr>
+          <w:sz w:val="24"/>
+          <w:szCs w:val="24"/>
+        </w:rPr>
+        <w:t xml:space="preserve">, and Lane Change Modeling. </w:t>
+      </w:r>
+      <w:r>
+        <w:rPr>
+          <w:sz w:val="24"/>
+          <w:szCs w:val="24"/>
+        </w:rPr>
+        <w:t xml:space="preserve">First looking at figure 4 we see that as traffic density increases the average velocity </w:t>
+      </w:r>
+      <w:r>
+        <w:rPr>
+          <w:sz w:val="24"/>
+          <w:szCs w:val="24"/>
+        </w:rPr>
+        <w:lastRenderedPageBreak/>
+        <w:t xml:space="preserve">only slightly decreases. </w:t>
+      </w:r>
+      <w:r>
+        <w:rPr>
+          <w:sz w:val="24"/>
+          <w:szCs w:val="24"/>
+        </w:rPr>
+        <w:t xml:space="preserve">A reasonable explanation for this result is having the ability to change lanes. The first reason is that there was more than one lane, effectively aiding in reducing the density per lane. As we have soon throughout all the simulations are that a lower density of vehicles correlates to a higher average velocity. The second </w:t>
+      </w:r>
+      <w:r>
+        <w:rPr>
+          <w:sz w:val="24"/>
+          <w:szCs w:val="24"/>
+        </w:rPr>
+        <w:t xml:space="preserve">reason is the ability to avoid the queuing effect by changing lanes to avoid slower vehicles. If we compare figure 8 and 9 paying attention to intersections A, B, and C we can see that by allowing vehicles to change lanes the density spikes occurred closer to the intersections. In figure 8 we see a more gradual build up of density, due to the queuing effect, where as in figure 9 the density spikes are more located in the vicinity of the intersections. </w:t>
+      </w:r>
+      <w:r>
+        <w:rPr>
+          <w:sz w:val="24"/>
+          <w:szCs w:val="24"/>
+        </w:rPr>
+        <w:t xml:space="preserve">Also looking at the other intersections that are not as busy, we see the same distribution of density as in figure 9. In those intersections since there is not much contention with slower vehicles, the density is a function of the traffic lights timing mechanisms. </w:t>
+      </w:r>
+    </w:p>
+    <w:p>
+      <w:pPr>
         <w:pStyle w:val="Heading2"/>
       </w:pPr>
-      <w:bookmarkStart w:id="32" w:name="_Toc338616389"/>
-      <w:r>
-        <w:t>Discuss Results</w:t>
+      <w:bookmarkStart w:id="32" w:name="_Toc338710080"/>
+      <w:r>
+        <w:t>Possible Improvements on the Model</w:t>
       </w:r>
       <w:bookmarkEnd w:id="32"/>
     </w:p>
+    <w:p/>
     <w:p>
       <w:pPr>
         <w:pStyle w:val="Heading2"/>
       </w:pPr>
-      <w:bookmarkStart w:id="33" w:name="_Toc338616390"/>
-      <w:r>
-        <w:t>Suggestions</w:t>
+      <w:bookmarkStart w:id="33" w:name="_Toc338710081"/>
+      <w:r>
+        <w:t>Conclusion</w:t>
       </w:r>
       <w:bookmarkEnd w:id="33"/>
-      <w:r>
-        <w:br w:type="page"/>
-      </w:r>
     </w:p>
     <w:p>
+      <w:r>
+        <w:tab/>
+      </w:r>
+      <w:r>
+        <w:rPr>
+          <w:sz w:val="24"/>
+          <w:szCs w:val="24"/>
+        </w:rPr>
+        <w:t xml:space="preserve">In this conference article we were introduced to a very useful traffic simulation tool </w:t>
+      </w:r>
+      <w:proofErr w:type="spellStart"/>
+      <w:r>
+        <w:rPr>
+          <w:sz w:val="24"/>
+          <w:szCs w:val="24"/>
+        </w:rPr>
+        <w:t>VanetMobiSim</w:t>
+      </w:r>
+      <w:proofErr w:type="spellEnd"/>
+      <w:r>
+        <w:rPr>
+          <w:sz w:val="24"/>
+          <w:szCs w:val="24"/>
+        </w:rPr>
+        <w:t xml:space="preserve">. </w:t>
+      </w:r>
+      <w:r>
+        <w:rPr>
+          <w:sz w:val="24"/>
+          <w:szCs w:val="24"/>
+        </w:rPr>
+        <w:t xml:space="preserve">We clearly saw the importance of being able to control macro and micro-mobility features as which was evident in the simulation results of multiple types of models. </w:t>
+      </w:r>
+      <w:r>
+        <w:rPr>
+          <w:sz w:val="24"/>
+          <w:szCs w:val="24"/>
+        </w:rPr>
+        <w:t xml:space="preserve">The importance of a proper traffic simulation model cannot be overstated because it is an essential tool to further propel the ever advancing VANET technologies. The resources needed to conduct real life experiments are extremely costly given the parameters we set in the simulations. To model traffic density alone would require extreme coordination and monetary resources. </w:t>
+      </w:r>
+      <w:r>
+        <w:br w:type="page"/>
+      </w:r>
+    </w:p>
+    <w:p>
       <w:pPr>
         <w:pStyle w:val="Heading1"/>
         <w:jc w:val="center"/>
       </w:pPr>
-      <w:bookmarkStart w:id="34" w:name="_Toc338616391"/>
+      <w:bookmarkStart w:id="34" w:name="_Toc338710082"/>
       <w:r>
         <w:lastRenderedPageBreak/>
         <w:t>References</w:t>
@@ -35756,7 +37543,7 @@
       <w:pPr>
         <w:pStyle w:val="Heading2"/>
       </w:pPr>
-      <w:bookmarkStart w:id="35" w:name="_Toc338616392"/>
+      <w:bookmarkStart w:id="35" w:name="_Toc338710083"/>
       <w:r>
         <w:t xml:space="preserve">[1] </w:t>
       </w:r>
@@ -35770,8 +37557,77 @@
         <w:contextualSpacing/>
       </w:pPr>
       <w:r>
-        <w:t>Authors: Nawaporn Wisitpongphan, Fan Bai, Priyantha Mudalige, Varsha Sadekar, and Ozan Tonguz</w:t>
-      </w:r>
+        <w:t xml:space="preserve">Authors: </w:t>
+      </w:r>
+      <w:proofErr w:type="spellStart"/>
+      <w:r>
+        <w:t>Nawaporn</w:t>
+      </w:r>
+      <w:proofErr w:type="spellEnd"/>
+      <w:r>
+        <w:t xml:space="preserve"> </w:t>
+      </w:r>
+      <w:proofErr w:type="spellStart"/>
+      <w:r>
+        <w:t>Wisitpongphan</w:t>
+      </w:r>
+      <w:proofErr w:type="spellEnd"/>
+      <w:r>
+        <w:t xml:space="preserve">, Fan </w:t>
+      </w:r>
+      <w:proofErr w:type="spellStart"/>
+      <w:r>
+        <w:t>Bai</w:t>
+      </w:r>
+      <w:proofErr w:type="spellEnd"/>
+      <w:r>
+        <w:t xml:space="preserve">, </w:t>
+      </w:r>
+      <w:proofErr w:type="spellStart"/>
+      <w:r>
+        <w:t>Priyantha</w:t>
+      </w:r>
+      <w:proofErr w:type="spellEnd"/>
+      <w:r>
+        <w:t xml:space="preserve"> </w:t>
+      </w:r>
+      <w:proofErr w:type="spellStart"/>
+      <w:r>
+        <w:t>Mudalige</w:t>
+      </w:r>
+      <w:proofErr w:type="spellEnd"/>
+      <w:r>
+        <w:t xml:space="preserve">, </w:t>
+      </w:r>
+      <w:proofErr w:type="spellStart"/>
+      <w:r>
+        <w:t>Varsha</w:t>
+      </w:r>
+      <w:proofErr w:type="spellEnd"/>
+      <w:r>
+        <w:t xml:space="preserve"> </w:t>
+      </w:r>
+      <w:proofErr w:type="spellStart"/>
+      <w:r>
+        <w:t>Sadekar</w:t>
+      </w:r>
+      <w:proofErr w:type="spellEnd"/>
+      <w:r>
+        <w:t xml:space="preserve">, and </w:t>
+      </w:r>
+      <w:proofErr w:type="spellStart"/>
+      <w:r>
+        <w:t>Ozan</w:t>
+      </w:r>
+      <w:proofErr w:type="spellEnd"/>
+      <w:r>
+        <w:t xml:space="preserve"> </w:t>
+      </w:r>
+      <w:proofErr w:type="spellStart"/>
+      <w:r>
+        <w:t>Tonguz</w:t>
+      </w:r>
+      <w:proofErr w:type="spellEnd"/>
     </w:p>
     <w:p>
       <w:pPr>
@@ -35788,7 +37644,7 @@
       <w:pPr>
         <w:pStyle w:val="Heading2"/>
       </w:pPr>
-      <w:bookmarkStart w:id="36" w:name="_Toc338616393"/>
+      <w:bookmarkStart w:id="36" w:name="_Toc338710084"/>
       <w:r>
         <w:t>[2] Vehicular Mobility Simulation for VANETs</w:t>
       </w:r>
@@ -35831,7 +37687,15 @@
         <w:contextualSpacing/>
       </w:pPr>
       <w:r>
-        <w:t>Publication: Conference – Simulation Symposium, 2007. ANSS ’07. 40</w:t>
+        <w:t xml:space="preserve">Publication: Conference – Simulation Symposium, 2007. </w:t>
+      </w:r>
+      <w:proofErr w:type="gramStart"/>
+      <w:r>
+        <w:t>ANSS ’07.</w:t>
+      </w:r>
+      <w:proofErr w:type="gramEnd"/>
+      <w:r>
+        <w:t xml:space="preserve"> 40</w:t>
       </w:r>
       <w:r>
         <w:rPr>
@@ -39921,314 +41785,6 @@
 </w:styles>
 </file>
 
-<file path=word/glossary/document.xml><?xml version="1.0" encoding="utf-8"?>
-<w:glossaryDocument xmlns:ve="http://schemas.openxmlformats.org/markup-compatibility/2006" xmlns:o="urn:schemas-microsoft-com:office:office" xmlns:r="http://schemas.openxmlformats.org/officeDocument/2006/relationships" xmlns:m="http://schemas.openxmlformats.org/officeDocument/2006/math" xmlns:v="urn:schemas-microsoft-com:vml" xmlns:wp="http://schemas.openxmlformats.org/drawingml/2006/wordprocessingDrawing" xmlns:w10="urn:schemas-microsoft-com:office:word" xmlns:w="http://schemas.openxmlformats.org/wordprocessingml/2006/main" xmlns:wne="http://schemas.microsoft.com/office/word/2006/wordml">
-  <w:docParts/>
-</w:glossaryDocument>
-</file>
-
-<file path=word/glossary/fontTable.xml><?xml version="1.0" encoding="utf-8"?>
-<w:fonts xmlns:r="http://schemas.openxmlformats.org/officeDocument/2006/relationships" xmlns:w="http://schemas.openxmlformats.org/wordprocessingml/2006/main">
-  <w:font w:name="Symbol">
-    <w:panose1 w:val="05050102010706020507"/>
-    <w:charset w:val="02"/>
-    <w:family w:val="roman"/>
-    <w:pitch w:val="variable"/>
-    <w:sig w:usb0="00000000" w:usb1="10000000" w:usb2="00000000" w:usb3="00000000" w:csb0="80000000" w:csb1="00000000"/>
-  </w:font>
-  <w:font w:name="Times New Roman">
-    <w:panose1 w:val="02020603050405020304"/>
-    <w:charset w:val="00"/>
-    <w:family w:val="roman"/>
-    <w:pitch w:val="variable"/>
-    <w:sig w:usb0="E0002AFF" w:usb1="C0007841" w:usb2="00000009" w:usb3="00000000" w:csb0="000001FF" w:csb1="00000000"/>
-  </w:font>
-  <w:font w:name="Courier New">
-    <w:panose1 w:val="02070309020205020404"/>
-    <w:charset w:val="00"/>
-    <w:family w:val="modern"/>
-    <w:pitch w:val="fixed"/>
-    <w:sig w:usb0="E0002AFF" w:usb1="C0007843" w:usb2="00000009" w:usb3="00000000" w:csb0="000001FF" w:csb1="00000000"/>
-  </w:font>
-  <w:font w:name="Wingdings">
-    <w:panose1 w:val="05000000000000000000"/>
-    <w:charset w:val="02"/>
-    <w:family w:val="auto"/>
-    <w:pitch w:val="variable"/>
-    <w:sig w:usb0="00000000" w:usb1="10000000" w:usb2="00000000" w:usb3="00000000" w:csb0="80000000" w:csb1="00000000"/>
-  </w:font>
-  <w:font w:name="Calibri">
-    <w:panose1 w:val="020F0502020204030204"/>
-    <w:charset w:val="00"/>
-    <w:family w:val="swiss"/>
-    <w:pitch w:val="variable"/>
-    <w:sig w:usb0="E10002FF" w:usb1="4000ACFF" w:usb2="00000009" w:usb3="00000000" w:csb0="0000019F" w:csb1="00000000"/>
-  </w:font>
-  <w:font w:name="Cambria">
-    <w:panose1 w:val="02040503050406030204"/>
-    <w:charset w:val="00"/>
-    <w:family w:val="roman"/>
-    <w:pitch w:val="variable"/>
-    <w:sig w:usb0="A00002EF" w:usb1="4000004B" w:usb2="00000000" w:usb3="00000000" w:csb0="0000019F" w:csb1="00000000"/>
-  </w:font>
-  <w:font w:name="Tahoma">
-    <w:panose1 w:val="020B0604030504040204"/>
-    <w:charset w:val="00"/>
-    <w:family w:val="swiss"/>
-    <w:pitch w:val="variable"/>
-    <w:sig w:usb0="E1002EFF" w:usb1="C000605B" w:usb2="00000029" w:usb3="00000000" w:csb0="000101FF" w:csb1="00000000"/>
-  </w:font>
-  <w:font w:name="Cambria Math">
-    <w:panose1 w:val="02040503050406030204"/>
-    <w:charset w:val="00"/>
-    <w:family w:val="roman"/>
-    <w:pitch w:val="variable"/>
-    <w:sig w:usb0="A00002EF" w:usb1="420020EB" w:usb2="00000000" w:usb3="00000000" w:csb0="0000019F" w:csb1="00000000"/>
-  </w:font>
-</w:fonts>
-</file>
-
-<file path=word/glossary/settings.xml><?xml version="1.0" encoding="utf-8"?>
-<w:settings xmlns:o="urn:schemas-microsoft-com:office:office" xmlns:r="http://schemas.openxmlformats.org/officeDocument/2006/relationships" xmlns:m="http://schemas.openxmlformats.org/officeDocument/2006/math" xmlns:v="urn:schemas-microsoft-com:vml" xmlns:w10="urn:schemas-microsoft-com:office:word" xmlns:w="http://schemas.openxmlformats.org/wordprocessingml/2006/main" xmlns:sl="http://schemas.openxmlformats.org/schemaLibrary/2006/main">
-  <w:view w:val="normal"/>
-  <w:defaultTabStop w:val="720"/>
-  <w:characterSpacingControl w:val="doNotCompress"/>
-  <w:compat>
-    <w:useFELayout/>
-  </w:compat>
-  <w:rsids>
-    <w:rsidRoot w:val="00C77AD9"/>
-    <w:rsid w:val="00676258"/>
-    <w:rsid w:val="00C77AD9"/>
-  </w:rsids>
-  <m:mathPr>
-    <m:mathFont m:val="Cambria Math"/>
-    <m:brkBin m:val="before"/>
-    <m:brkBinSub m:val="--"/>
-    <m:smallFrac m:val="off"/>
-    <m:dispDef/>
-    <m:lMargin m:val="0"/>
-    <m:rMargin m:val="0"/>
-    <m:defJc m:val="centerGroup"/>
-    <m:wrapIndent m:val="1440"/>
-    <m:intLim m:val="subSup"/>
-    <m:naryLim m:val="undOvr"/>
-  </m:mathPr>
-  <w:themeFontLang w:val="en-US"/>
-  <w:clrSchemeMapping w:bg1="light1" w:t1="dark1" w:bg2="light2" w:t2="dark2" w:accent1="accent1" w:accent2="accent2" w:accent3="accent3" w:accent4="accent4" w:accent5="accent5" w:accent6="accent6" w:hyperlink="hyperlink" w:followedHyperlink="followedHyperlink"/>
-  <w:decimalSymbol w:val="."/>
-  <w:listSeparator w:val=","/>
-</w:settings>
-</file>
-
-<file path=word/glossary/styles.xml><?xml version="1.0" encoding="utf-8"?>
-<w:styles xmlns:r="http://schemas.openxmlformats.org/officeDocument/2006/relationships" xmlns:w="http://schemas.openxmlformats.org/wordprocessingml/2006/main">
-  <w:docDefaults>
-    <w:rPrDefault>
-      <w:rPr>
-        <w:rFonts w:asciiTheme="minorHAnsi" w:eastAsiaTheme="minorEastAsia" w:hAnsiTheme="minorHAnsi" w:cstheme="minorBidi"/>
-        <w:sz w:val="22"/>
-        <w:szCs w:val="22"/>
-        <w:lang w:val="en-US" w:eastAsia="en-US" w:bidi="ar-SA"/>
-      </w:rPr>
-    </w:rPrDefault>
-    <w:pPrDefault>
-      <w:pPr>
-        <w:spacing w:after="200" w:line="276" w:lineRule="auto"/>
-      </w:pPr>
-    </w:pPrDefault>
-  </w:docDefaults>
-  <w:latentStyles w:defLockedState="0" w:defUIPriority="99" w:defSemiHidden="1" w:defUnhideWhenUsed="1" w:defQFormat="0" w:count="267">
-    <w:lsdException w:name="Normal" w:semiHidden="0" w:uiPriority="0" w:unhideWhenUsed="0" w:qFormat="1"/>
-    <w:lsdException w:name="heading 1" w:semiHidden="0" w:uiPriority="9" w:unhideWhenUsed="0" w:qFormat="1"/>
-    <w:lsdException w:name="heading 2" w:uiPriority="9" w:qFormat="1"/>
-    <w:lsdException w:name="heading 3" w:uiPriority="9" w:qFormat="1"/>
-    <w:lsdException w:name="heading 4" w:uiPriority="9" w:qFormat="1"/>
-    <w:lsdException w:name="heading 5" w:uiPriority="9" w:qFormat="1"/>
-    <w:lsdException w:name="heading 6" w:uiPriority="9" w:qFormat="1"/>
-    <w:lsdException w:name="heading 7" w:uiPriority="9" w:qFormat="1"/>
-    <w:lsdException w:name="heading 8" w:uiPriority="9" w:qFormat="1"/>
-    <w:lsdException w:name="heading 9" w:uiPriority="9" w:qFormat="1"/>
-    <w:lsdException w:name="toc 1" w:uiPriority="39"/>
-    <w:lsdException w:name="toc 2" w:uiPriority="39"/>
-    <w:lsdException w:name="toc 3" w:uiPriority="39"/>
-    <w:lsdException w:name="toc 4" w:uiPriority="39"/>
-    <w:lsdException w:name="toc 5" w:uiPriority="39"/>
-    <w:lsdException w:name="toc 6" w:uiPriority="39"/>
-    <w:lsdException w:name="toc 7" w:uiPriority="39"/>
-    <w:lsdException w:name="toc 8" w:uiPriority="39"/>
-    <w:lsdException w:name="toc 9" w:uiPriority="39"/>
-    <w:lsdException w:name="caption" w:uiPriority="35" w:qFormat="1"/>
-    <w:lsdException w:name="Title" w:semiHidden="0" w:uiPriority="10" w:unhideWhenUsed="0" w:qFormat="1"/>
-    <w:lsdException w:name="Default Paragraph Font" w:uiPriority="1"/>
-    <w:lsdException w:name="Subtitle" w:semiHidden="0" w:uiPriority="11" w:unhideWhenUsed="0" w:qFormat="1"/>
-    <w:lsdException w:name="Strong" w:semiHidden="0" w:uiPriority="22" w:unhideWhenUsed="0" w:qFormat="1"/>
-    <w:lsdException w:name="Emphasis" w:semiHidden="0" w:uiPriority="20" w:unhideWhenUsed="0" w:qFormat="1"/>
-    <w:lsdException w:name="Table Grid" w:semiHidden="0" w:uiPriority="59" w:unhideWhenUsed="0"/>
-    <w:lsdException w:name="Placeholder Text" w:unhideWhenUsed="0"/>
-    <w:lsdException w:name="No Spacing" w:semiHidden="0" w:uiPriority="1" w:unhideWhenUsed="0" w:qFormat="1"/>
-    <w:lsdException w:name="Light Shading" w:semiHidden="0" w:uiPriority="60" w:unhideWhenUsed="0"/>
-    <w:lsdException w:name="Light List" w:semiHidden="0" w:uiPriority="61" w:unhideWhenUsed="0"/>
-    <w:lsdException w:name="Light Grid" w:semiHidden="0" w:uiPriority="62" w:unhideWhenUsed="0"/>
-    <w:lsdException w:name="Medium Shading 1" w:semiHidden="0" w:uiPriority="63" w:unhideWhenUsed="0"/>
-    <w:lsdException w:name="Medium Shading 2" w:semiHidden="0" w:uiPriority="64" w:unhideWhenUsed="0"/>
-    <w:lsdException w:name="Medium List 1" w:semiHidden="0" w:uiPriority="65" w:unhideWhenUsed="0"/>
-    <w:lsdException w:name="Medium List 2" w:semiHidden="0" w:uiPriority="66" w:unhideWhenUsed="0"/>
-    <w:lsdException w:name="Medium Grid 1" w:semiHidden="0" w:uiPriority="67" w:unhideWhenUsed="0"/>
-    <w:lsdException w:name="Medium Grid 2" w:semiHidden="0" w:uiPriority="68" w:unhideWhenUsed="0"/>
-    <w:lsdException w:name="Medium Grid 3" w:semiHidden="0" w:uiPriority="69" w:unhideWhenUsed="0"/>
-    <w:lsdException w:name="Dark List" w:semiHidden="0" w:uiPriority="70" w:unhideWhenUsed="0"/>
-    <w:lsdException w:name="Colorful Shading" w:semiHidden="0" w:uiPriority="71" w:unhideWhenUsed="0"/>
-    <w:lsdException w:name="Colorful List" w:semiHidden="0" w:uiPriority="72" w:unhideWhenUsed="0"/>
-    <w:lsdException w:name="Colorful Grid" w:semiHidden="0" w:uiPriority="73" w:unhideWhenUsed="0"/>
-    <w:lsdException w:name="Light Shading Accent 1" w:semiHidden="0" w:uiPriority="60" w:unhideWhenUsed="0"/>
-    <w:lsdException w:name="Light List Accent 1" w:semiHidden="0" w:uiPriority="61" w:unhideWhenUsed="0"/>
-    <w:lsdException w:name="Light Grid Accent 1" w:semiHidden="0" w:uiPriority="62" w:unhideWhenUsed="0"/>
-    <w:lsdException w:name="Medium Shading 1 Accent 1" w:semiHidden="0" w:uiPriority="63" w:unhideWhenUsed="0"/>
-    <w:lsdException w:name="Medium Shading 2 Accent 1" w:semiHidden="0" w:uiPriority="64" w:unhideWhenUsed="0"/>
-    <w:lsdException w:name="Medium List 1 Accent 1" w:semiHidden="0" w:uiPriority="65" w:unhideWhenUsed="0"/>
-    <w:lsdException w:name="Revision" w:unhideWhenUsed="0"/>
-    <w:lsdException w:name="List Paragraph" w:semiHidden="0" w:uiPriority="34" w:unhideWhenUsed="0" w:qFormat="1"/>
-    <w:lsdException w:name="Quote" w:semiHidden="0" w:uiPriority="29" w:unhideWhenUsed="0" w:qFormat="1"/>
-    <w:lsdException w:name="Intense Quote" w:semiHidden="0" w:uiPriority="30" w:unhideWhenUsed="0" w:qFormat="1"/>
-    <w:lsdException w:name="Medium List 2 Accent 1" w:semiHidden="0" w:uiPriority="66" w:unhideWhenUsed="0"/>
-    <w:lsdException w:name="Medium Grid 1 Accent 1" w:semiHidden="0" w:uiPriority="67" w:unhideWhenUsed="0"/>
-    <w:lsdException w:name="Medium Grid 2 Accent 1" w:semiHidden="0" w:uiPriority="68" w:unhideWhenUsed="0"/>
-    <w:lsdException w:name="Medium Grid 3 Accent 1" w:semiHidden="0" w:uiPriority="69" w:unhideWhenUsed="0"/>
-    <w:lsdException w:name="Dark List Accent 1" w:semiHidden="0" w:uiPriority="70" w:unhideWhenUsed="0"/>
-    <w:lsdException w:name="Colorful Shading Accent 1" w:semiHidden="0" w:uiPriority="71" w:unhideWhenUsed="0"/>
-    <w:lsdException w:name="Colorful List Accent 1" w:semiHidden="0" w:uiPriority="72" w:unhideWhenUsed="0"/>
-    <w:lsdException w:name="Colorful Grid Accent 1" w:semiHidden="0" w:uiPriority="73" w:unhideWhenUsed="0"/>
-    <w:lsdException w:name="Light Shading Accent 2" w:semiHidden="0" w:uiPriority="60" w:unhideWhenUsed="0"/>
-    <w:lsdException w:name="Light List Accent 2" w:semiHidden="0" w:uiPriority="61" w:unhideWhenUsed="0"/>
-    <w:lsdException w:name="Light Grid Accent 2" w:semiHidden="0" w:uiPriority="62" w:unhideWhenUsed="0"/>
-    <w:lsdException w:name="Medium Shading 1 Accent 2" w:semiHidden="0" w:uiPriority="63" w:unhideWhenUsed="0"/>
-    <w:lsdException w:name="Medium Shading 2 Accent 2" w:semiHidden="0" w:uiPriority="64" w:unhideWhenUsed="0"/>
-    <w:lsdException w:name="Medium List 1 Accent 2" w:semiHidden="0" w:uiPriority="65" w:unhideWhenUsed="0"/>
-    <w:lsdException w:name="Medium List 2 Accent 2" w:semiHidden="0" w:uiPriority="66" w:unhideWhenUsed="0"/>
-    <w:lsdException w:name="Medium Grid 1 Accent 2" w:semiHidden="0" w:uiPriority="67" w:unhideWhenUsed="0"/>
-    <w:lsdException w:name="Medium Grid 2 Accent 2" w:semiHidden="0" w:uiPriority="68" w:unhideWhenUsed="0"/>
-    <w:lsdException w:name="Medium Grid 3 Accent 2" w:semiHidden="0" w:uiPriority="69" w:unhideWhenUsed="0"/>
-    <w:lsdException w:name="Dark List Accent 2" w:semiHidden="0" w:uiPriority="70" w:unhideWhenUsed="0"/>
-    <w:lsdException w:name="Colorful Shading Accent 2" w:semiHidden="0" w:uiPriority="71" w:unhideWhenUsed="0"/>
-    <w:lsdException w:name="Colorful List Accent 2" w:semiHidden="0" w:uiPriority="72" w:unhideWhenUsed="0"/>
-    <w:lsdException w:name="Colorful Grid Accent 2" w:semiHidden="0" w:uiPriority="73" w:unhideWhenUsed="0"/>
-    <w:lsdException w:name="Light Shading Accent 3" w:semiHidden="0" w:uiPriority="60" w:unhideWhenUsed="0"/>
-    <w:lsdException w:name="Light List Accent 3" w:semiHidden="0" w:uiPriority="61" w:unhideWhenUsed="0"/>
-    <w:lsdException w:name="Light Grid Accent 3" w:semiHidden="0" w:uiPriority="62" w:unhideWhenUsed="0"/>
-    <w:lsdException w:name="Medium Shading 1 Accent 3" w:semiHidden="0" w:uiPriority="63" w:unhideWhenUsed="0"/>
-    <w:lsdException w:name="Medium Shading 2 Accent 3" w:semiHidden="0" w:uiPriority="64" w:unhideWhenUsed="0"/>
-    <w:lsdException w:name="Medium List 1 Accent 3" w:semiHidden="0" w:uiPriority="65" w:unhideWhenUsed="0"/>
-    <w:lsdException w:name="Medium List 2 Accent 3" w:semiHidden="0" w:uiPriority="66" w:unhideWhenUsed="0"/>
-    <w:lsdException w:name="Medium Grid 1 Accent 3" w:semiHidden="0" w:uiPriority="67" w:unhideWhenUsed="0"/>
-    <w:lsdException w:name="Medium Grid 2 Accent 3" w:semiHidden="0" w:uiPriority="68" w:unhideWhenUsed="0"/>
-    <w:lsdException w:name="Medium Grid 3 Accent 3" w:semiHidden="0" w:uiPriority="69" w:unhideWhenUsed="0"/>
-    <w:lsdException w:name="Dark List Accent 3" w:semiHidden="0" w:uiPriority="70" w:unhideWhenUsed="0"/>
-    <w:lsdException w:name="Colorful Shading Accent 3" w:semiHidden="0" w:uiPriority="71" w:unhideWhenUsed="0"/>
-    <w:lsdException w:name="Colorful List Accent 3" w:semiHidden="0" w:uiPriority="72" w:unhideWhenUsed="0"/>
-    <w:lsdException w:name="Colorful Grid Accent 3" w:semiHidden="0" w:uiPriority="73" w:unhideWhenUsed="0"/>
-    <w:lsdException w:name="Light Shading Accent 4" w:semiHidden="0" w:uiPriority="60" w:unhideWhenUsed="0"/>
-    <w:lsdException w:name="Light List Accent 4" w:semiHidden="0" w:uiPriority="61" w:unhideWhenUsed="0"/>
-    <w:lsdException w:name="Light Grid Accent 4" w:semiHidden="0" w:uiPriority="62" w:unhideWhenUsed="0"/>
-    <w:lsdException w:name="Medium Shading 1 Accent 4" w:semiHidden="0" w:uiPriority="63" w:unhideWhenUsed="0"/>
-    <w:lsdException w:name="Medium Shading 2 Accent 4" w:semiHidden="0" w:uiPriority="64" w:unhideWhenUsed="0"/>
-    <w:lsdException w:name="Medium List 1 Accent 4" w:semiHidden="0" w:uiPriority="65" w:unhideWhenUsed="0"/>
-    <w:lsdException w:name="Medium List 2 Accent 4" w:semiHidden="0" w:uiPriority="66" w:unhideWhenUsed="0"/>
-    <w:lsdException w:name="Medium Grid 1 Accent 4" w:semiHidden="0" w:uiPriority="67" w:unhideWhenUsed="0"/>
-    <w:lsdException w:name="Medium Grid 2 Accent 4" w:semiHidden="0" w:uiPriority="68" w:unhideWhenUsed="0"/>
-    <w:lsdException w:name="Medium Grid 3 Accent 4" w:semiHidden="0" w:uiPriority="69" w:unhideWhenUsed="0"/>
-    <w:lsdException w:name="Dark List Accent 4" w:semiHidden="0" w:uiPriority="70" w:unhideWhenUsed="0"/>
-    <w:lsdException w:name="Colorful Shading Accent 4" w:semiHidden="0" w:uiPriority="71" w:unhideWhenUsed="0"/>
-    <w:lsdException w:name="Colorful List Accent 4" w:semiHidden="0" w:uiPriority="72" w:unhideWhenUsed="0"/>
-    <w:lsdException w:name="Colorful Grid Accent 4" w:semiHidden="0" w:uiPriority="73" w:unhideWhenUsed="0"/>
-    <w:lsdException w:name="Light Shading Accent 5" w:semiHidden="0" w:uiPriority="60" w:unhideWhenUsed="0"/>
-    <w:lsdException w:name="Light List Accent 5" w:semiHidden="0" w:uiPriority="61" w:unhideWhenUsed="0"/>
-    <w:lsdException w:name="Light Grid Accent 5" w:semiHidden="0" w:uiPriority="62" w:unhideWhenUsed="0"/>
-    <w:lsdException w:name="Medium Shading 1 Accent 5" w:semiHidden="0" w:uiPriority="63" w:unhideWhenUsed="0"/>
-    <w:lsdException w:name="Medium Shading 2 Accent 5" w:semiHidden="0" w:uiPriority="64" w:unhideWhenUsed="0"/>
-    <w:lsdException w:name="Medium List 1 Accent 5" w:semiHidden="0" w:uiPriority="65" w:unhideWhenUsed="0"/>
-    <w:lsdException w:name="Medium List 2 Accent 5" w:semiHidden="0" w:uiPriority="66" w:unhideWhenUsed="0"/>
-    <w:lsdException w:name="Medium Grid 1 Accent 5" w:semiHidden="0" w:uiPriority="67" w:unhideWhenUsed="0"/>
-    <w:lsdException w:name="Medium Grid 2 Accent 5" w:semiHidden="0" w:uiPriority="68" w:unhideWhenUsed="0"/>
-    <w:lsdException w:name="Medium Grid 3 Accent 5" w:semiHidden="0" w:uiPriority="69" w:unhideWhenUsed="0"/>
-    <w:lsdException w:name="Dark List Accent 5" w:semiHidden="0" w:uiPriority="70" w:unhideWhenUsed="0"/>
-    <w:lsdException w:name="Colorful Shading Accent 5" w:semiHidden="0" w:uiPriority="71" w:unhideWhenUsed="0"/>
-    <w:lsdException w:name="Colorful List Accent 5" w:semiHidden="0" w:uiPriority="72" w:unhideWhenUsed="0"/>
-    <w:lsdException w:name="Colorful Grid Accent 5" w:semiHidden="0" w:uiPriority="73" w:unhideWhenUsed="0"/>
-    <w:lsdException w:name="Light Shading Accent 6" w:semiHidden="0" w:uiPriority="60" w:unhideWhenUsed="0"/>
-    <w:lsdException w:name="Light List Accent 6" w:semiHidden="0" w:uiPriority="61" w:unhideWhenUsed="0"/>
-    <w:lsdException w:name="Light Grid Accent 6" w:semiHidden="0" w:uiPriority="62" w:unhideWhenUsed="0"/>
-    <w:lsdException w:name="Medium Shading 1 Accent 6" w:semiHidden="0" w:uiPriority="63" w:unhideWhenUsed="0"/>
-    <w:lsdException w:name="Medium Shading 2 Accent 6" w:semiHidden="0" w:uiPriority="64" w:unhideWhenUsed="0"/>
-    <w:lsdException w:name="Medium List 1 Accent 6" w:semiHidden="0" w:uiPriority="65" w:unhideWhenUsed="0"/>
-    <w:lsdException w:name="Medium List 2 Accent 6" w:semiHidden="0" w:uiPriority="66" w:unhideWhenUsed="0"/>
-    <w:lsdException w:name="Medium Grid 1 Accent 6" w:semiHidden="0" w:uiPriority="67" w:unhideWhenUsed="0"/>
-    <w:lsdException w:name="Medium Grid 2 Accent 6" w:semiHidden="0" w:uiPriority="68" w:unhideWhenUsed="0"/>
-    <w:lsdException w:name="Medium Grid 3 Accent 6" w:semiHidden="0" w:uiPriority="69" w:unhideWhenUsed="0"/>
-    <w:lsdException w:name="Dark List Accent 6" w:semiHidden="0" w:uiPriority="70" w:unhideWhenUsed="0"/>
-    <w:lsdException w:name="Colorful Shading Accent 6" w:semiHidden="0" w:uiPriority="71" w:unhideWhenUsed="0"/>
-    <w:lsdException w:name="Colorful List Accent 6" w:semiHidden="0" w:uiPriority="72" w:unhideWhenUsed="0"/>
-    <w:lsdException w:name="Colorful Grid Accent 6" w:semiHidden="0" w:uiPriority="73" w:unhideWhenUsed="0"/>
-    <w:lsdException w:name="Subtle Emphasis" w:semiHidden="0" w:uiPriority="19" w:unhideWhenUsed="0" w:qFormat="1"/>
-    <w:lsdException w:name="Intense Emphasis" w:semiHidden="0" w:uiPriority="21" w:unhideWhenUsed="0" w:qFormat="1"/>
-    <w:lsdException w:name="Subtle Reference" w:semiHidden="0" w:uiPriority="31" w:unhideWhenUsed="0" w:qFormat="1"/>
-    <w:lsdException w:name="Intense Reference" w:semiHidden="0" w:uiPriority="32" w:unhideWhenUsed="0" w:qFormat="1"/>
-    <w:lsdException w:name="Book Title" w:semiHidden="0" w:uiPriority="33" w:unhideWhenUsed="0" w:qFormat="1"/>
-    <w:lsdException w:name="Bibliography" w:uiPriority="37"/>
-    <w:lsdException w:name="TOC Heading" w:uiPriority="39" w:qFormat="1"/>
-  </w:latentStyles>
-  <w:style w:type="paragraph" w:default="1" w:styleId="Normal">
-    <w:name w:val="Normal"/>
-    <w:qFormat/>
-    <w:rsid w:val="00676258"/>
-  </w:style>
-  <w:style w:type="character" w:default="1" w:styleId="DefaultParagraphFont">
-    <w:name w:val="Default Paragraph Font"/>
-    <w:uiPriority w:val="1"/>
-    <w:semiHidden/>
-    <w:unhideWhenUsed/>
-  </w:style>
-  <w:style w:type="table" w:default="1" w:styleId="TableNormal">
-    <w:name w:val="Normal Table"/>
-    <w:uiPriority w:val="99"/>
-    <w:semiHidden/>
-    <w:unhideWhenUsed/>
-    <w:qFormat/>
-    <w:tblPr>
-      <w:tblInd w:w="0" w:type="dxa"/>
-      <w:tblCellMar>
-        <w:top w:w="0" w:type="dxa"/>
-        <w:left w:w="108" w:type="dxa"/>
-        <w:bottom w:w="0" w:type="dxa"/>
-        <w:right w:w="108" w:type="dxa"/>
-      </w:tblCellMar>
-    </w:tblPr>
-  </w:style>
-  <w:style w:type="numbering" w:default="1" w:styleId="NoList">
-    <w:name w:val="No List"/>
-    <w:uiPriority w:val="99"/>
-    <w:semiHidden/>
-    <w:unhideWhenUsed/>
-  </w:style>
-  <w:style w:type="character" w:styleId="PlaceholderText">
-    <w:name w:val="Placeholder Text"/>
-    <w:basedOn w:val="DefaultParagraphFont"/>
-    <w:uiPriority w:val="99"/>
-    <w:semiHidden/>
-    <w:rsid w:val="00676258"/>
-    <w:rPr>
-      <w:color w:val="808080"/>
-    </w:rPr>
-  </w:style>
-</w:styles>
-</file>
-
-<file path=word/glossary/webSettings.xml><?xml version="1.0" encoding="utf-8"?>
-<w:webSettings xmlns:r="http://schemas.openxmlformats.org/officeDocument/2006/relationships" xmlns:w="http://schemas.openxmlformats.org/wordprocessingml/2006/main">
-  <w:optimizeForBrowser/>
-</w:webSettings>
-</file>
-
 <file path=word/theme/theme1.xml><?xml version="1.0" encoding="utf-8"?>
 <a:theme xmlns:a="http://schemas.openxmlformats.org/drawingml/2006/main" name="Office Theme">
   <a:themeElements>
@@ -40517,7 +42073,7 @@
 </file>
 
 <file path=customXml/itemProps1.xml><?xml version="1.0" encoding="utf-8"?>
-<ds:datastoreItem xmlns:ds="http://schemas.openxmlformats.org/officeDocument/2006/customXml" ds:itemID="{B5AB8002-9830-425F-A695-27DA339B4A19}">
+<ds:datastoreItem xmlns:ds="http://schemas.openxmlformats.org/officeDocument/2006/customXml" ds:itemID="{7C75DE02-7E39-45B6-8EE8-F61390613236}">
   <ds:schemaRefs>
     <ds:schemaRef ds:uri="http://schemas.openxmlformats.org/officeDocument/2006/bibliography"/>
   </ds:schemaRefs>

</xml_diff>

<commit_message>
Finished the Simulation on PPT
</commit_message>
<xml_diff>
--- a/VANET_Felix.docx
+++ b/VANET_Felix.docx
@@ -166,7 +166,7 @@
           <w:r>
             <w:fldChar w:fldCharType="separate"/>
           </w:r>
-          <w:hyperlink w:anchor="_Toc338710052" w:history="1">
+          <w:hyperlink w:anchor="_Toc339197682" w:history="1">
             <w:r>
               <w:rPr>
                 <w:rStyle w:val="Hyperlink"/>
@@ -193,7 +193,7 @@
                 <w:noProof/>
                 <w:webHidden/>
               </w:rPr>
-              <w:instrText xml:space="preserve"> PAGEREF _Toc338710052 \h </w:instrText>
+              <w:instrText xml:space="preserve"> PAGEREF _Toc339197682 \h </w:instrText>
             </w:r>
             <w:r>
               <w:rPr>
@@ -235,7 +235,7 @@
               <w:noProof/>
             </w:rPr>
           </w:pPr>
-          <w:hyperlink w:anchor="_Toc338710053" w:history="1">
+          <w:hyperlink w:anchor="_Toc339197683" w:history="1">
             <w:r>
               <w:rPr>
                 <w:rStyle w:val="Hyperlink"/>
@@ -262,7 +262,7 @@
                 <w:noProof/>
                 <w:webHidden/>
               </w:rPr>
-              <w:instrText xml:space="preserve"> PAGEREF _Toc338710053 \h </w:instrText>
+              <w:instrText xml:space="preserve"> PAGEREF _Toc339197683 \h </w:instrText>
             </w:r>
             <w:r>
               <w:rPr>
@@ -304,7 +304,7 @@
               <w:noProof/>
             </w:rPr>
           </w:pPr>
-          <w:hyperlink w:anchor="_Toc338710054" w:history="1">
+          <w:hyperlink w:anchor="_Toc339197684" w:history="1">
             <w:r>
               <w:rPr>
                 <w:rStyle w:val="Hyperlink"/>
@@ -331,7 +331,7 @@
                 <w:noProof/>
                 <w:webHidden/>
               </w:rPr>
-              <w:instrText xml:space="preserve"> PAGEREF _Toc338710054 \h </w:instrText>
+              <w:instrText xml:space="preserve"> PAGEREF _Toc339197684 \h </w:instrText>
             </w:r>
             <w:r>
               <w:rPr>
@@ -373,7 +373,7 @@
               <w:noProof/>
             </w:rPr>
           </w:pPr>
-          <w:hyperlink w:anchor="_Toc338710055" w:history="1">
+          <w:hyperlink w:anchor="_Toc339197685" w:history="1">
             <w:r>
               <w:rPr>
                 <w:rStyle w:val="Hyperlink"/>
@@ -400,7 +400,7 @@
                 <w:noProof/>
                 <w:webHidden/>
               </w:rPr>
-              <w:instrText xml:space="preserve"> PAGEREF _Toc338710055 \h </w:instrText>
+              <w:instrText xml:space="preserve"> PAGEREF _Toc339197685 \h </w:instrText>
             </w:r>
             <w:r>
               <w:rPr>
@@ -442,7 +442,7 @@
               <w:noProof/>
             </w:rPr>
           </w:pPr>
-          <w:hyperlink w:anchor="_Toc338710056" w:history="1">
+          <w:hyperlink w:anchor="_Toc339197686" w:history="1">
             <w:r>
               <w:rPr>
                 <w:rStyle w:val="Hyperlink"/>
@@ -469,7 +469,7 @@
                 <w:noProof/>
                 <w:webHidden/>
               </w:rPr>
-              <w:instrText xml:space="preserve"> PAGEREF _Toc338710056 \h </w:instrText>
+              <w:instrText xml:space="preserve"> PAGEREF _Toc339197686 \h </w:instrText>
             </w:r>
             <w:r>
               <w:rPr>
@@ -511,7 +511,7 @@
               <w:noProof/>
             </w:rPr>
           </w:pPr>
-          <w:hyperlink w:anchor="_Toc338710057" w:history="1">
+          <w:hyperlink w:anchor="_Toc339197687" w:history="1">
             <w:r>
               <w:rPr>
                 <w:rStyle w:val="Hyperlink"/>
@@ -538,7 +538,7 @@
                 <w:noProof/>
                 <w:webHidden/>
               </w:rPr>
-              <w:instrText xml:space="preserve"> PAGEREF _Toc338710057 \h </w:instrText>
+              <w:instrText xml:space="preserve"> PAGEREF _Toc339197687 \h </w:instrText>
             </w:r>
             <w:r>
               <w:rPr>
@@ -580,7 +580,7 @@
               <w:noProof/>
             </w:rPr>
           </w:pPr>
-          <w:hyperlink w:anchor="_Toc338710058" w:history="1">
+          <w:hyperlink w:anchor="_Toc339197688" w:history="1">
             <w:r>
               <w:rPr>
                 <w:rStyle w:val="Hyperlink"/>
@@ -607,7 +607,7 @@
                 <w:noProof/>
                 <w:webHidden/>
               </w:rPr>
-              <w:instrText xml:space="preserve"> PAGEREF _Toc338710058 \h </w:instrText>
+              <w:instrText xml:space="preserve"> PAGEREF _Toc339197688 \h </w:instrText>
             </w:r>
             <w:r>
               <w:rPr>
@@ -649,7 +649,7 @@
               <w:noProof/>
             </w:rPr>
           </w:pPr>
-          <w:hyperlink w:anchor="_Toc338710059" w:history="1">
+          <w:hyperlink w:anchor="_Toc339197689" w:history="1">
             <w:r>
               <w:rPr>
                 <w:rStyle w:val="Hyperlink"/>
@@ -676,7 +676,7 @@
                 <w:noProof/>
                 <w:webHidden/>
               </w:rPr>
-              <w:instrText xml:space="preserve"> PAGEREF _Toc338710059 \h </w:instrText>
+              <w:instrText xml:space="preserve"> PAGEREF _Toc339197689 \h </w:instrText>
             </w:r>
             <w:r>
               <w:rPr>
@@ -718,7 +718,7 @@
               <w:noProof/>
             </w:rPr>
           </w:pPr>
-          <w:hyperlink w:anchor="_Toc338710060" w:history="1">
+          <w:hyperlink w:anchor="_Toc339197690" w:history="1">
             <w:r>
               <w:rPr>
                 <w:rStyle w:val="Hyperlink"/>
@@ -745,7 +745,7 @@
                 <w:noProof/>
                 <w:webHidden/>
               </w:rPr>
-              <w:instrText xml:space="preserve"> PAGEREF _Toc338710060 \h </w:instrText>
+              <w:instrText xml:space="preserve"> PAGEREF _Toc339197690 \h </w:instrText>
             </w:r>
             <w:r>
               <w:rPr>
@@ -787,7 +787,7 @@
               <w:noProof/>
             </w:rPr>
           </w:pPr>
-          <w:hyperlink w:anchor="_Toc338710061" w:history="1">
+          <w:hyperlink w:anchor="_Toc339197691" w:history="1">
             <w:r>
               <w:rPr>
                 <w:rStyle w:val="Hyperlink"/>
@@ -814,7 +814,7 @@
                 <w:noProof/>
                 <w:webHidden/>
               </w:rPr>
-              <w:instrText xml:space="preserve"> PAGEREF _Toc338710061 \h </w:instrText>
+              <w:instrText xml:space="preserve"> PAGEREF _Toc339197691 \h </w:instrText>
             </w:r>
             <w:r>
               <w:rPr>
@@ -856,7 +856,7 @@
               <w:noProof/>
             </w:rPr>
           </w:pPr>
-          <w:hyperlink w:anchor="_Toc338710062" w:history="1">
+          <w:hyperlink w:anchor="_Toc339197692" w:history="1">
             <w:r>
               <w:rPr>
                 <w:rStyle w:val="Hyperlink"/>
@@ -883,7 +883,7 @@
                 <w:noProof/>
                 <w:webHidden/>
               </w:rPr>
-              <w:instrText xml:space="preserve"> PAGEREF _Toc338710062 \h </w:instrText>
+              <w:instrText xml:space="preserve"> PAGEREF _Toc339197692 \h </w:instrText>
             </w:r>
             <w:r>
               <w:rPr>
@@ -925,7 +925,7 @@
               <w:noProof/>
             </w:rPr>
           </w:pPr>
-          <w:hyperlink w:anchor="_Toc338710063" w:history="1">
+          <w:hyperlink w:anchor="_Toc339197693" w:history="1">
             <w:r>
               <w:rPr>
                 <w:rStyle w:val="Hyperlink"/>
@@ -952,7 +952,7 @@
                 <w:noProof/>
                 <w:webHidden/>
               </w:rPr>
-              <w:instrText xml:space="preserve"> PAGEREF _Toc338710063 \h </w:instrText>
+              <w:instrText xml:space="preserve"> PAGEREF _Toc339197693 \h </w:instrText>
             </w:r>
             <w:r>
               <w:rPr>
@@ -994,7 +994,7 @@
               <w:noProof/>
             </w:rPr>
           </w:pPr>
-          <w:hyperlink w:anchor="_Toc338710064" w:history="1">
+          <w:hyperlink w:anchor="_Toc339197694" w:history="1">
             <w:r>
               <w:rPr>
                 <w:rStyle w:val="Hyperlink"/>
@@ -1021,7 +1021,7 @@
                 <w:noProof/>
                 <w:webHidden/>
               </w:rPr>
-              <w:instrText xml:space="preserve"> PAGEREF _Toc338710064 \h </w:instrText>
+              <w:instrText xml:space="preserve"> PAGEREF _Toc339197694 \h </w:instrText>
             </w:r>
             <w:r>
               <w:rPr>
@@ -1063,7 +1063,7 @@
               <w:noProof/>
             </w:rPr>
           </w:pPr>
-          <w:hyperlink w:anchor="_Toc338710065" w:history="1">
+          <w:hyperlink w:anchor="_Toc339197695" w:history="1">
             <w:r>
               <w:rPr>
                 <w:rStyle w:val="Hyperlink"/>
@@ -1090,7 +1090,7 @@
                 <w:noProof/>
                 <w:webHidden/>
               </w:rPr>
-              <w:instrText xml:space="preserve"> PAGEREF _Toc338710065 \h </w:instrText>
+              <w:instrText xml:space="preserve"> PAGEREF _Toc339197695 \h </w:instrText>
             </w:r>
             <w:r>
               <w:rPr>
@@ -1132,7 +1132,7 @@
               <w:noProof/>
             </w:rPr>
           </w:pPr>
-          <w:hyperlink w:anchor="_Toc338710066" w:history="1">
+          <w:hyperlink w:anchor="_Toc339197696" w:history="1">
             <w:r>
               <w:rPr>
                 <w:rStyle w:val="Hyperlink"/>
@@ -1159,7 +1159,7 @@
                 <w:noProof/>
                 <w:webHidden/>
               </w:rPr>
-              <w:instrText xml:space="preserve"> PAGEREF _Toc338710066 \h </w:instrText>
+              <w:instrText xml:space="preserve"> PAGEREF _Toc339197696 \h </w:instrText>
             </w:r>
             <w:r>
               <w:rPr>
@@ -1201,7 +1201,7 @@
               <w:noProof/>
             </w:rPr>
           </w:pPr>
-          <w:hyperlink w:anchor="_Toc338710067" w:history="1">
+          <w:hyperlink w:anchor="_Toc339197697" w:history="1">
             <w:r>
               <w:rPr>
                 <w:rStyle w:val="Hyperlink"/>
@@ -1228,7 +1228,7 @@
                 <w:noProof/>
                 <w:webHidden/>
               </w:rPr>
-              <w:instrText xml:space="preserve"> PAGEREF _Toc338710067 \h </w:instrText>
+              <w:instrText xml:space="preserve"> PAGEREF _Toc339197697 \h </w:instrText>
             </w:r>
             <w:r>
               <w:rPr>
@@ -1270,7 +1270,7 @@
               <w:noProof/>
             </w:rPr>
           </w:pPr>
-          <w:hyperlink w:anchor="_Toc338710068" w:history="1">
+          <w:hyperlink w:anchor="_Toc339197698" w:history="1">
             <w:r>
               <w:rPr>
                 <w:rStyle w:val="Hyperlink"/>
@@ -1297,7 +1297,7 @@
                 <w:noProof/>
                 <w:webHidden/>
               </w:rPr>
-              <w:instrText xml:space="preserve"> PAGEREF _Toc338710068 \h </w:instrText>
+              <w:instrText xml:space="preserve"> PAGEREF _Toc339197698 \h </w:instrText>
             </w:r>
             <w:r>
               <w:rPr>
@@ -1339,7 +1339,7 @@
               <w:noProof/>
             </w:rPr>
           </w:pPr>
-          <w:hyperlink w:anchor="_Toc338710069" w:history="1">
+          <w:hyperlink w:anchor="_Toc339197699" w:history="1">
             <w:r>
               <w:rPr>
                 <w:rStyle w:val="Hyperlink"/>
@@ -1386,7 +1386,7 @@
                 <w:noProof/>
                 <w:webHidden/>
               </w:rPr>
-              <w:instrText xml:space="preserve"> PAGEREF _Toc338710069 \h </w:instrText>
+              <w:instrText xml:space="preserve"> PAGEREF _Toc339197699 \h </w:instrText>
             </w:r>
             <w:r>
               <w:rPr>
@@ -1428,7 +1428,7 @@
               <w:noProof/>
             </w:rPr>
           </w:pPr>
-          <w:hyperlink w:anchor="_Toc338710070" w:history="1">
+          <w:hyperlink w:anchor="_Toc339197700" w:history="1">
             <w:r>
               <w:rPr>
                 <w:rStyle w:val="Hyperlink"/>
@@ -1470,7 +1470,7 @@
                 <w:noProof/>
                 <w:webHidden/>
               </w:rPr>
-              <w:instrText xml:space="preserve"> PAGEREF _Toc338710070 \h </w:instrText>
+              <w:instrText xml:space="preserve"> PAGEREF _Toc339197700 \h </w:instrText>
             </w:r>
             <w:r>
               <w:rPr>
@@ -1512,7 +1512,7 @@
               <w:noProof/>
             </w:rPr>
           </w:pPr>
-          <w:hyperlink w:anchor="_Toc338710071" w:history="1">
+          <w:hyperlink w:anchor="_Toc339197701" w:history="1">
             <w:r>
               <w:rPr>
                 <w:rStyle w:val="Hyperlink"/>
@@ -1539,7 +1539,7 @@
                 <w:noProof/>
                 <w:webHidden/>
               </w:rPr>
-              <w:instrText xml:space="preserve"> PAGEREF _Toc338710071 \h </w:instrText>
+              <w:instrText xml:space="preserve"> PAGEREF _Toc339197701 \h </w:instrText>
             </w:r>
             <w:r>
               <w:rPr>
@@ -1581,7 +1581,7 @@
               <w:noProof/>
             </w:rPr>
           </w:pPr>
-          <w:hyperlink w:anchor="_Toc338710072" w:history="1">
+          <w:hyperlink w:anchor="_Toc339197702" w:history="1">
             <w:r>
               <w:rPr>
                 <w:rStyle w:val="Hyperlink"/>
@@ -1608,7 +1608,7 @@
                 <w:noProof/>
                 <w:webHidden/>
               </w:rPr>
-              <w:instrText xml:space="preserve"> PAGEREF _Toc338710072 \h </w:instrText>
+              <w:instrText xml:space="preserve"> PAGEREF _Toc339197702 \h </w:instrText>
             </w:r>
             <w:r>
               <w:rPr>
@@ -1650,7 +1650,7 @@
               <w:noProof/>
             </w:rPr>
           </w:pPr>
-          <w:hyperlink w:anchor="_Toc338710073" w:history="1">
+          <w:hyperlink w:anchor="_Toc339197703" w:history="1">
             <w:r>
               <w:rPr>
                 <w:rStyle w:val="Hyperlink"/>
@@ -1677,7 +1677,7 @@
                 <w:noProof/>
                 <w:webHidden/>
               </w:rPr>
-              <w:instrText xml:space="preserve"> PAGEREF _Toc338710073 \h </w:instrText>
+              <w:instrText xml:space="preserve"> PAGEREF _Toc339197703 \h </w:instrText>
             </w:r>
             <w:r>
               <w:rPr>
@@ -1719,7 +1719,7 @@
               <w:noProof/>
             </w:rPr>
           </w:pPr>
-          <w:hyperlink w:anchor="_Toc338710074" w:history="1">
+          <w:hyperlink w:anchor="_Toc339197704" w:history="1">
             <w:r>
               <w:rPr>
                 <w:rStyle w:val="Hyperlink"/>
@@ -1746,7 +1746,7 @@
                 <w:noProof/>
                 <w:webHidden/>
               </w:rPr>
-              <w:instrText xml:space="preserve"> PAGEREF _Toc338710074 \h </w:instrText>
+              <w:instrText xml:space="preserve"> PAGEREF _Toc339197704 \h </w:instrText>
             </w:r>
             <w:r>
               <w:rPr>
@@ -1788,7 +1788,7 @@
               <w:noProof/>
             </w:rPr>
           </w:pPr>
-          <w:hyperlink w:anchor="_Toc338710075" w:history="1">
+          <w:hyperlink w:anchor="_Toc339197705" w:history="1">
             <w:r>
               <w:rPr>
                 <w:rStyle w:val="Hyperlink"/>
@@ -1815,7 +1815,7 @@
                 <w:noProof/>
                 <w:webHidden/>
               </w:rPr>
-              <w:instrText xml:space="preserve"> PAGEREF _Toc338710075 \h </w:instrText>
+              <w:instrText xml:space="preserve"> PAGEREF _Toc339197705 \h </w:instrText>
             </w:r>
             <w:r>
               <w:rPr>
@@ -1857,7 +1857,7 @@
               <w:noProof/>
             </w:rPr>
           </w:pPr>
-          <w:hyperlink w:anchor="_Toc338710076" w:history="1">
+          <w:hyperlink w:anchor="_Toc339197706" w:history="1">
             <w:r>
               <w:rPr>
                 <w:rStyle w:val="Hyperlink"/>
@@ -1884,7 +1884,7 @@
                 <w:noProof/>
                 <w:webHidden/>
               </w:rPr>
-              <w:instrText xml:space="preserve"> PAGEREF _Toc338710076 \h </w:instrText>
+              <w:instrText xml:space="preserve"> PAGEREF _Toc339197706 \h </w:instrText>
             </w:r>
             <w:r>
               <w:rPr>
@@ -1926,7 +1926,7 @@
               <w:noProof/>
             </w:rPr>
           </w:pPr>
-          <w:hyperlink w:anchor="_Toc338710077" w:history="1">
+          <w:hyperlink w:anchor="_Toc339197707" w:history="1">
             <w:r>
               <w:rPr>
                 <w:rStyle w:val="Hyperlink"/>
@@ -1953,7 +1953,7 @@
                 <w:noProof/>
                 <w:webHidden/>
               </w:rPr>
-              <w:instrText xml:space="preserve"> PAGEREF _Toc338710077 \h </w:instrText>
+              <w:instrText xml:space="preserve"> PAGEREF _Toc339197707 \h </w:instrText>
             </w:r>
             <w:r>
               <w:rPr>
@@ -1995,7 +1995,7 @@
               <w:noProof/>
             </w:rPr>
           </w:pPr>
-          <w:hyperlink w:anchor="_Toc338710078" w:history="1">
+          <w:hyperlink w:anchor="_Toc339197708" w:history="1">
             <w:r>
               <w:rPr>
                 <w:rStyle w:val="Hyperlink"/>
@@ -2022,7 +2022,7 @@
                 <w:noProof/>
                 <w:webHidden/>
               </w:rPr>
-              <w:instrText xml:space="preserve"> PAGEREF _Toc338710078 \h </w:instrText>
+              <w:instrText xml:space="preserve"> PAGEREF _Toc339197708 \h </w:instrText>
             </w:r>
             <w:r>
               <w:rPr>
@@ -2064,7 +2064,7 @@
               <w:noProof/>
             </w:rPr>
           </w:pPr>
-          <w:hyperlink w:anchor="_Toc338710079" w:history="1">
+          <w:hyperlink w:anchor="_Toc339197709" w:history="1">
             <w:r>
               <w:rPr>
                 <w:rStyle w:val="Hyperlink"/>
@@ -2091,7 +2091,7 @@
                 <w:noProof/>
                 <w:webHidden/>
               </w:rPr>
-              <w:instrText xml:space="preserve"> PAGEREF _Toc338710079 \h </w:instrText>
+              <w:instrText xml:space="preserve"> PAGEREF _Toc339197709 \h </w:instrText>
             </w:r>
             <w:r>
               <w:rPr>
@@ -2133,7 +2133,7 @@
               <w:noProof/>
             </w:rPr>
           </w:pPr>
-          <w:hyperlink w:anchor="_Toc338710080" w:history="1">
+          <w:hyperlink w:anchor="_Toc339197710" w:history="1">
             <w:r>
               <w:rPr>
                 <w:rStyle w:val="Hyperlink"/>
@@ -2160,7 +2160,7 @@
                 <w:noProof/>
                 <w:webHidden/>
               </w:rPr>
-              <w:instrText xml:space="preserve"> PAGEREF _Toc338710080 \h </w:instrText>
+              <w:instrText xml:space="preserve"> PAGEREF _Toc339197710 \h </w:instrText>
             </w:r>
             <w:r>
               <w:rPr>
@@ -2202,7 +2202,7 @@
               <w:noProof/>
             </w:rPr>
           </w:pPr>
-          <w:hyperlink w:anchor="_Toc338710081" w:history="1">
+          <w:hyperlink w:anchor="_Toc339197711" w:history="1">
             <w:r>
               <w:rPr>
                 <w:rStyle w:val="Hyperlink"/>
@@ -2229,7 +2229,7 @@
                 <w:noProof/>
                 <w:webHidden/>
               </w:rPr>
-              <w:instrText xml:space="preserve"> PAGEREF _Toc338710081 \h </w:instrText>
+              <w:instrText xml:space="preserve"> PAGEREF _Toc339197711 \h </w:instrText>
             </w:r>
             <w:r>
               <w:rPr>
@@ -2271,7 +2271,7 @@
               <w:noProof/>
             </w:rPr>
           </w:pPr>
-          <w:hyperlink w:anchor="_Toc338710082" w:history="1">
+          <w:hyperlink w:anchor="_Toc339197712" w:history="1">
             <w:r>
               <w:rPr>
                 <w:rStyle w:val="Hyperlink"/>
@@ -2298,7 +2298,7 @@
                 <w:noProof/>
                 <w:webHidden/>
               </w:rPr>
-              <w:instrText xml:space="preserve"> PAGEREF _Toc338710082 \h </w:instrText>
+              <w:instrText xml:space="preserve"> PAGEREF _Toc339197712 \h </w:instrText>
             </w:r>
             <w:r>
               <w:rPr>
@@ -2340,7 +2340,7 @@
               <w:noProof/>
             </w:rPr>
           </w:pPr>
-          <w:hyperlink w:anchor="_Toc338710083" w:history="1">
+          <w:hyperlink w:anchor="_Toc339197713" w:history="1">
             <w:r>
               <w:rPr>
                 <w:rStyle w:val="Hyperlink"/>
@@ -2367,7 +2367,7 @@
                 <w:noProof/>
                 <w:webHidden/>
               </w:rPr>
-              <w:instrText xml:space="preserve"> PAGEREF _Toc338710083 \h </w:instrText>
+              <w:instrText xml:space="preserve"> PAGEREF _Toc339197713 \h </w:instrText>
             </w:r>
             <w:r>
               <w:rPr>
@@ -2409,7 +2409,7 @@
               <w:noProof/>
             </w:rPr>
           </w:pPr>
-          <w:hyperlink w:anchor="_Toc338710084" w:history="1">
+          <w:hyperlink w:anchor="_Toc339197714" w:history="1">
             <w:r>
               <w:rPr>
                 <w:rStyle w:val="Hyperlink"/>
@@ -2436,7 +2436,7 @@
                 <w:noProof/>
                 <w:webHidden/>
               </w:rPr>
-              <w:instrText xml:space="preserve"> PAGEREF _Toc338710084 \h </w:instrText>
+              <w:instrText xml:space="preserve"> PAGEREF _Toc339197714 \h </w:instrText>
             </w:r>
             <w:r>
               <w:rPr>
@@ -2485,7 +2485,7 @@
         <w:contextualSpacing/>
         <w:jc w:val="center"/>
       </w:pPr>
-      <w:bookmarkStart w:id="0" w:name="_Toc338710052"/>
+      <w:bookmarkStart w:id="0" w:name="_Toc339197682"/>
       <w:r>
         <w:lastRenderedPageBreak/>
         <w:t>Routing in Sparse Vehicular Ad Hoc Wireless Networks</w:t>
@@ -2501,7 +2501,7 @@
           <w:szCs w:val="20"/>
         </w:rPr>
       </w:pPr>
-      <w:bookmarkStart w:id="1" w:name="_Toc338710053"/>
+      <w:bookmarkStart w:id="1" w:name="_Toc339197683"/>
       <w:r>
         <w:rPr>
           <w:sz w:val="20"/>
@@ -2657,7 +2657,7 @@
           <w:szCs w:val="20"/>
         </w:rPr>
       </w:pPr>
-      <w:bookmarkStart w:id="2" w:name="_Toc338710054"/>
+      <w:bookmarkStart w:id="2" w:name="_Toc339197684"/>
       <w:r>
         <w:rPr>
           <w:sz w:val="20"/>
@@ -2685,7 +2685,7 @@
       <w:pPr>
         <w:pStyle w:val="Heading2"/>
       </w:pPr>
-      <w:bookmarkStart w:id="3" w:name="_Toc338710055"/>
+      <w:bookmarkStart w:id="3" w:name="_Toc339197685"/>
       <w:r>
         <w:t>Introduction</w:t>
       </w:r>
@@ -2769,7 +2769,7 @@
       <w:pPr>
         <w:pStyle w:val="Heading2"/>
       </w:pPr>
-      <w:bookmarkStart w:id="4" w:name="_Toc338710056"/>
+      <w:bookmarkStart w:id="4" w:name="_Toc339197686"/>
       <w:r>
         <w:t>Describe Problem</w:t>
       </w:r>
@@ -2999,7 +2999,7 @@
       <w:pPr>
         <w:pStyle w:val="Heading2"/>
       </w:pPr>
-      <w:bookmarkStart w:id="5" w:name="_Toc338710057"/>
+      <w:bookmarkStart w:id="5" w:name="_Toc339197687"/>
       <w:commentRangeStart w:id="6"/>
       <w:r>
         <w:t>Proposed Model</w:t>
@@ -4305,7 +4305,7 @@
           <w:rFonts w:eastAsiaTheme="minorHAnsi"/>
         </w:rPr>
       </w:pPr>
-      <w:bookmarkStart w:id="7" w:name="_Toc338710058"/>
+      <w:bookmarkStart w:id="7" w:name="_Toc339197688"/>
       <w:r>
         <w:rPr>
           <w:rFonts w:eastAsiaTheme="minorHAnsi"/>
@@ -4755,7 +4755,7 @@
       <w:pPr>
         <w:pStyle w:val="Heading2"/>
       </w:pPr>
-      <w:bookmarkStart w:id="8" w:name="_Toc338710059"/>
+      <w:bookmarkStart w:id="8" w:name="_Toc339197689"/>
       <w:commentRangeStart w:id="9"/>
       <w:r>
         <w:t>Solution</w:t>
@@ -5024,25 +5024,7 @@
           <w:sz w:val="24"/>
           <w:szCs w:val="24"/>
         </w:rPr>
-        <w:t xml:space="preserve"> to fit the collected data of volume per hour. F</w:t>
-      </w:r>
-      <w:proofErr w:type="spellStart"/>
-      <w:r>
-        <w:rPr>
-          <w:rFonts w:eastAsiaTheme="minorEastAsia"/>
-          <w:sz w:val="24"/>
-          <w:szCs w:val="24"/>
-        </w:rPr>
-        <w:t>rom</w:t>
-      </w:r>
-      <w:proofErr w:type="spellEnd"/>
-      <w:r>
-        <w:rPr>
-          <w:rFonts w:eastAsiaTheme="minorEastAsia"/>
-          <w:sz w:val="24"/>
-          <w:szCs w:val="24"/>
-        </w:rPr>
-        <w:t xml:space="preserve"> figure 4(a) for the time period of 1-3am (the scenario that we are concerned with) we observed earlier that it fits an exponential distribution so we can characterize the PDF of β </w:t>
+        <w:t xml:space="preserve"> to fit the collected data of volume per hour. From figure 4(a) for the time period of 1-3am (the scenario that we are concerned with) we observed earlier that it fits an exponential distribution so we can characterize the PDF of β </w:t>
       </w:r>
       <w:r>
         <w:rPr>
@@ -5520,25 +5502,7 @@
           <w:sz w:val="24"/>
           <w:szCs w:val="24"/>
         </w:rPr>
-        <w:t xml:space="preserve"> is simply the product of the inter-vehicle arrival time a</w:t>
-      </w:r>
-      <w:proofErr w:type="spellStart"/>
-      <w:r>
-        <w:rPr>
-          <w:rFonts w:eastAsiaTheme="minorEastAsia"/>
-          <w:sz w:val="24"/>
-          <w:szCs w:val="24"/>
-        </w:rPr>
-        <w:t>nd</w:t>
-      </w:r>
-      <w:proofErr w:type="spellEnd"/>
-      <w:r>
-        <w:rPr>
-          <w:rFonts w:eastAsiaTheme="minorEastAsia"/>
-          <w:sz w:val="24"/>
-          <w:szCs w:val="24"/>
-        </w:rPr>
-        <w:t xml:space="preserve"> vehicle </w:t>
+        <w:t xml:space="preserve"> is simply the product of the inter-vehicle arrival time and vehicle </w:t>
       </w:r>
       <w:proofErr w:type="gramStart"/>
       <w:r>
@@ -5985,25 +5949,7 @@
           <w:sz w:val="24"/>
           <w:szCs w:val="24"/>
         </w:rPr>
-        <w:t xml:space="preserve"> and plotting the CDF we are able to derive figure 5(b). For R=250m we can visually see that there is about a 65% chance of being within range of the com</w:t>
-      </w:r>
-      <w:proofErr w:type="spellStart"/>
-      <w:r>
-        <w:rPr>
-          <w:rFonts w:eastAsiaTheme="minorEastAsia"/>
-          <w:sz w:val="24"/>
-          <w:szCs w:val="24"/>
-        </w:rPr>
-        <w:t>munication</w:t>
-      </w:r>
-      <w:proofErr w:type="spellEnd"/>
-      <w:r>
-        <w:rPr>
-          <w:rFonts w:eastAsiaTheme="minorEastAsia"/>
-          <w:sz w:val="24"/>
-          <w:szCs w:val="24"/>
-        </w:rPr>
-        <w:t xml:space="preserve"> network, meaning we have a 35% chance of being disconnected network. However, in reality the probability of being disconnected will </w:t>
+        <w:t xml:space="preserve"> and plotting the CDF we are able to derive figure 5(b). For R=250m we can visually see that there is about a 65% chance of being within range of the communication network, meaning we have a 35% chance of being disconnected network. However, in reality the probability of being disconnected will </w:t>
       </w:r>
       <w:r>
         <w:rPr>
@@ -6562,7 +6508,7 @@
           <w:szCs w:val="24"/>
         </w:rPr>
       </w:pPr>
-      <w:bookmarkStart w:id="11" w:name="_Toc338710060"/>
+      <w:bookmarkStart w:id="11" w:name="_Toc339197690"/>
       <w:r>
         <w:rPr>
           <w:sz w:val="24"/>
@@ -8415,15 +8361,7 @@
                           <w:sz w:val="24"/>
                           <w:szCs w:val="24"/>
                         </w:rPr>
-                        <m:t>intr</m:t>
-                      </m:r>
-                      <m:r>
-                        <w:rPr>
-                          <w:rFonts w:ascii="Cambria Math" w:eastAsiaTheme="minorEastAsia" w:hAnsi="Cambria Math"/>
-                          <w:sz w:val="24"/>
-                          <w:szCs w:val="24"/>
-                        </w:rPr>
-                        <m:t>a</m:t>
+                        <m:t>intra</m:t>
                       </m:r>
                     </m:sub>
                   </m:sSub>
@@ -11209,15 +11147,7 @@
                   <w:sz w:val="24"/>
                   <w:szCs w:val="24"/>
                 </w:rPr>
-                <m:t>i</m:t>
-              </m:r>
-              <m:r>
-                <w:rPr>
-                  <w:rFonts w:ascii="Cambria Math" w:eastAsiaTheme="minorEastAsia" w:hAnsi="Cambria Math"/>
-                  <w:sz w:val="24"/>
-                  <w:szCs w:val="24"/>
-                </w:rPr>
-                <m:t>nter</m:t>
+                <m:t>inter</m:t>
               </m:r>
             </m:sub>
           </m:sSub>
@@ -13489,7 +13419,7 @@
       <w:pPr>
         <w:pStyle w:val="Heading2"/>
       </w:pPr>
-      <w:bookmarkStart w:id="13" w:name="_Toc338710061"/>
+      <w:bookmarkStart w:id="13" w:name="_Toc339197691"/>
       <w:r>
         <w:t>Analysis</w:t>
       </w:r>
@@ -15466,7 +15396,7 @@
           <w:szCs w:val="24"/>
         </w:rPr>
       </w:pPr>
-      <w:bookmarkStart w:id="14" w:name="_Toc338710062"/>
+      <w:bookmarkStart w:id="14" w:name="_Toc339197692"/>
       <w:r>
         <w:rPr>
           <w:sz w:val="24"/>
@@ -15848,23 +15778,13 @@
         </w:rPr>
         <w:t>then the PDF of the inter-vehicle spacing in the o</w:t>
       </w:r>
-      <w:proofErr w:type="spellStart"/>
       <w:r>
         <w:rPr>
           <w:rFonts w:eastAsiaTheme="minorEastAsia"/>
           <w:sz w:val="24"/>
           <w:szCs w:val="24"/>
         </w:rPr>
-        <w:t>pposite</w:t>
-      </w:r>
-      <w:proofErr w:type="spellEnd"/>
-      <w:r>
-        <w:rPr>
-          <w:rFonts w:eastAsiaTheme="minorEastAsia"/>
-          <w:sz w:val="24"/>
-          <w:szCs w:val="24"/>
-        </w:rPr>
-        <w:t xml:space="preserve"> direction is defined as:</w:t>
+        <w:t>pposite direction is defined as:</w:t>
       </w:r>
     </w:p>
     <w:p>
@@ -18097,7 +18017,7 @@
           <w:szCs w:val="24"/>
         </w:rPr>
       </w:pPr>
-      <w:bookmarkStart w:id="15" w:name="_Toc338710063"/>
+      <w:bookmarkStart w:id="15" w:name="_Toc339197693"/>
       <w:r>
         <w:rPr>
           <w:sz w:val="24"/>
@@ -29457,7 +29377,7 @@
       <w:pPr>
         <w:pStyle w:val="Heading2"/>
       </w:pPr>
-      <w:bookmarkStart w:id="16" w:name="_Toc338710064"/>
+      <w:bookmarkStart w:id="16" w:name="_Toc339197694"/>
       <w:r>
         <w:t>Simulations and Results</w:t>
       </w:r>
@@ -30439,7 +30359,7 @@
       <w:pPr>
         <w:pStyle w:val="Heading2"/>
       </w:pPr>
-      <w:bookmarkStart w:id="17" w:name="_Toc338710065"/>
+      <w:bookmarkStart w:id="17" w:name="_Toc339197695"/>
       <w:r>
         <w:t>Performance Results</w:t>
       </w:r>
@@ -30449,7 +30369,7 @@
       <w:pPr>
         <w:pStyle w:val="Heading2"/>
       </w:pPr>
-      <w:bookmarkStart w:id="18" w:name="_Toc338710066"/>
+      <w:bookmarkStart w:id="18" w:name="_Toc339197696"/>
       <w:r>
         <w:t>Discuss Results</w:t>
       </w:r>
@@ -30459,7 +30379,7 @@
       <w:pPr>
         <w:pStyle w:val="Heading2"/>
       </w:pPr>
-      <w:bookmarkStart w:id="19" w:name="_Toc338710067"/>
+      <w:bookmarkStart w:id="19" w:name="_Toc339197697"/>
       <w:r>
         <w:t>Suggestion</w:t>
       </w:r>
@@ -30475,7 +30395,7 @@
         <w:pStyle w:val="Heading1"/>
         <w:jc w:val="center"/>
       </w:pPr>
-      <w:bookmarkStart w:id="20" w:name="_Toc338710068"/>
+      <w:bookmarkStart w:id="20" w:name="_Toc339197698"/>
       <w:r>
         <w:lastRenderedPageBreak/>
         <w:t>Vehicular Mobility Simulation for VANETs</w:t>
@@ -30491,7 +30411,7 @@
           <w:szCs w:val="20"/>
         </w:rPr>
       </w:pPr>
-      <w:bookmarkStart w:id="21" w:name="_Toc338710069"/>
+      <w:bookmarkStart w:id="21" w:name="_Toc339197699"/>
       <w:r>
         <w:rPr>
           <w:sz w:val="20"/>
@@ -30559,7 +30479,7 @@
         </w:rPr>
         <w:t xml:space="preserve"> </w:t>
       </w:r>
-      <w:bookmarkStart w:id="22" w:name="_Toc338710070"/>
+      <w:bookmarkStart w:id="22" w:name="_Toc339197700"/>
       <w:proofErr w:type="gramStart"/>
       <w:r>
         <w:rPr>
@@ -30613,7 +30533,7 @@
       <w:pPr>
         <w:pStyle w:val="Heading2"/>
       </w:pPr>
-      <w:bookmarkStart w:id="23" w:name="_Toc338710071"/>
+      <w:bookmarkStart w:id="23" w:name="_Toc339197701"/>
       <w:r>
         <w:t>Describe Problem</w:t>
       </w:r>
@@ -30726,7 +30646,7 @@
       <w:pPr>
         <w:pStyle w:val="Heading2"/>
       </w:pPr>
-      <w:bookmarkStart w:id="24" w:name="_Toc338710072"/>
+      <w:bookmarkStart w:id="24" w:name="_Toc339197702"/>
       <w:r>
         <w:t>Solution</w:t>
       </w:r>
@@ -30849,7 +30769,7 @@
           <w:szCs w:val="24"/>
         </w:rPr>
       </w:pPr>
-      <w:bookmarkStart w:id="25" w:name="_Toc338710073"/>
+      <w:bookmarkStart w:id="25" w:name="_Toc339197703"/>
       <w:proofErr w:type="spellStart"/>
       <w:r>
         <w:rPr>
@@ -34894,7 +34814,7 @@
       <w:pPr>
         <w:pStyle w:val="Heading2"/>
       </w:pPr>
-      <w:bookmarkStart w:id="26" w:name="_Toc338710074"/>
+      <w:bookmarkStart w:id="26" w:name="_Toc339197704"/>
       <w:r>
         <w:lastRenderedPageBreak/>
         <w:t>Simulation</w:t>
@@ -36437,7 +36357,7 @@
       <w:pPr>
         <w:pStyle w:val="Heading2"/>
       </w:pPr>
-      <w:bookmarkStart w:id="27" w:name="_Toc338710075"/>
+      <w:bookmarkStart w:id="27" w:name="_Toc339197705"/>
       <w:r>
         <w:t>Performance Results</w:t>
       </w:r>
@@ -36551,7 +36471,7 @@
           <w:szCs w:val="24"/>
         </w:rPr>
       </w:pPr>
-      <w:bookmarkStart w:id="28" w:name="_Toc338710076"/>
+      <w:bookmarkStart w:id="28" w:name="_Toc339197706"/>
       <w:r>
         <w:rPr>
           <w:sz w:val="24"/>
@@ -36731,7 +36651,7 @@
           <w:szCs w:val="24"/>
         </w:rPr>
       </w:pPr>
-      <w:bookmarkStart w:id="29" w:name="_Toc338710077"/>
+      <w:bookmarkStart w:id="29" w:name="_Toc339197707"/>
       <w:r>
         <w:rPr>
           <w:sz w:val="24"/>
@@ -36986,7 +36906,7 @@
           <w:szCs w:val="24"/>
         </w:rPr>
       </w:pPr>
-      <w:bookmarkStart w:id="30" w:name="_Toc338710078"/>
+      <w:bookmarkStart w:id="30" w:name="_Toc339197708"/>
       <w:r>
         <w:rPr>
           <w:sz w:val="24"/>
@@ -37281,7 +37201,7 @@
           <w:szCs w:val="24"/>
         </w:rPr>
       </w:pPr>
-      <w:bookmarkStart w:id="31" w:name="_Toc338710079"/>
+      <w:bookmarkStart w:id="31" w:name="_Toc339197709"/>
       <w:r>
         <w:rPr>
           <w:sz w:val="24"/>
@@ -37465,7 +37385,7 @@
       <w:pPr>
         <w:pStyle w:val="Heading2"/>
       </w:pPr>
-      <w:bookmarkStart w:id="32" w:name="_Toc338710080"/>
+      <w:bookmarkStart w:id="32" w:name="_Toc339197710"/>
       <w:r>
         <w:t>Possible Improvements on the Model</w:t>
       </w:r>
@@ -37476,7 +37396,7 @@
       <w:pPr>
         <w:pStyle w:val="Heading2"/>
       </w:pPr>
-      <w:bookmarkStart w:id="33" w:name="_Toc338710081"/>
+      <w:bookmarkStart w:id="33" w:name="_Toc339197711"/>
       <w:r>
         <w:t>Conclusion</w:t>
       </w:r>
@@ -37532,7 +37452,7 @@
         <w:pStyle w:val="Heading1"/>
         <w:jc w:val="center"/>
       </w:pPr>
-      <w:bookmarkStart w:id="34" w:name="_Toc338710082"/>
+      <w:bookmarkStart w:id="34" w:name="_Toc339197712"/>
       <w:r>
         <w:lastRenderedPageBreak/>
         <w:t>References</w:t>
@@ -37543,7 +37463,7 @@
       <w:pPr>
         <w:pStyle w:val="Heading2"/>
       </w:pPr>
-      <w:bookmarkStart w:id="35" w:name="_Toc338710083"/>
+      <w:bookmarkStart w:id="35" w:name="_Toc339197713"/>
       <w:r>
         <w:t xml:space="preserve">[1] </w:t>
       </w:r>
@@ -37644,7 +37564,7 @@
       <w:pPr>
         <w:pStyle w:val="Heading2"/>
       </w:pPr>
-      <w:bookmarkStart w:id="36" w:name="_Toc338710084"/>
+      <w:bookmarkStart w:id="36" w:name="_Toc339197714"/>
       <w:r>
         <w:t>[2] Vehicular Mobility Simulation for VANETs</w:t>
       </w:r>
@@ -42073,7 +41993,7 @@
 </file>
 
 <file path=customXml/itemProps1.xml><?xml version="1.0" encoding="utf-8"?>
-<ds:datastoreItem xmlns:ds="http://schemas.openxmlformats.org/officeDocument/2006/customXml" ds:itemID="{7C75DE02-7E39-45B6-8EE8-F61390613236}">
+<ds:datastoreItem xmlns:ds="http://schemas.openxmlformats.org/officeDocument/2006/customXml" ds:itemID="{783373A6-859D-495B-8B96-193FC21E8386}">
   <ds:schemaRefs>
     <ds:schemaRef ds:uri="http://schemas.openxmlformats.org/officeDocument/2006/bibliography"/>
   </ds:schemaRefs>

</xml_diff>

<commit_message>
Updates until Connectivity Analysis
</commit_message>
<xml_diff>
--- a/VANET_Felix.docx
+++ b/VANET_Felix.docx
@@ -166,7 +166,7 @@
           <w:r>
             <w:fldChar w:fldCharType="separate"/>
           </w:r>
-          <w:hyperlink w:anchor="_Toc339561373" w:history="1">
+          <w:hyperlink w:anchor="_Toc339733927" w:history="1">
             <w:r>
               <w:rPr>
                 <w:rStyle w:val="Hyperlink"/>
@@ -193,7 +193,7 @@
                 <w:noProof/>
                 <w:webHidden/>
               </w:rPr>
-              <w:instrText xml:space="preserve"> PAGEREF _Toc339561373 \h </w:instrText>
+              <w:instrText xml:space="preserve"> PAGEREF _Toc339733927 \h </w:instrText>
             </w:r>
             <w:r>
               <w:rPr>
@@ -235,7 +235,7 @@
               <w:noProof/>
             </w:rPr>
           </w:pPr>
-          <w:hyperlink w:anchor="_Toc339561374" w:history="1">
+          <w:hyperlink w:anchor="_Toc339733928" w:history="1">
             <w:r>
               <w:rPr>
                 <w:rStyle w:val="Hyperlink"/>
@@ -262,7 +262,7 @@
                 <w:noProof/>
                 <w:webHidden/>
               </w:rPr>
-              <w:instrText xml:space="preserve"> PAGEREF _Toc339561374 \h </w:instrText>
+              <w:instrText xml:space="preserve"> PAGEREF _Toc339733928 \h </w:instrText>
             </w:r>
             <w:r>
               <w:rPr>
@@ -304,7 +304,7 @@
               <w:noProof/>
             </w:rPr>
           </w:pPr>
-          <w:hyperlink w:anchor="_Toc339561375" w:history="1">
+          <w:hyperlink w:anchor="_Toc339733929" w:history="1">
             <w:r>
               <w:rPr>
                 <w:rStyle w:val="Hyperlink"/>
@@ -331,7 +331,7 @@
                 <w:noProof/>
                 <w:webHidden/>
               </w:rPr>
-              <w:instrText xml:space="preserve"> PAGEREF _Toc339561375 \h </w:instrText>
+              <w:instrText xml:space="preserve"> PAGEREF _Toc339733929 \h </w:instrText>
             </w:r>
             <w:r>
               <w:rPr>
@@ -373,7 +373,7 @@
               <w:noProof/>
             </w:rPr>
           </w:pPr>
-          <w:hyperlink w:anchor="_Toc339561376" w:history="1">
+          <w:hyperlink w:anchor="_Toc339733930" w:history="1">
             <w:r>
               <w:rPr>
                 <w:rStyle w:val="Hyperlink"/>
@@ -400,7 +400,7 @@
                 <w:noProof/>
                 <w:webHidden/>
               </w:rPr>
-              <w:instrText xml:space="preserve"> PAGEREF _Toc339561376 \h </w:instrText>
+              <w:instrText xml:space="preserve"> PAGEREF _Toc339733930 \h </w:instrText>
             </w:r>
             <w:r>
               <w:rPr>
@@ -442,7 +442,7 @@
               <w:noProof/>
             </w:rPr>
           </w:pPr>
-          <w:hyperlink w:anchor="_Toc339561377" w:history="1">
+          <w:hyperlink w:anchor="_Toc339733931" w:history="1">
             <w:r>
               <w:rPr>
                 <w:rStyle w:val="Hyperlink"/>
@@ -469,7 +469,7 @@
                 <w:noProof/>
                 <w:webHidden/>
               </w:rPr>
-              <w:instrText xml:space="preserve"> PAGEREF _Toc339561377 \h </w:instrText>
+              <w:instrText xml:space="preserve"> PAGEREF _Toc339733931 \h </w:instrText>
             </w:r>
             <w:r>
               <w:rPr>
@@ -511,7 +511,7 @@
               <w:noProof/>
             </w:rPr>
           </w:pPr>
-          <w:hyperlink w:anchor="_Toc339561378" w:history="1">
+          <w:hyperlink w:anchor="_Toc339733932" w:history="1">
             <w:r>
               <w:rPr>
                 <w:rStyle w:val="Hyperlink"/>
@@ -538,7 +538,7 @@
                 <w:noProof/>
                 <w:webHidden/>
               </w:rPr>
-              <w:instrText xml:space="preserve"> PAGEREF _Toc339561378 \h </w:instrText>
+              <w:instrText xml:space="preserve"> PAGEREF _Toc339733932 \h </w:instrText>
             </w:r>
             <w:r>
               <w:rPr>
@@ -580,7 +580,7 @@
               <w:noProof/>
             </w:rPr>
           </w:pPr>
-          <w:hyperlink w:anchor="_Toc339561379" w:history="1">
+          <w:hyperlink w:anchor="_Toc339733933" w:history="1">
             <w:r>
               <w:rPr>
                 <w:rStyle w:val="Hyperlink"/>
@@ -607,7 +607,7 @@
                 <w:noProof/>
                 <w:webHidden/>
               </w:rPr>
-              <w:instrText xml:space="preserve"> PAGEREF _Toc339561379 \h </w:instrText>
+              <w:instrText xml:space="preserve"> PAGEREF _Toc339733933 \h </w:instrText>
             </w:r>
             <w:r>
               <w:rPr>
@@ -649,7 +649,7 @@
               <w:noProof/>
             </w:rPr>
           </w:pPr>
-          <w:hyperlink w:anchor="_Toc339561380" w:history="1">
+          <w:hyperlink w:anchor="_Toc339733934" w:history="1">
             <w:r>
               <w:rPr>
                 <w:rStyle w:val="Hyperlink"/>
@@ -676,7 +676,7 @@
                 <w:noProof/>
                 <w:webHidden/>
               </w:rPr>
-              <w:instrText xml:space="preserve"> PAGEREF _Toc339561380 \h </w:instrText>
+              <w:instrText xml:space="preserve"> PAGEREF _Toc339733934 \h </w:instrText>
             </w:r>
             <w:r>
               <w:rPr>
@@ -718,7 +718,7 @@
               <w:noProof/>
             </w:rPr>
           </w:pPr>
-          <w:hyperlink w:anchor="_Toc339561381" w:history="1">
+          <w:hyperlink w:anchor="_Toc339733935" w:history="1">
             <w:r>
               <w:rPr>
                 <w:rStyle w:val="Hyperlink"/>
@@ -745,7 +745,7 @@
                 <w:noProof/>
                 <w:webHidden/>
               </w:rPr>
-              <w:instrText xml:space="preserve"> PAGEREF _Toc339561381 \h </w:instrText>
+              <w:instrText xml:space="preserve"> PAGEREF _Toc339733935 \h </w:instrText>
             </w:r>
             <w:r>
               <w:rPr>
@@ -787,7 +787,7 @@
               <w:noProof/>
             </w:rPr>
           </w:pPr>
-          <w:hyperlink w:anchor="_Toc339561382" w:history="1">
+          <w:hyperlink w:anchor="_Toc339733936" w:history="1">
             <w:r>
               <w:rPr>
                 <w:rStyle w:val="Hyperlink"/>
@@ -814,7 +814,7 @@
                 <w:noProof/>
                 <w:webHidden/>
               </w:rPr>
-              <w:instrText xml:space="preserve"> PAGEREF _Toc339561382 \h </w:instrText>
+              <w:instrText xml:space="preserve"> PAGEREF _Toc339733936 \h </w:instrText>
             </w:r>
             <w:r>
               <w:rPr>
@@ -856,7 +856,7 @@
               <w:noProof/>
             </w:rPr>
           </w:pPr>
-          <w:hyperlink w:anchor="_Toc339561383" w:history="1">
+          <w:hyperlink w:anchor="_Toc339733937" w:history="1">
             <w:r>
               <w:rPr>
                 <w:rStyle w:val="Hyperlink"/>
@@ -883,7 +883,7 @@
                 <w:noProof/>
                 <w:webHidden/>
               </w:rPr>
-              <w:instrText xml:space="preserve"> PAGEREF _Toc339561383 \h </w:instrText>
+              <w:instrText xml:space="preserve"> PAGEREF _Toc339733937 \h </w:instrText>
             </w:r>
             <w:r>
               <w:rPr>
@@ -925,7 +925,7 @@
               <w:noProof/>
             </w:rPr>
           </w:pPr>
-          <w:hyperlink w:anchor="_Toc339561384" w:history="1">
+          <w:hyperlink w:anchor="_Toc339733938" w:history="1">
             <w:r>
               <w:rPr>
                 <w:rStyle w:val="Hyperlink"/>
@@ -952,7 +952,7 @@
                 <w:noProof/>
                 <w:webHidden/>
               </w:rPr>
-              <w:instrText xml:space="preserve"> PAGEREF _Toc339561384 \h </w:instrText>
+              <w:instrText xml:space="preserve"> PAGEREF _Toc339733938 \h </w:instrText>
             </w:r>
             <w:r>
               <w:rPr>
@@ -994,7 +994,7 @@
               <w:noProof/>
             </w:rPr>
           </w:pPr>
-          <w:hyperlink w:anchor="_Toc339561385" w:history="1">
+          <w:hyperlink w:anchor="_Toc339733939" w:history="1">
             <w:r>
               <w:rPr>
                 <w:rStyle w:val="Hyperlink"/>
@@ -1021,7 +1021,7 @@
                 <w:noProof/>
                 <w:webHidden/>
               </w:rPr>
-              <w:instrText xml:space="preserve"> PAGEREF _Toc339561385 \h </w:instrText>
+              <w:instrText xml:space="preserve"> PAGEREF _Toc339733939 \h </w:instrText>
             </w:r>
             <w:r>
               <w:rPr>
@@ -1063,7 +1063,7 @@
               <w:noProof/>
             </w:rPr>
           </w:pPr>
-          <w:hyperlink w:anchor="_Toc339561386" w:history="1">
+          <w:hyperlink w:anchor="_Toc339733940" w:history="1">
             <w:r>
               <w:rPr>
                 <w:rStyle w:val="Hyperlink"/>
@@ -1090,7 +1090,7 @@
                 <w:noProof/>
                 <w:webHidden/>
               </w:rPr>
-              <w:instrText xml:space="preserve"> PAGEREF _Toc339561386 \h </w:instrText>
+              <w:instrText xml:space="preserve"> PAGEREF _Toc339733940 \h </w:instrText>
             </w:r>
             <w:r>
               <w:rPr>
@@ -1132,7 +1132,7 @@
               <w:noProof/>
             </w:rPr>
           </w:pPr>
-          <w:hyperlink w:anchor="_Toc339561387" w:history="1">
+          <w:hyperlink w:anchor="_Toc339733941" w:history="1">
             <w:r>
               <w:rPr>
                 <w:rStyle w:val="Hyperlink"/>
@@ -1159,7 +1159,7 @@
                 <w:noProof/>
                 <w:webHidden/>
               </w:rPr>
-              <w:instrText xml:space="preserve"> PAGEREF _Toc339561387 \h </w:instrText>
+              <w:instrText xml:space="preserve"> PAGEREF _Toc339733941 \h </w:instrText>
             </w:r>
             <w:r>
               <w:rPr>
@@ -1201,7 +1201,7 @@
               <w:noProof/>
             </w:rPr>
           </w:pPr>
-          <w:hyperlink w:anchor="_Toc339561388" w:history="1">
+          <w:hyperlink w:anchor="_Toc339733942" w:history="1">
             <w:r>
               <w:rPr>
                 <w:rStyle w:val="Hyperlink"/>
@@ -1228,7 +1228,7 @@
                 <w:noProof/>
                 <w:webHidden/>
               </w:rPr>
-              <w:instrText xml:space="preserve"> PAGEREF _Toc339561388 \h </w:instrText>
+              <w:instrText xml:space="preserve"> PAGEREF _Toc339733942 \h </w:instrText>
             </w:r>
             <w:r>
               <w:rPr>
@@ -1270,7 +1270,7 @@
               <w:noProof/>
             </w:rPr>
           </w:pPr>
-          <w:hyperlink w:anchor="_Toc339561389" w:history="1">
+          <w:hyperlink w:anchor="_Toc339733943" w:history="1">
             <w:r>
               <w:rPr>
                 <w:rStyle w:val="Hyperlink"/>
@@ -1297,7 +1297,7 @@
                 <w:noProof/>
                 <w:webHidden/>
               </w:rPr>
-              <w:instrText xml:space="preserve"> PAGEREF _Toc339561389 \h </w:instrText>
+              <w:instrText xml:space="preserve"> PAGEREF _Toc339733943 \h </w:instrText>
             </w:r>
             <w:r>
               <w:rPr>
@@ -1339,7 +1339,7 @@
               <w:noProof/>
             </w:rPr>
           </w:pPr>
-          <w:hyperlink w:anchor="_Toc339561390" w:history="1">
+          <w:hyperlink w:anchor="_Toc339733944" w:history="1">
             <w:r>
               <w:rPr>
                 <w:rStyle w:val="Hyperlink"/>
@@ -1386,7 +1386,7 @@
                 <w:noProof/>
                 <w:webHidden/>
               </w:rPr>
-              <w:instrText xml:space="preserve"> PAGEREF _Toc339561390 \h </w:instrText>
+              <w:instrText xml:space="preserve"> PAGEREF _Toc339733944 \h </w:instrText>
             </w:r>
             <w:r>
               <w:rPr>
@@ -1428,7 +1428,7 @@
               <w:noProof/>
             </w:rPr>
           </w:pPr>
-          <w:hyperlink w:anchor="_Toc339561391" w:history="1">
+          <w:hyperlink w:anchor="_Toc339733945" w:history="1">
             <w:r>
               <w:rPr>
                 <w:rStyle w:val="Hyperlink"/>
@@ -1470,7 +1470,7 @@
                 <w:noProof/>
                 <w:webHidden/>
               </w:rPr>
-              <w:instrText xml:space="preserve"> PAGEREF _Toc339561391 \h </w:instrText>
+              <w:instrText xml:space="preserve"> PAGEREF _Toc339733945 \h </w:instrText>
             </w:r>
             <w:r>
               <w:rPr>
@@ -1512,7 +1512,7 @@
               <w:noProof/>
             </w:rPr>
           </w:pPr>
-          <w:hyperlink w:anchor="_Toc339561392" w:history="1">
+          <w:hyperlink w:anchor="_Toc339733946" w:history="1">
             <w:r>
               <w:rPr>
                 <w:rStyle w:val="Hyperlink"/>
@@ -1539,7 +1539,7 @@
                 <w:noProof/>
                 <w:webHidden/>
               </w:rPr>
-              <w:instrText xml:space="preserve"> PAGEREF _Toc339561392 \h </w:instrText>
+              <w:instrText xml:space="preserve"> PAGEREF _Toc339733946 \h </w:instrText>
             </w:r>
             <w:r>
               <w:rPr>
@@ -1581,7 +1581,7 @@
               <w:noProof/>
             </w:rPr>
           </w:pPr>
-          <w:hyperlink w:anchor="_Toc339561393" w:history="1">
+          <w:hyperlink w:anchor="_Toc339733947" w:history="1">
             <w:r>
               <w:rPr>
                 <w:rStyle w:val="Hyperlink"/>
@@ -1608,7 +1608,7 @@
                 <w:noProof/>
                 <w:webHidden/>
               </w:rPr>
-              <w:instrText xml:space="preserve"> PAGEREF _Toc339561393 \h </w:instrText>
+              <w:instrText xml:space="preserve"> PAGEREF _Toc339733947 \h </w:instrText>
             </w:r>
             <w:r>
               <w:rPr>
@@ -1650,7 +1650,7 @@
               <w:noProof/>
             </w:rPr>
           </w:pPr>
-          <w:hyperlink w:anchor="_Toc339561394" w:history="1">
+          <w:hyperlink w:anchor="_Toc339733948" w:history="1">
             <w:r>
               <w:rPr>
                 <w:rStyle w:val="Hyperlink"/>
@@ -1677,7 +1677,7 @@
                 <w:noProof/>
                 <w:webHidden/>
               </w:rPr>
-              <w:instrText xml:space="preserve"> PAGEREF _Toc339561394 \h </w:instrText>
+              <w:instrText xml:space="preserve"> PAGEREF _Toc339733948 \h </w:instrText>
             </w:r>
             <w:r>
               <w:rPr>
@@ -1719,7 +1719,7 @@
               <w:noProof/>
             </w:rPr>
           </w:pPr>
-          <w:hyperlink w:anchor="_Toc339561395" w:history="1">
+          <w:hyperlink w:anchor="_Toc339733949" w:history="1">
             <w:r>
               <w:rPr>
                 <w:rStyle w:val="Hyperlink"/>
@@ -1746,7 +1746,7 @@
                 <w:noProof/>
                 <w:webHidden/>
               </w:rPr>
-              <w:instrText xml:space="preserve"> PAGEREF _Toc339561395 \h </w:instrText>
+              <w:instrText xml:space="preserve"> PAGEREF _Toc339733949 \h </w:instrText>
             </w:r>
             <w:r>
               <w:rPr>
@@ -1788,7 +1788,7 @@
               <w:noProof/>
             </w:rPr>
           </w:pPr>
-          <w:hyperlink w:anchor="_Toc339561396" w:history="1">
+          <w:hyperlink w:anchor="_Toc339733950" w:history="1">
             <w:r>
               <w:rPr>
                 <w:rStyle w:val="Hyperlink"/>
@@ -1815,7 +1815,7 @@
                 <w:noProof/>
                 <w:webHidden/>
               </w:rPr>
-              <w:instrText xml:space="preserve"> PAGEREF _Toc339561396 \h </w:instrText>
+              <w:instrText xml:space="preserve"> PAGEREF _Toc339733950 \h </w:instrText>
             </w:r>
             <w:r>
               <w:rPr>
@@ -1857,7 +1857,7 @@
               <w:noProof/>
             </w:rPr>
           </w:pPr>
-          <w:hyperlink w:anchor="_Toc339561397" w:history="1">
+          <w:hyperlink w:anchor="_Toc339733951" w:history="1">
             <w:r>
               <w:rPr>
                 <w:rStyle w:val="Hyperlink"/>
@@ -1884,7 +1884,7 @@
                 <w:noProof/>
                 <w:webHidden/>
               </w:rPr>
-              <w:instrText xml:space="preserve"> PAGEREF _Toc339561397 \h </w:instrText>
+              <w:instrText xml:space="preserve"> PAGEREF _Toc339733951 \h </w:instrText>
             </w:r>
             <w:r>
               <w:rPr>
@@ -1926,7 +1926,7 @@
               <w:noProof/>
             </w:rPr>
           </w:pPr>
-          <w:hyperlink w:anchor="_Toc339561398" w:history="1">
+          <w:hyperlink w:anchor="_Toc339733952" w:history="1">
             <w:r>
               <w:rPr>
                 <w:rStyle w:val="Hyperlink"/>
@@ -1953,7 +1953,7 @@
                 <w:noProof/>
                 <w:webHidden/>
               </w:rPr>
-              <w:instrText xml:space="preserve"> PAGEREF _Toc339561398 \h </w:instrText>
+              <w:instrText xml:space="preserve"> PAGEREF _Toc339733952 \h </w:instrText>
             </w:r>
             <w:r>
               <w:rPr>
@@ -1995,7 +1995,7 @@
               <w:noProof/>
             </w:rPr>
           </w:pPr>
-          <w:hyperlink w:anchor="_Toc339561399" w:history="1">
+          <w:hyperlink w:anchor="_Toc339733953" w:history="1">
             <w:r>
               <w:rPr>
                 <w:rStyle w:val="Hyperlink"/>
@@ -2022,7 +2022,7 @@
                 <w:noProof/>
                 <w:webHidden/>
               </w:rPr>
-              <w:instrText xml:space="preserve"> PAGEREF _Toc339561399 \h </w:instrText>
+              <w:instrText xml:space="preserve"> PAGEREF _Toc339733953 \h </w:instrText>
             </w:r>
             <w:r>
               <w:rPr>
@@ -2064,7 +2064,7 @@
               <w:noProof/>
             </w:rPr>
           </w:pPr>
-          <w:hyperlink w:anchor="_Toc339561400" w:history="1">
+          <w:hyperlink w:anchor="_Toc339733954" w:history="1">
             <w:r>
               <w:rPr>
                 <w:rStyle w:val="Hyperlink"/>
@@ -2091,7 +2091,7 @@
                 <w:noProof/>
                 <w:webHidden/>
               </w:rPr>
-              <w:instrText xml:space="preserve"> PAGEREF _Toc339561400 \h </w:instrText>
+              <w:instrText xml:space="preserve"> PAGEREF _Toc339733954 \h </w:instrText>
             </w:r>
             <w:r>
               <w:rPr>
@@ -2133,7 +2133,7 @@
               <w:noProof/>
             </w:rPr>
           </w:pPr>
-          <w:hyperlink w:anchor="_Toc339561401" w:history="1">
+          <w:hyperlink w:anchor="_Toc339733955" w:history="1">
             <w:r>
               <w:rPr>
                 <w:rStyle w:val="Hyperlink"/>
@@ -2160,7 +2160,7 @@
                 <w:noProof/>
                 <w:webHidden/>
               </w:rPr>
-              <w:instrText xml:space="preserve"> PAGEREF _Toc339561401 \h </w:instrText>
+              <w:instrText xml:space="preserve"> PAGEREF _Toc339733955 \h </w:instrText>
             </w:r>
             <w:r>
               <w:rPr>
@@ -2202,7 +2202,7 @@
               <w:noProof/>
             </w:rPr>
           </w:pPr>
-          <w:hyperlink w:anchor="_Toc339561402" w:history="1">
+          <w:hyperlink w:anchor="_Toc339733956" w:history="1">
             <w:r>
               <w:rPr>
                 <w:rStyle w:val="Hyperlink"/>
@@ -2229,7 +2229,7 @@
                 <w:noProof/>
                 <w:webHidden/>
               </w:rPr>
-              <w:instrText xml:space="preserve"> PAGEREF _Toc339561402 \h </w:instrText>
+              <w:instrText xml:space="preserve"> PAGEREF _Toc339733956 \h </w:instrText>
             </w:r>
             <w:r>
               <w:rPr>
@@ -2271,7 +2271,7 @@
               <w:noProof/>
             </w:rPr>
           </w:pPr>
-          <w:hyperlink w:anchor="_Toc339561403" w:history="1">
+          <w:hyperlink w:anchor="_Toc339733957" w:history="1">
             <w:r>
               <w:rPr>
                 <w:rStyle w:val="Hyperlink"/>
@@ -2298,7 +2298,7 @@
                 <w:noProof/>
                 <w:webHidden/>
               </w:rPr>
-              <w:instrText xml:space="preserve"> PAGEREF _Toc339561403 \h </w:instrText>
+              <w:instrText xml:space="preserve"> PAGEREF _Toc339733957 \h </w:instrText>
             </w:r>
             <w:r>
               <w:rPr>
@@ -2340,7 +2340,7 @@
               <w:noProof/>
             </w:rPr>
           </w:pPr>
-          <w:hyperlink w:anchor="_Toc339561404" w:history="1">
+          <w:hyperlink w:anchor="_Toc339733958" w:history="1">
             <w:r>
               <w:rPr>
                 <w:rStyle w:val="Hyperlink"/>
@@ -2367,7 +2367,7 @@
                 <w:noProof/>
                 <w:webHidden/>
               </w:rPr>
-              <w:instrText xml:space="preserve"> PAGEREF _Toc339561404 \h </w:instrText>
+              <w:instrText xml:space="preserve"> PAGEREF _Toc339733958 \h </w:instrText>
             </w:r>
             <w:r>
               <w:rPr>
@@ -2409,7 +2409,7 @@
               <w:noProof/>
             </w:rPr>
           </w:pPr>
-          <w:hyperlink w:anchor="_Toc339561405" w:history="1">
+          <w:hyperlink w:anchor="_Toc339733959" w:history="1">
             <w:r>
               <w:rPr>
                 <w:rStyle w:val="Hyperlink"/>
@@ -2436,7 +2436,7 @@
                 <w:noProof/>
                 <w:webHidden/>
               </w:rPr>
-              <w:instrText xml:space="preserve"> PAGEREF _Toc339561405 \h </w:instrText>
+              <w:instrText xml:space="preserve"> PAGEREF _Toc339733959 \h </w:instrText>
             </w:r>
             <w:r>
               <w:rPr>
@@ -2478,7 +2478,7 @@
               <w:noProof/>
             </w:rPr>
           </w:pPr>
-          <w:hyperlink w:anchor="_Toc339561406" w:history="1">
+          <w:hyperlink w:anchor="_Toc339733960" w:history="1">
             <w:r>
               <w:rPr>
                 <w:rStyle w:val="Hyperlink"/>
@@ -2505,7 +2505,7 @@
                 <w:noProof/>
                 <w:webHidden/>
               </w:rPr>
-              <w:instrText xml:space="preserve"> PAGEREF _Toc339561406 \h </w:instrText>
+              <w:instrText xml:space="preserve"> PAGEREF _Toc339733960 \h </w:instrText>
             </w:r>
             <w:r>
               <w:rPr>
@@ -2547,13 +2547,13 @@
               <w:noProof/>
             </w:rPr>
           </w:pPr>
-          <w:hyperlink w:anchor="_Toc339561407" w:history="1">
+          <w:hyperlink w:anchor="_Toc339733961" w:history="1">
             <w:r>
               <w:rPr>
                 <w:rStyle w:val="Hyperlink"/>
                 <w:noProof/>
               </w:rPr>
-              <w:t>Analysis</w:t>
+              <w:t>Analytical Model</w:t>
             </w:r>
             <w:r>
               <w:rPr>
@@ -2574,7 +2574,7 @@
                 <w:noProof/>
                 <w:webHidden/>
               </w:rPr>
-              <w:instrText xml:space="preserve"> PAGEREF _Toc339561407 \h </w:instrText>
+              <w:instrText xml:space="preserve"> PAGEREF _Toc339733961 \h </w:instrText>
             </w:r>
             <w:r>
               <w:rPr>
@@ -2595,6 +2595,158 @@
                 <w:webHidden/>
               </w:rPr>
               <w:t>36</w:t>
+            </w:r>
+            <w:r>
+              <w:rPr>
+                <w:noProof/>
+                <w:webHidden/>
+              </w:rPr>
+              <w:fldChar w:fldCharType="end"/>
+            </w:r>
+          </w:hyperlink>
+        </w:p>
+        <w:p>
+          <w:pPr>
+            <w:pStyle w:val="TOC3"/>
+            <w:tabs>
+              <w:tab w:val="right" w:leader="dot" w:pos="9350"/>
+            </w:tabs>
+            <w:rPr>
+              <w:rFonts w:eastAsiaTheme="minorEastAsia"/>
+              <w:noProof/>
+            </w:rPr>
+          </w:pPr>
+          <w:hyperlink w:anchor="_Toc339733962" w:history="1">
+            <w:r>
+              <w:rPr>
+                <w:rStyle w:val="Hyperlink"/>
+                <w:noProof/>
+              </w:rPr>
+              <w:t>Distribution of Inter-vehicle Distan</w:t>
+            </w:r>
+            <w:r>
+              <w:rPr>
+                <w:rStyle w:val="Hyperlink"/>
+                <w:noProof/>
+              </w:rPr>
+              <w:t>c</w:t>
+            </w:r>
+            <w:r>
+              <w:rPr>
+                <w:rStyle w:val="Hyperlink"/>
+                <w:noProof/>
+              </w:rPr>
+              <w:t>es</w:t>
+            </w:r>
+            <w:r>
+              <w:rPr>
+                <w:noProof/>
+                <w:webHidden/>
+              </w:rPr>
+              <w:tab/>
+            </w:r>
+            <w:r>
+              <w:rPr>
+                <w:noProof/>
+                <w:webHidden/>
+              </w:rPr>
+              <w:fldChar w:fldCharType="begin"/>
+            </w:r>
+            <w:r>
+              <w:rPr>
+                <w:noProof/>
+                <w:webHidden/>
+              </w:rPr>
+              <w:instrText xml:space="preserve"> PAGEREF _Toc339733962 \h </w:instrText>
+            </w:r>
+            <w:r>
+              <w:rPr>
+                <w:noProof/>
+                <w:webHidden/>
+              </w:rPr>
+            </w:r>
+            <w:r>
+              <w:rPr>
+                <w:noProof/>
+                <w:webHidden/>
+              </w:rPr>
+              <w:fldChar w:fldCharType="separate"/>
+            </w:r>
+            <w:r>
+              <w:rPr>
+                <w:noProof/>
+                <w:webHidden/>
+              </w:rPr>
+              <w:t>37</w:t>
+            </w:r>
+            <w:r>
+              <w:rPr>
+                <w:noProof/>
+                <w:webHidden/>
+              </w:rPr>
+              <w:fldChar w:fldCharType="end"/>
+            </w:r>
+          </w:hyperlink>
+        </w:p>
+        <w:p>
+          <w:pPr>
+            <w:pStyle w:val="TOC3"/>
+            <w:tabs>
+              <w:tab w:val="right" w:leader="dot" w:pos="9350"/>
+            </w:tabs>
+            <w:rPr>
+              <w:rFonts w:eastAsiaTheme="minorEastAsia"/>
+              <w:noProof/>
+            </w:rPr>
+          </w:pPr>
+          <w:hyperlink w:anchor="_Toc339733963" w:history="1">
+            <w:r>
+              <w:rPr>
+                <w:rStyle w:val="Hyperlink"/>
+                <w:noProof/>
+              </w:rPr>
+              <w:t>Connectivity Analysis</w:t>
+            </w:r>
+            <w:r>
+              <w:rPr>
+                <w:noProof/>
+                <w:webHidden/>
+              </w:rPr>
+              <w:tab/>
+            </w:r>
+            <w:r>
+              <w:rPr>
+                <w:noProof/>
+                <w:webHidden/>
+              </w:rPr>
+              <w:fldChar w:fldCharType="begin"/>
+            </w:r>
+            <w:r>
+              <w:rPr>
+                <w:noProof/>
+                <w:webHidden/>
+              </w:rPr>
+              <w:instrText xml:space="preserve"> PAGEREF _Toc339733963 \h </w:instrText>
+            </w:r>
+            <w:r>
+              <w:rPr>
+                <w:noProof/>
+                <w:webHidden/>
+              </w:rPr>
+            </w:r>
+            <w:r>
+              <w:rPr>
+                <w:noProof/>
+                <w:webHidden/>
+              </w:rPr>
+              <w:fldChar w:fldCharType="separate"/>
+            </w:r>
+            <w:r>
+              <w:rPr>
+                <w:noProof/>
+                <w:webHidden/>
+              </w:rPr>
+              <w:t>39</w:t>
             </w:r>
             <w:r>
               <w:rPr>
@@ -2616,13 +2768,13 @@
               <w:noProof/>
             </w:rPr>
           </w:pPr>
-          <w:hyperlink w:anchor="_Toc339561408" w:history="1">
+          <w:hyperlink w:anchor="_Toc339733964" w:history="1">
             <w:r>
               <w:rPr>
                 <w:rStyle w:val="Hyperlink"/>
                 <w:noProof/>
               </w:rPr>
-              <w:t>Performance Results</w:t>
+              <w:t>Analysis</w:t>
             </w:r>
             <w:r>
               <w:rPr>
@@ -2643,7 +2795,7 @@
                 <w:noProof/>
                 <w:webHidden/>
               </w:rPr>
-              <w:instrText xml:space="preserve"> PAGEREF _Toc339561408 \h </w:instrText>
+              <w:instrText xml:space="preserve"> PAGEREF _Toc339733964 \h </w:instrText>
             </w:r>
             <w:r>
               <w:rPr>
@@ -2663,7 +2815,7 @@
                 <w:noProof/>
                 <w:webHidden/>
               </w:rPr>
-              <w:t>38</w:t>
+              <w:t>39</w:t>
             </w:r>
             <w:r>
               <w:rPr>
@@ -2685,13 +2837,13 @@
               <w:noProof/>
             </w:rPr>
           </w:pPr>
-          <w:hyperlink w:anchor="_Toc339561409" w:history="1">
+          <w:hyperlink w:anchor="_Toc339733965" w:history="1">
             <w:r>
               <w:rPr>
                 <w:rStyle w:val="Hyperlink"/>
                 <w:noProof/>
               </w:rPr>
-              <w:t>Discuss Results</w:t>
+              <w:t>Performance Results</w:t>
             </w:r>
             <w:r>
               <w:rPr>
@@ -2712,7 +2864,7 @@
                 <w:noProof/>
                 <w:webHidden/>
               </w:rPr>
-              <w:instrText xml:space="preserve"> PAGEREF _Toc339561409 \h </w:instrText>
+              <w:instrText xml:space="preserve"> PAGEREF _Toc339733965 \h </w:instrText>
             </w:r>
             <w:r>
               <w:rPr>
@@ -2732,7 +2884,7 @@
                 <w:noProof/>
                 <w:webHidden/>
               </w:rPr>
-              <w:t>38</w:t>
+              <w:t>39</w:t>
             </w:r>
             <w:r>
               <w:rPr>
@@ -2754,13 +2906,13 @@
               <w:noProof/>
             </w:rPr>
           </w:pPr>
-          <w:hyperlink w:anchor="_Toc339561410" w:history="1">
+          <w:hyperlink w:anchor="_Toc339733966" w:history="1">
             <w:r>
               <w:rPr>
                 <w:rStyle w:val="Hyperlink"/>
                 <w:noProof/>
               </w:rPr>
-              <w:t>Suggestions</w:t>
+              <w:t>Discuss Results</w:t>
             </w:r>
             <w:r>
               <w:rPr>
@@ -2781,7 +2933,7 @@
                 <w:noProof/>
                 <w:webHidden/>
               </w:rPr>
-              <w:instrText xml:space="preserve"> PAGEREF _Toc339561410 \h </w:instrText>
+              <w:instrText xml:space="preserve"> PAGEREF _Toc339733966 \h </w:instrText>
             </w:r>
             <w:r>
               <w:rPr>
@@ -2801,7 +2953,76 @@
                 <w:noProof/>
                 <w:webHidden/>
               </w:rPr>
-              <w:t>38</w:t>
+              <w:t>39</w:t>
+            </w:r>
+            <w:r>
+              <w:rPr>
+                <w:noProof/>
+                <w:webHidden/>
+              </w:rPr>
+              <w:fldChar w:fldCharType="end"/>
+            </w:r>
+          </w:hyperlink>
+        </w:p>
+        <w:p>
+          <w:pPr>
+            <w:pStyle w:val="TOC2"/>
+            <w:tabs>
+              <w:tab w:val="right" w:leader="dot" w:pos="9350"/>
+            </w:tabs>
+            <w:rPr>
+              <w:rFonts w:eastAsiaTheme="minorEastAsia"/>
+              <w:noProof/>
+            </w:rPr>
+          </w:pPr>
+          <w:hyperlink w:anchor="_Toc339733967" w:history="1">
+            <w:r>
+              <w:rPr>
+                <w:rStyle w:val="Hyperlink"/>
+                <w:noProof/>
+              </w:rPr>
+              <w:t>Suggestions</w:t>
+            </w:r>
+            <w:r>
+              <w:rPr>
+                <w:noProof/>
+                <w:webHidden/>
+              </w:rPr>
+              <w:tab/>
+            </w:r>
+            <w:r>
+              <w:rPr>
+                <w:noProof/>
+                <w:webHidden/>
+              </w:rPr>
+              <w:fldChar w:fldCharType="begin"/>
+            </w:r>
+            <w:r>
+              <w:rPr>
+                <w:noProof/>
+                <w:webHidden/>
+              </w:rPr>
+              <w:instrText xml:space="preserve"> PAGEREF _Toc339733967 \h </w:instrText>
+            </w:r>
+            <w:r>
+              <w:rPr>
+                <w:noProof/>
+                <w:webHidden/>
+              </w:rPr>
+            </w:r>
+            <w:r>
+              <w:rPr>
+                <w:noProof/>
+                <w:webHidden/>
+              </w:rPr>
+              <w:fldChar w:fldCharType="separate"/>
+            </w:r>
+            <w:r>
+              <w:rPr>
+                <w:noProof/>
+                <w:webHidden/>
+              </w:rPr>
+              <w:t>39</w:t>
             </w:r>
             <w:r>
               <w:rPr>
@@ -2823,7 +3044,7 @@
               <w:noProof/>
             </w:rPr>
           </w:pPr>
-          <w:hyperlink w:anchor="_Toc339561411" w:history="1">
+          <w:hyperlink w:anchor="_Toc339733968" w:history="1">
             <w:r>
               <w:rPr>
                 <w:rStyle w:val="Hyperlink"/>
@@ -2850,7 +3071,7 @@
                 <w:noProof/>
                 <w:webHidden/>
               </w:rPr>
-              <w:instrText xml:space="preserve"> PAGEREF _Toc339561411 \h </w:instrText>
+              <w:instrText xml:space="preserve"> PAGEREF _Toc339733968 \h </w:instrText>
             </w:r>
             <w:r>
               <w:rPr>
@@ -2870,7 +3091,7 @@
                 <w:noProof/>
                 <w:webHidden/>
               </w:rPr>
-              <w:t>39</w:t>
+              <w:t>40</w:t>
             </w:r>
             <w:r>
               <w:rPr>
@@ -2892,7 +3113,7 @@
               <w:noProof/>
             </w:rPr>
           </w:pPr>
-          <w:hyperlink w:anchor="_Toc339561412" w:history="1">
+          <w:hyperlink w:anchor="_Toc339733969" w:history="1">
             <w:r>
               <w:rPr>
                 <w:rStyle w:val="Hyperlink"/>
@@ -2919,7 +3140,7 @@
                 <w:noProof/>
                 <w:webHidden/>
               </w:rPr>
-              <w:instrText xml:space="preserve"> PAGEREF _Toc339561412 \h </w:instrText>
+              <w:instrText xml:space="preserve"> PAGEREF _Toc339733969 \h </w:instrText>
             </w:r>
             <w:r>
               <w:rPr>
@@ -2939,7 +3160,7 @@
                 <w:noProof/>
                 <w:webHidden/>
               </w:rPr>
-              <w:t>39</w:t>
+              <w:t>40</w:t>
             </w:r>
             <w:r>
               <w:rPr>
@@ -2961,7 +3182,7 @@
               <w:noProof/>
             </w:rPr>
           </w:pPr>
-          <w:hyperlink w:anchor="_Toc339561413" w:history="1">
+          <w:hyperlink w:anchor="_Toc339733970" w:history="1">
             <w:r>
               <w:rPr>
                 <w:rStyle w:val="Hyperlink"/>
@@ -2988,7 +3209,7 @@
                 <w:noProof/>
                 <w:webHidden/>
               </w:rPr>
-              <w:instrText xml:space="preserve"> PAGEREF _Toc339561413 \h </w:instrText>
+              <w:instrText xml:space="preserve"> PAGEREF _Toc339733970 \h </w:instrText>
             </w:r>
             <w:r>
               <w:rPr>
@@ -3008,7 +3229,7 @@
                 <w:noProof/>
                 <w:webHidden/>
               </w:rPr>
-              <w:t>39</w:t>
+              <w:t>40</w:t>
             </w:r>
             <w:r>
               <w:rPr>
@@ -3030,7 +3251,7 @@
               <w:noProof/>
             </w:rPr>
           </w:pPr>
-          <w:hyperlink w:anchor="_Toc339561414" w:history="1">
+          <w:hyperlink w:anchor="_Toc339733971" w:history="1">
             <w:r>
               <w:rPr>
                 <w:rStyle w:val="Hyperlink"/>
@@ -3057,7 +3278,7 @@
                 <w:noProof/>
                 <w:webHidden/>
               </w:rPr>
-              <w:instrText xml:space="preserve"> PAGEREF _Toc339561414 \h </w:instrText>
+              <w:instrText xml:space="preserve"> PAGEREF _Toc339733971 \h </w:instrText>
             </w:r>
             <w:r>
               <w:rPr>
@@ -3077,7 +3298,7 @@
                 <w:noProof/>
                 <w:webHidden/>
               </w:rPr>
-              <w:t>39</w:t>
+              <w:t>40</w:t>
             </w:r>
             <w:r>
               <w:rPr>
@@ -3106,7 +3327,7 @@
         <w:contextualSpacing/>
         <w:jc w:val="center"/>
       </w:pPr>
-      <w:bookmarkStart w:id="0" w:name="_Toc339561373"/>
+      <w:bookmarkStart w:id="0" w:name="_Toc339733927"/>
       <w:r>
         <w:lastRenderedPageBreak/>
         <w:t>Routing in Sparse Vehicular Ad Hoc Wireless Networks</w:t>
@@ -3122,7 +3343,7 @@
           <w:szCs w:val="20"/>
         </w:rPr>
       </w:pPr>
-      <w:bookmarkStart w:id="1" w:name="_Toc339561374"/>
+      <w:bookmarkStart w:id="1" w:name="_Toc339733928"/>
       <w:r>
         <w:rPr>
           <w:sz w:val="20"/>
@@ -3278,7 +3499,7 @@
           <w:szCs w:val="20"/>
         </w:rPr>
       </w:pPr>
-      <w:bookmarkStart w:id="2" w:name="_Toc339561375"/>
+      <w:bookmarkStart w:id="2" w:name="_Toc339733929"/>
       <w:r>
         <w:rPr>
           <w:sz w:val="20"/>
@@ -3306,7 +3527,7 @@
       <w:pPr>
         <w:pStyle w:val="Heading2"/>
       </w:pPr>
-      <w:bookmarkStart w:id="3" w:name="_Toc339561376"/>
+      <w:bookmarkStart w:id="3" w:name="_Toc339733930"/>
       <w:r>
         <w:t>Introduction</w:t>
       </w:r>
@@ -3390,7 +3611,7 @@
       <w:pPr>
         <w:pStyle w:val="Heading2"/>
       </w:pPr>
-      <w:bookmarkStart w:id="4" w:name="_Toc339561377"/>
+      <w:bookmarkStart w:id="4" w:name="_Toc339733931"/>
       <w:r>
         <w:t>Describe Problem</w:t>
       </w:r>
@@ -3620,7 +3841,7 @@
       <w:pPr>
         <w:pStyle w:val="Heading2"/>
       </w:pPr>
-      <w:bookmarkStart w:id="5" w:name="_Toc339561378"/>
+      <w:bookmarkStart w:id="5" w:name="_Toc339733932"/>
       <w:commentRangeStart w:id="6"/>
       <w:r>
         <w:t>Proposed Model</w:t>
@@ -4286,6 +4507,12 @@
       </m:oMathPara>
     </w:p>
     <w:p>
+      <w:pPr>
+        <w:rPr>
+          <w:sz w:val="24"/>
+          <w:szCs w:val="24"/>
+        </w:rPr>
+      </w:pPr>
       <w:r>
         <w:rPr>
           <w:rFonts w:eastAsiaTheme="minorEastAsia"/>
@@ -4295,15 +4522,31 @@
         <w:t>The car following model describes adjacent vehicles that are travelling in the same lane. From a network perspective, it is irrelevant whether the following car is in the same lane or next because our focus is network connectivity, which depends more on the distance away from a particular vehicle regardless of position.</w:t>
       </w:r>
       <w:r>
+        <w:rPr>
+          <w:sz w:val="24"/>
+          <w:szCs w:val="24"/>
+        </w:rPr>
         <w:t xml:space="preserve"> </w:t>
       </w:r>
       <w:r>
+        <w:rPr>
+          <w:sz w:val="24"/>
+          <w:szCs w:val="24"/>
+        </w:rPr>
         <w:t>Because of this the model is expanded to represent a multi-lane system.</w:t>
       </w:r>
       <w:r>
+        <w:rPr>
+          <w:sz w:val="24"/>
+          <w:szCs w:val="24"/>
+        </w:rPr>
         <w:t xml:space="preserve">  Below we observe the distinction between a single-lane (blue arrows) and multi-lane (red-arrows) model. The arrows in blue are only associated with vehicles directly in the same lane where as the red arrows </w:t>
       </w:r>
       <w:r>
+        <w:rPr>
+          <w:sz w:val="24"/>
+          <w:szCs w:val="24"/>
+        </w:rPr>
         <w:t>are associated with the next closest vehicle in proximity.</w:t>
       </w:r>
     </w:p>
@@ -4926,7 +5169,7 @@
           <w:rFonts w:eastAsiaTheme="minorHAnsi"/>
         </w:rPr>
       </w:pPr>
-      <w:bookmarkStart w:id="7" w:name="_Toc339561379"/>
+      <w:bookmarkStart w:id="7" w:name="_Toc339733933"/>
       <w:r>
         <w:rPr>
           <w:rFonts w:eastAsiaTheme="minorHAnsi"/>
@@ -5376,7 +5619,7 @@
       <w:pPr>
         <w:pStyle w:val="Heading2"/>
       </w:pPr>
-      <w:bookmarkStart w:id="8" w:name="_Toc339561380"/>
+      <w:bookmarkStart w:id="8" w:name="_Toc339733934"/>
       <w:commentRangeStart w:id="9"/>
       <w:r>
         <w:t>Solution</w:t>
@@ -7129,7 +7372,7 @@
           <w:szCs w:val="24"/>
         </w:rPr>
       </w:pPr>
-      <w:bookmarkStart w:id="11" w:name="_Toc339561381"/>
+      <w:bookmarkStart w:id="11" w:name="_Toc339733935"/>
       <w:r>
         <w:rPr>
           <w:sz w:val="24"/>
@@ -14056,7 +14299,7 @@
       <w:pPr>
         <w:pStyle w:val="Heading2"/>
       </w:pPr>
-      <w:bookmarkStart w:id="13" w:name="_Toc339561382"/>
+      <w:bookmarkStart w:id="13" w:name="_Toc339733936"/>
       <w:r>
         <w:t>Analysis</w:t>
       </w:r>
@@ -16033,7 +16276,7 @@
           <w:szCs w:val="24"/>
         </w:rPr>
       </w:pPr>
-      <w:bookmarkStart w:id="14" w:name="_Toc339561383"/>
+      <w:bookmarkStart w:id="14" w:name="_Toc339733937"/>
       <w:r>
         <w:rPr>
           <w:sz w:val="24"/>
@@ -18654,7 +18897,7 @@
           <w:szCs w:val="24"/>
         </w:rPr>
       </w:pPr>
-      <w:bookmarkStart w:id="15" w:name="_Toc339561384"/>
+      <w:bookmarkStart w:id="15" w:name="_Toc339733938"/>
       <w:r>
         <w:rPr>
           <w:sz w:val="24"/>
@@ -30030,7 +30273,7 @@
       <w:pPr>
         <w:pStyle w:val="Heading2"/>
       </w:pPr>
-      <w:bookmarkStart w:id="16" w:name="_Toc339561385"/>
+      <w:bookmarkStart w:id="16" w:name="_Toc339733939"/>
       <w:r>
         <w:t>Simulations and Results</w:t>
       </w:r>
@@ -31012,7 +31255,7 @@
       <w:pPr>
         <w:pStyle w:val="Heading2"/>
       </w:pPr>
-      <w:bookmarkStart w:id="17" w:name="_Toc339561386"/>
+      <w:bookmarkStart w:id="17" w:name="_Toc339733940"/>
       <w:r>
         <w:t>Performance Results</w:t>
       </w:r>
@@ -31022,7 +31265,7 @@
       <w:pPr>
         <w:pStyle w:val="Heading2"/>
       </w:pPr>
-      <w:bookmarkStart w:id="18" w:name="_Toc339561387"/>
+      <w:bookmarkStart w:id="18" w:name="_Toc339733941"/>
       <w:r>
         <w:t>Discuss Results</w:t>
       </w:r>
@@ -31032,7 +31275,7 @@
       <w:pPr>
         <w:pStyle w:val="Heading2"/>
       </w:pPr>
-      <w:bookmarkStart w:id="19" w:name="_Toc339561388"/>
+      <w:bookmarkStart w:id="19" w:name="_Toc339733942"/>
       <w:r>
         <w:t>Suggestion</w:t>
       </w:r>
@@ -31048,7 +31291,7 @@
         <w:pStyle w:val="Heading1"/>
         <w:jc w:val="center"/>
       </w:pPr>
-      <w:bookmarkStart w:id="20" w:name="_Toc339561389"/>
+      <w:bookmarkStart w:id="20" w:name="_Toc339733943"/>
       <w:r>
         <w:lastRenderedPageBreak/>
         <w:t>Vehicular Mobility Simulation for VANETs</w:t>
@@ -31064,7 +31307,7 @@
           <w:szCs w:val="20"/>
         </w:rPr>
       </w:pPr>
-      <w:bookmarkStart w:id="21" w:name="_Toc339561390"/>
+      <w:bookmarkStart w:id="21" w:name="_Toc339733944"/>
       <w:r>
         <w:rPr>
           <w:sz w:val="20"/>
@@ -31132,7 +31375,7 @@
         </w:rPr>
         <w:t xml:space="preserve"> </w:t>
       </w:r>
-      <w:bookmarkStart w:id="22" w:name="_Toc339561391"/>
+      <w:bookmarkStart w:id="22" w:name="_Toc339733945"/>
       <w:proofErr w:type="gramStart"/>
       <w:r>
         <w:rPr>
@@ -31186,7 +31429,7 @@
       <w:pPr>
         <w:pStyle w:val="Heading2"/>
       </w:pPr>
-      <w:bookmarkStart w:id="23" w:name="_Toc339561392"/>
+      <w:bookmarkStart w:id="23" w:name="_Toc339733946"/>
       <w:r>
         <w:t>Describe Problem</w:t>
       </w:r>
@@ -31299,7 +31542,7 @@
       <w:pPr>
         <w:pStyle w:val="Heading2"/>
       </w:pPr>
-      <w:bookmarkStart w:id="24" w:name="_Toc339561393"/>
+      <w:bookmarkStart w:id="24" w:name="_Toc339733947"/>
       <w:r>
         <w:t>Solution</w:t>
       </w:r>
@@ -31422,7 +31665,7 @@
           <w:szCs w:val="24"/>
         </w:rPr>
       </w:pPr>
-      <w:bookmarkStart w:id="25" w:name="_Toc339561394"/>
+      <w:bookmarkStart w:id="25" w:name="_Toc339733948"/>
       <w:proofErr w:type="spellStart"/>
       <w:r>
         <w:rPr>
@@ -35467,7 +35710,7 @@
       <w:pPr>
         <w:pStyle w:val="Heading2"/>
       </w:pPr>
-      <w:bookmarkStart w:id="26" w:name="_Toc339561395"/>
+      <w:bookmarkStart w:id="26" w:name="_Toc339733949"/>
       <w:r>
         <w:lastRenderedPageBreak/>
         <w:t>Simulation</w:t>
@@ -37010,7 +37253,7 @@
       <w:pPr>
         <w:pStyle w:val="Heading2"/>
       </w:pPr>
-      <w:bookmarkStart w:id="27" w:name="_Toc339561396"/>
+      <w:bookmarkStart w:id="27" w:name="_Toc339733950"/>
       <w:r>
         <w:t>Performance Results</w:t>
       </w:r>
@@ -37124,7 +37367,7 @@
           <w:szCs w:val="24"/>
         </w:rPr>
       </w:pPr>
-      <w:bookmarkStart w:id="28" w:name="_Toc339561397"/>
+      <w:bookmarkStart w:id="28" w:name="_Toc339733951"/>
       <w:r>
         <w:rPr>
           <w:sz w:val="24"/>
@@ -37304,7 +37547,7 @@
           <w:szCs w:val="24"/>
         </w:rPr>
       </w:pPr>
-      <w:bookmarkStart w:id="29" w:name="_Toc339561398"/>
+      <w:bookmarkStart w:id="29" w:name="_Toc339733952"/>
       <w:r>
         <w:rPr>
           <w:sz w:val="24"/>
@@ -37559,7 +37802,7 @@
           <w:szCs w:val="24"/>
         </w:rPr>
       </w:pPr>
-      <w:bookmarkStart w:id="30" w:name="_Toc339561399"/>
+      <w:bookmarkStart w:id="30" w:name="_Toc339733953"/>
       <w:r>
         <w:rPr>
           <w:sz w:val="24"/>
@@ -37854,7 +38097,7 @@
           <w:szCs w:val="24"/>
         </w:rPr>
       </w:pPr>
-      <w:bookmarkStart w:id="31" w:name="_Toc339561400"/>
+      <w:bookmarkStart w:id="31" w:name="_Toc339733954"/>
       <w:r>
         <w:rPr>
           <w:sz w:val="24"/>
@@ -38038,7 +38281,7 @@
       <w:pPr>
         <w:pStyle w:val="Heading2"/>
       </w:pPr>
-      <w:bookmarkStart w:id="32" w:name="_Toc339561401"/>
+      <w:bookmarkStart w:id="32" w:name="_Toc339733955"/>
       <w:r>
         <w:t>Possible Improvements on the Model</w:t>
       </w:r>
@@ -38049,7 +38292,7 @@
       <w:pPr>
         <w:pStyle w:val="Heading2"/>
       </w:pPr>
-      <w:bookmarkStart w:id="33" w:name="_Toc339561402"/>
+      <w:bookmarkStart w:id="33" w:name="_Toc339733956"/>
       <w:r>
         <w:t>Conclusion</w:t>
       </w:r>
@@ -38124,7 +38367,7 @@
         <w:contextualSpacing/>
         <w:jc w:val="center"/>
       </w:pPr>
-      <w:bookmarkStart w:id="34" w:name="_Toc339561403"/>
+      <w:bookmarkStart w:id="34" w:name="_Toc339733957"/>
       <w:r>
         <w:lastRenderedPageBreak/>
         <w:t>Analytical Model for Connectivity in Vehicular Ad Hoc Networks</w:t>
@@ -38140,7 +38383,7 @@
           <w:szCs w:val="20"/>
         </w:rPr>
       </w:pPr>
-      <w:bookmarkStart w:id="35" w:name="_Toc339561404"/>
+      <w:bookmarkStart w:id="35" w:name="_Toc339733958"/>
       <w:r>
         <w:rPr>
           <w:sz w:val="20"/>
@@ -38264,7 +38507,7 @@
           <w:szCs w:val="20"/>
         </w:rPr>
       </w:pPr>
-      <w:bookmarkStart w:id="36" w:name="_Toc339561405"/>
+      <w:bookmarkStart w:id="36" w:name="_Toc339733959"/>
       <w:r>
         <w:rPr>
           <w:sz w:val="20"/>
@@ -38279,7 +38522,7 @@
       <w:pPr>
         <w:pStyle w:val="Heading2"/>
       </w:pPr>
-      <w:bookmarkStart w:id="37" w:name="_Toc339561406"/>
+      <w:bookmarkStart w:id="37" w:name="_Toc339733960"/>
       <w:r>
         <w:t>Describe Problem</w:t>
       </w:r>
@@ -38786,10 +39029,11 @@
       <w:pPr>
         <w:pStyle w:val="Heading2"/>
       </w:pPr>
-      <w:bookmarkStart w:id="38" w:name="_Toc339561407"/>
+      <w:bookmarkStart w:id="38" w:name="_Toc339733961"/>
       <w:r>
         <w:t>Analytical Model</w:t>
       </w:r>
+      <w:bookmarkEnd w:id="38"/>
     </w:p>
     <w:p>
       <w:pPr>
@@ -38833,6 +39077,7 @@
       <w:pPr>
         <w:pStyle w:val="Heading3"/>
       </w:pPr>
+      <w:bookmarkStart w:id="39" w:name="_Toc339733962"/>
       <w:r>
         <w:t>Distribution of Inter</w:t>
       </w:r>
@@ -38842,6 +39087,7 @@
       <w:r>
         <w:t>vehicle Distances</w:t>
       </w:r>
+      <w:bookmarkEnd w:id="39"/>
     </w:p>
     <w:p>
       <w:pPr>
@@ -42883,6 +43129,14 @@
           </w:rPr>
           <m:t xml:space="preserve">, </m:t>
         </m:r>
+        <m:r>
+          <w:rPr>
+            <w:rFonts w:ascii="Cambria Math" w:eastAsiaTheme="minorEastAsia" w:hAnsi="Cambria Math"/>
+            <w:sz w:val="24"/>
+            <w:szCs w:val="24"/>
+          </w:rPr>
+          <m:t xml:space="preserve"> </m:t>
+        </m:r>
         <m:sSubSup>
           <m:sSubSupPr>
             <m:ctrlPr>
@@ -42981,15 +43235,7 @@
             <w:sz w:val="24"/>
             <w:szCs w:val="24"/>
           </w:rPr>
-          <m:t xml:space="preserve">                                        </m:t>
-        </m:r>
-        <m:r>
-          <w:rPr>
-            <w:rFonts w:ascii="Cambria Math" w:eastAsiaTheme="minorEastAsia" w:hAnsi="Cambria Math"/>
-            <w:sz w:val="24"/>
-            <w:szCs w:val="24"/>
-          </w:rPr>
-          <m:t>→</m:t>
+          <m:t xml:space="preserve">                                        →</m:t>
         </m:r>
         <m:sSub>
           <m:sSubPr>
@@ -43305,6 +43551,14 @@
                 <w:sz w:val="24"/>
                 <w:szCs w:val="24"/>
               </w:rPr>
+              <m:t xml:space="preserve"> </m:t>
+            </m:r>
+            <m:r>
+              <w:rPr>
+                <w:rFonts w:ascii="Cambria Math" w:eastAsiaTheme="minorEastAsia" w:hAnsi="Cambria Math"/>
+                <w:sz w:val="24"/>
+                <w:szCs w:val="24"/>
+              </w:rPr>
               <m:t>R</m:t>
             </m:r>
           </m:e>
@@ -43415,15 +43669,7 @@
                 <w:sz w:val="24"/>
                 <w:szCs w:val="24"/>
               </w:rPr>
-              <m:t>1</m:t>
-            </m:r>
-            <m:r>
-              <w:rPr>
-                <w:rFonts w:ascii="Cambria Math" w:eastAsiaTheme="minorEastAsia" w:hAnsi="Cambria Math"/>
-                <w:sz w:val="24"/>
-                <w:szCs w:val="24"/>
-              </w:rPr>
-              <m:t xml:space="preserve">                                         </m:t>
+              <m:t xml:space="preserve">1                                         </m:t>
             </m:r>
           </m:sub>
         </m:sSub>
@@ -43433,15 +43679,7 @@
             <w:sz w:val="24"/>
             <w:szCs w:val="24"/>
           </w:rPr>
-          <m:t>→</m:t>
-        </m:r>
-        <m:r>
-          <w:rPr>
-            <w:rFonts w:ascii="Cambria Math" w:eastAsiaTheme="minorEastAsia" w:hAnsi="Cambria Math"/>
-            <w:sz w:val="24"/>
-            <w:szCs w:val="24"/>
-          </w:rPr>
-          <m:t xml:space="preserve"> </m:t>
+          <m:t xml:space="preserve">→ </m:t>
         </m:r>
         <m:sSub>
           <m:sSubPr>
@@ -43846,6 +44084,14 @@
             <w:sz w:val="24"/>
             <w:szCs w:val="24"/>
           </w:rPr>
+          <m:t xml:space="preserve"> </m:t>
+        </m:r>
+        <m:r>
+          <w:rPr>
+            <w:rFonts w:ascii="Cambria Math" w:eastAsiaTheme="minorEastAsia" w:hAnsi="Cambria Math"/>
+            <w:sz w:val="24"/>
+            <w:szCs w:val="24"/>
+          </w:rPr>
           <m:t xml:space="preserve">, </m:t>
         </m:r>
         <m:sSubSup>
@@ -43936,15 +44182,7 @@
                 <w:sz w:val="24"/>
                 <w:szCs w:val="24"/>
               </w:rPr>
-              <m:t>2</m:t>
-            </m:r>
-            <m:r>
-              <w:rPr>
-                <w:rFonts w:ascii="Cambria Math" w:eastAsiaTheme="minorEastAsia" w:hAnsi="Cambria Math"/>
-                <w:sz w:val="24"/>
-                <w:szCs w:val="24"/>
-              </w:rPr>
-              <m:t xml:space="preserve">              </m:t>
+              <m:t xml:space="preserve">2              </m:t>
             </m:r>
           </m:sup>
         </m:sSubSup>
@@ -44440,6 +44678,14 @@
                 <w:sz w:val="24"/>
                 <w:szCs w:val="24"/>
               </w:rPr>
+              <m:t xml:space="preserve"> </m:t>
+            </m:r>
+            <m:r>
+              <w:rPr>
+                <w:rFonts w:ascii="Cambria Math" w:eastAsiaTheme="minorEastAsia" w:hAnsi="Cambria Math"/>
+                <w:sz w:val="24"/>
+                <w:szCs w:val="24"/>
+              </w:rPr>
               <m:t>R</m:t>
             </m:r>
           </m:e>
@@ -44694,64 +44940,1804 @@
     </w:p>
     <w:p>
       <w:pPr>
-        <w:pStyle w:val="Heading2"/>
-      </w:pPr>
-      <w:r>
-        <w:lastRenderedPageBreak/>
-        <w:t>Analysis</w:t>
-      </w:r>
-      <w:bookmarkEnd w:id="38"/>
+        <w:ind w:firstLine="360"/>
+        <w:rPr>
+          <w:rFonts w:eastAsiaTheme="minorEastAsia"/>
+          <w:sz w:val="24"/>
+          <w:szCs w:val="24"/>
+        </w:rPr>
+      </w:pPr>
+      <w:r>
+        <w:rPr>
+          <w:rFonts w:eastAsiaTheme="minorEastAsia"/>
+          <w:sz w:val="24"/>
+          <w:szCs w:val="24"/>
+        </w:rPr>
+        <w:t xml:space="preserve">To help define parameters </w:t>
+      </w:r>
+      <m:oMath>
+        <m:sSub>
+          <m:sSubPr>
+            <m:ctrlPr>
+              <w:rPr>
+                <w:rFonts w:ascii="Cambria Math" w:eastAsiaTheme="minorEastAsia" w:hAnsi="Cambria Math"/>
+                <w:i/>
+                <w:sz w:val="24"/>
+                <w:szCs w:val="24"/>
+              </w:rPr>
+            </m:ctrlPr>
+          </m:sSubPr>
+          <m:e>
+            <m:r>
+              <w:rPr>
+                <w:rFonts w:ascii="Cambria Math" w:eastAsiaTheme="minorEastAsia" w:hAnsi="Cambria Math"/>
+                <w:sz w:val="24"/>
+                <w:szCs w:val="24"/>
+              </w:rPr>
+              <m:t>P</m:t>
+            </m:r>
+          </m:e>
+          <m:sub>
+            <m:r>
+              <w:rPr>
+                <w:rFonts w:ascii="Cambria Math" w:eastAsiaTheme="minorEastAsia" w:hAnsi="Cambria Math"/>
+                <w:sz w:val="24"/>
+                <w:szCs w:val="24"/>
+              </w:rPr>
+              <m:t>i</m:t>
+            </m:r>
+          </m:sub>
+        </m:sSub>
+        <m:r>
+          <w:rPr>
+            <w:rFonts w:ascii="Cambria Math" w:eastAsiaTheme="minorEastAsia" w:hAnsi="Cambria Math"/>
+            <w:sz w:val="24"/>
+            <w:szCs w:val="24"/>
+          </w:rPr>
+          <m:t xml:space="preserve"> and </m:t>
+        </m:r>
+        <m:sSub>
+          <m:sSubPr>
+            <m:ctrlPr>
+              <w:rPr>
+                <w:rFonts w:ascii="Cambria Math" w:eastAsiaTheme="minorEastAsia" w:hAnsi="Cambria Math"/>
+                <w:i/>
+                <w:sz w:val="24"/>
+                <w:szCs w:val="24"/>
+              </w:rPr>
+            </m:ctrlPr>
+          </m:sSubPr>
+          <m:e>
+            <m:r>
+              <w:rPr>
+                <w:rFonts w:ascii="Cambria Math" w:eastAsiaTheme="minorEastAsia" w:hAnsi="Cambria Math"/>
+                <w:sz w:val="24"/>
+                <w:szCs w:val="24"/>
+              </w:rPr>
+              <m:t>v</m:t>
+            </m:r>
+          </m:e>
+          <m:sub>
+            <m:r>
+              <w:rPr>
+                <w:rFonts w:ascii="Cambria Math" w:eastAsiaTheme="minorEastAsia" w:hAnsi="Cambria Math"/>
+                <w:sz w:val="24"/>
+                <w:szCs w:val="24"/>
+              </w:rPr>
+              <m:t>i</m:t>
+            </m:r>
+          </m:sub>
+        </m:sSub>
+      </m:oMath>
+      <w:r>
+        <w:rPr>
+          <w:rFonts w:eastAsiaTheme="minorEastAsia"/>
+          <w:sz w:val="24"/>
+          <w:szCs w:val="24"/>
+        </w:rPr>
+        <w:t xml:space="preserve"> we leverage many observations in traffic theory that shows free flow traffic have a normal distribution.</w:t>
+      </w:r>
+      <w:r>
+        <w:rPr>
+          <w:rFonts w:eastAsiaTheme="minorEastAsia"/>
+          <w:sz w:val="24"/>
+          <w:szCs w:val="24"/>
+        </w:rPr>
+        <w:t xml:space="preserve"> With this assumption and given experimental values listed in Table I, we can formulate the probability density function </w:t>
+      </w:r>
+      <w:r>
+        <w:rPr>
+          <w:rFonts w:eastAsiaTheme="minorEastAsia"/>
+          <w:sz w:val="24"/>
+          <w:szCs w:val="24"/>
+        </w:rPr>
+        <w:t xml:space="preserve">of the speed as follows with </w:t>
+      </w:r>
+      <m:oMath>
+        <m:r>
+          <w:rPr>
+            <w:rFonts w:ascii="Cambria Math" w:eastAsiaTheme="minorEastAsia" w:hAnsi="Cambria Math"/>
+            <w:sz w:val="24"/>
+            <w:szCs w:val="24"/>
+          </w:rPr>
+          <m:t>μ</m:t>
+        </m:r>
+      </m:oMath>
+      <w:r>
+        <w:rPr>
+          <w:rFonts w:eastAsiaTheme="minorEastAsia"/>
+          <w:sz w:val="24"/>
+          <w:szCs w:val="24"/>
+        </w:rPr>
+        <w:t xml:space="preserve"> as the mean and </w:t>
+      </w:r>
+      <m:oMath>
+        <m:r>
+          <w:rPr>
+            <w:rFonts w:ascii="Cambria Math" w:eastAsiaTheme="minorEastAsia" w:hAnsi="Cambria Math"/>
+            <w:sz w:val="24"/>
+            <w:szCs w:val="24"/>
+          </w:rPr>
+          <m:t>σ</m:t>
+        </m:r>
+      </m:oMath>
+      <w:r>
+        <w:rPr>
+          <w:rFonts w:eastAsiaTheme="minorEastAsia"/>
+          <w:sz w:val="24"/>
+          <w:szCs w:val="24"/>
+        </w:rPr>
+        <w:t xml:space="preserve"> as the standard deviation:</w:t>
+      </w:r>
     </w:p>
     <w:p>
       <w:pPr>
-        <w:pStyle w:val="Heading2"/>
-      </w:pPr>
-      <w:bookmarkStart w:id="39" w:name="_Toc339561408"/>
-      <w:r>
-        <w:t>Performance Results</w:t>
-      </w:r>
-      <w:bookmarkEnd w:id="39"/>
+        <w:rPr>
+          <w:rFonts w:eastAsiaTheme="minorEastAsia"/>
+          <w:sz w:val="24"/>
+          <w:szCs w:val="24"/>
+        </w:rPr>
+      </w:pPr>
+      <m:oMathPara>
+        <m:oMath>
+          <m:sSub>
+            <m:sSubPr>
+              <m:ctrlPr>
+                <w:rPr>
+                  <w:rFonts w:ascii="Cambria Math" w:eastAsiaTheme="minorEastAsia" w:hAnsi="Cambria Math"/>
+                  <w:i/>
+                  <w:sz w:val="24"/>
+                  <w:szCs w:val="24"/>
+                </w:rPr>
+              </m:ctrlPr>
+            </m:sSubPr>
+            <m:e>
+              <m:r>
+                <w:rPr>
+                  <w:rFonts w:ascii="Cambria Math" w:eastAsiaTheme="minorEastAsia" w:hAnsi="Cambria Math"/>
+                  <w:sz w:val="24"/>
+                  <w:szCs w:val="24"/>
+                </w:rPr>
+                <m:t>f</m:t>
+              </m:r>
+            </m:e>
+            <m:sub>
+              <m:r>
+                <w:rPr>
+                  <w:rFonts w:ascii="Cambria Math" w:eastAsiaTheme="minorEastAsia" w:hAnsi="Cambria Math"/>
+                  <w:sz w:val="24"/>
+                  <w:szCs w:val="24"/>
+                </w:rPr>
+                <m:t>v</m:t>
+              </m:r>
+            </m:sub>
+          </m:sSub>
+          <m:d>
+            <m:dPr>
+              <m:ctrlPr>
+                <w:rPr>
+                  <w:rFonts w:ascii="Cambria Math" w:eastAsiaTheme="minorEastAsia" w:hAnsi="Cambria Math"/>
+                  <w:i/>
+                  <w:sz w:val="24"/>
+                  <w:szCs w:val="24"/>
+                </w:rPr>
+              </m:ctrlPr>
+            </m:dPr>
+            <m:e>
+              <m:r>
+                <w:rPr>
+                  <w:rFonts w:ascii="Cambria Math" w:eastAsiaTheme="minorEastAsia" w:hAnsi="Cambria Math"/>
+                  <w:sz w:val="24"/>
+                  <w:szCs w:val="24"/>
+                </w:rPr>
+                <m:t>v</m:t>
+              </m:r>
+            </m:e>
+          </m:d>
+          <m:r>
+            <w:rPr>
+              <w:rFonts w:ascii="Cambria Math" w:eastAsiaTheme="minorEastAsia" w:hAnsi="Cambria Math"/>
+              <w:sz w:val="24"/>
+              <w:szCs w:val="24"/>
+            </w:rPr>
+            <m:t xml:space="preserve">= </m:t>
+          </m:r>
+          <m:f>
+            <m:fPr>
+              <m:ctrlPr>
+                <w:rPr>
+                  <w:rFonts w:ascii="Cambria Math" w:eastAsiaTheme="minorEastAsia" w:hAnsi="Cambria Math"/>
+                  <w:i/>
+                  <w:sz w:val="24"/>
+                  <w:szCs w:val="24"/>
+                </w:rPr>
+              </m:ctrlPr>
+            </m:fPr>
+            <m:num>
+              <m:r>
+                <w:rPr>
+                  <w:rFonts w:ascii="Cambria Math" w:eastAsiaTheme="minorEastAsia" w:hAnsi="Cambria Math"/>
+                  <w:sz w:val="24"/>
+                  <w:szCs w:val="24"/>
+                </w:rPr>
+                <m:t>1</m:t>
+              </m:r>
+            </m:num>
+            <m:den>
+              <m:r>
+                <w:rPr>
+                  <w:rFonts w:ascii="Cambria Math" w:eastAsiaTheme="minorEastAsia" w:hAnsi="Cambria Math"/>
+                  <w:sz w:val="24"/>
+                  <w:szCs w:val="24"/>
+                </w:rPr>
+                <m:t>σ</m:t>
+              </m:r>
+              <m:rad>
+                <m:radPr>
+                  <m:degHide m:val="on"/>
+                  <m:ctrlPr>
+                    <w:rPr>
+                      <w:rFonts w:ascii="Cambria Math" w:eastAsiaTheme="minorEastAsia" w:hAnsi="Cambria Math"/>
+                      <w:i/>
+                      <w:sz w:val="24"/>
+                      <w:szCs w:val="24"/>
+                    </w:rPr>
+                  </m:ctrlPr>
+                </m:radPr>
+                <m:deg/>
+                <m:e>
+                  <m:r>
+                    <w:rPr>
+                      <w:rFonts w:ascii="Cambria Math" w:eastAsiaTheme="minorEastAsia" w:hAnsi="Cambria Math"/>
+                      <w:sz w:val="24"/>
+                      <w:szCs w:val="24"/>
+                    </w:rPr>
+                    <m:t>2π</m:t>
+                  </m:r>
+                </m:e>
+              </m:rad>
+            </m:den>
+          </m:f>
+          <m:sSup>
+            <m:sSupPr>
+              <m:ctrlPr>
+                <w:rPr>
+                  <w:rFonts w:ascii="Cambria Math" w:eastAsiaTheme="minorEastAsia" w:hAnsi="Cambria Math"/>
+                  <w:i/>
+                  <w:sz w:val="24"/>
+                  <w:szCs w:val="24"/>
+                </w:rPr>
+              </m:ctrlPr>
+            </m:sSupPr>
+            <m:e>
+              <m:r>
+                <w:rPr>
+                  <w:rFonts w:ascii="Cambria Math" w:eastAsiaTheme="minorEastAsia" w:hAnsi="Cambria Math"/>
+                  <w:sz w:val="24"/>
+                  <w:szCs w:val="24"/>
+                </w:rPr>
+                <m:t>e</m:t>
+              </m:r>
+            </m:e>
+            <m:sup>
+              <m:f>
+                <m:fPr>
+                  <m:ctrlPr>
+                    <w:rPr>
+                      <w:rFonts w:ascii="Cambria Math" w:eastAsiaTheme="minorEastAsia" w:hAnsi="Cambria Math"/>
+                      <w:i/>
+                      <w:sz w:val="24"/>
+                      <w:szCs w:val="24"/>
+                    </w:rPr>
+                  </m:ctrlPr>
+                </m:fPr>
+                <m:num>
+                  <m:r>
+                    <w:rPr>
+                      <w:rFonts w:ascii="Cambria Math" w:eastAsiaTheme="minorEastAsia" w:hAnsi="Cambria Math"/>
+                      <w:sz w:val="24"/>
+                      <w:szCs w:val="24"/>
+                    </w:rPr>
+                    <m:t>-</m:t>
+                  </m:r>
+                  <m:sSup>
+                    <m:sSupPr>
+                      <m:ctrlPr>
+                        <w:rPr>
+                          <w:rFonts w:ascii="Cambria Math" w:eastAsiaTheme="minorEastAsia" w:hAnsi="Cambria Math"/>
+                          <w:i/>
+                          <w:sz w:val="24"/>
+                          <w:szCs w:val="24"/>
+                        </w:rPr>
+                      </m:ctrlPr>
+                    </m:sSupPr>
+                    <m:e>
+                      <m:r>
+                        <w:rPr>
+                          <w:rFonts w:ascii="Cambria Math" w:eastAsiaTheme="minorEastAsia" w:hAnsi="Cambria Math"/>
+                          <w:sz w:val="24"/>
+                          <w:szCs w:val="24"/>
+                        </w:rPr>
+                        <m:t>(v-μ)</m:t>
+                      </m:r>
+                    </m:e>
+                    <m:sup>
+                      <m:r>
+                        <w:rPr>
+                          <w:rFonts w:ascii="Cambria Math" w:eastAsiaTheme="minorEastAsia" w:hAnsi="Cambria Math"/>
+                          <w:sz w:val="24"/>
+                          <w:szCs w:val="24"/>
+                        </w:rPr>
+                        <m:t>2</m:t>
+                      </m:r>
+                    </m:sup>
+                  </m:sSup>
+                </m:num>
+                <m:den>
+                  <m:r>
+                    <w:rPr>
+                      <w:rFonts w:ascii="Cambria Math" w:eastAsiaTheme="minorEastAsia" w:hAnsi="Cambria Math"/>
+                      <w:sz w:val="24"/>
+                      <w:szCs w:val="24"/>
+                    </w:rPr>
+                    <m:t>2</m:t>
+                  </m:r>
+                  <m:sSup>
+                    <m:sSupPr>
+                      <m:ctrlPr>
+                        <w:rPr>
+                          <w:rFonts w:ascii="Cambria Math" w:eastAsiaTheme="minorEastAsia" w:hAnsi="Cambria Math"/>
+                          <w:i/>
+                          <w:sz w:val="24"/>
+                          <w:szCs w:val="24"/>
+                        </w:rPr>
+                      </m:ctrlPr>
+                    </m:sSupPr>
+                    <m:e>
+                      <m:r>
+                        <w:rPr>
+                          <w:rFonts w:ascii="Cambria Math" w:eastAsiaTheme="minorEastAsia" w:hAnsi="Cambria Math"/>
+                          <w:sz w:val="24"/>
+                          <w:szCs w:val="24"/>
+                        </w:rPr>
+                        <m:t>σ</m:t>
+                      </m:r>
+                    </m:e>
+                    <m:sup>
+                      <m:r>
+                        <w:rPr>
+                          <w:rFonts w:ascii="Cambria Math" w:eastAsiaTheme="minorEastAsia" w:hAnsi="Cambria Math"/>
+                          <w:sz w:val="24"/>
+                          <w:szCs w:val="24"/>
+                        </w:rPr>
+                        <m:t>2</m:t>
+                      </m:r>
+                    </m:sup>
+                  </m:sSup>
+                </m:den>
+              </m:f>
+            </m:sup>
+          </m:sSup>
+        </m:oMath>
+      </m:oMathPara>
     </w:p>
     <w:p>
       <w:pPr>
-        <w:pStyle w:val="Heading2"/>
-      </w:pPr>
-      <w:bookmarkStart w:id="40" w:name="_Toc339561409"/>
-      <w:r>
-        <w:t>Discuss Results</w:t>
+        <w:rPr>
+          <w:rFonts w:eastAsiaTheme="minorEastAsia"/>
+          <w:sz w:val="24"/>
+          <w:szCs w:val="24"/>
+        </w:rPr>
+      </w:pPr>
+      <w:r>
+        <w:rPr>
+          <w:rFonts w:eastAsiaTheme="minorEastAsia"/>
+          <w:sz w:val="24"/>
+          <w:szCs w:val="24"/>
+        </w:rPr>
+        <w:t xml:space="preserve">To make the model realistic a maximum and minimum bound </w:t>
+      </w:r>
+      <m:oMath>
+        <m:r>
+          <w:rPr>
+            <w:rFonts w:ascii="Cambria Math" w:eastAsiaTheme="minorEastAsia" w:hAnsi="Cambria Math"/>
+            <w:sz w:val="24"/>
+            <w:szCs w:val="24"/>
+          </w:rPr>
+          <m:t>(</m:t>
+        </m:r>
+        <m:sSub>
+          <m:sSubPr>
+            <m:ctrlPr>
+              <w:rPr>
+                <w:rFonts w:ascii="Cambria Math" w:eastAsiaTheme="minorEastAsia" w:hAnsi="Cambria Math"/>
+                <w:i/>
+                <w:sz w:val="24"/>
+                <w:szCs w:val="24"/>
+              </w:rPr>
+            </m:ctrlPr>
+          </m:sSubPr>
+          <m:e>
+            <m:r>
+              <w:rPr>
+                <w:rFonts w:ascii="Cambria Math" w:eastAsiaTheme="minorEastAsia" w:hAnsi="Cambria Math"/>
+                <w:sz w:val="24"/>
+                <w:szCs w:val="24"/>
+              </w:rPr>
+              <m:t>v</m:t>
+            </m:r>
+          </m:e>
+          <m:sub>
+            <m:r>
+              <w:rPr>
+                <w:rFonts w:ascii="Cambria Math" w:eastAsiaTheme="minorEastAsia" w:hAnsi="Cambria Math"/>
+                <w:sz w:val="24"/>
+                <w:szCs w:val="24"/>
+              </w:rPr>
+              <m:t>max</m:t>
+            </m:r>
+          </m:sub>
+        </m:sSub>
+        <m:r>
+          <w:rPr>
+            <w:rFonts w:ascii="Cambria Math" w:eastAsiaTheme="minorEastAsia" w:hAnsi="Cambria Math"/>
+            <w:sz w:val="24"/>
+            <w:szCs w:val="24"/>
+          </w:rPr>
+          <m:t xml:space="preserve"> and </m:t>
+        </m:r>
+        <m:sSub>
+          <m:sSubPr>
+            <m:ctrlPr>
+              <w:rPr>
+                <w:rFonts w:ascii="Cambria Math" w:eastAsiaTheme="minorEastAsia" w:hAnsi="Cambria Math"/>
+                <w:i/>
+                <w:sz w:val="24"/>
+                <w:szCs w:val="24"/>
+              </w:rPr>
+            </m:ctrlPr>
+          </m:sSubPr>
+          <m:e>
+            <m:r>
+              <w:rPr>
+                <w:rFonts w:ascii="Cambria Math" w:eastAsiaTheme="minorEastAsia" w:hAnsi="Cambria Math"/>
+                <w:sz w:val="24"/>
+                <w:szCs w:val="24"/>
+              </w:rPr>
+              <m:t>v</m:t>
+            </m:r>
+          </m:e>
+          <m:sub>
+            <m:r>
+              <w:rPr>
+                <w:rFonts w:ascii="Cambria Math" w:eastAsiaTheme="minorEastAsia" w:hAnsi="Cambria Math"/>
+                <w:sz w:val="24"/>
+                <w:szCs w:val="24"/>
+              </w:rPr>
+              <m:t>min</m:t>
+            </m:r>
+          </m:sub>
+        </m:sSub>
+        <m:r>
+          <w:rPr>
+            <w:rFonts w:ascii="Cambria Math" w:eastAsiaTheme="minorEastAsia" w:hAnsi="Cambria Math"/>
+            <w:sz w:val="24"/>
+            <w:szCs w:val="24"/>
+          </w:rPr>
+          <m:t>)</m:t>
+        </m:r>
+      </m:oMath>
+      <w:r>
+        <w:rPr>
+          <w:rFonts w:eastAsiaTheme="minorEastAsia"/>
+          <w:sz w:val="24"/>
+          <w:szCs w:val="24"/>
+        </w:rPr>
+        <w:t xml:space="preserve"> are enforced.</w:t>
+      </w:r>
+      <w:r>
+        <w:rPr>
+          <w:rFonts w:eastAsiaTheme="minorEastAsia"/>
+          <w:sz w:val="24"/>
+          <w:szCs w:val="24"/>
+        </w:rPr>
+        <w:t xml:space="preserve"> If we also define the function,</w:t>
+      </w:r>
+    </w:p>
+    <w:p>
+      <w:pPr>
+        <w:rPr>
+          <w:rFonts w:eastAsiaTheme="minorEastAsia"/>
+          <w:sz w:val="24"/>
+          <w:szCs w:val="24"/>
+        </w:rPr>
+      </w:pPr>
+      <m:oMathPara>
+        <m:oMath>
+          <m:acc>
+            <m:accPr>
+              <m:ctrlPr>
+                <w:rPr>
+                  <w:rFonts w:ascii="Cambria Math" w:eastAsiaTheme="minorEastAsia" w:hAnsi="Cambria Math"/>
+                  <w:i/>
+                  <w:sz w:val="24"/>
+                  <w:szCs w:val="24"/>
+                </w:rPr>
+              </m:ctrlPr>
+            </m:accPr>
+            <m:e>
+              <m:sSub>
+                <m:sSubPr>
+                  <m:ctrlPr>
+                    <w:rPr>
+                      <w:rFonts w:ascii="Cambria Math" w:eastAsiaTheme="minorEastAsia" w:hAnsi="Cambria Math"/>
+                      <w:i/>
+                      <w:sz w:val="24"/>
+                      <w:szCs w:val="24"/>
+                    </w:rPr>
+                  </m:ctrlPr>
+                </m:sSubPr>
+                <m:e>
+                  <m:r>
+                    <w:rPr>
+                      <w:rFonts w:ascii="Cambria Math" w:eastAsiaTheme="minorEastAsia" w:hAnsi="Cambria Math"/>
+                      <w:sz w:val="24"/>
+                      <w:szCs w:val="24"/>
+                    </w:rPr>
+                    <m:t>f</m:t>
+                  </m:r>
+                </m:e>
+                <m:sub>
+                  <m:r>
+                    <w:rPr>
+                      <w:rFonts w:ascii="Cambria Math" w:eastAsiaTheme="minorEastAsia" w:hAnsi="Cambria Math"/>
+                      <w:sz w:val="24"/>
+                      <w:szCs w:val="24"/>
+                    </w:rPr>
+                    <m:t>v</m:t>
+                  </m:r>
+                </m:sub>
+              </m:sSub>
+            </m:e>
+          </m:acc>
+          <m:d>
+            <m:dPr>
+              <m:ctrlPr>
+                <w:rPr>
+                  <w:rFonts w:ascii="Cambria Math" w:eastAsiaTheme="minorEastAsia" w:hAnsi="Cambria Math"/>
+                  <w:i/>
+                  <w:sz w:val="24"/>
+                  <w:szCs w:val="24"/>
+                </w:rPr>
+              </m:ctrlPr>
+            </m:dPr>
+            <m:e>
+              <m:r>
+                <w:rPr>
+                  <w:rFonts w:ascii="Cambria Math" w:eastAsiaTheme="minorEastAsia" w:hAnsi="Cambria Math"/>
+                  <w:sz w:val="24"/>
+                  <w:szCs w:val="24"/>
+                </w:rPr>
+                <m:t>v</m:t>
+              </m:r>
+            </m:e>
+          </m:d>
+          <m:r>
+            <w:rPr>
+              <w:rFonts w:ascii="Cambria Math" w:eastAsiaTheme="minorEastAsia" w:hAnsi="Cambria Math"/>
+              <w:sz w:val="24"/>
+              <w:szCs w:val="24"/>
+            </w:rPr>
+            <m:t xml:space="preserve">= </m:t>
+          </m:r>
+          <m:f>
+            <m:fPr>
+              <m:ctrlPr>
+                <w:rPr>
+                  <w:rFonts w:ascii="Cambria Math" w:eastAsiaTheme="minorEastAsia" w:hAnsi="Cambria Math"/>
+                  <w:i/>
+                  <w:sz w:val="24"/>
+                  <w:szCs w:val="24"/>
+                </w:rPr>
+              </m:ctrlPr>
+            </m:fPr>
+            <m:num>
+              <m:sSub>
+                <m:sSubPr>
+                  <m:ctrlPr>
+                    <w:rPr>
+                      <w:rFonts w:ascii="Cambria Math" w:eastAsiaTheme="minorEastAsia" w:hAnsi="Cambria Math"/>
+                      <w:i/>
+                      <w:sz w:val="24"/>
+                      <w:szCs w:val="24"/>
+                    </w:rPr>
+                  </m:ctrlPr>
+                </m:sSubPr>
+                <m:e>
+                  <m:r>
+                    <w:rPr>
+                      <w:rFonts w:ascii="Cambria Math" w:eastAsiaTheme="minorEastAsia" w:hAnsi="Cambria Math"/>
+                      <w:sz w:val="24"/>
+                      <w:szCs w:val="24"/>
+                    </w:rPr>
+                    <m:t>f</m:t>
+                  </m:r>
+                </m:e>
+                <m:sub>
+                  <m:r>
+                    <w:rPr>
+                      <w:rFonts w:ascii="Cambria Math" w:eastAsiaTheme="minorEastAsia" w:hAnsi="Cambria Math"/>
+                      <w:sz w:val="24"/>
+                      <w:szCs w:val="24"/>
+                    </w:rPr>
+                    <m:t>v</m:t>
+                  </m:r>
+                </m:sub>
+              </m:sSub>
+              <m:d>
+                <m:dPr>
+                  <m:ctrlPr>
+                    <w:rPr>
+                      <w:rFonts w:ascii="Cambria Math" w:eastAsiaTheme="minorEastAsia" w:hAnsi="Cambria Math"/>
+                      <w:i/>
+                      <w:sz w:val="24"/>
+                      <w:szCs w:val="24"/>
+                    </w:rPr>
+                  </m:ctrlPr>
+                </m:dPr>
+                <m:e>
+                  <m:r>
+                    <w:rPr>
+                      <w:rFonts w:ascii="Cambria Math" w:eastAsiaTheme="minorEastAsia" w:hAnsi="Cambria Math"/>
+                      <w:sz w:val="24"/>
+                      <w:szCs w:val="24"/>
+                    </w:rPr>
+                    <m:t>v</m:t>
+                  </m:r>
+                </m:e>
+              </m:d>
+            </m:num>
+            <m:den>
+              <m:nary>
+                <m:naryPr>
+                  <m:limLoc m:val="subSup"/>
+                  <m:ctrlPr>
+                    <w:rPr>
+                      <w:rFonts w:ascii="Cambria Math" w:eastAsiaTheme="minorEastAsia" w:hAnsi="Cambria Math"/>
+                      <w:i/>
+                      <w:sz w:val="24"/>
+                      <w:szCs w:val="24"/>
+                    </w:rPr>
+                  </m:ctrlPr>
+                </m:naryPr>
+                <m:sub>
+                  <m:sSub>
+                    <m:sSubPr>
+                      <m:ctrlPr>
+                        <w:rPr>
+                          <w:rFonts w:ascii="Cambria Math" w:eastAsiaTheme="minorEastAsia" w:hAnsi="Cambria Math"/>
+                          <w:i/>
+                          <w:sz w:val="24"/>
+                          <w:szCs w:val="24"/>
+                        </w:rPr>
+                      </m:ctrlPr>
+                    </m:sSubPr>
+                    <m:e>
+                      <m:r>
+                        <w:rPr>
+                          <w:rFonts w:ascii="Cambria Math" w:eastAsiaTheme="minorEastAsia" w:hAnsi="Cambria Math"/>
+                          <w:sz w:val="24"/>
+                          <w:szCs w:val="24"/>
+                        </w:rPr>
+                        <m:t>v</m:t>
+                      </m:r>
+                    </m:e>
+                    <m:sub>
+                      <m:r>
+                        <w:rPr>
+                          <w:rFonts w:ascii="Cambria Math" w:eastAsiaTheme="minorEastAsia" w:hAnsi="Cambria Math"/>
+                          <w:sz w:val="24"/>
+                          <w:szCs w:val="24"/>
+                        </w:rPr>
+                        <m:t>min</m:t>
+                      </m:r>
+                    </m:sub>
+                  </m:sSub>
+                </m:sub>
+                <m:sup>
+                  <m:sSub>
+                    <m:sSubPr>
+                      <m:ctrlPr>
+                        <w:rPr>
+                          <w:rFonts w:ascii="Cambria Math" w:eastAsiaTheme="minorEastAsia" w:hAnsi="Cambria Math"/>
+                          <w:i/>
+                          <w:sz w:val="24"/>
+                          <w:szCs w:val="24"/>
+                        </w:rPr>
+                      </m:ctrlPr>
+                    </m:sSubPr>
+                    <m:e>
+                      <m:r>
+                        <w:rPr>
+                          <w:rFonts w:ascii="Cambria Math" w:eastAsiaTheme="minorEastAsia" w:hAnsi="Cambria Math"/>
+                          <w:sz w:val="24"/>
+                          <w:szCs w:val="24"/>
+                        </w:rPr>
+                        <m:t>v</m:t>
+                      </m:r>
+                    </m:e>
+                    <m:sub>
+                      <m:r>
+                        <w:rPr>
+                          <w:rFonts w:ascii="Cambria Math" w:eastAsiaTheme="minorEastAsia" w:hAnsi="Cambria Math"/>
+                          <w:sz w:val="24"/>
+                          <w:szCs w:val="24"/>
+                        </w:rPr>
+                        <m:t>max</m:t>
+                      </m:r>
+                    </m:sub>
+                  </m:sSub>
+                </m:sup>
+                <m:e>
+                  <m:sSub>
+                    <m:sSubPr>
+                      <m:ctrlPr>
+                        <w:rPr>
+                          <w:rFonts w:ascii="Cambria Math" w:eastAsiaTheme="minorEastAsia" w:hAnsi="Cambria Math"/>
+                          <w:i/>
+                          <w:sz w:val="24"/>
+                          <w:szCs w:val="24"/>
+                        </w:rPr>
+                      </m:ctrlPr>
+                    </m:sSubPr>
+                    <m:e>
+                      <m:r>
+                        <w:rPr>
+                          <w:rFonts w:ascii="Cambria Math" w:eastAsiaTheme="minorEastAsia" w:hAnsi="Cambria Math"/>
+                          <w:sz w:val="24"/>
+                          <w:szCs w:val="24"/>
+                        </w:rPr>
+                        <m:t>f</m:t>
+                      </m:r>
+                    </m:e>
+                    <m:sub>
+                      <m:r>
+                        <w:rPr>
+                          <w:rFonts w:ascii="Cambria Math" w:eastAsiaTheme="minorEastAsia" w:hAnsi="Cambria Math"/>
+                          <w:sz w:val="24"/>
+                          <w:szCs w:val="24"/>
+                        </w:rPr>
+                        <m:t>v</m:t>
+                      </m:r>
+                    </m:sub>
+                  </m:sSub>
+                  <m:d>
+                    <m:dPr>
+                      <m:ctrlPr>
+                        <w:rPr>
+                          <w:rFonts w:ascii="Cambria Math" w:eastAsiaTheme="minorEastAsia" w:hAnsi="Cambria Math"/>
+                          <w:i/>
+                          <w:sz w:val="24"/>
+                          <w:szCs w:val="24"/>
+                        </w:rPr>
+                      </m:ctrlPr>
+                    </m:dPr>
+                    <m:e>
+                      <m:r>
+                        <w:rPr>
+                          <w:rFonts w:ascii="Cambria Math" w:eastAsiaTheme="minorEastAsia" w:hAnsi="Cambria Math"/>
+                          <w:sz w:val="24"/>
+                          <w:szCs w:val="24"/>
+                        </w:rPr>
+                        <m:t>s</m:t>
+                      </m:r>
+                    </m:e>
+                  </m:d>
+                  <m:r>
+                    <w:rPr>
+                      <w:rFonts w:ascii="Cambria Math" w:eastAsiaTheme="minorEastAsia" w:hAnsi="Cambria Math"/>
+                      <w:sz w:val="24"/>
+                      <w:szCs w:val="24"/>
+                    </w:rPr>
+                    <m:t>ds</m:t>
+                  </m:r>
+                </m:e>
+              </m:nary>
+            </m:den>
+          </m:f>
+          <m:r>
+            <w:rPr>
+              <w:rFonts w:ascii="Cambria Math" w:eastAsiaTheme="minorEastAsia" w:hAnsi="Cambria Math"/>
+              <w:sz w:val="24"/>
+              <w:szCs w:val="24"/>
+            </w:rPr>
+            <m:t>=</m:t>
+          </m:r>
+          <m:f>
+            <m:fPr>
+              <m:ctrlPr>
+                <w:rPr>
+                  <w:rFonts w:ascii="Cambria Math" w:eastAsiaTheme="minorEastAsia" w:hAnsi="Cambria Math"/>
+                  <w:i/>
+                  <w:sz w:val="24"/>
+                  <w:szCs w:val="24"/>
+                </w:rPr>
+              </m:ctrlPr>
+            </m:fPr>
+            <m:num>
+              <m:sSub>
+                <m:sSubPr>
+                  <m:ctrlPr>
+                    <w:rPr>
+                      <w:rFonts w:ascii="Cambria Math" w:eastAsiaTheme="minorEastAsia" w:hAnsi="Cambria Math"/>
+                      <w:i/>
+                      <w:sz w:val="24"/>
+                      <w:szCs w:val="24"/>
+                    </w:rPr>
+                  </m:ctrlPr>
+                </m:sSubPr>
+                <m:e>
+                  <m:r>
+                    <w:rPr>
+                      <w:rFonts w:ascii="Cambria Math" w:eastAsiaTheme="minorEastAsia" w:hAnsi="Cambria Math"/>
+                      <w:sz w:val="24"/>
+                      <w:szCs w:val="24"/>
+                    </w:rPr>
+                    <m:t>2f</m:t>
+                  </m:r>
+                </m:e>
+                <m:sub>
+                  <m:r>
+                    <w:rPr>
+                      <w:rFonts w:ascii="Cambria Math" w:eastAsiaTheme="minorEastAsia" w:hAnsi="Cambria Math"/>
+                      <w:sz w:val="24"/>
+                      <w:szCs w:val="24"/>
+                    </w:rPr>
+                    <m:t>v</m:t>
+                  </m:r>
+                </m:sub>
+              </m:sSub>
+              <m:r>
+                <w:rPr>
+                  <w:rFonts w:ascii="Cambria Math" w:eastAsiaTheme="minorEastAsia" w:hAnsi="Cambria Math"/>
+                  <w:sz w:val="24"/>
+                  <w:szCs w:val="24"/>
+                </w:rPr>
+                <m:t>(v)</m:t>
+              </m:r>
+            </m:num>
+            <m:den>
+              <m:func>
+                <m:funcPr>
+                  <m:ctrlPr>
+                    <w:rPr>
+                      <w:rFonts w:ascii="Cambria Math" w:eastAsiaTheme="minorEastAsia" w:hAnsi="Cambria Math"/>
+                      <w:i/>
+                      <w:sz w:val="24"/>
+                      <w:szCs w:val="24"/>
+                    </w:rPr>
+                  </m:ctrlPr>
+                </m:funcPr>
+                <m:fName>
+                  <m:r>
+                    <m:rPr>
+                      <m:sty m:val="p"/>
+                    </m:rPr>
+                    <w:rPr>
+                      <w:rFonts w:ascii="Cambria Math" w:eastAsiaTheme="minorEastAsia" w:hAnsi="Cambria Math"/>
+                      <w:sz w:val="24"/>
+                      <w:szCs w:val="24"/>
+                    </w:rPr>
+                    <m:t>erf</m:t>
+                  </m:r>
+                </m:fName>
+                <m:e>
+                  <m:d>
+                    <m:dPr>
+                      <m:ctrlPr>
+                        <w:rPr>
+                          <w:rFonts w:ascii="Cambria Math" w:eastAsiaTheme="minorEastAsia" w:hAnsi="Cambria Math"/>
+                          <w:i/>
+                          <w:sz w:val="24"/>
+                          <w:szCs w:val="24"/>
+                        </w:rPr>
+                      </m:ctrlPr>
+                    </m:dPr>
+                    <m:e>
+                      <m:f>
+                        <m:fPr>
+                          <m:ctrlPr>
+                            <w:rPr>
+                              <w:rFonts w:ascii="Cambria Math" w:eastAsiaTheme="minorEastAsia" w:hAnsi="Cambria Math"/>
+                              <w:i/>
+                              <w:sz w:val="24"/>
+                              <w:szCs w:val="24"/>
+                            </w:rPr>
+                          </m:ctrlPr>
+                        </m:fPr>
+                        <m:num>
+                          <m:sSub>
+                            <m:sSubPr>
+                              <m:ctrlPr>
+                                <w:rPr>
+                                  <w:rFonts w:ascii="Cambria Math" w:eastAsiaTheme="minorEastAsia" w:hAnsi="Cambria Math"/>
+                                  <w:i/>
+                                  <w:sz w:val="24"/>
+                                  <w:szCs w:val="24"/>
+                                </w:rPr>
+                              </m:ctrlPr>
+                            </m:sSubPr>
+                            <m:e>
+                              <m:r>
+                                <w:rPr>
+                                  <w:rFonts w:ascii="Cambria Math" w:eastAsiaTheme="minorEastAsia" w:hAnsi="Cambria Math"/>
+                                  <w:sz w:val="24"/>
+                                  <w:szCs w:val="24"/>
+                                </w:rPr>
+                                <m:t>v</m:t>
+                              </m:r>
+                            </m:e>
+                            <m:sub>
+                              <m:r>
+                                <w:rPr>
+                                  <w:rFonts w:ascii="Cambria Math" w:eastAsiaTheme="minorEastAsia" w:hAnsi="Cambria Math"/>
+                                  <w:sz w:val="24"/>
+                                  <w:szCs w:val="24"/>
+                                </w:rPr>
+                                <m:t>max</m:t>
+                              </m:r>
+                            </m:sub>
+                          </m:sSub>
+                          <m:r>
+                            <w:rPr>
+                              <w:rFonts w:ascii="Cambria Math" w:eastAsiaTheme="minorEastAsia" w:hAnsi="Cambria Math"/>
+                              <w:sz w:val="24"/>
+                              <w:szCs w:val="24"/>
+                            </w:rPr>
+                            <m:t>-μ</m:t>
+                          </m:r>
+                        </m:num>
+                        <m:den>
+                          <m:r>
+                            <w:rPr>
+                              <w:rFonts w:ascii="Cambria Math" w:eastAsiaTheme="minorEastAsia" w:hAnsi="Cambria Math"/>
+                              <w:sz w:val="24"/>
+                              <w:szCs w:val="24"/>
+                            </w:rPr>
+                            <m:t>σ</m:t>
+                          </m:r>
+                          <m:rad>
+                            <m:radPr>
+                              <m:degHide m:val="on"/>
+                              <m:ctrlPr>
+                                <w:rPr>
+                                  <w:rFonts w:ascii="Cambria Math" w:eastAsiaTheme="minorEastAsia" w:hAnsi="Cambria Math"/>
+                                  <w:i/>
+                                  <w:sz w:val="24"/>
+                                  <w:szCs w:val="24"/>
+                                </w:rPr>
+                              </m:ctrlPr>
+                            </m:radPr>
+                            <m:deg/>
+                            <m:e>
+                              <m:r>
+                                <w:rPr>
+                                  <w:rFonts w:ascii="Cambria Math" w:eastAsiaTheme="minorEastAsia" w:hAnsi="Cambria Math"/>
+                                  <w:sz w:val="24"/>
+                                  <w:szCs w:val="24"/>
+                                </w:rPr>
+                                <m:t>2</m:t>
+                              </m:r>
+                            </m:e>
+                          </m:rad>
+                        </m:den>
+                      </m:f>
+                    </m:e>
+                  </m:d>
+                </m:e>
+              </m:func>
+              <m:r>
+                <w:rPr>
+                  <w:rFonts w:ascii="Cambria Math" w:eastAsiaTheme="minorEastAsia" w:hAnsi="Cambria Math"/>
+                  <w:sz w:val="24"/>
+                  <w:szCs w:val="24"/>
+                </w:rPr>
+                <m:t xml:space="preserve">- </m:t>
+              </m:r>
+              <m:r>
+                <m:rPr>
+                  <m:sty m:val="p"/>
+                </m:rPr>
+                <w:rPr>
+                  <w:rFonts w:ascii="Cambria Math" w:eastAsiaTheme="minorEastAsia" w:hAnsi="Cambria Math"/>
+                  <w:sz w:val="24"/>
+                  <w:szCs w:val="24"/>
+                </w:rPr>
+                <m:t>erf⁡</m:t>
+              </m:r>
+              <m:r>
+                <w:rPr>
+                  <w:rFonts w:ascii="Cambria Math" w:eastAsiaTheme="minorEastAsia" w:hAnsi="Cambria Math"/>
+                  <w:sz w:val="24"/>
+                  <w:szCs w:val="24"/>
+                </w:rPr>
+                <m:t>(</m:t>
+              </m:r>
+              <m:f>
+                <m:fPr>
+                  <m:ctrlPr>
+                    <w:rPr>
+                      <w:rFonts w:ascii="Cambria Math" w:eastAsiaTheme="minorEastAsia" w:hAnsi="Cambria Math"/>
+                      <w:i/>
+                      <w:sz w:val="24"/>
+                      <w:szCs w:val="24"/>
+                    </w:rPr>
+                  </m:ctrlPr>
+                </m:fPr>
+                <m:num>
+                  <m:sSub>
+                    <m:sSubPr>
+                      <m:ctrlPr>
+                        <w:rPr>
+                          <w:rFonts w:ascii="Cambria Math" w:eastAsiaTheme="minorEastAsia" w:hAnsi="Cambria Math"/>
+                          <w:i/>
+                          <w:sz w:val="24"/>
+                          <w:szCs w:val="24"/>
+                        </w:rPr>
+                      </m:ctrlPr>
+                    </m:sSubPr>
+                    <m:e>
+                      <m:r>
+                        <w:rPr>
+                          <w:rFonts w:ascii="Cambria Math" w:eastAsiaTheme="minorEastAsia" w:hAnsi="Cambria Math"/>
+                          <w:sz w:val="24"/>
+                          <w:szCs w:val="24"/>
+                        </w:rPr>
+                        <m:t>v</m:t>
+                      </m:r>
+                    </m:e>
+                    <m:sub>
+                      <m:r>
+                        <w:rPr>
+                          <w:rFonts w:ascii="Cambria Math" w:eastAsiaTheme="minorEastAsia" w:hAnsi="Cambria Math"/>
+                          <w:sz w:val="24"/>
+                          <w:szCs w:val="24"/>
+                        </w:rPr>
+                        <m:t>min</m:t>
+                      </m:r>
+                    </m:sub>
+                  </m:sSub>
+                  <m:r>
+                    <w:rPr>
+                      <w:rFonts w:ascii="Cambria Math" w:eastAsiaTheme="minorEastAsia" w:hAnsi="Cambria Math"/>
+                      <w:sz w:val="24"/>
+                      <w:szCs w:val="24"/>
+                    </w:rPr>
+                    <m:t>-μ</m:t>
+                  </m:r>
+                </m:num>
+                <m:den>
+                  <m:r>
+                    <w:rPr>
+                      <w:rFonts w:ascii="Cambria Math" w:eastAsiaTheme="minorEastAsia" w:hAnsi="Cambria Math"/>
+                      <w:sz w:val="24"/>
+                      <w:szCs w:val="24"/>
+                    </w:rPr>
+                    <m:t>σ</m:t>
+                  </m:r>
+                  <m:rad>
+                    <m:radPr>
+                      <m:degHide m:val="on"/>
+                      <m:ctrlPr>
+                        <w:rPr>
+                          <w:rFonts w:ascii="Cambria Math" w:eastAsiaTheme="minorEastAsia" w:hAnsi="Cambria Math"/>
+                          <w:i/>
+                          <w:sz w:val="24"/>
+                          <w:szCs w:val="24"/>
+                        </w:rPr>
+                      </m:ctrlPr>
+                    </m:radPr>
+                    <m:deg/>
+                    <m:e>
+                      <m:r>
+                        <w:rPr>
+                          <w:rFonts w:ascii="Cambria Math" w:eastAsiaTheme="minorEastAsia" w:hAnsi="Cambria Math"/>
+                          <w:sz w:val="24"/>
+                          <w:szCs w:val="24"/>
+                        </w:rPr>
+                        <m:t>2</m:t>
+                      </m:r>
+                    </m:e>
+                  </m:rad>
+                </m:den>
+              </m:f>
+              <m:r>
+                <w:rPr>
+                  <w:rFonts w:ascii="Cambria Math" w:eastAsiaTheme="minorEastAsia" w:hAnsi="Cambria Math"/>
+                  <w:sz w:val="24"/>
+                  <w:szCs w:val="24"/>
+                </w:rPr>
+                <m:t>)</m:t>
+              </m:r>
+            </m:den>
+          </m:f>
+        </m:oMath>
+      </m:oMathPara>
+    </w:p>
+    <w:p>
+      <w:pPr>
+        <w:rPr>
+          <w:rFonts w:eastAsiaTheme="minorEastAsia"/>
+          <w:sz w:val="24"/>
+          <w:szCs w:val="24"/>
+        </w:rPr>
+      </w:pPr>
+      <w:r>
+        <w:rPr>
+          <w:rFonts w:eastAsiaTheme="minorEastAsia"/>
+          <w:sz w:val="24"/>
+          <w:szCs w:val="24"/>
+        </w:rPr>
+        <w:t xml:space="preserve">Where </w:t>
+      </w:r>
+      <w:proofErr w:type="spellStart"/>
+      <w:proofErr w:type="gramStart"/>
+      <w:r>
+        <w:rPr>
+          <w:rFonts w:eastAsiaTheme="minorEastAsia"/>
+          <w:sz w:val="24"/>
+          <w:szCs w:val="24"/>
+        </w:rPr>
+        <w:t>erf</w:t>
+      </w:r>
+      <w:proofErr w:type="spellEnd"/>
+      <w:r>
+        <w:rPr>
+          <w:rFonts w:eastAsiaTheme="minorEastAsia"/>
+          <w:sz w:val="24"/>
+          <w:szCs w:val="24"/>
+        </w:rPr>
+        <w:t>(</w:t>
+      </w:r>
+      <w:proofErr w:type="gramEnd"/>
+      <w:r>
+        <w:rPr>
+          <w:rFonts w:eastAsiaTheme="minorEastAsia"/>
+          <w:sz w:val="24"/>
+          <w:szCs w:val="24"/>
+        </w:rPr>
+        <w:t xml:space="preserve">…) is the standard error function, </w:t>
+      </w:r>
+      <w:r>
+        <w:rPr>
+          <w:rFonts w:eastAsiaTheme="minorEastAsia"/>
+          <w:sz w:val="24"/>
+          <w:szCs w:val="24"/>
+        </w:rPr>
+        <w:t>then we can describe the occurrence probability of each speed as:</w:t>
+      </w:r>
+    </w:p>
+    <w:p>
+      <w:pPr>
+        <w:jc w:val="center"/>
+        <w:rPr>
+          <w:rFonts w:eastAsiaTheme="minorEastAsia"/>
+          <w:sz w:val="24"/>
+          <w:szCs w:val="24"/>
+        </w:rPr>
+      </w:pPr>
+      <m:oMathPara>
+        <m:oMath>
+          <m:r>
+            <w:rPr>
+              <w:rFonts w:ascii="Cambria Math" w:eastAsiaTheme="minorEastAsia" w:hAnsi="Cambria Math"/>
+              <w:sz w:val="24"/>
+              <w:szCs w:val="24"/>
+            </w:rPr>
+            <m:t>P</m:t>
+          </m:r>
+          <m:d>
+            <m:dPr>
+              <m:ctrlPr>
+                <w:rPr>
+                  <w:rFonts w:ascii="Cambria Math" w:eastAsiaTheme="minorEastAsia" w:hAnsi="Cambria Math"/>
+                  <w:i/>
+                  <w:sz w:val="24"/>
+                  <w:szCs w:val="24"/>
+                </w:rPr>
+              </m:ctrlPr>
+            </m:dPr>
+            <m:e>
+              <m:r>
+                <w:rPr>
+                  <w:rFonts w:ascii="Cambria Math" w:eastAsiaTheme="minorEastAsia" w:hAnsi="Cambria Math"/>
+                  <w:sz w:val="24"/>
+                  <w:szCs w:val="24"/>
+                </w:rPr>
+                <m:t>L&gt;x</m:t>
+              </m:r>
+            </m:e>
+          </m:d>
+          <m:r>
+            <w:rPr>
+              <w:rFonts w:ascii="Cambria Math" w:eastAsiaTheme="minorEastAsia" w:hAnsi="Cambria Math"/>
+              <w:sz w:val="24"/>
+              <w:szCs w:val="24"/>
+            </w:rPr>
+            <m:t xml:space="preserve">= </m:t>
+          </m:r>
+          <m:sSup>
+            <m:sSupPr>
+              <m:ctrlPr>
+                <w:rPr>
+                  <w:rFonts w:ascii="Cambria Math" w:eastAsiaTheme="minorEastAsia" w:hAnsi="Cambria Math"/>
+                  <w:i/>
+                  <w:sz w:val="24"/>
+                  <w:szCs w:val="24"/>
+                </w:rPr>
+              </m:ctrlPr>
+            </m:sSupPr>
+            <m:e>
+              <m:r>
+                <w:rPr>
+                  <w:rFonts w:ascii="Cambria Math" w:eastAsiaTheme="minorEastAsia" w:hAnsi="Cambria Math"/>
+                  <w:sz w:val="24"/>
+                  <w:szCs w:val="24"/>
+                </w:rPr>
+                <m:t>e</m:t>
+              </m:r>
+            </m:e>
+            <m:sup>
+              <m:r>
+                <w:rPr>
+                  <w:rFonts w:ascii="Cambria Math" w:eastAsiaTheme="minorEastAsia" w:hAnsi="Cambria Math"/>
+                  <w:sz w:val="24"/>
+                  <w:szCs w:val="24"/>
+                </w:rPr>
+                <m:t>-λx</m:t>
+              </m:r>
+              <m:nary>
+                <m:naryPr>
+                  <m:limLoc m:val="subSup"/>
+                  <m:ctrlPr>
+                    <w:rPr>
+                      <w:rFonts w:ascii="Cambria Math" w:eastAsiaTheme="minorEastAsia" w:hAnsi="Cambria Math"/>
+                      <w:i/>
+                      <w:sz w:val="24"/>
+                      <w:szCs w:val="24"/>
+                    </w:rPr>
+                  </m:ctrlPr>
+                </m:naryPr>
+                <m:sub>
+                  <m:sSub>
+                    <m:sSubPr>
+                      <m:ctrlPr>
+                        <w:rPr>
+                          <w:rFonts w:ascii="Cambria Math" w:eastAsiaTheme="minorEastAsia" w:hAnsi="Cambria Math"/>
+                          <w:i/>
+                          <w:sz w:val="24"/>
+                          <w:szCs w:val="24"/>
+                        </w:rPr>
+                      </m:ctrlPr>
+                    </m:sSubPr>
+                    <m:e>
+                      <m:r>
+                        <w:rPr>
+                          <w:rFonts w:ascii="Cambria Math" w:eastAsiaTheme="minorEastAsia" w:hAnsi="Cambria Math"/>
+                          <w:sz w:val="24"/>
+                          <w:szCs w:val="24"/>
+                        </w:rPr>
+                        <m:t>v</m:t>
+                      </m:r>
+                    </m:e>
+                    <m:sub>
+                      <m:r>
+                        <w:rPr>
+                          <w:rFonts w:ascii="Cambria Math" w:eastAsiaTheme="minorEastAsia" w:hAnsi="Cambria Math"/>
+                          <w:sz w:val="24"/>
+                          <w:szCs w:val="24"/>
+                        </w:rPr>
+                        <m:t>min</m:t>
+                      </m:r>
+                    </m:sub>
+                  </m:sSub>
+                </m:sub>
+                <m:sup>
+                  <m:sSub>
+                    <m:sSubPr>
+                      <m:ctrlPr>
+                        <w:rPr>
+                          <w:rFonts w:ascii="Cambria Math" w:eastAsiaTheme="minorEastAsia" w:hAnsi="Cambria Math"/>
+                          <w:i/>
+                          <w:sz w:val="24"/>
+                          <w:szCs w:val="24"/>
+                        </w:rPr>
+                      </m:ctrlPr>
+                    </m:sSubPr>
+                    <m:e>
+                      <m:r>
+                        <w:rPr>
+                          <w:rFonts w:ascii="Cambria Math" w:eastAsiaTheme="minorEastAsia" w:hAnsi="Cambria Math"/>
+                          <w:sz w:val="24"/>
+                          <w:szCs w:val="24"/>
+                        </w:rPr>
+                        <m:t>v</m:t>
+                      </m:r>
+                    </m:e>
+                    <m:sub>
+                      <m:r>
+                        <w:rPr>
+                          <w:rFonts w:ascii="Cambria Math" w:eastAsiaTheme="minorEastAsia" w:hAnsi="Cambria Math"/>
+                          <w:sz w:val="24"/>
+                          <w:szCs w:val="24"/>
+                        </w:rPr>
+                        <m:t>max</m:t>
+                      </m:r>
+                    </m:sub>
+                  </m:sSub>
+                </m:sup>
+                <m:e>
+                  <m:f>
+                    <m:fPr>
+                      <m:ctrlPr>
+                        <w:rPr>
+                          <w:rFonts w:ascii="Cambria Math" w:eastAsiaTheme="minorEastAsia" w:hAnsi="Cambria Math"/>
+                          <w:i/>
+                          <w:sz w:val="24"/>
+                          <w:szCs w:val="24"/>
+                        </w:rPr>
+                      </m:ctrlPr>
+                    </m:fPr>
+                    <m:num>
+                      <m:acc>
+                        <m:accPr>
+                          <m:ctrlPr>
+                            <w:rPr>
+                              <w:rFonts w:ascii="Cambria Math" w:eastAsiaTheme="minorEastAsia" w:hAnsi="Cambria Math"/>
+                              <w:i/>
+                              <w:sz w:val="24"/>
+                              <w:szCs w:val="24"/>
+                            </w:rPr>
+                          </m:ctrlPr>
+                        </m:accPr>
+                        <m:e>
+                          <m:r>
+                            <w:rPr>
+                              <w:rFonts w:ascii="Cambria Math" w:eastAsiaTheme="minorEastAsia" w:hAnsi="Cambria Math"/>
+                              <w:sz w:val="24"/>
+                              <w:szCs w:val="24"/>
+                            </w:rPr>
+                            <m:t>f</m:t>
+                          </m:r>
+                        </m:e>
+                      </m:acc>
+                      <m:r>
+                        <w:rPr>
+                          <w:rFonts w:ascii="Cambria Math" w:eastAsiaTheme="minorEastAsia" w:hAnsi="Cambria Math"/>
+                          <w:sz w:val="24"/>
+                          <w:szCs w:val="24"/>
+                        </w:rPr>
+                        <m:t>v(v)</m:t>
+                      </m:r>
+                    </m:num>
+                    <m:den>
+                      <m:r>
+                        <w:rPr>
+                          <w:rFonts w:ascii="Cambria Math" w:eastAsiaTheme="minorEastAsia" w:hAnsi="Cambria Math"/>
+                          <w:sz w:val="24"/>
+                          <w:szCs w:val="24"/>
+                        </w:rPr>
+                        <m:t>v</m:t>
+                      </m:r>
+                    </m:den>
+                  </m:f>
+                  <m:r>
+                    <w:rPr>
+                      <w:rFonts w:ascii="Cambria Math" w:eastAsiaTheme="minorEastAsia" w:hAnsi="Cambria Math"/>
+                      <w:sz w:val="24"/>
+                      <w:szCs w:val="24"/>
+                    </w:rPr>
+                    <m:t>dv</m:t>
+                  </m:r>
+                </m:e>
+              </m:nary>
+            </m:sup>
+          </m:sSup>
+          <m:r>
+            <w:rPr>
+              <w:rFonts w:ascii="Cambria Math" w:eastAsiaTheme="minorEastAsia" w:hAnsi="Cambria Math"/>
+              <w:sz w:val="24"/>
+              <w:szCs w:val="24"/>
+            </w:rPr>
+            <m:t xml:space="preserve"> where </m:t>
+          </m:r>
+          <m:sSub>
+            <m:sSubPr>
+              <m:ctrlPr>
+                <w:rPr>
+                  <w:rFonts w:ascii="Cambria Math" w:eastAsiaTheme="minorEastAsia" w:hAnsi="Cambria Math"/>
+                  <w:i/>
+                  <w:sz w:val="24"/>
+                  <w:szCs w:val="24"/>
+                </w:rPr>
+              </m:ctrlPr>
+            </m:sSubPr>
+            <m:e>
+              <m:r>
+                <w:rPr>
+                  <w:rFonts w:ascii="Cambria Math" w:eastAsiaTheme="minorEastAsia" w:hAnsi="Cambria Math"/>
+                  <w:sz w:val="24"/>
+                  <w:szCs w:val="24"/>
+                </w:rPr>
+                <m:t>v</m:t>
+              </m:r>
+            </m:e>
+            <m:sub>
+              <m:r>
+                <w:rPr>
+                  <w:rFonts w:ascii="Cambria Math" w:eastAsiaTheme="minorEastAsia" w:hAnsi="Cambria Math"/>
+                  <w:sz w:val="24"/>
+                  <w:szCs w:val="24"/>
+                </w:rPr>
+                <m:t>min</m:t>
+              </m:r>
+            </m:sub>
+          </m:sSub>
+          <m:r>
+            <w:rPr>
+              <w:rFonts w:ascii="Cambria Math" w:eastAsiaTheme="minorEastAsia" w:hAnsi="Cambria Math"/>
+              <w:sz w:val="24"/>
+              <w:szCs w:val="24"/>
+            </w:rPr>
+            <m:t xml:space="preserve">&lt;v&lt; </m:t>
+          </m:r>
+          <m:sSub>
+            <m:sSubPr>
+              <m:ctrlPr>
+                <w:rPr>
+                  <w:rFonts w:ascii="Cambria Math" w:eastAsiaTheme="minorEastAsia" w:hAnsi="Cambria Math"/>
+                  <w:i/>
+                  <w:sz w:val="24"/>
+                  <w:szCs w:val="24"/>
+                </w:rPr>
+              </m:ctrlPr>
+            </m:sSubPr>
+            <m:e>
+              <m:r>
+                <w:rPr>
+                  <w:rFonts w:ascii="Cambria Math" w:eastAsiaTheme="minorEastAsia" w:hAnsi="Cambria Math"/>
+                  <w:sz w:val="24"/>
+                  <w:szCs w:val="24"/>
+                </w:rPr>
+                <m:t>v</m:t>
+              </m:r>
+            </m:e>
+            <m:sub>
+              <m:r>
+                <w:rPr>
+                  <w:rFonts w:ascii="Cambria Math" w:eastAsiaTheme="minorEastAsia" w:hAnsi="Cambria Math"/>
+                  <w:sz w:val="24"/>
+                  <w:szCs w:val="24"/>
+                </w:rPr>
+                <m:t>max</m:t>
+              </m:r>
+            </m:sub>
+          </m:sSub>
+        </m:oMath>
+      </m:oMathPara>
+    </w:p>
+    <w:p>
+      <w:pPr>
+        <w:rPr>
+          <w:rFonts w:eastAsiaTheme="minorEastAsia"/>
+          <w:sz w:val="24"/>
+          <w:szCs w:val="24"/>
+        </w:rPr>
+      </w:pPr>
+      <w:r>
+        <w:rPr>
+          <w:rFonts w:eastAsiaTheme="minorEastAsia"/>
+          <w:sz w:val="24"/>
+          <w:szCs w:val="24"/>
+        </w:rPr>
+        <w:t xml:space="preserve">Determining </w:t>
+      </w:r>
+      <m:oMath>
+        <m:sSub>
+          <m:sSubPr>
+            <m:ctrlPr>
+              <w:rPr>
+                <w:rFonts w:ascii="Cambria Math" w:eastAsiaTheme="minorEastAsia" w:hAnsi="Cambria Math"/>
+                <w:i/>
+                <w:sz w:val="24"/>
+                <w:szCs w:val="24"/>
+              </w:rPr>
+            </m:ctrlPr>
+          </m:sSubPr>
+          <m:e>
+            <m:r>
+              <w:rPr>
+                <w:rFonts w:ascii="Cambria Math" w:eastAsiaTheme="minorEastAsia" w:hAnsi="Cambria Math"/>
+                <w:sz w:val="24"/>
+                <w:szCs w:val="24"/>
+              </w:rPr>
+              <m:t>v</m:t>
+            </m:r>
+          </m:e>
+          <m:sub>
+            <m:r>
+              <w:rPr>
+                <w:rFonts w:ascii="Cambria Math" w:eastAsiaTheme="minorEastAsia" w:hAnsi="Cambria Math"/>
+                <w:sz w:val="24"/>
+                <w:szCs w:val="24"/>
+              </w:rPr>
+              <m:t>min</m:t>
+            </m:r>
+          </m:sub>
+        </m:sSub>
+        <m:r>
+          <w:rPr>
+            <w:rFonts w:ascii="Cambria Math" w:eastAsiaTheme="minorEastAsia" w:hAnsi="Cambria Math"/>
+            <w:sz w:val="24"/>
+            <w:szCs w:val="24"/>
+          </w:rPr>
+          <m:t xml:space="preserve"> and </m:t>
+        </m:r>
+        <m:sSub>
+          <m:sSubPr>
+            <m:ctrlPr>
+              <w:rPr>
+                <w:rFonts w:ascii="Cambria Math" w:eastAsiaTheme="minorEastAsia" w:hAnsi="Cambria Math"/>
+                <w:i/>
+                <w:sz w:val="24"/>
+                <w:szCs w:val="24"/>
+              </w:rPr>
+            </m:ctrlPr>
+          </m:sSubPr>
+          <m:e>
+            <m:r>
+              <w:rPr>
+                <w:rFonts w:ascii="Cambria Math" w:eastAsiaTheme="minorEastAsia" w:hAnsi="Cambria Math"/>
+                <w:sz w:val="24"/>
+                <w:szCs w:val="24"/>
+              </w:rPr>
+              <m:t>v</m:t>
+            </m:r>
+          </m:e>
+          <m:sub>
+            <m:r>
+              <w:rPr>
+                <w:rFonts w:ascii="Cambria Math" w:eastAsiaTheme="minorEastAsia" w:hAnsi="Cambria Math"/>
+                <w:sz w:val="24"/>
+                <w:szCs w:val="24"/>
+              </w:rPr>
+              <m:t>max</m:t>
+            </m:r>
+          </m:sub>
+        </m:sSub>
+      </m:oMath>
+      <w:r>
+        <w:rPr>
+          <w:rFonts w:eastAsiaTheme="minorEastAsia"/>
+          <w:sz w:val="24"/>
+          <w:szCs w:val="24"/>
+        </w:rPr>
+        <w:t xml:space="preserve"> is the last piece needed to characterize the occurrence </w:t>
+      </w:r>
+      <w:r>
+        <w:rPr>
+          <w:rFonts w:eastAsiaTheme="minorEastAsia"/>
+          <w:sz w:val="24"/>
+          <w:szCs w:val="24"/>
+        </w:rPr>
+        <w:t>probability function.</w:t>
+      </w:r>
+      <w:r>
+        <w:rPr>
+          <w:rFonts w:eastAsiaTheme="minorEastAsia"/>
+          <w:sz w:val="24"/>
+          <w:szCs w:val="24"/>
+        </w:rPr>
+        <w:t xml:space="preserve"> We know that the given a normal distribution function 99.7% of an event occurring lies </w:t>
+      </w:r>
+      <w:proofErr w:type="gramStart"/>
+      <w:r>
+        <w:rPr>
+          <w:rFonts w:eastAsiaTheme="minorEastAsia"/>
+          <w:sz w:val="24"/>
+          <w:szCs w:val="24"/>
+        </w:rPr>
+        <w:t xml:space="preserve">between </w:t>
+      </w:r>
+      <m:oMath>
+        <w:proofErr w:type="gramEnd"/>
+        <m:r>
+          <w:rPr>
+            <w:rFonts w:ascii="Cambria Math" w:eastAsiaTheme="minorEastAsia" w:hAnsi="Cambria Math"/>
+            <w:sz w:val="24"/>
+            <w:szCs w:val="24"/>
+          </w:rPr>
+          <m:t>(μ-3σ, μ+3σ)</m:t>
+        </m:r>
+      </m:oMath>
+      <w:r>
+        <w:rPr>
+          <w:rFonts w:eastAsiaTheme="minorEastAsia"/>
+          <w:sz w:val="24"/>
+          <w:szCs w:val="24"/>
+        </w:rPr>
+        <w:t xml:space="preserve">. </w:t>
+      </w:r>
+      <w:r>
+        <w:rPr>
+          <w:rFonts w:eastAsiaTheme="minorEastAsia"/>
+          <w:sz w:val="24"/>
+          <w:szCs w:val="24"/>
+        </w:rPr>
+        <w:t xml:space="preserve">This boundary is sufficient to characterize almost all the traffic flow in derived model, therefore we can </w:t>
+      </w:r>
+      <w:proofErr w:type="gramStart"/>
+      <w:r>
+        <w:rPr>
+          <w:rFonts w:eastAsiaTheme="minorEastAsia"/>
+          <w:sz w:val="24"/>
+          <w:szCs w:val="24"/>
+        </w:rPr>
+        <w:t xml:space="preserve">set </w:t>
+      </w:r>
+      <m:oMath>
+        <w:proofErr w:type="gramEnd"/>
+        <m:sSub>
+          <m:sSubPr>
+            <m:ctrlPr>
+              <w:rPr>
+                <w:rFonts w:ascii="Cambria Math" w:eastAsiaTheme="minorEastAsia" w:hAnsi="Cambria Math"/>
+                <w:i/>
+                <w:sz w:val="24"/>
+                <w:szCs w:val="24"/>
+              </w:rPr>
+            </m:ctrlPr>
+          </m:sSubPr>
+          <m:e>
+            <m:r>
+              <w:rPr>
+                <w:rFonts w:ascii="Cambria Math" w:eastAsiaTheme="minorEastAsia" w:hAnsi="Cambria Math"/>
+                <w:sz w:val="24"/>
+                <w:szCs w:val="24"/>
+              </w:rPr>
+              <m:t>v</m:t>
+            </m:r>
+          </m:e>
+          <m:sub>
+            <m:r>
+              <w:rPr>
+                <w:rFonts w:ascii="Cambria Math" w:eastAsiaTheme="minorEastAsia" w:hAnsi="Cambria Math"/>
+                <w:sz w:val="24"/>
+                <w:szCs w:val="24"/>
+              </w:rPr>
+              <m:t>min</m:t>
+            </m:r>
+          </m:sub>
+        </m:sSub>
+        <m:r>
+          <w:rPr>
+            <w:rFonts w:ascii="Cambria Math" w:eastAsiaTheme="minorEastAsia" w:hAnsi="Cambria Math"/>
+            <w:sz w:val="24"/>
+            <w:szCs w:val="24"/>
+          </w:rPr>
+          <m:t xml:space="preserve">=μ-3σ and </m:t>
+        </m:r>
+        <m:sSub>
+          <m:sSubPr>
+            <m:ctrlPr>
+              <w:rPr>
+                <w:rFonts w:ascii="Cambria Math" w:eastAsiaTheme="minorEastAsia" w:hAnsi="Cambria Math"/>
+                <w:i/>
+                <w:sz w:val="24"/>
+                <w:szCs w:val="24"/>
+              </w:rPr>
+            </m:ctrlPr>
+          </m:sSubPr>
+          <m:e>
+            <m:r>
+              <w:rPr>
+                <w:rFonts w:ascii="Cambria Math" w:eastAsiaTheme="minorEastAsia" w:hAnsi="Cambria Math"/>
+                <w:sz w:val="24"/>
+                <w:szCs w:val="24"/>
+              </w:rPr>
+              <m:t>v</m:t>
+            </m:r>
+          </m:e>
+          <m:sub>
+            <m:r>
+              <w:rPr>
+                <w:rFonts w:ascii="Cambria Math" w:eastAsiaTheme="minorEastAsia" w:hAnsi="Cambria Math"/>
+                <w:sz w:val="24"/>
+                <w:szCs w:val="24"/>
+              </w:rPr>
+              <m:t>max</m:t>
+            </m:r>
+          </m:sub>
+        </m:sSub>
+        <m:r>
+          <w:rPr>
+            <w:rFonts w:ascii="Cambria Math" w:eastAsiaTheme="minorEastAsia" w:hAnsi="Cambria Math"/>
+            <w:sz w:val="24"/>
+            <w:szCs w:val="24"/>
+          </w:rPr>
+          <m:t>=μ+3\sigma</m:t>
+        </m:r>
+      </m:oMath>
+      <w:r>
+        <w:rPr>
+          <w:rFonts w:eastAsiaTheme="minorEastAsia"/>
+          <w:sz w:val="24"/>
+          <w:szCs w:val="24"/>
+        </w:rPr>
+        <w:t>.</w:t>
+      </w:r>
+    </w:p>
+    <w:p>
+      <w:pPr>
+        <w:pStyle w:val="Heading3"/>
+        <w:rPr>
+          <w:rFonts w:eastAsiaTheme="minorEastAsia"/>
+        </w:rPr>
+      </w:pPr>
+      <w:bookmarkStart w:id="40" w:name="_Toc339733963"/>
+      <w:r>
+        <w:rPr>
+          <w:rFonts w:eastAsiaTheme="minorEastAsia"/>
+        </w:rPr>
+        <w:t>Connectivity Analysis</w:t>
       </w:r>
       <w:bookmarkEnd w:id="40"/>
     </w:p>
     <w:p>
       <w:pPr>
+        <w:rPr>
+          <w:sz w:val="24"/>
+          <w:szCs w:val="24"/>
+        </w:rPr>
+      </w:pPr>
+    </w:p>
+    <w:p>
+      <w:pPr>
         <w:pStyle w:val="Heading2"/>
       </w:pPr>
-      <w:bookmarkStart w:id="41" w:name="_Toc339561410"/>
-      <w:r>
-        <w:t>Suggestions</w:t>
+      <w:bookmarkStart w:id="41" w:name="_Toc339733964"/>
+      <w:r>
+        <w:t>Analysis</w:t>
       </w:r>
       <w:bookmarkEnd w:id="41"/>
     </w:p>
     <w:p>
       <w:pPr>
-        <w:rPr>
-          <w:sz w:val="20"/>
-          <w:szCs w:val="20"/>
-        </w:rPr>
-      </w:pPr>
-      <w:r>
-        <w:br w:type="page"/>
-      </w:r>
-    </w:p>
-    <w:p>
-      <w:pPr>
-        <w:pStyle w:val="Heading1"/>
-        <w:jc w:val="center"/>
-      </w:pPr>
-      <w:bookmarkStart w:id="42" w:name="_Toc339561411"/>
-      <w:r>
-        <w:lastRenderedPageBreak/>
-        <w:t>References</w:t>
+        <w:pStyle w:val="Heading2"/>
+      </w:pPr>
+      <w:bookmarkStart w:id="42" w:name="_Toc339733965"/>
+      <w:r>
+        <w:t>Performance Results</w:t>
       </w:r>
       <w:bookmarkEnd w:id="42"/>
     </w:p>
@@ -44759,17 +46745,60 @@
       <w:pPr>
         <w:pStyle w:val="Heading2"/>
       </w:pPr>
-      <w:bookmarkStart w:id="43" w:name="_Toc339561412"/>
-      <w:r>
-        <w:t xml:space="preserve">[1] </w:t>
-      </w:r>
-      <w:r>
-        <w:t>Routing in Sparse Vehicular Ad Hoc Wireless Networks</w:t>
+      <w:bookmarkStart w:id="43" w:name="_Toc339733966"/>
+      <w:r>
+        <w:t>Discuss Results</w:t>
       </w:r>
       <w:bookmarkEnd w:id="43"/>
     </w:p>
     <w:p>
       <w:pPr>
+        <w:pStyle w:val="Heading2"/>
+      </w:pPr>
+      <w:bookmarkStart w:id="44" w:name="_Toc339733967"/>
+      <w:r>
+        <w:t>Suggestions</w:t>
+      </w:r>
+      <w:bookmarkEnd w:id="44"/>
+    </w:p>
+    <w:p>
+      <w:pPr>
+        <w:rPr>
+          <w:sz w:val="20"/>
+          <w:szCs w:val="20"/>
+        </w:rPr>
+      </w:pPr>
+      <w:r>
+        <w:br w:type="page"/>
+      </w:r>
+    </w:p>
+    <w:p>
+      <w:pPr>
+        <w:pStyle w:val="Heading1"/>
+        <w:jc w:val="center"/>
+      </w:pPr>
+      <w:bookmarkStart w:id="45" w:name="_Toc339733968"/>
+      <w:r>
+        <w:lastRenderedPageBreak/>
+        <w:t>References</w:t>
+      </w:r>
+      <w:bookmarkEnd w:id="45"/>
+    </w:p>
+    <w:p>
+      <w:pPr>
+        <w:pStyle w:val="Heading2"/>
+      </w:pPr>
+      <w:bookmarkStart w:id="46" w:name="_Toc339733969"/>
+      <w:r>
+        <w:t xml:space="preserve">[1] </w:t>
+      </w:r>
+      <w:r>
+        <w:t>Routing in Sparse Vehicular Ad Hoc Wireless Networks</w:t>
+      </w:r>
+      <w:bookmarkEnd w:id="46"/>
+    </w:p>
+    <w:p>
+      <w:pPr>
         <w:contextualSpacing/>
       </w:pPr>
       <w:r>
@@ -44860,11 +46889,11 @@
       <w:pPr>
         <w:pStyle w:val="Heading2"/>
       </w:pPr>
-      <w:bookmarkStart w:id="44" w:name="_Toc339561413"/>
+      <w:bookmarkStart w:id="47" w:name="_Toc339733970"/>
       <w:r>
         <w:t>[2] Vehicular Mobility Simulation for VANETs</w:t>
       </w:r>
-      <w:bookmarkEnd w:id="44"/>
+      <w:bookmarkEnd w:id="47"/>
     </w:p>
     <w:p>
       <w:pPr>
@@ -44948,11 +46977,11 @@
       <w:pPr>
         <w:pStyle w:val="Heading2"/>
       </w:pPr>
-      <w:bookmarkStart w:id="45" w:name="_Toc339561414"/>
+      <w:bookmarkStart w:id="48" w:name="_Toc339733971"/>
       <w:r>
         <w:t>[3] Analytical Model for Connectivity in Vehicular Ad Hoc Networks</w:t>
       </w:r>
-      <w:bookmarkEnd w:id="45"/>
+      <w:bookmarkEnd w:id="48"/>
     </w:p>
     <w:p>
       <w:pPr>
@@ -49653,6 +51682,7 @@
     <w:rsid w:val="005A464C"/>
     <w:rsid w:val="009011D2"/>
     <w:rsid w:val="00A60FF2"/>
+    <w:rsid w:val="00E43B76"/>
   </w:rsids>
   <m:mathPr>
     <m:mathFont m:val="Cambria Math"/>
@@ -49868,7 +51898,7 @@
     <w:basedOn w:val="DefaultParagraphFont"/>
     <w:uiPriority w:val="99"/>
     <w:semiHidden/>
-    <w:rsid w:val="003777D3"/>
+    <w:rsid w:val="00E43B76"/>
     <w:rPr>
       <w:color w:val="808080"/>
     </w:rPr>
@@ -50174,7 +52204,7 @@
 </file>
 
 <file path=customXml/itemProps1.xml><?xml version="1.0" encoding="utf-8"?>
-<ds:datastoreItem xmlns:ds="http://schemas.openxmlformats.org/officeDocument/2006/customXml" ds:itemID="{CEF83522-EE27-4CE1-85D9-CE804AF8919E}">
+<ds:datastoreItem xmlns:ds="http://schemas.openxmlformats.org/officeDocument/2006/customXml" ds:itemID="{7F11425C-F59E-43D8-AB04-DCD03CD7D01A}">
   <ds:schemaRefs>
     <ds:schemaRef ds:uri="http://schemas.openxmlformats.org/officeDocument/2006/bibliography"/>
   </ds:schemaRefs>

</xml_diff>

<commit_message>
Stuff done in OC
</commit_message>
<xml_diff>
--- a/VANET_Felix.docx
+++ b/VANET_Felix.docx
@@ -2691,21 +2691,7 @@
                 <w:rStyle w:val="Hyperlink"/>
                 <w:noProof/>
               </w:rPr>
-              <w:t>Connectivity Ana</w:t>
-            </w:r>
-            <w:r>
-              <w:rPr>
-                <w:rStyle w:val="Hyperlink"/>
-                <w:noProof/>
-              </w:rPr>
-              <w:t>l</w:t>
-            </w:r>
-            <w:r>
-              <w:rPr>
-                <w:rStyle w:val="Hyperlink"/>
-                <w:noProof/>
-              </w:rPr>
-              <w:t>ysis</w:t>
+              <w:t>Connectivity Analysis</w:t>
             </w:r>
             <w:r>
               <w:rPr>
@@ -8983,15 +8969,7 @@
                           <w:sz w:val="24"/>
                           <w:szCs w:val="24"/>
                         </w:rPr>
-                        <m:t>intr</m:t>
-                      </m:r>
-                      <m:r>
-                        <w:rPr>
-                          <w:rFonts w:ascii="Cambria Math" w:eastAsiaTheme="minorEastAsia" w:hAnsi="Cambria Math"/>
-                          <w:sz w:val="24"/>
-                          <w:szCs w:val="24"/>
-                        </w:rPr>
-                        <m:t>a</m:t>
+                        <m:t>intra</m:t>
                       </m:r>
                     </m:sub>
                   </m:sSub>
@@ -11777,15 +11755,7 @@
                   <w:sz w:val="24"/>
                   <w:szCs w:val="24"/>
                 </w:rPr>
-                <m:t>i</m:t>
-              </m:r>
-              <m:r>
-                <w:rPr>
-                  <w:rFonts w:ascii="Cambria Math" w:eastAsiaTheme="minorEastAsia" w:hAnsi="Cambria Math"/>
-                  <w:sz w:val="24"/>
-                  <w:szCs w:val="24"/>
-                </w:rPr>
-                <m:t>nter</m:t>
+                <m:t>inter</m:t>
               </m:r>
             </m:sub>
           </m:sSub>
@@ -44817,15 +44787,7 @@
             <w:sz w:val="24"/>
             <w:szCs w:val="24"/>
           </w:rPr>
-          <m:t>=μ+3</m:t>
-        </m:r>
-        <m:r>
-          <w:rPr>
-            <w:rFonts w:ascii="Cambria Math" w:eastAsiaTheme="minorEastAsia" w:hAnsi="Cambria Math"/>
-            <w:sz w:val="24"/>
-            <w:szCs w:val="24"/>
-          </w:rPr>
-          <m:t>σ</m:t>
+          <m:t>=μ+3σ</m:t>
         </m:r>
       </m:oMath>
       <w:r>
@@ -45799,6 +45761,9 @@
             </m:sup>
           </m:sSup>
           <m:r>
+            <m:rPr>
+              <m:sty m:val="p"/>
+            </m:rPr>
             <w:rPr>
               <w:rFonts w:ascii="Cambria Math" w:eastAsiaTheme="minorEastAsia" w:hAnsi="Cambria Math"/>
               <w:sz w:val="24"/>
@@ -46011,6 +45976,9 @@
             </m:sup>
           </m:sSup>
           <m:r>
+            <m:rPr>
+              <m:sty m:val="p"/>
+            </m:rPr>
             <w:rPr>
               <w:rFonts w:ascii="Cambria Math" w:eastAsiaTheme="minorEastAsia" w:hAnsi="Cambria Math"/>
               <w:sz w:val="24"/>
@@ -47929,6 +47897,9 @@
             </m:den>
           </m:f>
           <m:r>
+            <m:rPr>
+              <m:sty m:val="p"/>
+            </m:rPr>
             <w:rPr>
               <w:rFonts w:ascii="Cambria Math" w:hAnsi="Cambria Math"/>
               <w:sz w:val="24"/>
@@ -49290,6 +49261,9 @@
             </m:den>
           </m:f>
           <m:r>
+            <m:rPr>
+              <m:sty m:val="p"/>
+            </m:rPr>
             <w:rPr>
               <w:rFonts w:ascii="Cambria Math" w:eastAsiaTheme="minorEastAsia" w:hAnsi="Cambria Math"/>
               <w:sz w:val="24"/>
@@ -49909,6 +49883,171 @@
           <w:szCs w:val="24"/>
         </w:rPr>
         <w:t>increases.</w:t>
+      </w:r>
+      <w:r>
+        <w:rPr>
+          <w:sz w:val="24"/>
+          <w:szCs w:val="24"/>
+        </w:rPr>
+        <w:t xml:space="preserve"> With a low density of vehicles it is difficult to have a high number of vehicles within close enough range to be connected together. </w:t>
+      </w:r>
+      <w:r>
+        <w:rPr>
+          <w:sz w:val="24"/>
+          <w:szCs w:val="24"/>
+        </w:rPr>
+        <w:t xml:space="preserve">This leads to the results in figure 4(b) that as traffic flow increases, corresponds to an increase in traffic density, that the average platoon size increases. </w:t>
+      </w:r>
+      <w:r>
+        <w:rPr>
+          <w:sz w:val="24"/>
+          <w:szCs w:val="24"/>
+        </w:rPr>
+        <w:t>Obviously as more vehicles are in range and connected, the direct result is that the average platoon size increases as well.</w:t>
+      </w:r>
+    </w:p>
+    <w:p>
+      <w:pPr>
+        <w:rPr>
+          <w:sz w:val="24"/>
+          <w:szCs w:val="24"/>
+        </w:rPr>
+      </w:pPr>
+      <w:r>
+        <w:rPr>
+          <w:noProof/>
+          <w:sz w:val="24"/>
+          <w:szCs w:val="24"/>
+        </w:rPr>
+        <w:lastRenderedPageBreak/>
+        <w:drawing>
+          <wp:inline distT="0" distB="0" distL="0" distR="0">
+            <wp:extent cx="2971656" cy="2510287"/>
+            <wp:effectExtent l="19050" t="0" r="144" b="0"/>
+            <wp:docPr id="28" name="Picture 1"/>
+            <wp:cNvGraphicFramePr>
+              <a:graphicFrameLocks xmlns:a="http://schemas.openxmlformats.org/drawingml/2006/main" noChangeAspect="1"/>
+            </wp:cNvGraphicFramePr>
+            <a:graphic xmlns:a="http://schemas.openxmlformats.org/drawingml/2006/main">
+              <a:graphicData uri="http://schemas.openxmlformats.org/drawingml/2006/picture">
+                <pic:pic xmlns:pic="http://schemas.openxmlformats.org/drawingml/2006/picture">
+                  <pic:nvPicPr>
+                    <pic:cNvPr id="0" name="Picture 1"/>
+                    <pic:cNvPicPr>
+                      <a:picLocks noChangeAspect="1" noChangeArrowheads="1"/>
+                    </pic:cNvPicPr>
+                  </pic:nvPicPr>
+                  <pic:blipFill>
+                    <a:blip r:embed="rId37" cstate="print"/>
+                    <a:srcRect/>
+                    <a:stretch>
+                      <a:fillRect/>
+                    </a:stretch>
+                  </pic:blipFill>
+                  <pic:spPr bwMode="auto">
+                    <a:xfrm>
+                      <a:off x="0" y="0"/>
+                      <a:ext cx="2978183" cy="2515801"/>
+                    </a:xfrm>
+                    <a:prstGeom prst="rect">
+                      <a:avLst/>
+                    </a:prstGeom>
+                    <a:noFill/>
+                    <a:ln w="9525">
+                      <a:noFill/>
+                      <a:miter lim="800000"/>
+                      <a:headEnd/>
+                      <a:tailEnd/>
+                    </a:ln>
+                  </pic:spPr>
+                </pic:pic>
+              </a:graphicData>
+            </a:graphic>
+          </wp:inline>
+        </w:drawing>
+      </w:r>
+      <w:r>
+        <w:rPr>
+          <w:noProof/>
+          <w:sz w:val="24"/>
+          <w:szCs w:val="24"/>
+        </w:rPr>
+        <w:drawing>
+          <wp:inline distT="0" distB="0" distL="0" distR="0">
+            <wp:extent cx="2879425" cy="2479913"/>
+            <wp:effectExtent l="19050" t="0" r="0" b="0"/>
+            <wp:docPr id="30" name="Picture 2"/>
+            <wp:cNvGraphicFramePr>
+              <a:graphicFrameLocks xmlns:a="http://schemas.openxmlformats.org/drawingml/2006/main" noChangeAspect="1"/>
+            </wp:cNvGraphicFramePr>
+            <a:graphic xmlns:a="http://schemas.openxmlformats.org/drawingml/2006/main">
+              <a:graphicData uri="http://schemas.openxmlformats.org/drawingml/2006/picture">
+                <pic:pic xmlns:pic="http://schemas.openxmlformats.org/drawingml/2006/picture">
+                  <pic:nvPicPr>
+                    <pic:cNvPr id="0" name="Picture 2"/>
+                    <pic:cNvPicPr>
+                      <a:picLocks noChangeAspect="1" noChangeArrowheads="1"/>
+                    </pic:cNvPicPr>
+                  </pic:nvPicPr>
+                  <pic:blipFill>
+                    <a:blip r:embed="rId38" cstate="print"/>
+                    <a:srcRect/>
+                    <a:stretch>
+                      <a:fillRect/>
+                    </a:stretch>
+                  </pic:blipFill>
+                  <pic:spPr bwMode="auto">
+                    <a:xfrm>
+                      <a:off x="0" y="0"/>
+                      <a:ext cx="2885520" cy="2485163"/>
+                    </a:xfrm>
+                    <a:prstGeom prst="rect">
+                      <a:avLst/>
+                    </a:prstGeom>
+                    <a:noFill/>
+                    <a:ln w="9525">
+                      <a:noFill/>
+                      <a:miter lim="800000"/>
+                      <a:headEnd/>
+                      <a:tailEnd/>
+                    </a:ln>
+                  </pic:spPr>
+                </pic:pic>
+              </a:graphicData>
+            </a:graphic>
+          </wp:inline>
+        </w:drawing>
+      </w:r>
+    </w:p>
+    <w:p>
+      <w:pPr>
+        <w:rPr>
+          <w:sz w:val="20"/>
+          <w:szCs w:val="20"/>
+        </w:rPr>
+      </w:pPr>
+      <w:r>
+        <w:rPr>
+          <w:sz w:val="20"/>
+          <w:szCs w:val="20"/>
+        </w:rPr>
+        <w:t>Fig. 5. Comparison of the simulation measurement and the model prediction for (a) the tail probability of the connectivity distance and (b) the average connectivity distance.</w:t>
+      </w:r>
+    </w:p>
+    <w:p>
+      <w:pPr>
+        <w:rPr>
+          <w:sz w:val="24"/>
+          <w:szCs w:val="24"/>
+        </w:rPr>
+      </w:pPr>
+      <w:r>
+        <w:rPr>
+          <w:sz w:val="24"/>
+          <w:szCs w:val="24"/>
+        </w:rPr>
+        <w:tab/>
+        <w:t xml:space="preserve">Figure 5 are the results of the model plotted against 3000 simulations runs for the tail probability of connectivity distance. </w:t>
       </w:r>
     </w:p>
     <w:p>
@@ -54629,323 +54768,6 @@
 </w:styles>
 </file>
 
-<file path=word/glossary/document.xml><?xml version="1.0" encoding="utf-8"?>
-<w:glossaryDocument xmlns:ve="http://schemas.openxmlformats.org/markup-compatibility/2006" xmlns:o="urn:schemas-microsoft-com:office:office" xmlns:r="http://schemas.openxmlformats.org/officeDocument/2006/relationships" xmlns:m="http://schemas.openxmlformats.org/officeDocument/2006/math" xmlns:v="urn:schemas-microsoft-com:vml" xmlns:wp="http://schemas.openxmlformats.org/drawingml/2006/wordprocessingDrawing" xmlns:w10="urn:schemas-microsoft-com:office:word" xmlns:w="http://schemas.openxmlformats.org/wordprocessingml/2006/main" xmlns:wne="http://schemas.microsoft.com/office/word/2006/wordml">
-  <w:docParts/>
-</w:glossaryDocument>
-</file>
-
-<file path=word/glossary/fontTable.xml><?xml version="1.0" encoding="utf-8"?>
-<w:fonts xmlns:r="http://schemas.openxmlformats.org/officeDocument/2006/relationships" xmlns:w="http://schemas.openxmlformats.org/wordprocessingml/2006/main">
-  <w:font w:name="Symbol">
-    <w:panose1 w:val="05050102010706020507"/>
-    <w:charset w:val="02"/>
-    <w:family w:val="roman"/>
-    <w:pitch w:val="variable"/>
-    <w:sig w:usb0="00000000" w:usb1="10000000" w:usb2="00000000" w:usb3="00000000" w:csb0="80000000" w:csb1="00000000"/>
-  </w:font>
-  <w:font w:name="Times New Roman">
-    <w:panose1 w:val="02020603050405020304"/>
-    <w:charset w:val="00"/>
-    <w:family w:val="roman"/>
-    <w:pitch w:val="variable"/>
-    <w:sig w:usb0="E0002AFF" w:usb1="C0007841" w:usb2="00000009" w:usb3="00000000" w:csb0="000001FF" w:csb1="00000000"/>
-  </w:font>
-  <w:font w:name="Courier New">
-    <w:panose1 w:val="02070309020205020404"/>
-    <w:charset w:val="00"/>
-    <w:family w:val="modern"/>
-    <w:pitch w:val="fixed"/>
-    <w:sig w:usb0="E0002AFF" w:usb1="C0007843" w:usb2="00000009" w:usb3="00000000" w:csb0="000001FF" w:csb1="00000000"/>
-  </w:font>
-  <w:font w:name="Wingdings">
-    <w:panose1 w:val="05000000000000000000"/>
-    <w:charset w:val="02"/>
-    <w:family w:val="auto"/>
-    <w:pitch w:val="variable"/>
-    <w:sig w:usb0="00000000" w:usb1="10000000" w:usb2="00000000" w:usb3="00000000" w:csb0="80000000" w:csb1="00000000"/>
-  </w:font>
-  <w:font w:name="Calibri">
-    <w:panose1 w:val="020F0502020204030204"/>
-    <w:charset w:val="00"/>
-    <w:family w:val="swiss"/>
-    <w:pitch w:val="variable"/>
-    <w:sig w:usb0="E10002FF" w:usb1="4000ACFF" w:usb2="00000009" w:usb3="00000000" w:csb0="0000019F" w:csb1="00000000"/>
-  </w:font>
-  <w:font w:name="Cambria">
-    <w:panose1 w:val="02040503050406030204"/>
-    <w:charset w:val="00"/>
-    <w:family w:val="roman"/>
-    <w:pitch w:val="variable"/>
-    <w:sig w:usb0="A00002EF" w:usb1="4000004B" w:usb2="00000000" w:usb3="00000000" w:csb0="0000019F" w:csb1="00000000"/>
-  </w:font>
-  <w:font w:name="Tahoma">
-    <w:panose1 w:val="020B0604030504040204"/>
-    <w:charset w:val="00"/>
-    <w:family w:val="swiss"/>
-    <w:pitch w:val="variable"/>
-    <w:sig w:usb0="E1002EFF" w:usb1="C000605B" w:usb2="00000029" w:usb3="00000000" w:csb0="000101FF" w:csb1="00000000"/>
-  </w:font>
-  <w:font w:name="Cambria Math">
-    <w:panose1 w:val="02040503050406030204"/>
-    <w:charset w:val="00"/>
-    <w:family w:val="roman"/>
-    <w:pitch w:val="variable"/>
-    <w:sig w:usb0="A00002EF" w:usb1="420020EB" w:usb2="00000000" w:usb3="00000000" w:csb0="0000019F" w:csb1="00000000"/>
-  </w:font>
-</w:fonts>
-</file>
-
-<file path=word/glossary/settings.xml><?xml version="1.0" encoding="utf-8"?>
-<w:settings xmlns:o="urn:schemas-microsoft-com:office:office" xmlns:r="http://schemas.openxmlformats.org/officeDocument/2006/relationships" xmlns:m="http://schemas.openxmlformats.org/officeDocument/2006/math" xmlns:v="urn:schemas-microsoft-com:vml" xmlns:w10="urn:schemas-microsoft-com:office:word" xmlns:w="http://schemas.openxmlformats.org/wordprocessingml/2006/main" xmlns:sl="http://schemas.openxmlformats.org/schemaLibrary/2006/main">
-  <w:view w:val="normal"/>
-  <w:defaultTabStop w:val="720"/>
-  <w:characterSpacingControl w:val="doNotCompress"/>
-  <w:compat>
-    <w:useFELayout/>
-  </w:compat>
-  <w:rsids>
-    <w:rsidRoot w:val="001656C6"/>
-    <w:rsid w:val="001656C6"/>
-    <w:rsid w:val="003777D3"/>
-    <w:rsid w:val="003E2539"/>
-    <w:rsid w:val="005A464C"/>
-    <w:rsid w:val="009011D2"/>
-    <w:rsid w:val="00A60FF2"/>
-    <w:rsid w:val="00E43B76"/>
-  </w:rsids>
-  <m:mathPr>
-    <m:mathFont m:val="Cambria Math"/>
-    <m:brkBin m:val="before"/>
-    <m:brkBinSub m:val="--"/>
-    <m:smallFrac m:val="off"/>
-    <m:dispDef/>
-    <m:lMargin m:val="0"/>
-    <m:rMargin m:val="0"/>
-    <m:defJc m:val="centerGroup"/>
-    <m:wrapIndent m:val="1440"/>
-    <m:intLim m:val="subSup"/>
-    <m:naryLim m:val="undOvr"/>
-  </m:mathPr>
-  <w:themeFontLang w:val="en-US"/>
-  <w:clrSchemeMapping w:bg1="light1" w:t1="dark1" w:bg2="light2" w:t2="dark2" w:accent1="accent1" w:accent2="accent2" w:accent3="accent3" w:accent4="accent4" w:accent5="accent5" w:accent6="accent6" w:hyperlink="hyperlink" w:followedHyperlink="followedHyperlink"/>
-  <w:decimalSymbol w:val="."/>
-  <w:listSeparator w:val=","/>
-</w:settings>
-</file>
-
-<file path=word/glossary/styles.xml><?xml version="1.0" encoding="utf-8"?>
-<w:styles xmlns:r="http://schemas.openxmlformats.org/officeDocument/2006/relationships" xmlns:w="http://schemas.openxmlformats.org/wordprocessingml/2006/main">
-  <w:docDefaults>
-    <w:rPrDefault>
-      <w:rPr>
-        <w:rFonts w:asciiTheme="minorHAnsi" w:eastAsiaTheme="minorEastAsia" w:hAnsiTheme="minorHAnsi" w:cstheme="minorBidi"/>
-        <w:sz w:val="22"/>
-        <w:szCs w:val="22"/>
-        <w:lang w:val="en-US" w:eastAsia="en-US" w:bidi="ar-SA"/>
-      </w:rPr>
-    </w:rPrDefault>
-    <w:pPrDefault>
-      <w:pPr>
-        <w:spacing w:after="200" w:line="276" w:lineRule="auto"/>
-      </w:pPr>
-    </w:pPrDefault>
-  </w:docDefaults>
-  <w:latentStyles w:defLockedState="0" w:defUIPriority="99" w:defSemiHidden="1" w:defUnhideWhenUsed="1" w:defQFormat="0" w:count="267">
-    <w:lsdException w:name="Normal" w:semiHidden="0" w:uiPriority="0" w:unhideWhenUsed="0" w:qFormat="1"/>
-    <w:lsdException w:name="heading 1" w:semiHidden="0" w:uiPriority="9" w:unhideWhenUsed="0" w:qFormat="1"/>
-    <w:lsdException w:name="heading 2" w:uiPriority="9" w:qFormat="1"/>
-    <w:lsdException w:name="heading 3" w:uiPriority="9" w:qFormat="1"/>
-    <w:lsdException w:name="heading 4" w:uiPriority="9" w:qFormat="1"/>
-    <w:lsdException w:name="heading 5" w:uiPriority="9" w:qFormat="1"/>
-    <w:lsdException w:name="heading 6" w:uiPriority="9" w:qFormat="1"/>
-    <w:lsdException w:name="heading 7" w:uiPriority="9" w:qFormat="1"/>
-    <w:lsdException w:name="heading 8" w:uiPriority="9" w:qFormat="1"/>
-    <w:lsdException w:name="heading 9" w:uiPriority="9" w:qFormat="1"/>
-    <w:lsdException w:name="toc 1" w:uiPriority="39"/>
-    <w:lsdException w:name="toc 2" w:uiPriority="39"/>
-    <w:lsdException w:name="toc 3" w:uiPriority="39"/>
-    <w:lsdException w:name="toc 4" w:uiPriority="39"/>
-    <w:lsdException w:name="toc 5" w:uiPriority="39"/>
-    <w:lsdException w:name="toc 6" w:uiPriority="39"/>
-    <w:lsdException w:name="toc 7" w:uiPriority="39"/>
-    <w:lsdException w:name="toc 8" w:uiPriority="39"/>
-    <w:lsdException w:name="toc 9" w:uiPriority="39"/>
-    <w:lsdException w:name="caption" w:uiPriority="35" w:qFormat="1"/>
-    <w:lsdException w:name="Title" w:semiHidden="0" w:uiPriority="10" w:unhideWhenUsed="0" w:qFormat="1"/>
-    <w:lsdException w:name="Default Paragraph Font" w:uiPriority="1"/>
-    <w:lsdException w:name="Subtitle" w:semiHidden="0" w:uiPriority="11" w:unhideWhenUsed="0" w:qFormat="1"/>
-    <w:lsdException w:name="Strong" w:semiHidden="0" w:uiPriority="22" w:unhideWhenUsed="0" w:qFormat="1"/>
-    <w:lsdException w:name="Emphasis" w:semiHidden="0" w:uiPriority="20" w:unhideWhenUsed="0" w:qFormat="1"/>
-    <w:lsdException w:name="Table Grid" w:semiHidden="0" w:uiPriority="59" w:unhideWhenUsed="0"/>
-    <w:lsdException w:name="Placeholder Text" w:unhideWhenUsed="0"/>
-    <w:lsdException w:name="No Spacing" w:semiHidden="0" w:uiPriority="1" w:unhideWhenUsed="0" w:qFormat="1"/>
-    <w:lsdException w:name="Light Shading" w:semiHidden="0" w:uiPriority="60" w:unhideWhenUsed="0"/>
-    <w:lsdException w:name="Light List" w:semiHidden="0" w:uiPriority="61" w:unhideWhenUsed="0"/>
-    <w:lsdException w:name="Light Grid" w:semiHidden="0" w:uiPriority="62" w:unhideWhenUsed="0"/>
-    <w:lsdException w:name="Medium Shading 1" w:semiHidden="0" w:uiPriority="63" w:unhideWhenUsed="0"/>
-    <w:lsdException w:name="Medium Shading 2" w:semiHidden="0" w:uiPriority="64" w:unhideWhenUsed="0"/>
-    <w:lsdException w:name="Medium List 1" w:semiHidden="0" w:uiPriority="65" w:unhideWhenUsed="0"/>
-    <w:lsdException w:name="Medium List 2" w:semiHidden="0" w:uiPriority="66" w:unhideWhenUsed="0"/>
-    <w:lsdException w:name="Medium Grid 1" w:semiHidden="0" w:uiPriority="67" w:unhideWhenUsed="0"/>
-    <w:lsdException w:name="Medium Grid 2" w:semiHidden="0" w:uiPriority="68" w:unhideWhenUsed="0"/>
-    <w:lsdException w:name="Medium Grid 3" w:semiHidden="0" w:uiPriority="69" w:unhideWhenUsed="0"/>
-    <w:lsdException w:name="Dark List" w:semiHidden="0" w:uiPriority="70" w:unhideWhenUsed="0"/>
-    <w:lsdException w:name="Colorful Shading" w:semiHidden="0" w:uiPriority="71" w:unhideWhenUsed="0"/>
-    <w:lsdException w:name="Colorful List" w:semiHidden="0" w:uiPriority="72" w:unhideWhenUsed="0"/>
-    <w:lsdException w:name="Colorful Grid" w:semiHidden="0" w:uiPriority="73" w:unhideWhenUsed="0"/>
-    <w:lsdException w:name="Light Shading Accent 1" w:semiHidden="0" w:uiPriority="60" w:unhideWhenUsed="0"/>
-    <w:lsdException w:name="Light List Accent 1" w:semiHidden="0" w:uiPriority="61" w:unhideWhenUsed="0"/>
-    <w:lsdException w:name="Light Grid Accent 1" w:semiHidden="0" w:uiPriority="62" w:unhideWhenUsed="0"/>
-    <w:lsdException w:name="Medium Shading 1 Accent 1" w:semiHidden="0" w:uiPriority="63" w:unhideWhenUsed="0"/>
-    <w:lsdException w:name="Medium Shading 2 Accent 1" w:semiHidden="0" w:uiPriority="64" w:unhideWhenUsed="0"/>
-    <w:lsdException w:name="Medium List 1 Accent 1" w:semiHidden="0" w:uiPriority="65" w:unhideWhenUsed="0"/>
-    <w:lsdException w:name="Revision" w:unhideWhenUsed="0"/>
-    <w:lsdException w:name="List Paragraph" w:semiHidden="0" w:uiPriority="34" w:unhideWhenUsed="0" w:qFormat="1"/>
-    <w:lsdException w:name="Quote" w:semiHidden="0" w:uiPriority="29" w:unhideWhenUsed="0" w:qFormat="1"/>
-    <w:lsdException w:name="Intense Quote" w:semiHidden="0" w:uiPriority="30" w:unhideWhenUsed="0" w:qFormat="1"/>
-    <w:lsdException w:name="Medium List 2 Accent 1" w:semiHidden="0" w:uiPriority="66" w:unhideWhenUsed="0"/>
-    <w:lsdException w:name="Medium Grid 1 Accent 1" w:semiHidden="0" w:uiPriority="67" w:unhideWhenUsed="0"/>
-    <w:lsdException w:name="Medium Grid 2 Accent 1" w:semiHidden="0" w:uiPriority="68" w:unhideWhenUsed="0"/>
-    <w:lsdException w:name="Medium Grid 3 Accent 1" w:semiHidden="0" w:uiPriority="69" w:unhideWhenUsed="0"/>
-    <w:lsdException w:name="Dark List Accent 1" w:semiHidden="0" w:uiPriority="70" w:unhideWhenUsed="0"/>
-    <w:lsdException w:name="Colorful Shading Accent 1" w:semiHidden="0" w:uiPriority="71" w:unhideWhenUsed="0"/>
-    <w:lsdException w:name="Colorful List Accent 1" w:semiHidden="0" w:uiPriority="72" w:unhideWhenUsed="0"/>
-    <w:lsdException w:name="Colorful Grid Accent 1" w:semiHidden="0" w:uiPriority="73" w:unhideWhenUsed="0"/>
-    <w:lsdException w:name="Light Shading Accent 2" w:semiHidden="0" w:uiPriority="60" w:unhideWhenUsed="0"/>
-    <w:lsdException w:name="Light List Accent 2" w:semiHidden="0" w:uiPriority="61" w:unhideWhenUsed="0"/>
-    <w:lsdException w:name="Light Grid Accent 2" w:semiHidden="0" w:uiPriority="62" w:unhideWhenUsed="0"/>
-    <w:lsdException w:name="Medium Shading 1 Accent 2" w:semiHidden="0" w:uiPriority="63" w:unhideWhenUsed="0"/>
-    <w:lsdException w:name="Medium Shading 2 Accent 2" w:semiHidden="0" w:uiPriority="64" w:unhideWhenUsed="0"/>
-    <w:lsdException w:name="Medium List 1 Accent 2" w:semiHidden="0" w:uiPriority="65" w:unhideWhenUsed="0"/>
-    <w:lsdException w:name="Medium List 2 Accent 2" w:semiHidden="0" w:uiPriority="66" w:unhideWhenUsed="0"/>
-    <w:lsdException w:name="Medium Grid 1 Accent 2" w:semiHidden="0" w:uiPriority="67" w:unhideWhenUsed="0"/>
-    <w:lsdException w:name="Medium Grid 2 Accent 2" w:semiHidden="0" w:uiPriority="68" w:unhideWhenUsed="0"/>
-    <w:lsdException w:name="Medium Grid 3 Accent 2" w:semiHidden="0" w:uiPriority="69" w:unhideWhenUsed="0"/>
-    <w:lsdException w:name="Dark List Accent 2" w:semiHidden="0" w:uiPriority="70" w:unhideWhenUsed="0"/>
-    <w:lsdException w:name="Colorful Shading Accent 2" w:semiHidden="0" w:uiPriority="71" w:unhideWhenUsed="0"/>
-    <w:lsdException w:name="Colorful List Accent 2" w:semiHidden="0" w:uiPriority="72" w:unhideWhenUsed="0"/>
-    <w:lsdException w:name="Colorful Grid Accent 2" w:semiHidden="0" w:uiPriority="73" w:unhideWhenUsed="0"/>
-    <w:lsdException w:name="Light Shading Accent 3" w:semiHidden="0" w:uiPriority="60" w:unhideWhenUsed="0"/>
-    <w:lsdException w:name="Light List Accent 3" w:semiHidden="0" w:uiPriority="61" w:unhideWhenUsed="0"/>
-    <w:lsdException w:name="Light Grid Accent 3" w:semiHidden="0" w:uiPriority="62" w:unhideWhenUsed="0"/>
-    <w:lsdException w:name="Medium Shading 1 Accent 3" w:semiHidden="0" w:uiPriority="63" w:unhideWhenUsed="0"/>
-    <w:lsdException w:name="Medium Shading 2 Accent 3" w:semiHidden="0" w:uiPriority="64" w:unhideWhenUsed="0"/>
-    <w:lsdException w:name="Medium List 1 Accent 3" w:semiHidden="0" w:uiPriority="65" w:unhideWhenUsed="0"/>
-    <w:lsdException w:name="Medium List 2 Accent 3" w:semiHidden="0" w:uiPriority="66" w:unhideWhenUsed="0"/>
-    <w:lsdException w:name="Medium Grid 1 Accent 3" w:semiHidden="0" w:uiPriority="67" w:unhideWhenUsed="0"/>
-    <w:lsdException w:name="Medium Grid 2 Accent 3" w:semiHidden="0" w:uiPriority="68" w:unhideWhenUsed="0"/>
-    <w:lsdException w:name="Medium Grid 3 Accent 3" w:semiHidden="0" w:uiPriority="69" w:unhideWhenUsed="0"/>
-    <w:lsdException w:name="Dark List Accent 3" w:semiHidden="0" w:uiPriority="70" w:unhideWhenUsed="0"/>
-    <w:lsdException w:name="Colorful Shading Accent 3" w:semiHidden="0" w:uiPriority="71" w:unhideWhenUsed="0"/>
-    <w:lsdException w:name="Colorful List Accent 3" w:semiHidden="0" w:uiPriority="72" w:unhideWhenUsed="0"/>
-    <w:lsdException w:name="Colorful Grid Accent 3" w:semiHidden="0" w:uiPriority="73" w:unhideWhenUsed="0"/>
-    <w:lsdException w:name="Light Shading Accent 4" w:semiHidden="0" w:uiPriority="60" w:unhideWhenUsed="0"/>
-    <w:lsdException w:name="Light List Accent 4" w:semiHidden="0" w:uiPriority="61" w:unhideWhenUsed="0"/>
-    <w:lsdException w:name="Light Grid Accent 4" w:semiHidden="0" w:uiPriority="62" w:unhideWhenUsed="0"/>
-    <w:lsdException w:name="Medium Shading 1 Accent 4" w:semiHidden="0" w:uiPriority="63" w:unhideWhenUsed="0"/>
-    <w:lsdException w:name="Medium Shading 2 Accent 4" w:semiHidden="0" w:uiPriority="64" w:unhideWhenUsed="0"/>
-    <w:lsdException w:name="Medium List 1 Accent 4" w:semiHidden="0" w:uiPriority="65" w:unhideWhenUsed="0"/>
-    <w:lsdException w:name="Medium List 2 Accent 4" w:semiHidden="0" w:uiPriority="66" w:unhideWhenUsed="0"/>
-    <w:lsdException w:name="Medium Grid 1 Accent 4" w:semiHidden="0" w:uiPriority="67" w:unhideWhenUsed="0"/>
-    <w:lsdException w:name="Medium Grid 2 Accent 4" w:semiHidden="0" w:uiPriority="68" w:unhideWhenUsed="0"/>
-    <w:lsdException w:name="Medium Grid 3 Accent 4" w:semiHidden="0" w:uiPriority="69" w:unhideWhenUsed="0"/>
-    <w:lsdException w:name="Dark List Accent 4" w:semiHidden="0" w:uiPriority="70" w:unhideWhenUsed="0"/>
-    <w:lsdException w:name="Colorful Shading Accent 4" w:semiHidden="0" w:uiPriority="71" w:unhideWhenUsed="0"/>
-    <w:lsdException w:name="Colorful List Accent 4" w:semiHidden="0" w:uiPriority="72" w:unhideWhenUsed="0"/>
-    <w:lsdException w:name="Colorful Grid Accent 4" w:semiHidden="0" w:uiPriority="73" w:unhideWhenUsed="0"/>
-    <w:lsdException w:name="Light Shading Accent 5" w:semiHidden="0" w:uiPriority="60" w:unhideWhenUsed="0"/>
-    <w:lsdException w:name="Light List Accent 5" w:semiHidden="0" w:uiPriority="61" w:unhideWhenUsed="0"/>
-    <w:lsdException w:name="Light Grid Accent 5" w:semiHidden="0" w:uiPriority="62" w:unhideWhenUsed="0"/>
-    <w:lsdException w:name="Medium Shading 1 Accent 5" w:semiHidden="0" w:uiPriority="63" w:unhideWhenUsed="0"/>
-    <w:lsdException w:name="Medium Shading 2 Accent 5" w:semiHidden="0" w:uiPriority="64" w:unhideWhenUsed="0"/>
-    <w:lsdException w:name="Medium List 1 Accent 5" w:semiHidden="0" w:uiPriority="65" w:unhideWhenUsed="0"/>
-    <w:lsdException w:name="Medium List 2 Accent 5" w:semiHidden="0" w:uiPriority="66" w:unhideWhenUsed="0"/>
-    <w:lsdException w:name="Medium Grid 1 Accent 5" w:semiHidden="0" w:uiPriority="67" w:unhideWhenUsed="0"/>
-    <w:lsdException w:name="Medium Grid 2 Accent 5" w:semiHidden="0" w:uiPriority="68" w:unhideWhenUsed="0"/>
-    <w:lsdException w:name="Medium Grid 3 Accent 5" w:semiHidden="0" w:uiPriority="69" w:unhideWhenUsed="0"/>
-    <w:lsdException w:name="Dark List Accent 5" w:semiHidden="0" w:uiPriority="70" w:unhideWhenUsed="0"/>
-    <w:lsdException w:name="Colorful Shading Accent 5" w:semiHidden="0" w:uiPriority="71" w:unhideWhenUsed="0"/>
-    <w:lsdException w:name="Colorful List Accent 5" w:semiHidden="0" w:uiPriority="72" w:unhideWhenUsed="0"/>
-    <w:lsdException w:name="Colorful Grid Accent 5" w:semiHidden="0" w:uiPriority="73" w:unhideWhenUsed="0"/>
-    <w:lsdException w:name="Light Shading Accent 6" w:semiHidden="0" w:uiPriority="60" w:unhideWhenUsed="0"/>
-    <w:lsdException w:name="Light List Accent 6" w:semiHidden="0" w:uiPriority="61" w:unhideWhenUsed="0"/>
-    <w:lsdException w:name="Light Grid Accent 6" w:semiHidden="0" w:uiPriority="62" w:unhideWhenUsed="0"/>
-    <w:lsdException w:name="Medium Shading 1 Accent 6" w:semiHidden="0" w:uiPriority="63" w:unhideWhenUsed="0"/>
-    <w:lsdException w:name="Medium Shading 2 Accent 6" w:semiHidden="0" w:uiPriority="64" w:unhideWhenUsed="0"/>
-    <w:lsdException w:name="Medium List 1 Accent 6" w:semiHidden="0" w:uiPriority="65" w:unhideWhenUsed="0"/>
-    <w:lsdException w:name="Medium List 2 Accent 6" w:semiHidden="0" w:uiPriority="66" w:unhideWhenUsed="0"/>
-    <w:lsdException w:name="Medium Grid 1 Accent 6" w:semiHidden="0" w:uiPriority="67" w:unhideWhenUsed="0"/>
-    <w:lsdException w:name="Medium Grid 2 Accent 6" w:semiHidden="0" w:uiPriority="68" w:unhideWhenUsed="0"/>
-    <w:lsdException w:name="Medium Grid 3 Accent 6" w:semiHidden="0" w:uiPriority="69" w:unhideWhenUsed="0"/>
-    <w:lsdException w:name="Dark List Accent 6" w:semiHidden="0" w:uiPriority="70" w:unhideWhenUsed="0"/>
-    <w:lsdException w:name="Colorful Shading Accent 6" w:semiHidden="0" w:uiPriority="71" w:unhideWhenUsed="0"/>
-    <w:lsdException w:name="Colorful List Accent 6" w:semiHidden="0" w:uiPriority="72" w:unhideWhenUsed="0"/>
-    <w:lsdException w:name="Colorful Grid Accent 6" w:semiHidden="0" w:uiPriority="73" w:unhideWhenUsed="0"/>
-    <w:lsdException w:name="Subtle Emphasis" w:semiHidden="0" w:uiPriority="19" w:unhideWhenUsed="0" w:qFormat="1"/>
-    <w:lsdException w:name="Intense Emphasis" w:semiHidden="0" w:uiPriority="21" w:unhideWhenUsed="0" w:qFormat="1"/>
-    <w:lsdException w:name="Subtle Reference" w:semiHidden="0" w:uiPriority="31" w:unhideWhenUsed="0" w:qFormat="1"/>
-    <w:lsdException w:name="Intense Reference" w:semiHidden="0" w:uiPriority="32" w:unhideWhenUsed="0" w:qFormat="1"/>
-    <w:lsdException w:name="Book Title" w:semiHidden="0" w:uiPriority="33" w:unhideWhenUsed="0" w:qFormat="1"/>
-    <w:lsdException w:name="Bibliography" w:uiPriority="37"/>
-    <w:lsdException w:name="TOC Heading" w:uiPriority="39" w:qFormat="1"/>
-  </w:latentStyles>
-  <w:style w:type="paragraph" w:default="1" w:styleId="Normal">
-    <w:name w:val="Normal"/>
-    <w:qFormat/>
-    <w:rsid w:val="009011D2"/>
-  </w:style>
-  <w:style w:type="character" w:default="1" w:styleId="DefaultParagraphFont">
-    <w:name w:val="Default Paragraph Font"/>
-    <w:uiPriority w:val="1"/>
-    <w:semiHidden/>
-    <w:unhideWhenUsed/>
-  </w:style>
-  <w:style w:type="table" w:default="1" w:styleId="TableNormal">
-    <w:name w:val="Normal Table"/>
-    <w:uiPriority w:val="99"/>
-    <w:semiHidden/>
-    <w:unhideWhenUsed/>
-    <w:qFormat/>
-    <w:tblPr>
-      <w:tblInd w:w="0" w:type="dxa"/>
-      <w:tblCellMar>
-        <w:top w:w="0" w:type="dxa"/>
-        <w:left w:w="108" w:type="dxa"/>
-        <w:bottom w:w="0" w:type="dxa"/>
-        <w:right w:w="108" w:type="dxa"/>
-      </w:tblCellMar>
-    </w:tblPr>
-  </w:style>
-  <w:style w:type="numbering" w:default="1" w:styleId="NoList">
-    <w:name w:val="No List"/>
-    <w:uiPriority w:val="99"/>
-    <w:semiHidden/>
-    <w:unhideWhenUsed/>
-  </w:style>
-  <w:style w:type="character" w:styleId="PlaceholderText">
-    <w:name w:val="Placeholder Text"/>
-    <w:basedOn w:val="DefaultParagraphFont"/>
-    <w:uiPriority w:val="99"/>
-    <w:semiHidden/>
-    <w:rsid w:val="003E2539"/>
-    <w:rPr>
-      <w:color w:val="808080"/>
-    </w:rPr>
-  </w:style>
-  <w:style w:type="paragraph" w:customStyle="1" w:styleId="9FFA68F323FD4FF99E238E49C119599B">
-    <w:name w:val="9FFA68F323FD4FF99E238E49C119599B"/>
-    <w:rsid w:val="009011D2"/>
-  </w:style>
-</w:styles>
-</file>
-
-<file path=word/glossary/webSettings.xml><?xml version="1.0" encoding="utf-8"?>
-<w:webSettings xmlns:r="http://schemas.openxmlformats.org/officeDocument/2006/relationships" xmlns:w="http://schemas.openxmlformats.org/wordprocessingml/2006/main">
-  <w:optimizeForBrowser/>
-</w:webSettings>
-</file>
-
 <file path=word/theme/theme1.xml><?xml version="1.0" encoding="utf-8"?>
 <a:theme xmlns:a="http://schemas.openxmlformats.org/drawingml/2006/main" name="Office Theme">
   <a:themeElements>
@@ -55234,7 +55056,7 @@
 </file>
 
 <file path=customXml/itemProps1.xml><?xml version="1.0" encoding="utf-8"?>
-<ds:datastoreItem xmlns:ds="http://schemas.openxmlformats.org/officeDocument/2006/customXml" ds:itemID="{BE157C43-1AC1-42DD-B21D-010CC6F64EC9}">
+<ds:datastoreItem xmlns:ds="http://schemas.openxmlformats.org/officeDocument/2006/customXml" ds:itemID="{1E8E1C93-D355-4451-85B7-B88526723B02}">
   <ds:schemaRefs>
     <ds:schemaRef ds:uri="http://schemas.openxmlformats.org/officeDocument/2006/bibliography"/>
   </ds:schemaRefs>

</xml_diff>

<commit_message>
Finished up to effects of traffic parameters
</commit_message>
<xml_diff>
--- a/VANET_Felix.docx
+++ b/VANET_Felix.docx
@@ -2870,7 +2870,7 @@
                 <w:noProof/>
                 <w:webHidden/>
               </w:rPr>
-              <w:t>42</w:t>
+              <w:t>43</w:t>
             </w:r>
             <w:r>
               <w:rPr>
@@ -2939,7 +2939,7 @@
                 <w:noProof/>
                 <w:webHidden/>
               </w:rPr>
-              <w:t>42</w:t>
+              <w:t>43</w:t>
             </w:r>
             <w:r>
               <w:rPr>
@@ -3008,7 +3008,7 @@
                 <w:noProof/>
                 <w:webHidden/>
               </w:rPr>
-              <w:t>42</w:t>
+              <w:t>43</w:t>
             </w:r>
             <w:r>
               <w:rPr>
@@ -3077,7 +3077,7 @@
                 <w:noProof/>
                 <w:webHidden/>
               </w:rPr>
-              <w:t>43</w:t>
+              <w:t>44</w:t>
             </w:r>
             <w:r>
               <w:rPr>
@@ -3146,7 +3146,7 @@
                 <w:noProof/>
                 <w:webHidden/>
               </w:rPr>
-              <w:t>43</w:t>
+              <w:t>44</w:t>
             </w:r>
             <w:r>
               <w:rPr>
@@ -3215,7 +3215,7 @@
                 <w:noProof/>
                 <w:webHidden/>
               </w:rPr>
-              <w:t>43</w:t>
+              <w:t>44</w:t>
             </w:r>
             <w:r>
               <w:rPr>
@@ -3284,7 +3284,7 @@
                 <w:noProof/>
                 <w:webHidden/>
               </w:rPr>
-              <w:t>43</w:t>
+              <w:t>44</w:t>
             </w:r>
             <w:r>
               <w:rPr>
@@ -8969,7 +8969,15 @@
                           <w:sz w:val="24"/>
                           <w:szCs w:val="24"/>
                         </w:rPr>
-                        <m:t>intra</m:t>
+                        <m:t>intr</m:t>
+                      </m:r>
+                      <m:r>
+                        <w:rPr>
+                          <w:rFonts w:ascii="Cambria Math" w:eastAsiaTheme="minorEastAsia" w:hAnsi="Cambria Math"/>
+                          <w:sz w:val="24"/>
+                          <w:szCs w:val="24"/>
+                        </w:rPr>
+                        <m:t>a</m:t>
                       </m:r>
                     </m:sub>
                   </m:sSub>
@@ -11755,7 +11763,15 @@
                   <w:sz w:val="24"/>
                   <w:szCs w:val="24"/>
                 </w:rPr>
-                <m:t>inter</m:t>
+                <m:t>i</m:t>
+              </m:r>
+              <m:r>
+                <w:rPr>
+                  <w:rFonts w:ascii="Cambria Math" w:eastAsiaTheme="minorEastAsia" w:hAnsi="Cambria Math"/>
+                  <w:sz w:val="24"/>
+                  <w:szCs w:val="24"/>
+                </w:rPr>
+                <m:t>nter</m:t>
               </m:r>
             </m:sub>
           </m:sSub>
@@ -50037,6 +50053,7 @@
     <w:p>
       <w:pPr>
         <w:rPr>
+          <w:rFonts w:eastAsiaTheme="minorEastAsia"/>
           <w:sz w:val="24"/>
           <w:szCs w:val="24"/>
         </w:rPr>
@@ -50047,7 +50064,122 @@
           <w:szCs w:val="24"/>
         </w:rPr>
         <w:tab/>
-        <w:t xml:space="preserve">Figure 5 are the results of the model plotted against 3000 simulations runs for the tail probability of connectivity distance. </w:t>
+        <w:t>Figure 5 are the results of the model plotted against 3000 simulations runs for the tail probability of connectivity distance.</w:t>
+      </w:r>
+      <w:r>
+        <w:rPr>
+          <w:sz w:val="24"/>
+          <w:szCs w:val="24"/>
+        </w:rPr>
+        <w:t xml:space="preserve"> In figure 5(a) the tail probability of connectivity distance is plotted against vehicle distance. </w:t>
+      </w:r>
+      <w:r>
+        <w:rPr>
+          <w:sz w:val="24"/>
+          <w:szCs w:val="24"/>
+        </w:rPr>
+        <w:t xml:space="preserve">What the simulation, as well as the framework presented for </w:t>
+      </w:r>
+      <w:r>
+        <w:rPr>
+          <w:sz w:val="24"/>
+          <w:szCs w:val="24"/>
+        </w:rPr>
+        <w:t xml:space="preserve"> </w:t>
+      </w:r>
+      <m:oMath>
+        <m:r>
+          <w:rPr>
+            <w:rFonts w:ascii="Cambria Math" w:hAnsi="Cambria Math"/>
+            <w:sz w:val="24"/>
+            <w:szCs w:val="24"/>
+          </w:rPr>
+          <m:t>E</m:t>
+        </m:r>
+        <m:d>
+          <m:dPr>
+            <m:ctrlPr>
+              <w:rPr>
+                <w:rFonts w:ascii="Cambria Math" w:hAnsi="Cambria Math"/>
+                <w:i/>
+                <w:sz w:val="24"/>
+                <w:szCs w:val="24"/>
+              </w:rPr>
+            </m:ctrlPr>
+          </m:dPr>
+          <m:e>
+            <m:r>
+              <w:rPr>
+                <w:rFonts w:ascii="Cambria Math" w:hAnsi="Cambria Math"/>
+                <w:sz w:val="24"/>
+                <w:szCs w:val="24"/>
+              </w:rPr>
+              <m:t>d</m:t>
+            </m:r>
+          </m:e>
+        </m:d>
+      </m:oMath>
+      <w:r>
+        <w:rPr>
+          <w:rFonts w:eastAsiaTheme="minorEastAsia"/>
+          <w:sz w:val="24"/>
+          <w:szCs w:val="24"/>
+        </w:rPr>
+        <w:t xml:space="preserve">, shows is that as the distance increases between subsequent vehicles that the average probability of being connected decreases. This is intuitive given the transmission range and traffic flow because as distance increases more vehicles fall out of transmission range. For this reason, figure 5(b) makes intuitive sense because as traffic flow increases, which increases traffic density, the average connectivity distance also increases. </w:t>
+      </w:r>
+      <w:r>
+        <w:rPr>
+          <w:rFonts w:eastAsiaTheme="minorEastAsia"/>
+          <w:sz w:val="24"/>
+          <w:szCs w:val="24"/>
+        </w:rPr>
+        <w:t>With the increased density of vehicles there are more chances for more vehicles to be connected thus increasing the average connectivity distance.</w:t>
+      </w:r>
+      <w:r>
+        <w:rPr>
+          <w:rFonts w:eastAsiaTheme="minorEastAsia"/>
+          <w:sz w:val="24"/>
+          <w:szCs w:val="24"/>
+        </w:rPr>
+        <w:t xml:space="preserve">  </w:t>
+      </w:r>
+    </w:p>
+    <w:p>
+      <w:pPr>
+        <w:pStyle w:val="Heading3"/>
+      </w:pPr>
+      <w:r>
+        <w:t>Varying Traffic Parameters</w:t>
+      </w:r>
+    </w:p>
+    <w:p>
+      <w:pPr>
+        <w:rPr>
+          <w:sz w:val="24"/>
+          <w:szCs w:val="24"/>
+        </w:rPr>
+      </w:pPr>
+      <w:r>
+        <w:rPr>
+          <w:sz w:val="24"/>
+          <w:szCs w:val="24"/>
+        </w:rPr>
+        <w:tab/>
+        <w:t>We saw how the</w:t>
+      </w:r>
+      <w:r>
+        <w:rPr>
+          <w:sz w:val="24"/>
+          <w:szCs w:val="24"/>
+        </w:rPr>
+        <w:t xml:space="preserve"> changes in average distance between vehicles and traffic flow influenced the connectivity in a VANET system. Now we will investigate the ramifications when varying the transmission ranges, the average value and standard deviation in the normal distribution, </w:t>
+      </w:r>
+      <w:r>
+        <w:rPr>
+          <w:sz w:val="24"/>
+          <w:szCs w:val="24"/>
+        </w:rPr>
+        <w:t>and again the traffic flow to uncover the intricacies of the relationship between all these parameters.</w:t>
       </w:r>
     </w:p>
     <w:p>
@@ -55056,7 +55188,7 @@
 </file>
 
 <file path=customXml/itemProps1.xml><?xml version="1.0" encoding="utf-8"?>
-<ds:datastoreItem xmlns:ds="http://schemas.openxmlformats.org/officeDocument/2006/customXml" ds:itemID="{1E8E1C93-D355-4451-85B7-B88526723B02}">
+<ds:datastoreItem xmlns:ds="http://schemas.openxmlformats.org/officeDocument/2006/customXml" ds:itemID="{F924BEF5-9B50-410A-B365-CA7C6C0DEF00}">
   <ds:schemaRefs>
     <ds:schemaRef ds:uri="http://schemas.openxmlformats.org/officeDocument/2006/bibliography"/>
   </ds:schemaRefs>

</xml_diff>

<commit_message>
Updates up to Effect of Traffic Speed
</commit_message>
<xml_diff>
--- a/VANET_Felix.docx
+++ b/VANET_Felix.docx
@@ -166,7 +166,7 @@
           <w:r>
             <w:fldChar w:fldCharType="separate"/>
           </w:r>
-          <w:hyperlink w:anchor="_Toc339790284" w:history="1">
+          <w:hyperlink w:anchor="_Toc340087345" w:history="1">
             <w:r>
               <w:rPr>
                 <w:rStyle w:val="Hyperlink"/>
@@ -193,7 +193,7 @@
                 <w:noProof/>
                 <w:webHidden/>
               </w:rPr>
-              <w:instrText xml:space="preserve"> PAGEREF _Toc339790284 \h </w:instrText>
+              <w:instrText xml:space="preserve"> PAGEREF _Toc340087345 \h </w:instrText>
             </w:r>
             <w:r>
               <w:rPr>
@@ -235,7 +235,7 @@
               <w:noProof/>
             </w:rPr>
           </w:pPr>
-          <w:hyperlink w:anchor="_Toc339790285" w:history="1">
+          <w:hyperlink w:anchor="_Toc340087346" w:history="1">
             <w:r>
               <w:rPr>
                 <w:rStyle w:val="Hyperlink"/>
@@ -262,7 +262,7 @@
                 <w:noProof/>
                 <w:webHidden/>
               </w:rPr>
-              <w:instrText xml:space="preserve"> PAGEREF _Toc339790285 \h </w:instrText>
+              <w:instrText xml:space="preserve"> PAGEREF _Toc340087346 \h </w:instrText>
             </w:r>
             <w:r>
               <w:rPr>
@@ -304,7 +304,7 @@
               <w:noProof/>
             </w:rPr>
           </w:pPr>
-          <w:hyperlink w:anchor="_Toc339790286" w:history="1">
+          <w:hyperlink w:anchor="_Toc340087347" w:history="1">
             <w:r>
               <w:rPr>
                 <w:rStyle w:val="Hyperlink"/>
@@ -331,7 +331,7 @@
                 <w:noProof/>
                 <w:webHidden/>
               </w:rPr>
-              <w:instrText xml:space="preserve"> PAGEREF _Toc339790286 \h </w:instrText>
+              <w:instrText xml:space="preserve"> PAGEREF _Toc340087347 \h </w:instrText>
             </w:r>
             <w:r>
               <w:rPr>
@@ -373,7 +373,7 @@
               <w:noProof/>
             </w:rPr>
           </w:pPr>
-          <w:hyperlink w:anchor="_Toc339790287" w:history="1">
+          <w:hyperlink w:anchor="_Toc340087348" w:history="1">
             <w:r>
               <w:rPr>
                 <w:rStyle w:val="Hyperlink"/>
@@ -400,7 +400,7 @@
                 <w:noProof/>
                 <w:webHidden/>
               </w:rPr>
-              <w:instrText xml:space="preserve"> PAGEREF _Toc339790287 \h </w:instrText>
+              <w:instrText xml:space="preserve"> PAGEREF _Toc340087348 \h </w:instrText>
             </w:r>
             <w:r>
               <w:rPr>
@@ -442,7 +442,7 @@
               <w:noProof/>
             </w:rPr>
           </w:pPr>
-          <w:hyperlink w:anchor="_Toc339790288" w:history="1">
+          <w:hyperlink w:anchor="_Toc340087349" w:history="1">
             <w:r>
               <w:rPr>
                 <w:rStyle w:val="Hyperlink"/>
@@ -469,7 +469,7 @@
                 <w:noProof/>
                 <w:webHidden/>
               </w:rPr>
-              <w:instrText xml:space="preserve"> PAGEREF _Toc339790288 \h </w:instrText>
+              <w:instrText xml:space="preserve"> PAGEREF _Toc340087349 \h </w:instrText>
             </w:r>
             <w:r>
               <w:rPr>
@@ -511,7 +511,7 @@
               <w:noProof/>
             </w:rPr>
           </w:pPr>
-          <w:hyperlink w:anchor="_Toc339790289" w:history="1">
+          <w:hyperlink w:anchor="_Toc340087350" w:history="1">
             <w:r>
               <w:rPr>
                 <w:rStyle w:val="Hyperlink"/>
@@ -538,7 +538,7 @@
                 <w:noProof/>
                 <w:webHidden/>
               </w:rPr>
-              <w:instrText xml:space="preserve"> PAGEREF _Toc339790289 \h </w:instrText>
+              <w:instrText xml:space="preserve"> PAGEREF _Toc340087350 \h </w:instrText>
             </w:r>
             <w:r>
               <w:rPr>
@@ -580,7 +580,7 @@
               <w:noProof/>
             </w:rPr>
           </w:pPr>
-          <w:hyperlink w:anchor="_Toc339790290" w:history="1">
+          <w:hyperlink w:anchor="_Toc340087351" w:history="1">
             <w:r>
               <w:rPr>
                 <w:rStyle w:val="Hyperlink"/>
@@ -607,7 +607,7 @@
                 <w:noProof/>
                 <w:webHidden/>
               </w:rPr>
-              <w:instrText xml:space="preserve"> PAGEREF _Toc339790290 \h </w:instrText>
+              <w:instrText xml:space="preserve"> PAGEREF _Toc340087351 \h </w:instrText>
             </w:r>
             <w:r>
               <w:rPr>
@@ -649,7 +649,7 @@
               <w:noProof/>
             </w:rPr>
           </w:pPr>
-          <w:hyperlink w:anchor="_Toc339790291" w:history="1">
+          <w:hyperlink w:anchor="_Toc340087352" w:history="1">
             <w:r>
               <w:rPr>
                 <w:rStyle w:val="Hyperlink"/>
@@ -676,7 +676,7 @@
                 <w:noProof/>
                 <w:webHidden/>
               </w:rPr>
-              <w:instrText xml:space="preserve"> PAGEREF _Toc339790291 \h </w:instrText>
+              <w:instrText xml:space="preserve"> PAGEREF _Toc340087352 \h </w:instrText>
             </w:r>
             <w:r>
               <w:rPr>
@@ -718,7 +718,7 @@
               <w:noProof/>
             </w:rPr>
           </w:pPr>
-          <w:hyperlink w:anchor="_Toc339790292" w:history="1">
+          <w:hyperlink w:anchor="_Toc340087353" w:history="1">
             <w:r>
               <w:rPr>
                 <w:rStyle w:val="Hyperlink"/>
@@ -745,7 +745,7 @@
                 <w:noProof/>
                 <w:webHidden/>
               </w:rPr>
-              <w:instrText xml:space="preserve"> PAGEREF _Toc339790292 \h </w:instrText>
+              <w:instrText xml:space="preserve"> PAGEREF _Toc340087353 \h </w:instrText>
             </w:r>
             <w:r>
               <w:rPr>
@@ -787,7 +787,7 @@
               <w:noProof/>
             </w:rPr>
           </w:pPr>
-          <w:hyperlink w:anchor="_Toc339790293" w:history="1">
+          <w:hyperlink w:anchor="_Toc340087354" w:history="1">
             <w:r>
               <w:rPr>
                 <w:rStyle w:val="Hyperlink"/>
@@ -814,7 +814,7 @@
                 <w:noProof/>
                 <w:webHidden/>
               </w:rPr>
-              <w:instrText xml:space="preserve"> PAGEREF _Toc339790293 \h </w:instrText>
+              <w:instrText xml:space="preserve"> PAGEREF _Toc340087354 \h </w:instrText>
             </w:r>
             <w:r>
               <w:rPr>
@@ -856,7 +856,7 @@
               <w:noProof/>
             </w:rPr>
           </w:pPr>
-          <w:hyperlink w:anchor="_Toc339790294" w:history="1">
+          <w:hyperlink w:anchor="_Toc340087355" w:history="1">
             <w:r>
               <w:rPr>
                 <w:rStyle w:val="Hyperlink"/>
@@ -883,7 +883,7 @@
                 <w:noProof/>
                 <w:webHidden/>
               </w:rPr>
-              <w:instrText xml:space="preserve"> PAGEREF _Toc339790294 \h </w:instrText>
+              <w:instrText xml:space="preserve"> PAGEREF _Toc340087355 \h </w:instrText>
             </w:r>
             <w:r>
               <w:rPr>
@@ -925,7 +925,7 @@
               <w:noProof/>
             </w:rPr>
           </w:pPr>
-          <w:hyperlink w:anchor="_Toc339790295" w:history="1">
+          <w:hyperlink w:anchor="_Toc340087356" w:history="1">
             <w:r>
               <w:rPr>
                 <w:rStyle w:val="Hyperlink"/>
@@ -952,7 +952,7 @@
                 <w:noProof/>
                 <w:webHidden/>
               </w:rPr>
-              <w:instrText xml:space="preserve"> PAGEREF _Toc339790295 \h </w:instrText>
+              <w:instrText xml:space="preserve"> PAGEREF _Toc340087356 \h </w:instrText>
             </w:r>
             <w:r>
               <w:rPr>
@@ -994,7 +994,7 @@
               <w:noProof/>
             </w:rPr>
           </w:pPr>
-          <w:hyperlink w:anchor="_Toc339790296" w:history="1">
+          <w:hyperlink w:anchor="_Toc340087357" w:history="1">
             <w:r>
               <w:rPr>
                 <w:rStyle w:val="Hyperlink"/>
@@ -1021,7 +1021,7 @@
                 <w:noProof/>
                 <w:webHidden/>
               </w:rPr>
-              <w:instrText xml:space="preserve"> PAGEREF _Toc339790296 \h </w:instrText>
+              <w:instrText xml:space="preserve"> PAGEREF _Toc340087357 \h </w:instrText>
             </w:r>
             <w:r>
               <w:rPr>
@@ -1063,7 +1063,7 @@
               <w:noProof/>
             </w:rPr>
           </w:pPr>
-          <w:hyperlink w:anchor="_Toc339790297" w:history="1">
+          <w:hyperlink w:anchor="_Toc340087358" w:history="1">
             <w:r>
               <w:rPr>
                 <w:rStyle w:val="Hyperlink"/>
@@ -1090,7 +1090,7 @@
                 <w:noProof/>
                 <w:webHidden/>
               </w:rPr>
-              <w:instrText xml:space="preserve"> PAGEREF _Toc339790297 \h </w:instrText>
+              <w:instrText xml:space="preserve"> PAGEREF _Toc340087358 \h </w:instrText>
             </w:r>
             <w:r>
               <w:rPr>
@@ -1132,7 +1132,7 @@
               <w:noProof/>
             </w:rPr>
           </w:pPr>
-          <w:hyperlink w:anchor="_Toc339790298" w:history="1">
+          <w:hyperlink w:anchor="_Toc340087359" w:history="1">
             <w:r>
               <w:rPr>
                 <w:rStyle w:val="Hyperlink"/>
@@ -1159,7 +1159,7 @@
                 <w:noProof/>
                 <w:webHidden/>
               </w:rPr>
-              <w:instrText xml:space="preserve"> PAGEREF _Toc339790298 \h </w:instrText>
+              <w:instrText xml:space="preserve"> PAGEREF _Toc340087359 \h </w:instrText>
             </w:r>
             <w:r>
               <w:rPr>
@@ -1201,7 +1201,7 @@
               <w:noProof/>
             </w:rPr>
           </w:pPr>
-          <w:hyperlink w:anchor="_Toc339790299" w:history="1">
+          <w:hyperlink w:anchor="_Toc340087360" w:history="1">
             <w:r>
               <w:rPr>
                 <w:rStyle w:val="Hyperlink"/>
@@ -1228,7 +1228,7 @@
                 <w:noProof/>
                 <w:webHidden/>
               </w:rPr>
-              <w:instrText xml:space="preserve"> PAGEREF _Toc339790299 \h </w:instrText>
+              <w:instrText xml:space="preserve"> PAGEREF _Toc340087360 \h </w:instrText>
             </w:r>
             <w:r>
               <w:rPr>
@@ -1270,7 +1270,7 @@
               <w:noProof/>
             </w:rPr>
           </w:pPr>
-          <w:hyperlink w:anchor="_Toc339790300" w:history="1">
+          <w:hyperlink w:anchor="_Toc340087361" w:history="1">
             <w:r>
               <w:rPr>
                 <w:rStyle w:val="Hyperlink"/>
@@ -1297,7 +1297,7 @@
                 <w:noProof/>
                 <w:webHidden/>
               </w:rPr>
-              <w:instrText xml:space="preserve"> PAGEREF _Toc339790300 \h </w:instrText>
+              <w:instrText xml:space="preserve"> PAGEREF _Toc340087361 \h </w:instrText>
             </w:r>
             <w:r>
               <w:rPr>
@@ -1339,7 +1339,7 @@
               <w:noProof/>
             </w:rPr>
           </w:pPr>
-          <w:hyperlink w:anchor="_Toc339790301" w:history="1">
+          <w:hyperlink w:anchor="_Toc340087362" w:history="1">
             <w:r>
               <w:rPr>
                 <w:rStyle w:val="Hyperlink"/>
@@ -1386,7 +1386,7 @@
                 <w:noProof/>
                 <w:webHidden/>
               </w:rPr>
-              <w:instrText xml:space="preserve"> PAGEREF _Toc339790301 \h </w:instrText>
+              <w:instrText xml:space="preserve"> PAGEREF _Toc340087362 \h </w:instrText>
             </w:r>
             <w:r>
               <w:rPr>
@@ -1428,7 +1428,7 @@
               <w:noProof/>
             </w:rPr>
           </w:pPr>
-          <w:hyperlink w:anchor="_Toc339790302" w:history="1">
+          <w:hyperlink w:anchor="_Toc340087363" w:history="1">
             <w:r>
               <w:rPr>
                 <w:rStyle w:val="Hyperlink"/>
@@ -1470,7 +1470,7 @@
                 <w:noProof/>
                 <w:webHidden/>
               </w:rPr>
-              <w:instrText xml:space="preserve"> PAGEREF _Toc339790302 \h </w:instrText>
+              <w:instrText xml:space="preserve"> PAGEREF _Toc340087363 \h </w:instrText>
             </w:r>
             <w:r>
               <w:rPr>
@@ -1512,7 +1512,7 @@
               <w:noProof/>
             </w:rPr>
           </w:pPr>
-          <w:hyperlink w:anchor="_Toc339790303" w:history="1">
+          <w:hyperlink w:anchor="_Toc340087364" w:history="1">
             <w:r>
               <w:rPr>
                 <w:rStyle w:val="Hyperlink"/>
@@ -1539,7 +1539,7 @@
                 <w:noProof/>
                 <w:webHidden/>
               </w:rPr>
-              <w:instrText xml:space="preserve"> PAGEREF _Toc339790303 \h </w:instrText>
+              <w:instrText xml:space="preserve"> PAGEREF _Toc340087364 \h </w:instrText>
             </w:r>
             <w:r>
               <w:rPr>
@@ -1581,7 +1581,7 @@
               <w:noProof/>
             </w:rPr>
           </w:pPr>
-          <w:hyperlink w:anchor="_Toc339790304" w:history="1">
+          <w:hyperlink w:anchor="_Toc340087365" w:history="1">
             <w:r>
               <w:rPr>
                 <w:rStyle w:val="Hyperlink"/>
@@ -1608,7 +1608,7 @@
                 <w:noProof/>
                 <w:webHidden/>
               </w:rPr>
-              <w:instrText xml:space="preserve"> PAGEREF _Toc339790304 \h </w:instrText>
+              <w:instrText xml:space="preserve"> PAGEREF _Toc340087365 \h </w:instrText>
             </w:r>
             <w:r>
               <w:rPr>
@@ -1650,7 +1650,7 @@
               <w:noProof/>
             </w:rPr>
           </w:pPr>
-          <w:hyperlink w:anchor="_Toc339790305" w:history="1">
+          <w:hyperlink w:anchor="_Toc340087366" w:history="1">
             <w:r>
               <w:rPr>
                 <w:rStyle w:val="Hyperlink"/>
@@ -1677,7 +1677,7 @@
                 <w:noProof/>
                 <w:webHidden/>
               </w:rPr>
-              <w:instrText xml:space="preserve"> PAGEREF _Toc339790305 \h </w:instrText>
+              <w:instrText xml:space="preserve"> PAGEREF _Toc340087366 \h </w:instrText>
             </w:r>
             <w:r>
               <w:rPr>
@@ -1719,7 +1719,7 @@
               <w:noProof/>
             </w:rPr>
           </w:pPr>
-          <w:hyperlink w:anchor="_Toc339790306" w:history="1">
+          <w:hyperlink w:anchor="_Toc340087367" w:history="1">
             <w:r>
               <w:rPr>
                 <w:rStyle w:val="Hyperlink"/>
@@ -1746,7 +1746,7 @@
                 <w:noProof/>
                 <w:webHidden/>
               </w:rPr>
-              <w:instrText xml:space="preserve"> PAGEREF _Toc339790306 \h </w:instrText>
+              <w:instrText xml:space="preserve"> PAGEREF _Toc340087367 \h </w:instrText>
             </w:r>
             <w:r>
               <w:rPr>
@@ -1788,7 +1788,7 @@
               <w:noProof/>
             </w:rPr>
           </w:pPr>
-          <w:hyperlink w:anchor="_Toc339790307" w:history="1">
+          <w:hyperlink w:anchor="_Toc340087368" w:history="1">
             <w:r>
               <w:rPr>
                 <w:rStyle w:val="Hyperlink"/>
@@ -1815,7 +1815,7 @@
                 <w:noProof/>
                 <w:webHidden/>
               </w:rPr>
-              <w:instrText xml:space="preserve"> PAGEREF _Toc339790307 \h </w:instrText>
+              <w:instrText xml:space="preserve"> PAGEREF _Toc340087368 \h </w:instrText>
             </w:r>
             <w:r>
               <w:rPr>
@@ -1857,7 +1857,7 @@
               <w:noProof/>
             </w:rPr>
           </w:pPr>
-          <w:hyperlink w:anchor="_Toc339790308" w:history="1">
+          <w:hyperlink w:anchor="_Toc340087369" w:history="1">
             <w:r>
               <w:rPr>
                 <w:rStyle w:val="Hyperlink"/>
@@ -1884,7 +1884,7 @@
                 <w:noProof/>
                 <w:webHidden/>
               </w:rPr>
-              <w:instrText xml:space="preserve"> PAGEREF _Toc339790308 \h </w:instrText>
+              <w:instrText xml:space="preserve"> PAGEREF _Toc340087369 \h </w:instrText>
             </w:r>
             <w:r>
               <w:rPr>
@@ -1926,7 +1926,7 @@
               <w:noProof/>
             </w:rPr>
           </w:pPr>
-          <w:hyperlink w:anchor="_Toc339790309" w:history="1">
+          <w:hyperlink w:anchor="_Toc340087370" w:history="1">
             <w:r>
               <w:rPr>
                 <w:rStyle w:val="Hyperlink"/>
@@ -1953,7 +1953,7 @@
                 <w:noProof/>
                 <w:webHidden/>
               </w:rPr>
-              <w:instrText xml:space="preserve"> PAGEREF _Toc339790309 \h </w:instrText>
+              <w:instrText xml:space="preserve"> PAGEREF _Toc340087370 \h </w:instrText>
             </w:r>
             <w:r>
               <w:rPr>
@@ -1995,7 +1995,7 @@
               <w:noProof/>
             </w:rPr>
           </w:pPr>
-          <w:hyperlink w:anchor="_Toc339790310" w:history="1">
+          <w:hyperlink w:anchor="_Toc340087371" w:history="1">
             <w:r>
               <w:rPr>
                 <w:rStyle w:val="Hyperlink"/>
@@ -2022,7 +2022,7 @@
                 <w:noProof/>
                 <w:webHidden/>
               </w:rPr>
-              <w:instrText xml:space="preserve"> PAGEREF _Toc339790310 \h </w:instrText>
+              <w:instrText xml:space="preserve"> PAGEREF _Toc340087371 \h </w:instrText>
             </w:r>
             <w:r>
               <w:rPr>
@@ -2064,7 +2064,7 @@
               <w:noProof/>
             </w:rPr>
           </w:pPr>
-          <w:hyperlink w:anchor="_Toc339790311" w:history="1">
+          <w:hyperlink w:anchor="_Toc340087372" w:history="1">
             <w:r>
               <w:rPr>
                 <w:rStyle w:val="Hyperlink"/>
@@ -2091,7 +2091,7 @@
                 <w:noProof/>
                 <w:webHidden/>
               </w:rPr>
-              <w:instrText xml:space="preserve"> PAGEREF _Toc339790311 \h </w:instrText>
+              <w:instrText xml:space="preserve"> PAGEREF _Toc340087372 \h </w:instrText>
             </w:r>
             <w:r>
               <w:rPr>
@@ -2133,7 +2133,7 @@
               <w:noProof/>
             </w:rPr>
           </w:pPr>
-          <w:hyperlink w:anchor="_Toc339790312" w:history="1">
+          <w:hyperlink w:anchor="_Toc340087373" w:history="1">
             <w:r>
               <w:rPr>
                 <w:rStyle w:val="Hyperlink"/>
@@ -2160,7 +2160,7 @@
                 <w:noProof/>
                 <w:webHidden/>
               </w:rPr>
-              <w:instrText xml:space="preserve"> PAGEREF _Toc339790312 \h </w:instrText>
+              <w:instrText xml:space="preserve"> PAGEREF _Toc340087373 \h </w:instrText>
             </w:r>
             <w:r>
               <w:rPr>
@@ -2202,7 +2202,7 @@
               <w:noProof/>
             </w:rPr>
           </w:pPr>
-          <w:hyperlink w:anchor="_Toc339790313" w:history="1">
+          <w:hyperlink w:anchor="_Toc340087374" w:history="1">
             <w:r>
               <w:rPr>
                 <w:rStyle w:val="Hyperlink"/>
@@ -2229,7 +2229,7 @@
                 <w:noProof/>
                 <w:webHidden/>
               </w:rPr>
-              <w:instrText xml:space="preserve"> PAGEREF _Toc339790313 \h </w:instrText>
+              <w:instrText xml:space="preserve"> PAGEREF _Toc340087374 \h </w:instrText>
             </w:r>
             <w:r>
               <w:rPr>
@@ -2271,7 +2271,7 @@
               <w:noProof/>
             </w:rPr>
           </w:pPr>
-          <w:hyperlink w:anchor="_Toc339790314" w:history="1">
+          <w:hyperlink w:anchor="_Toc340087375" w:history="1">
             <w:r>
               <w:rPr>
                 <w:rStyle w:val="Hyperlink"/>
@@ -2298,7 +2298,7 @@
                 <w:noProof/>
                 <w:webHidden/>
               </w:rPr>
-              <w:instrText xml:space="preserve"> PAGEREF _Toc339790314 \h </w:instrText>
+              <w:instrText xml:space="preserve"> PAGEREF _Toc340087375 \h </w:instrText>
             </w:r>
             <w:r>
               <w:rPr>
@@ -2340,7 +2340,7 @@
               <w:noProof/>
             </w:rPr>
           </w:pPr>
-          <w:hyperlink w:anchor="_Toc339790315" w:history="1">
+          <w:hyperlink w:anchor="_Toc340087376" w:history="1">
             <w:r>
               <w:rPr>
                 <w:rStyle w:val="Hyperlink"/>
@@ -2367,7 +2367,7 @@
                 <w:noProof/>
                 <w:webHidden/>
               </w:rPr>
-              <w:instrText xml:space="preserve"> PAGEREF _Toc339790315 \h </w:instrText>
+              <w:instrText xml:space="preserve"> PAGEREF _Toc340087376 \h </w:instrText>
             </w:r>
             <w:r>
               <w:rPr>
@@ -2409,7 +2409,7 @@
               <w:noProof/>
             </w:rPr>
           </w:pPr>
-          <w:hyperlink w:anchor="_Toc339790316" w:history="1">
+          <w:hyperlink w:anchor="_Toc340087377" w:history="1">
             <w:r>
               <w:rPr>
                 <w:rStyle w:val="Hyperlink"/>
@@ -2436,7 +2436,7 @@
                 <w:noProof/>
                 <w:webHidden/>
               </w:rPr>
-              <w:instrText xml:space="preserve"> PAGEREF _Toc339790316 \h </w:instrText>
+              <w:instrText xml:space="preserve"> PAGEREF _Toc340087377 \h </w:instrText>
             </w:r>
             <w:r>
               <w:rPr>
@@ -2478,7 +2478,7 @@
               <w:noProof/>
             </w:rPr>
           </w:pPr>
-          <w:hyperlink w:anchor="_Toc339790317" w:history="1">
+          <w:hyperlink w:anchor="_Toc340087378" w:history="1">
             <w:r>
               <w:rPr>
                 <w:rStyle w:val="Hyperlink"/>
@@ -2505,7 +2505,7 @@
                 <w:noProof/>
                 <w:webHidden/>
               </w:rPr>
-              <w:instrText xml:space="preserve"> PAGEREF _Toc339790317 \h </w:instrText>
+              <w:instrText xml:space="preserve"> PAGEREF _Toc340087378 \h </w:instrText>
             </w:r>
             <w:r>
               <w:rPr>
@@ -2547,7 +2547,7 @@
               <w:noProof/>
             </w:rPr>
           </w:pPr>
-          <w:hyperlink w:anchor="_Toc339790318" w:history="1">
+          <w:hyperlink w:anchor="_Toc340087379" w:history="1">
             <w:r>
               <w:rPr>
                 <w:rStyle w:val="Hyperlink"/>
@@ -2574,7 +2574,7 @@
                 <w:noProof/>
                 <w:webHidden/>
               </w:rPr>
-              <w:instrText xml:space="preserve"> PAGEREF _Toc339790318 \h </w:instrText>
+              <w:instrText xml:space="preserve"> PAGEREF _Toc340087379 \h </w:instrText>
             </w:r>
             <w:r>
               <w:rPr>
@@ -2616,7 +2616,7 @@
               <w:noProof/>
             </w:rPr>
           </w:pPr>
-          <w:hyperlink w:anchor="_Toc339790319" w:history="1">
+          <w:hyperlink w:anchor="_Toc340087380" w:history="1">
             <w:r>
               <w:rPr>
                 <w:rStyle w:val="Hyperlink"/>
@@ -2643,7 +2643,7 @@
                 <w:noProof/>
                 <w:webHidden/>
               </w:rPr>
-              <w:instrText xml:space="preserve"> PAGEREF _Toc339790319 \h </w:instrText>
+              <w:instrText xml:space="preserve"> PAGEREF _Toc340087380 \h </w:instrText>
             </w:r>
             <w:r>
               <w:rPr>
@@ -2685,7 +2685,7 @@
               <w:noProof/>
             </w:rPr>
           </w:pPr>
-          <w:hyperlink w:anchor="_Toc339790320" w:history="1">
+          <w:hyperlink w:anchor="_Toc340087381" w:history="1">
             <w:r>
               <w:rPr>
                 <w:rStyle w:val="Hyperlink"/>
@@ -2712,7 +2712,7 @@
                 <w:noProof/>
                 <w:webHidden/>
               </w:rPr>
-              <w:instrText xml:space="preserve"> PAGEREF _Toc339790320 \h </w:instrText>
+              <w:instrText xml:space="preserve"> PAGEREF _Toc340087381 \h </w:instrText>
             </w:r>
             <w:r>
               <w:rPr>
@@ -2754,13 +2754,13 @@
               <w:noProof/>
             </w:rPr>
           </w:pPr>
-          <w:hyperlink w:anchor="_Toc339790321" w:history="1">
+          <w:hyperlink w:anchor="_Toc340087382" w:history="1">
             <w:r>
               <w:rPr>
                 <w:rStyle w:val="Hyperlink"/>
                 <w:noProof/>
               </w:rPr>
-              <w:t>Analysis</w:t>
+              <w:t>Simulation and Analysis</w:t>
             </w:r>
             <w:r>
               <w:rPr>
@@ -2781,7 +2781,7 @@
                 <w:noProof/>
                 <w:webHidden/>
               </w:rPr>
-              <w:instrText xml:space="preserve"> PAGEREF _Toc339790321 \h </w:instrText>
+              <w:instrText xml:space="preserve"> PAGEREF _Toc340087382 \h </w:instrText>
             </w:r>
             <w:r>
               <w:rPr>
@@ -2802,6 +2802,89 @@
                 <w:webHidden/>
               </w:rPr>
               <w:t>41</w:t>
+            </w:r>
+            <w:r>
+              <w:rPr>
+                <w:noProof/>
+                <w:webHidden/>
+              </w:rPr>
+              <w:fldChar w:fldCharType="end"/>
+            </w:r>
+          </w:hyperlink>
+        </w:p>
+        <w:p>
+          <w:pPr>
+            <w:pStyle w:val="TOC3"/>
+            <w:tabs>
+              <w:tab w:val="right" w:leader="dot" w:pos="9350"/>
+            </w:tabs>
+            <w:rPr>
+              <w:rFonts w:eastAsiaTheme="minorEastAsia"/>
+              <w:noProof/>
+            </w:rPr>
+          </w:pPr>
+          <w:hyperlink w:anchor="_Toc340087383" w:history="1">
+            <w:r>
+              <w:rPr>
+                <w:rStyle w:val="Hyperlink"/>
+                <w:noProof/>
+              </w:rPr>
+              <w:t>Varying Tra</w:t>
+            </w:r>
+            <w:r>
+              <w:rPr>
+                <w:rStyle w:val="Hyperlink"/>
+                <w:noProof/>
+              </w:rPr>
+              <w:t>f</w:t>
+            </w:r>
+            <w:r>
+              <w:rPr>
+                <w:rStyle w:val="Hyperlink"/>
+                <w:noProof/>
+              </w:rPr>
+              <w:t>fic Parameters</w:t>
+            </w:r>
+            <w:r>
+              <w:rPr>
+                <w:noProof/>
+                <w:webHidden/>
+              </w:rPr>
+              <w:tab/>
+            </w:r>
+            <w:r>
+              <w:rPr>
+                <w:noProof/>
+                <w:webHidden/>
+              </w:rPr>
+              <w:fldChar w:fldCharType="begin"/>
+            </w:r>
+            <w:r>
+              <w:rPr>
+                <w:noProof/>
+                <w:webHidden/>
+              </w:rPr>
+              <w:instrText xml:space="preserve"> PAGEREF _Toc340087383 \h </w:instrText>
+            </w:r>
+            <w:r>
+              <w:rPr>
+                <w:noProof/>
+                <w:webHidden/>
+              </w:rPr>
+            </w:r>
+            <w:r>
+              <w:rPr>
+                <w:noProof/>
+                <w:webHidden/>
+              </w:rPr>
+              <w:fldChar w:fldCharType="separate"/>
+            </w:r>
+            <w:r>
+              <w:rPr>
+                <w:noProof/>
+                <w:webHidden/>
+              </w:rPr>
+              <w:t>43</w:t>
             </w:r>
             <w:r>
               <w:rPr>
@@ -2823,7 +2906,7 @@
               <w:noProof/>
             </w:rPr>
           </w:pPr>
-          <w:hyperlink w:anchor="_Toc339790322" w:history="1">
+          <w:hyperlink w:anchor="_Toc340087384" w:history="1">
             <w:r>
               <w:rPr>
                 <w:rStyle w:val="Hyperlink"/>
@@ -2850,7 +2933,7 @@
                 <w:noProof/>
                 <w:webHidden/>
               </w:rPr>
-              <w:instrText xml:space="preserve"> PAGEREF _Toc339790322 \h </w:instrText>
+              <w:instrText xml:space="preserve"> PAGEREF _Toc340087384 \h </w:instrText>
             </w:r>
             <w:r>
               <w:rPr>
@@ -2892,7 +2975,7 @@
               <w:noProof/>
             </w:rPr>
           </w:pPr>
-          <w:hyperlink w:anchor="_Toc339790323" w:history="1">
+          <w:hyperlink w:anchor="_Toc340087385" w:history="1">
             <w:r>
               <w:rPr>
                 <w:rStyle w:val="Hyperlink"/>
@@ -2919,7 +3002,7 @@
                 <w:noProof/>
                 <w:webHidden/>
               </w:rPr>
-              <w:instrText xml:space="preserve"> PAGEREF _Toc339790323 \h </w:instrText>
+              <w:instrText xml:space="preserve"> PAGEREF _Toc340087385 \h </w:instrText>
             </w:r>
             <w:r>
               <w:rPr>
@@ -2961,7 +3044,7 @@
               <w:noProof/>
             </w:rPr>
           </w:pPr>
-          <w:hyperlink w:anchor="_Toc339790324" w:history="1">
+          <w:hyperlink w:anchor="_Toc340087386" w:history="1">
             <w:r>
               <w:rPr>
                 <w:rStyle w:val="Hyperlink"/>
@@ -2988,7 +3071,7 @@
                 <w:noProof/>
                 <w:webHidden/>
               </w:rPr>
-              <w:instrText xml:space="preserve"> PAGEREF _Toc339790324 \h </w:instrText>
+              <w:instrText xml:space="preserve"> PAGEREF _Toc340087386 \h </w:instrText>
             </w:r>
             <w:r>
               <w:rPr>
@@ -3030,7 +3113,7 @@
               <w:noProof/>
             </w:rPr>
           </w:pPr>
-          <w:hyperlink w:anchor="_Toc339790325" w:history="1">
+          <w:hyperlink w:anchor="_Toc340087387" w:history="1">
             <w:r>
               <w:rPr>
                 <w:rStyle w:val="Hyperlink"/>
@@ -3057,7 +3140,7 @@
                 <w:noProof/>
                 <w:webHidden/>
               </w:rPr>
-              <w:instrText xml:space="preserve"> PAGEREF _Toc339790325 \h </w:instrText>
+              <w:instrText xml:space="preserve"> PAGEREF _Toc340087387 \h </w:instrText>
             </w:r>
             <w:r>
               <w:rPr>
@@ -3099,7 +3182,7 @@
               <w:noProof/>
             </w:rPr>
           </w:pPr>
-          <w:hyperlink w:anchor="_Toc339790326" w:history="1">
+          <w:hyperlink w:anchor="_Toc340087388" w:history="1">
             <w:r>
               <w:rPr>
                 <w:rStyle w:val="Hyperlink"/>
@@ -3126,7 +3209,7 @@
                 <w:noProof/>
                 <w:webHidden/>
               </w:rPr>
-              <w:instrText xml:space="preserve"> PAGEREF _Toc339790326 \h </w:instrText>
+              <w:instrText xml:space="preserve"> PAGEREF _Toc340087388 \h </w:instrText>
             </w:r>
             <w:r>
               <w:rPr>
@@ -3168,7 +3251,7 @@
               <w:noProof/>
             </w:rPr>
           </w:pPr>
-          <w:hyperlink w:anchor="_Toc339790327" w:history="1">
+          <w:hyperlink w:anchor="_Toc340087389" w:history="1">
             <w:r>
               <w:rPr>
                 <w:rStyle w:val="Hyperlink"/>
@@ -3195,7 +3278,7 @@
                 <w:noProof/>
                 <w:webHidden/>
               </w:rPr>
-              <w:instrText xml:space="preserve"> PAGEREF _Toc339790327 \h </w:instrText>
+              <w:instrText xml:space="preserve"> PAGEREF _Toc340087389 \h </w:instrText>
             </w:r>
             <w:r>
               <w:rPr>
@@ -3237,7 +3320,7 @@
               <w:noProof/>
             </w:rPr>
           </w:pPr>
-          <w:hyperlink w:anchor="_Toc339790328" w:history="1">
+          <w:hyperlink w:anchor="_Toc340087390" w:history="1">
             <w:r>
               <w:rPr>
                 <w:rStyle w:val="Hyperlink"/>
@@ -3264,7 +3347,7 @@
                 <w:noProof/>
                 <w:webHidden/>
               </w:rPr>
-              <w:instrText xml:space="preserve"> PAGEREF _Toc339790328 \h </w:instrText>
+              <w:instrText xml:space="preserve"> PAGEREF _Toc340087390 \h </w:instrText>
             </w:r>
             <w:r>
               <w:rPr>
@@ -3313,7 +3396,7 @@
         <w:contextualSpacing/>
         <w:jc w:val="center"/>
       </w:pPr>
-      <w:bookmarkStart w:id="0" w:name="_Toc339790284"/>
+      <w:bookmarkStart w:id="0" w:name="_Toc340087345"/>
       <w:r>
         <w:lastRenderedPageBreak/>
         <w:t>Routing in Sparse Vehicular Ad Hoc Wireless Networks</w:t>
@@ -3329,7 +3412,7 @@
           <w:szCs w:val="20"/>
         </w:rPr>
       </w:pPr>
-      <w:bookmarkStart w:id="1" w:name="_Toc339790285"/>
+      <w:bookmarkStart w:id="1" w:name="_Toc340087346"/>
       <w:r>
         <w:rPr>
           <w:sz w:val="20"/>
@@ -3348,7 +3431,7 @@
           <w:szCs w:val="20"/>
         </w:rPr>
       </w:pPr>
-      <w:bookmarkStart w:id="2" w:name="_Toc339790286"/>
+      <w:bookmarkStart w:id="2" w:name="_Toc340087347"/>
       <w:r>
         <w:rPr>
           <w:sz w:val="20"/>
@@ -3376,7 +3459,7 @@
       <w:pPr>
         <w:pStyle w:val="Heading2"/>
       </w:pPr>
-      <w:bookmarkStart w:id="3" w:name="_Toc339790287"/>
+      <w:bookmarkStart w:id="3" w:name="_Toc340087348"/>
       <w:r>
         <w:t>Introduction</w:t>
       </w:r>
@@ -3460,7 +3543,7 @@
       <w:pPr>
         <w:pStyle w:val="Heading2"/>
       </w:pPr>
-      <w:bookmarkStart w:id="4" w:name="_Toc339790288"/>
+      <w:bookmarkStart w:id="4" w:name="_Toc340087349"/>
       <w:r>
         <w:t>Describe Problem</w:t>
       </w:r>
@@ -3690,7 +3773,7 @@
       <w:pPr>
         <w:pStyle w:val="Heading2"/>
       </w:pPr>
-      <w:bookmarkStart w:id="5" w:name="_Toc339790289"/>
+      <w:bookmarkStart w:id="5" w:name="_Toc340087350"/>
       <w:commentRangeStart w:id="6"/>
       <w:r>
         <w:t>Proposed Model</w:t>
@@ -4990,7 +5073,7 @@
           <w:rFonts w:eastAsiaTheme="minorHAnsi"/>
         </w:rPr>
       </w:pPr>
-      <w:bookmarkStart w:id="7" w:name="_Toc339790290"/>
+      <w:bookmarkStart w:id="7" w:name="_Toc340087351"/>
       <w:r>
         <w:rPr>
           <w:rFonts w:eastAsiaTheme="minorHAnsi"/>
@@ -5422,7 +5505,7 @@
       <w:pPr>
         <w:pStyle w:val="Heading2"/>
       </w:pPr>
-      <w:bookmarkStart w:id="8" w:name="_Toc339790291"/>
+      <w:bookmarkStart w:id="8" w:name="_Toc340087352"/>
       <w:commentRangeStart w:id="9"/>
       <w:r>
         <w:t>Solution</w:t>
@@ -7116,7 +7199,7 @@
           <w:szCs w:val="24"/>
         </w:rPr>
       </w:pPr>
-      <w:bookmarkStart w:id="11" w:name="_Toc339790292"/>
+      <w:bookmarkStart w:id="11" w:name="_Toc340087353"/>
       <w:r>
         <w:rPr>
           <w:sz w:val="24"/>
@@ -14043,7 +14126,7 @@
       <w:pPr>
         <w:pStyle w:val="Heading2"/>
       </w:pPr>
-      <w:bookmarkStart w:id="13" w:name="_Toc339790293"/>
+      <w:bookmarkStart w:id="13" w:name="_Toc340087354"/>
       <w:r>
         <w:t>Analysis</w:t>
       </w:r>
@@ -15986,7 +16069,7 @@
           <w:szCs w:val="24"/>
         </w:rPr>
       </w:pPr>
-      <w:bookmarkStart w:id="14" w:name="_Toc339790294"/>
+      <w:bookmarkStart w:id="14" w:name="_Toc340087355"/>
       <w:r>
         <w:rPr>
           <w:sz w:val="24"/>
@@ -18469,7 +18552,7 @@
           <w:szCs w:val="24"/>
         </w:rPr>
       </w:pPr>
-      <w:bookmarkStart w:id="15" w:name="_Toc339790295"/>
+      <w:bookmarkStart w:id="15" w:name="_Toc340087356"/>
       <w:r>
         <w:rPr>
           <w:sz w:val="24"/>
@@ -29352,7 +29435,7 @@
       <w:pPr>
         <w:pStyle w:val="Heading2"/>
       </w:pPr>
-      <w:bookmarkStart w:id="16" w:name="_Toc339790296"/>
+      <w:bookmarkStart w:id="16" w:name="_Toc340087357"/>
       <w:r>
         <w:t>Simulations and Results</w:t>
       </w:r>
@@ -30168,7 +30251,7 @@
       <w:pPr>
         <w:pStyle w:val="Heading2"/>
       </w:pPr>
-      <w:bookmarkStart w:id="17" w:name="_Toc339790297"/>
+      <w:bookmarkStart w:id="17" w:name="_Toc340087358"/>
       <w:r>
         <w:t>Performance Results</w:t>
       </w:r>
@@ -30178,7 +30261,7 @@
       <w:pPr>
         <w:pStyle w:val="Heading2"/>
       </w:pPr>
-      <w:bookmarkStart w:id="18" w:name="_Toc339790298"/>
+      <w:bookmarkStart w:id="18" w:name="_Toc340087359"/>
       <w:r>
         <w:t>Discuss Results</w:t>
       </w:r>
@@ -30188,7 +30271,7 @@
       <w:pPr>
         <w:pStyle w:val="Heading2"/>
       </w:pPr>
-      <w:bookmarkStart w:id="19" w:name="_Toc339790299"/>
+      <w:bookmarkStart w:id="19" w:name="_Toc340087360"/>
       <w:r>
         <w:t>Suggestion</w:t>
       </w:r>
@@ -30204,7 +30287,7 @@
         <w:pStyle w:val="Heading1"/>
         <w:jc w:val="center"/>
       </w:pPr>
-      <w:bookmarkStart w:id="20" w:name="_Toc339790300"/>
+      <w:bookmarkStart w:id="20" w:name="_Toc340087361"/>
       <w:r>
         <w:lastRenderedPageBreak/>
         <w:t>Vehicular Mobility Simulation for VANETs</w:t>
@@ -30220,7 +30303,7 @@
           <w:szCs w:val="20"/>
         </w:rPr>
       </w:pPr>
-      <w:bookmarkStart w:id="21" w:name="_Toc339790301"/>
+      <w:bookmarkStart w:id="21" w:name="_Toc340087362"/>
       <w:r>
         <w:rPr>
           <w:sz w:val="20"/>
@@ -30288,7 +30371,7 @@
         </w:rPr>
         <w:t xml:space="preserve"> </w:t>
       </w:r>
-      <w:bookmarkStart w:id="22" w:name="_Toc339790302"/>
+      <w:bookmarkStart w:id="22" w:name="_Toc340087363"/>
       <w:r>
         <w:rPr>
           <w:sz w:val="20"/>
@@ -30317,7 +30400,7 @@
       <w:pPr>
         <w:pStyle w:val="Heading2"/>
       </w:pPr>
-      <w:bookmarkStart w:id="23" w:name="_Toc339790303"/>
+      <w:bookmarkStart w:id="23" w:name="_Toc340087364"/>
       <w:r>
         <w:t>Describe Problem</w:t>
       </w:r>
@@ -30414,7 +30497,7 @@
       <w:pPr>
         <w:pStyle w:val="Heading2"/>
       </w:pPr>
-      <w:bookmarkStart w:id="24" w:name="_Toc339790304"/>
+      <w:bookmarkStart w:id="24" w:name="_Toc340087365"/>
       <w:r>
         <w:t>Solution</w:t>
       </w:r>
@@ -30489,7 +30572,7 @@
           <w:szCs w:val="24"/>
         </w:rPr>
       </w:pPr>
-      <w:bookmarkStart w:id="25" w:name="_Toc339790305"/>
+      <w:bookmarkStart w:id="25" w:name="_Toc340087366"/>
       <w:r>
         <w:rPr>
           <w:sz w:val="24"/>
@@ -34188,7 +34271,7 @@
       <w:pPr>
         <w:pStyle w:val="Heading2"/>
       </w:pPr>
-      <w:bookmarkStart w:id="26" w:name="_Toc339790306"/>
+      <w:bookmarkStart w:id="26" w:name="_Toc340087367"/>
       <w:r>
         <w:lastRenderedPageBreak/>
         <w:t>Simulation</w:t>
@@ -35715,7 +35798,7 @@
       <w:pPr>
         <w:pStyle w:val="Heading2"/>
       </w:pPr>
-      <w:bookmarkStart w:id="27" w:name="_Toc339790307"/>
+      <w:bookmarkStart w:id="27" w:name="_Toc340087368"/>
       <w:r>
         <w:t>Performance Results</w:t>
       </w:r>
@@ -35829,7 +35912,7 @@
           <w:szCs w:val="24"/>
         </w:rPr>
       </w:pPr>
-      <w:bookmarkStart w:id="28" w:name="_Toc339790308"/>
+      <w:bookmarkStart w:id="28" w:name="_Toc340087369"/>
       <w:r>
         <w:rPr>
           <w:sz w:val="24"/>
@@ -36009,7 +36092,7 @@
           <w:szCs w:val="24"/>
         </w:rPr>
       </w:pPr>
-      <w:bookmarkStart w:id="29" w:name="_Toc339790309"/>
+      <w:bookmarkStart w:id="29" w:name="_Toc340087370"/>
       <w:r>
         <w:rPr>
           <w:sz w:val="24"/>
@@ -36255,7 +36338,7 @@
           <w:szCs w:val="24"/>
         </w:rPr>
       </w:pPr>
-      <w:bookmarkStart w:id="30" w:name="_Toc339790310"/>
+      <w:bookmarkStart w:id="30" w:name="_Toc340087371"/>
       <w:r>
         <w:rPr>
           <w:sz w:val="24"/>
@@ -36550,7 +36633,7 @@
           <w:szCs w:val="24"/>
         </w:rPr>
       </w:pPr>
-      <w:bookmarkStart w:id="31" w:name="_Toc339790311"/>
+      <w:bookmarkStart w:id="31" w:name="_Toc340087372"/>
       <w:r>
         <w:rPr>
           <w:sz w:val="24"/>
@@ -36734,7 +36817,7 @@
       <w:pPr>
         <w:pStyle w:val="Heading2"/>
       </w:pPr>
-      <w:bookmarkStart w:id="32" w:name="_Toc339790312"/>
+      <w:bookmarkStart w:id="32" w:name="_Toc340087373"/>
       <w:r>
         <w:t>Possible Improvements on the Model</w:t>
       </w:r>
@@ -36745,7 +36828,7 @@
       <w:pPr>
         <w:pStyle w:val="Heading2"/>
       </w:pPr>
-      <w:bookmarkStart w:id="33" w:name="_Toc339790313"/>
+      <w:bookmarkStart w:id="33" w:name="_Toc340087374"/>
       <w:r>
         <w:t>Conclusion</w:t>
       </w:r>
@@ -36804,7 +36887,7 @@
         <w:contextualSpacing/>
         <w:jc w:val="center"/>
       </w:pPr>
-      <w:bookmarkStart w:id="34" w:name="_Toc339790314"/>
+      <w:bookmarkStart w:id="34" w:name="_Toc340087375"/>
       <w:r>
         <w:lastRenderedPageBreak/>
         <w:t>Analytical Model for Connectivity in Vehicular Ad Hoc Networks</w:t>
@@ -36820,7 +36903,7 @@
           <w:szCs w:val="20"/>
         </w:rPr>
       </w:pPr>
-      <w:bookmarkStart w:id="35" w:name="_Toc339790315"/>
+      <w:bookmarkStart w:id="35" w:name="_Toc340087376"/>
       <w:r>
         <w:rPr>
           <w:sz w:val="20"/>
@@ -36839,7 +36922,7 @@
           <w:szCs w:val="20"/>
         </w:rPr>
       </w:pPr>
-      <w:bookmarkStart w:id="36" w:name="_Toc339790316"/>
+      <w:bookmarkStart w:id="36" w:name="_Toc340087377"/>
       <w:r>
         <w:rPr>
           <w:sz w:val="20"/>
@@ -36854,7 +36937,7 @@
       <w:pPr>
         <w:pStyle w:val="Heading2"/>
       </w:pPr>
-      <w:bookmarkStart w:id="37" w:name="_Toc339790317"/>
+      <w:bookmarkStart w:id="37" w:name="_Toc340087378"/>
       <w:r>
         <w:t>Describe Problem</w:t>
       </w:r>
@@ -37361,7 +37444,7 @@
       <w:pPr>
         <w:pStyle w:val="Heading2"/>
       </w:pPr>
-      <w:bookmarkStart w:id="38" w:name="_Toc339790318"/>
+      <w:bookmarkStart w:id="38" w:name="_Toc340087379"/>
       <w:r>
         <w:t>Analytical Model</w:t>
       </w:r>
@@ -37409,7 +37492,7 @@
       <w:pPr>
         <w:pStyle w:val="Heading3"/>
       </w:pPr>
-      <w:bookmarkStart w:id="39" w:name="_Toc339790319"/>
+      <w:bookmarkStart w:id="39" w:name="_Toc340087380"/>
       <w:r>
         <w:t>Distribution of Inter</w:t>
       </w:r>
@@ -44822,7 +44905,7 @@
           <w:rFonts w:eastAsiaTheme="minorEastAsia"/>
         </w:rPr>
       </w:pPr>
-      <w:bookmarkStart w:id="40" w:name="_Toc339790320"/>
+      <w:bookmarkStart w:id="40" w:name="_Toc340087381"/>
       <w:r>
         <w:rPr>
           <w:rFonts w:eastAsiaTheme="minorEastAsia"/>
@@ -49520,7 +49603,7 @@
       <w:pPr>
         <w:pStyle w:val="Heading2"/>
       </w:pPr>
-      <w:bookmarkStart w:id="41" w:name="_Toc339790321"/>
+      <w:bookmarkStart w:id="41" w:name="_Toc340087382"/>
       <w:r>
         <w:t xml:space="preserve">Simulation and </w:t>
       </w:r>
@@ -50148,57 +50231,979 @@
       <w:pPr>
         <w:pStyle w:val="Heading3"/>
       </w:pPr>
+      <w:bookmarkStart w:id="42" w:name="_Toc340087383"/>
       <w:r>
         <w:t>Varying Traffic Parameters</w:t>
-      </w:r>
-    </w:p>
-    <w:p>
-      <w:pPr>
-        <w:rPr>
-          <w:sz w:val="24"/>
-          <w:szCs w:val="24"/>
-        </w:rPr>
-      </w:pPr>
-      <w:r>
-        <w:rPr>
-          <w:sz w:val="24"/>
-          <w:szCs w:val="24"/>
-        </w:rPr>
-        <w:tab/>
-        <w:t>We saw how the</w:t>
-      </w:r>
-      <w:r>
-        <w:rPr>
-          <w:sz w:val="24"/>
-          <w:szCs w:val="24"/>
-        </w:rPr>
-        <w:t xml:space="preserve"> changes in average distance between vehicles and traffic flow influenced the connectivity in a VANET system. Now we will investigate the ramifications when varying the transmission ranges, the average value and standard deviation in the normal distribution, </w:t>
-      </w:r>
-      <w:r>
-        <w:rPr>
-          <w:sz w:val="24"/>
-          <w:szCs w:val="24"/>
-        </w:rPr>
-        <w:t>and again the traffic flow to uncover the intricacies of the relationship between all these parameters.</w:t>
-      </w:r>
-    </w:p>
-    <w:p>
-      <w:pPr>
-        <w:pStyle w:val="Heading2"/>
-      </w:pPr>
-      <w:bookmarkStart w:id="42" w:name="_Toc339790322"/>
-      <w:r>
-        <w:t>Performance Results</w:t>
       </w:r>
       <w:bookmarkEnd w:id="42"/>
     </w:p>
     <w:p>
       <w:pPr>
+        <w:rPr>
+          <w:sz w:val="24"/>
+          <w:szCs w:val="24"/>
+        </w:rPr>
+      </w:pPr>
+      <w:r>
+        <w:rPr>
+          <w:sz w:val="24"/>
+          <w:szCs w:val="24"/>
+        </w:rPr>
+        <w:tab/>
+        <w:t>We saw how the</w:t>
+      </w:r>
+      <w:r>
+        <w:rPr>
+          <w:sz w:val="24"/>
+          <w:szCs w:val="24"/>
+        </w:rPr>
+        <w:t xml:space="preserve"> changes in average distance between vehicles and traffic flow influenced the connectivity in a VANET system. Now we will investigate the ramifications when varying the transmission ranges, the average value and standard deviation in the normal distribution, </w:t>
+      </w:r>
+      <w:r>
+        <w:rPr>
+          <w:sz w:val="24"/>
+          <w:szCs w:val="24"/>
+        </w:rPr>
+        <w:t>and again the traffic flow to uncover the intricacies of the relationship between all these parameters.</w:t>
+      </w:r>
+    </w:p>
+    <w:p>
+      <w:pPr>
+        <w:rPr>
+          <w:sz w:val="24"/>
+          <w:szCs w:val="24"/>
+        </w:rPr>
+      </w:pPr>
+      <w:r>
+        <w:rPr>
+          <w:noProof/>
+          <w:sz w:val="24"/>
+          <w:szCs w:val="24"/>
+        </w:rPr>
+        <w:lastRenderedPageBreak/>
+        <w:drawing>
+          <wp:inline distT="0" distB="0" distL="0" distR="0">
+            <wp:extent cx="2789649" cy="2398144"/>
+            <wp:effectExtent l="19050" t="0" r="0" b="0"/>
+            <wp:docPr id="31" name="Picture 1"/>
+            <wp:cNvGraphicFramePr>
+              <a:graphicFrameLocks xmlns:a="http://schemas.openxmlformats.org/drawingml/2006/main" noChangeAspect="1"/>
+            </wp:cNvGraphicFramePr>
+            <a:graphic xmlns:a="http://schemas.openxmlformats.org/drawingml/2006/main">
+              <a:graphicData uri="http://schemas.openxmlformats.org/drawingml/2006/picture">
+                <pic:pic xmlns:pic="http://schemas.openxmlformats.org/drawingml/2006/picture">
+                  <pic:nvPicPr>
+                    <pic:cNvPr id="0" name="Picture 1"/>
+                    <pic:cNvPicPr>
+                      <a:picLocks noChangeAspect="1" noChangeArrowheads="1"/>
+                    </pic:cNvPicPr>
+                  </pic:nvPicPr>
+                  <pic:blipFill>
+                    <a:blip r:embed="rId39" cstate="print"/>
+                    <a:srcRect/>
+                    <a:stretch>
+                      <a:fillRect/>
+                    </a:stretch>
+                  </pic:blipFill>
+                  <pic:spPr bwMode="auto">
+                    <a:xfrm>
+                      <a:off x="0" y="0"/>
+                      <a:ext cx="2790482" cy="2398860"/>
+                    </a:xfrm>
+                    <a:prstGeom prst="rect">
+                      <a:avLst/>
+                    </a:prstGeom>
+                    <a:noFill/>
+                    <a:ln w="9525">
+                      <a:noFill/>
+                      <a:miter lim="800000"/>
+                      <a:headEnd/>
+                      <a:tailEnd/>
+                    </a:ln>
+                  </pic:spPr>
+                </pic:pic>
+              </a:graphicData>
+            </a:graphic>
+          </wp:inline>
+        </w:drawing>
+      </w:r>
+      <w:r>
+        <w:rPr>
+          <w:noProof/>
+          <w:sz w:val="24"/>
+          <w:szCs w:val="24"/>
+        </w:rPr>
+        <w:drawing>
+          <wp:inline distT="0" distB="0" distL="0" distR="0">
+            <wp:extent cx="2819041" cy="2428447"/>
+            <wp:effectExtent l="19050" t="0" r="359" b="0"/>
+            <wp:docPr id="32" name="Picture 2"/>
+            <wp:cNvGraphicFramePr>
+              <a:graphicFrameLocks xmlns:a="http://schemas.openxmlformats.org/drawingml/2006/main" noChangeAspect="1"/>
+            </wp:cNvGraphicFramePr>
+            <a:graphic xmlns:a="http://schemas.openxmlformats.org/drawingml/2006/main">
+              <a:graphicData uri="http://schemas.openxmlformats.org/drawingml/2006/picture">
+                <pic:pic xmlns:pic="http://schemas.openxmlformats.org/drawingml/2006/picture">
+                  <pic:nvPicPr>
+                    <pic:cNvPr id="0" name="Picture 2"/>
+                    <pic:cNvPicPr>
+                      <a:picLocks noChangeAspect="1" noChangeArrowheads="1"/>
+                    </pic:cNvPicPr>
+                  </pic:nvPicPr>
+                  <pic:blipFill>
+                    <a:blip r:embed="rId40" cstate="print"/>
+                    <a:srcRect/>
+                    <a:stretch>
+                      <a:fillRect/>
+                    </a:stretch>
+                  </pic:blipFill>
+                  <pic:spPr bwMode="auto">
+                    <a:xfrm>
+                      <a:off x="0" y="0"/>
+                      <a:ext cx="2817896" cy="2427461"/>
+                    </a:xfrm>
+                    <a:prstGeom prst="rect">
+                      <a:avLst/>
+                    </a:prstGeom>
+                    <a:noFill/>
+                    <a:ln w="9525">
+                      <a:noFill/>
+                      <a:miter lim="800000"/>
+                      <a:headEnd/>
+                      <a:tailEnd/>
+                    </a:ln>
+                  </pic:spPr>
+                </pic:pic>
+              </a:graphicData>
+            </a:graphic>
+          </wp:inline>
+        </w:drawing>
+      </w:r>
+    </w:p>
+    <w:p>
+      <w:pPr>
+        <w:rPr>
+          <w:sz w:val="20"/>
+          <w:szCs w:val="20"/>
+        </w:rPr>
+      </w:pPr>
+      <w:r>
+        <w:rPr>
+          <w:sz w:val="20"/>
+          <w:szCs w:val="20"/>
+        </w:rPr>
+        <w:t>Fig. 7. Effect of the vehicle’s transmission range on (a) the tail probability of the platoon size and (b) the average platoon size.</w:t>
+      </w:r>
+    </w:p>
+    <w:p>
+      <w:pPr>
+        <w:spacing w:line="240" w:lineRule="auto"/>
+        <w:ind w:firstLine="720"/>
+        <w:rPr>
+          <w:rFonts w:eastAsiaTheme="minorEastAsia"/>
+          <w:sz w:val="24"/>
+          <w:szCs w:val="24"/>
+        </w:rPr>
+      </w:pPr>
+      <w:r>
+        <w:rPr>
+          <w:rFonts w:eastAsiaTheme="minorEastAsia"/>
+          <w:sz w:val="24"/>
+          <w:szCs w:val="24"/>
+        </w:rPr>
+        <w:t>Re</w:t>
+      </w:r>
+      <w:r>
+        <w:rPr>
+          <w:rFonts w:eastAsiaTheme="minorEastAsia"/>
+          <w:sz w:val="24"/>
+          <w:szCs w:val="24"/>
+        </w:rPr>
+        <w:t xml:space="preserve">-visiting the tail probability of platoon size,  </w:t>
+      </w:r>
+      <m:oMath>
+        <m:sSub>
+          <m:sSubPr>
+            <m:ctrlPr>
+              <w:rPr>
+                <w:rFonts w:ascii="Cambria Math" w:eastAsiaTheme="minorEastAsia" w:hAnsi="Cambria Math"/>
+                <w:i/>
+                <w:sz w:val="24"/>
+                <w:szCs w:val="24"/>
+              </w:rPr>
+            </m:ctrlPr>
+          </m:sSubPr>
+          <m:e>
+            <m:r>
+              <w:rPr>
+                <w:rFonts w:ascii="Cambria Math" w:eastAsiaTheme="minorEastAsia" w:hAnsi="Cambria Math"/>
+                <w:sz w:val="24"/>
+                <w:szCs w:val="24"/>
+              </w:rPr>
+              <m:t>P</m:t>
+            </m:r>
+          </m:e>
+          <m:sub>
+            <m:r>
+              <w:rPr>
+                <w:rFonts w:ascii="Cambria Math" w:eastAsiaTheme="minorEastAsia" w:hAnsi="Cambria Math"/>
+                <w:sz w:val="24"/>
+                <w:szCs w:val="24"/>
+              </w:rPr>
+              <m:t>N</m:t>
+            </m:r>
+          </m:sub>
+        </m:sSub>
+        <m:d>
+          <m:dPr>
+            <m:ctrlPr>
+              <w:rPr>
+                <w:rFonts w:ascii="Cambria Math" w:eastAsiaTheme="minorEastAsia" w:hAnsi="Cambria Math"/>
+                <w:i/>
+                <w:sz w:val="24"/>
+                <w:szCs w:val="24"/>
+              </w:rPr>
+            </m:ctrlPr>
+          </m:dPr>
+          <m:e>
+            <m:r>
+              <w:rPr>
+                <w:rFonts w:ascii="Cambria Math" w:eastAsiaTheme="minorEastAsia" w:hAnsi="Cambria Math"/>
+                <w:sz w:val="24"/>
+                <w:szCs w:val="24"/>
+              </w:rPr>
+              <m:t>k</m:t>
+            </m:r>
+          </m:e>
+        </m:d>
+        <m:r>
+          <w:rPr>
+            <w:rFonts w:ascii="Cambria Math" w:eastAsiaTheme="minorEastAsia" w:hAnsi="Cambria Math"/>
+            <w:sz w:val="24"/>
+            <w:szCs w:val="24"/>
+          </w:rPr>
+          <m:t>=</m:t>
+        </m:r>
+        <m:sSup>
+          <m:sSupPr>
+            <m:ctrlPr>
+              <w:rPr>
+                <w:rFonts w:ascii="Cambria Math" w:eastAsiaTheme="minorEastAsia" w:hAnsi="Cambria Math"/>
+                <w:i/>
+                <w:sz w:val="24"/>
+                <w:szCs w:val="24"/>
+              </w:rPr>
+            </m:ctrlPr>
+          </m:sSupPr>
+          <m:e>
+            <m:d>
+              <m:dPr>
+                <m:ctrlPr>
+                  <w:rPr>
+                    <w:rFonts w:ascii="Cambria Math" w:eastAsiaTheme="minorEastAsia" w:hAnsi="Cambria Math"/>
+                    <w:i/>
+                    <w:sz w:val="24"/>
+                    <w:szCs w:val="24"/>
+                  </w:rPr>
+                </m:ctrlPr>
+              </m:dPr>
+              <m:e>
+                <m:r>
+                  <w:rPr>
+                    <w:rFonts w:ascii="Cambria Math" w:eastAsiaTheme="minorEastAsia" w:hAnsi="Cambria Math"/>
+                    <w:sz w:val="24"/>
+                    <w:szCs w:val="24"/>
+                  </w:rPr>
+                  <m:t>1-</m:t>
+                </m:r>
+                <m:sSup>
+                  <m:sSupPr>
+                    <m:ctrlPr>
+                      <w:rPr>
+                        <w:rFonts w:ascii="Cambria Math" w:eastAsiaTheme="minorEastAsia" w:hAnsi="Cambria Math"/>
+                        <w:i/>
+                        <w:sz w:val="24"/>
+                        <w:szCs w:val="24"/>
+                      </w:rPr>
+                    </m:ctrlPr>
+                  </m:sSupPr>
+                  <m:e>
+                    <m:r>
+                      <w:rPr>
+                        <w:rFonts w:ascii="Cambria Math" w:eastAsiaTheme="minorEastAsia" w:hAnsi="Cambria Math"/>
+                        <w:sz w:val="24"/>
+                        <w:szCs w:val="24"/>
+                      </w:rPr>
+                      <m:t>e</m:t>
+                    </m:r>
+                  </m:e>
+                  <m:sup>
+                    <m:r>
+                      <w:rPr>
+                        <w:rFonts w:ascii="Cambria Math" w:eastAsiaTheme="minorEastAsia" w:hAnsi="Cambria Math"/>
+                        <w:sz w:val="24"/>
+                        <w:szCs w:val="24"/>
+                      </w:rPr>
+                      <m:t>-λRE(</m:t>
+                    </m:r>
+                    <m:f>
+                      <m:fPr>
+                        <m:ctrlPr>
+                          <w:rPr>
+                            <w:rFonts w:ascii="Cambria Math" w:eastAsiaTheme="minorEastAsia" w:hAnsi="Cambria Math"/>
+                            <w:i/>
+                            <w:sz w:val="24"/>
+                            <w:szCs w:val="24"/>
+                          </w:rPr>
+                        </m:ctrlPr>
+                      </m:fPr>
+                      <m:num>
+                        <m:r>
+                          <w:rPr>
+                            <w:rFonts w:ascii="Cambria Math" w:eastAsiaTheme="minorEastAsia" w:hAnsi="Cambria Math"/>
+                            <w:sz w:val="24"/>
+                            <w:szCs w:val="24"/>
+                          </w:rPr>
+                          <m:t>1</m:t>
+                        </m:r>
+                      </m:num>
+                      <m:den>
+                        <m:r>
+                          <w:rPr>
+                            <w:rFonts w:ascii="Cambria Math" w:eastAsiaTheme="minorEastAsia" w:hAnsi="Cambria Math"/>
+                            <w:sz w:val="24"/>
+                            <w:szCs w:val="24"/>
+                          </w:rPr>
+                          <m:t>V</m:t>
+                        </m:r>
+                      </m:den>
+                    </m:f>
+                    <m:r>
+                      <w:rPr>
+                        <w:rFonts w:ascii="Cambria Math" w:eastAsiaTheme="minorEastAsia" w:hAnsi="Cambria Math"/>
+                        <w:sz w:val="24"/>
+                        <w:szCs w:val="24"/>
+                      </w:rPr>
+                      <m:t>)</m:t>
+                    </m:r>
+                  </m:sup>
+                </m:sSup>
+              </m:e>
+            </m:d>
+          </m:e>
+          <m:sup>
+            <m:r>
+              <w:rPr>
+                <w:rFonts w:ascii="Cambria Math" w:eastAsiaTheme="minorEastAsia" w:hAnsi="Cambria Math"/>
+                <w:sz w:val="24"/>
+                <w:szCs w:val="24"/>
+              </w:rPr>
+              <m:t>k-1</m:t>
+            </m:r>
+          </m:sup>
+        </m:sSup>
+      </m:oMath>
+      <w:r>
+        <w:rPr>
+          <w:rFonts w:eastAsiaTheme="minorEastAsia"/>
+          <w:sz w:val="24"/>
+          <w:szCs w:val="24"/>
+        </w:rPr>
+        <w:t xml:space="preserve">, and the expected number of vehicles in a platoon, </w:t>
+      </w:r>
+      <m:oMath>
+        <m:r>
+          <w:rPr>
+            <w:rFonts w:ascii="Cambria Math" w:eastAsiaTheme="minorEastAsia" w:hAnsi="Cambria Math"/>
+            <w:sz w:val="24"/>
+            <w:szCs w:val="24"/>
+          </w:rPr>
+          <m:t>E</m:t>
+        </m:r>
+        <m:d>
+          <m:dPr>
+            <m:ctrlPr>
+              <w:rPr>
+                <w:rFonts w:ascii="Cambria Math" w:eastAsiaTheme="minorEastAsia" w:hAnsi="Cambria Math"/>
+                <w:i/>
+                <w:sz w:val="24"/>
+                <w:szCs w:val="24"/>
+              </w:rPr>
+            </m:ctrlPr>
+          </m:dPr>
+          <m:e>
+            <m:r>
+              <w:rPr>
+                <w:rFonts w:ascii="Cambria Math" w:eastAsiaTheme="minorEastAsia" w:hAnsi="Cambria Math"/>
+                <w:sz w:val="24"/>
+                <w:szCs w:val="24"/>
+              </w:rPr>
+              <m:t>N</m:t>
+            </m:r>
+          </m:e>
+        </m:d>
+        <m:r>
+          <w:rPr>
+            <w:rFonts w:ascii="Cambria Math" w:eastAsiaTheme="minorEastAsia" w:hAnsi="Cambria Math"/>
+            <w:sz w:val="24"/>
+            <w:szCs w:val="24"/>
+          </w:rPr>
+          <m:t>=</m:t>
+        </m:r>
+        <m:f>
+          <m:fPr>
+            <m:ctrlPr>
+              <w:rPr>
+                <w:rFonts w:ascii="Cambria Math" w:eastAsiaTheme="minorEastAsia" w:hAnsi="Cambria Math"/>
+                <w:i/>
+                <w:sz w:val="24"/>
+                <w:szCs w:val="24"/>
+              </w:rPr>
+            </m:ctrlPr>
+          </m:fPr>
+          <m:num>
+            <m:r>
+              <w:rPr>
+                <w:rFonts w:ascii="Cambria Math" w:eastAsiaTheme="minorEastAsia" w:hAnsi="Cambria Math"/>
+                <w:sz w:val="24"/>
+                <w:szCs w:val="24"/>
+              </w:rPr>
+              <m:t>1</m:t>
+            </m:r>
+          </m:num>
+          <m:den>
+            <m:sSup>
+              <m:sSupPr>
+                <m:ctrlPr>
+                  <w:rPr>
+                    <w:rFonts w:ascii="Cambria Math" w:eastAsiaTheme="minorEastAsia" w:hAnsi="Cambria Math"/>
+                    <w:i/>
+                    <w:sz w:val="24"/>
+                    <w:szCs w:val="24"/>
+                  </w:rPr>
+                </m:ctrlPr>
+              </m:sSupPr>
+              <m:e>
+                <m:r>
+                  <w:rPr>
+                    <w:rFonts w:ascii="Cambria Math" w:eastAsiaTheme="minorEastAsia" w:hAnsi="Cambria Math"/>
+                    <w:sz w:val="24"/>
+                    <w:szCs w:val="24"/>
+                  </w:rPr>
+                  <m:t>e</m:t>
+                </m:r>
+              </m:e>
+              <m:sup>
+                <m:r>
+                  <w:rPr>
+                    <w:rFonts w:ascii="Cambria Math" w:eastAsiaTheme="minorEastAsia" w:hAnsi="Cambria Math"/>
+                    <w:sz w:val="24"/>
+                    <w:szCs w:val="24"/>
+                  </w:rPr>
+                  <m:t>-λRE(</m:t>
+                </m:r>
+                <m:f>
+                  <m:fPr>
+                    <m:ctrlPr>
+                      <w:rPr>
+                        <w:rFonts w:ascii="Cambria Math" w:eastAsiaTheme="minorEastAsia" w:hAnsi="Cambria Math"/>
+                        <w:i/>
+                        <w:sz w:val="24"/>
+                        <w:szCs w:val="24"/>
+                      </w:rPr>
+                    </m:ctrlPr>
+                  </m:fPr>
+                  <m:num>
+                    <m:r>
+                      <w:rPr>
+                        <w:rFonts w:ascii="Cambria Math" w:eastAsiaTheme="minorEastAsia" w:hAnsi="Cambria Math"/>
+                        <w:sz w:val="24"/>
+                        <w:szCs w:val="24"/>
+                      </w:rPr>
+                      <m:t>1</m:t>
+                    </m:r>
+                  </m:num>
+                  <m:den>
+                    <m:r>
+                      <w:rPr>
+                        <w:rFonts w:ascii="Cambria Math" w:eastAsiaTheme="minorEastAsia" w:hAnsi="Cambria Math"/>
+                        <w:sz w:val="24"/>
+                        <w:szCs w:val="24"/>
+                      </w:rPr>
+                      <m:t>V</m:t>
+                    </m:r>
+                  </m:den>
+                </m:f>
+                <m:r>
+                  <w:rPr>
+                    <w:rFonts w:ascii="Cambria Math" w:eastAsiaTheme="minorEastAsia" w:hAnsi="Cambria Math"/>
+                    <w:sz w:val="24"/>
+                    <w:szCs w:val="24"/>
+                  </w:rPr>
+                  <m:t>)</m:t>
+                </m:r>
+              </m:sup>
+            </m:sSup>
+          </m:den>
+        </m:f>
+      </m:oMath>
+      <w:r>
+        <w:rPr>
+          <w:rFonts w:eastAsiaTheme="minorEastAsia"/>
+          <w:sz w:val="24"/>
+          <w:szCs w:val="24"/>
+        </w:rPr>
+        <w:t xml:space="preserve">, </w:t>
+      </w:r>
+      <w:r>
+        <w:rPr>
+          <w:rFonts w:eastAsiaTheme="minorEastAsia"/>
+          <w:sz w:val="24"/>
+          <w:szCs w:val="24"/>
+        </w:rPr>
+        <w:t>we analyze the results when varying the transmission range.</w:t>
+      </w:r>
+      <w:r>
+        <w:rPr>
+          <w:rFonts w:eastAsiaTheme="minorEastAsia"/>
+          <w:sz w:val="24"/>
+          <w:szCs w:val="24"/>
+        </w:rPr>
+        <w:t xml:space="preserve"> Looking at figure 7(a) we first see that as the transmission range of the communication devices increase so does the tail probability of the platoon size. </w:t>
+      </w:r>
+      <w:r>
+        <w:rPr>
+          <w:rFonts w:eastAsiaTheme="minorEastAsia"/>
+          <w:sz w:val="24"/>
+          <w:szCs w:val="24"/>
+        </w:rPr>
+        <w:t xml:space="preserve">Intuitively this is what we’d expect because given a greater broadcast range there will be more vehicles within range of forming the VANET. An example is the 50% mark of the extremes where for a range of 200m </w:t>
+      </w:r>
+      <w:r>
+        <w:rPr>
+          <w:rFonts w:eastAsiaTheme="minorEastAsia"/>
+          <w:sz w:val="24"/>
+          <w:szCs w:val="24"/>
+        </w:rPr>
+        <w:t xml:space="preserve">the tail probability of the platoon size yields 5 vehicles as opposed to the range of 800m which yields nearly 30 vehicles. </w:t>
+      </w:r>
+      <w:r>
+        <w:rPr>
+          <w:rFonts w:eastAsiaTheme="minorEastAsia"/>
+          <w:sz w:val="24"/>
+          <w:szCs w:val="24"/>
+        </w:rPr>
+        <w:t xml:space="preserve">With the conclusion that the tail probability increases with transmission range, then the next logical assumption is that the average size of platoons would also increase because there is a higher probability of having increased vehicles in a platoon. As seen in figure 7(b) this is the exact results from the </w:t>
+      </w:r>
+      <w:r>
+        <w:rPr>
+          <w:rFonts w:eastAsiaTheme="minorEastAsia"/>
+          <w:sz w:val="24"/>
+          <w:szCs w:val="24"/>
+        </w:rPr>
+        <w:t>simulation and the analytical model. Furthermore, we see that the increase in average platoon size is exponential, so the benefits of increasing transmission range from 500m to 800m is quite significant.</w:t>
+      </w:r>
+    </w:p>
+    <w:p>
+      <w:pPr>
+        <w:spacing w:line="240" w:lineRule="auto"/>
+        <w:rPr>
+          <w:sz w:val="24"/>
+          <w:szCs w:val="24"/>
+        </w:rPr>
+      </w:pPr>
+      <w:r>
+        <w:rPr>
+          <w:noProof/>
+          <w:sz w:val="24"/>
+          <w:szCs w:val="24"/>
+        </w:rPr>
+        <w:lastRenderedPageBreak/>
+        <w:drawing>
+          <wp:inline distT="0" distB="0" distL="0" distR="0">
+            <wp:extent cx="2870799" cy="2418093"/>
+            <wp:effectExtent l="19050" t="0" r="5751" b="0"/>
+            <wp:docPr id="33" name="Picture 3"/>
+            <wp:cNvGraphicFramePr>
+              <a:graphicFrameLocks xmlns:a="http://schemas.openxmlformats.org/drawingml/2006/main" noChangeAspect="1"/>
+            </wp:cNvGraphicFramePr>
+            <a:graphic xmlns:a="http://schemas.openxmlformats.org/drawingml/2006/main">
+              <a:graphicData uri="http://schemas.openxmlformats.org/drawingml/2006/picture">
+                <pic:pic xmlns:pic="http://schemas.openxmlformats.org/drawingml/2006/picture">
+                  <pic:nvPicPr>
+                    <pic:cNvPr id="0" name="Picture 3"/>
+                    <pic:cNvPicPr>
+                      <a:picLocks noChangeAspect="1" noChangeArrowheads="1"/>
+                    </pic:cNvPicPr>
+                  </pic:nvPicPr>
+                  <pic:blipFill>
+                    <a:blip r:embed="rId41" cstate="print"/>
+                    <a:srcRect/>
+                    <a:stretch>
+                      <a:fillRect/>
+                    </a:stretch>
+                  </pic:blipFill>
+                  <pic:spPr bwMode="auto">
+                    <a:xfrm>
+                      <a:off x="0" y="0"/>
+                      <a:ext cx="2871656" cy="2418815"/>
+                    </a:xfrm>
+                    <a:prstGeom prst="rect">
+                      <a:avLst/>
+                    </a:prstGeom>
+                    <a:noFill/>
+                    <a:ln w="9525">
+                      <a:noFill/>
+                      <a:miter lim="800000"/>
+                      <a:headEnd/>
+                      <a:tailEnd/>
+                    </a:ln>
+                  </pic:spPr>
+                </pic:pic>
+              </a:graphicData>
+            </a:graphic>
+          </wp:inline>
+        </w:drawing>
+      </w:r>
+      <w:r>
+        <w:rPr>
+          <w:noProof/>
+          <w:sz w:val="24"/>
+          <w:szCs w:val="24"/>
+        </w:rPr>
+        <w:drawing>
+          <wp:inline distT="0" distB="0" distL="0" distR="0">
+            <wp:extent cx="2873710" cy="2451732"/>
+            <wp:effectExtent l="19050" t="0" r="2840" b="0"/>
+            <wp:docPr id="34" name="Picture 4"/>
+            <wp:cNvGraphicFramePr>
+              <a:graphicFrameLocks xmlns:a="http://schemas.openxmlformats.org/drawingml/2006/main" noChangeAspect="1"/>
+            </wp:cNvGraphicFramePr>
+            <a:graphic xmlns:a="http://schemas.openxmlformats.org/drawingml/2006/main">
+              <a:graphicData uri="http://schemas.openxmlformats.org/drawingml/2006/picture">
+                <pic:pic xmlns:pic="http://schemas.openxmlformats.org/drawingml/2006/picture">
+                  <pic:nvPicPr>
+                    <pic:cNvPr id="0" name="Picture 4"/>
+                    <pic:cNvPicPr>
+                      <a:picLocks noChangeAspect="1" noChangeArrowheads="1"/>
+                    </pic:cNvPicPr>
+                  </pic:nvPicPr>
+                  <pic:blipFill>
+                    <a:blip r:embed="rId42" cstate="print"/>
+                    <a:srcRect/>
+                    <a:stretch>
+                      <a:fillRect/>
+                    </a:stretch>
+                  </pic:blipFill>
+                  <pic:spPr bwMode="auto">
+                    <a:xfrm>
+                      <a:off x="0" y="0"/>
+                      <a:ext cx="2874821" cy="2452680"/>
+                    </a:xfrm>
+                    <a:prstGeom prst="rect">
+                      <a:avLst/>
+                    </a:prstGeom>
+                    <a:noFill/>
+                    <a:ln w="9525">
+                      <a:noFill/>
+                      <a:miter lim="800000"/>
+                      <a:headEnd/>
+                      <a:tailEnd/>
+                    </a:ln>
+                  </pic:spPr>
+                </pic:pic>
+              </a:graphicData>
+            </a:graphic>
+          </wp:inline>
+        </w:drawing>
+      </w:r>
+    </w:p>
+    <w:p>
+      <w:pPr>
+        <w:spacing w:line="240" w:lineRule="auto"/>
+        <w:rPr>
+          <w:sz w:val="20"/>
+          <w:szCs w:val="20"/>
+        </w:rPr>
+      </w:pPr>
+      <w:r>
+        <w:rPr>
+          <w:sz w:val="20"/>
+          <w:szCs w:val="20"/>
+        </w:rPr>
+        <w:t>Fig. 8. Effect of the vehicle’s transmission range on (a) the tail probability of the connectivity distance and (b) the average connectivity distance.</w:t>
+      </w:r>
+    </w:p>
+    <w:p>
+      <w:pPr>
+        <w:spacing w:line="240" w:lineRule="auto"/>
+        <w:rPr>
+          <w:sz w:val="24"/>
+          <w:szCs w:val="24"/>
+        </w:rPr>
+      </w:pPr>
+      <w:r>
+        <w:rPr>
+          <w:sz w:val="24"/>
+          <w:szCs w:val="24"/>
+        </w:rPr>
+        <w:tab/>
+      </w:r>
+      <w:r>
+        <w:rPr>
+          <w:sz w:val="24"/>
+          <w:szCs w:val="24"/>
+        </w:rPr>
+        <w:t xml:space="preserve">Figure 8 shows the effect of transmission range on the tail probability of connectivity distance. In a similar vein as the platoon size, as we increase the range we see the connectivity distance probability increase. </w:t>
+      </w:r>
+      <w:r>
+        <w:rPr>
+          <w:sz w:val="24"/>
+          <w:szCs w:val="24"/>
+        </w:rPr>
+        <w:t>The increased probability leads to an</w:t>
+      </w:r>
+      <w:r>
+        <w:rPr>
+          <w:sz w:val="24"/>
+          <w:szCs w:val="24"/>
+        </w:rPr>
+        <w:t xml:space="preserve"> exponential</w:t>
+      </w:r>
+      <w:r>
+        <w:rPr>
+          <w:sz w:val="24"/>
+          <w:szCs w:val="24"/>
+        </w:rPr>
+        <w:t xml:space="preserve"> increased average connectivity distance. </w:t>
+      </w:r>
+      <w:r>
+        <w:rPr>
+          <w:sz w:val="24"/>
+          <w:szCs w:val="24"/>
+        </w:rPr>
+        <w:t>The platoon size and connectivity distance are tightly coupled as more vehicles inevitable stretch the bounds of a VANET thus increasing the connectivity distance.</w:t>
+      </w:r>
+    </w:p>
+    <w:p>
+      <w:pPr>
+        <w:spacing w:line="240" w:lineRule="auto"/>
+        <w:rPr>
+          <w:sz w:val="24"/>
+          <w:szCs w:val="24"/>
+        </w:rPr>
+      </w:pPr>
+      <w:r>
+        <w:rPr>
+          <w:noProof/>
+          <w:sz w:val="24"/>
+          <w:szCs w:val="24"/>
+        </w:rPr>
+        <w:drawing>
+          <wp:inline distT="0" distB="0" distL="0" distR="0">
+            <wp:extent cx="2803057" cy="2415396"/>
+            <wp:effectExtent l="19050" t="0" r="0" b="0"/>
+            <wp:docPr id="37" name="Picture 7"/>
+            <wp:cNvGraphicFramePr>
+              <a:graphicFrameLocks xmlns:a="http://schemas.openxmlformats.org/drawingml/2006/main" noChangeAspect="1"/>
+            </wp:cNvGraphicFramePr>
+            <a:graphic xmlns:a="http://schemas.openxmlformats.org/drawingml/2006/main">
+              <a:graphicData uri="http://schemas.openxmlformats.org/drawingml/2006/picture">
+                <pic:pic xmlns:pic="http://schemas.openxmlformats.org/drawingml/2006/picture">
+                  <pic:nvPicPr>
+                    <pic:cNvPr id="0" name="Picture 7"/>
+                    <pic:cNvPicPr>
+                      <a:picLocks noChangeAspect="1" noChangeArrowheads="1"/>
+                    </pic:cNvPicPr>
+                  </pic:nvPicPr>
+                  <pic:blipFill>
+                    <a:blip r:embed="rId43" cstate="print"/>
+                    <a:srcRect/>
+                    <a:stretch>
+                      <a:fillRect/>
+                    </a:stretch>
+                  </pic:blipFill>
+                  <pic:spPr bwMode="auto">
+                    <a:xfrm>
+                      <a:off x="0" y="0"/>
+                      <a:ext cx="2804142" cy="2416331"/>
+                    </a:xfrm>
+                    <a:prstGeom prst="rect">
+                      <a:avLst/>
+                    </a:prstGeom>
+                    <a:noFill/>
+                    <a:ln w="9525">
+                      <a:noFill/>
+                      <a:miter lim="800000"/>
+                      <a:headEnd/>
+                      <a:tailEnd/>
+                    </a:ln>
+                  </pic:spPr>
+                </pic:pic>
+              </a:graphicData>
+            </a:graphic>
+          </wp:inline>
+        </w:drawing>
+      </w:r>
+      <w:r>
+        <w:rPr>
+          <w:noProof/>
+          <w:sz w:val="24"/>
+          <w:szCs w:val="24"/>
+        </w:rPr>
+        <w:drawing>
+          <wp:inline distT="0" distB="0" distL="0" distR="0">
+            <wp:extent cx="2715523" cy="2357553"/>
+            <wp:effectExtent l="19050" t="0" r="8627" b="0"/>
+            <wp:docPr id="36" name="Picture 6"/>
+            <wp:cNvGraphicFramePr>
+              <a:graphicFrameLocks xmlns:a="http://schemas.openxmlformats.org/drawingml/2006/main" noChangeAspect="1"/>
+            </wp:cNvGraphicFramePr>
+            <a:graphic xmlns:a="http://schemas.openxmlformats.org/drawingml/2006/main">
+              <a:graphicData uri="http://schemas.openxmlformats.org/drawingml/2006/picture">
+                <pic:pic xmlns:pic="http://schemas.openxmlformats.org/drawingml/2006/picture">
+                  <pic:nvPicPr>
+                    <pic:cNvPr id="0" name="Picture 6"/>
+                    <pic:cNvPicPr>
+                      <a:picLocks noChangeAspect="1" noChangeArrowheads="1"/>
+                    </pic:cNvPicPr>
+                  </pic:nvPicPr>
+                  <pic:blipFill>
+                    <a:blip r:embed="rId44" cstate="print"/>
+                    <a:srcRect/>
+                    <a:stretch>
+                      <a:fillRect/>
+                    </a:stretch>
+                  </pic:blipFill>
+                  <pic:spPr bwMode="auto">
+                    <a:xfrm>
+                      <a:off x="0" y="0"/>
+                      <a:ext cx="2717564" cy="2359325"/>
+                    </a:xfrm>
+                    <a:prstGeom prst="rect">
+                      <a:avLst/>
+                    </a:prstGeom>
+                    <a:noFill/>
+                    <a:ln w="9525">
+                      <a:noFill/>
+                      <a:miter lim="800000"/>
+                      <a:headEnd/>
+                      <a:tailEnd/>
+                    </a:ln>
+                  </pic:spPr>
+                </pic:pic>
+              </a:graphicData>
+            </a:graphic>
+          </wp:inline>
+        </w:drawing>
+      </w:r>
+    </w:p>
+    <w:p>
+      <w:pPr>
+        <w:spacing w:line="240" w:lineRule="auto"/>
+        <w:rPr>
+          <w:sz w:val="20"/>
+          <w:szCs w:val="20"/>
+        </w:rPr>
+      </w:pPr>
+      <w:r>
+        <w:rPr>
+          <w:sz w:val="20"/>
+          <w:szCs w:val="20"/>
+        </w:rPr>
+        <w:t>Fig. 9. Effect of traffic flow on (a) the probability of the platoon size and (b) the average platoon size.</w:t>
+      </w:r>
+    </w:p>
+    <w:p>
+      <w:pPr>
+        <w:spacing w:line="240" w:lineRule="auto"/>
+        <w:rPr>
+          <w:sz w:val="24"/>
+          <w:szCs w:val="24"/>
+        </w:rPr>
+      </w:pPr>
+      <w:r>
+        <w:rPr>
+          <w:sz w:val="24"/>
+          <w:szCs w:val="24"/>
+        </w:rPr>
+        <w:tab/>
+        <w:t>The effects of a varying traffic flow are very similar to increasing the transmission range.  The mathematical models for tail probability of the platoon si</w:t>
+      </w:r>
+      <w:r>
+        <w:rPr>
+          <w:sz w:val="24"/>
+          <w:szCs w:val="24"/>
+        </w:rPr>
+        <w:t>ze and average platoon size also increased with increased traffic flow.</w:t>
+      </w:r>
+      <w:r>
+        <w:rPr>
+          <w:sz w:val="24"/>
+          <w:szCs w:val="24"/>
+        </w:rPr>
+        <w:t xml:space="preserve"> The reasoning is similar to increasing the transmission range, with an increased vehicle flow the density of vehicles increases. </w:t>
+      </w:r>
+      <w:r>
+        <w:rPr>
+          <w:sz w:val="24"/>
+          <w:szCs w:val="24"/>
+        </w:rPr>
+        <w:t xml:space="preserve">With an increased vehicle density more vehicles are within the transmission range of communication devices. </w:t>
+      </w:r>
+      <w:r>
+        <w:rPr>
+          <w:sz w:val="24"/>
+          <w:szCs w:val="24"/>
+        </w:rPr>
+        <w:t>The increased vehicles create a larger platoon which is reflected in figure 9.</w:t>
+      </w:r>
+      <w:r>
+        <w:rPr>
+          <w:sz w:val="24"/>
+          <w:szCs w:val="24"/>
+        </w:rPr>
+        <w:t xml:space="preserve"> The other parameter </w:t>
+      </w:r>
+      <w:r>
+        <w:rPr>
+          <w:sz w:val="24"/>
+          <w:szCs w:val="24"/>
+        </w:rPr>
+        <w:lastRenderedPageBreak/>
+        <w:t xml:space="preserve">affected is the connectivity distance which also increases with traffic flow. </w:t>
+      </w:r>
+      <w:r>
+        <w:rPr>
+          <w:sz w:val="24"/>
+          <w:szCs w:val="24"/>
+        </w:rPr>
+        <w:t>As the platoon size increases the adverse consequence is that the VANET physically increases thus increasing the connectivity distance.</w:t>
+      </w:r>
+    </w:p>
+    <w:p>
+      <w:pPr>
+        <w:spacing w:line="240" w:lineRule="auto"/>
+        <w:rPr>
+          <w:sz w:val="24"/>
+          <w:szCs w:val="24"/>
+        </w:rPr>
+      </w:pPr>
+      <w:r>
+        <w:rPr>
+          <w:sz w:val="24"/>
+          <w:szCs w:val="24"/>
+        </w:rPr>
+        <w:t xml:space="preserve"> </w:t>
+      </w:r>
+    </w:p>
+    <w:p>
+      <w:pPr>
         <w:pStyle w:val="Heading2"/>
       </w:pPr>
-      <w:bookmarkStart w:id="43" w:name="_Toc339790323"/>
-      <w:r>
-        <w:t>Discuss Results</w:t>
+      <w:bookmarkStart w:id="43" w:name="_Toc340087384"/>
+      <w:r>
+        <w:t>Performance Results</w:t>
       </w:r>
       <w:bookmarkEnd w:id="43"/>
     </w:p>
@@ -50206,76 +51211,86 @@
       <w:pPr>
         <w:pStyle w:val="Heading2"/>
       </w:pPr>
-      <w:bookmarkStart w:id="44" w:name="_Toc339790324"/>
-      <w:r>
-        <w:t>Suggestions</w:t>
+      <w:bookmarkStart w:id="44" w:name="_Toc340087385"/>
+      <w:r>
+        <w:t>Discuss Results</w:t>
       </w:r>
       <w:bookmarkEnd w:id="44"/>
     </w:p>
     <w:p>
       <w:pPr>
-        <w:rPr>
-          <w:sz w:val="20"/>
-          <w:szCs w:val="20"/>
-        </w:rPr>
-      </w:pPr>
-      <w:r>
-        <w:br w:type="page"/>
-      </w:r>
-    </w:p>
-    <w:p>
-      <w:pPr>
-        <w:pStyle w:val="Heading1"/>
-        <w:jc w:val="center"/>
-      </w:pPr>
-      <w:bookmarkStart w:id="45" w:name="_Toc339790325"/>
-      <w:r>
-        <w:lastRenderedPageBreak/>
-        <w:t>References</w:t>
+        <w:pStyle w:val="Heading2"/>
+      </w:pPr>
+      <w:bookmarkStart w:id="45" w:name="_Toc340087386"/>
+      <w:r>
+        <w:t>Suggestions</w:t>
       </w:r>
       <w:bookmarkEnd w:id="45"/>
     </w:p>
     <w:p>
       <w:pPr>
-        <w:pStyle w:val="Heading2"/>
-      </w:pPr>
-      <w:bookmarkStart w:id="46" w:name="_Toc339790326"/>
-      <w:r>
-        <w:t xml:space="preserve">[1] </w:t>
-      </w:r>
-      <w:r>
-        <w:t>Routing in Sparse Vehicular Ad Hoc Wireless Networks</w:t>
+        <w:rPr>
+          <w:sz w:val="20"/>
+          <w:szCs w:val="20"/>
+        </w:rPr>
+      </w:pPr>
+      <w:r>
+        <w:br w:type="page"/>
+      </w:r>
+    </w:p>
+    <w:p>
+      <w:pPr>
+        <w:pStyle w:val="Heading1"/>
+        <w:jc w:val="center"/>
+      </w:pPr>
+      <w:bookmarkStart w:id="46" w:name="_Toc340087387"/>
+      <w:r>
+        <w:lastRenderedPageBreak/>
+        <w:t>References</w:t>
       </w:r>
       <w:bookmarkEnd w:id="46"/>
     </w:p>
     <w:p>
       <w:pPr>
-        <w:contextualSpacing/>
-      </w:pPr>
-      <w:r>
-        <w:t>Authors: Nawaporn Wisitpongphan, Fan Bai, Priyantha Mudalige, Varsha Sadekar, and Ozan Tonguz</w:t>
-      </w:r>
+        <w:pStyle w:val="Heading2"/>
+      </w:pPr>
+      <w:bookmarkStart w:id="47" w:name="_Toc340087388"/>
+      <w:r>
+        <w:t xml:space="preserve">[1] </w:t>
+      </w:r>
+      <w:r>
+        <w:t>Routing in Sparse Vehicular Ad Hoc Wireless Networks</w:t>
+      </w:r>
+      <w:bookmarkEnd w:id="47"/>
     </w:p>
     <w:p>
       <w:pPr>
         <w:contextualSpacing/>
       </w:pPr>
       <w:r>
-        <w:t>Publication: IEEE Journal on selected areas in communications, Vol. 25, No. 8 October 2007</w:t>
-      </w:r>
-      <w:r>
-        <w:t xml:space="preserve"> (pg 1538-1556)</w:t>
+        <w:t>Authors: Nawaporn Wisitpongphan, Fan Bai, Priyantha Mudalige, Varsha Sadekar, and Ozan Tonguz</w:t>
       </w:r>
     </w:p>
     <w:p>
       <w:pPr>
+        <w:contextualSpacing/>
+      </w:pPr>
+      <w:r>
+        <w:t>Publication: IEEE Journal on selected areas in communications, Vol. 25, No. 8 October 2007</w:t>
+      </w:r>
+      <w:r>
+        <w:t xml:space="preserve"> (pg 1538-1556)</w:t>
+      </w:r>
+    </w:p>
+    <w:p>
+      <w:pPr>
         <w:pStyle w:val="Heading2"/>
       </w:pPr>
-      <w:bookmarkStart w:id="47" w:name="_Toc339790327"/>
+      <w:bookmarkStart w:id="48" w:name="_Toc340087389"/>
       <w:r>
         <w:t>[2] Vehicular Mobility Simulation for VANETs</w:t>
       </w:r>
-      <w:bookmarkEnd w:id="47"/>
+      <w:bookmarkEnd w:id="48"/>
     </w:p>
     <w:p>
       <w:pPr>
@@ -50330,11 +51345,11 @@
       <w:pPr>
         <w:pStyle w:val="Heading2"/>
       </w:pPr>
-      <w:bookmarkStart w:id="48" w:name="_Toc339790328"/>
+      <w:bookmarkStart w:id="49" w:name="_Toc340087390"/>
       <w:r>
         <w:t>[3] Analytical Model for Connectivity in Vehicular Ad Hoc Networks</w:t>
       </w:r>
-      <w:bookmarkEnd w:id="48"/>
+      <w:bookmarkEnd w:id="49"/>
     </w:p>
     <w:p>
       <w:pPr>
@@ -55188,7 +56203,7 @@
 </file>
 
 <file path=customXml/itemProps1.xml><?xml version="1.0" encoding="utf-8"?>
-<ds:datastoreItem xmlns:ds="http://schemas.openxmlformats.org/officeDocument/2006/customXml" ds:itemID="{F924BEF5-9B50-410A-B365-CA7C6C0DEF00}">
+<ds:datastoreItem xmlns:ds="http://schemas.openxmlformats.org/officeDocument/2006/customXml" ds:itemID="{23627E48-F9B4-4897-8682-3CDECA379EF5}">
   <ds:schemaRefs>
     <ds:schemaRef ds:uri="http://schemas.openxmlformats.org/officeDocument/2006/bibliography"/>
   </ds:schemaRefs>

</xml_diff>

<commit_message>
Up to Junction selection
</commit_message>
<xml_diff>
--- a/VANET_Felix.docx
+++ b/VANET_Felix.docx
@@ -3818,9 +3818,146 @@
           <w:sz w:val="20"/>
           <w:szCs w:val="20"/>
         </w:rPr>
-        <w:t>Authors: Nawaporn Wisitpongphan, Fan Bai, Priyantha Mudalige, Varsha Sadekar, and Ozan Tonguz</w:t>
+        <w:t xml:space="preserve">Authors: </w:t>
+      </w:r>
+      <w:proofErr w:type="spellStart"/>
+      <w:r>
+        <w:rPr>
+          <w:sz w:val="20"/>
+          <w:szCs w:val="20"/>
+        </w:rPr>
+        <w:t>Nawaporn</w:t>
+      </w:r>
+      <w:proofErr w:type="spellEnd"/>
+      <w:r>
+        <w:rPr>
+          <w:sz w:val="20"/>
+          <w:szCs w:val="20"/>
+        </w:rPr>
+        <w:t xml:space="preserve"> </w:t>
+      </w:r>
+      <w:proofErr w:type="spellStart"/>
+      <w:r>
+        <w:rPr>
+          <w:sz w:val="20"/>
+          <w:szCs w:val="20"/>
+        </w:rPr>
+        <w:t>Wisitpongphan</w:t>
+      </w:r>
+      <w:proofErr w:type="spellEnd"/>
+      <w:r>
+        <w:rPr>
+          <w:sz w:val="20"/>
+          <w:szCs w:val="20"/>
+        </w:rPr>
+        <w:t xml:space="preserve">, Fan </w:t>
+      </w:r>
+      <w:proofErr w:type="spellStart"/>
+      <w:r>
+        <w:rPr>
+          <w:sz w:val="20"/>
+          <w:szCs w:val="20"/>
+        </w:rPr>
+        <w:t>Bai</w:t>
+      </w:r>
+      <w:proofErr w:type="spellEnd"/>
+      <w:r>
+        <w:rPr>
+          <w:sz w:val="20"/>
+          <w:szCs w:val="20"/>
+        </w:rPr>
+        <w:t xml:space="preserve">, </w:t>
+      </w:r>
+      <w:proofErr w:type="spellStart"/>
+      <w:r>
+        <w:rPr>
+          <w:sz w:val="20"/>
+          <w:szCs w:val="20"/>
+        </w:rPr>
+        <w:t>Priyantha</w:t>
+      </w:r>
+      <w:proofErr w:type="spellEnd"/>
+      <w:r>
+        <w:rPr>
+          <w:sz w:val="20"/>
+          <w:szCs w:val="20"/>
+        </w:rPr>
+        <w:t xml:space="preserve"> </w:t>
+      </w:r>
+      <w:proofErr w:type="spellStart"/>
+      <w:r>
+        <w:rPr>
+          <w:sz w:val="20"/>
+          <w:szCs w:val="20"/>
+        </w:rPr>
+        <w:t>Mudalige</w:t>
+      </w:r>
+      <w:proofErr w:type="spellEnd"/>
+      <w:r>
+        <w:rPr>
+          <w:sz w:val="20"/>
+          <w:szCs w:val="20"/>
+        </w:rPr>
+        <w:t xml:space="preserve">, </w:t>
+      </w:r>
+      <w:proofErr w:type="spellStart"/>
+      <w:r>
+        <w:rPr>
+          <w:sz w:val="20"/>
+          <w:szCs w:val="20"/>
+        </w:rPr>
+        <w:t>Varsha</w:t>
+      </w:r>
+      <w:proofErr w:type="spellEnd"/>
+      <w:r>
+        <w:rPr>
+          <w:sz w:val="20"/>
+          <w:szCs w:val="20"/>
+        </w:rPr>
+        <w:t xml:space="preserve"> </w:t>
+      </w:r>
+      <w:proofErr w:type="spellStart"/>
+      <w:r>
+        <w:rPr>
+          <w:sz w:val="20"/>
+          <w:szCs w:val="20"/>
+        </w:rPr>
+        <w:t>Sadekar</w:t>
+      </w:r>
+      <w:proofErr w:type="spellEnd"/>
+      <w:r>
+        <w:rPr>
+          <w:sz w:val="20"/>
+          <w:szCs w:val="20"/>
+        </w:rPr>
+        <w:t xml:space="preserve">, and </w:t>
+      </w:r>
+      <w:proofErr w:type="spellStart"/>
+      <w:r>
+        <w:rPr>
+          <w:sz w:val="20"/>
+          <w:szCs w:val="20"/>
+        </w:rPr>
+        <w:t>Ozan</w:t>
+      </w:r>
+      <w:proofErr w:type="spellEnd"/>
+      <w:r>
+        <w:rPr>
+          <w:sz w:val="20"/>
+          <w:szCs w:val="20"/>
+        </w:rPr>
+        <w:t xml:space="preserve"> </w:t>
+      </w:r>
+      <w:proofErr w:type="spellStart"/>
+      <w:r>
+        <w:rPr>
+          <w:sz w:val="20"/>
+          <w:szCs w:val="20"/>
+        </w:rPr>
+        <w:t>Tonguz</w:t>
       </w:r>
       <w:bookmarkEnd w:id="1"/>
+      <w:proofErr w:type="spellEnd"/>
     </w:p>
     <w:p>
       <w:pPr>
@@ -4593,7 +4730,25 @@
                 <w:sz w:val="24"/>
                 <w:szCs w:val="24"/>
               </w:rPr>
-              <w:t xml:space="preserve">reciprocal of twice the max average deceleration of a following vehicle (ie approximately 0.075 </w:t>
+              <w:t>reciprocal of twice the max average deceleration of a following vehicle (</w:t>
+            </w:r>
+            <w:proofErr w:type="spellStart"/>
+            <w:r>
+              <w:rPr>
+                <w:rFonts w:eastAsiaTheme="minorEastAsia"/>
+                <w:sz w:val="24"/>
+                <w:szCs w:val="24"/>
+              </w:rPr>
+              <w:t>ie</w:t>
+            </w:r>
+            <w:proofErr w:type="spellEnd"/>
+            <w:r>
+              <w:rPr>
+                <w:rFonts w:eastAsiaTheme="minorEastAsia"/>
+                <w:sz w:val="24"/>
+                <w:szCs w:val="24"/>
+              </w:rPr>
+              <w:t xml:space="preserve"> approximately 0.075 </w:t>
             </w:r>
             <m:oMath>
               <m:sSup>
@@ -4672,6 +4827,7 @@
         </w:rPr>
         <w:t xml:space="preserve"> </w:t>
       </w:r>
+      <w:proofErr w:type="gramStart"/>
       <w:r>
         <w:rPr>
           <w:sz w:val="24"/>
@@ -4695,7 +4851,16 @@
           <w:sz w:val="24"/>
           <w:szCs w:val="24"/>
         </w:rPr>
-        <w:t xml:space="preserve"> with the “good-driver” assumption. </w:t>
+        <w:t xml:space="preserve"> with the “good-driver” assumption.</w:t>
+      </w:r>
+      <w:proofErr w:type="gramEnd"/>
+      <w:r>
+        <w:rPr>
+          <w:rFonts w:eastAsiaTheme="minorEastAsia"/>
+          <w:sz w:val="24"/>
+          <w:szCs w:val="24"/>
+        </w:rPr>
+        <w:t xml:space="preserve"> </w:t>
       </w:r>
       <w:r>
         <w:rPr>
@@ -5529,7 +5694,25 @@
           <w:sz w:val="24"/>
           <w:szCs w:val="24"/>
         </w:rPr>
-        <w:t xml:space="preserve"> freeway on June 27, 2006 for a time span of 24-hours</w:t>
+        <w:t xml:space="preserve"> </w:t>
+      </w:r>
+      <w:proofErr w:type="gramStart"/>
+      <w:r>
+        <w:rPr>
+          <w:rFonts w:eastAsiaTheme="minorEastAsia"/>
+          <w:sz w:val="24"/>
+          <w:szCs w:val="24"/>
+        </w:rPr>
+        <w:t>freeway</w:t>
+      </w:r>
+      <w:proofErr w:type="gramEnd"/>
+      <w:r>
+        <w:rPr>
+          <w:rFonts w:eastAsiaTheme="minorEastAsia"/>
+          <w:sz w:val="24"/>
+          <w:szCs w:val="24"/>
+        </w:rPr>
+        <w:t xml:space="preserve"> on June 27, 2006 for a time span of 24-hours</w:t>
       </w:r>
       <w:r>
         <w:rPr>
@@ -6030,8 +6213,17 @@
           <w:sz w:val="24"/>
           <w:szCs w:val="24"/>
         </w:rPr>
-        <w:t xml:space="preserve"> Given this constraint we need to develop an expression for the inter-arrival time β .</w:t>
-      </w:r>
+        <w:t xml:space="preserve"> Given this constraint we need to develop an expression for the inter-arrival time </w:t>
+      </w:r>
+      <w:proofErr w:type="gramStart"/>
+      <w:r>
+        <w:rPr>
+          <w:sz w:val="24"/>
+          <w:szCs w:val="24"/>
+        </w:rPr>
+        <w:t>β .</w:t>
+      </w:r>
+      <w:proofErr w:type="gramEnd"/>
       <w:r>
         <w:rPr>
           <w:sz w:val="24"/>
@@ -6165,7 +6357,25 @@
           <w:sz w:val="24"/>
           <w:szCs w:val="24"/>
         </w:rPr>
-        <w:t xml:space="preserve"> to fit the collected data of volume per hour. From figure 4(a) for the time period of 1-3am (the scenario that we are concerned with) we observed earlier that it fits an exponential distribution so we can characterize the PDF of β </w:t>
+        <w:t xml:space="preserve"> to fit the collected data of volume per hour. F</w:t>
+      </w:r>
+      <w:proofErr w:type="spellStart"/>
+      <w:r>
+        <w:rPr>
+          <w:rFonts w:eastAsiaTheme="minorEastAsia"/>
+          <w:sz w:val="24"/>
+          <w:szCs w:val="24"/>
+        </w:rPr>
+        <w:t>rom</w:t>
+      </w:r>
+      <w:proofErr w:type="spellEnd"/>
+      <w:r>
+        <w:rPr>
+          <w:rFonts w:eastAsiaTheme="minorEastAsia"/>
+          <w:sz w:val="24"/>
+          <w:szCs w:val="24"/>
+        </w:rPr>
+        <w:t xml:space="preserve"> figure 4(a) for the time period of 1-3am (the scenario that we are concerned with) we observed earlier that it fits an exponential distribution so we can characterize the PDF of β </w:t>
       </w:r>
       <w:r>
         <w:rPr>
@@ -6427,9 +6637,19 @@
           <w:sz w:val="24"/>
           <w:szCs w:val="24"/>
         </w:rPr>
-        <w:t xml:space="preserve"> the general form of an exponential distribution is </w:t>
+        <w:t xml:space="preserve"> the general form of an exponential distribution </w:t>
+      </w:r>
+      <w:proofErr w:type="gramStart"/>
+      <w:r>
+        <w:rPr>
+          <w:rFonts w:eastAsiaTheme="minorEastAsia"/>
+          <w:sz w:val="24"/>
+          <w:szCs w:val="24"/>
+        </w:rPr>
+        <w:t xml:space="preserve">is </w:t>
       </w:r>
       <m:oMath>
+        <w:proofErr w:type="gramEnd"/>
         <m:sSub>
           <m:sSubPr>
             <m:ctrlPr>
@@ -6547,9 +6767,19 @@
           <w:sz w:val="24"/>
           <w:szCs w:val="24"/>
         </w:rPr>
-        <w:t xml:space="preserve"> Earlier we derived the inter-vehicle spacing equation </w:t>
+        <w:t xml:space="preserve"> Earlier we derived the inter-vehicle spacing </w:t>
+      </w:r>
+      <w:proofErr w:type="gramStart"/>
+      <w:r>
+        <w:rPr>
+          <w:rFonts w:eastAsiaTheme="minorEastAsia"/>
+          <w:sz w:val="24"/>
+          <w:szCs w:val="24"/>
+        </w:rPr>
+        <w:t xml:space="preserve">equation </w:t>
       </w:r>
       <m:oMath>
+        <w:proofErr w:type="gramEnd"/>
         <m:r>
           <w:rPr>
             <w:rFonts w:ascii="Cambria Math" w:hAnsi="Cambria Math"/>
@@ -6623,17 +6853,45 @@
           <w:sz w:val="24"/>
           <w:szCs w:val="24"/>
         </w:rPr>
-        <w:t xml:space="preserve"> is simply the product of the inter-vehicle arrival time and vehicle speeds</w:t>
-      </w:r>
+        <w:t xml:space="preserve"> is simply the pr</w:t>
+      </w:r>
+      <w:proofErr w:type="spellStart"/>
       <w:r>
         <w:rPr>
           <w:rFonts w:eastAsiaTheme="minorEastAsia"/>
           <w:sz w:val="24"/>
           <w:szCs w:val="24"/>
         </w:rPr>
+        <w:t>oduct</w:t>
+      </w:r>
+      <w:proofErr w:type="spellEnd"/>
+      <w:r>
+        <w:rPr>
+          <w:rFonts w:eastAsiaTheme="minorEastAsia"/>
+          <w:sz w:val="24"/>
+          <w:szCs w:val="24"/>
+        </w:rPr>
+        <w:t xml:space="preserve"> of the inter-vehicle arrival time and vehicle </w:t>
+      </w:r>
+      <w:proofErr w:type="gramStart"/>
+      <w:r>
+        <w:rPr>
+          <w:rFonts w:eastAsiaTheme="minorEastAsia"/>
+          <w:sz w:val="24"/>
+          <w:szCs w:val="24"/>
+        </w:rPr>
+        <w:t>speeds</w:t>
+      </w:r>
+      <w:r>
+        <w:rPr>
+          <w:rFonts w:eastAsiaTheme="minorEastAsia"/>
+          <w:sz w:val="24"/>
+          <w:szCs w:val="24"/>
+        </w:rPr>
         <w:t xml:space="preserve"> </w:t>
       </w:r>
       <m:oMath>
+        <w:proofErr w:type="gramEnd"/>
         <m:r>
           <w:rPr>
             <w:rFonts w:ascii="Cambria Math" w:eastAsiaTheme="minorEastAsia" w:hAnsi="Cambria Math"/>
@@ -7127,9 +7385,19 @@
           <w:szCs w:val="24"/>
         </w:rPr>
         <w:tab/>
-        <w:t xml:space="preserve">In a similar vein we can represent the Inter-vehicle spacing with a similar exponential distribution. First we define the parameter </w:t>
+        <w:t xml:space="preserve">In a similar vein we can represent the Inter-vehicle spacing with a similar exponential distribution. First we define the </w:t>
+      </w:r>
+      <w:proofErr w:type="gramStart"/>
+      <w:r>
+        <w:rPr>
+          <w:rFonts w:eastAsiaTheme="minorEastAsia"/>
+          <w:sz w:val="24"/>
+          <w:szCs w:val="24"/>
+        </w:rPr>
+        <w:t xml:space="preserve">parameter </w:t>
       </w:r>
       <m:oMath>
+        <w:proofErr w:type="gramEnd"/>
         <m:sSub>
           <m:sSubPr>
             <m:ctrlPr>
@@ -7351,9 +7619,19 @@
           <w:sz w:val="24"/>
           <w:szCs w:val="24"/>
         </w:rPr>
-        <w:t xml:space="preserve">. Now we can then define the Inter-vehicle spacing to be </w:t>
+        <w:t xml:space="preserve">. Now we can then define the Inter-vehicle spacing to </w:t>
+      </w:r>
+      <w:proofErr w:type="gramStart"/>
+      <w:r>
+        <w:rPr>
+          <w:rFonts w:eastAsiaTheme="minorEastAsia"/>
+          <w:sz w:val="24"/>
+          <w:szCs w:val="24"/>
+        </w:rPr>
+        <w:t xml:space="preserve">be </w:t>
       </w:r>
       <m:oMath>
+        <w:proofErr w:type="gramEnd"/>
         <m:borderBox>
           <m:borderBoxPr>
             <m:ctrlPr>
@@ -9452,7 +9730,15 @@
                           <w:sz w:val="24"/>
                           <w:szCs w:val="24"/>
                         </w:rPr>
-                        <m:t>intra</m:t>
+                        <m:t>intr</m:t>
+                      </m:r>
+                      <m:r>
+                        <w:rPr>
+                          <w:rFonts w:ascii="Cambria Math" w:eastAsiaTheme="minorEastAsia" w:hAnsi="Cambria Math"/>
+                          <w:sz w:val="24"/>
+                          <w:szCs w:val="24"/>
+                        </w:rPr>
+                        <m:t>a</m:t>
                       </m:r>
                     </m:sub>
                   </m:sSub>
@@ -12238,7 +12524,15 @@
                   <w:sz w:val="24"/>
                   <w:szCs w:val="24"/>
                 </w:rPr>
-                <m:t>inter</m:t>
+                <m:t>i</m:t>
+              </m:r>
+              <m:r>
+                <w:rPr>
+                  <w:rFonts w:ascii="Cambria Math" w:eastAsiaTheme="minorEastAsia" w:hAnsi="Cambria Math"/>
+                  <w:sz w:val="24"/>
+                  <w:szCs w:val="24"/>
+                </w:rPr>
+                <m:t>nter</m:t>
               </m:r>
             </m:sub>
           </m:sSub>
@@ -14543,7 +14837,23 @@
           <w:sz w:val="24"/>
           <w:szCs w:val="24"/>
         </w:rPr>
-        <w:t xml:space="preserve"> against the empirical data is the Kolmogorov-Smirnov test (K-S test). </w:t>
+        <w:t xml:space="preserve"> against the empirical data is the </w:t>
+      </w:r>
+      <w:proofErr w:type="spellStart"/>
+      <w:r>
+        <w:rPr>
+          <w:sz w:val="24"/>
+          <w:szCs w:val="24"/>
+        </w:rPr>
+        <w:t>Kolmogorov</w:t>
+      </w:r>
+      <w:proofErr w:type="spellEnd"/>
+      <w:r>
+        <w:rPr>
+          <w:sz w:val="24"/>
+          <w:szCs w:val="24"/>
+        </w:rPr>
+        <w:t xml:space="preserve">-Smirnov test (K-S test). </w:t>
       </w:r>
       <w:r>
         <w:rPr>
@@ -15228,12 +15538,21 @@
                 <w:szCs w:val="24"/>
               </w:rPr>
             </w:pPr>
+            <w:proofErr w:type="spellStart"/>
             <w:r>
               <w:rPr>
                 <w:sz w:val="24"/>
                 <w:szCs w:val="24"/>
               </w:rPr>
-              <w:t>Kolmogorov-Smirnov Test Results of Inter-Arrival Time During Three Different Time Periods</w:t>
+              <w:t>Kolmogorov</w:t>
+            </w:r>
+            <w:proofErr w:type="spellEnd"/>
+            <w:r>
+              <w:rPr>
+                <w:sz w:val="24"/>
+                <w:szCs w:val="24"/>
+              </w:rPr>
+              <w:t>-Smirnov Test Results of Inter-Arrival Time During Three Different Time Periods</w:t>
             </w:r>
           </w:p>
         </w:tc>
@@ -15802,12 +16121,21 @@
                 <w:szCs w:val="24"/>
               </w:rPr>
             </w:pPr>
+            <w:proofErr w:type="spellStart"/>
             <w:r>
               <w:rPr>
                 <w:sz w:val="24"/>
                 <w:szCs w:val="24"/>
               </w:rPr>
-              <w:t>Kolmogorov-Smirnov Test Results of Inter-Vehicle Spacing During Three Different Time Periods</w:t>
+              <w:t>Kolmogorov</w:t>
+            </w:r>
+            <w:proofErr w:type="spellEnd"/>
+            <w:r>
+              <w:rPr>
+                <w:sz w:val="24"/>
+                <w:szCs w:val="24"/>
+              </w:rPr>
+              <w:t>-Smirnov Test Results of Inter-Vehicle Spacing During Three Different Time Periods</w:t>
             </w:r>
           </w:p>
         </w:tc>
@@ -16527,14 +16855,116 @@
           <w:sz w:val="24"/>
           <w:szCs w:val="24"/>
         </w:rPr>
-        <w:t xml:space="preserve"> vehicle Src has a message pertaining to an accident that it needs to transmit to vehicle Dst. However if both are traveling at the same velocity, then it is possible that Dst will constantly be out of transmission range of Src. </w:t>
-      </w:r>
-      <w:r>
-        <w:rPr>
-          <w:sz w:val="24"/>
-          <w:szCs w:val="24"/>
-        </w:rPr>
-        <w:t xml:space="preserve">In the VANET topology vehicle Src may pass the message to either vehicle X, Y, or Z as they pass in the opposite direction, and then they in turn can relay the message to vehicle Dst. </w:t>
+        <w:t xml:space="preserve"> vehicle </w:t>
+      </w:r>
+      <w:proofErr w:type="spellStart"/>
+      <w:r>
+        <w:rPr>
+          <w:sz w:val="24"/>
+          <w:szCs w:val="24"/>
+        </w:rPr>
+        <w:t>Src</w:t>
+      </w:r>
+      <w:proofErr w:type="spellEnd"/>
+      <w:r>
+        <w:rPr>
+          <w:sz w:val="24"/>
+          <w:szCs w:val="24"/>
+        </w:rPr>
+        <w:t xml:space="preserve"> has a message pertaining to an accident that it needs to transmit to vehicle </w:t>
+      </w:r>
+      <w:proofErr w:type="spellStart"/>
+      <w:proofErr w:type="gramStart"/>
+      <w:r>
+        <w:rPr>
+          <w:sz w:val="24"/>
+          <w:szCs w:val="24"/>
+        </w:rPr>
+        <w:t>Dst</w:t>
+      </w:r>
+      <w:proofErr w:type="spellEnd"/>
+      <w:proofErr w:type="gramEnd"/>
+      <w:r>
+        <w:rPr>
+          <w:sz w:val="24"/>
+          <w:szCs w:val="24"/>
+        </w:rPr>
+        <w:t xml:space="preserve">. However if both are traveling at the same velocity, then it is possible that </w:t>
+      </w:r>
+      <w:proofErr w:type="spellStart"/>
+      <w:proofErr w:type="gramStart"/>
+      <w:r>
+        <w:rPr>
+          <w:sz w:val="24"/>
+          <w:szCs w:val="24"/>
+        </w:rPr>
+        <w:t>Dst</w:t>
+      </w:r>
+      <w:proofErr w:type="spellEnd"/>
+      <w:proofErr w:type="gramEnd"/>
+      <w:r>
+        <w:rPr>
+          <w:sz w:val="24"/>
+          <w:szCs w:val="24"/>
+        </w:rPr>
+        <w:t xml:space="preserve"> will constantly be out of transmission range of </w:t>
+      </w:r>
+      <w:proofErr w:type="spellStart"/>
+      <w:r>
+        <w:rPr>
+          <w:sz w:val="24"/>
+          <w:szCs w:val="24"/>
+        </w:rPr>
+        <w:t>Src</w:t>
+      </w:r>
+      <w:proofErr w:type="spellEnd"/>
+      <w:r>
+        <w:rPr>
+          <w:sz w:val="24"/>
+          <w:szCs w:val="24"/>
+        </w:rPr>
+        <w:t xml:space="preserve">. </w:t>
+      </w:r>
+      <w:r>
+        <w:rPr>
+          <w:sz w:val="24"/>
+          <w:szCs w:val="24"/>
+        </w:rPr>
+        <w:t xml:space="preserve">In the VANET topology vehicle </w:t>
+      </w:r>
+      <w:proofErr w:type="spellStart"/>
+      <w:r>
+        <w:rPr>
+          <w:sz w:val="24"/>
+          <w:szCs w:val="24"/>
+        </w:rPr>
+        <w:t>Src</w:t>
+      </w:r>
+      <w:proofErr w:type="spellEnd"/>
+      <w:r>
+        <w:rPr>
+          <w:sz w:val="24"/>
+          <w:szCs w:val="24"/>
+        </w:rPr>
+        <w:t xml:space="preserve"> may pass the message to either vehicle X, Y, or Z as they pass in the opposite direction, and then they in turn can relay the message to vehicle </w:t>
+      </w:r>
+      <w:proofErr w:type="spellStart"/>
+      <w:proofErr w:type="gramStart"/>
+      <w:r>
+        <w:rPr>
+          <w:sz w:val="24"/>
+          <w:szCs w:val="24"/>
+        </w:rPr>
+        <w:t>Dst</w:t>
+      </w:r>
+      <w:proofErr w:type="spellEnd"/>
+      <w:proofErr w:type="gramEnd"/>
+      <w:r>
+        <w:rPr>
+          <w:sz w:val="24"/>
+          <w:szCs w:val="24"/>
+        </w:rPr>
+        <w:t xml:space="preserve">. </w:t>
       </w:r>
     </w:p>
     <w:p>
@@ -16627,7 +17057,23 @@
           <w:szCs w:val="24"/>
         </w:rPr>
         <w:tab/>
-        <w:t xml:space="preserve">In the scenario where no vehicles are in range of Src in the opposite direction, the message must be stored for later transmission when it detects a vehicle within range R. This “store-carry-forward” is referred to as temporal relay as there must be some time to wait for another node to be in communication range. </w:t>
+        <w:t xml:space="preserve">In the scenario where no vehicles are in range of </w:t>
+      </w:r>
+      <w:proofErr w:type="spellStart"/>
+      <w:r>
+        <w:rPr>
+          <w:sz w:val="24"/>
+          <w:szCs w:val="24"/>
+        </w:rPr>
+        <w:t>Src</w:t>
+      </w:r>
+      <w:proofErr w:type="spellEnd"/>
+      <w:r>
+        <w:rPr>
+          <w:sz w:val="24"/>
+          <w:szCs w:val="24"/>
+        </w:rPr>
+        <w:t xml:space="preserve"> in the opposite direction, the message must be stored for later transmission when it detects a vehicle within range R. This “store-carry-forward” is referred to as temporal relay as there must be some time to wait for another node to be in communication range. </w:t>
       </w:r>
       <w:r>
         <w:rPr>
@@ -17612,9 +18058,19 @@
           <w:sz w:val="24"/>
           <w:szCs w:val="24"/>
         </w:rPr>
-        <w:t xml:space="preserve">Let us define the probability of being disconnected in the opposite direction as </w:t>
+        <w:t xml:space="preserve">Let us define the probability of being disconnected in the opposite direction </w:t>
+      </w:r>
+      <w:proofErr w:type="gramStart"/>
+      <w:r>
+        <w:rPr>
+          <w:rFonts w:eastAsiaTheme="minorEastAsia"/>
+          <w:sz w:val="24"/>
+          <w:szCs w:val="24"/>
+        </w:rPr>
+        <w:t xml:space="preserve">as </w:t>
       </w:r>
       <m:oMath>
+        <w:proofErr w:type="gramEnd"/>
         <m:sSubSup>
           <m:sSubSupPr>
             <m:ctrlPr>
@@ -18269,9 +18725,19 @@
           <w:sz w:val="24"/>
           <w:szCs w:val="24"/>
         </w:rPr>
-        <w:t xml:space="preserve">Now that we defined the probability of being disconnected in the opposite direction, and from earlier we derived the probability of being disconnected in the same direction, the probability of being disconnected in both directions is a product of the two probability spaces. Let us define this probability by </w:t>
+        <w:t xml:space="preserve">Now that we defined the probability of being disconnected in the opposite direction, and from earlier we derived the probability of being disconnected in the same direction, the probability of being disconnected in both directions is a product of the two probability spaces. Let us define this probability </w:t>
+      </w:r>
+      <w:proofErr w:type="gramStart"/>
+      <w:r>
+        <w:rPr>
+          <w:rFonts w:eastAsiaTheme="minorEastAsia"/>
+          <w:sz w:val="24"/>
+          <w:szCs w:val="24"/>
+        </w:rPr>
+        <w:t xml:space="preserve">by </w:t>
       </w:r>
       <m:oMath>
+        <w:proofErr w:type="gramEnd"/>
         <m:sSub>
           <m:sSubPr>
             <m:ctrlPr>
@@ -18982,6 +19448,7 @@
         </w:rPr>
         <w:t>The temporal relay is when a message is transmitted across clusters to reach its destination. To describe this delay we introduce the re-healing time</w:t>
       </w:r>
+      <w:proofErr w:type="gramStart"/>
       <w:r>
         <w:rPr>
           <w:sz w:val="24"/>
@@ -18997,6 +19464,7 @@
         <w:t xml:space="preserve"> </w:t>
       </w:r>
       <m:oMath>
+        <w:proofErr w:type="gramEnd"/>
         <m:sSub>
           <m:sSubPr>
             <m:ctrlPr>
@@ -19057,9 +19525,19 @@
           <w:sz w:val="24"/>
           <w:szCs w:val="24"/>
         </w:rPr>
-        <w:t xml:space="preserve">because it is the bulk of the delay times. The spatial delay is the delay incurred when transmitting messages within the same cluster. For simplicity the spatial delays are considered negligible. This would make the end-to-end delay, </w:t>
+        <w:t>because it is the bulk of the delay times. The spatial delay is the delay incurred when transmitting messages within the same cluster. For simplicity the spatial delays are considered negligible. This would make the end-to-end delay</w:t>
+      </w:r>
+      <w:proofErr w:type="gramStart"/>
+      <w:r>
+        <w:rPr>
+          <w:rFonts w:eastAsiaTheme="minorEastAsia"/>
+          <w:sz w:val="24"/>
+          <w:szCs w:val="24"/>
+        </w:rPr>
+        <w:t xml:space="preserve">, </w:t>
       </w:r>
       <m:oMath>
+        <w:proofErr w:type="gramEnd"/>
         <m:sSub>
           <m:sSubPr>
             <m:ctrlPr>
@@ -19145,15 +19623,91 @@
           <w:sz w:val="24"/>
           <w:szCs w:val="24"/>
         </w:rPr>
-        <w:t xml:space="preserve"> we first define the scenario to analyze. Travelling eastbound will be two vehicles Src and Dst, the source vehicle to transmit a message and the destination vehicle as the intended receiver of the message respectively. </w:t>
-      </w:r>
+        <w:t xml:space="preserve"> we first define the scenario to analyze. Travelling eastbound will be two vehicles </w:t>
+      </w:r>
+      <w:proofErr w:type="spellStart"/>
       <w:r>
         <w:rPr>
           <w:rFonts w:eastAsiaTheme="minorEastAsia"/>
           <w:sz w:val="24"/>
           <w:szCs w:val="24"/>
         </w:rPr>
-        <w:t xml:space="preserve">Vehicle Dst is out of range to receive messages from Dst and both are assumed to be travelling at the same </w:t>
+        <w:t>Src</w:t>
+      </w:r>
+      <w:proofErr w:type="spellEnd"/>
+      <w:r>
+        <w:rPr>
+          <w:rFonts w:eastAsiaTheme="minorEastAsia"/>
+          <w:sz w:val="24"/>
+          <w:szCs w:val="24"/>
+        </w:rPr>
+        <w:t xml:space="preserve"> and </w:t>
+      </w:r>
+      <w:proofErr w:type="spellStart"/>
+      <w:proofErr w:type="gramStart"/>
+      <w:r>
+        <w:rPr>
+          <w:rFonts w:eastAsiaTheme="minorEastAsia"/>
+          <w:sz w:val="24"/>
+          <w:szCs w:val="24"/>
+        </w:rPr>
+        <w:t>Dst</w:t>
+      </w:r>
+      <w:proofErr w:type="spellEnd"/>
+      <w:proofErr w:type="gramEnd"/>
+      <w:r>
+        <w:rPr>
+          <w:rFonts w:eastAsiaTheme="minorEastAsia"/>
+          <w:sz w:val="24"/>
+          <w:szCs w:val="24"/>
+        </w:rPr>
+        <w:t xml:space="preserve">, the source vehicle to transmit a message and the destination vehicle as the intended receiver of the message respectively. </w:t>
+      </w:r>
+      <w:r>
+        <w:rPr>
+          <w:rFonts w:eastAsiaTheme="minorEastAsia"/>
+          <w:sz w:val="24"/>
+          <w:szCs w:val="24"/>
+        </w:rPr>
+        <w:t xml:space="preserve">Vehicle </w:t>
+      </w:r>
+      <w:proofErr w:type="spellStart"/>
+      <w:proofErr w:type="gramStart"/>
+      <w:r>
+        <w:rPr>
+          <w:rFonts w:eastAsiaTheme="minorEastAsia"/>
+          <w:sz w:val="24"/>
+          <w:szCs w:val="24"/>
+        </w:rPr>
+        <w:t>Dst</w:t>
+      </w:r>
+      <w:proofErr w:type="spellEnd"/>
+      <w:proofErr w:type="gramEnd"/>
+      <w:r>
+        <w:rPr>
+          <w:rFonts w:eastAsiaTheme="minorEastAsia"/>
+          <w:sz w:val="24"/>
+          <w:szCs w:val="24"/>
+        </w:rPr>
+        <w:t xml:space="preserve"> is out of range to receive messages from </w:t>
+      </w:r>
+      <w:proofErr w:type="spellStart"/>
+      <w:r>
+        <w:rPr>
+          <w:rFonts w:eastAsiaTheme="minorEastAsia"/>
+          <w:sz w:val="24"/>
+          <w:szCs w:val="24"/>
+        </w:rPr>
+        <w:t>Dst</w:t>
+      </w:r>
+      <w:proofErr w:type="spellEnd"/>
+      <w:r>
+        <w:rPr>
+          <w:rFonts w:eastAsiaTheme="minorEastAsia"/>
+          <w:sz w:val="24"/>
+          <w:szCs w:val="24"/>
+        </w:rPr>
+        <w:t xml:space="preserve"> and both are assumed to be travelling at the same </w:t>
       </w:r>
       <w:r>
         <w:rPr>
@@ -19443,21 +19997,71 @@
           <w:sz w:val="24"/>
           <w:szCs w:val="24"/>
         </w:rPr>
-        <w:t xml:space="preserve">, as depicted in figure 9, is the case when a relay vehicle, Z, is immediately in the range of the transmitting vehicle Src. </w:t>
-      </w:r>
-      <w:r>
-        <w:rPr>
-          <w:sz w:val="24"/>
-          <w:szCs w:val="24"/>
-        </w:rPr>
-        <w:t>Vehicle Z and its associated cluster are also travelling in the opposite direction of the transmitting vehicle Src, in this setup westbound.</w:t>
-      </w:r>
-      <w:r>
-        <w:rPr>
-          <w:sz w:val="24"/>
-          <w:szCs w:val="24"/>
-        </w:rPr>
-        <w:t xml:space="preserve"> Given this best case scenario the relaying cluster is immediately within range of vehicle Dst or not. </w:t>
+        <w:t xml:space="preserve">, as depicted in figure 9, is the case when a relay vehicle, Z, is immediately in the range of the transmitting vehicle </w:t>
+      </w:r>
+      <w:proofErr w:type="spellStart"/>
+      <w:r>
+        <w:rPr>
+          <w:sz w:val="24"/>
+          <w:szCs w:val="24"/>
+        </w:rPr>
+        <w:t>Src</w:t>
+      </w:r>
+      <w:proofErr w:type="spellEnd"/>
+      <w:r>
+        <w:rPr>
+          <w:sz w:val="24"/>
+          <w:szCs w:val="24"/>
+        </w:rPr>
+        <w:t xml:space="preserve">. </w:t>
+      </w:r>
+      <w:r>
+        <w:rPr>
+          <w:sz w:val="24"/>
+          <w:szCs w:val="24"/>
+        </w:rPr>
+        <w:t xml:space="preserve">Vehicle Z and its associated cluster are also travelling in the opposite direction of the transmitting vehicle </w:t>
+      </w:r>
+      <w:proofErr w:type="spellStart"/>
+      <w:r>
+        <w:rPr>
+          <w:sz w:val="24"/>
+          <w:szCs w:val="24"/>
+        </w:rPr>
+        <w:t>Src</w:t>
+      </w:r>
+      <w:proofErr w:type="spellEnd"/>
+      <w:r>
+        <w:rPr>
+          <w:sz w:val="24"/>
+          <w:szCs w:val="24"/>
+        </w:rPr>
+        <w:t>, in this setup westbound.</w:t>
+      </w:r>
+      <w:r>
+        <w:rPr>
+          <w:sz w:val="24"/>
+          <w:szCs w:val="24"/>
+        </w:rPr>
+        <w:t xml:space="preserve"> Given this best case scenario the relaying cluster is immediately within range of vehicle </w:t>
+      </w:r>
+      <w:proofErr w:type="spellStart"/>
+      <w:proofErr w:type="gramStart"/>
+      <w:r>
+        <w:rPr>
+          <w:sz w:val="24"/>
+          <w:szCs w:val="24"/>
+        </w:rPr>
+        <w:t>Dst</w:t>
+      </w:r>
+      <w:proofErr w:type="spellEnd"/>
+      <w:proofErr w:type="gramEnd"/>
+      <w:r>
+        <w:rPr>
+          <w:sz w:val="24"/>
+          <w:szCs w:val="24"/>
+        </w:rPr>
+        <w:t xml:space="preserve"> or not. </w:t>
       </w:r>
     </w:p>
     <w:p>
@@ -19473,7 +20077,39 @@
           <w:szCs w:val="24"/>
         </w:rPr>
         <w:tab/>
-        <w:t xml:space="preserve">First there are two assumptions to be made: 1) Let the lane separation between vehicle Src and the relaying cluster be negligible. 2) Let vehicle Src be located in the middle of the relaying cluster. </w:t>
+        <w:t xml:space="preserve">First there are two assumptions to be made: 1) Let the lane separation between vehicle </w:t>
+      </w:r>
+      <w:proofErr w:type="spellStart"/>
+      <w:r>
+        <w:rPr>
+          <w:sz w:val="24"/>
+          <w:szCs w:val="24"/>
+        </w:rPr>
+        <w:t>Src</w:t>
+      </w:r>
+      <w:proofErr w:type="spellEnd"/>
+      <w:r>
+        <w:rPr>
+          <w:sz w:val="24"/>
+          <w:szCs w:val="24"/>
+        </w:rPr>
+        <w:t xml:space="preserve"> and the relaying cluster be negligible. 2) Let vehicle </w:t>
+      </w:r>
+      <w:proofErr w:type="spellStart"/>
+      <w:r>
+        <w:rPr>
+          <w:sz w:val="24"/>
+          <w:szCs w:val="24"/>
+        </w:rPr>
+        <w:t>Src</w:t>
+      </w:r>
+      <w:proofErr w:type="spellEnd"/>
+      <w:r>
+        <w:rPr>
+          <w:sz w:val="24"/>
+          <w:szCs w:val="24"/>
+        </w:rPr>
+        <w:t xml:space="preserve"> be located in the middle of the relaying cluster. </w:t>
       </w:r>
       <w:r>
         <w:rPr>
@@ -19545,8 +20181,20 @@
           <w:sz w:val="24"/>
           <w:szCs w:val="24"/>
         </w:rPr>
-        <w:t xml:space="preserve"> is the distance needed to reach the range of vehicle Dst</w:t>
-      </w:r>
+        <w:t xml:space="preserve"> is the distance needed to reach the range of vehicle </w:t>
+      </w:r>
+      <w:proofErr w:type="spellStart"/>
+      <w:proofErr w:type="gramStart"/>
+      <w:r>
+        <w:rPr>
+          <w:rFonts w:eastAsiaTheme="minorEastAsia"/>
+          <w:sz w:val="24"/>
+          <w:szCs w:val="24"/>
+        </w:rPr>
+        <w:t>Dst</w:t>
+      </w:r>
+      <w:proofErr w:type="spellEnd"/>
+      <w:proofErr w:type="gramEnd"/>
       <w:r>
         <w:rPr>
           <w:rFonts w:eastAsiaTheme="minorEastAsia"/>
@@ -21007,7 +21655,45 @@
           <w:sz w:val="24"/>
           <w:szCs w:val="24"/>
         </w:rPr>
-        <w:t>Given this probability of having a vehicle Z in range of vehicle Src, then the conditional re-healing time incurred from relaying this message is the time it takes for the first vehicle in Z’s cluster to come within the range of R of vehicle Dst. This can be expressed as follows:</w:t>
+        <w:t xml:space="preserve">Given this probability of having a vehicle Z in range of vehicle </w:t>
+      </w:r>
+      <w:proofErr w:type="spellStart"/>
+      <w:r>
+        <w:rPr>
+          <w:rFonts w:eastAsiaTheme="minorEastAsia"/>
+          <w:sz w:val="24"/>
+          <w:szCs w:val="24"/>
+        </w:rPr>
+        <w:t>Src</w:t>
+      </w:r>
+      <w:proofErr w:type="spellEnd"/>
+      <w:r>
+        <w:rPr>
+          <w:rFonts w:eastAsiaTheme="minorEastAsia"/>
+          <w:sz w:val="24"/>
+          <w:szCs w:val="24"/>
+        </w:rPr>
+        <w:t xml:space="preserve">, then the conditional re-healing time incurred from relaying this message is the time it takes for the first vehicle in Z’s cluster to come within the range of R of vehicle </w:t>
+      </w:r>
+      <w:proofErr w:type="spellStart"/>
+      <w:proofErr w:type="gramStart"/>
+      <w:r>
+        <w:rPr>
+          <w:rFonts w:eastAsiaTheme="minorEastAsia"/>
+          <w:sz w:val="24"/>
+          <w:szCs w:val="24"/>
+        </w:rPr>
+        <w:t>Dst</w:t>
+      </w:r>
+      <w:proofErr w:type="spellEnd"/>
+      <w:proofErr w:type="gramEnd"/>
+      <w:r>
+        <w:rPr>
+          <w:rFonts w:eastAsiaTheme="minorEastAsia"/>
+          <w:sz w:val="24"/>
+          <w:szCs w:val="24"/>
+        </w:rPr>
+        <w:t>. This can be expressed as follows:</w:t>
       </w:r>
     </w:p>
     <w:p>
@@ -22545,7 +23231,25 @@
           <w:sz w:val="24"/>
           <w:szCs w:val="24"/>
         </w:rPr>
-        <w:t xml:space="preserve"> we must handle the situation differently. If instead in figure 9(a) the cluster was only comprised of vehicle Z, when it reaches in range of vehicle Dst at that instant </w:t>
+        <w:t xml:space="preserve"> we must handle the situation differently. If instead in figure 9(a) the cluster was only comprised of vehicle Z, when it reaches in range of vehicle </w:t>
+      </w:r>
+      <w:proofErr w:type="spellStart"/>
+      <w:r>
+        <w:rPr>
+          <w:rFonts w:eastAsiaTheme="minorEastAsia"/>
+          <w:sz w:val="24"/>
+          <w:szCs w:val="24"/>
+        </w:rPr>
+        <w:t>Dst</w:t>
+      </w:r>
+      <w:proofErr w:type="spellEnd"/>
+      <w:r>
+        <w:rPr>
+          <w:rFonts w:eastAsiaTheme="minorEastAsia"/>
+          <w:sz w:val="24"/>
+          <w:szCs w:val="24"/>
+        </w:rPr>
+        <w:t xml:space="preserve"> at that instant </w:t>
       </w:r>
       <w:r>
         <w:rPr>
@@ -25382,7 +26086,41 @@
           <w:szCs w:val="24"/>
         </w:rPr>
         <w:tab/>
-        <w:t>The worst case scenario occurs when the vehicle Src has a message to transmit and there are no cars within the range R, both in the same and opposite directions. Figure 10 depicts this worst case scenario. The re-healing time now becomes the delay incurred while waiting for vehicle Z to arrive in its broadcast range summed with the delay for vehicle Z to be in range of vehicle Dst.</w:t>
+        <w:t xml:space="preserve">The worst case scenario occurs when the vehicle </w:t>
+      </w:r>
+      <w:proofErr w:type="spellStart"/>
+      <w:r>
+        <w:rPr>
+          <w:sz w:val="24"/>
+          <w:szCs w:val="24"/>
+        </w:rPr>
+        <w:t>Src</w:t>
+      </w:r>
+      <w:proofErr w:type="spellEnd"/>
+      <w:r>
+        <w:rPr>
+          <w:sz w:val="24"/>
+          <w:szCs w:val="24"/>
+        </w:rPr>
+        <w:t xml:space="preserve"> has a message to transmit and there are no cars within the range R, both in the same and opposite directions. Figure 10 depicts this worst case scenario. The re-healing time now becomes the delay incurred while waiting for vehicle Z to arrive in its broadcast range summed with the delay for vehicle Z to be in range of vehicle </w:t>
+      </w:r>
+      <w:proofErr w:type="spellStart"/>
+      <w:proofErr w:type="gramStart"/>
+      <w:r>
+        <w:rPr>
+          <w:sz w:val="24"/>
+          <w:szCs w:val="24"/>
+        </w:rPr>
+        <w:t>Dst</w:t>
+      </w:r>
+      <w:proofErr w:type="spellEnd"/>
+      <w:proofErr w:type="gramEnd"/>
+      <w:r>
+        <w:rPr>
+          <w:sz w:val="24"/>
+          <w:szCs w:val="24"/>
+        </w:rPr>
+        <w:t>.</w:t>
       </w:r>
     </w:p>
     <w:p>
@@ -25400,7 +26138,25 @@
           <w:sz w:val="24"/>
           <w:szCs w:val="24"/>
         </w:rPr>
-        <w:t>Temporal delay from Src to Z</w:t>
+        <w:t xml:space="preserve">Temporal delay from </w:t>
+      </w:r>
+      <w:proofErr w:type="spellStart"/>
+      <w:r>
+        <w:rPr>
+          <w:b/>
+          <w:sz w:val="24"/>
+          <w:szCs w:val="24"/>
+        </w:rPr>
+        <w:t>Src</w:t>
+      </w:r>
+      <w:proofErr w:type="spellEnd"/>
+      <w:r>
+        <w:rPr>
+          <w:b/>
+          <w:sz w:val="24"/>
+          <w:szCs w:val="24"/>
+        </w:rPr>
+        <w:t xml:space="preserve"> to Z</w:t>
       </w:r>
     </w:p>
     <w:p>
@@ -25417,7 +26173,23 @@
           <w:sz w:val="24"/>
           <w:szCs w:val="24"/>
         </w:rPr>
-        <w:t xml:space="preserve">The first case is when the Src vehicle is in a cluster where the length is less than the difference between the average inter-vehicle spacing and twice the range R </w:t>
+        <w:t xml:space="preserve">The first case is when the </w:t>
+      </w:r>
+      <w:proofErr w:type="spellStart"/>
+      <w:r>
+        <w:rPr>
+          <w:sz w:val="24"/>
+          <w:szCs w:val="24"/>
+        </w:rPr>
+        <w:t>Src</w:t>
+      </w:r>
+      <w:proofErr w:type="spellEnd"/>
+      <w:r>
+        <w:rPr>
+          <w:sz w:val="24"/>
+          <w:szCs w:val="24"/>
+        </w:rPr>
+        <w:t xml:space="preserve"> vehicle is in a cluster where the length is less than the difference between the average inter-vehicle spacing and twice the range R </w:t>
       </w:r>
       <m:oMath>
         <m:d>
@@ -25695,9 +26467,19 @@
           <w:sz w:val="24"/>
           <w:szCs w:val="24"/>
         </w:rPr>
-        <w:t xml:space="preserve">. The probability of this occurring is </w:t>
+        <w:t xml:space="preserve">. The probability of this occurring </w:t>
+      </w:r>
+      <w:proofErr w:type="gramStart"/>
+      <w:r>
+        <w:rPr>
+          <w:rFonts w:eastAsiaTheme="minorEastAsia"/>
+          <w:sz w:val="24"/>
+          <w:szCs w:val="24"/>
+        </w:rPr>
+        <w:t xml:space="preserve">is </w:t>
       </w:r>
       <m:oMath>
+        <w:proofErr w:type="gramEnd"/>
         <m:sSubSup>
           <m:sSubSupPr>
             <m:ctrlPr>
@@ -26352,7 +27134,25 @@
           <w:sz w:val="24"/>
           <w:szCs w:val="24"/>
         </w:rPr>
-        <w:t>The second case is when then vehicle Src is in the same cluster as the</w:t>
+        <w:t xml:space="preserve">The second case is when then vehicle </w:t>
+      </w:r>
+      <w:proofErr w:type="spellStart"/>
+      <w:r>
+        <w:rPr>
+          <w:rFonts w:eastAsiaTheme="minorEastAsia"/>
+          <w:sz w:val="24"/>
+          <w:szCs w:val="24"/>
+        </w:rPr>
+        <w:t>Src</w:t>
+      </w:r>
+      <w:proofErr w:type="spellEnd"/>
+      <w:r>
+        <w:rPr>
+          <w:rFonts w:eastAsiaTheme="minorEastAsia"/>
+          <w:sz w:val="24"/>
+          <w:szCs w:val="24"/>
+        </w:rPr>
+        <w:t xml:space="preserve"> is in the same cluster as the</w:t>
       </w:r>
       <w:r>
         <w:rPr>
@@ -26428,9 +27228,19 @@
           <w:sz w:val="24"/>
           <w:szCs w:val="24"/>
         </w:rPr>
-        <w:t>hen the re-healing time becomes the following with probability (1-</w:t>
+        <w:t>hen the re-healing time becomes the following with probability (1</w:t>
+      </w:r>
+      <w:proofErr w:type="gramStart"/>
+      <w:r>
+        <w:rPr>
+          <w:rFonts w:eastAsiaTheme="minorEastAsia"/>
+          <w:sz w:val="24"/>
+          <w:szCs w:val="24"/>
+        </w:rPr>
+        <w:t>-</w:t>
       </w:r>
       <m:oMath>
+        <w:proofErr w:type="gramEnd"/>
         <m:sSubSup>
           <m:sSubSupPr>
             <m:ctrlPr>
@@ -27003,7 +27813,25 @@
           <w:sz w:val="24"/>
           <w:szCs w:val="24"/>
         </w:rPr>
-        <w:t>Combining the two scenarios we get the expected re-healing time from vehicles Src to Z to be:</w:t>
+        <w:t xml:space="preserve">Combining the two scenarios we get the expected re-healing time from vehicles </w:t>
+      </w:r>
+      <w:proofErr w:type="spellStart"/>
+      <w:r>
+        <w:rPr>
+          <w:rFonts w:eastAsiaTheme="minorEastAsia"/>
+          <w:sz w:val="24"/>
+          <w:szCs w:val="24"/>
+        </w:rPr>
+        <w:t>Src</w:t>
+      </w:r>
+      <w:proofErr w:type="spellEnd"/>
+      <w:r>
+        <w:rPr>
+          <w:rFonts w:eastAsiaTheme="minorEastAsia"/>
+          <w:sz w:val="24"/>
+          <w:szCs w:val="24"/>
+        </w:rPr>
+        <w:t xml:space="preserve"> to Z to be:</w:t>
       </w:r>
     </w:p>
     <w:p>
@@ -27447,8 +28275,19 @@
           <w:sz w:val="24"/>
           <w:szCs w:val="24"/>
         </w:rPr>
-        <w:t xml:space="preserve"> from Z to Dst</w:t>
-      </w:r>
+        <w:t xml:space="preserve"> from Z to </w:t>
+      </w:r>
+      <w:proofErr w:type="spellStart"/>
+      <w:r>
+        <w:rPr>
+          <w:rFonts w:eastAsiaTheme="minorEastAsia"/>
+          <w:b/>
+          <w:sz w:val="24"/>
+          <w:szCs w:val="24"/>
+        </w:rPr>
+        <w:t>Dst</w:t>
+      </w:r>
+      <w:proofErr w:type="spellEnd"/>
     </w:p>
     <w:p>
       <w:pPr>
@@ -27466,23 +28305,89 @@
           <w:szCs w:val="24"/>
         </w:rPr>
         <w:tab/>
-        <w:t>The re-healing time from the relay vehicle Z to the destination Dst</w:t>
-      </w:r>
+        <w:t xml:space="preserve">The re-healing time from the relay vehicle Z to the destination </w:t>
+      </w:r>
+      <w:proofErr w:type="spellStart"/>
+      <w:proofErr w:type="gramStart"/>
       <w:r>
         <w:rPr>
           <w:rFonts w:eastAsiaTheme="minorEastAsia"/>
           <w:sz w:val="24"/>
           <w:szCs w:val="24"/>
         </w:rPr>
-        <w:t xml:space="preserve"> is the time when Z first receives the message until Z is within range R of vehicle Dst.</w:t>
-      </w:r>
+        <w:t>Dst</w:t>
+      </w:r>
+      <w:proofErr w:type="spellEnd"/>
+      <w:proofErr w:type="gramEnd"/>
       <w:r>
         <w:rPr>
           <w:rFonts w:eastAsiaTheme="minorEastAsia"/>
           <w:sz w:val="24"/>
           <w:szCs w:val="24"/>
         </w:rPr>
-        <w:t xml:space="preserve"> We start the delay as soon as vehicle Z receives the message from vehicle Src, therefore the distance of vehicle Z from Dst at that instance in time is </w:t>
+        <w:t xml:space="preserve"> is the time when Z first receives the message until Z is within range R of vehicle </w:t>
+      </w:r>
+      <w:proofErr w:type="spellStart"/>
+      <w:r>
+        <w:rPr>
+          <w:rFonts w:eastAsiaTheme="minorEastAsia"/>
+          <w:sz w:val="24"/>
+          <w:szCs w:val="24"/>
+        </w:rPr>
+        <w:t>Dst</w:t>
+      </w:r>
+      <w:proofErr w:type="spellEnd"/>
+      <w:r>
+        <w:rPr>
+          <w:rFonts w:eastAsiaTheme="minorEastAsia"/>
+          <w:sz w:val="24"/>
+          <w:szCs w:val="24"/>
+        </w:rPr>
+        <w:t>.</w:t>
+      </w:r>
+      <w:r>
+        <w:rPr>
+          <w:rFonts w:eastAsiaTheme="minorEastAsia"/>
+          <w:sz w:val="24"/>
+          <w:szCs w:val="24"/>
+        </w:rPr>
+        <w:t xml:space="preserve"> We start the delay as soon as vehicle Z receives the message from vehicle </w:t>
+      </w:r>
+      <w:proofErr w:type="spellStart"/>
+      <w:r>
+        <w:rPr>
+          <w:rFonts w:eastAsiaTheme="minorEastAsia"/>
+          <w:sz w:val="24"/>
+          <w:szCs w:val="24"/>
+        </w:rPr>
+        <w:t>Src</w:t>
+      </w:r>
+      <w:proofErr w:type="spellEnd"/>
+      <w:r>
+        <w:rPr>
+          <w:rFonts w:eastAsiaTheme="minorEastAsia"/>
+          <w:sz w:val="24"/>
+          <w:szCs w:val="24"/>
+        </w:rPr>
+        <w:t xml:space="preserve">, therefore the distance of vehicle Z from </w:t>
+      </w:r>
+      <w:proofErr w:type="spellStart"/>
+      <w:r>
+        <w:rPr>
+          <w:rFonts w:eastAsiaTheme="minorEastAsia"/>
+          <w:sz w:val="24"/>
+          <w:szCs w:val="24"/>
+        </w:rPr>
+        <w:t>Dst</w:t>
+      </w:r>
+      <w:proofErr w:type="spellEnd"/>
+      <w:r>
+        <w:rPr>
+          <w:rFonts w:eastAsiaTheme="minorEastAsia"/>
+          <w:sz w:val="24"/>
+          <w:szCs w:val="24"/>
+        </w:rPr>
+        <w:t xml:space="preserve"> at that instance in time is </w:t>
       </w:r>
       <m:oMath>
         <m:r>
@@ -28051,7 +28956,45 @@
           <w:sz w:val="24"/>
           <w:szCs w:val="24"/>
         </w:rPr>
-        <w:t>The total re-healing time can now be characterized as the sum of the delay for vehicle Z to reach the range of Src and the delay from when Z reaches the range of vehicle Dst.</w:t>
+        <w:t xml:space="preserve">The total re-healing time can now be characterized as the sum of the delay for vehicle Z to reach the range of </w:t>
+      </w:r>
+      <w:proofErr w:type="spellStart"/>
+      <w:r>
+        <w:rPr>
+          <w:rFonts w:eastAsiaTheme="minorEastAsia"/>
+          <w:sz w:val="24"/>
+          <w:szCs w:val="24"/>
+        </w:rPr>
+        <w:t>Src</w:t>
+      </w:r>
+      <w:proofErr w:type="spellEnd"/>
+      <w:r>
+        <w:rPr>
+          <w:rFonts w:eastAsiaTheme="minorEastAsia"/>
+          <w:sz w:val="24"/>
+          <w:szCs w:val="24"/>
+        </w:rPr>
+        <w:t xml:space="preserve"> and the delay from when Z reaches the range of vehicle </w:t>
+      </w:r>
+      <w:proofErr w:type="spellStart"/>
+      <w:proofErr w:type="gramStart"/>
+      <w:r>
+        <w:rPr>
+          <w:rFonts w:eastAsiaTheme="minorEastAsia"/>
+          <w:sz w:val="24"/>
+          <w:szCs w:val="24"/>
+        </w:rPr>
+        <w:t>Dst</w:t>
+      </w:r>
+      <w:proofErr w:type="spellEnd"/>
+      <w:proofErr w:type="gramEnd"/>
+      <w:r>
+        <w:rPr>
+          <w:rFonts w:eastAsiaTheme="minorEastAsia"/>
+          <w:sz w:val="24"/>
+          <w:szCs w:val="24"/>
+        </w:rPr>
+        <w:t>.</w:t>
       </w:r>
     </w:p>
     <w:p>
@@ -29896,9 +30839,18 @@
           <w:sz w:val="24"/>
           <w:szCs w:val="24"/>
         </w:rPr>
-        <w:t xml:space="preserve">to the proposed model, the simulation will consist of a straight freeway with double sided traffic. The inter-vehicle spacing is given by the equation derived earlier, </w:t>
+        <w:t>to the proposed model, the simulation will consist of a straight freeway with double sided traffic. The inter-vehicle spacing is given by the equation derived earlier</w:t>
+      </w:r>
+      <w:proofErr w:type="gramStart"/>
+      <w:r>
+        <w:rPr>
+          <w:sz w:val="24"/>
+          <w:szCs w:val="24"/>
+        </w:rPr>
+        <w:t xml:space="preserve">, </w:t>
       </w:r>
       <m:oMath>
+        <w:proofErr w:type="gramEnd"/>
         <m:sSub>
           <m:sSubPr>
             <m:ctrlPr>
@@ -30179,7 +31131,41 @@
           <w:sz w:val="24"/>
           <w:szCs w:val="24"/>
         </w:rPr>
-        <w:t xml:space="preserve"> At any moment there is at most just 1 packet in the network. This packet will be generated anytime the Dst vehicle exits the network system. In this manner it is assured that every packet generated will have a unique network topology. The approximate rate of packet generation is about 0.01 packets/minute.</w:t>
+        <w:t xml:space="preserve"> At any moment there is at most just 1 packet in the network. This packet will be generated anytime the </w:t>
+      </w:r>
+      <w:proofErr w:type="spellStart"/>
+      <w:proofErr w:type="gramStart"/>
+      <w:r>
+        <w:rPr>
+          <w:sz w:val="24"/>
+          <w:szCs w:val="24"/>
+        </w:rPr>
+        <w:t>Dst</w:t>
+      </w:r>
+      <w:proofErr w:type="spellEnd"/>
+      <w:proofErr w:type="gramEnd"/>
+      <w:r>
+        <w:rPr>
+          <w:sz w:val="24"/>
+          <w:szCs w:val="24"/>
+        </w:rPr>
+        <w:t xml:space="preserve"> vehicle exits the network system. In this manner it is assured that every packet generated will have a unique network topology. The approximate rate of packet generation is </w:t>
+      </w:r>
+      <w:proofErr w:type="gramStart"/>
+      <w:r>
+        <w:rPr>
+          <w:sz w:val="24"/>
+          <w:szCs w:val="24"/>
+        </w:rPr>
+        <w:t>about 0.01 packets/minute</w:t>
+      </w:r>
+      <w:proofErr w:type="gramEnd"/>
+      <w:r>
+        <w:rPr>
+          <w:sz w:val="24"/>
+          <w:szCs w:val="24"/>
+        </w:rPr>
+        <w:t>.</w:t>
       </w:r>
     </w:p>
     <w:p>
@@ -30203,7 +31189,41 @@
           <w:sz w:val="24"/>
           <w:szCs w:val="24"/>
         </w:rPr>
-        <w:t xml:space="preserve">As in the development of the framework the range of communications for the devices is set to R=250m. The vehicles to represent Src and Dst will be chosen at random and their distance apart will be a random </w:t>
+        <w:t xml:space="preserve">As in the development of the framework the range of communications for the devices is set to R=250m. The vehicles to represent </w:t>
+      </w:r>
+      <w:proofErr w:type="spellStart"/>
+      <w:r>
+        <w:rPr>
+          <w:sz w:val="24"/>
+          <w:szCs w:val="24"/>
+        </w:rPr>
+        <w:t>Src</w:t>
+      </w:r>
+      <w:proofErr w:type="spellEnd"/>
+      <w:r>
+        <w:rPr>
+          <w:sz w:val="24"/>
+          <w:szCs w:val="24"/>
+        </w:rPr>
+        <w:t xml:space="preserve"> and </w:t>
+      </w:r>
+      <w:proofErr w:type="spellStart"/>
+      <w:proofErr w:type="gramStart"/>
+      <w:r>
+        <w:rPr>
+          <w:sz w:val="24"/>
+          <w:szCs w:val="24"/>
+        </w:rPr>
+        <w:t>Dst</w:t>
+      </w:r>
+      <w:proofErr w:type="spellEnd"/>
+      <w:proofErr w:type="gramEnd"/>
+      <w:r>
+        <w:rPr>
+          <w:sz w:val="24"/>
+          <w:szCs w:val="24"/>
+        </w:rPr>
+        <w:t xml:space="preserve"> will be chosen at random and their distance apart will be a random </w:t>
       </w:r>
       <w:r>
         <w:rPr>
@@ -30325,7 +31345,23 @@
           <w:szCs w:val="24"/>
         </w:rPr>
         <w:tab/>
-        <w:t xml:space="preserve">In figure 11 we see the results of the probability of being disconnected, both for one way and bi-directional traffic. The introduction of vehicles into the system varied from 0.05 to 0.55 vehicles/second. As stated earlier vehicles traveled at a constant velocity. </w:t>
+        <w:t xml:space="preserve">In figure 11 we see the results of the probability of being disconnected, both for one way and bi-directional traffic. The introduction of vehicles into the system varied from 0.05 </w:t>
+      </w:r>
+      <w:proofErr w:type="gramStart"/>
+      <w:r>
+        <w:rPr>
+          <w:sz w:val="24"/>
+          <w:szCs w:val="24"/>
+        </w:rPr>
+        <w:t>to 0.55 vehicles/second</w:t>
+      </w:r>
+      <w:proofErr w:type="gramEnd"/>
+      <w:r>
+        <w:rPr>
+          <w:sz w:val="24"/>
+          <w:szCs w:val="24"/>
+        </w:rPr>
+        <w:t xml:space="preserve">. As stated earlier vehicles traveled at a constant velocity. </w:t>
       </w:r>
       <w:r>
         <w:rPr>
@@ -30339,7 +31375,39 @@
           <w:sz w:val="24"/>
           <w:szCs w:val="24"/>
         </w:rPr>
-        <w:t xml:space="preserve">in the model we clearly can see that the results from the developed framework to model network discontinuity is precise. We can see from the red line at about 500 vehicles/hour, which is approximately the rate of vehicles given the scenario from 1-3am, that there is a 35% chance of being disconnected from the network. Recall from the empirical data that the probability of being disconnected is also approximately 35%. </w:t>
+        <w:t xml:space="preserve">in the model we clearly can see that the </w:t>
+      </w:r>
+      <w:proofErr w:type="gramStart"/>
+      <w:r>
+        <w:rPr>
+          <w:sz w:val="24"/>
+          <w:szCs w:val="24"/>
+        </w:rPr>
+        <w:t>results from the developed framework to model network discontinuity is</w:t>
+      </w:r>
+      <w:proofErr w:type="gramEnd"/>
+      <w:r>
+        <w:rPr>
+          <w:sz w:val="24"/>
+          <w:szCs w:val="24"/>
+        </w:rPr>
+        <w:t xml:space="preserve"> precise. We can see from the red line </w:t>
+      </w:r>
+      <w:proofErr w:type="gramStart"/>
+      <w:r>
+        <w:rPr>
+          <w:sz w:val="24"/>
+          <w:szCs w:val="24"/>
+        </w:rPr>
+        <w:t>at about 500 vehicles/hour, which is approximately the rate of vehicles given the scenario from 1-3am, that there is a 35% chance of being disconnected from the network</w:t>
+      </w:r>
+      <w:proofErr w:type="gramEnd"/>
+      <w:r>
+        <w:rPr>
+          <w:sz w:val="24"/>
+          <w:szCs w:val="24"/>
+        </w:rPr>
+        <w:t xml:space="preserve">. Recall from the empirical data that the probability of being disconnected is also approximately 35%. </w:t>
       </w:r>
       <w:r>
         <w:rPr>
@@ -30447,6 +31515,7 @@
         </w:rPr>
         <w:t xml:space="preserve">Looking at figures </w:t>
       </w:r>
+      <w:proofErr w:type="gramStart"/>
       <w:r>
         <w:rPr>
           <w:i/>
@@ -30460,7 +31529,15 @@
           <w:sz w:val="24"/>
           <w:szCs w:val="24"/>
         </w:rPr>
-        <w:t xml:space="preserve">and </w:t>
+        <w:t>and</w:t>
+      </w:r>
+      <w:proofErr w:type="gramEnd"/>
+      <w:r>
+        <w:rPr>
+          <w:sz w:val="24"/>
+          <w:szCs w:val="24"/>
+        </w:rPr>
+        <w:t xml:space="preserve"> </w:t>
       </w:r>
       <w:r>
         <w:rPr>
@@ -30621,7 +31698,39 @@
           <w:sz w:val="24"/>
           <w:szCs w:val="24"/>
         </w:rPr>
-        <w:t>Another scenario to decrease temporal delay, consequently reducing the re-healing time, is having an increased traffic volume such as in figure 15(b). Earlier the assumption was that spatial delay is negligible when compared to temporal delays. From figure 12 when traffic volume is increased we saw that the inter and intra-vehicle gaps decreased. Given this, there is a higher rate of spatial relays as we also saw that the average cluster lengths and sizes increased. What it ultimately comes down to is that as traffic volume increases, the density of each cluster increases, increasing the spatial relays and reducing the gaps between temporal delays. As a result the end-to-end delays dependent on temporal delays are also reduced.</w:t>
+        <w:t xml:space="preserve">Another scenario to decrease temporal delay, consequently reducing the re-healing time, is having an increased traffic volume such as in figure 15(b). Earlier the assumption was that spatial delay is negligible when compared to temporal delays. From figure 12 when traffic volume is increased we saw that </w:t>
+      </w:r>
+      <w:proofErr w:type="gramStart"/>
+      <w:r>
+        <w:rPr>
+          <w:sz w:val="24"/>
+          <w:szCs w:val="24"/>
+        </w:rPr>
+        <w:t>the inter</w:t>
+      </w:r>
+      <w:proofErr w:type="gramEnd"/>
+      <w:r>
+        <w:rPr>
+          <w:sz w:val="24"/>
+          <w:szCs w:val="24"/>
+        </w:rPr>
+        <w:t xml:space="preserve"> and intra-vehicle gaps decreased. Given this, there is a higher rate of spatial relays as we also saw that the average cluster lengths and sizes increased. What it ultimately comes down to is that as traffic volume increases, the </w:t>
+      </w:r>
+      <w:proofErr w:type="gramStart"/>
+      <w:r>
+        <w:rPr>
+          <w:sz w:val="24"/>
+          <w:szCs w:val="24"/>
+        </w:rPr>
+        <w:t>density of each cluster</w:t>
+      </w:r>
+      <w:proofErr w:type="gramEnd"/>
+      <w:r>
+        <w:rPr>
+          <w:sz w:val="24"/>
+          <w:szCs w:val="24"/>
+        </w:rPr>
+        <w:t xml:space="preserve"> increases, increasing the spatial relays and reducing the gaps between temporal delays. As a result the end-to-end delays dependent on temporal delays are also reduced.</w:t>
       </w:r>
       <w:r>
         <w:rPr>
@@ -30756,12 +31865,37 @@
         <w:t xml:space="preserve"> </w:t>
       </w:r>
       <w:bookmarkStart w:id="22" w:name="_Toc340441145"/>
+      <w:proofErr w:type="gramStart"/>
       <w:r>
         <w:rPr>
           <w:sz w:val="20"/>
           <w:szCs w:val="20"/>
         </w:rPr>
-        <w:t>Simulation Symposium, 2007. ANSS ’07. 40</w:t>
+        <w:t>Simulation Symposium, 2007.</w:t>
+      </w:r>
+      <w:proofErr w:type="gramEnd"/>
+      <w:r>
+        <w:rPr>
+          <w:sz w:val="20"/>
+          <w:szCs w:val="20"/>
+        </w:rPr>
+        <w:t xml:space="preserve"> </w:t>
+      </w:r>
+      <w:proofErr w:type="gramStart"/>
+      <w:r>
+        <w:rPr>
+          <w:sz w:val="20"/>
+          <w:szCs w:val="20"/>
+        </w:rPr>
+        <w:t>ANSS ’07.</w:t>
+      </w:r>
+      <w:proofErr w:type="gramEnd"/>
+      <w:r>
+        <w:rPr>
+          <w:sz w:val="20"/>
+          <w:szCs w:val="20"/>
+        </w:rPr>
+        <w:t xml:space="preserve"> 40</w:t>
       </w:r>
       <w:r>
         <w:rPr>
@@ -30858,7 +31992,23 @@
           <w:sz w:val="24"/>
           <w:szCs w:val="24"/>
         </w:rPr>
-        <w:t xml:space="preserve"> individual behaviors. </w:t>
+        <w:t xml:space="preserve"> individual </w:t>
+      </w:r>
+      <w:proofErr w:type="gramStart"/>
+      <w:r>
+        <w:rPr>
+          <w:sz w:val="24"/>
+          <w:szCs w:val="24"/>
+        </w:rPr>
+        <w:t>behaviors.</w:t>
+      </w:r>
+      <w:proofErr w:type="gramEnd"/>
+      <w:r>
+        <w:rPr>
+          <w:sz w:val="24"/>
+          <w:szCs w:val="24"/>
+        </w:rPr>
+        <w:t xml:space="preserve"> </w:t>
       </w:r>
     </w:p>
     <w:p>
@@ -30945,7 +32095,55 @@
         </w:rPr>
         <w:lastRenderedPageBreak/>
         <w:tab/>
-        <w:t xml:space="preserve">The simulations ran make use of an open source program called VanetMobiSim. This program is based off of the CanuMobiSim architecture. VanetMobiSim possesses the capability to modify both macro and micro-mobility factors when creating and running different traffic scenarios. The hope is with proper attention to all factors that affect traffic conditions, a model can be developed that more accurately depict real world traffic situations than previous models. </w:t>
+        <w:t xml:space="preserve">The simulations ran make use of an open source program called </w:t>
+      </w:r>
+      <w:proofErr w:type="spellStart"/>
+      <w:r>
+        <w:rPr>
+          <w:sz w:val="24"/>
+          <w:szCs w:val="24"/>
+        </w:rPr>
+        <w:t>VanetMobiSim</w:t>
+      </w:r>
+      <w:proofErr w:type="spellEnd"/>
+      <w:r>
+        <w:rPr>
+          <w:sz w:val="24"/>
+          <w:szCs w:val="24"/>
+        </w:rPr>
+        <w:t xml:space="preserve">. This program is based off of the </w:t>
+      </w:r>
+      <w:proofErr w:type="spellStart"/>
+      <w:r>
+        <w:rPr>
+          <w:sz w:val="24"/>
+          <w:szCs w:val="24"/>
+        </w:rPr>
+        <w:t>CanuMobiSim</w:t>
+      </w:r>
+      <w:proofErr w:type="spellEnd"/>
+      <w:r>
+        <w:rPr>
+          <w:sz w:val="24"/>
+          <w:szCs w:val="24"/>
+        </w:rPr>
+        <w:t xml:space="preserve"> architecture. </w:t>
+      </w:r>
+      <w:proofErr w:type="spellStart"/>
+      <w:r>
+        <w:rPr>
+          <w:sz w:val="24"/>
+          <w:szCs w:val="24"/>
+        </w:rPr>
+        <w:t>VanetMobiSim</w:t>
+      </w:r>
+      <w:proofErr w:type="spellEnd"/>
+      <w:r>
+        <w:rPr>
+          <w:sz w:val="24"/>
+          <w:szCs w:val="24"/>
+        </w:rPr>
+        <w:t xml:space="preserve"> possesses the capability to modify both macro and micro-mobility factors when creating and running different traffic scenarios. The hope is with proper attention to all factors that affect traffic conditions, a model can be developed that more accurately depict real world traffic situations than previous models. </w:t>
       </w:r>
     </w:p>
     <w:p>
@@ -30957,6 +32155,7 @@
         </w:rPr>
       </w:pPr>
       <w:bookmarkStart w:id="25" w:name="_Toc340441148"/>
+      <w:proofErr w:type="spellStart"/>
       <w:r>
         <w:rPr>
           <w:sz w:val="24"/>
@@ -30965,6 +32164,7 @@
         <w:t>VanetMobiSim</w:t>
       </w:r>
       <w:bookmarkEnd w:id="25"/>
+      <w:proofErr w:type="spellEnd"/>
     </w:p>
     <w:p>
       <w:pPr>
@@ -30979,7 +32179,39 @@
           <w:szCs w:val="24"/>
         </w:rPr>
         <w:tab/>
-        <w:t>As stated, VanetMobiSim is derived from CanuMobiSim. The advantage of modeling with this program is that in addition to basic modeling criteria it allows for the user to fine tune a simulation by configuring many macro and micro-mobility settings.</w:t>
+        <w:t xml:space="preserve">As stated, </w:t>
+      </w:r>
+      <w:proofErr w:type="spellStart"/>
+      <w:r>
+        <w:rPr>
+          <w:sz w:val="24"/>
+          <w:szCs w:val="24"/>
+        </w:rPr>
+        <w:t>VanetMobiSim</w:t>
+      </w:r>
+      <w:proofErr w:type="spellEnd"/>
+      <w:r>
+        <w:rPr>
+          <w:sz w:val="24"/>
+          <w:szCs w:val="24"/>
+        </w:rPr>
+        <w:t xml:space="preserve"> is derived from </w:t>
+      </w:r>
+      <w:proofErr w:type="spellStart"/>
+      <w:r>
+        <w:rPr>
+          <w:sz w:val="24"/>
+          <w:szCs w:val="24"/>
+        </w:rPr>
+        <w:t>CanuMobiSim</w:t>
+      </w:r>
+      <w:proofErr w:type="spellEnd"/>
+      <w:r>
+        <w:rPr>
+          <w:sz w:val="24"/>
+          <w:szCs w:val="24"/>
+        </w:rPr>
+        <w:t>. The advantage of modeling with this program is that in addition to basic modeling criteria it allows for the user to fine tune a simulation by configuring many macro and micro-mobility settings.</w:t>
       </w:r>
     </w:p>
     <w:p>
@@ -31001,21 +32233,69 @@
           <w:sz w:val="24"/>
           <w:szCs w:val="24"/>
         </w:rPr>
-        <w:t xml:space="preserve">Macro-mobility features pertain to physical conditions that influence traffic. This includes physical characteristics of roads such as the number of lanes, whether a road has 2-way traffic, the speed limit, etc… What is also included with VanetMobiSim is the ability to detail road topologies. </w:t>
-      </w:r>
-      <w:r>
-        <w:rPr>
-          <w:sz w:val="24"/>
-          <w:szCs w:val="24"/>
-        </w:rPr>
-        <w:t>Road topologies are important because they also play an important role in shaping the characteristics of traffic. In VanetMobiSim they are implanted as graphs where the edges determine the path of vehicles. There are a few types that can be implemented which are briefly explained with an example.</w:t>
-      </w:r>
-      <w:r>
-        <w:rPr>
-          <w:sz w:val="24"/>
-          <w:szCs w:val="24"/>
-        </w:rPr>
-        <w:t xml:space="preserve"> Both User-defined topology and GDF map topology are defined in CanuMobiSim as well.</w:t>
+        <w:t xml:space="preserve">Macro-mobility features pertain to physical conditions that influence traffic. This includes physical characteristics of roads such as the number of lanes, whether a road has 2-way traffic, the speed limit, etc… What is also included with </w:t>
+      </w:r>
+      <w:proofErr w:type="spellStart"/>
+      <w:r>
+        <w:rPr>
+          <w:sz w:val="24"/>
+          <w:szCs w:val="24"/>
+        </w:rPr>
+        <w:t>VanetMobiSim</w:t>
+      </w:r>
+      <w:proofErr w:type="spellEnd"/>
+      <w:r>
+        <w:rPr>
+          <w:sz w:val="24"/>
+          <w:szCs w:val="24"/>
+        </w:rPr>
+        <w:t xml:space="preserve"> is the ability to detail road topologies. </w:t>
+      </w:r>
+      <w:r>
+        <w:rPr>
+          <w:sz w:val="24"/>
+          <w:szCs w:val="24"/>
+        </w:rPr>
+        <w:t xml:space="preserve">Road topologies are important because they also play an important role in shaping the characteristics of traffic. In </w:t>
+      </w:r>
+      <w:proofErr w:type="spellStart"/>
+      <w:r>
+        <w:rPr>
+          <w:sz w:val="24"/>
+          <w:szCs w:val="24"/>
+        </w:rPr>
+        <w:t>VanetMobiSim</w:t>
+      </w:r>
+      <w:proofErr w:type="spellEnd"/>
+      <w:r>
+        <w:rPr>
+          <w:sz w:val="24"/>
+          <w:szCs w:val="24"/>
+        </w:rPr>
+        <w:t xml:space="preserve"> they are implanted as graphs where the edges determine the path of vehicles. There are a few types that can be implemented which are briefly explained with an example.</w:t>
+      </w:r>
+      <w:r>
+        <w:rPr>
+          <w:sz w:val="24"/>
+          <w:szCs w:val="24"/>
+        </w:rPr>
+        <w:t xml:space="preserve"> Both User-defined topology and GDF map topology are defined in </w:t>
+      </w:r>
+      <w:proofErr w:type="spellStart"/>
+      <w:r>
+        <w:rPr>
+          <w:sz w:val="24"/>
+          <w:szCs w:val="24"/>
+        </w:rPr>
+        <w:t>CanuMobiSim</w:t>
+      </w:r>
+      <w:proofErr w:type="spellEnd"/>
+      <w:r>
+        <w:rPr>
+          <w:sz w:val="24"/>
+          <w:szCs w:val="24"/>
+        </w:rPr>
+        <w:t xml:space="preserve"> as well.</w:t>
       </w:r>
     </w:p>
     <w:tbl>
@@ -31404,7 +32684,55 @@
                 <w:sz w:val="24"/>
                 <w:szCs w:val="24"/>
               </w:rPr>
-              <w:t>Clustered Voronoi graph: “the road topology is randomly generated yb creating a Voronoi tessellation on a set of non-uniformly distributed points. This approach is similar to that proposed in [10], but we also consider the presence of areas with different road densities which we refer to as clusters.” [2]</w:t>
+              <w:t xml:space="preserve">Clustered </w:t>
+            </w:r>
+            <w:proofErr w:type="spellStart"/>
+            <w:r>
+              <w:rPr>
+                <w:sz w:val="24"/>
+                <w:szCs w:val="24"/>
+              </w:rPr>
+              <w:t>Voronoi</w:t>
+            </w:r>
+            <w:proofErr w:type="spellEnd"/>
+            <w:r>
+              <w:rPr>
+                <w:sz w:val="24"/>
+                <w:szCs w:val="24"/>
+              </w:rPr>
+              <w:t xml:space="preserve"> graph: “the road topology is randomly generated </w:t>
+            </w:r>
+            <w:proofErr w:type="spellStart"/>
+            <w:r>
+              <w:rPr>
+                <w:sz w:val="24"/>
+                <w:szCs w:val="24"/>
+              </w:rPr>
+              <w:t>yb</w:t>
+            </w:r>
+            <w:proofErr w:type="spellEnd"/>
+            <w:r>
+              <w:rPr>
+                <w:sz w:val="24"/>
+                <w:szCs w:val="24"/>
+              </w:rPr>
+              <w:t xml:space="preserve"> creating a </w:t>
+            </w:r>
+            <w:proofErr w:type="spellStart"/>
+            <w:r>
+              <w:rPr>
+                <w:sz w:val="24"/>
+                <w:szCs w:val="24"/>
+              </w:rPr>
+              <w:t>Voronoi</w:t>
+            </w:r>
+            <w:proofErr w:type="spellEnd"/>
+            <w:r>
+              <w:rPr>
+                <w:sz w:val="24"/>
+                <w:szCs w:val="24"/>
+              </w:rPr>
+              <w:t xml:space="preserve"> tessellation on a set of non-uniformly distributed points. This approach is similar to that proposed in [10], but we also consider the presence of areas with different road densities which we refer to as clusters.” [2]</w:t>
             </w:r>
           </w:p>
         </w:tc>
@@ -31431,7 +32759,23 @@
           <w:szCs w:val="24"/>
         </w:rPr>
         <w:lastRenderedPageBreak/>
-        <w:t xml:space="preserve">Some of the benefits of VanetMobiSim are the additions of certain types of macro-mobility characteristics. Added features include modeling of roads with 2-way traffic with multiple lanes, the option of having road dividers, varying speed limits, and the introduction of different traffic signs at points of interest. The user </w:t>
+        <w:t xml:space="preserve">Some of the benefits of </w:t>
+      </w:r>
+      <w:proofErr w:type="spellStart"/>
+      <w:r>
+        <w:rPr>
+          <w:sz w:val="24"/>
+          <w:szCs w:val="24"/>
+        </w:rPr>
+        <w:t>VanetMobiSim</w:t>
+      </w:r>
+      <w:proofErr w:type="spellEnd"/>
+      <w:r>
+        <w:rPr>
+          <w:sz w:val="24"/>
+          <w:szCs w:val="24"/>
+        </w:rPr>
+        <w:t xml:space="preserve"> are the additions of certain types of macro-mobility characteristics. Added features include modeling of roads with 2-way traffic with multiple lanes, the option of having road dividers, varying speed limits, and the introduction of different traffic signs at points of interest. The user </w:t>
       </w:r>
       <w:r>
         <w:rPr>
@@ -31454,7 +32798,22 @@
           <w:szCs w:val="24"/>
         </w:rPr>
         <w:tab/>
-        <w:t xml:space="preserve">VanetMobiSim also includes the ability to incorporate both a </w:t>
+      </w:r>
+      <w:proofErr w:type="spellStart"/>
+      <w:r>
+        <w:rPr>
+          <w:sz w:val="24"/>
+          <w:szCs w:val="24"/>
+        </w:rPr>
+        <w:t>VanetMobiSim</w:t>
+      </w:r>
+      <w:proofErr w:type="spellEnd"/>
+      <w:r>
+        <w:rPr>
+          <w:sz w:val="24"/>
+          <w:szCs w:val="24"/>
+        </w:rPr>
+        <w:t xml:space="preserve"> also includes the ability to incorporate both a </w:t>
       </w:r>
       <w:r>
         <w:rPr>
@@ -31523,7 +32882,23 @@
           <w:szCs w:val="24"/>
         </w:rPr>
         <w:tab/>
-        <w:t xml:space="preserve">The path computation module allows for a decision to be made on which path to take based on some criteria of a given road topology. In this simulation there are three possible path computations that are available for use. The general method is by applying a weight with the edges of the graph. In the first method the shortest path is selected using a form of Dijkstra’s algorithm. </w:t>
+        <w:t xml:space="preserve">The path computation module allows for a decision to be made on which path to take based on some criteria of a given road topology. In this simulation there are three possible path computations that are available for use. The general method is by applying a weight with the edges of the graph. In the first method the shortest path is selected using a form of </w:t>
+      </w:r>
+      <w:proofErr w:type="spellStart"/>
+      <w:r>
+        <w:rPr>
+          <w:sz w:val="24"/>
+          <w:szCs w:val="24"/>
+        </w:rPr>
+        <w:t>Dijkstra’s</w:t>
+      </w:r>
+      <w:proofErr w:type="spellEnd"/>
+      <w:r>
+        <w:rPr>
+          <w:sz w:val="24"/>
+          <w:szCs w:val="24"/>
+        </w:rPr>
+        <w:t xml:space="preserve"> algorithm. </w:t>
       </w:r>
       <w:r>
         <w:rPr>
@@ -31574,7 +32949,23 @@
           <w:sz w:val="24"/>
           <w:szCs w:val="24"/>
         </w:rPr>
-        <w:t xml:space="preserve">This is arguably one of the most important features to VanetMobiSim in generating realistic simulation results. The ability to vary how individual vehicles move and </w:t>
+        <w:t xml:space="preserve">This is arguably one of the most important features to </w:t>
+      </w:r>
+      <w:proofErr w:type="spellStart"/>
+      <w:r>
+        <w:rPr>
+          <w:sz w:val="24"/>
+          <w:szCs w:val="24"/>
+        </w:rPr>
+        <w:t>VanetMobiSim</w:t>
+      </w:r>
+      <w:proofErr w:type="spellEnd"/>
+      <w:r>
+        <w:rPr>
+          <w:sz w:val="24"/>
+          <w:szCs w:val="24"/>
+        </w:rPr>
+        <w:t xml:space="preserve"> in generating realistic simulation results. The ability to vary how individual vehicles move and </w:t>
       </w:r>
       <w:r>
         <w:rPr>
@@ -31597,7 +32988,23 @@
           <w:szCs w:val="24"/>
         </w:rPr>
         <w:tab/>
-        <w:t xml:space="preserve">With VanetMobiSim there are three classes of micro-mobility features. </w:t>
+        <w:t xml:space="preserve">With </w:t>
+      </w:r>
+      <w:proofErr w:type="spellStart"/>
+      <w:r>
+        <w:rPr>
+          <w:sz w:val="24"/>
+          <w:szCs w:val="24"/>
+        </w:rPr>
+        <w:t>VanetMobiSim</w:t>
+      </w:r>
+      <w:proofErr w:type="spellEnd"/>
+      <w:r>
+        <w:rPr>
+          <w:sz w:val="24"/>
+          <w:szCs w:val="24"/>
+        </w:rPr>
+        <w:t xml:space="preserve"> there are three classes of micro-mobility features. </w:t>
       </w:r>
       <w:r>
         <w:rPr>
@@ -31634,7 +33041,55 @@
           <w:sz w:val="24"/>
           <w:szCs w:val="24"/>
         </w:rPr>
-        <w:t xml:space="preserve">With CanuMobiSim it was particularly good at modeling random actions of single vehicles. The weakness lies with its ability to model groups of vehicles. Although it could model some random actions, the paths of motion ignored other vehicles; therefore it is possible for two vehicles to overlap. Obviously this could never happen in the real world as car accidents are the result. Where VanetMobiSim improved is the ability to simulate using the The Fluid Traffic Model (FTM) or Intelligent Driver Model (IDM). These two models are </w:t>
+        <w:t xml:space="preserve">With </w:t>
+      </w:r>
+      <w:proofErr w:type="spellStart"/>
+      <w:r>
+        <w:rPr>
+          <w:sz w:val="24"/>
+          <w:szCs w:val="24"/>
+        </w:rPr>
+        <w:t>CanuMobiSim</w:t>
+      </w:r>
+      <w:proofErr w:type="spellEnd"/>
+      <w:r>
+        <w:rPr>
+          <w:sz w:val="24"/>
+          <w:szCs w:val="24"/>
+        </w:rPr>
+        <w:t xml:space="preserve"> it was particularly good at modeling random actions of single vehicles. The weakness lies with its ability to model groups of vehicles. Although it could model some random actions, the paths of motion ignored other vehicles; therefore it is possible for two vehicles to overlap. Obviously this could never happen in the real world as car accidents are the result. Where </w:t>
+      </w:r>
+      <w:proofErr w:type="spellStart"/>
+      <w:r>
+        <w:rPr>
+          <w:sz w:val="24"/>
+          <w:szCs w:val="24"/>
+        </w:rPr>
+        <w:t>VanetMobiSim</w:t>
+      </w:r>
+      <w:proofErr w:type="spellEnd"/>
+      <w:r>
+        <w:rPr>
+          <w:sz w:val="24"/>
+          <w:szCs w:val="24"/>
+        </w:rPr>
+        <w:t xml:space="preserve"> improved is the ability to simulate using the </w:t>
+      </w:r>
+      <w:proofErr w:type="spellStart"/>
+      <w:r>
+        <w:rPr>
+          <w:sz w:val="24"/>
+          <w:szCs w:val="24"/>
+        </w:rPr>
+        <w:t>The</w:t>
+      </w:r>
+      <w:proofErr w:type="spellEnd"/>
+      <w:r>
+        <w:rPr>
+          <w:sz w:val="24"/>
+          <w:szCs w:val="24"/>
+        </w:rPr>
+        <w:t xml:space="preserve"> Fluid Traffic Model (FTM) or Intelligent Driver Model (IDM). These two models are </w:t>
       </w:r>
       <w:r>
         <w:rPr>
@@ -32005,7 +33460,15 @@
               <w:t>:</w:t>
             </w:r>
             <w:r>
-              <w:t xml:space="preserve"> current vehicular density of the road</w:t>
+              <w:t xml:space="preserve"> </w:t>
+            </w:r>
+            <w:proofErr w:type="gramStart"/>
+            <w:r>
+              <w:t>current</w:t>
+            </w:r>
+            <w:proofErr w:type="gramEnd"/>
+            <w:r>
+              <w:t xml:space="preserve"> vehicular density of the road</w:t>
             </w:r>
             <w:r>
               <w:t xml:space="preserve">. Defined as </w:t>
@@ -32608,6 +34071,7 @@
               </w:rPr>
               <w:t xml:space="preserve">. A function of the minimum bumper to bumper </w:t>
             </w:r>
+            <w:proofErr w:type="gramStart"/>
             <w:r>
               <w:rPr>
                 <w:rFonts w:eastAsiaTheme="minorEastAsia"/>
@@ -32615,6 +34079,7 @@
               <w:t xml:space="preserve">distance </w:t>
             </w:r>
             <m:oMath>
+              <w:proofErr w:type="gramEnd"/>
               <m:sSub>
                 <m:sSubPr>
                   <m:ctrlPr>
@@ -32773,7 +34238,23 @@
           <w:szCs w:val="24"/>
         </w:rPr>
         <w:tab/>
-        <w:t xml:space="preserve">A micro-mobility feature added in VanetMobiSim is the ability to handle different scenarios at intersections. This new model is referred to as the Intelligent Driver Model with Intersection Management (IDM-IM). </w:t>
+        <w:t xml:space="preserve">A micro-mobility feature added in </w:t>
+      </w:r>
+      <w:proofErr w:type="spellStart"/>
+      <w:r>
+        <w:rPr>
+          <w:sz w:val="24"/>
+          <w:szCs w:val="24"/>
+        </w:rPr>
+        <w:t>VanetMobiSim</w:t>
+      </w:r>
+      <w:proofErr w:type="spellEnd"/>
+      <w:r>
+        <w:rPr>
+          <w:sz w:val="24"/>
+          <w:szCs w:val="24"/>
+        </w:rPr>
+        <w:t xml:space="preserve"> is the ability to handle different scenarios at intersections. This new model is referred to as the Intelligent Driver Model with Intersection Management (IDM-IM). </w:t>
       </w:r>
       <w:r>
         <w:rPr>
@@ -33613,7 +35094,25 @@
           <w:sz w:val="24"/>
           <w:szCs w:val="24"/>
         </w:rPr>
-        <w:t>. I believe this accurately represents real situations in which sometimes, as a driver, the traffic light changes to RED and I know that I cannot safely stop. In that situation there is no choice really but to go through the intersection, which is what VanetMobiSim mimics in this micro-mobility feature.</w:t>
+        <w:t xml:space="preserve">. I believe this accurately represents real situations in which sometimes, as a driver, the traffic light changes to RED and I know that I cannot safely stop. In that situation there is no choice really but to go through the intersection, which is what </w:t>
+      </w:r>
+      <w:proofErr w:type="spellStart"/>
+      <w:r>
+        <w:rPr>
+          <w:rFonts w:eastAsiaTheme="minorEastAsia"/>
+          <w:sz w:val="24"/>
+          <w:szCs w:val="24"/>
+        </w:rPr>
+        <w:t>VanetMobiSim</w:t>
+      </w:r>
+      <w:proofErr w:type="spellEnd"/>
+      <w:r>
+        <w:rPr>
+          <w:rFonts w:eastAsiaTheme="minorEastAsia"/>
+          <w:sz w:val="24"/>
+          <w:szCs w:val="24"/>
+        </w:rPr>
+        <w:t xml:space="preserve"> mimics in this micro-mobility feature.</w:t>
       </w:r>
       <w:r>
         <w:rPr>
@@ -33639,7 +35138,25 @@
           <w:szCs w:val="24"/>
         </w:rPr>
         <w:tab/>
-        <w:t>The other significant addition for micro-mobility features introduced in VanetMobiSim is Intelligent Driver Model with Lane Changes (IDM-LC).</w:t>
+        <w:t xml:space="preserve">The other significant addition for micro-mobility features introduced in </w:t>
+      </w:r>
+      <w:proofErr w:type="spellStart"/>
+      <w:r>
+        <w:rPr>
+          <w:rFonts w:eastAsiaTheme="minorEastAsia"/>
+          <w:sz w:val="24"/>
+          <w:szCs w:val="24"/>
+        </w:rPr>
+        <w:t>VanetMobiSim</w:t>
+      </w:r>
+      <w:proofErr w:type="spellEnd"/>
+      <w:r>
+        <w:rPr>
+          <w:rFonts w:eastAsiaTheme="minorEastAsia"/>
+          <w:sz w:val="24"/>
+          <w:szCs w:val="24"/>
+        </w:rPr>
+        <w:t xml:space="preserve"> is Intelligent Driver Model with Lane Changes (IDM-LC).</w:t>
       </w:r>
       <w:r>
         <w:rPr>
@@ -33698,7 +35215,25 @@
           <w:szCs w:val="24"/>
         </w:rPr>
         <w:tab/>
-        <w:t xml:space="preserve">Addressing the decision to change lanes, VanetMobiSim incorporates the MOBIL model to determine when a vehicle should change lanes to overtake another vehicle. </w:t>
+        <w:t xml:space="preserve">Addressing the decision to change lanes, </w:t>
+      </w:r>
+      <w:proofErr w:type="spellStart"/>
+      <w:r>
+        <w:rPr>
+          <w:rFonts w:eastAsiaTheme="minorEastAsia"/>
+          <w:sz w:val="24"/>
+          <w:szCs w:val="24"/>
+        </w:rPr>
+        <w:t>VanetMobiSim</w:t>
+      </w:r>
+      <w:proofErr w:type="spellEnd"/>
+      <w:r>
+        <w:rPr>
+          <w:rFonts w:eastAsiaTheme="minorEastAsia"/>
+          <w:sz w:val="24"/>
+          <w:szCs w:val="24"/>
+        </w:rPr>
+        <w:t xml:space="preserve"> incorporates the MOBIL model to determine when a vehicle should change lanes to overtake another vehicle. </w:t>
       </w:r>
       <w:r>
         <w:rPr>
@@ -34582,9 +36117,18 @@
           <w:sz w:val="24"/>
           <w:szCs w:val="24"/>
         </w:rPr>
-        <w:t xml:space="preserve"> The second equality represents the acceleration of the now following vehicle. If it can safely brake, the value is given by </w:t>
+        <w:t xml:space="preserve"> The second equality represents the acceleration of the now following vehicle. If it can safely brake, the value is given </w:t>
+      </w:r>
+      <w:proofErr w:type="gramStart"/>
+      <w:r>
+        <w:rPr>
+          <w:sz w:val="24"/>
+          <w:szCs w:val="24"/>
+        </w:rPr>
+        <w:t xml:space="preserve">by </w:t>
       </w:r>
       <m:oMath>
+        <w:proofErr w:type="gramEnd"/>
         <m:sSub>
           <m:sSubPr>
             <m:ctrlPr>
@@ -34788,14 +36332,30 @@
           <w:sz w:val="24"/>
           <w:szCs w:val="24"/>
         </w:rPr>
-        <w:t>The traffic density for this simulation varies from 10</w:t>
-      </w:r>
-      <w:r>
-        <w:rPr>
-          <w:sz w:val="24"/>
-          <w:szCs w:val="24"/>
-        </w:rPr>
-        <w:t xml:space="preserve"> vehicles/km to 50 vehicles/km. Data was collected </w:t>
+        <w:t xml:space="preserve">The traffic density for this simulation varies </w:t>
+      </w:r>
+      <w:proofErr w:type="gramStart"/>
+      <w:r>
+        <w:rPr>
+          <w:sz w:val="24"/>
+          <w:szCs w:val="24"/>
+        </w:rPr>
+        <w:t>from 10</w:t>
+      </w:r>
+      <w:r>
+        <w:rPr>
+          <w:sz w:val="24"/>
+          <w:szCs w:val="24"/>
+        </w:rPr>
+        <w:t xml:space="preserve"> vehicles/km</w:t>
+      </w:r>
+      <w:proofErr w:type="gramEnd"/>
+      <w:r>
+        <w:rPr>
+          <w:sz w:val="24"/>
+          <w:szCs w:val="24"/>
+        </w:rPr>
+        <w:t xml:space="preserve"> to 50 vehicles/km. Data was collected </w:t>
       </w:r>
       <w:r>
         <w:rPr>
@@ -36514,9 +38074,18 @@
           <w:sz w:val="24"/>
           <w:szCs w:val="24"/>
         </w:rPr>
-        <w:t xml:space="preserve">The desired dynamical distance, </w:t>
+        <w:t>The desired dynamical distance</w:t>
+      </w:r>
+      <w:proofErr w:type="gramStart"/>
+      <w:r>
+        <w:rPr>
+          <w:sz w:val="24"/>
+          <w:szCs w:val="24"/>
+        </w:rPr>
+        <w:t xml:space="preserve">, </w:t>
       </w:r>
       <m:oMath>
+        <w:proofErr w:type="gramEnd"/>
         <m:sSup>
           <m:sSupPr>
             <m:ctrlPr>
@@ -37233,7 +38802,23 @@
           <w:sz w:val="24"/>
           <w:szCs w:val="24"/>
         </w:rPr>
-        <w:t xml:space="preserve">In this conference article we were introduced to a very useful traffic simulation tool VanetMobiSim. </w:t>
+        <w:t xml:space="preserve">In this conference article we were introduced to a very useful traffic simulation tool </w:t>
+      </w:r>
+      <w:proofErr w:type="spellStart"/>
+      <w:r>
+        <w:rPr>
+          <w:sz w:val="24"/>
+          <w:szCs w:val="24"/>
+        </w:rPr>
+        <w:t>VanetMobiSim</w:t>
+      </w:r>
+      <w:proofErr w:type="spellEnd"/>
+      <w:r>
+        <w:rPr>
+          <w:sz w:val="24"/>
+          <w:szCs w:val="24"/>
+        </w:rPr>
+        <w:t xml:space="preserve">. </w:t>
       </w:r>
       <w:r>
         <w:rPr>
@@ -37293,9 +38878,114 @@
           <w:sz w:val="20"/>
           <w:szCs w:val="20"/>
         </w:rPr>
-        <w:t>Authors: Saleh Yousefi, Eitan Altman, Rachid El-Azouzi, Mahmood Fathy</w:t>
+        <w:t xml:space="preserve">Authors: </w:t>
+      </w:r>
+      <w:proofErr w:type="spellStart"/>
+      <w:r>
+        <w:rPr>
+          <w:sz w:val="20"/>
+          <w:szCs w:val="20"/>
+        </w:rPr>
+        <w:t>Saleh</w:t>
+      </w:r>
+      <w:proofErr w:type="spellEnd"/>
+      <w:r>
+        <w:rPr>
+          <w:sz w:val="20"/>
+          <w:szCs w:val="20"/>
+        </w:rPr>
+        <w:t xml:space="preserve"> </w:t>
+      </w:r>
+      <w:proofErr w:type="spellStart"/>
+      <w:r>
+        <w:rPr>
+          <w:sz w:val="20"/>
+          <w:szCs w:val="20"/>
+        </w:rPr>
+        <w:t>Yousefi</w:t>
+      </w:r>
+      <w:proofErr w:type="spellEnd"/>
+      <w:r>
+        <w:rPr>
+          <w:sz w:val="20"/>
+          <w:szCs w:val="20"/>
+        </w:rPr>
+        <w:t xml:space="preserve">, </w:t>
+      </w:r>
+      <w:proofErr w:type="spellStart"/>
+      <w:r>
+        <w:rPr>
+          <w:sz w:val="20"/>
+          <w:szCs w:val="20"/>
+        </w:rPr>
+        <w:t>Eitan</w:t>
+      </w:r>
+      <w:proofErr w:type="spellEnd"/>
+      <w:r>
+        <w:rPr>
+          <w:sz w:val="20"/>
+          <w:szCs w:val="20"/>
+        </w:rPr>
+        <w:t xml:space="preserve"> Altman, </w:t>
+      </w:r>
+      <w:proofErr w:type="spellStart"/>
+      <w:r>
+        <w:rPr>
+          <w:sz w:val="20"/>
+          <w:szCs w:val="20"/>
+        </w:rPr>
+        <w:t>Rachid</w:t>
+      </w:r>
+      <w:proofErr w:type="spellEnd"/>
+      <w:r>
+        <w:rPr>
+          <w:sz w:val="20"/>
+          <w:szCs w:val="20"/>
+        </w:rPr>
+        <w:t xml:space="preserve"> El-</w:t>
+      </w:r>
+      <w:proofErr w:type="spellStart"/>
+      <w:r>
+        <w:rPr>
+          <w:sz w:val="20"/>
+          <w:szCs w:val="20"/>
+        </w:rPr>
+        <w:t>Azouzi</w:t>
+      </w:r>
+      <w:proofErr w:type="spellEnd"/>
+      <w:r>
+        <w:rPr>
+          <w:sz w:val="20"/>
+          <w:szCs w:val="20"/>
+        </w:rPr>
+        <w:t xml:space="preserve">, </w:t>
+      </w:r>
+      <w:proofErr w:type="spellStart"/>
+      <w:r>
+        <w:rPr>
+          <w:sz w:val="20"/>
+          <w:szCs w:val="20"/>
+        </w:rPr>
+        <w:t>Mahmood</w:t>
+      </w:r>
+      <w:proofErr w:type="spellEnd"/>
+      <w:r>
+        <w:rPr>
+          <w:sz w:val="20"/>
+          <w:szCs w:val="20"/>
+        </w:rPr>
+        <w:t xml:space="preserve"> </w:t>
+      </w:r>
+      <w:proofErr w:type="spellStart"/>
+      <w:r>
+        <w:rPr>
+          <w:sz w:val="20"/>
+          <w:szCs w:val="20"/>
+        </w:rPr>
+        <w:t>Fathy</w:t>
       </w:r>
       <w:bookmarkEnd w:id="35"/>
+      <w:proofErr w:type="spellEnd"/>
     </w:p>
     <w:p>
       <w:pPr>
@@ -37918,6 +39608,7 @@
         </w:rPr>
         <w:t xml:space="preserve">er with a Poisson distribution and we know the expectation of a Poisson distribution </w:t>
       </w:r>
+      <w:proofErr w:type="gramStart"/>
       <w:r>
         <w:rPr>
           <w:sz w:val="24"/>
@@ -37926,6 +39617,7 @@
         <w:t xml:space="preserve">is </w:t>
       </w:r>
       <m:oMath>
+        <w:proofErr w:type="gramEnd"/>
         <m:f>
           <m:fPr>
             <m:ctrlPr>
@@ -37999,9 +39691,19 @@
           <w:sz w:val="24"/>
           <w:szCs w:val="24"/>
         </w:rPr>
-        <w:t xml:space="preserve"> and we can conclude that the inter-arrival times are exponentially distributed by parameter </w:t>
+        <w:t xml:space="preserve"> and we can conclude that the inter-arrival times are exponentially distributed by </w:t>
+      </w:r>
+      <w:proofErr w:type="gramStart"/>
+      <w:r>
+        <w:rPr>
+          <w:rFonts w:eastAsiaTheme="minorEastAsia"/>
+          <w:sz w:val="24"/>
+          <w:szCs w:val="24"/>
+        </w:rPr>
+        <w:t xml:space="preserve">parameter </w:t>
       </w:r>
       <m:oMath>
+        <w:proofErr w:type="gramEnd"/>
         <m:r>
           <w:rPr>
             <w:rFonts w:ascii="Cambria Math" w:eastAsiaTheme="minorEastAsia" w:hAnsi="Cambria Math"/>
@@ -38164,9 +39866,19 @@
           <w:sz w:val="24"/>
           <w:szCs w:val="24"/>
         </w:rPr>
-        <w:t xml:space="preserve"> where </w:t>
+        <w:t xml:space="preserve"> </w:t>
+      </w:r>
+      <w:proofErr w:type="gramStart"/>
+      <w:r>
+        <w:rPr>
+          <w:rFonts w:eastAsiaTheme="minorEastAsia"/>
+          <w:sz w:val="24"/>
+          <w:szCs w:val="24"/>
+        </w:rPr>
+        <w:t xml:space="preserve">where </w:t>
       </w:r>
       <m:oMath>
+        <w:proofErr w:type="gramEnd"/>
         <m:nary>
           <m:naryPr>
             <m:chr m:val="∑"/>
@@ -38250,9 +39962,19 @@
           <w:sz w:val="24"/>
           <w:szCs w:val="24"/>
         </w:rPr>
-        <w:t xml:space="preserve">. Given this definition then the probability of a vehicle arriving at a particular speed is given by </w:t>
+        <w:t xml:space="preserve">. Given this definition then the probability of a vehicle arriving at a particular speed is given </w:t>
+      </w:r>
+      <w:proofErr w:type="gramStart"/>
+      <w:r>
+        <w:rPr>
+          <w:rFonts w:eastAsiaTheme="minorEastAsia"/>
+          <w:sz w:val="24"/>
+          <w:szCs w:val="24"/>
+        </w:rPr>
+        <w:t xml:space="preserve">by </w:t>
       </w:r>
       <m:oMath>
+        <w:proofErr w:type="gramEnd"/>
         <m:sSub>
           <m:sSubPr>
             <m:ctrlPr>
@@ -39300,9 +41022,19 @@
           <w:sz w:val="24"/>
           <w:szCs w:val="24"/>
         </w:rPr>
-        <w:t xml:space="preserve"> as the inter-vehicle distance sequence that is exponentially distributed and the expectation is </w:t>
+        <w:t xml:space="preserve"> as the inter-vehicle distance sequence that is exponentially distributed and the expectation </w:t>
+      </w:r>
+      <w:proofErr w:type="gramStart"/>
+      <w:r>
+        <w:rPr>
+          <w:rFonts w:eastAsiaTheme="minorEastAsia"/>
+          <w:sz w:val="24"/>
+          <w:szCs w:val="24"/>
+        </w:rPr>
+        <w:t xml:space="preserve">is </w:t>
       </w:r>
       <m:oMath>
+        <w:proofErr w:type="gramEnd"/>
         <m:r>
           <w:rPr>
             <w:rFonts w:ascii="Cambria Math" w:eastAsiaTheme="minorEastAsia" w:hAnsi="Cambria Math"/>
@@ -39611,7 +41343,43 @@
           <w:sz w:val="24"/>
           <w:szCs w:val="24"/>
         </w:rPr>
-        <w:t xml:space="preserve"> is the distance between the </w:t>
+        <w:t xml:space="preserve"> </w:t>
+      </w:r>
+      <w:proofErr w:type="gramStart"/>
+      <w:r>
+        <w:rPr>
+          <w:rFonts w:eastAsiaTheme="minorEastAsia"/>
+          <w:sz w:val="24"/>
+          <w:szCs w:val="24"/>
+        </w:rPr>
+        <w:t>is</w:t>
+      </w:r>
+      <w:proofErr w:type="gramEnd"/>
+      <w:r>
+        <w:rPr>
+          <w:rFonts w:eastAsiaTheme="minorEastAsia"/>
+          <w:sz w:val="24"/>
+          <w:szCs w:val="24"/>
+        </w:rPr>
+        <w:t xml:space="preserve"> the distan</w:t>
+      </w:r>
+      <w:proofErr w:type="spellStart"/>
+      <w:r>
+        <w:rPr>
+          <w:rFonts w:eastAsiaTheme="minorEastAsia"/>
+          <w:sz w:val="24"/>
+          <w:szCs w:val="24"/>
+        </w:rPr>
+        <w:t>ce</w:t>
+      </w:r>
+      <w:proofErr w:type="spellEnd"/>
+      <w:r>
+        <w:rPr>
+          <w:rFonts w:eastAsiaTheme="minorEastAsia"/>
+          <w:sz w:val="24"/>
+          <w:szCs w:val="24"/>
+        </w:rPr>
+        <w:t xml:space="preserve"> between the </w:t>
       </w:r>
       <w:r>
         <w:rPr>
@@ -39645,7 +41413,25 @@
           <w:sz w:val="24"/>
           <w:szCs w:val="24"/>
         </w:rPr>
-        <w:t>-1)th closest</w:t>
+        <w:t>-1)</w:t>
+      </w:r>
+      <w:proofErr w:type="spellStart"/>
+      <w:r>
+        <w:rPr>
+          <w:rFonts w:eastAsiaTheme="minorEastAsia"/>
+          <w:sz w:val="24"/>
+          <w:szCs w:val="24"/>
+        </w:rPr>
+        <w:t>th</w:t>
+      </w:r>
+      <w:proofErr w:type="spellEnd"/>
+      <w:r>
+        <w:rPr>
+          <w:rFonts w:eastAsiaTheme="minorEastAsia"/>
+          <w:sz w:val="24"/>
+          <w:szCs w:val="24"/>
+        </w:rPr>
+        <w:t xml:space="preserve"> closest</w:t>
       </w:r>
       <w:r>
         <w:rPr>
@@ -40383,13 +42169,23 @@
           </m:e>
         </m:d>
       </m:oMath>
+      <w:proofErr w:type="gramStart"/>
       <w:r>
         <w:rPr>
           <w:rFonts w:eastAsiaTheme="minorEastAsia"/>
           <w:sz w:val="24"/>
           <w:szCs w:val="24"/>
         </w:rPr>
-        <w:t xml:space="preserve">:= arg </w:t>
+        <w:t>:=</w:t>
+      </w:r>
+      <w:proofErr w:type="gramEnd"/>
+      <w:r>
+        <w:rPr>
+          <w:rFonts w:eastAsiaTheme="minorEastAsia"/>
+          <w:sz w:val="24"/>
+          <w:szCs w:val="24"/>
+        </w:rPr>
+        <w:t xml:space="preserve"> arg </w:t>
       </w:r>
       <m:oMath>
         <m:sSub>
@@ -40674,7 +42470,25 @@
           <w:sz w:val="24"/>
           <w:szCs w:val="24"/>
         </w:rPr>
-        <w:t xml:space="preserve"> where  </w:t>
+        <w:t xml:space="preserve"> </w:t>
+      </w:r>
+      <w:proofErr w:type="gramStart"/>
+      <w:r>
+        <w:rPr>
+          <w:rFonts w:eastAsiaTheme="minorEastAsia"/>
+          <w:sz w:val="24"/>
+          <w:szCs w:val="24"/>
+        </w:rPr>
+        <w:t>where</w:t>
+      </w:r>
+      <w:proofErr w:type="gramEnd"/>
+      <w:r>
+        <w:rPr>
+          <w:rFonts w:eastAsiaTheme="minorEastAsia"/>
+          <w:sz w:val="24"/>
+          <w:szCs w:val="24"/>
+        </w:rPr>
+        <w:t xml:space="preserve">  </w:t>
       </w:r>
       <m:oMath>
         <m:nary>
@@ -40920,9 +42734,19 @@
           <w:sz w:val="24"/>
           <w:szCs w:val="24"/>
         </w:rPr>
-        <w:t xml:space="preserve">From general studies of probability we know that an exponential function has the memory less property and that each L distance is independently and identically distributed. From this we can deduce that </w:t>
+        <w:t xml:space="preserve">From general studies of probability we know that an exponential function has the memory less property and that each L distance is independently and identically distributed. From this we can deduce </w:t>
+      </w:r>
+      <w:proofErr w:type="gramStart"/>
+      <w:r>
+        <w:rPr>
+          <w:rFonts w:eastAsiaTheme="minorEastAsia"/>
+          <w:sz w:val="24"/>
+          <w:szCs w:val="24"/>
+        </w:rPr>
+        <w:t xml:space="preserve">that </w:t>
       </w:r>
       <m:oMath>
+        <w:proofErr w:type="gramEnd"/>
         <m:r>
           <w:rPr>
             <w:rFonts w:ascii="Cambria Math" w:eastAsiaTheme="minorEastAsia" w:hAnsi="Cambria Math"/>
@@ -45175,7 +46999,35 @@
           <w:sz w:val="24"/>
           <w:szCs w:val="24"/>
         </w:rPr>
-        <w:t xml:space="preserve">Where erf(…) is the standard error function, </w:t>
+        <w:t xml:space="preserve">Where </w:t>
+      </w:r>
+      <w:proofErr w:type="spellStart"/>
+      <w:proofErr w:type="gramStart"/>
+      <w:r>
+        <w:rPr>
+          <w:rFonts w:eastAsiaTheme="minorEastAsia"/>
+          <w:sz w:val="24"/>
+          <w:szCs w:val="24"/>
+        </w:rPr>
+        <w:t>erf</w:t>
+      </w:r>
+      <w:proofErr w:type="spellEnd"/>
+      <w:r>
+        <w:rPr>
+          <w:rFonts w:eastAsiaTheme="minorEastAsia"/>
+          <w:sz w:val="24"/>
+          <w:szCs w:val="24"/>
+        </w:rPr>
+        <w:t>(</w:t>
+      </w:r>
+      <w:proofErr w:type="gramEnd"/>
+      <w:r>
+        <w:rPr>
+          <w:rFonts w:eastAsiaTheme="minorEastAsia"/>
+          <w:sz w:val="24"/>
+          <w:szCs w:val="24"/>
+        </w:rPr>
+        <w:t xml:space="preserve">…) is the standard error function, </w:t>
       </w:r>
       <w:r>
         <w:rPr>
@@ -45607,9 +47459,19 @@
           <w:sz w:val="24"/>
           <w:szCs w:val="24"/>
         </w:rPr>
-        <w:t xml:space="preserve"> We know that the given a normal distribution function 99.7% of an event occurring lies between </w:t>
+        <w:t xml:space="preserve"> We know that the given a normal distribution function 99.7% of an event occurring lies </w:t>
+      </w:r>
+      <w:proofErr w:type="gramStart"/>
+      <w:r>
+        <w:rPr>
+          <w:rFonts w:eastAsiaTheme="minorEastAsia"/>
+          <w:sz w:val="24"/>
+          <w:szCs w:val="24"/>
+        </w:rPr>
+        <w:t xml:space="preserve">between </w:t>
       </w:r>
       <m:oMath>
+        <w:proofErr w:type="gramEnd"/>
         <m:r>
           <w:rPr>
             <w:rFonts w:ascii="Cambria Math" w:eastAsiaTheme="minorEastAsia" w:hAnsi="Cambria Math"/>
@@ -45633,9 +47495,19 @@
           <w:sz w:val="24"/>
           <w:szCs w:val="24"/>
         </w:rPr>
-        <w:t xml:space="preserve">This boundary is sufficient to characterize almost all the traffic flow in derived model, therefore we can set </w:t>
+        <w:t xml:space="preserve">This boundary is sufficient to characterize almost all the traffic flow in derived model, therefore we can </w:t>
+      </w:r>
+      <w:proofErr w:type="gramStart"/>
+      <w:r>
+        <w:rPr>
+          <w:rFonts w:eastAsiaTheme="minorEastAsia"/>
+          <w:sz w:val="24"/>
+          <w:szCs w:val="24"/>
+        </w:rPr>
+        <w:t xml:space="preserve">set </w:t>
       </w:r>
       <m:oMath>
+        <w:proofErr w:type="gramEnd"/>
         <m:sSub>
           <m:sSubPr>
             <m:ctrlPr>
@@ -45821,7 +47693,23 @@
           <w:sz w:val="24"/>
           <w:szCs w:val="24"/>
         </w:rPr>
-        <w:t xml:space="preserve"> queuing system . By relating the number of customers served with the number of </w:t>
+        <w:t xml:space="preserve"> queuing </w:t>
+      </w:r>
+      <w:proofErr w:type="gramStart"/>
+      <w:r>
+        <w:rPr>
+          <w:sz w:val="24"/>
+          <w:szCs w:val="24"/>
+        </w:rPr>
+        <w:t>system .</w:t>
+      </w:r>
+      <w:proofErr w:type="gramEnd"/>
+      <w:r>
+        <w:rPr>
+          <w:sz w:val="24"/>
+          <w:szCs w:val="24"/>
+        </w:rPr>
+        <w:t xml:space="preserve"> By relating the number of customers served with the number of </w:t>
       </w:r>
       <w:r>
         <w:rPr>
@@ -46166,7 +48054,25 @@
           <w:sz w:val="24"/>
           <w:szCs w:val="24"/>
         </w:rPr>
-        <w:t xml:space="preserve"> transform we can find the probability mass function (pmf) of the platoon size: </w:t>
+        <w:t xml:space="preserve"> transform we can find the probability mass function (</w:t>
+      </w:r>
+      <w:proofErr w:type="spellStart"/>
+      <w:r>
+        <w:rPr>
+          <w:rFonts w:eastAsiaTheme="minorEastAsia"/>
+          <w:sz w:val="24"/>
+          <w:szCs w:val="24"/>
+        </w:rPr>
+        <w:t>pmf</w:t>
+      </w:r>
+      <w:proofErr w:type="spellEnd"/>
+      <w:r>
+        <w:rPr>
+          <w:rFonts w:eastAsiaTheme="minorEastAsia"/>
+          <w:sz w:val="24"/>
+          <w:szCs w:val="24"/>
+        </w:rPr>
+        <w:t xml:space="preserve">) of the platoon size: </w:t>
       </w:r>
       <m:oMath>
         <m:r>
@@ -46420,7 +48326,25 @@
           <w:sz w:val="24"/>
           <w:szCs w:val="24"/>
         </w:rPr>
-        <w:t xml:space="preserve"> is simply the summation of the pmf of the platoon size beginning at </w:t>
+        <w:t xml:space="preserve"> is simply the summation of the </w:t>
+      </w:r>
+      <w:proofErr w:type="spellStart"/>
+      <w:r>
+        <w:rPr>
+          <w:rFonts w:eastAsiaTheme="minorEastAsia"/>
+          <w:sz w:val="24"/>
+          <w:szCs w:val="24"/>
+        </w:rPr>
+        <w:t>pmf</w:t>
+      </w:r>
+      <w:proofErr w:type="spellEnd"/>
+      <w:r>
+        <w:rPr>
+          <w:rFonts w:eastAsiaTheme="minorEastAsia"/>
+          <w:sz w:val="24"/>
+          <w:szCs w:val="24"/>
+        </w:rPr>
+        <w:t xml:space="preserve"> of the platoon size beginning at </w:t>
       </w:r>
       <w:r>
         <w:rPr>
@@ -47643,9 +49567,19 @@
           <w:sz w:val="24"/>
           <w:szCs w:val="24"/>
         </w:rPr>
-        <w:t xml:space="preserve">required to transmit a message from a source to destination vehicle depends on the routing protocol, position of the destination of vehicles, etc.. In any case if we denote the number of hops as </w:t>
+        <w:t xml:space="preserve">required to transmit a message from a source to destination vehicle depends on the routing protocol, position of the destination of vehicles, etc.. In any case if we denote the number of hops </w:t>
+      </w:r>
+      <w:proofErr w:type="gramStart"/>
+      <w:r>
+        <w:rPr>
+          <w:rFonts w:eastAsiaTheme="minorEastAsia"/>
+          <w:sz w:val="24"/>
+          <w:szCs w:val="24"/>
+        </w:rPr>
+        <w:t xml:space="preserve">as </w:t>
       </w:r>
       <m:oMath>
+        <w:proofErr w:type="gramEnd"/>
         <m:sSub>
           <m:sSubPr>
             <m:ctrlPr>
@@ -47756,7 +49690,16 @@
           <w:sz w:val="24"/>
           <w:szCs w:val="24"/>
         </w:rPr>
-        <w:t xml:space="preserve">With this upper bound constraint in mind we can say that </w:t>
+        <w:t xml:space="preserve">With this upper bound constraint in mind we can say </w:t>
+      </w:r>
+      <w:proofErr w:type="gramStart"/>
+      <w:r>
+        <w:rPr>
+          <w:rFonts w:eastAsiaTheme="minorEastAsia"/>
+          <w:sz w:val="24"/>
+          <w:szCs w:val="24"/>
+        </w:rPr>
+        <w:t xml:space="preserve">that </w:t>
       </w:r>
       <m:oMath>
         <m:d>
@@ -47771,6 +49714,7 @@
             </m:ctrlPr>
           </m:dPr>
           <m:e>
+            <w:proofErr w:type="gramEnd"/>
             <m:sSub>
               <m:sSubPr>
                 <m:ctrlPr>
@@ -50481,7 +52425,23 @@
           <w:sz w:val="24"/>
           <w:szCs w:val="24"/>
         </w:rPr>
-        <w:t>ncorporate microscopic factors. MATLAB is sufficient to conduct the simulation, having a 20km uninterrupted highway with vehicles entering the system with a Poisson distribution with parameter of 500 veh/h.</w:t>
+        <w:t xml:space="preserve">ncorporate microscopic factors. MATLAB is sufficient to conduct the simulation, having a 20km uninterrupted highway with vehicles entering the system with a Poisson distribution with parameter of 500 </w:t>
+      </w:r>
+      <w:proofErr w:type="spellStart"/>
+      <w:r>
+        <w:rPr>
+          <w:sz w:val="24"/>
+          <w:szCs w:val="24"/>
+        </w:rPr>
+        <w:t>veh</w:t>
+      </w:r>
+      <w:proofErr w:type="spellEnd"/>
+      <w:r>
+        <w:rPr>
+          <w:sz w:val="24"/>
+          <w:szCs w:val="24"/>
+        </w:rPr>
+        <w:t>/h.</w:t>
       </w:r>
       <w:r>
         <w:rPr>
@@ -50729,13 +52689,31 @@
           <w:szCs w:val="20"/>
         </w:rPr>
       </w:pPr>
+      <w:proofErr w:type="gramStart"/>
       <w:r>
         <w:rPr>
           <w:sz w:val="20"/>
           <w:szCs w:val="20"/>
         </w:rPr>
-        <w:t>Fig. 4. Comparison of the simulation measurement and the model prediction for (a) the tail probability of the platoon size and (b) the average platoon size.</w:t>
-      </w:r>
+        <w:t>Fig. 4.</w:t>
+      </w:r>
+      <w:proofErr w:type="gramEnd"/>
+      <w:r>
+        <w:rPr>
+          <w:sz w:val="20"/>
+          <w:szCs w:val="20"/>
+        </w:rPr>
+        <w:t xml:space="preserve"> </w:t>
+      </w:r>
+      <w:proofErr w:type="gramStart"/>
+      <w:r>
+        <w:rPr>
+          <w:sz w:val="20"/>
+          <w:szCs w:val="20"/>
+        </w:rPr>
+        <w:t>Comparison of the simulation measurement and the model prediction for (a) the tail probability of the platoon size and (b) the average platoon size.</w:t>
+      </w:r>
+      <w:proofErr w:type="gramEnd"/>
     </w:p>
     <w:p>
       <w:pPr>
@@ -50772,14 +52750,46 @@
           <w:sz w:val="24"/>
           <w:szCs w:val="24"/>
         </w:rPr>
-        <w:t>Given that the traffic flow is 500 veh/h</w:t>
-      </w:r>
-      <w:r>
-        <w:rPr>
-          <w:sz w:val="24"/>
-          <w:szCs w:val="24"/>
-        </w:rPr>
-        <w:t xml:space="preserve">, representing rather sparse traffic, we expect the probability of having at least </w:t>
+        <w:t xml:space="preserve">Given that the traffic flow is </w:t>
+      </w:r>
+      <w:proofErr w:type="gramStart"/>
+      <w:r>
+        <w:rPr>
+          <w:sz w:val="24"/>
+          <w:szCs w:val="24"/>
+        </w:rPr>
+        <w:t xml:space="preserve">500 </w:t>
+      </w:r>
+      <w:proofErr w:type="spellStart"/>
+      <w:r>
+        <w:rPr>
+          <w:sz w:val="24"/>
+          <w:szCs w:val="24"/>
+        </w:rPr>
+        <w:t>veh</w:t>
+      </w:r>
+      <w:proofErr w:type="spellEnd"/>
+      <w:r>
+        <w:rPr>
+          <w:sz w:val="24"/>
+          <w:szCs w:val="24"/>
+        </w:rPr>
+        <w:t>/h</w:t>
+      </w:r>
+      <w:r>
+        <w:rPr>
+          <w:sz w:val="24"/>
+          <w:szCs w:val="24"/>
+        </w:rPr>
+        <w:t>, representing rather sparse traffic,</w:t>
+      </w:r>
+      <w:proofErr w:type="gramEnd"/>
+      <w:r>
+        <w:rPr>
+          <w:sz w:val="24"/>
+          <w:szCs w:val="24"/>
+        </w:rPr>
+        <w:t xml:space="preserve"> we expect the probability of having at least </w:t>
       </w:r>
       <w:r>
         <w:rPr>
@@ -50831,7 +52841,23 @@
           <w:sz w:val="24"/>
           <w:szCs w:val="24"/>
         </w:rPr>
-        <w:t xml:space="preserve">This leads to the results in figure 4(b) that as traffic flow increases, corresponds to an increase in traffic density, that the average platoon size increases. </w:t>
+        <w:t xml:space="preserve">This leads to the results in figure 4(b) that as traffic flow </w:t>
+      </w:r>
+      <w:proofErr w:type="gramStart"/>
+      <w:r>
+        <w:rPr>
+          <w:sz w:val="24"/>
+          <w:szCs w:val="24"/>
+        </w:rPr>
+        <w:t>increases,</w:t>
+      </w:r>
+      <w:proofErr w:type="gramEnd"/>
+      <w:r>
+        <w:rPr>
+          <w:sz w:val="24"/>
+          <w:szCs w:val="24"/>
+        </w:rPr>
+        <w:t xml:space="preserve"> corresponds to an increase in traffic density, that the average platoon size increases. </w:t>
       </w:r>
       <w:r>
         <w:rPr>
@@ -50960,13 +52986,31 @@
           <w:szCs w:val="20"/>
         </w:rPr>
       </w:pPr>
+      <w:proofErr w:type="gramStart"/>
       <w:r>
         <w:rPr>
           <w:sz w:val="20"/>
           <w:szCs w:val="20"/>
         </w:rPr>
-        <w:t>Fig. 5. Comparison of the simulation measurement and the model prediction for (a) the tail probability of the connectivity distance and (b) the average connectivity distance.</w:t>
-      </w:r>
+        <w:t>Fig. 5.</w:t>
+      </w:r>
+      <w:proofErr w:type="gramEnd"/>
+      <w:r>
+        <w:rPr>
+          <w:sz w:val="20"/>
+          <w:szCs w:val="20"/>
+        </w:rPr>
+        <w:t xml:space="preserve"> </w:t>
+      </w:r>
+      <w:proofErr w:type="gramStart"/>
+      <w:r>
+        <w:rPr>
+          <w:sz w:val="20"/>
+          <w:szCs w:val="20"/>
+        </w:rPr>
+        <w:t>Comparison of the simulation measurement and the model prediction for (a) the tail probability of the connectivity distance and (b) the average connectivity distance.</w:t>
+      </w:r>
+      <w:proofErr w:type="gramEnd"/>
     </w:p>
     <w:p>
       <w:pPr>
@@ -50996,7 +53040,15 @@
           <w:sz w:val="24"/>
           <w:szCs w:val="24"/>
         </w:rPr>
-        <w:t xml:space="preserve">What the simulation, as well as the framework presented for </w:t>
+        <w:t xml:space="preserve">What the simulation, as well as the framework presented </w:t>
+      </w:r>
+      <w:proofErr w:type="gramStart"/>
+      <w:r>
+        <w:rPr>
+          <w:sz w:val="24"/>
+          <w:szCs w:val="24"/>
+        </w:rPr>
+        <w:t xml:space="preserve">for </w:t>
       </w:r>
       <w:r>
         <w:rPr>
@@ -51006,6 +53058,7 @@
         <w:t xml:space="preserve"> </w:t>
       </w:r>
       <m:oMath>
+        <w:proofErr w:type="gramEnd"/>
         <m:r>
           <w:rPr>
             <w:rFonts w:ascii="Cambria Math" w:hAnsi="Cambria Math"/>
@@ -51043,16 +53096,44 @@
           <w:sz w:val="24"/>
           <w:szCs w:val="24"/>
         </w:rPr>
-        <w:t xml:space="preserve">, shows is that as the distance increases between subsequent vehicles that the average probability of being connected decreases. This is intuitive given the transmission range and traffic flow because as distance increases more vehicles fall out of transmission range. For this reason, figure 5(b) makes intuitive sense because as traffic flow increases, which increases traffic density, the average connectivity distance also increases. </w:t>
-      </w:r>
+        <w:t>, shows is that as the distance increases between subsequent vehicles that the average probability of being connected decreases. This is intuitive given the transmission range and traffic flow because as distance increases more vehicles fall out of transmi</w:t>
+      </w:r>
+      <w:proofErr w:type="spellStart"/>
       <w:r>
         <w:rPr>
           <w:rFonts w:eastAsiaTheme="minorEastAsia"/>
           <w:sz w:val="24"/>
           <w:szCs w:val="24"/>
         </w:rPr>
-        <w:t>With the increased density of vehicles there are more chances for more vehicles to be connected thus increasing the average connectivity distance.</w:t>
-      </w:r>
+        <w:t>ssion</w:t>
+      </w:r>
+      <w:proofErr w:type="spellEnd"/>
+      <w:r>
+        <w:rPr>
+          <w:rFonts w:eastAsiaTheme="minorEastAsia"/>
+          <w:sz w:val="24"/>
+          <w:szCs w:val="24"/>
+        </w:rPr>
+        <w:t xml:space="preserve"> range. For this reason, figure 5(b) makes intuitive sense because as traffic flow increases, which increases traffic density, the average connectivity distance also increases. </w:t>
+      </w:r>
+      <w:r>
+        <w:rPr>
+          <w:rFonts w:eastAsiaTheme="minorEastAsia"/>
+          <w:sz w:val="24"/>
+          <w:szCs w:val="24"/>
+        </w:rPr>
+        <w:t xml:space="preserve">With the increased density of vehicles there are more chances for more vehicles to be connected thus increasing the average connectivity </w:t>
+      </w:r>
+      <w:proofErr w:type="gramStart"/>
+      <w:r>
+        <w:rPr>
+          <w:rFonts w:eastAsiaTheme="minorEastAsia"/>
+          <w:sz w:val="24"/>
+          <w:szCs w:val="24"/>
+        </w:rPr>
+        <w:t>distance.</w:t>
+      </w:r>
+      <w:proofErr w:type="gramEnd"/>
       <w:r>
         <w:rPr>
           <w:rFonts w:eastAsiaTheme="minorEastAsia"/>
@@ -51222,13 +53303,31 @@
           <w:szCs w:val="20"/>
         </w:rPr>
       </w:pPr>
+      <w:proofErr w:type="gramStart"/>
       <w:r>
         <w:rPr>
           <w:sz w:val="20"/>
           <w:szCs w:val="20"/>
         </w:rPr>
-        <w:t>Fig. 7. Effect of the vehicle’s transmission range on (a) the tail probability of the platoon size and (b) the average platoon size.</w:t>
-      </w:r>
+        <w:t>Fig. 7.</w:t>
+      </w:r>
+      <w:proofErr w:type="gramEnd"/>
+      <w:r>
+        <w:rPr>
+          <w:sz w:val="20"/>
+          <w:szCs w:val="20"/>
+        </w:rPr>
+        <w:t xml:space="preserve"> </w:t>
+      </w:r>
+      <w:proofErr w:type="gramStart"/>
+      <w:r>
+        <w:rPr>
+          <w:sz w:val="20"/>
+          <w:szCs w:val="20"/>
+        </w:rPr>
+        <w:t>Effect of the vehicle’s transmission range on (a) the tail probability of the platoon size and (b) the average platoon size.</w:t>
+      </w:r>
+      <w:proofErr w:type="gramEnd"/>
     </w:p>
     <w:p>
       <w:pPr>
@@ -51254,9 +53353,19 @@
           <w:sz w:val="24"/>
           <w:szCs w:val="24"/>
         </w:rPr>
-        <w:t xml:space="preserve">-visiting the tail probability of platoon size,  </w:t>
+        <w:t>-visiting the tail probability of platoon size</w:t>
+      </w:r>
+      <w:proofErr w:type="gramStart"/>
+      <w:r>
+        <w:rPr>
+          <w:rFonts w:eastAsiaTheme="minorEastAsia"/>
+          <w:sz w:val="24"/>
+          <w:szCs w:val="24"/>
+        </w:rPr>
+        <w:t xml:space="preserve">,  </w:t>
       </w:r>
       <m:oMath>
+        <w:proofErr w:type="gramEnd"/>
         <m:sSub>
           <m:sSubPr>
             <m:ctrlPr>
@@ -51761,13 +53870,31 @@
           <w:szCs w:val="20"/>
         </w:rPr>
       </w:pPr>
+      <w:proofErr w:type="gramStart"/>
       <w:r>
         <w:rPr>
           <w:sz w:val="20"/>
           <w:szCs w:val="20"/>
         </w:rPr>
-        <w:t>Fig. 8. Effect of the vehicle’s transmission range on (a) the tail probability of the connectivity distance and (b) the average connectivity distance.</w:t>
-      </w:r>
+        <w:t>Fig. 8.</w:t>
+      </w:r>
+      <w:proofErr w:type="gramEnd"/>
+      <w:r>
+        <w:rPr>
+          <w:sz w:val="20"/>
+          <w:szCs w:val="20"/>
+        </w:rPr>
+        <w:t xml:space="preserve"> </w:t>
+      </w:r>
+      <w:proofErr w:type="gramStart"/>
+      <w:r>
+        <w:rPr>
+          <w:sz w:val="20"/>
+          <w:szCs w:val="20"/>
+        </w:rPr>
+        <w:t>Effect of the vehicle’s transmission range on (a) the tail probability of the connectivity distance and (b) the average connectivity distance.</w:t>
+      </w:r>
+      <w:proofErr w:type="gramEnd"/>
     </w:p>
     <w:p>
       <w:pPr>
@@ -51941,13 +54068,31 @@
           <w:szCs w:val="20"/>
         </w:rPr>
       </w:pPr>
+      <w:proofErr w:type="gramStart"/>
       <w:r>
         <w:rPr>
           <w:sz w:val="20"/>
           <w:szCs w:val="20"/>
         </w:rPr>
-        <w:t>Fig. 9. Effect of traffic flow on (a) the probability of the platoon size and (b) the average platoon size.</w:t>
-      </w:r>
+        <w:t>Fig. 9.</w:t>
+      </w:r>
+      <w:proofErr w:type="gramEnd"/>
+      <w:r>
+        <w:rPr>
+          <w:sz w:val="20"/>
+          <w:szCs w:val="20"/>
+        </w:rPr>
+        <w:t xml:space="preserve"> </w:t>
+      </w:r>
+      <w:proofErr w:type="gramStart"/>
+      <w:r>
+        <w:rPr>
+          <w:sz w:val="20"/>
+          <w:szCs w:val="20"/>
+        </w:rPr>
+        <w:t>Effect of traffic flow on (a) the probability of the platoon size and (b) the average platoon size.</w:t>
+      </w:r>
+      <w:proofErr w:type="gramEnd"/>
     </w:p>
     <w:p>
       <w:pPr>
@@ -52091,9 +54236,115 @@
         <w:rPr>
           <w:sz w:val="20"/>
         </w:rPr>
-        <w:t>Authors: Moez Jerbi, Sidi-Mohammed Senouci, Rabah Meraihi, Yacine Ghamri-Doudane</w:t>
+        <w:t xml:space="preserve">Authors: </w:t>
+      </w:r>
+      <w:proofErr w:type="spellStart"/>
+      <w:r>
+        <w:rPr>
+          <w:sz w:val="20"/>
+        </w:rPr>
+        <w:t>Moez</w:t>
+      </w:r>
+      <w:proofErr w:type="spellEnd"/>
+      <w:r>
+        <w:rPr>
+          <w:sz w:val="20"/>
+        </w:rPr>
+        <w:t xml:space="preserve"> </w:t>
+      </w:r>
+      <w:proofErr w:type="spellStart"/>
+      <w:r>
+        <w:rPr>
+          <w:sz w:val="20"/>
+        </w:rPr>
+        <w:t>Jerbi</w:t>
+      </w:r>
+      <w:proofErr w:type="spellEnd"/>
+      <w:r>
+        <w:rPr>
+          <w:sz w:val="20"/>
+        </w:rPr>
+        <w:t xml:space="preserve">, </w:t>
+      </w:r>
+      <w:proofErr w:type="spellStart"/>
+      <w:r>
+        <w:rPr>
+          <w:sz w:val="20"/>
+        </w:rPr>
+        <w:t>Sidi</w:t>
+      </w:r>
+      <w:proofErr w:type="spellEnd"/>
+      <w:r>
+        <w:rPr>
+          <w:sz w:val="20"/>
+        </w:rPr>
+        <w:t xml:space="preserve">-Mohammed </w:t>
+      </w:r>
+      <w:proofErr w:type="spellStart"/>
+      <w:r>
+        <w:rPr>
+          <w:sz w:val="20"/>
+        </w:rPr>
+        <w:t>Senouci</w:t>
+      </w:r>
+      <w:proofErr w:type="spellEnd"/>
+      <w:r>
+        <w:rPr>
+          <w:sz w:val="20"/>
+        </w:rPr>
+        <w:t xml:space="preserve">, </w:t>
+      </w:r>
+      <w:proofErr w:type="spellStart"/>
+      <w:r>
+        <w:rPr>
+          <w:sz w:val="20"/>
+        </w:rPr>
+        <w:t>Rabah</w:t>
+      </w:r>
+      <w:proofErr w:type="spellEnd"/>
+      <w:r>
+        <w:rPr>
+          <w:sz w:val="20"/>
+        </w:rPr>
+        <w:t xml:space="preserve"> </w:t>
+      </w:r>
+      <w:proofErr w:type="spellStart"/>
+      <w:r>
+        <w:rPr>
+          <w:sz w:val="20"/>
+        </w:rPr>
+        <w:t>Meraihi</w:t>
+      </w:r>
+      <w:proofErr w:type="spellEnd"/>
+      <w:r>
+        <w:rPr>
+          <w:sz w:val="20"/>
+        </w:rPr>
+        <w:t xml:space="preserve">, </w:t>
+      </w:r>
+      <w:proofErr w:type="spellStart"/>
+      <w:r>
+        <w:rPr>
+          <w:sz w:val="20"/>
+        </w:rPr>
+        <w:t>Yacine</w:t>
+      </w:r>
+      <w:proofErr w:type="spellEnd"/>
+      <w:r>
+        <w:rPr>
+          <w:sz w:val="20"/>
+        </w:rPr>
+        <w:t xml:space="preserve"> </w:t>
+      </w:r>
+      <w:proofErr w:type="spellStart"/>
+      <w:r>
+        <w:rPr>
+          <w:sz w:val="20"/>
+        </w:rPr>
+        <w:t>Ghamri-Doudane</w:t>
       </w:r>
       <w:bookmarkEnd w:id="47"/>
+      <w:proofErr w:type="spellEnd"/>
     </w:p>
     <w:p>
       <w:pPr>
@@ -52160,8 +54411,17 @@
           <w:sz w:val="24"/>
           <w:szCs w:val="24"/>
         </w:rPr>
-        <w:t>Traditional routing protocols are not ideal because of the nature of VANET’s which have dynamic connectivity topologies and are not always stable. In this paper the introduction of GyTAR</w:t>
-      </w:r>
+        <w:t xml:space="preserve">Traditional routing protocols are not ideal because of the nature of VANET’s which have dynamic connectivity topologies and are not always stable. In this paper the introduction of </w:t>
+      </w:r>
+      <w:proofErr w:type="spellStart"/>
+      <w:r>
+        <w:rPr>
+          <w:sz w:val="24"/>
+          <w:szCs w:val="24"/>
+        </w:rPr>
+        <w:t>GyTAR</w:t>
+      </w:r>
+      <w:proofErr w:type="spellEnd"/>
       <w:r>
         <w:rPr>
           <w:sz w:val="24"/>
@@ -52183,9 +54443,14 @@
       </w:pPr>
       <w:bookmarkStart w:id="49" w:name="_Toc340441172"/>
       <w:r>
-        <w:t>Introduction of GyTAR</w:t>
+        <w:t xml:space="preserve">Introduction of </w:t>
+      </w:r>
+      <w:proofErr w:type="spellStart"/>
+      <w:r>
+        <w:t>GyTAR</w:t>
       </w:r>
       <w:bookmarkEnd w:id="49"/>
+      <w:proofErr w:type="spellEnd"/>
     </w:p>
     <w:p>
       <w:pPr>
@@ -52323,7 +54588,23 @@
           <w:szCs w:val="24"/>
         </w:rPr>
         <w:tab/>
-        <w:t xml:space="preserve">One such protocol that can facilitate the development of VANETs is GyTAR. It is </w:t>
+        <w:t xml:space="preserve">One such protocol that can facilitate the development of VANETs is </w:t>
+      </w:r>
+      <w:proofErr w:type="spellStart"/>
+      <w:r>
+        <w:rPr>
+          <w:sz w:val="24"/>
+          <w:szCs w:val="24"/>
+        </w:rPr>
+        <w:t>GyTAR</w:t>
+      </w:r>
+      <w:proofErr w:type="spellEnd"/>
+      <w:r>
+        <w:rPr>
+          <w:sz w:val="24"/>
+          <w:szCs w:val="24"/>
+        </w:rPr>
+        <w:t xml:space="preserve">. It is </w:t>
       </w:r>
       <w:r>
         <w:rPr>
@@ -52396,12 +54677,186 @@
       <w:bookmarkStart w:id="50" w:name="_Toc340441173"/>
       <w:r>
         <w:lastRenderedPageBreak/>
-        <w:t>A Deeper Look into GyTAR</w:t>
+        <w:t xml:space="preserve">A Deeper Look into </w:t>
+      </w:r>
+      <w:proofErr w:type="spellStart"/>
+      <w:r>
+        <w:t>GyTAR</w:t>
       </w:r>
       <w:bookmarkEnd w:id="50"/>
+      <w:proofErr w:type="spellEnd"/>
     </w:p>
     <w:p>
-      <w:r>
+      <w:pPr>
+        <w:rPr>
+          <w:sz w:val="24"/>
+          <w:szCs w:val="24"/>
+        </w:rPr>
+      </w:pPr>
+      <w:r>
+        <w:rPr>
+          <w:sz w:val="24"/>
+          <w:szCs w:val="24"/>
+        </w:rPr>
+        <w:tab/>
+        <w:t>The</w:t>
+      </w:r>
+      <w:r>
+        <w:rPr>
+          <w:sz w:val="24"/>
+          <w:szCs w:val="24"/>
+        </w:rPr>
+        <w:t xml:space="preserve"> development of </w:t>
+      </w:r>
+      <w:proofErr w:type="spellStart"/>
+      <w:r>
+        <w:rPr>
+          <w:sz w:val="24"/>
+          <w:szCs w:val="24"/>
+        </w:rPr>
+        <w:t>GyTAR</w:t>
+      </w:r>
+      <w:proofErr w:type="spellEnd"/>
+      <w:r>
+        <w:rPr>
+          <w:sz w:val="24"/>
+          <w:szCs w:val="24"/>
+        </w:rPr>
+        <w:t xml:space="preserve"> depends on a few assumptions which are the foundation of this protocol. </w:t>
+      </w:r>
+      <w:r>
+        <w:rPr>
+          <w:sz w:val="24"/>
+          <w:szCs w:val="24"/>
+        </w:rPr>
+        <w:t>Through the use of devices such as GPS each vehicle is expected to know their own position on the road. Each vehicle will also k</w:t>
+      </w:r>
+      <w:r>
+        <w:rPr>
+          <w:sz w:val="24"/>
+          <w:szCs w:val="24"/>
+        </w:rPr>
+        <w:t xml:space="preserve">now the location of the destination vehicle through any common vehicle location service. </w:t>
+      </w:r>
+      <w:r>
+        <w:rPr>
+          <w:sz w:val="24"/>
+          <w:szCs w:val="24"/>
+        </w:rPr>
+        <w:t xml:space="preserve">With the aid of any navigation system with pre-loaded maps we assume that vehicles can determine the location of the nearest intersections. </w:t>
+      </w:r>
+      <w:r>
+        <w:rPr>
+          <w:sz w:val="24"/>
+          <w:szCs w:val="24"/>
+        </w:rPr>
+        <w:t xml:space="preserve">The last assumption is that each vehicle is aware </w:t>
+      </w:r>
+      <w:r>
+        <w:rPr>
+          <w:sz w:val="24"/>
+          <w:szCs w:val="24"/>
+        </w:rPr>
+        <w:t>of the current vehicular density of the neighboring roads. The method of determining the density is irrelevant as long as they use any of the available mechanisms to determine the traffic density.</w:t>
+      </w:r>
+    </w:p>
+    <w:p>
+      <w:pPr>
+        <w:rPr>
+          <w:sz w:val="24"/>
+          <w:szCs w:val="24"/>
+        </w:rPr>
+      </w:pPr>
+      <w:r>
+        <w:rPr>
+          <w:sz w:val="24"/>
+          <w:szCs w:val="24"/>
+        </w:rPr>
+        <w:tab/>
+        <w:t xml:space="preserve">There are two major premises that define the </w:t>
+      </w:r>
+      <w:proofErr w:type="spellStart"/>
+      <w:r>
+        <w:rPr>
+          <w:sz w:val="24"/>
+          <w:szCs w:val="24"/>
+        </w:rPr>
+        <w:t>GyTAR</w:t>
+      </w:r>
+      <w:proofErr w:type="spellEnd"/>
+      <w:r>
+        <w:rPr>
+          <w:sz w:val="24"/>
+          <w:szCs w:val="24"/>
+        </w:rPr>
+        <w:t xml:space="preserve"> protocol. </w:t>
+      </w:r>
+      <w:r>
+        <w:rPr>
+          <w:sz w:val="24"/>
+          <w:szCs w:val="24"/>
+        </w:rPr>
+        <w:t xml:space="preserve">The first is the ability to selection the intersection (junction) in which to send a packet to aid in the determination of which path to take to reach a desired destination. </w:t>
+      </w:r>
+      <w:r>
+        <w:rPr>
+          <w:sz w:val="24"/>
+          <w:szCs w:val="24"/>
+        </w:rPr>
+        <w:t xml:space="preserve">In order to determine which junction </w:t>
+      </w:r>
+      <w:proofErr w:type="gramStart"/>
+      <w:r>
+        <w:rPr>
+          <w:sz w:val="24"/>
+          <w:szCs w:val="24"/>
+        </w:rPr>
+        <w:t>to</w:t>
+      </w:r>
+      <w:proofErr w:type="gramEnd"/>
+      <w:r>
+        <w:rPr>
+          <w:sz w:val="24"/>
+          <w:szCs w:val="24"/>
+        </w:rPr>
+        <w:t xml:space="preserve"> initially send packets the vehicle takes into account the vehicular density of and distance between each junction and then dynamically determines which junction to send packets of data.</w:t>
+      </w:r>
+    </w:p>
+    <w:p>
+      <w:pPr>
+        <w:rPr>
+          <w:sz w:val="24"/>
+          <w:szCs w:val="24"/>
+        </w:rPr>
+      </w:pPr>
+      <w:r>
+        <w:rPr>
+          <w:sz w:val="24"/>
+          <w:szCs w:val="24"/>
+        </w:rPr>
+        <w:tab/>
+        <w:t xml:space="preserve">The second is the ability to forward packet between two selected junctions. </w:t>
+      </w:r>
+    </w:p>
+    <w:p>
+      <w:pPr>
+        <w:rPr>
+          <w:sz w:val="24"/>
+          <w:szCs w:val="24"/>
+        </w:rPr>
+      </w:pPr>
+      <w:r>
+        <w:rPr>
+          <w:sz w:val="24"/>
+          <w:szCs w:val="24"/>
+        </w:rPr>
+        <w:tab/>
+      </w:r>
+      <w:r>
+        <w:rPr>
+          <w:sz w:val="24"/>
+          <w:szCs w:val="24"/>
+        </w:rPr>
         <w:br w:type="page"/>
       </w:r>
     </w:p>
@@ -52435,8 +54890,77 @@
         <w:contextualSpacing/>
       </w:pPr>
       <w:r>
-        <w:t>Authors: Nawaporn Wisitpongphan, Fan Bai, Priyantha Mudalige, Varsha Sadekar, and Ozan Tonguz</w:t>
-      </w:r>
+        <w:t xml:space="preserve">Authors: </w:t>
+      </w:r>
+      <w:proofErr w:type="spellStart"/>
+      <w:r>
+        <w:t>Nawaporn</w:t>
+      </w:r>
+      <w:proofErr w:type="spellEnd"/>
+      <w:r>
+        <w:t xml:space="preserve"> </w:t>
+      </w:r>
+      <w:proofErr w:type="spellStart"/>
+      <w:r>
+        <w:t>Wisitpongphan</w:t>
+      </w:r>
+      <w:proofErr w:type="spellEnd"/>
+      <w:r>
+        <w:t xml:space="preserve">, Fan </w:t>
+      </w:r>
+      <w:proofErr w:type="spellStart"/>
+      <w:r>
+        <w:t>Bai</w:t>
+      </w:r>
+      <w:proofErr w:type="spellEnd"/>
+      <w:r>
+        <w:t xml:space="preserve">, </w:t>
+      </w:r>
+      <w:proofErr w:type="spellStart"/>
+      <w:r>
+        <w:t>Priyantha</w:t>
+      </w:r>
+      <w:proofErr w:type="spellEnd"/>
+      <w:r>
+        <w:t xml:space="preserve"> </w:t>
+      </w:r>
+      <w:proofErr w:type="spellStart"/>
+      <w:r>
+        <w:t>Mudalige</w:t>
+      </w:r>
+      <w:proofErr w:type="spellEnd"/>
+      <w:r>
+        <w:t xml:space="preserve">, </w:t>
+      </w:r>
+      <w:proofErr w:type="spellStart"/>
+      <w:r>
+        <w:t>Varsha</w:t>
+      </w:r>
+      <w:proofErr w:type="spellEnd"/>
+      <w:r>
+        <w:t xml:space="preserve"> </w:t>
+      </w:r>
+      <w:proofErr w:type="spellStart"/>
+      <w:r>
+        <w:t>Sadekar</w:t>
+      </w:r>
+      <w:proofErr w:type="spellEnd"/>
+      <w:r>
+        <w:t xml:space="preserve">, and </w:t>
+      </w:r>
+      <w:proofErr w:type="spellStart"/>
+      <w:r>
+        <w:t>Ozan</w:t>
+      </w:r>
+      <w:proofErr w:type="spellEnd"/>
+      <w:r>
+        <w:t xml:space="preserve"> </w:t>
+      </w:r>
+      <w:proofErr w:type="spellStart"/>
+      <w:r>
+        <w:t>Tonguz</w:t>
+      </w:r>
+      <w:proofErr w:type="spellEnd"/>
     </w:p>
     <w:p>
       <w:pPr>
@@ -52488,7 +55012,15 @@
         </m:acc>
       </m:oMath>
       <w:r>
-        <w:t>rri, Fethi Filali, Christian Bonnet</w:t>
+        <w:t>rri, Fethi Filali, Ch</w:t>
+      </w:r>
+      <w:proofErr w:type="spellStart"/>
+      <w:r>
+        <w:t>ristian</w:t>
+      </w:r>
+      <w:proofErr w:type="spellEnd"/>
+      <w:r>
+        <w:t xml:space="preserve"> Bonnet</w:t>
       </w:r>
     </w:p>
     <w:p>
@@ -52496,7 +55028,15 @@
         <w:contextualSpacing/>
       </w:pPr>
       <w:r>
-        <w:t>Publication: Conference – Simulation Symposium, 2007. ANSS ’07. 40</w:t>
+        <w:t xml:space="preserve">Publication: Conference – Simulation Symposium, 2007. </w:t>
+      </w:r>
+      <w:proofErr w:type="gramStart"/>
+      <w:r>
+        <w:t>ANSS ’07.</w:t>
+      </w:r>
+      <w:proofErr w:type="gramEnd"/>
+      <w:r>
+        <w:t xml:space="preserve"> 40</w:t>
       </w:r>
       <w:r>
         <w:rPr>
@@ -52523,8 +55063,61 @@
         <w:contextualSpacing/>
       </w:pPr>
       <w:r>
-        <w:t>Authors: Saleh Yousefi, Eitan Altman, Rachid El-Azouzi, Mahmood Fathy</w:t>
-      </w:r>
+        <w:t xml:space="preserve">Authors: </w:t>
+      </w:r>
+      <w:proofErr w:type="spellStart"/>
+      <w:r>
+        <w:t>Saleh</w:t>
+      </w:r>
+      <w:proofErr w:type="spellEnd"/>
+      <w:r>
+        <w:t xml:space="preserve"> </w:t>
+      </w:r>
+      <w:proofErr w:type="spellStart"/>
+      <w:r>
+        <w:t>Yousefi</w:t>
+      </w:r>
+      <w:proofErr w:type="spellEnd"/>
+      <w:r>
+        <w:t xml:space="preserve">, </w:t>
+      </w:r>
+      <w:proofErr w:type="spellStart"/>
+      <w:r>
+        <w:t>Eitan</w:t>
+      </w:r>
+      <w:proofErr w:type="spellEnd"/>
+      <w:r>
+        <w:t xml:space="preserve"> Altman, </w:t>
+      </w:r>
+      <w:proofErr w:type="spellStart"/>
+      <w:r>
+        <w:t>Rachid</w:t>
+      </w:r>
+      <w:proofErr w:type="spellEnd"/>
+      <w:r>
+        <w:t xml:space="preserve"> El-</w:t>
+      </w:r>
+      <w:proofErr w:type="spellStart"/>
+      <w:r>
+        <w:t>Azouzi</w:t>
+      </w:r>
+      <w:proofErr w:type="spellEnd"/>
+      <w:r>
+        <w:t xml:space="preserve">, </w:t>
+      </w:r>
+      <w:proofErr w:type="spellStart"/>
+      <w:r>
+        <w:t>Mahmood</w:t>
+      </w:r>
+      <w:proofErr w:type="spellEnd"/>
+      <w:r>
+        <w:t xml:space="preserve"> </w:t>
+      </w:r>
+      <w:proofErr w:type="spellStart"/>
+      <w:r>
+        <w:t>Fathy</w:t>
+      </w:r>
+      <w:proofErr w:type="spellEnd"/>
     </w:p>
     <w:p>
       <w:pPr>
@@ -52555,8 +55148,69 @@
         <w:contextualSpacing/>
       </w:pPr>
       <w:r>
-        <w:t>Authors: Moes Jerbi, Sidi-Mohammed Senouci, Rabah Meraihi, Yacine Ghamri-Doudane</w:t>
-      </w:r>
+        <w:t xml:space="preserve">Authors: </w:t>
+      </w:r>
+      <w:proofErr w:type="spellStart"/>
+      <w:r>
+        <w:t>Moes</w:t>
+      </w:r>
+      <w:proofErr w:type="spellEnd"/>
+      <w:r>
+        <w:t xml:space="preserve"> </w:t>
+      </w:r>
+      <w:proofErr w:type="spellStart"/>
+      <w:r>
+        <w:t>Jerbi</w:t>
+      </w:r>
+      <w:proofErr w:type="spellEnd"/>
+      <w:r>
+        <w:t xml:space="preserve">, </w:t>
+      </w:r>
+      <w:proofErr w:type="spellStart"/>
+      <w:r>
+        <w:t>Sidi</w:t>
+      </w:r>
+      <w:proofErr w:type="spellEnd"/>
+      <w:r>
+        <w:t xml:space="preserve">-Mohammed </w:t>
+      </w:r>
+      <w:proofErr w:type="spellStart"/>
+      <w:r>
+        <w:t>Senouci</w:t>
+      </w:r>
+      <w:proofErr w:type="spellEnd"/>
+      <w:r>
+        <w:t xml:space="preserve">, </w:t>
+      </w:r>
+      <w:proofErr w:type="spellStart"/>
+      <w:r>
+        <w:t>Rabah</w:t>
+      </w:r>
+      <w:proofErr w:type="spellEnd"/>
+      <w:r>
+        <w:t xml:space="preserve"> </w:t>
+      </w:r>
+      <w:proofErr w:type="spellStart"/>
+      <w:r>
+        <w:t>Meraihi</w:t>
+      </w:r>
+      <w:proofErr w:type="spellEnd"/>
+      <w:r>
+        <w:t xml:space="preserve">, </w:t>
+      </w:r>
+      <w:proofErr w:type="spellStart"/>
+      <w:r>
+        <w:t>Yacine</w:t>
+      </w:r>
+      <w:proofErr w:type="spellEnd"/>
+      <w:r>
+        <w:t xml:space="preserve"> </w:t>
+      </w:r>
+      <w:proofErr w:type="spellStart"/>
+      <w:r>
+        <w:t>Ghamri-Doudane</w:t>
+      </w:r>
+      <w:proofErr w:type="spellEnd"/>
     </w:p>
     <w:p>
       <w:pPr>
@@ -57396,7 +60050,7 @@
 </file>
 
 <file path=customXml/itemProps1.xml><?xml version="1.0" encoding="utf-8"?>
-<ds:datastoreItem xmlns:ds="http://schemas.openxmlformats.org/officeDocument/2006/customXml" ds:itemID="{AD10D9EA-7043-413A-8FD0-CE85AF75FB16}">
+<ds:datastoreItem xmlns:ds="http://schemas.openxmlformats.org/officeDocument/2006/customXml" ds:itemID="{CE688E8F-99AD-4EB9-BFB3-166B9DD2D65A}">
   <ds:schemaRefs>
     <ds:schemaRef ds:uri="http://schemas.openxmlformats.org/officeDocument/2006/bibliography"/>
   </ds:schemaRefs>

</xml_diff>